<commit_message>
Reorganizando carpetas y notas
</commit_message>
<xml_diff>
--- a/Curso HTML y CSS desde Certo - Teoria.docx
+++ b/Curso HTML y CSS desde Certo - Teoria.docx
@@ -1203,7 +1203,15 @@
       </w:r>
     </w:p>
     <w:p>
-      <w:r>
+      <w:pPr>
+        <w:rPr>
+          <w:lang w:val="en-US"/>
+        </w:rPr>
+      </w:pPr>
+      <w:r>
+        <w:rPr>
+          <w:lang w:val="en-US"/>
+        </w:rPr>
         <w:t>--- RESPONSIVE DESIGN ---</w:t>
       </w:r>
     </w:p>
@@ -2288,6 +2296,19 @@
       </w:r>
     </w:p>
     <w:p>
+      <w:pPr>
+        <w:rPr>
+          <w:lang w:val="es-ES"/>
+        </w:rPr>
+      </w:pPr>
+      <w:r>
+        <w:rPr>
+          <w:lang w:val="es-ES"/>
+        </w:rPr>
+        <w:t>INTRODUCCIÓN</w:t>
+      </w:r>
+    </w:p>
+    <w:p>
       <w:proofErr w:type="gramStart"/>
       <w:r>
         <w:t>&lt;!--</w:t>
@@ -2605,32 +2626,16 @@
       <w:proofErr w:type="spellEnd"/>
     </w:p>
     <w:p>
-      <w:pPr>
-        <w:rPr>
-          <w:lang w:val="en-US"/>
-        </w:rPr>
-      </w:pPr>
-      <w:proofErr w:type="spellStart"/>
-      <w:r>
-        <w:rPr>
-          <w:lang w:val="en-US"/>
-        </w:rPr>
+      <w:r>
         <w:t>Extensiones</w:t>
       </w:r>
-      <w:proofErr w:type="spellEnd"/>
-    </w:p>
-    <w:p>
-      <w:pPr>
-        <w:rPr>
-          <w:lang w:val="en-US"/>
-        </w:rPr>
-      </w:pPr>
-      <w:r>
-        <w:rPr>
-          <w:lang w:val="en-US"/>
-        </w:rPr>
+    </w:p>
+    <w:p>
+      <w:proofErr w:type="spellStart"/>
+      <w:r>
         <w:t>Prettier</w:t>
       </w:r>
+      <w:proofErr w:type="spellEnd"/>
     </w:p>
     <w:p>
       <w:pPr>
@@ -2735,6 +2740,11 @@
     </w:p>
     <w:p>
       <w:r>
+        <w:t>HTML BÁSICO</w:t>
+      </w:r>
+    </w:p>
+    <w:p>
+      <w:r>
         <w:t xml:space="preserve">&lt;!-- </w:t>
       </w:r>
     </w:p>
@@ -2833,1678 +2843,2404 @@
     </w:p>
     <w:p>
       <w:r>
-        <w:t>Todas las etiquetas tienen una función</w:t>
-      </w:r>
+        <w:t>Todas las etiquetas tienen una función, hay muchas que no se recomienda utilizar, y otras que están obsoletas</w:t>
+      </w:r>
+    </w:p>
+    <w:p>
+      <w:r>
+        <w:t xml:space="preserve">No se da estilo en </w:t>
+      </w:r>
+      <w:proofErr w:type="spellStart"/>
+      <w:r>
+        <w:t>html</w:t>
+      </w:r>
+      <w:proofErr w:type="spellEnd"/>
+      <w:r>
+        <w:t xml:space="preserve"> porque es difícil de modificar luego con </w:t>
+      </w:r>
+      <w:proofErr w:type="spellStart"/>
+      <w:r>
+        <w:t>css</w:t>
+      </w:r>
+      <w:proofErr w:type="spellEnd"/>
+    </w:p>
+    <w:p>
+      <w:r>
+        <w:t>No es sólo para que se vea estética sino para que google la posicione más arriba</w:t>
+      </w:r>
+    </w:p>
+    <w:p>
+      <w:r>
+        <w:t xml:space="preserve">Escribir </w:t>
+      </w:r>
+      <w:proofErr w:type="spellStart"/>
+      <w:r>
+        <w:t>html</w:t>
+      </w:r>
+      <w:proofErr w:type="spellEnd"/>
+      <w:r>
+        <w:t xml:space="preserve"> con etiquetas semánticas que cumplen una </w:t>
+      </w:r>
+      <w:proofErr w:type="spellStart"/>
+      <w:r>
+        <w:t>una</w:t>
+      </w:r>
+      <w:proofErr w:type="spellEnd"/>
+      <w:r>
+        <w:t xml:space="preserve"> función específica</w:t>
+      </w:r>
+    </w:p>
+    <w:p>
+      <w:r>
+        <w:t xml:space="preserve">Puede haber etiquetas que son exactamente </w:t>
+      </w:r>
+      <w:proofErr w:type="gramStart"/>
+      <w:r>
+        <w:t>iguales</w:t>
+      </w:r>
+      <w:proofErr w:type="gramEnd"/>
+      <w:r>
+        <w:t xml:space="preserve"> pero para el buscador no, para SEO no, si le damos el significado correspondiente google los va a posicionar más arriba, para esto debemos saber usar las etiquetas</w:t>
+      </w:r>
+    </w:p>
+    <w:p>
+      <w:r>
+        <w:t xml:space="preserve">Las etiquetas ayudan al SEO, al posicionamiento en las </w:t>
+      </w:r>
+      <w:proofErr w:type="spellStart"/>
+      <w:r>
+        <w:t>búsquedad</w:t>
+      </w:r>
+      <w:proofErr w:type="spellEnd"/>
+      <w:r>
+        <w:t xml:space="preserve"> de Google</w:t>
+      </w:r>
+    </w:p>
+    <w:p>
+      <w:r>
+        <w:t>--&gt;</w:t>
+      </w:r>
+    </w:p>
+    <w:p>
+      <w:r>
+        <w:t xml:space="preserve">&lt;!-- </w:t>
+      </w:r>
+    </w:p>
+    <w:p>
+      <w:r>
+        <w:t>ESTRUCTURA DE UNA PÁGINA WEB</w:t>
+      </w:r>
+    </w:p>
+    <w:p>
+      <w:r>
+        <w:t>Configurar el navegador predeterminado para Windows</w:t>
+      </w:r>
+    </w:p>
+    <w:p>
+      <w:r>
+        <w:t>En búsqueda escribimos navegador -&gt; seleccionar aplicaciones predeterminadas -&gt; navegador -&gt; Chrome</w:t>
+      </w:r>
+    </w:p>
+    <w:p>
+      <w:r>
+        <w:t>Todas las páginas web tienen una estructura</w:t>
+      </w:r>
+    </w:p>
+    <w:p>
+      <w:proofErr w:type="spellStart"/>
+      <w:r>
+        <w:t>html</w:t>
+      </w:r>
+      <w:proofErr w:type="spellEnd"/>
+      <w:r>
+        <w:t>: 5 escribe un modelo básico de página web</w:t>
+      </w:r>
+    </w:p>
+    <w:p>
+      <w:r>
+        <w:t>--&gt;</w:t>
+      </w:r>
+    </w:p>
+    <w:p>
+      <w:proofErr w:type="gramStart"/>
+      <w:r>
+        <w:t>&lt;!DOCTYPE</w:t>
+      </w:r>
+      <w:proofErr w:type="gramEnd"/>
+      <w:r>
+        <w:t xml:space="preserve"> </w:t>
+      </w:r>
+      <w:proofErr w:type="spellStart"/>
+      <w:r>
+        <w:t>html</w:t>
+      </w:r>
+      <w:proofErr w:type="spellEnd"/>
+      <w:r>
+        <w:t xml:space="preserve">&gt; &lt;!-- determina el tipo de documento que estamos creando. Le dice al navegador que tipo de </w:t>
+      </w:r>
+      <w:proofErr w:type="spellStart"/>
+      <w:r>
+        <w:t>html</w:t>
+      </w:r>
+      <w:proofErr w:type="spellEnd"/>
+      <w:r>
+        <w:t xml:space="preserve"> estamos usando--&gt;</w:t>
+      </w:r>
+    </w:p>
+    <w:p>
+      <w:r>
+        <w:t>&lt;</w:t>
+      </w:r>
+      <w:proofErr w:type="spellStart"/>
+      <w:r>
+        <w:t>html</w:t>
+      </w:r>
+      <w:proofErr w:type="spellEnd"/>
+      <w:r>
+        <w:t xml:space="preserve">&gt; </w:t>
+      </w:r>
+      <w:proofErr w:type="gramStart"/>
+      <w:r>
+        <w:t>&lt;!--</w:t>
+      </w:r>
+      <w:proofErr w:type="gramEnd"/>
+      <w:r>
+        <w:t xml:space="preserve"> define que todo lo que está acá dentro va a ser parte de la página web.. Le habla al navegador diciéndole que todo lo que va acá va a ser parte de la página web --&gt;</w:t>
+      </w:r>
+    </w:p>
+    <w:p>
+      <w:proofErr w:type="gramStart"/>
+      <w:r>
+        <w:t>&lt;!--</w:t>
+      </w:r>
+      <w:proofErr w:type="gramEnd"/>
+      <w:r>
+        <w:t xml:space="preserve"> La estructura de una página web está formada básicamente por dos cosa </w:t>
+      </w:r>
+    </w:p>
+    <w:p>
+      <w:r>
+        <w:t>--&gt;</w:t>
+      </w:r>
+    </w:p>
+    <w:p>
+      <w:r>
+        <w:t>&lt;head&gt;</w:t>
+      </w:r>
+      <w:proofErr w:type="gramStart"/>
+      <w:r>
+        <w:t>&lt;!--</w:t>
+      </w:r>
+      <w:proofErr w:type="gramEnd"/>
+      <w:r>
+        <w:t xml:space="preserve"> Le da al navegador un montón de información que no podemos ver --&gt;</w:t>
+      </w:r>
+    </w:p>
+    <w:p>
+      <w:r>
+        <w:tab/>
+        <w:t>&lt;</w:t>
+      </w:r>
+      <w:proofErr w:type="spellStart"/>
+      <w:r>
+        <w:t>title</w:t>
+      </w:r>
+      <w:proofErr w:type="spellEnd"/>
+      <w:r>
+        <w:t>&gt;Aprendiendo HTML&lt;/</w:t>
+      </w:r>
+      <w:proofErr w:type="spellStart"/>
+      <w:r>
+        <w:t>title</w:t>
+      </w:r>
+      <w:proofErr w:type="spellEnd"/>
+      <w:r>
+        <w:t>&gt;</w:t>
+      </w:r>
+      <w:proofErr w:type="gramStart"/>
+      <w:r>
+        <w:t>&lt;!--</w:t>
+      </w:r>
+      <w:proofErr w:type="gramEnd"/>
+      <w:r>
+        <w:t xml:space="preserve"> Define el título de la pestaña. El título siempre tiene que ser una descripción de la página --&gt;</w:t>
+      </w:r>
+    </w:p>
+    <w:p>
+      <w:r>
+        <w:t>&lt;/head&gt;</w:t>
+      </w:r>
+    </w:p>
+    <w:p>
+      <w:r>
+        <w:t>&lt;</w:t>
+      </w:r>
+      <w:proofErr w:type="spellStart"/>
+      <w:r>
+        <w:t>body</w:t>
+      </w:r>
+      <w:proofErr w:type="spellEnd"/>
+      <w:r>
+        <w:t>&gt;</w:t>
+      </w:r>
+      <w:proofErr w:type="gramStart"/>
+      <w:r>
+        <w:t>&lt;!--</w:t>
+      </w:r>
+      <w:proofErr w:type="gramEnd"/>
+      <w:r>
+        <w:t xml:space="preserve"> Acá va a estar la parte visual de la página. Dentro del </w:t>
+      </w:r>
+      <w:proofErr w:type="spellStart"/>
+      <w:r>
+        <w:t>body</w:t>
+      </w:r>
+      <w:proofErr w:type="spellEnd"/>
+      <w:r>
+        <w:t xml:space="preserve"> vamos a tener todo lo visible </w:t>
+      </w:r>
+      <w:proofErr w:type="spellStart"/>
+      <w:r>
+        <w:t>dee</w:t>
+      </w:r>
+      <w:proofErr w:type="spellEnd"/>
+      <w:r>
+        <w:t xml:space="preserve"> la web --&gt;&lt;/</w:t>
+      </w:r>
+      <w:proofErr w:type="spellStart"/>
+      <w:r>
+        <w:t>body</w:t>
+      </w:r>
+      <w:proofErr w:type="spellEnd"/>
+      <w:r>
+        <w:t>&gt;</w:t>
+      </w:r>
+    </w:p>
+    <w:p>
+      <w:r>
+        <w:t>&lt;/</w:t>
+      </w:r>
+      <w:proofErr w:type="spellStart"/>
+      <w:r>
+        <w:t>html</w:t>
+      </w:r>
+      <w:proofErr w:type="spellEnd"/>
+      <w:r>
+        <w:t>&gt;</w:t>
+      </w:r>
+    </w:p>
+    <w:p>
+      <w:r>
+        <w:t xml:space="preserve">&lt;!-- </w:t>
+      </w:r>
+    </w:p>
+    <w:p>
+      <w:r>
+        <w:t>PÁRRAFOS Y ENCABEZADOS</w:t>
+      </w:r>
+    </w:p>
+    <w:p>
+      <w:r>
+        <w:t>Para los párrafos se usa la etiqueta &lt;p&gt;&lt;/p&gt; que sirve para definir párrafos</w:t>
+      </w:r>
+    </w:p>
+    <w:p>
+      <w:r>
+        <w:t xml:space="preserve">usar esta etiqueta hace que haya un poco de espacio entre párrafo y párrafo, si no lo uso el texto queda </w:t>
+      </w:r>
+      <w:proofErr w:type="spellStart"/>
+      <w:r>
+        <w:t>peqgado</w:t>
+      </w:r>
+      <w:proofErr w:type="spellEnd"/>
+    </w:p>
+    <w:p>
+      <w:r>
+        <w:t xml:space="preserve">Cada párrafo tiene que tratarse de un tema, tiene que </w:t>
+      </w:r>
+      <w:proofErr w:type="spellStart"/>
+      <w:r>
+        <w:t>describir</w:t>
+      </w:r>
+      <w:proofErr w:type="spellEnd"/>
+      <w:r>
+        <w:t xml:space="preserve"> algo, tiene que abarcar la misma idea</w:t>
+      </w:r>
+    </w:p>
+    <w:p>
+      <w:r>
+        <w:t>ENCABEZADOS</w:t>
+      </w:r>
+    </w:p>
+    <w:p>
+      <w:r>
+        <w:t>Son van de &lt;h1&gt; a &lt;h6&gt; cuanto más grande el número más pequeña la letra</w:t>
+      </w:r>
+    </w:p>
+    <w:p>
+      <w:r>
+        <w:t xml:space="preserve">Por cuestiones de SEO sólo se usa un &lt;h1&gt; por página web, si se usan más google nos penaliza y ese título tiene que ser lo más descriptivo posible, es importante también por cuestión de </w:t>
+      </w:r>
+      <w:proofErr w:type="spellStart"/>
+      <w:r>
+        <w:t>accsibilidad</w:t>
+      </w:r>
+      <w:proofErr w:type="spellEnd"/>
+    </w:p>
+    <w:p>
+      <w:r>
+        <w:t>EJEMPLO</w:t>
+      </w:r>
+    </w:p>
+    <w:p>
+      <w:r>
+        <w:t xml:space="preserve">          TÍTULO (h1)</w:t>
+      </w:r>
+    </w:p>
+    <w:p>
+      <w:r>
+        <w:t>SUBTÍTULO (h2)         subtítulo(h2)</w:t>
+      </w:r>
+    </w:p>
+    <w:p>
+      <w:r>
+        <w:t>Punto 1 (h3)</w:t>
+      </w:r>
+    </w:p>
+    <w:p>
+      <w:r>
+        <w:t>Punto 2 (h3)</w:t>
+      </w:r>
+    </w:p>
+    <w:p>
+      <w:r>
+        <w:t>Punto 3 (h3)</w:t>
+      </w:r>
+    </w:p>
+    <w:p>
+      <w:r>
+        <w:t>&lt;h1&gt; lo usamos para poner el título principal de la página</w:t>
+      </w:r>
+    </w:p>
+    <w:p>
+      <w:r>
+        <w:t>&lt;h2&gt; lo usamos para las secciones</w:t>
+      </w:r>
+    </w:p>
+    <w:p>
+      <w:r>
+        <w:t>zh3&gt; para subsecciones</w:t>
+      </w:r>
+    </w:p>
+    <w:p>
+      <w:r>
+        <w:t>--&gt;</w:t>
+      </w:r>
+    </w:p>
+    <w:p>
+      <w:r>
+        <w:t xml:space="preserve">&lt;!-- </w:t>
+      </w:r>
+    </w:p>
+    <w:p>
+      <w:r>
+        <w:t>  LISTAS</w:t>
+      </w:r>
+    </w:p>
+    <w:p>
+      <w:r>
+        <w:t>  LISTAS ORDENADAS</w:t>
+      </w:r>
+    </w:p>
+    <w:p>
+      <w:r>
+        <w:t>  Se escribe &lt;</w:t>
+      </w:r>
+      <w:proofErr w:type="spellStart"/>
+      <w:r>
+        <w:t>ol</w:t>
+      </w:r>
+      <w:proofErr w:type="spellEnd"/>
+      <w:r>
+        <w:t>&gt;&lt;/</w:t>
+      </w:r>
+      <w:proofErr w:type="spellStart"/>
+      <w:r>
+        <w:t>ol</w:t>
+      </w:r>
+      <w:proofErr w:type="spellEnd"/>
+      <w:r>
+        <w:t xml:space="preserve">&gt;, dentro de estas etiquetas van los </w:t>
+      </w:r>
+      <w:proofErr w:type="spellStart"/>
+      <w:r>
+        <w:t>items</w:t>
+      </w:r>
+      <w:proofErr w:type="spellEnd"/>
+      <w:r>
+        <w:t xml:space="preserve"> que se </w:t>
+      </w:r>
+      <w:proofErr w:type="spellStart"/>
+      <w:r>
+        <w:t>ecriben</w:t>
+      </w:r>
+      <w:proofErr w:type="spellEnd"/>
+      <w:r>
+        <w:t xml:space="preserve"> &lt;li&gt;&lt;/li&gt;</w:t>
+      </w:r>
+    </w:p>
+    <w:p>
+      <w:r>
+        <w:t xml:space="preserve">  Por </w:t>
+      </w:r>
+      <w:proofErr w:type="spellStart"/>
+      <w:r>
+        <w:t>dejecto</w:t>
+      </w:r>
+      <w:proofErr w:type="spellEnd"/>
+      <w:r>
+        <w:t xml:space="preserve"> el navegador muestra los </w:t>
+      </w:r>
+      <w:proofErr w:type="spellStart"/>
+      <w:r>
+        <w:t>items</w:t>
+      </w:r>
+      <w:proofErr w:type="spellEnd"/>
+      <w:r>
+        <w:t xml:space="preserve"> de la lista como</w:t>
+      </w:r>
+    </w:p>
+    <w:p>
+      <w:r>
+        <w:t xml:space="preserve">  1. </w:t>
+      </w:r>
+    </w:p>
+    <w:p>
+      <w:r>
+        <w:t xml:space="preserve">  2. </w:t>
+      </w:r>
+    </w:p>
+    <w:p>
+      <w:r>
+        <w:t>  3.</w:t>
+      </w:r>
+    </w:p>
+    <w:p>
+      <w:r>
+        <w:t xml:space="preserve">  Podemos usar esto para crear una lista de pasos a seguir, por ejemplo, el orden sí </w:t>
+      </w:r>
+      <w:proofErr w:type="spellStart"/>
+      <w:r>
+        <w:t>impotat</w:t>
+      </w:r>
+      <w:proofErr w:type="spellEnd"/>
+    </w:p>
+    <w:p>
+      <w:r>
+        <w:t>  LISTA DESORDENADAS</w:t>
+      </w:r>
+    </w:p>
+    <w:p>
+      <w:r>
+        <w:t xml:space="preserve">  El orden no importa, por </w:t>
+      </w:r>
+      <w:proofErr w:type="gramStart"/>
+      <w:r>
+        <w:t>ejemplo</w:t>
+      </w:r>
+      <w:proofErr w:type="gramEnd"/>
+      <w:r>
+        <w:t xml:space="preserve"> una barra de navegación </w:t>
+      </w:r>
+    </w:p>
+    <w:p>
+      <w:r>
+        <w:t xml:space="preserve">  Se </w:t>
+      </w:r>
+      <w:proofErr w:type="spellStart"/>
+      <w:r>
+        <w:t>escibe</w:t>
+      </w:r>
+      <w:proofErr w:type="spellEnd"/>
+      <w:r>
+        <w:t xml:space="preserve"> &lt;</w:t>
+      </w:r>
+      <w:proofErr w:type="spellStart"/>
+      <w:r>
+        <w:t>ul</w:t>
+      </w:r>
+      <w:proofErr w:type="spellEnd"/>
+      <w:r>
+        <w:t>&gt;&lt;/</w:t>
+      </w:r>
+      <w:proofErr w:type="spellStart"/>
+      <w:r>
+        <w:t>ul</w:t>
+      </w:r>
+      <w:proofErr w:type="spellEnd"/>
+      <w:r>
+        <w:t>&gt; y para los ítems se usa &lt;li&gt;&lt;/li&gt; igual que en la lista ordenada</w:t>
+      </w:r>
+    </w:p>
+    <w:p>
+      <w:r>
+        <w:t xml:space="preserve">  En este caso no importa cómo se ve la </w:t>
+      </w:r>
+      <w:proofErr w:type="spellStart"/>
+      <w:r>
+        <w:t>págima</w:t>
+      </w:r>
+      <w:proofErr w:type="spellEnd"/>
+      <w:r>
+        <w:t xml:space="preserve">, lo que mi importa es la estructura, que sea </w:t>
+      </w:r>
+      <w:proofErr w:type="spellStart"/>
+      <w:r>
+        <w:t>semanticamente</w:t>
+      </w:r>
+      <w:proofErr w:type="spellEnd"/>
+      <w:r>
+        <w:t xml:space="preserve"> correcto</w:t>
+      </w:r>
+    </w:p>
+    <w:p>
+      <w:r>
+        <w:t>  Estructura de Caja</w:t>
+      </w:r>
+    </w:p>
+    <w:p>
+      <w:r>
+        <w:t xml:space="preserve">  </w:t>
+      </w:r>
+      <w:proofErr w:type="spellStart"/>
+      <w:r>
+        <w:t>html</w:t>
+      </w:r>
+      <w:proofErr w:type="spellEnd"/>
+    </w:p>
+    <w:p>
+      <w:r>
+        <w:t>    head</w:t>
+      </w:r>
+    </w:p>
+    <w:p>
+      <w:r>
+        <w:t xml:space="preserve">    </w:t>
+      </w:r>
+      <w:proofErr w:type="spellStart"/>
+      <w:r>
+        <w:t>body</w:t>
+      </w:r>
+      <w:proofErr w:type="spellEnd"/>
+    </w:p>
+    <w:p>
+      <w:r>
+        <w:t>      li</w:t>
+      </w:r>
+    </w:p>
+    <w:p>
+      <w:r>
+        <w:t>      li</w:t>
+      </w:r>
+    </w:p>
+    <w:p>
+      <w:r>
+        <w:t>      li</w:t>
+      </w:r>
+    </w:p>
+    <w:p>
+      <w:r>
+        <w:t xml:space="preserve">  </w:t>
+      </w:r>
+      <w:proofErr w:type="spellStart"/>
+      <w:r>
+        <w:t>Esturctura</w:t>
+      </w:r>
+      <w:proofErr w:type="spellEnd"/>
+      <w:r>
+        <w:t xml:space="preserve"> de </w:t>
+      </w:r>
+      <w:proofErr w:type="spellStart"/>
+      <w:r>
+        <w:t>arbol</w:t>
+      </w:r>
+      <w:proofErr w:type="spellEnd"/>
+    </w:p>
+    <w:p>
+      <w:pPr>
+        <w:rPr>
+          <w:lang w:val="en-US"/>
+        </w:rPr>
+      </w:pPr>
+      <w:r>
+        <w:t xml:space="preserve">            </w:t>
+      </w:r>
+      <w:r>
+        <w:rPr>
+          <w:lang w:val="en-US"/>
+        </w:rPr>
+        <w:t>html</w:t>
+      </w:r>
+    </w:p>
+    <w:p>
+      <w:pPr>
+        <w:rPr>
+          <w:lang w:val="en-US"/>
+        </w:rPr>
+      </w:pPr>
+      <w:r>
+        <w:rPr>
+          <w:lang w:val="en-US"/>
+        </w:rPr>
+        <w:t>      head         body</w:t>
+      </w:r>
+    </w:p>
+    <w:p>
+      <w:pPr>
+        <w:rPr>
+          <w:lang w:val="en-US"/>
+        </w:rPr>
+      </w:pPr>
+      <w:r>
+        <w:rPr>
+          <w:lang w:val="en-US"/>
+        </w:rPr>
+        <w:t xml:space="preserve">      title         </w:t>
+      </w:r>
+      <w:proofErr w:type="spellStart"/>
+      <w:r>
+        <w:rPr>
+          <w:lang w:val="en-US"/>
+        </w:rPr>
+        <w:t>ul</w:t>
+      </w:r>
+      <w:proofErr w:type="spellEnd"/>
+    </w:p>
+    <w:p>
+      <w:pPr>
+        <w:rPr>
+          <w:lang w:val="en-US"/>
+        </w:rPr>
+      </w:pPr>
+      <w:r>
+        <w:rPr>
+          <w:lang w:val="en-US"/>
+        </w:rPr>
+        <w:t xml:space="preserve">                 li </w:t>
+      </w:r>
+      <w:proofErr w:type="spellStart"/>
+      <w:r>
+        <w:rPr>
+          <w:lang w:val="en-US"/>
+        </w:rPr>
+        <w:t>li</w:t>
+      </w:r>
+      <w:proofErr w:type="spellEnd"/>
+      <w:r>
+        <w:rPr>
+          <w:lang w:val="en-US"/>
+        </w:rPr>
+        <w:t xml:space="preserve"> </w:t>
+      </w:r>
+      <w:proofErr w:type="spellStart"/>
+      <w:r>
+        <w:rPr>
+          <w:lang w:val="en-US"/>
+        </w:rPr>
+        <w:t>li</w:t>
+      </w:r>
+      <w:proofErr w:type="spellEnd"/>
+    </w:p>
+    <w:p>
+      <w:r>
+        <w:rPr>
+          <w:lang w:val="en-US"/>
+        </w:rPr>
+        <w:t xml:space="preserve">  </w:t>
+      </w:r>
+      <w:r>
+        <w:t xml:space="preserve">Una </w:t>
+      </w:r>
+      <w:proofErr w:type="spellStart"/>
+      <w:r>
+        <w:t>pagina</w:t>
+      </w:r>
+      <w:proofErr w:type="spellEnd"/>
+      <w:r>
+        <w:t xml:space="preserve"> web es un archivo </w:t>
+      </w:r>
+      <w:proofErr w:type="spellStart"/>
+      <w:r>
+        <w:t>html</w:t>
+      </w:r>
+      <w:proofErr w:type="spellEnd"/>
+    </w:p>
+    <w:p>
+      <w:r>
+        <w:t xml:space="preserve">  Un sitio web son un </w:t>
+      </w:r>
+      <w:proofErr w:type="spellStart"/>
+      <w:r>
+        <w:t>onjunto</w:t>
+      </w:r>
+      <w:proofErr w:type="spellEnd"/>
+      <w:r>
+        <w:t xml:space="preserve"> de páginas web</w:t>
+      </w:r>
+    </w:p>
+    <w:p>
+      <w:r>
+        <w:t>--&gt;</w:t>
+      </w:r>
+    </w:p>
+    <w:p>
+      <w:r>
+        <w:t xml:space="preserve">&lt;!-- </w:t>
+      </w:r>
+    </w:p>
+    <w:p>
+      <w:r>
+        <w:t>  ENLACES (Básico)</w:t>
+      </w:r>
+    </w:p>
+    <w:p>
+      <w:r>
+        <w:t>  También se pueden llamar hipervínculos.</w:t>
+      </w:r>
+    </w:p>
+    <w:p>
+      <w:r>
+        <w:t xml:space="preserve">  Se usa la etiqueta </w:t>
+      </w:r>
+      <w:proofErr w:type="spellStart"/>
+      <w:r>
+        <w:t>za</w:t>
+      </w:r>
+      <w:proofErr w:type="spellEnd"/>
+      <w:r>
+        <w:t xml:space="preserve">&gt;&lt;/a&gt; o anchor o ancla </w:t>
+      </w:r>
+      <w:proofErr w:type="spellStart"/>
+      <w:r>
+        <w:t>pra</w:t>
+      </w:r>
+      <w:proofErr w:type="spellEnd"/>
+      <w:r>
+        <w:t xml:space="preserve"> crear los enlaces</w:t>
+      </w:r>
+    </w:p>
+    <w:p>
+      <w:r>
+        <w:t xml:space="preserve">  Si pongo texto dentro de estas dos etiquetas lo único que voy a ver es ese texto, para que se un enlace y al hacer </w:t>
+      </w:r>
+      <w:proofErr w:type="spellStart"/>
+      <w:r>
+        <w:t>click</w:t>
+      </w:r>
+      <w:proofErr w:type="spellEnd"/>
+      <w:r>
+        <w:t xml:space="preserve"> me lleve a otro lado debo usar un atributo</w:t>
+      </w:r>
+    </w:p>
+    <w:p>
+      <w:r>
+        <w:t xml:space="preserve">  Los atributos son características de los elementos, similar a las propiedades en </w:t>
+      </w:r>
+      <w:proofErr w:type="spellStart"/>
+      <w:r>
+        <w:t>css</w:t>
+      </w:r>
+      <w:proofErr w:type="spellEnd"/>
+      <w:r>
+        <w:t xml:space="preserve">, sólo que van directamente en </w:t>
+      </w:r>
+      <w:proofErr w:type="spellStart"/>
+      <w:r>
+        <w:t>html</w:t>
+      </w:r>
+      <w:proofErr w:type="spellEnd"/>
+    </w:p>
+    <w:p>
+      <w:r>
+        <w:t>  ATRIBUTOS</w:t>
+      </w:r>
+    </w:p>
+    <w:p>
+      <w:r>
+        <w:t xml:space="preserve">  </w:t>
+      </w:r>
+      <w:proofErr w:type="spellStart"/>
+      <w:r>
+        <w:t>href</w:t>
+      </w:r>
+      <w:proofErr w:type="spellEnd"/>
+      <w:r>
+        <w:t xml:space="preserve"> (Referencia de Enlace): Crea un link</w:t>
+      </w:r>
+    </w:p>
+    <w:p>
+      <w:r>
+        <w:t xml:space="preserve">  Los atributos que </w:t>
+      </w:r>
+      <w:proofErr w:type="spellStart"/>
+      <w:r>
+        <w:t>utiliamos</w:t>
+      </w:r>
+      <w:proofErr w:type="spellEnd"/>
+      <w:r>
+        <w:t xml:space="preserve"> en </w:t>
+      </w:r>
+      <w:proofErr w:type="spellStart"/>
+      <w:r>
+        <w:t>html</w:t>
+      </w:r>
+      <w:proofErr w:type="spellEnd"/>
+      <w:r>
+        <w:t xml:space="preserve"> son aquellos que agregan funcionalidad a la etiqueta, no aquellos que le dan estilo</w:t>
+      </w:r>
+    </w:p>
+    <w:p>
+      <w:r>
+        <w:t>  Si queremos agregar una dirección externa para nuestros enlaces tenemos que sí o sí poner https:// delante de la dirección, si no lo hacemos va a buscar una ubicación local, en nuestra computadora</w:t>
+      </w:r>
+    </w:p>
+    <w:p>
+      <w:r>
+        <w:t xml:space="preserve">  Si bien en </w:t>
+      </w:r>
+      <w:proofErr w:type="spellStart"/>
+      <w:r>
+        <w:t>html</w:t>
+      </w:r>
+      <w:proofErr w:type="spellEnd"/>
+      <w:r>
+        <w:t xml:space="preserve"> moderno no es necesario poner https, con poner las dos barras es suficiente, se recomienda ponerlo igual por distintas razones como seguridad, posicionamiento y otras</w:t>
+      </w:r>
+    </w:p>
+    <w:p>
+      <w:r>
+        <w:t xml:space="preserve">  Para crear un enlace </w:t>
+      </w:r>
+      <w:proofErr w:type="spellStart"/>
+      <w:r>
+        <w:t>o</w:t>
+      </w:r>
+      <w:proofErr w:type="spellEnd"/>
+      <w:r>
+        <w:t xml:space="preserve"> otra página en nuestro sitio, en el </w:t>
+      </w:r>
+      <w:proofErr w:type="spellStart"/>
+      <w:r>
+        <w:t>href</w:t>
+      </w:r>
+      <w:proofErr w:type="spellEnd"/>
+      <w:r>
+        <w:t xml:space="preserve"> </w:t>
+      </w:r>
+      <w:proofErr w:type="spellStart"/>
+      <w:r>
+        <w:t>escribimow</w:t>
+      </w:r>
+      <w:proofErr w:type="spellEnd"/>
+      <w:r>
+        <w:t xml:space="preserve"> el nombre del archivo al que queremos movernos</w:t>
+      </w:r>
+    </w:p>
+    <w:p>
+      <w:r>
+        <w:t>  Para que un enlace se abra en una nueva pestaña escribimos el atributo</w:t>
+      </w:r>
+    </w:p>
+    <w:p>
+      <w:r>
+        <w:t>  target="_</w:t>
+      </w:r>
+      <w:proofErr w:type="spellStart"/>
+      <w:r>
+        <w:t>blank</w:t>
+      </w:r>
+      <w:proofErr w:type="spellEnd"/>
+      <w:r>
+        <w:t>"</w:t>
+      </w:r>
+    </w:p>
+    <w:p>
+      <w:r>
+        <w:t>  target="_</w:t>
+      </w:r>
+      <w:proofErr w:type="spellStart"/>
+      <w:r>
+        <w:t>self</w:t>
+      </w:r>
+      <w:proofErr w:type="spellEnd"/>
+      <w:r>
+        <w:t>" abre la página en la misma pestaña, es la opción por defecto</w:t>
+      </w:r>
+    </w:p>
+    <w:p>
+      <w:r>
+        <w:t xml:space="preserve">  El atributo </w:t>
+      </w:r>
+      <w:proofErr w:type="spellStart"/>
+      <w:r>
+        <w:t>title</w:t>
+      </w:r>
+      <w:proofErr w:type="spellEnd"/>
+      <w:r>
+        <w:t xml:space="preserve"> agrega una leyenda al link o cualquier elemento </w:t>
+      </w:r>
+      <w:proofErr w:type="spellStart"/>
+      <w:r>
+        <w:t>html</w:t>
+      </w:r>
+      <w:proofErr w:type="spellEnd"/>
+      <w:r>
+        <w:t>, se muestra como un recuadro con el texto. Normalmente se usa en los enlaces, en las imágenes, campos de formularios y algunos botones. Sirven para los lectores de pantalla</w:t>
+      </w:r>
+    </w:p>
+    <w:p>
+      <w:r>
+        <w:t>  Buena práctica: que lo elementos se reconozcan por lo que son, que se diferencien</w:t>
+      </w:r>
+    </w:p>
+    <w:p>
+      <w:r>
+        <w:t xml:space="preserve">  Enlaces dentro de la misma página: se usa </w:t>
+      </w:r>
+      <w:proofErr w:type="spellStart"/>
+      <w:r>
+        <w:t>href</w:t>
+      </w:r>
+      <w:proofErr w:type="spellEnd"/>
+      <w:r>
+        <w:t>="#id del elemento"</w:t>
+      </w:r>
+    </w:p>
+    <w:p>
+      <w:r>
+        <w:t>  --&gt;</w:t>
+      </w:r>
+    </w:p>
+    <w:p>
+      <w:r>
+        <w:t xml:space="preserve">&lt;!-- </w:t>
+      </w:r>
+    </w:p>
+    <w:p>
+      <w:r>
+        <w:t>  IMAGENES</w:t>
+      </w:r>
+    </w:p>
+    <w:p>
+      <w:r>
+        <w:t xml:space="preserve">  Hay </w:t>
+      </w:r>
+      <w:proofErr w:type="gramStart"/>
+      <w:r>
+        <w:t>dos forma</w:t>
+      </w:r>
+      <w:proofErr w:type="gramEnd"/>
+      <w:r>
+        <w:t xml:space="preserve"> de clasificar las etiquetas en lo que a código se refiere</w:t>
+      </w:r>
+    </w:p>
+    <w:p>
+      <w:r>
+        <w:t>  1. Las que necesitan un contenido, por lo que requieren una etiqueta de cierre que envuelva a su contenido</w:t>
+      </w:r>
+    </w:p>
+    <w:p>
+      <w:r>
+        <w:t xml:space="preserve">  2. La que no lo necesitan, </w:t>
+      </w:r>
+      <w:proofErr w:type="spellStart"/>
+      <w:r>
+        <w:t>porlo</w:t>
+      </w:r>
+      <w:proofErr w:type="spellEnd"/>
+      <w:r>
+        <w:t xml:space="preserve"> tanto no es necesario cerrarlas, ya que no hay un contenido que encerrar</w:t>
+      </w:r>
+    </w:p>
+    <w:p>
+      <w:r>
+        <w:t>    IMÁGENES EN LA MISMA CARPETA DEL ARCHVIO INDEX</w:t>
+      </w:r>
+    </w:p>
+    <w:p>
+      <w:r>
+        <w:t xml:space="preserve">  Para agregar una imagen se usa la etiqueta </w:t>
+      </w:r>
+      <w:proofErr w:type="spellStart"/>
+      <w:r>
+        <w:t>autocerrable</w:t>
+      </w:r>
+      <w:proofErr w:type="spellEnd"/>
+      <w:r>
+        <w:t xml:space="preserve"> </w:t>
+      </w:r>
+      <w:proofErr w:type="spellStart"/>
+      <w:r>
+        <w:t>image</w:t>
+      </w:r>
+      <w:proofErr w:type="spellEnd"/>
+      <w:r>
+        <w:t xml:space="preserve"> con el atributo </w:t>
+      </w:r>
+      <w:proofErr w:type="spellStart"/>
+      <w:r>
+        <w:t>source</w:t>
+      </w:r>
+      <w:proofErr w:type="spellEnd"/>
+    </w:p>
+    <w:p>
+      <w:r>
+        <w:t>  &lt;</w:t>
+      </w:r>
+      <w:proofErr w:type="spellStart"/>
+      <w:r>
+        <w:t>img</w:t>
+      </w:r>
+      <w:proofErr w:type="spellEnd"/>
+      <w:r>
+        <w:t xml:space="preserve"> </w:t>
+      </w:r>
+      <w:proofErr w:type="spellStart"/>
+      <w:r>
+        <w:t>src</w:t>
+      </w:r>
+      <w:proofErr w:type="spellEnd"/>
+      <w:r>
+        <w:t>="</w:t>
+      </w:r>
+      <w:proofErr w:type="spellStart"/>
+      <w:proofErr w:type="gramStart"/>
+      <w:r>
+        <w:t>nombre.estensión</w:t>
+      </w:r>
+      <w:proofErr w:type="spellEnd"/>
+      <w:proofErr w:type="gramEnd"/>
+      <w:r>
+        <w:t xml:space="preserve"> de la imagen"&gt;</w:t>
+      </w:r>
+    </w:p>
+    <w:p>
+      <w:r>
+        <w:t xml:space="preserve">  El atributo </w:t>
+      </w:r>
+      <w:proofErr w:type="spellStart"/>
+      <w:r>
+        <w:t>alternative</w:t>
+      </w:r>
+      <w:proofErr w:type="spellEnd"/>
+      <w:r>
+        <w:t xml:space="preserve"> o </w:t>
+      </w:r>
+      <w:proofErr w:type="spellStart"/>
+      <w:r>
+        <w:t>alt</w:t>
+      </w:r>
+      <w:proofErr w:type="spellEnd"/>
+      <w:r>
+        <w:t xml:space="preserve"> sirve para los lectores </w:t>
+      </w:r>
+      <w:proofErr w:type="spellStart"/>
+      <w:r>
+        <w:t>dew</w:t>
+      </w:r>
+      <w:proofErr w:type="spellEnd"/>
+      <w:r>
+        <w:t xml:space="preserve"> pantalla y al </w:t>
+      </w:r>
+      <w:proofErr w:type="spellStart"/>
+      <w:r>
+        <w:t>usuaario</w:t>
+      </w:r>
+      <w:proofErr w:type="spellEnd"/>
+      <w:r>
+        <w:t xml:space="preserve"> para saber de qué se trata una imagen si por alguna razón esta no se cargó en la página, si la imagen carga este texto no aparece</w:t>
+      </w:r>
+    </w:p>
+    <w:p>
+      <w:r>
+        <w:t>  Sirve también para el SEO, ya que describe la imagen y permite buscarlas en el buscador de imágenes</w:t>
+      </w:r>
+    </w:p>
+    <w:p>
+      <w:r>
+        <w:t xml:space="preserve">  Atributo </w:t>
+      </w:r>
+      <w:proofErr w:type="spellStart"/>
+      <w:r>
+        <w:t>title</w:t>
+      </w:r>
+      <w:proofErr w:type="spellEnd"/>
+      <w:r>
+        <w:t xml:space="preserve"> muestra un texto al pasar el mouse por encima de la imagen</w:t>
+      </w:r>
+    </w:p>
+    <w:p>
+      <w:r>
+        <w:t>    IMAGEN DENTRO DE OTRA CARPETA</w:t>
+      </w:r>
+    </w:p>
+    <w:p>
+      <w:r>
+        <w:t xml:space="preserve">  Al programar trabajamos con muchísimos </w:t>
+      </w:r>
+      <w:proofErr w:type="spellStart"/>
+      <w:r>
+        <w:t>archvios</w:t>
+      </w:r>
+      <w:proofErr w:type="spellEnd"/>
+      <w:r>
+        <w:t xml:space="preserve"> </w:t>
+      </w:r>
+      <w:proofErr w:type="gramStart"/>
+      <w:r>
+        <w:t>que</w:t>
+      </w:r>
+      <w:proofErr w:type="gramEnd"/>
+      <w:r>
+        <w:t xml:space="preserve"> si los </w:t>
+      </w:r>
+      <w:proofErr w:type="spellStart"/>
+      <w:r>
+        <w:t>pusieramos</w:t>
+      </w:r>
+      <w:proofErr w:type="spellEnd"/>
+      <w:r>
+        <w:t xml:space="preserve"> todos juntos crearía problemas, debido a esto es que organizamos los archivos separados en carpetas</w:t>
+      </w:r>
+    </w:p>
+    <w:p>
+      <w:r>
+        <w:t xml:space="preserve">  En este caso creamos una carpeta </w:t>
+      </w:r>
+      <w:proofErr w:type="spellStart"/>
+      <w:r>
+        <w:t>images</w:t>
+      </w:r>
+      <w:proofErr w:type="spellEnd"/>
+      <w:r>
+        <w:t xml:space="preserve"> y dentro de ella colocamos las imágenes que vamos a necesitar</w:t>
+      </w:r>
+    </w:p>
+    <w:p>
+      <w:r>
+        <w:t>  --&gt;</w:t>
+      </w:r>
+    </w:p>
+    <w:p>
+      <w:r>
+        <w:t>&lt;!--</w:t>
+      </w:r>
+    </w:p>
+    <w:p>
+      <w:r>
+        <w:t> RUTAS</w:t>
+      </w:r>
+    </w:p>
+    <w:p>
+      <w:r>
+        <w:t> Existen dos tipos:</w:t>
+      </w:r>
+    </w:p>
+    <w:p>
+      <w:r>
+        <w:t xml:space="preserve"> ABSOLUTAS: es un recurso que está ahí, siempre, sin importar desde que dispositivo lo llame, siempre va a ir </w:t>
+      </w:r>
+      <w:proofErr w:type="spellStart"/>
+      <w:r>
+        <w:t>almismo</w:t>
+      </w:r>
+      <w:proofErr w:type="spellEnd"/>
+      <w:r>
+        <w:t xml:space="preserve"> lugar siempre. No importa donde tengamos la </w:t>
+      </w:r>
+      <w:proofErr w:type="spellStart"/>
+      <w:r>
+        <w:t>págian</w:t>
+      </w:r>
+      <w:proofErr w:type="spellEnd"/>
+      <w:r>
+        <w:t>, en qué carpeta donde esté mi archivo</w:t>
+      </w:r>
+    </w:p>
+    <w:p>
+      <w:r>
+        <w:t xml:space="preserve"> RELATIVAS: sólo pueden acceder a archivos que estén en la misma carpeta que el </w:t>
+      </w:r>
+      <w:proofErr w:type="spellStart"/>
+      <w:r>
+        <w:t>index</w:t>
+      </w:r>
+      <w:proofErr w:type="spellEnd"/>
+      <w:r>
+        <w:t xml:space="preserve">, si no lo tiene que hacer de otra manera dependiendo donde se </w:t>
+      </w:r>
+      <w:proofErr w:type="spellStart"/>
+      <w:r>
+        <w:t>encuente</w:t>
+      </w:r>
+      <w:proofErr w:type="spellEnd"/>
+      <w:r>
+        <w:t xml:space="preserve"> mi página</w:t>
+      </w:r>
+    </w:p>
+    <w:p>
+      <w:r>
+        <w:t xml:space="preserve"> No es buena práctica acceder con rutas absolutas a archivos locales, siempre se hace con rutas relativas, </w:t>
+      </w:r>
+    </w:p>
+    <w:p>
+      <w:r>
+        <w:t> PARA REGRESA UNA CARPETA</w:t>
+      </w:r>
+    </w:p>
+    <w:p>
+      <w:r>
+        <w:t> </w:t>
+      </w:r>
+      <w:proofErr w:type="gramStart"/>
+      <w:r>
+        <w:t>..</w:t>
+      </w:r>
+      <w:proofErr w:type="gramEnd"/>
+      <w:r>
+        <w:t>/carpeta/archivo</w:t>
+      </w:r>
+    </w:p>
+    <w:p>
+      <w:r>
+        <w:t> PARA CARPETA MÁS ADELANTE</w:t>
+      </w:r>
+    </w:p>
+    <w:p>
+      <w:r>
+        <w:t> </w:t>
+      </w:r>
+      <w:proofErr w:type="spellStart"/>
+      <w:r>
+        <w:t>carpetaquequierocceder</w:t>
+      </w:r>
+      <w:proofErr w:type="spellEnd"/>
+      <w:r>
+        <w:t>/archivo</w:t>
+      </w:r>
+    </w:p>
+    <w:p>
+      <w:r>
+        <w:t> --&gt;</w:t>
+      </w:r>
+    </w:p>
+    <w:p>
+      <w:r>
+        <w:t>&lt;!--</w:t>
+      </w:r>
+    </w:p>
+    <w:p>
+      <w:r>
+        <w:t>    FORMULARIOS</w:t>
+      </w:r>
+    </w:p>
+    <w:p>
+      <w:r>
+        <w:t>    Todo es en base a petición-respuesta</w:t>
+      </w:r>
+    </w:p>
+    <w:p>
+      <w:r>
+        <w:t>    Forma que tenemos nosotros para pedir datos al usuario.</w:t>
+      </w:r>
+    </w:p>
+    <w:p>
+      <w:r>
+        <w:t>    Aunque todo es texto en formularios, las cosas se formatean los tipos de datos</w:t>
+      </w:r>
+    </w:p>
+    <w:p>
+      <w:r>
+        <w:t>    Para crear un formulario usamos la etiqueta de bloque  </w:t>
+      </w:r>
+    </w:p>
+    <w:p>
+      <w:r>
+        <w:t>    &lt;</w:t>
+      </w:r>
+      <w:proofErr w:type="spellStart"/>
+      <w:r>
+        <w:t>form</w:t>
+      </w:r>
+      <w:proofErr w:type="spellEnd"/>
+      <w:r>
+        <w:t>&gt;&lt;/</w:t>
+      </w:r>
+      <w:proofErr w:type="spellStart"/>
+      <w:r>
+        <w:t>form</w:t>
+      </w:r>
+      <w:proofErr w:type="spellEnd"/>
+      <w:r>
+        <w:t>&gt;.</w:t>
+      </w:r>
+    </w:p>
+    <w:p>
+      <w:r>
+        <w:t>    Hasta ahora parece que no pasa nada, esto se debe a que nosotros somos quienes tenemos que definir los campos, los tipos de datos que queremos pedir</w:t>
+      </w:r>
+    </w:p>
+    <w:p>
+      <w:r>
+        <w:t>    &lt;input&gt; forma en que decimos dame un dato</w:t>
+      </w:r>
+    </w:p>
+    <w:p>
+      <w:r>
+        <w:t>    Atributos de input</w:t>
+      </w:r>
+    </w:p>
+    <w:p>
+      <w:r>
+        <w:t xml:space="preserve">    </w:t>
+      </w:r>
+      <w:proofErr w:type="spellStart"/>
+      <w:r>
+        <w:t>type</w:t>
+      </w:r>
+      <w:proofErr w:type="spellEnd"/>
+      <w:r>
+        <w:t xml:space="preserve">: </w:t>
+      </w:r>
+      <w:proofErr w:type="spellStart"/>
+      <w:r>
+        <w:t>que</w:t>
+      </w:r>
+      <w:proofErr w:type="spellEnd"/>
+      <w:r>
+        <w:t xml:space="preserve"> tipo de dato o input queremos recibir</w:t>
+      </w:r>
+    </w:p>
+    <w:p>
+      <w:r>
+        <w:t xml:space="preserve">        - </w:t>
+      </w:r>
+      <w:proofErr w:type="spellStart"/>
+      <w:r>
+        <w:t>text</w:t>
+      </w:r>
+      <w:proofErr w:type="spellEnd"/>
+      <w:r>
+        <w:t xml:space="preserve">: es el más </w:t>
+      </w:r>
+      <w:proofErr w:type="spellStart"/>
+      <w:r>
+        <w:t>comun</w:t>
+      </w:r>
+      <w:proofErr w:type="spellEnd"/>
+      <w:r>
+        <w:t xml:space="preserve"> de todos, permite </w:t>
+      </w:r>
+      <w:proofErr w:type="spellStart"/>
+      <w:r>
+        <w:t>tipear</w:t>
+      </w:r>
+      <w:proofErr w:type="spellEnd"/>
+      <w:r>
+        <w:t xml:space="preserve"> texto</w:t>
+      </w:r>
+    </w:p>
+    <w:p>
+      <w:r>
+        <w:t>        - color permite seleccionar un color</w:t>
+      </w:r>
+    </w:p>
+    <w:p>
+      <w:r>
+        <w:t xml:space="preserve">        - </w:t>
+      </w:r>
+      <w:proofErr w:type="spellStart"/>
+      <w:r>
+        <w:t>submit</w:t>
+      </w:r>
+      <w:proofErr w:type="spellEnd"/>
+      <w:r>
+        <w:t>: crea un botón para enviar el formulario</w:t>
+      </w:r>
+    </w:p>
+    <w:p>
+      <w:r>
+        <w:t xml:space="preserve">    </w:t>
+      </w:r>
+      <w:proofErr w:type="spellStart"/>
+      <w:r>
+        <w:t>Value</w:t>
+      </w:r>
+      <w:proofErr w:type="spellEnd"/>
+      <w:r>
+        <w:t xml:space="preserve">: indica el texto que aparece en </w:t>
+      </w:r>
+    </w:p>
+    <w:p>
+      <w:r>
+        <w:t xml:space="preserve">        </w:t>
+      </w:r>
+      <w:r>
+        <w:t>- email</w:t>
+      </w:r>
+      <w:r>
+        <w:t xml:space="preserve">: es igual a </w:t>
+      </w:r>
+      <w:proofErr w:type="gramStart"/>
+      <w:r>
+        <w:t>texto</w:t>
+      </w:r>
+      <w:proofErr w:type="gramEnd"/>
+      <w:r>
+        <w:t xml:space="preserve"> pero el formulario no se va a poder enviar hasta que no ese texto no tenga formato de email. </w:t>
+      </w:r>
+      <w:proofErr w:type="spellStart"/>
+      <w:r>
+        <w:t>texto@</w:t>
+      </w:r>
+      <w:proofErr w:type="gramStart"/>
+      <w:r>
+        <w:t>texto.extensión</w:t>
+      </w:r>
+      <w:proofErr w:type="spellEnd"/>
+      <w:proofErr w:type="gramEnd"/>
+    </w:p>
+    <w:p>
+      <w:r>
+        <w:t xml:space="preserve">        - </w:t>
+      </w:r>
+      <w:proofErr w:type="spellStart"/>
+      <w:r>
+        <w:t>password</w:t>
+      </w:r>
+      <w:proofErr w:type="spellEnd"/>
+      <w:r>
+        <w:t xml:space="preserve">: oculta con asteriscos el texto del input. Para ver la contraseña, vamos a inspeccionar y cambiamos el </w:t>
+      </w:r>
+      <w:proofErr w:type="spellStart"/>
+      <w:r>
+        <w:t>type</w:t>
+      </w:r>
+      <w:proofErr w:type="spellEnd"/>
+      <w:r>
+        <w:t xml:space="preserve"> </w:t>
+      </w:r>
+      <w:proofErr w:type="spellStart"/>
+      <w:r>
+        <w:t>password</w:t>
+      </w:r>
+      <w:proofErr w:type="spellEnd"/>
+      <w:r>
+        <w:t xml:space="preserve"> por texto y se muestra la contraseña oculta</w:t>
+      </w:r>
+    </w:p>
+    <w:p>
+      <w:r>
+        <w:t xml:space="preserve">        - </w:t>
+      </w:r>
+      <w:proofErr w:type="spellStart"/>
+      <w:r>
+        <w:t>checkbox</w:t>
+      </w:r>
+      <w:proofErr w:type="spellEnd"/>
+      <w:r>
+        <w:t xml:space="preserve">: permite marcar con </w:t>
+      </w:r>
+      <w:proofErr w:type="gramStart"/>
+      <w:r>
+        <w:t>un tilde</w:t>
+      </w:r>
+      <w:proofErr w:type="gramEnd"/>
+      <w:r>
+        <w:t xml:space="preserve"> una o varias opciones</w:t>
+      </w:r>
+    </w:p>
+    <w:p>
+      <w:r>
+        <w:t>        - file: permite seleccionar y enviar un archivo</w:t>
+      </w:r>
+    </w:p>
+    <w:p>
+      <w:r>
+        <w:t xml:space="preserve">    Cuando presionamos </w:t>
+      </w:r>
+      <w:proofErr w:type="gramStart"/>
+      <w:r>
+        <w:t>el  botón</w:t>
+      </w:r>
+      <w:proofErr w:type="gramEnd"/>
+      <w:r>
+        <w:t xml:space="preserve"> enviar el formulario va a recopilar todos los datos y los datos de los inputs y los va a enviar a un servidor para que los procese y haga algo, porque si estamos recogiendo los datos del usuario es para hacer algo. Con esto lo que hacemos es </w:t>
+      </w:r>
+      <w:proofErr w:type="spellStart"/>
+      <w:r>
+        <w:t>defini</w:t>
+      </w:r>
+      <w:proofErr w:type="spellEnd"/>
+      <w:r>
+        <w:t xml:space="preserve"> los datos del usuario para luego poder hacer algo</w:t>
+      </w:r>
+    </w:p>
+    <w:p>
+      <w:r>
+        <w:t xml:space="preserve">        - fecha: muestra un </w:t>
+      </w:r>
+      <w:proofErr w:type="spellStart"/>
+      <w:r>
+        <w:t>calendaro</w:t>
+      </w:r>
+      <w:proofErr w:type="spellEnd"/>
+      <w:r>
+        <w:t xml:space="preserve"> para seleccionar la fecha solicitada</w:t>
+      </w:r>
+    </w:p>
+    <w:p>
+      <w:r>
+        <w:t xml:space="preserve">    Hay cuatro atributos además del </w:t>
+      </w:r>
+      <w:proofErr w:type="spellStart"/>
+      <w:r>
+        <w:t>type</w:t>
+      </w:r>
+      <w:proofErr w:type="spellEnd"/>
+      <w:r>
+        <w:t xml:space="preserve"> </w:t>
+      </w:r>
+      <w:proofErr w:type="gramStart"/>
+      <w:r>
+        <w:t>de los input</w:t>
+      </w:r>
+      <w:proofErr w:type="gramEnd"/>
+      <w:r>
+        <w:t xml:space="preserve"> es muy importante saber_</w:t>
+      </w:r>
+    </w:p>
+    <w:p>
+      <w:r>
+        <w:t xml:space="preserve">        - </w:t>
+      </w:r>
+      <w:proofErr w:type="spellStart"/>
+      <w:r>
+        <w:t>Required</w:t>
+      </w:r>
+      <w:proofErr w:type="spellEnd"/>
+      <w:r>
+        <w:t xml:space="preserve">: lo que hace es obligar al usuario a escribir algo. No deja enviar el formulario si no </w:t>
+      </w:r>
+      <w:proofErr w:type="spellStart"/>
+      <w:r>
+        <w:t>sellenó</w:t>
+      </w:r>
+      <w:proofErr w:type="spellEnd"/>
+      <w:r>
+        <w:t xml:space="preserve"> el campo que tiene este atributo</w:t>
+      </w:r>
+    </w:p>
+    <w:p>
+      <w:r>
+        <w:t xml:space="preserve">        - </w:t>
+      </w:r>
+      <w:proofErr w:type="spellStart"/>
+      <w:r>
+        <w:t>name</w:t>
+      </w:r>
+      <w:proofErr w:type="spellEnd"/>
+      <w:r>
+        <w:t xml:space="preserve">: es como un identificador de los inputs, definimos como se va a llamar este campo, cuando lo envío el servidor recibe el campo nombre, los </w:t>
+      </w:r>
+      <w:proofErr w:type="spellStart"/>
+      <w:r>
+        <w:t>names</w:t>
+      </w:r>
+      <w:proofErr w:type="spellEnd"/>
+      <w:r>
+        <w:t xml:space="preserve"> son únicos. Si queremos acceder a dato enviado por el usuario le tenemos que poner un nombre</w:t>
+      </w:r>
+    </w:p>
+    <w:p>
+      <w:r>
+        <w:t xml:space="preserve">        - </w:t>
+      </w:r>
+      <w:proofErr w:type="spellStart"/>
+      <w:r>
+        <w:t>placeholder</w:t>
+      </w:r>
+      <w:proofErr w:type="spellEnd"/>
+      <w:r>
+        <w:t xml:space="preserve">: escribe un texto que desaparece cuando el usuario empieza a escribir, se usa para dar un ejemplo de lo que se </w:t>
+      </w:r>
+      <w:proofErr w:type="spellStart"/>
+      <w:r>
+        <w:t>epera</w:t>
+      </w:r>
+      <w:proofErr w:type="spellEnd"/>
+      <w:r>
+        <w:t xml:space="preserve"> en ese campo</w:t>
+      </w:r>
+    </w:p>
+    <w:p>
+      <w:r>
+        <w:t xml:space="preserve">        - </w:t>
+      </w:r>
+      <w:proofErr w:type="spellStart"/>
+      <w:r>
+        <w:t>value</w:t>
+      </w:r>
+      <w:proofErr w:type="spellEnd"/>
+      <w:r>
+        <w:t xml:space="preserve">: es lo que va a recibir el servidor, si queremos recuperar un dato enviado por el usuario lo hace a través del </w:t>
+      </w:r>
+      <w:proofErr w:type="spellStart"/>
+      <w:r>
+        <w:t>value</w:t>
+      </w:r>
+      <w:proofErr w:type="spellEnd"/>
+    </w:p>
+    <w:p>
+      <w:r>
+        <w:t>        - min-</w:t>
+      </w:r>
+      <w:proofErr w:type="spellStart"/>
+      <w:r>
+        <w:t>length</w:t>
+      </w:r>
+      <w:proofErr w:type="spellEnd"/>
+      <w:r>
+        <w:t xml:space="preserve">: no lo recomiendo, no es algo que </w:t>
+      </w:r>
+      <w:proofErr w:type="spellStart"/>
+      <w:r>
+        <w:t>usuaría</w:t>
+      </w:r>
+      <w:proofErr w:type="spellEnd"/>
+      <w:r>
+        <w:t xml:space="preserve"> siempre, pero limita el mínimo de caracteres a ingresar en el input</w:t>
+      </w:r>
+    </w:p>
+    <w:p>
+      <w:r>
+        <w:t>--&gt;</w:t>
+      </w:r>
+    </w:p>
+    <w:p>
+      <w:r>
+        <w:t>CSS BÁSICO</w:t>
+      </w:r>
+    </w:p>
+    <w:p>
+      <w:r>
+        <w:t>/*</w:t>
+      </w:r>
+    </w:p>
+    <w:p>
+      <w:r>
+        <w:t xml:space="preserve">    INTRODUCCIÓN A CSS</w:t>
+      </w:r>
+    </w:p>
+    <w:p>
+      <w:r>
+        <w:t xml:space="preserve">    CSS (</w:t>
+      </w:r>
+      <w:proofErr w:type="spellStart"/>
+      <w:r>
+        <w:t>Cascading</w:t>
+      </w:r>
+      <w:proofErr w:type="spellEnd"/>
+      <w:r>
+        <w:t xml:space="preserve"> Style </w:t>
+      </w:r>
+      <w:proofErr w:type="spellStart"/>
+      <w:r>
+        <w:t>Sheet</w:t>
+      </w:r>
+      <w:proofErr w:type="spellEnd"/>
+      <w:r>
+        <w:t xml:space="preserve">): significa hoja de estilo en cascada, porque al dar estilo a los elementos vamos a seleccionar varios estilos, dependiendo el orden en que damos los estilos, el código se </w:t>
+      </w:r>
+      <w:proofErr w:type="spellStart"/>
+      <w:r>
+        <w:t>sobreescribe</w:t>
+      </w:r>
+      <w:proofErr w:type="spellEnd"/>
+      <w:r>
+        <w:t>.</w:t>
+      </w:r>
+    </w:p>
+    <w:p>
+      <w:r>
+        <w:t xml:space="preserve">    Se usa para darle un estilo a cada componente de un </w:t>
+      </w:r>
+      <w:proofErr w:type="spellStart"/>
+      <w:r>
+        <w:t>html</w:t>
+      </w:r>
+      <w:proofErr w:type="spellEnd"/>
+      <w:r>
+        <w:t xml:space="preserve">, para que el conjunto de estilos que le damos a cada elemento nos </w:t>
+      </w:r>
+      <w:proofErr w:type="spellStart"/>
+      <w:r>
+        <w:t>de</w:t>
+      </w:r>
+      <w:proofErr w:type="spellEnd"/>
+      <w:r>
+        <w:t xml:space="preserve"> como resultado final una página estática, funcional, navegable, etc. Lo importante es entender </w:t>
+      </w:r>
+      <w:proofErr w:type="spellStart"/>
+      <w:r>
+        <w:t>como</w:t>
+      </w:r>
+      <w:proofErr w:type="spellEnd"/>
+      <w:r>
+        <w:t xml:space="preserve"> funciona cada </w:t>
+      </w:r>
+      <w:proofErr w:type="spellStart"/>
+      <w:r>
+        <w:t>propiedade</w:t>
+      </w:r>
+      <w:proofErr w:type="spellEnd"/>
+      <w:r>
+        <w:t xml:space="preserve"> y cómo funcionan sus combinaciones, a nosotros nos </w:t>
+      </w:r>
+      <w:proofErr w:type="spellStart"/>
+      <w:r>
+        <w:t>oimporta</w:t>
+      </w:r>
+      <w:proofErr w:type="spellEnd"/>
+      <w:r>
+        <w:t xml:space="preserve"> como se relacionan las cajas entre sí</w:t>
+      </w:r>
+    </w:p>
+    <w:p>
+      <w:r>
+        <w:t xml:space="preserve">    CSS no existe sin HTML, HTML es la base sobre la que vamos a trabajar CSS</w:t>
+      </w:r>
+    </w:p>
+    <w:p>
+      <w:r>
+        <w:t xml:space="preserve">    Las propiedades CSS contienen a los elementos HTML pero no son atributos como tal. Al tener una sintaxis diferente la forma de escribir CSS es muy distinta de la forma en que escribimos HTML</w:t>
+      </w:r>
+    </w:p>
+    <w:p>
+      <w:r>
+        <w:t xml:space="preserve">    Hay tres formas de escribir CSS de manera que podamos afectar a los elementos</w:t>
+      </w:r>
+    </w:p>
+    <w:p>
+      <w:r>
+        <w:t xml:space="preserve">    - Estilos en línea: se llama así porque normalmente se escribe en una sola línea de código</w:t>
+      </w:r>
+    </w:p>
+    <w:p>
+      <w:r>
+        <w:t xml:space="preserve">    Se usa poniendo en la etiqueta HTML el atributo </w:t>
+      </w:r>
+      <w:proofErr w:type="spellStart"/>
+      <w:r>
+        <w:t>style</w:t>
+      </w:r>
+      <w:proofErr w:type="spellEnd"/>
+      <w:r>
+        <w:t xml:space="preserve"> y a continuación las propiedades CSS que queremos utilizar entre comillas y separadas por punto y coma</w:t>
+      </w:r>
+    </w:p>
+    <w:p>
+      <w:r>
+        <w:t xml:space="preserve">    Ejemplo: &lt;p </w:t>
+      </w:r>
+      <w:proofErr w:type="spellStart"/>
+      <w:r>
+        <w:t>style</w:t>
+      </w:r>
+      <w:proofErr w:type="spellEnd"/>
+      <w:r>
+        <w:t>="</w:t>
+      </w:r>
+      <w:proofErr w:type="spellStart"/>
+      <w:proofErr w:type="gramStart"/>
+      <w:r>
+        <w:t>color:red</w:t>
+      </w:r>
+      <w:proofErr w:type="spellEnd"/>
+      <w:proofErr w:type="gramEnd"/>
+      <w:r>
+        <w:t>"&gt;</w:t>
+      </w:r>
+    </w:p>
+    <w:p>
+      <w:r>
+        <w:t xml:space="preserve">    Al usar esta opción hay dos malas prácticas, porque tenemos que usar cada lenguaje por separado, no podemos mezclar código HTML, con CSS con JS. Cada lenguaje debe estar en una sección específica.</w:t>
+      </w:r>
+    </w:p>
+    <w:p>
+      <w:r>
+        <w:t xml:space="preserve">    - Style como etiqueta: permite dar estilos</w:t>
+      </w:r>
+    </w:p>
+    <w:p>
+      <w:r>
+        <w:t xml:space="preserve">    Se usa colocando la etiqueta </w:t>
+      </w:r>
+      <w:proofErr w:type="spellStart"/>
+      <w:r>
+        <w:t>style</w:t>
+      </w:r>
+      <w:proofErr w:type="spellEnd"/>
+      <w:r>
+        <w:t xml:space="preserve"> justo encima de la etiqueta de cierre de </w:t>
+      </w:r>
+      <w:proofErr w:type="spellStart"/>
+      <w:r>
+        <w:t>body</w:t>
+      </w:r>
+      <w:proofErr w:type="spellEnd"/>
+      <w:r>
+        <w:t xml:space="preserve"> y dentro se coloca la declaración que implica el nombre del elemento y entre llaves las propiedades CSS</w:t>
+      </w:r>
+    </w:p>
+    <w:p>
+      <w:r>
+        <w:t xml:space="preserve">    Ejemplo: </w:t>
+      </w:r>
+    </w:p>
+    <w:p>
+      <w:r>
+        <w:t xml:space="preserve">    </w:t>
+      </w:r>
+      <w:proofErr w:type="gramStart"/>
+      <w:r>
+        <w:t>p{</w:t>
+      </w:r>
+      <w:proofErr w:type="gramEnd"/>
+    </w:p>
+    <w:p>
+      <w:r>
+        <w:t xml:space="preserve">      color: red</w:t>
+      </w:r>
+    </w:p>
+    <w:p>
+      <w:r>
+        <w:t xml:space="preserve">    }</w:t>
+      </w:r>
+    </w:p>
+    <w:p>
+      <w:r>
+        <w:t xml:space="preserve">    Si bien esta opción es mejor que la anterior, tampoco se recomienda utilizarla</w:t>
+      </w:r>
+    </w:p>
+    <w:p>
+      <w:r>
+        <w:t xml:space="preserve">    Lo que se recomienda es tener todo en archivos separados porque vamos a tener mucho código en una página real, lo que complica el manejo del mismo tenerlo en una de las opciones anteriores</w:t>
+      </w:r>
+    </w:p>
+    <w:p>
+      <w:r>
+        <w:t xml:space="preserve">    - Estilo en un archivo separado: </w:t>
+      </w:r>
+      <w:proofErr w:type="spellStart"/>
+      <w:r>
+        <w:t>impleca</w:t>
+      </w:r>
+      <w:proofErr w:type="spellEnd"/>
+      <w:r>
+        <w:t xml:space="preserve"> crear un archivo que va a contener todo el código CSS y para conectarlo con el HTML utilizamos la etiqueta link</w:t>
+      </w:r>
+    </w:p>
+    <w:p>
+      <w:r>
+        <w:t xml:space="preserve">    Se usa colocando esta etiqueta en el head del archivo HTML</w:t>
+      </w:r>
+    </w:p>
+    <w:p>
+      <w:r>
+        <w:t xml:space="preserve">    Atributos de link</w:t>
+      </w:r>
+    </w:p>
+    <w:p>
+      <w:r>
+        <w:t xml:space="preserve">    </w:t>
+      </w:r>
+      <w:proofErr w:type="spellStart"/>
+      <w:r>
+        <w:t>rel</w:t>
+      </w:r>
+      <w:proofErr w:type="spellEnd"/>
+      <w:r>
+        <w:t xml:space="preserve">: viene de </w:t>
+      </w:r>
+      <w:proofErr w:type="spellStart"/>
+      <w:r>
+        <w:t>relationship</w:t>
+      </w:r>
+      <w:proofErr w:type="spellEnd"/>
+      <w:r>
+        <w:t xml:space="preserve"> e indica que el archivo que se va a vincular</w:t>
+      </w:r>
+    </w:p>
+    <w:p>
+      <w:r>
+        <w:t xml:space="preserve">    </w:t>
+      </w:r>
+      <w:proofErr w:type="spellStart"/>
+      <w:r>
+        <w:t>href</w:t>
+      </w:r>
+      <w:proofErr w:type="spellEnd"/>
+      <w:r>
+        <w:t>: es la ruta a la hoja de estilo</w:t>
+      </w:r>
+    </w:p>
+    <w:p>
+      <w:pPr>
+        <w:rPr>
+          <w:lang w:val="en-US"/>
+        </w:rPr>
+      </w:pPr>
+      <w:r>
+        <w:t xml:space="preserve">    </w:t>
+      </w:r>
+      <w:proofErr w:type="spellStart"/>
+      <w:r>
+        <w:rPr>
+          <w:lang w:val="en-US"/>
+        </w:rPr>
+        <w:t>Ejemplo</w:t>
+      </w:r>
+      <w:proofErr w:type="spellEnd"/>
+      <w:r>
+        <w:rPr>
+          <w:lang w:val="en-US"/>
+        </w:rPr>
+        <w:t>:</w:t>
+      </w:r>
+    </w:p>
+    <w:p>
+      <w:pPr>
+        <w:rPr>
+          <w:lang w:val="en-US"/>
+        </w:rPr>
+      </w:pPr>
+      <w:r>
+        <w:rPr>
+          <w:lang w:val="en-US"/>
+        </w:rPr>
+        <w:t xml:space="preserve">    &lt;link </w:t>
+      </w:r>
+      <w:proofErr w:type="spellStart"/>
+      <w:r>
+        <w:rPr>
+          <w:lang w:val="en-US"/>
+        </w:rPr>
+        <w:t>rel</w:t>
+      </w:r>
+      <w:proofErr w:type="spellEnd"/>
+      <w:r>
+        <w:rPr>
+          <w:lang w:val="en-US"/>
+        </w:rPr>
+        <w:t xml:space="preserve">="stylesheet" </w:t>
+      </w:r>
+      <w:proofErr w:type="spellStart"/>
+      <w:r>
+        <w:rPr>
+          <w:lang w:val="en-US"/>
+        </w:rPr>
+        <w:t>href</w:t>
+      </w:r>
+      <w:proofErr w:type="spellEnd"/>
+      <w:r>
+        <w:rPr>
+          <w:lang w:val="en-US"/>
+        </w:rPr>
+        <w:t>="styles.css" /&gt;</w:t>
+      </w:r>
+    </w:p>
+    <w:p>
+      <w:r>
+        <w:rPr>
+          <w:lang w:val="en-US"/>
+        </w:rPr>
+        <w:t xml:space="preserve">    </w:t>
+      </w:r>
+      <w:r>
+        <w:t>Repasando</w:t>
+      </w:r>
+    </w:p>
+    <w:p>
+      <w:r>
+        <w:t xml:space="preserve">    Lo primero que tenemos que hacer es elegir un selector, hay muchas formas de </w:t>
+      </w:r>
+      <w:proofErr w:type="spellStart"/>
+      <w:r>
+        <w:t>selecciónar</w:t>
+      </w:r>
+      <w:proofErr w:type="spellEnd"/>
+      <w:r>
+        <w:t xml:space="preserve"> elementos, la forma más básica es seleccionar un elemento utilizando su nombre</w:t>
+      </w:r>
+    </w:p>
+    <w:p>
+      <w:r>
+        <w:t xml:space="preserve">    Lo primero que hacemos para cambiar las propiedades de un elemento es utilizar un selector, </w:t>
+      </w:r>
+      <w:proofErr w:type="spellStart"/>
+      <w:r>
+        <w:t>tenermos</w:t>
+      </w:r>
+      <w:proofErr w:type="spellEnd"/>
+      <w:r>
+        <w:t xml:space="preserve"> que seleccionar de alguna forma el elemento que queremos modificar, luego se </w:t>
+      </w:r>
+      <w:proofErr w:type="spellStart"/>
+      <w:r>
+        <w:t>habre</w:t>
+      </w:r>
+      <w:proofErr w:type="spellEnd"/>
+      <w:r>
+        <w:t xml:space="preserve"> un bloque de declaraciones, esto se hace con llaves, dentro de ellas se pone la propiedad a modificar, </w:t>
+      </w:r>
+      <w:proofErr w:type="spellStart"/>
+      <w:r>
+        <w:t>uego</w:t>
+      </w:r>
+      <w:proofErr w:type="spellEnd"/>
+      <w:r>
+        <w:t xml:space="preserve"> se coloca el valor de esa propiedad separado con dos puntos</w:t>
+      </w:r>
+    </w:p>
+    <w:p>
+      <w:r>
+        <w:t>*/</w:t>
+      </w:r>
+    </w:p>
+    <w:p>
+      <w:r>
+        <w:t>/*</w:t>
+      </w:r>
+    </w:p>
+    <w:p>
+      <w:r>
+        <w:t>SELECTORES (Básico)</w:t>
+      </w:r>
+    </w:p>
+    <w:p>
+      <w:r>
+        <w:t xml:space="preserve">Selectores: hacen referencia a la forma de seleccionar uno o varios elementos dentro de un documento de </w:t>
+      </w:r>
+      <w:proofErr w:type="spellStart"/>
+      <w:r>
+        <w:t>html</w:t>
+      </w:r>
+      <w:proofErr w:type="spellEnd"/>
+      <w:r>
+        <w:t xml:space="preserve"> en CSS para poder modificarlo</w:t>
+      </w:r>
+    </w:p>
+    <w:p/>
+    <w:p>
+      <w:r>
+        <w:t>TRES FORMAS DE SELECCIONAR ELEMENTOS HTML</w:t>
+      </w:r>
+    </w:p>
+    <w:p>
+      <w:r>
+        <w:t xml:space="preserve">Selector </w:t>
+      </w:r>
+      <w:proofErr w:type="spellStart"/>
+      <w:r>
+        <w:t>Element</w:t>
+      </w:r>
+      <w:proofErr w:type="spellEnd"/>
+      <w:r>
+        <w:t xml:space="preserve"> (Selección por Elemento): busca el nombre del elemento </w:t>
+      </w:r>
+      <w:proofErr w:type="spellStart"/>
+      <w:r>
+        <w:t>html</w:t>
+      </w:r>
+      <w:proofErr w:type="spellEnd"/>
+      <w:r>
+        <w:t xml:space="preserve"> indicado para modificarlo.</w:t>
+      </w:r>
+    </w:p>
+    <w:p>
+      <w:r>
+        <w:t>Ejemplo HTML</w:t>
+      </w:r>
+    </w:p>
+    <w:p>
+      <w:r>
+        <w:t>&lt;p&gt;texto a estilizar&lt;/p&gt;</w:t>
+      </w:r>
+    </w:p>
+    <w:p>
+      <w:r>
+        <w:t>Ejemplo CSS</w:t>
+      </w:r>
+    </w:p>
+    <w:p>
+      <w:proofErr w:type="gramStart"/>
+      <w:r>
+        <w:t>p{</w:t>
+      </w:r>
+      <w:proofErr w:type="gramEnd"/>
+    </w:p>
+    <w:p>
+      <w:r>
+        <w:t>  color: blue</w:t>
+      </w:r>
+    </w:p>
+    <w:p>
+      <w:r>
+        <w:t>}</w:t>
+      </w:r>
+    </w:p>
+    <w:p>
+      <w:r>
+        <w:t>La peor práctica que hay es crear nuestros propios elementos, no se hace</w:t>
+      </w:r>
+    </w:p>
+    <w:p>
+      <w:r>
+        <w:t xml:space="preserve">Si queremos seleccionar un solo elemento de la lista, por ejemplo, podemos utilizar el elemento </w:t>
+      </w:r>
+      <w:proofErr w:type="spellStart"/>
+      <w:r>
+        <w:t>span</w:t>
+      </w:r>
+      <w:proofErr w:type="spellEnd"/>
+      <w:r>
+        <w:t>, pero esto deja el puntito o viñeta en color negro y además no está tan bien hacer esto. Estaría bien si queremos resaltar una palabra o frase específica</w:t>
+      </w:r>
+    </w:p>
+    <w:p/>
+    <w:p>
+      <w:r>
+        <w:t xml:space="preserve">Selector por Clase: permite asignar al elemento un nombre especial y separar </w:t>
+      </w:r>
+      <w:proofErr w:type="gramStart"/>
+      <w:r>
+        <w:t>los elemento</w:t>
+      </w:r>
+      <w:proofErr w:type="gramEnd"/>
+      <w:r>
+        <w:t xml:space="preserve"> por clases o tema, permite modificar varios elementos al mismo tiempo con las mismas características. Se pueden aplicar a varios elementos. No son elementos únicos.</w:t>
+      </w:r>
+    </w:p>
+    <w:p>
+      <w:r>
+        <w:t>Se usa poniendo un punto delante del nombre de la clase</w:t>
+      </w:r>
+    </w:p>
+    <w:p>
+      <w:r>
+        <w:t>Ejemplo HTML</w:t>
+      </w:r>
+    </w:p>
+    <w:p>
+      <w:r>
+        <w:t xml:space="preserve">&lt;li </w:t>
+      </w:r>
+      <w:proofErr w:type="spellStart"/>
+      <w:r>
+        <w:t>class</w:t>
+      </w:r>
+      <w:proofErr w:type="spellEnd"/>
+      <w:r>
+        <w:t>="faltante"&gt;</w:t>
+      </w:r>
+      <w:proofErr w:type="spellStart"/>
+      <w:r>
+        <w:t>item</w:t>
+      </w:r>
+      <w:proofErr w:type="spellEnd"/>
+      <w:r>
+        <w:t>&lt;/li&gt;</w:t>
+      </w:r>
+    </w:p>
+    <w:p>
+      <w:r>
+        <w:t>Ejemplo CSS</w:t>
+      </w:r>
+    </w:p>
+    <w:p>
+      <w:proofErr w:type="gramStart"/>
+      <w:r>
+        <w:t>.faltante</w:t>
+      </w:r>
+      <w:proofErr w:type="gramEnd"/>
+      <w:r>
+        <w:t>{</w:t>
+      </w:r>
+    </w:p>
+    <w:p>
+      <w:r>
+        <w:t>  color: red</w:t>
+      </w:r>
+    </w:p>
+    <w:p>
+      <w:r>
+        <w:t>}</w:t>
+      </w:r>
+    </w:p>
+    <w:p>
+      <w:r>
+        <w:t xml:space="preserve">Cada vez que agreguemos a un elemento el nombre de la clase se le va a aplicar la característica indicada para ella en CSS. De esta </w:t>
+      </w:r>
+      <w:proofErr w:type="spellStart"/>
+      <w:r>
+        <w:t>meanera</w:t>
+      </w:r>
+      <w:proofErr w:type="spellEnd"/>
+      <w:r>
+        <w:t xml:space="preserve"> podemos </w:t>
+      </w:r>
+      <w:proofErr w:type="gramStart"/>
+      <w:r>
+        <w:t>aplicarle</w:t>
+      </w:r>
+      <w:proofErr w:type="gramEnd"/>
+      <w:r>
+        <w:t xml:space="preserve"> a varios elementos la misma clase y las mismas propiedades. Está bien utilizar clases para muchos elementos</w:t>
+      </w:r>
+    </w:p>
+    <w:p>
+      <w:r>
+        <w:t>Hay estrategias para poner el nombre a una clase, si viene otro desarrollador tiene que entender por qué se usa una determinada clase, que significa esa clase</w:t>
+      </w:r>
+    </w:p>
+    <w:p/>
+    <w:p>
+      <w:r>
+        <w:t>Selector por id: es un selector que se le puede dar a un sólo elemento en toda la página, no puede haber dos elementos con el mismo id. Son elementos únicos</w:t>
+      </w:r>
+    </w:p>
+    <w:p>
+      <w:r>
+        <w:t>Se usa colocando un hashtag o numeral delante del nombre de id</w:t>
+      </w:r>
+    </w:p>
+    <w:p>
+      <w:r>
+        <w:t>Ejemplo HTML</w:t>
+      </w:r>
+    </w:p>
+    <w:p>
+      <w:r>
+        <w:t>&lt;li id="ingrediente-secreto"&gt;</w:t>
+      </w:r>
+      <w:proofErr w:type="spellStart"/>
+      <w:r>
+        <w:t>item</w:t>
+      </w:r>
+      <w:proofErr w:type="spellEnd"/>
+      <w:r>
+        <w:t>&lt;/li&gt;</w:t>
+      </w:r>
+    </w:p>
+    <w:p>
+      <w:r>
+        <w:t>Ejemplo CSS</w:t>
+      </w:r>
+    </w:p>
+    <w:p>
+      <w:r>
+        <w:t>#ingrediente-</w:t>
+      </w:r>
+      <w:proofErr w:type="gramStart"/>
+      <w:r>
+        <w:t>secreto{</w:t>
+      </w:r>
+      <w:proofErr w:type="gramEnd"/>
+    </w:p>
+    <w:p>
+      <w:r>
+        <w:t>  color: blue</w:t>
+      </w:r>
+    </w:p>
+    <w:p>
+      <w:r>
+        <w:t>}</w:t>
+      </w:r>
+    </w:p>
+    <w:p>
+      <w:r>
+        <w:t xml:space="preserve">En la práctica se puede usar más de un id en la misma página, pero es una mala práctica, no se recomienda hacerlo, y luego en </w:t>
+      </w:r>
+      <w:proofErr w:type="spellStart"/>
+      <w:r>
+        <w:t>javascript</w:t>
+      </w:r>
+      <w:proofErr w:type="spellEnd"/>
+      <w:r>
+        <w:t xml:space="preserve"> va a causar problemas. El id le dice al navegador este va a ser un identificador único para cada elemento</w:t>
+      </w:r>
+    </w:p>
+    <w:p>
+      <w:pPr>
+        <w:rPr>
+          <w:rFonts w:ascii="Consolas" w:eastAsia="Times New Roman" w:hAnsi="Consolas" w:cs="Times New Roman"/>
+          <w:color w:val="B3B3B3"/>
+          <w:sz w:val="33"/>
+          <w:szCs w:val="33"/>
+          <w:lang w:eastAsia="es-AR"/>
+        </w:rPr>
+      </w:pPr>
+      <w:r>
+        <w:t>*/</w:t>
+      </w:r>
+      <w:r>
+        <w:rPr>
+          <w:rFonts w:ascii="Consolas" w:eastAsia="Times New Roman" w:hAnsi="Consolas" w:cs="Times New Roman"/>
+          <w:color w:val="B3B3B3"/>
+          <w:sz w:val="33"/>
+          <w:szCs w:val="33"/>
+          <w:lang w:eastAsia="es-AR"/>
+        </w:rPr>
+        <w:t xml:space="preserve"> </w:t>
+      </w:r>
+    </w:p>
+    <w:p>
+      <w:proofErr w:type="gramStart"/>
+      <w:r>
+        <w:t>&lt;!--</w:t>
+      </w:r>
+      <w:proofErr w:type="gramEnd"/>
+      <w:r>
+        <w:t xml:space="preserve"> La etiqueta &lt;</w:t>
+      </w:r>
+      <w:proofErr w:type="spellStart"/>
+      <w:r>
+        <w:t>span</w:t>
+      </w:r>
+      <w:proofErr w:type="spellEnd"/>
+      <w:r>
+        <w:t>&gt;&lt;/</w:t>
+      </w:r>
+      <w:proofErr w:type="spellStart"/>
+      <w:r>
+        <w:t>span</w:t>
+      </w:r>
+      <w:proofErr w:type="spellEnd"/>
+      <w:r>
+        <w:t>&gt; se utiliza para seleccionar algo muy puntual</w:t>
+      </w:r>
+      <w:r>
+        <w:t xml:space="preserve"> </w:t>
+      </w:r>
+      <w:r>
+        <w:t>--&gt;</w:t>
+      </w:r>
+    </w:p>
+    <w:p>
       <w:bookmarkStart w:id="0" w:name="_GoBack"/>
       <w:bookmarkEnd w:id="0"/>
-      <w:r>
-        <w:t>, hay muchas que no se recomienda utilizar, y otras que están obsoletas</w:t>
-      </w:r>
-    </w:p>
-    <w:p>
-      <w:r>
-        <w:t xml:space="preserve">No se da estilo en </w:t>
-      </w:r>
-      <w:proofErr w:type="spellStart"/>
-      <w:r>
-        <w:t>html</w:t>
-      </w:r>
-      <w:proofErr w:type="spellEnd"/>
-      <w:r>
-        <w:t xml:space="preserve"> porque es difícil de modificar luego con </w:t>
-      </w:r>
-      <w:proofErr w:type="spellStart"/>
-      <w:r>
-        <w:t>css</w:t>
-      </w:r>
-      <w:proofErr w:type="spellEnd"/>
-    </w:p>
-    <w:p>
-      <w:r>
-        <w:t>No es sólo para que se vea estética sino para que google la posicione más arriba</w:t>
-      </w:r>
-    </w:p>
-    <w:p>
-      <w:r>
-        <w:t xml:space="preserve">Escribir </w:t>
-      </w:r>
-      <w:proofErr w:type="spellStart"/>
-      <w:r>
-        <w:t>html</w:t>
-      </w:r>
-      <w:proofErr w:type="spellEnd"/>
-      <w:r>
-        <w:t xml:space="preserve"> con etiquetas semánticas que cumplen una </w:t>
-      </w:r>
-      <w:proofErr w:type="spellStart"/>
-      <w:r>
-        <w:t>una</w:t>
-      </w:r>
-      <w:proofErr w:type="spellEnd"/>
-      <w:r>
-        <w:t xml:space="preserve"> función específica</w:t>
-      </w:r>
-    </w:p>
-    <w:p>
-      <w:r>
-        <w:t xml:space="preserve">Puede haber etiquetas que son exactamente </w:t>
-      </w:r>
-      <w:proofErr w:type="gramStart"/>
-      <w:r>
-        <w:t>iguales</w:t>
-      </w:r>
-      <w:proofErr w:type="gramEnd"/>
-      <w:r>
-        <w:t xml:space="preserve"> pero para el buscador no, para SEO no, si le damos el significado correspondiente google los va a posicionar más arriba, para esto debemos saber usar las etiquetas</w:t>
-      </w:r>
-    </w:p>
-    <w:p>
-      <w:r>
-        <w:t xml:space="preserve">Las etiquetas ayudan al SEO, al posicionamiento en las </w:t>
-      </w:r>
-      <w:proofErr w:type="spellStart"/>
-      <w:r>
-        <w:t>búsquedad</w:t>
-      </w:r>
-      <w:proofErr w:type="spellEnd"/>
-      <w:r>
-        <w:t xml:space="preserve"> de Google</w:t>
-      </w:r>
-    </w:p>
-    <w:p>
-      <w:r>
-        <w:t>--&gt;</w:t>
-      </w:r>
-    </w:p>
-    <w:p>
-      <w:r>
-        <w:t xml:space="preserve">&lt;!-- </w:t>
-      </w:r>
-    </w:p>
-    <w:p>
-      <w:r>
-        <w:t>ESTRUCTURA DE UNA PÁGINA WEB</w:t>
-      </w:r>
-    </w:p>
-    <w:p>
-      <w:r>
-        <w:t>Configurar el navegador predeterminado para Windows</w:t>
-      </w:r>
-    </w:p>
-    <w:p>
-      <w:r>
-        <w:t>En búsqueda escribimos navegador -&gt; seleccionar aplicaciones predeterminadas -&gt; navegador -&gt; Chrome</w:t>
-      </w:r>
-    </w:p>
-    <w:p>
-      <w:r>
-        <w:t>Todas las páginas web tienen una estructura</w:t>
-      </w:r>
-    </w:p>
-    <w:p>
-      <w:proofErr w:type="spellStart"/>
-      <w:r>
-        <w:t>html</w:t>
-      </w:r>
-      <w:proofErr w:type="spellEnd"/>
-      <w:r>
-        <w:t>: 5 escribe un modelo básico de página web</w:t>
-      </w:r>
-    </w:p>
-    <w:p>
-      <w:r>
-        <w:t>--&gt;</w:t>
-      </w:r>
-    </w:p>
-    <w:p>
-      <w:proofErr w:type="gramStart"/>
-      <w:r>
-        <w:t>&lt;!DOCTYPE</w:t>
-      </w:r>
-      <w:proofErr w:type="gramEnd"/>
-      <w:r>
-        <w:t xml:space="preserve"> </w:t>
-      </w:r>
-      <w:proofErr w:type="spellStart"/>
-      <w:r>
-        <w:t>html</w:t>
-      </w:r>
-      <w:proofErr w:type="spellEnd"/>
-      <w:r>
-        <w:t xml:space="preserve">&gt; &lt;!-- determina el tipo de documento que estamos creando. Le dice al navegador que tipo de </w:t>
-      </w:r>
-      <w:proofErr w:type="spellStart"/>
-      <w:r>
-        <w:t>html</w:t>
-      </w:r>
-      <w:proofErr w:type="spellEnd"/>
-      <w:r>
-        <w:t xml:space="preserve"> estamos usando--&gt;</w:t>
-      </w:r>
-    </w:p>
-    <w:p>
-      <w:r>
-        <w:t>&lt;</w:t>
-      </w:r>
-      <w:proofErr w:type="spellStart"/>
-      <w:r>
-        <w:t>html</w:t>
-      </w:r>
-      <w:proofErr w:type="spellEnd"/>
-      <w:r>
-        <w:t xml:space="preserve">&gt; </w:t>
-      </w:r>
-      <w:proofErr w:type="gramStart"/>
-      <w:r>
-        <w:t>&lt;!--</w:t>
-      </w:r>
-      <w:proofErr w:type="gramEnd"/>
-      <w:r>
-        <w:t xml:space="preserve"> define que todo lo que está acá dentro va a ser parte de la página web.. Le habla al navegador diciéndole que todo lo que va acá va a ser parte de la página web --&gt;</w:t>
-      </w:r>
-    </w:p>
-    <w:p>
-      <w:proofErr w:type="gramStart"/>
-      <w:r>
-        <w:t>&lt;!--</w:t>
-      </w:r>
-      <w:proofErr w:type="gramEnd"/>
-      <w:r>
-        <w:t xml:space="preserve"> La estructura de una página web está formada básicamente por dos cosa </w:t>
-      </w:r>
-    </w:p>
-    <w:p>
-      <w:r>
-        <w:t>--&gt;</w:t>
-      </w:r>
-    </w:p>
-    <w:p>
-      <w:r>
-        <w:t>&lt;head&gt;</w:t>
-      </w:r>
-      <w:proofErr w:type="gramStart"/>
-      <w:r>
-        <w:t>&lt;!--</w:t>
-      </w:r>
-      <w:proofErr w:type="gramEnd"/>
-      <w:r>
-        <w:t xml:space="preserve"> Le da al navegador un montón de información que no podemos ver --&gt;</w:t>
-      </w:r>
-    </w:p>
-    <w:p>
-      <w:r>
-        <w:tab/>
-        <w:t>&lt;</w:t>
-      </w:r>
-      <w:proofErr w:type="spellStart"/>
-      <w:r>
-        <w:t>title</w:t>
-      </w:r>
-      <w:proofErr w:type="spellEnd"/>
-      <w:r>
-        <w:t>&gt;Aprendiendo HTML&lt;/</w:t>
-      </w:r>
-      <w:proofErr w:type="spellStart"/>
-      <w:r>
-        <w:t>title</w:t>
-      </w:r>
-      <w:proofErr w:type="spellEnd"/>
-      <w:r>
-        <w:t>&gt;</w:t>
-      </w:r>
-      <w:proofErr w:type="gramStart"/>
-      <w:r>
-        <w:t>&lt;!--</w:t>
-      </w:r>
-      <w:proofErr w:type="gramEnd"/>
-      <w:r>
-        <w:t xml:space="preserve"> Define el título de la pestaña. El título siempre tiene que ser una descripción de la página --&gt;</w:t>
-      </w:r>
-    </w:p>
-    <w:p>
-      <w:r>
-        <w:t>&lt;/head&gt;</w:t>
-      </w:r>
-    </w:p>
-    <w:p>
-      <w:r>
-        <w:t>&lt;</w:t>
-      </w:r>
-      <w:proofErr w:type="spellStart"/>
-      <w:r>
-        <w:t>body</w:t>
-      </w:r>
-      <w:proofErr w:type="spellEnd"/>
-      <w:r>
-        <w:t>&gt;</w:t>
-      </w:r>
-      <w:proofErr w:type="gramStart"/>
-      <w:r>
-        <w:t>&lt;!--</w:t>
-      </w:r>
-      <w:proofErr w:type="gramEnd"/>
-      <w:r>
-        <w:t xml:space="preserve"> Acá va a estar la p</w:t>
-      </w:r>
-      <w:r>
-        <w:t>a</w:t>
-      </w:r>
-      <w:r>
-        <w:t>rte vi</w:t>
-      </w:r>
-      <w:r>
-        <w:t>su</w:t>
-      </w:r>
-      <w:r>
-        <w:t>a</w:t>
-      </w:r>
-      <w:r>
-        <w:t xml:space="preserve">l de la página. Dentro del </w:t>
-      </w:r>
-      <w:proofErr w:type="spellStart"/>
-      <w:r>
-        <w:t>body</w:t>
-      </w:r>
-      <w:proofErr w:type="spellEnd"/>
-      <w:r>
-        <w:t xml:space="preserve"> vamos a tener todo lo visible </w:t>
-      </w:r>
-      <w:proofErr w:type="spellStart"/>
-      <w:r>
-        <w:t>dee</w:t>
-      </w:r>
-      <w:proofErr w:type="spellEnd"/>
-      <w:r>
-        <w:t xml:space="preserve"> la web --&gt;&lt;/</w:t>
-      </w:r>
-      <w:proofErr w:type="spellStart"/>
-      <w:r>
-        <w:t>body</w:t>
-      </w:r>
-      <w:proofErr w:type="spellEnd"/>
-      <w:r>
-        <w:t>&gt;</w:t>
-      </w:r>
-    </w:p>
-    <w:p>
-      <w:r>
-        <w:t>&lt;/</w:t>
-      </w:r>
-      <w:proofErr w:type="spellStart"/>
-      <w:r>
-        <w:t>html</w:t>
-      </w:r>
-      <w:proofErr w:type="spellEnd"/>
-      <w:r>
-        <w:t>&gt;</w:t>
-      </w:r>
-    </w:p>
-    <w:p>
-      <w:r>
-        <w:t xml:space="preserve">&lt;!-- </w:t>
-      </w:r>
-    </w:p>
-    <w:p>
-      <w:r>
-        <w:t>PÁRRAFOS Y ENCABEZADOS</w:t>
-      </w:r>
-    </w:p>
-    <w:p>
-      <w:r>
-        <w:t>Para los párrafos se usa la etiqueta &lt;p&gt;&lt;/p&gt; que sirve para definir párrafos</w:t>
-      </w:r>
-    </w:p>
-    <w:p>
-      <w:r>
-        <w:t xml:space="preserve">usar esta etiqueta hace que haya un poco de espacio entre párrafo y párrafo, si no lo uso el texto queda </w:t>
-      </w:r>
-      <w:proofErr w:type="spellStart"/>
-      <w:r>
-        <w:t>peqgado</w:t>
-      </w:r>
-      <w:proofErr w:type="spellEnd"/>
-    </w:p>
-    <w:p>
-      <w:r>
-        <w:t xml:space="preserve">Cada párrafo tiene que tratarse de un tema, tiene que </w:t>
-      </w:r>
-      <w:proofErr w:type="spellStart"/>
-      <w:r>
-        <w:t>describir</w:t>
-      </w:r>
-      <w:proofErr w:type="spellEnd"/>
-      <w:r>
-        <w:t xml:space="preserve"> algo, tiene que abarcar la misma idea</w:t>
-      </w:r>
-    </w:p>
-    <w:p>
-      <w:r>
-        <w:t>ENCABEZADOS</w:t>
-      </w:r>
-    </w:p>
-    <w:p>
-      <w:r>
-        <w:t>Son van de &lt;h1&gt; a &lt;h6&gt; cuanto más grande el número más pequeña la letra</w:t>
-      </w:r>
-    </w:p>
-    <w:p>
-      <w:r>
-        <w:t xml:space="preserve">Por cuestiones de SEO sólo se usa un &lt;h1&gt; por página web, si se usan más google nos penaliza y ese título tiene que ser lo más descriptivo posible, es importante también por cuestión de </w:t>
-      </w:r>
-      <w:proofErr w:type="spellStart"/>
-      <w:r>
-        <w:t>accsibilidad</w:t>
-      </w:r>
-      <w:proofErr w:type="spellEnd"/>
-    </w:p>
-    <w:p>
-      <w:r>
-        <w:t>EJEMPLO</w:t>
-      </w:r>
-    </w:p>
-    <w:p>
-      <w:r>
-        <w:t xml:space="preserve">          TÍTULO (h1)</w:t>
-      </w:r>
-    </w:p>
-    <w:p>
-      <w:r>
-        <w:t>SUBTÍTULO (h2)         subtítulo(h2)</w:t>
-      </w:r>
-    </w:p>
-    <w:p>
-      <w:r>
-        <w:t>Punto 1 (h3)</w:t>
-      </w:r>
-    </w:p>
-    <w:p>
-      <w:r>
-        <w:t>Punto 2 (h3)</w:t>
-      </w:r>
-    </w:p>
-    <w:p>
-      <w:r>
-        <w:t>Punto 3 (h3)</w:t>
-      </w:r>
-    </w:p>
-    <w:p>
-      <w:r>
-        <w:t>&lt;h1&gt; lo usamos para poner el título principal de la página</w:t>
-      </w:r>
-    </w:p>
-    <w:p>
-      <w:r>
-        <w:t>&lt;h2&gt; lo usamos para las secciones</w:t>
-      </w:r>
-    </w:p>
-    <w:p>
-      <w:r>
-        <w:t>zh3&gt; para subsecciones</w:t>
-      </w:r>
-    </w:p>
-    <w:p>
-      <w:r>
-        <w:t>--&gt;</w:t>
-      </w:r>
-    </w:p>
-    <w:p>
-      <w:r>
-        <w:t xml:space="preserve">&lt;!-- </w:t>
-      </w:r>
-    </w:p>
-    <w:p>
-      <w:r>
-        <w:t>  LISTAS</w:t>
-      </w:r>
-    </w:p>
-    <w:p>
-      <w:r>
-        <w:t>  LISTAS ORDENADAS</w:t>
-      </w:r>
-    </w:p>
-    <w:p>
-      <w:r>
-        <w:t>  Se escribe &lt;</w:t>
-      </w:r>
-      <w:proofErr w:type="spellStart"/>
-      <w:r>
-        <w:t>ol</w:t>
-      </w:r>
-      <w:proofErr w:type="spellEnd"/>
-      <w:r>
-        <w:t>&gt;&lt;/</w:t>
-      </w:r>
-      <w:proofErr w:type="spellStart"/>
-      <w:r>
-        <w:t>ol</w:t>
-      </w:r>
-      <w:proofErr w:type="spellEnd"/>
-      <w:r>
-        <w:t xml:space="preserve">&gt;, dentro de estas etiquetas van los </w:t>
-      </w:r>
-      <w:proofErr w:type="spellStart"/>
-      <w:r>
-        <w:t>items</w:t>
-      </w:r>
-      <w:proofErr w:type="spellEnd"/>
-      <w:r>
-        <w:t xml:space="preserve"> que se </w:t>
-      </w:r>
-      <w:proofErr w:type="spellStart"/>
-      <w:r>
-        <w:t>ecriben</w:t>
-      </w:r>
-      <w:proofErr w:type="spellEnd"/>
-      <w:r>
-        <w:t xml:space="preserve"> &lt;li&gt;&lt;/li&gt;</w:t>
-      </w:r>
-    </w:p>
-    <w:p>
-      <w:r>
-        <w:t xml:space="preserve">  Por </w:t>
-      </w:r>
-      <w:proofErr w:type="spellStart"/>
-      <w:r>
-        <w:t>dejecto</w:t>
-      </w:r>
-      <w:proofErr w:type="spellEnd"/>
-      <w:r>
-        <w:t xml:space="preserve"> el navegador muestra los </w:t>
-      </w:r>
-      <w:proofErr w:type="spellStart"/>
-      <w:r>
-        <w:t>items</w:t>
-      </w:r>
-      <w:proofErr w:type="spellEnd"/>
-      <w:r>
-        <w:t xml:space="preserve"> de la lista como</w:t>
-      </w:r>
-    </w:p>
-    <w:p>
-      <w:r>
-        <w:t xml:space="preserve">  1. </w:t>
-      </w:r>
-    </w:p>
-    <w:p>
-      <w:r>
-        <w:t xml:space="preserve">  2. </w:t>
-      </w:r>
-    </w:p>
-    <w:p>
-      <w:r>
-        <w:t>  3.</w:t>
-      </w:r>
-    </w:p>
-    <w:p>
-      <w:r>
-        <w:t xml:space="preserve">  Podemos usar esto para crear una lista de pasos a seguir, por ejemplo, el orden sí </w:t>
-      </w:r>
-      <w:proofErr w:type="spellStart"/>
-      <w:r>
-        <w:t>impotat</w:t>
-      </w:r>
-      <w:proofErr w:type="spellEnd"/>
-    </w:p>
-    <w:p>
-      <w:r>
-        <w:t>  LISTA DESORDENADAS</w:t>
-      </w:r>
-    </w:p>
-    <w:p>
-      <w:r>
-        <w:t xml:space="preserve">  El orden no importa, por </w:t>
-      </w:r>
-      <w:proofErr w:type="gramStart"/>
-      <w:r>
-        <w:t>ejemplo</w:t>
-      </w:r>
-      <w:proofErr w:type="gramEnd"/>
-      <w:r>
-        <w:t xml:space="preserve"> una barra de navegación </w:t>
-      </w:r>
-    </w:p>
-    <w:p>
-      <w:r>
-        <w:t xml:space="preserve">  Se </w:t>
-      </w:r>
-      <w:proofErr w:type="spellStart"/>
-      <w:r>
-        <w:t>escibe</w:t>
-      </w:r>
-      <w:proofErr w:type="spellEnd"/>
-      <w:r>
-        <w:t xml:space="preserve"> &lt;</w:t>
-      </w:r>
-      <w:proofErr w:type="spellStart"/>
-      <w:r>
-        <w:t>ul</w:t>
-      </w:r>
-      <w:proofErr w:type="spellEnd"/>
-      <w:r>
-        <w:t>&gt;&lt;/</w:t>
-      </w:r>
-      <w:proofErr w:type="spellStart"/>
-      <w:r>
-        <w:t>ul</w:t>
-      </w:r>
-      <w:proofErr w:type="spellEnd"/>
-      <w:r>
-        <w:t>&gt; y para los ítems se usa &lt;li&gt;&lt;/li&gt; igual que en la lista ordenada</w:t>
-      </w:r>
-    </w:p>
-    <w:p>
-      <w:r>
-        <w:t xml:space="preserve">  En este caso no importa cómo se ve la </w:t>
-      </w:r>
-      <w:proofErr w:type="spellStart"/>
-      <w:r>
-        <w:t>págima</w:t>
-      </w:r>
-      <w:proofErr w:type="spellEnd"/>
-      <w:r>
-        <w:t xml:space="preserve">, lo que mi importa es la estructura, que sea </w:t>
-      </w:r>
-      <w:proofErr w:type="spellStart"/>
-      <w:r>
-        <w:t>semanticamente</w:t>
-      </w:r>
-      <w:proofErr w:type="spellEnd"/>
-      <w:r>
-        <w:t xml:space="preserve"> correcto</w:t>
-      </w:r>
-    </w:p>
-    <w:p>
-      <w:r>
-        <w:t>  Estructura de Caja</w:t>
-      </w:r>
-    </w:p>
-    <w:p>
-      <w:r>
-        <w:t xml:space="preserve">  </w:t>
-      </w:r>
-      <w:proofErr w:type="spellStart"/>
-      <w:r>
-        <w:t>html</w:t>
-      </w:r>
-      <w:proofErr w:type="spellEnd"/>
-    </w:p>
-    <w:p>
-      <w:r>
-        <w:t>    head</w:t>
-      </w:r>
-    </w:p>
-    <w:p>
-      <w:r>
-        <w:t xml:space="preserve">    </w:t>
-      </w:r>
-      <w:proofErr w:type="spellStart"/>
-      <w:r>
-        <w:t>body</w:t>
-      </w:r>
-      <w:proofErr w:type="spellEnd"/>
-    </w:p>
-    <w:p>
-      <w:r>
-        <w:t>      li</w:t>
-      </w:r>
-    </w:p>
-    <w:p>
-      <w:r>
-        <w:t>      li</w:t>
-      </w:r>
-    </w:p>
-    <w:p>
-      <w:r>
-        <w:t>      li</w:t>
-      </w:r>
-    </w:p>
-    <w:p>
-      <w:r>
-        <w:t xml:space="preserve">  </w:t>
-      </w:r>
-      <w:proofErr w:type="spellStart"/>
-      <w:r>
-        <w:t>Esturctura</w:t>
-      </w:r>
-      <w:proofErr w:type="spellEnd"/>
-      <w:r>
-        <w:t xml:space="preserve"> de </w:t>
-      </w:r>
-      <w:proofErr w:type="spellStart"/>
-      <w:r>
-        <w:t>arbol</w:t>
-      </w:r>
-      <w:proofErr w:type="spellEnd"/>
-    </w:p>
-    <w:p>
-      <w:r>
-        <w:t xml:space="preserve">            </w:t>
-      </w:r>
-      <w:proofErr w:type="spellStart"/>
-      <w:r>
-        <w:t>html</w:t>
-      </w:r>
-      <w:proofErr w:type="spellEnd"/>
-    </w:p>
-    <w:p>
-      <w:r>
-        <w:t xml:space="preserve">      head         </w:t>
-      </w:r>
-      <w:proofErr w:type="spellStart"/>
-      <w:r>
-        <w:t>body</w:t>
-      </w:r>
-      <w:proofErr w:type="spellEnd"/>
-    </w:p>
-    <w:p>
-      <w:r>
-        <w:t xml:space="preserve">      </w:t>
-      </w:r>
-      <w:proofErr w:type="spellStart"/>
-      <w:r>
-        <w:t>title</w:t>
-      </w:r>
-      <w:proofErr w:type="spellEnd"/>
-      <w:r>
-        <w:t xml:space="preserve">         </w:t>
-      </w:r>
-      <w:proofErr w:type="spellStart"/>
-      <w:r>
-        <w:t>ul</w:t>
-      </w:r>
-      <w:proofErr w:type="spellEnd"/>
-    </w:p>
-    <w:p>
-      <w:r>
-        <w:t xml:space="preserve">                 li </w:t>
-      </w:r>
-      <w:proofErr w:type="spellStart"/>
-      <w:r>
-        <w:t>li</w:t>
-      </w:r>
-      <w:proofErr w:type="spellEnd"/>
-      <w:r>
-        <w:t xml:space="preserve"> </w:t>
-      </w:r>
-      <w:proofErr w:type="spellStart"/>
-      <w:r>
-        <w:t>li</w:t>
-      </w:r>
-      <w:proofErr w:type="spellEnd"/>
-    </w:p>
-    <w:p>
-      <w:r>
-        <w:t xml:space="preserve">  Una </w:t>
-      </w:r>
-      <w:proofErr w:type="spellStart"/>
-      <w:r>
-        <w:t>pagina</w:t>
-      </w:r>
-      <w:proofErr w:type="spellEnd"/>
-      <w:r>
-        <w:t xml:space="preserve"> web es un archivo </w:t>
-      </w:r>
-      <w:proofErr w:type="spellStart"/>
-      <w:r>
-        <w:t>html</w:t>
-      </w:r>
-      <w:proofErr w:type="spellEnd"/>
-    </w:p>
-    <w:p>
-      <w:r>
-        <w:t xml:space="preserve">  Un sitio web son un </w:t>
-      </w:r>
-      <w:proofErr w:type="spellStart"/>
-      <w:r>
-        <w:t>onjunto</w:t>
-      </w:r>
-      <w:proofErr w:type="spellEnd"/>
-      <w:r>
-        <w:t xml:space="preserve"> de páginas web</w:t>
-      </w:r>
-    </w:p>
-    <w:p>
-      <w:r>
-        <w:t>--&gt;</w:t>
-      </w:r>
-    </w:p>
-    <w:p>
-      <w:r>
-        <w:t xml:space="preserve">&lt;!-- </w:t>
-      </w:r>
-    </w:p>
-    <w:p>
-      <w:r>
-        <w:t>  ENLACES (Básico)</w:t>
-      </w:r>
-    </w:p>
-    <w:p>
-      <w:r>
-        <w:t>  También se pueden llamar hipervínculos.</w:t>
-      </w:r>
-    </w:p>
-    <w:p>
-      <w:r>
-        <w:t xml:space="preserve">  Se usa la etiqueta </w:t>
-      </w:r>
-      <w:proofErr w:type="spellStart"/>
-      <w:r>
-        <w:t>za</w:t>
-      </w:r>
-      <w:proofErr w:type="spellEnd"/>
-      <w:r>
-        <w:t xml:space="preserve">&gt;&lt;/a&gt; o anchor o ancla </w:t>
-      </w:r>
-      <w:proofErr w:type="spellStart"/>
-      <w:r>
-        <w:t>pra</w:t>
-      </w:r>
-      <w:proofErr w:type="spellEnd"/>
-      <w:r>
-        <w:t xml:space="preserve"> crear los enlaces</w:t>
-      </w:r>
-    </w:p>
-    <w:p>
-      <w:r>
-        <w:t xml:space="preserve">  Si pongo texto dentro de estas dos etiquetas lo único que voy a ver es ese texto, para que se un enlace y al hacer </w:t>
-      </w:r>
-      <w:proofErr w:type="spellStart"/>
-      <w:r>
-        <w:t>click</w:t>
-      </w:r>
-      <w:proofErr w:type="spellEnd"/>
-      <w:r>
-        <w:t xml:space="preserve"> me lleve a otro lado debo usar un atributo</w:t>
-      </w:r>
-    </w:p>
-    <w:p>
-      <w:r>
-        <w:t xml:space="preserve">  Los atributos son características de los elementos, similar a las propiedades en </w:t>
-      </w:r>
-      <w:proofErr w:type="spellStart"/>
-      <w:r>
-        <w:t>css</w:t>
-      </w:r>
-      <w:proofErr w:type="spellEnd"/>
-      <w:r>
-        <w:t xml:space="preserve">, sólo que van directamente en </w:t>
-      </w:r>
-      <w:proofErr w:type="spellStart"/>
-      <w:r>
-        <w:t>html</w:t>
-      </w:r>
-      <w:proofErr w:type="spellEnd"/>
-    </w:p>
-    <w:p>
-      <w:r>
-        <w:t>  ATRIBUTOS</w:t>
-      </w:r>
-    </w:p>
-    <w:p>
-      <w:r>
-        <w:t xml:space="preserve">  </w:t>
-      </w:r>
-      <w:proofErr w:type="spellStart"/>
-      <w:r>
-        <w:t>href</w:t>
-      </w:r>
-      <w:proofErr w:type="spellEnd"/>
-      <w:r>
-        <w:t xml:space="preserve"> (Referencia de Enlace): Crea un link</w:t>
-      </w:r>
-    </w:p>
-    <w:p>
-      <w:r>
-        <w:t xml:space="preserve">  Los atributos que </w:t>
-      </w:r>
-      <w:proofErr w:type="spellStart"/>
-      <w:r>
-        <w:t>utiliamos</w:t>
-      </w:r>
-      <w:proofErr w:type="spellEnd"/>
-      <w:r>
-        <w:t xml:space="preserve"> en </w:t>
-      </w:r>
-      <w:proofErr w:type="spellStart"/>
-      <w:r>
-        <w:t>html</w:t>
-      </w:r>
-      <w:proofErr w:type="spellEnd"/>
-      <w:r>
-        <w:t xml:space="preserve"> son aquellos que agregan funcionalidad a la etiqueta, no aquellos que le dan estilo</w:t>
-      </w:r>
-    </w:p>
-    <w:p>
-      <w:r>
-        <w:t>  Si queremos agregar una dirección externa para nuestros enlaces tenemos que sí o sí poner https:// delante de la dirección, si no lo hacemos va a buscar una ubicación local, en nuestra computadora</w:t>
-      </w:r>
-    </w:p>
-    <w:p>
-      <w:r>
-        <w:t xml:space="preserve">  Si bien en </w:t>
-      </w:r>
-      <w:proofErr w:type="spellStart"/>
-      <w:r>
-        <w:t>html</w:t>
-      </w:r>
-      <w:proofErr w:type="spellEnd"/>
-      <w:r>
-        <w:t xml:space="preserve"> moderno no es necesario poner https, con poner las dos barras es suficiente, se recomienda ponerlo igual por distintas razones como seguridad, posicionamiento y otras</w:t>
-      </w:r>
-    </w:p>
-    <w:p>
-      <w:r>
-        <w:t xml:space="preserve">  Para crear un enlace </w:t>
-      </w:r>
-      <w:proofErr w:type="spellStart"/>
-      <w:r>
-        <w:t>o</w:t>
-      </w:r>
-      <w:proofErr w:type="spellEnd"/>
-      <w:r>
-        <w:t xml:space="preserve"> otra página en nuestro sitio, en el </w:t>
-      </w:r>
-      <w:proofErr w:type="spellStart"/>
-      <w:r>
-        <w:t>href</w:t>
-      </w:r>
-      <w:proofErr w:type="spellEnd"/>
-      <w:r>
-        <w:t xml:space="preserve"> </w:t>
-      </w:r>
-      <w:proofErr w:type="spellStart"/>
-      <w:r>
-        <w:t>escribimow</w:t>
-      </w:r>
-      <w:proofErr w:type="spellEnd"/>
-      <w:r>
-        <w:t xml:space="preserve"> el nombre del archivo al que queremos movernos</w:t>
-      </w:r>
-    </w:p>
-    <w:p>
-      <w:r>
-        <w:t>  Para que un enlace se abra en una nueva pestaña escribimos el atributo</w:t>
-      </w:r>
-    </w:p>
-    <w:p>
-      <w:r>
-        <w:t>  target="_</w:t>
-      </w:r>
-      <w:proofErr w:type="spellStart"/>
-      <w:r>
-        <w:t>blank</w:t>
-      </w:r>
-      <w:proofErr w:type="spellEnd"/>
-      <w:r>
-        <w:t>"</w:t>
-      </w:r>
-    </w:p>
-    <w:p>
-      <w:r>
-        <w:t>  target="_</w:t>
-      </w:r>
-      <w:proofErr w:type="spellStart"/>
-      <w:r>
-        <w:t>self</w:t>
-      </w:r>
-      <w:proofErr w:type="spellEnd"/>
-      <w:r>
-        <w:t>" abre la página en la misma pestaña, es la opción por defecto</w:t>
-      </w:r>
-    </w:p>
-    <w:p>
-      <w:r>
-        <w:t xml:space="preserve">  El atributo </w:t>
-      </w:r>
-      <w:proofErr w:type="spellStart"/>
-      <w:r>
-        <w:t>title</w:t>
-      </w:r>
-      <w:proofErr w:type="spellEnd"/>
-      <w:r>
-        <w:t xml:space="preserve"> agrega una leyenda al link o cualquier elemento </w:t>
-      </w:r>
-      <w:proofErr w:type="spellStart"/>
-      <w:r>
-        <w:t>html</w:t>
-      </w:r>
-      <w:proofErr w:type="spellEnd"/>
-      <w:r>
-        <w:t>, se muestra como un recuadro con el texto. Normalmente se usa en los enlaces, en las imágenes, campos de formularios y algunos botones. Sirven para los lectores de pantalla</w:t>
-      </w:r>
-    </w:p>
-    <w:p>
-      <w:r>
-        <w:t>  Buena práctica: que lo elementos se reconozcan por lo que son, que se diferencien</w:t>
-      </w:r>
-    </w:p>
-    <w:p>
-      <w:r>
-        <w:t xml:space="preserve">  Enlaces dentro de la misma página: se usa </w:t>
-      </w:r>
-      <w:proofErr w:type="spellStart"/>
-      <w:r>
-        <w:t>href</w:t>
-      </w:r>
-      <w:proofErr w:type="spellEnd"/>
-      <w:r>
-        <w:t>="#id del elemento"</w:t>
-      </w:r>
-    </w:p>
-    <w:p>
-      <w:r>
-        <w:t>  --&gt;</w:t>
-      </w:r>
-    </w:p>
-    <w:p>
-      <w:r>
-        <w:t xml:space="preserve">&lt;!-- </w:t>
-      </w:r>
-    </w:p>
-    <w:p>
-      <w:r>
-        <w:t>  IMAGENES</w:t>
-      </w:r>
-    </w:p>
-    <w:p>
-      <w:r>
-        <w:t xml:space="preserve">  Hay </w:t>
-      </w:r>
-      <w:proofErr w:type="gramStart"/>
-      <w:r>
-        <w:t>dos forma</w:t>
-      </w:r>
-      <w:proofErr w:type="gramEnd"/>
-      <w:r>
-        <w:t xml:space="preserve"> de clasificar las etiquetas en lo que a código se refiere</w:t>
-      </w:r>
-    </w:p>
-    <w:p>
-      <w:r>
-        <w:t>  1. Las que necesitan un contenido, por lo que requieren una etiqueta de cierre que envuelva a su contenido</w:t>
-      </w:r>
-    </w:p>
-    <w:p>
-      <w:r>
-        <w:t xml:space="preserve">  2. La que no lo necesitan, </w:t>
-      </w:r>
-      <w:proofErr w:type="spellStart"/>
-      <w:r>
-        <w:t>porlo</w:t>
-      </w:r>
-      <w:proofErr w:type="spellEnd"/>
-      <w:r>
-        <w:t xml:space="preserve"> tanto no es necesario cerrarlas, ya que no hay un contenido que encerrar</w:t>
-      </w:r>
-    </w:p>
-    <w:p>
-      <w:r>
-        <w:t>    IMÁGENES EN LA MISMA CARPETA DEL ARCHVIO INDEX</w:t>
-      </w:r>
-    </w:p>
-    <w:p>
-      <w:r>
-        <w:t xml:space="preserve">  Para agregar una imagen se usa la etiqueta </w:t>
-      </w:r>
-      <w:proofErr w:type="spellStart"/>
-      <w:r>
-        <w:t>autocerrable</w:t>
-      </w:r>
-      <w:proofErr w:type="spellEnd"/>
-      <w:r>
-        <w:t xml:space="preserve"> </w:t>
-      </w:r>
-      <w:proofErr w:type="spellStart"/>
-      <w:r>
-        <w:t>image</w:t>
-      </w:r>
-      <w:proofErr w:type="spellEnd"/>
-      <w:r>
-        <w:t xml:space="preserve"> con el atributo </w:t>
-      </w:r>
-      <w:proofErr w:type="spellStart"/>
-      <w:r>
-        <w:t>source</w:t>
-      </w:r>
-      <w:proofErr w:type="spellEnd"/>
-    </w:p>
-    <w:p>
-      <w:r>
-        <w:t>  &lt;</w:t>
-      </w:r>
-      <w:proofErr w:type="spellStart"/>
-      <w:r>
-        <w:t>img</w:t>
-      </w:r>
-      <w:proofErr w:type="spellEnd"/>
-      <w:r>
-        <w:t xml:space="preserve"> </w:t>
-      </w:r>
-      <w:proofErr w:type="spellStart"/>
-      <w:r>
-        <w:t>src</w:t>
-      </w:r>
-      <w:proofErr w:type="spellEnd"/>
-      <w:r>
-        <w:t>="</w:t>
-      </w:r>
-      <w:proofErr w:type="spellStart"/>
-      <w:proofErr w:type="gramStart"/>
-      <w:r>
-        <w:t>nombre.estensión</w:t>
-      </w:r>
-      <w:proofErr w:type="spellEnd"/>
-      <w:proofErr w:type="gramEnd"/>
-      <w:r>
-        <w:t xml:space="preserve"> de la imagen"&gt;</w:t>
-      </w:r>
-    </w:p>
-    <w:p>
-      <w:r>
-        <w:t xml:space="preserve">  El atributo </w:t>
-      </w:r>
-      <w:proofErr w:type="spellStart"/>
-      <w:r>
-        <w:t>alternative</w:t>
-      </w:r>
-      <w:proofErr w:type="spellEnd"/>
-      <w:r>
-        <w:t xml:space="preserve"> o </w:t>
-      </w:r>
-      <w:proofErr w:type="spellStart"/>
-      <w:r>
-        <w:t>alt</w:t>
-      </w:r>
-      <w:proofErr w:type="spellEnd"/>
-      <w:r>
-        <w:t xml:space="preserve"> sirve para los lectores </w:t>
-      </w:r>
-      <w:proofErr w:type="spellStart"/>
-      <w:r>
-        <w:t>dew</w:t>
-      </w:r>
-      <w:proofErr w:type="spellEnd"/>
-      <w:r>
-        <w:t xml:space="preserve"> pantalla y al </w:t>
-      </w:r>
-      <w:proofErr w:type="spellStart"/>
-      <w:r>
-        <w:t>usuaario</w:t>
-      </w:r>
-      <w:proofErr w:type="spellEnd"/>
-      <w:r>
-        <w:t xml:space="preserve"> para saber de qué se trata una imagen si por alguna razón esta no se cargó en la página, si la imagen carga este texto no aparece</w:t>
-      </w:r>
-    </w:p>
-    <w:p>
-      <w:r>
-        <w:t>  Sirve también para el SEO, ya que describe la imagen y permite buscarlas en el buscador de imágenes</w:t>
-      </w:r>
-    </w:p>
-    <w:p>
-      <w:r>
-        <w:t xml:space="preserve">  Atributo </w:t>
-      </w:r>
-      <w:proofErr w:type="spellStart"/>
-      <w:r>
-        <w:t>title</w:t>
-      </w:r>
-      <w:proofErr w:type="spellEnd"/>
-      <w:r>
-        <w:t xml:space="preserve"> muestra un texto al pasar el mouse por encima de la imagen</w:t>
-      </w:r>
-    </w:p>
-    <w:p>
-      <w:r>
-        <w:t>    IMAGEN DENTRO DE OTRA CARPETA</w:t>
-      </w:r>
-    </w:p>
-    <w:p>
-      <w:r>
-        <w:t xml:space="preserve">  Al programar trabajamos con muchísimos </w:t>
-      </w:r>
-      <w:proofErr w:type="spellStart"/>
-      <w:r>
-        <w:t>archvios</w:t>
-      </w:r>
-      <w:proofErr w:type="spellEnd"/>
-      <w:r>
-        <w:t xml:space="preserve"> </w:t>
-      </w:r>
-      <w:proofErr w:type="gramStart"/>
-      <w:r>
-        <w:t>que</w:t>
-      </w:r>
-      <w:proofErr w:type="gramEnd"/>
-      <w:r>
-        <w:t xml:space="preserve"> si los </w:t>
-      </w:r>
-      <w:proofErr w:type="spellStart"/>
-      <w:r>
-        <w:t>pusieramos</w:t>
-      </w:r>
-      <w:proofErr w:type="spellEnd"/>
-      <w:r>
-        <w:t xml:space="preserve"> todos juntos crearía problemas, debido a esto es que organizamos los archivos separados en carpetas</w:t>
-      </w:r>
-    </w:p>
-    <w:p>
-      <w:r>
-        <w:t xml:space="preserve">  En este caso creamos una carpeta </w:t>
-      </w:r>
-      <w:proofErr w:type="spellStart"/>
-      <w:r>
-        <w:t>images</w:t>
-      </w:r>
-      <w:proofErr w:type="spellEnd"/>
-      <w:r>
-        <w:t xml:space="preserve"> y dentro de ella colocamos las imágenes que vamos a necesitar</w:t>
-      </w:r>
-    </w:p>
-    <w:p>
-      <w:r>
-        <w:t>  --&gt;</w:t>
-      </w:r>
-    </w:p>
-    <w:p>
-      <w:r>
-        <w:t>&lt;!--</w:t>
-      </w:r>
-    </w:p>
-    <w:p>
-      <w:r>
-        <w:t> RUTAS</w:t>
-      </w:r>
-    </w:p>
-    <w:p>
-      <w:r>
-        <w:t> Existen dos tipos:</w:t>
-      </w:r>
-    </w:p>
-    <w:p>
-      <w:r>
-        <w:t xml:space="preserve"> ABSOLUTAS: es un recurso que está ahí, siempre, sin importar desde que dispositivo lo llame, siempre va a ir </w:t>
-      </w:r>
-      <w:proofErr w:type="spellStart"/>
-      <w:r>
-        <w:t>almismo</w:t>
-      </w:r>
-      <w:proofErr w:type="spellEnd"/>
-      <w:r>
-        <w:t xml:space="preserve"> lugar siempre. No importa donde tengamos la </w:t>
-      </w:r>
-      <w:proofErr w:type="spellStart"/>
-      <w:r>
-        <w:t>págian</w:t>
-      </w:r>
-      <w:proofErr w:type="spellEnd"/>
-      <w:r>
-        <w:t>, en qué carpeta donde esté mi archivo</w:t>
-      </w:r>
-    </w:p>
-    <w:p>
-      <w:r>
-        <w:t xml:space="preserve"> RELATIVAS: sólo pueden acceder a archivos que estén en la misma carpeta que el </w:t>
-      </w:r>
-      <w:proofErr w:type="spellStart"/>
-      <w:r>
-        <w:t>index</w:t>
-      </w:r>
-      <w:proofErr w:type="spellEnd"/>
-      <w:r>
-        <w:t xml:space="preserve">, si no lo tiene que hacer de otra manera dependiendo donde se </w:t>
-      </w:r>
-      <w:proofErr w:type="spellStart"/>
-      <w:r>
-        <w:t>encuente</w:t>
-      </w:r>
-      <w:proofErr w:type="spellEnd"/>
-      <w:r>
-        <w:t xml:space="preserve"> mi página</w:t>
-      </w:r>
-    </w:p>
-    <w:p>
-      <w:r>
-        <w:t xml:space="preserve"> No es buena práctica acceder con rutas absolutas a archivos locales, siempre se hace con rutas relativas, </w:t>
-      </w:r>
-    </w:p>
-    <w:p>
-      <w:r>
-        <w:t> PARA REGRESA UNA CARPETA</w:t>
-      </w:r>
-    </w:p>
-    <w:p>
-      <w:r>
-        <w:t> </w:t>
-      </w:r>
-      <w:proofErr w:type="gramStart"/>
-      <w:r>
-        <w:t>..</w:t>
-      </w:r>
-      <w:proofErr w:type="gramEnd"/>
-      <w:r>
-        <w:t>/carpeta/archivo</w:t>
-      </w:r>
-    </w:p>
-    <w:p>
-      <w:r>
-        <w:t> PARA CARPETA MÁS ADELANTE</w:t>
-      </w:r>
-    </w:p>
-    <w:p>
-      <w:r>
-        <w:t> </w:t>
-      </w:r>
-      <w:proofErr w:type="spellStart"/>
-      <w:r>
-        <w:t>carpetaquequierocceder</w:t>
-      </w:r>
-      <w:proofErr w:type="spellEnd"/>
-      <w:r>
-        <w:t>/archivo</w:t>
-      </w:r>
-    </w:p>
-    <w:p>
-      <w:r>
-        <w:t> --&gt;</w:t>
-      </w:r>
-    </w:p>
-    <w:p>
-      <w:r>
-        <w:t>&lt;!--</w:t>
-      </w:r>
-    </w:p>
-    <w:p>
-      <w:r>
-        <w:t>    FORMULARIOS</w:t>
-      </w:r>
-    </w:p>
-    <w:p>
-      <w:r>
-        <w:t>    Todo es en base a petición-respuesta</w:t>
-      </w:r>
-    </w:p>
-    <w:p>
-      <w:r>
-        <w:t>    Forma que tenemos nosotros para pedir datos al usuario.</w:t>
-      </w:r>
-    </w:p>
-    <w:p>
-      <w:r>
-        <w:t>    Aunque todo es texto en formularios, las cosas se formatean los tipos de datos</w:t>
-      </w:r>
-    </w:p>
-    <w:p>
-      <w:r>
-        <w:t>    Para crear un formulario usamos la etiqueta de bloque  </w:t>
-      </w:r>
-    </w:p>
-    <w:p>
-      <w:r>
-        <w:t>    &lt;</w:t>
-      </w:r>
-      <w:proofErr w:type="spellStart"/>
-      <w:r>
-        <w:t>form</w:t>
-      </w:r>
-      <w:proofErr w:type="spellEnd"/>
-      <w:r>
-        <w:t>&gt;&lt;/</w:t>
-      </w:r>
-      <w:proofErr w:type="spellStart"/>
-      <w:r>
-        <w:t>form</w:t>
-      </w:r>
-      <w:proofErr w:type="spellEnd"/>
-      <w:r>
-        <w:t>&gt;.</w:t>
-      </w:r>
-    </w:p>
-    <w:p>
-      <w:r>
-        <w:t>    Hasta ahora parece que no pasa nada, esto se debe a que nosotros somos quienes tenemos que definir los campos, los tipos de datos que queremos pedir</w:t>
-      </w:r>
-    </w:p>
-    <w:p>
-      <w:r>
-        <w:t>    &lt;input&gt; forma en que decimos dame un dato</w:t>
-      </w:r>
-    </w:p>
-    <w:p>
-      <w:r>
-        <w:t>    Atributos de input</w:t>
-      </w:r>
-    </w:p>
-    <w:p>
-      <w:r>
-        <w:t xml:space="preserve">    </w:t>
-      </w:r>
-      <w:proofErr w:type="spellStart"/>
-      <w:r>
-        <w:t>type</w:t>
-      </w:r>
-      <w:proofErr w:type="spellEnd"/>
-      <w:r>
-        <w:t xml:space="preserve">: </w:t>
-      </w:r>
-      <w:proofErr w:type="spellStart"/>
-      <w:r>
-        <w:t>que</w:t>
-      </w:r>
-      <w:proofErr w:type="spellEnd"/>
-      <w:r>
-        <w:t xml:space="preserve"> tipo de dato o input queremos recibir</w:t>
-      </w:r>
-    </w:p>
-    <w:p>
-      <w:r>
-        <w:t xml:space="preserve">        - </w:t>
-      </w:r>
-      <w:proofErr w:type="spellStart"/>
-      <w:r>
-        <w:t>text</w:t>
-      </w:r>
-      <w:proofErr w:type="spellEnd"/>
-      <w:r>
-        <w:t xml:space="preserve">: es el más </w:t>
-      </w:r>
-      <w:proofErr w:type="spellStart"/>
-      <w:r>
-        <w:t>comun</w:t>
-      </w:r>
-      <w:proofErr w:type="spellEnd"/>
-      <w:r>
-        <w:t xml:space="preserve"> de todos, permite </w:t>
-      </w:r>
-      <w:proofErr w:type="spellStart"/>
-      <w:r>
-        <w:t>tipear</w:t>
-      </w:r>
-      <w:proofErr w:type="spellEnd"/>
-      <w:r>
-        <w:t xml:space="preserve"> texto</w:t>
-      </w:r>
-    </w:p>
-    <w:p>
-      <w:r>
-        <w:t>        - color permite seleccionar un color</w:t>
-      </w:r>
-    </w:p>
-    <w:p>
-      <w:r>
-        <w:t xml:space="preserve">        - </w:t>
-      </w:r>
-      <w:proofErr w:type="spellStart"/>
-      <w:r>
-        <w:t>submit</w:t>
-      </w:r>
-      <w:proofErr w:type="spellEnd"/>
-      <w:r>
-        <w:t>: crea un botón para enviar el formulario</w:t>
-      </w:r>
-    </w:p>
-    <w:p>
-      <w:r>
-        <w:t xml:space="preserve">    </w:t>
-      </w:r>
-      <w:proofErr w:type="spellStart"/>
-      <w:r>
-        <w:t>Value</w:t>
-      </w:r>
-      <w:proofErr w:type="spellEnd"/>
-      <w:r>
-        <w:t xml:space="preserve">: indica el texto que aparece en </w:t>
-      </w:r>
-    </w:p>
-    <w:p>
-      <w:r>
-        <w:t xml:space="preserve">        - </w:t>
-      </w:r>
-      <w:proofErr w:type="spellStart"/>
-      <w:r>
-        <w:t>emila</w:t>
-      </w:r>
-      <w:proofErr w:type="spellEnd"/>
-      <w:r>
-        <w:t xml:space="preserve">: es igual a </w:t>
-      </w:r>
-      <w:proofErr w:type="gramStart"/>
-      <w:r>
-        <w:t>texto</w:t>
-      </w:r>
-      <w:proofErr w:type="gramEnd"/>
-      <w:r>
-        <w:t xml:space="preserve"> pero el formulario no se va a poder enviar hasta que no ese texto no tenga formato de email. </w:t>
-      </w:r>
-      <w:proofErr w:type="spellStart"/>
-      <w:r>
-        <w:t>texto@</w:t>
-      </w:r>
-      <w:proofErr w:type="gramStart"/>
-      <w:r>
-        <w:t>texto.extensión</w:t>
-      </w:r>
-      <w:proofErr w:type="spellEnd"/>
-      <w:proofErr w:type="gramEnd"/>
-    </w:p>
-    <w:p>
-      <w:r>
-        <w:t xml:space="preserve">        - </w:t>
-      </w:r>
-      <w:proofErr w:type="spellStart"/>
-      <w:r>
-        <w:t>password</w:t>
-      </w:r>
-      <w:proofErr w:type="spellEnd"/>
-      <w:r>
-        <w:t xml:space="preserve">: oculta con asteriscos el texto del input. Para ver la contraseña, vamos a inspeccionar y cambiamos el </w:t>
-      </w:r>
-      <w:proofErr w:type="spellStart"/>
-      <w:r>
-        <w:t>type</w:t>
-      </w:r>
-      <w:proofErr w:type="spellEnd"/>
-      <w:r>
-        <w:t xml:space="preserve"> </w:t>
-      </w:r>
-      <w:proofErr w:type="spellStart"/>
-      <w:r>
-        <w:t>password</w:t>
-      </w:r>
-      <w:proofErr w:type="spellEnd"/>
-      <w:r>
-        <w:t xml:space="preserve"> por texto y se muestra la contraseña oculta</w:t>
-      </w:r>
-    </w:p>
-    <w:p>
-      <w:r>
-        <w:t xml:space="preserve">        - </w:t>
-      </w:r>
-      <w:proofErr w:type="spellStart"/>
-      <w:r>
-        <w:t>checkbox</w:t>
-      </w:r>
-      <w:proofErr w:type="spellEnd"/>
-      <w:r>
-        <w:t xml:space="preserve">: permite marcar con </w:t>
-      </w:r>
-      <w:proofErr w:type="gramStart"/>
-      <w:r>
-        <w:t>un tilde</w:t>
-      </w:r>
-      <w:proofErr w:type="gramEnd"/>
-      <w:r>
-        <w:t xml:space="preserve"> una o varias opciones</w:t>
-      </w:r>
-    </w:p>
-    <w:p>
-      <w:r>
-        <w:t>        - file: permite seleccionar y enviar un archivo</w:t>
-      </w:r>
-    </w:p>
-    <w:p>
-      <w:r>
-        <w:t xml:space="preserve">    Cuando presionamos </w:t>
-      </w:r>
-      <w:proofErr w:type="gramStart"/>
-      <w:r>
-        <w:t>el  botón</w:t>
-      </w:r>
-      <w:proofErr w:type="gramEnd"/>
-      <w:r>
-        <w:t xml:space="preserve"> enviar el formulario va a recopilar todos los datos y los datos de los inputs y los va a enviar a un servidor para que los procese y haga algo, porque si estamos recogiendo los datos del usuario es para hacer algo. Con esto lo que hacemos es </w:t>
-      </w:r>
-      <w:proofErr w:type="spellStart"/>
-      <w:r>
-        <w:t>defini</w:t>
-      </w:r>
-      <w:proofErr w:type="spellEnd"/>
-      <w:r>
-        <w:t xml:space="preserve"> los datos del usuario para luego poder hacer algo</w:t>
-      </w:r>
-    </w:p>
-    <w:p>
-      <w:r>
-        <w:t xml:space="preserve">        - fecha: muestra un </w:t>
-      </w:r>
-      <w:proofErr w:type="spellStart"/>
-      <w:r>
-        <w:t>calendaro</w:t>
-      </w:r>
-      <w:proofErr w:type="spellEnd"/>
-      <w:r>
-        <w:t xml:space="preserve"> para seleccionar la fecha solicitada</w:t>
-      </w:r>
-    </w:p>
-    <w:p>
-      <w:r>
-        <w:t xml:space="preserve">    Hay cuatro atributos además del </w:t>
-      </w:r>
-      <w:proofErr w:type="spellStart"/>
-      <w:r>
-        <w:t>type</w:t>
-      </w:r>
-      <w:proofErr w:type="spellEnd"/>
-      <w:r>
-        <w:t xml:space="preserve"> </w:t>
-      </w:r>
-      <w:proofErr w:type="gramStart"/>
-      <w:r>
-        <w:t>de los input</w:t>
-      </w:r>
-      <w:proofErr w:type="gramEnd"/>
-      <w:r>
-        <w:t xml:space="preserve"> es muy importante saber_</w:t>
-      </w:r>
-    </w:p>
-    <w:p>
-      <w:r>
-        <w:t xml:space="preserve">        - </w:t>
-      </w:r>
-      <w:proofErr w:type="spellStart"/>
-      <w:r>
-        <w:t>Required</w:t>
-      </w:r>
-      <w:proofErr w:type="spellEnd"/>
-      <w:r>
-        <w:t xml:space="preserve">: lo que hace es obligar al usuario a escribir algo. No deja enviar el formulario si no </w:t>
-      </w:r>
-      <w:proofErr w:type="spellStart"/>
-      <w:r>
-        <w:t>sellenó</w:t>
-      </w:r>
-      <w:proofErr w:type="spellEnd"/>
-      <w:r>
-        <w:t xml:space="preserve"> el campo que tiene este atributo</w:t>
-      </w:r>
-    </w:p>
-    <w:p>
-      <w:r>
-        <w:t xml:space="preserve">        - </w:t>
-      </w:r>
-      <w:proofErr w:type="spellStart"/>
-      <w:r>
-        <w:t>name</w:t>
-      </w:r>
-      <w:proofErr w:type="spellEnd"/>
-      <w:r>
-        <w:t xml:space="preserve">: es como un identificador de los inputs, definimos como se va a llamar este campo, cuando lo envío el servidor recibe el campo nombre, los </w:t>
-      </w:r>
-      <w:proofErr w:type="spellStart"/>
-      <w:r>
-        <w:t>names</w:t>
-      </w:r>
-      <w:proofErr w:type="spellEnd"/>
-      <w:r>
-        <w:t xml:space="preserve"> son únicos. Si queremos acceder a dato enviado por el usuario le tenemos que poner un nombre</w:t>
-      </w:r>
-    </w:p>
-    <w:p>
-      <w:r>
-        <w:t xml:space="preserve">        - </w:t>
-      </w:r>
-      <w:proofErr w:type="spellStart"/>
-      <w:r>
-        <w:t>placeholder</w:t>
-      </w:r>
-      <w:proofErr w:type="spellEnd"/>
-      <w:r>
-        <w:t xml:space="preserve">: escribe un texto que desaparece cuando el usuario empieza a escribir, se usa para dar un ejemplo de lo que se </w:t>
-      </w:r>
-      <w:proofErr w:type="spellStart"/>
-      <w:r>
-        <w:t>epera</w:t>
-      </w:r>
-      <w:proofErr w:type="spellEnd"/>
-      <w:r>
-        <w:t xml:space="preserve"> en ese campo</w:t>
-      </w:r>
-    </w:p>
-    <w:p>
-      <w:r>
-        <w:t xml:space="preserve">        - </w:t>
-      </w:r>
-      <w:proofErr w:type="spellStart"/>
-      <w:r>
-        <w:t>value</w:t>
-      </w:r>
-      <w:proofErr w:type="spellEnd"/>
-      <w:r>
-        <w:t xml:space="preserve">: es lo que va a recibir el servidor, si queremos recuperar un dato enviado por el usuario lo hace a través del </w:t>
-      </w:r>
-      <w:proofErr w:type="spellStart"/>
-      <w:r>
-        <w:t>value</w:t>
-      </w:r>
-      <w:proofErr w:type="spellEnd"/>
-    </w:p>
-    <w:p>
-      <w:r>
-        <w:t>        - min-</w:t>
-      </w:r>
-      <w:proofErr w:type="spellStart"/>
-      <w:r>
-        <w:t>length</w:t>
-      </w:r>
-      <w:proofErr w:type="spellEnd"/>
-      <w:r>
-        <w:t xml:space="preserve">: no lo recomiendo, no es algo que </w:t>
-      </w:r>
-      <w:proofErr w:type="spellStart"/>
-      <w:r>
-        <w:t>usuaría</w:t>
-      </w:r>
-      <w:proofErr w:type="spellEnd"/>
-      <w:r>
-        <w:t xml:space="preserve"> siempre, pero limita el mínimo de caracteres a ingresar en el input</w:t>
-      </w:r>
-    </w:p>
-    <w:p>
-      <w:r>
-        <w:t>--&gt;</w:t>
-      </w:r>
-    </w:p>
-    <w:p/>
+    </w:p>
     <w:p/>
     <w:p/>
     <w:p/>

</xml_diff>

<commit_message>
Actualizando Prácticas Width y Height
</commit_message>
<xml_diff>
--- a/Curso HTML y CSS desde Certo - Teoria.docx
+++ b/Curso HTML y CSS desde Certo - Teoria.docx
@@ -6498,8 +6498,90 @@
       </w:r>
     </w:p>
     <w:p>
+      <w:r>
+        <w:t>/*</w:t>
+      </w:r>
+    </w:p>
+    <w:p>
+      <w:r>
+        <w:t xml:space="preserve">  WIDTH Y HEIGHT</w:t>
+      </w:r>
+    </w:p>
+    <w:p>
+      <w:r>
+        <w:t xml:space="preserve">  Al comenzar no veo el color del div, porque no tenemos ni </w:t>
+      </w:r>
+      <w:proofErr w:type="spellStart"/>
+      <w:r>
+        <w:t>width</w:t>
+      </w:r>
+      <w:proofErr w:type="spellEnd"/>
+      <w:r>
+        <w:t xml:space="preserve"> ni </w:t>
+      </w:r>
+      <w:proofErr w:type="spellStart"/>
+      <w:r>
+        <w:t>height</w:t>
+      </w:r>
+      <w:proofErr w:type="spellEnd"/>
+    </w:p>
+    <w:p>
+      <w:r>
+        <w:t xml:space="preserve">  </w:t>
+      </w:r>
+      <w:proofErr w:type="spellStart"/>
+      <w:r>
+        <w:t>Width</w:t>
+      </w:r>
+      <w:proofErr w:type="spellEnd"/>
+      <w:r>
+        <w:t xml:space="preserve"> y </w:t>
+      </w:r>
+      <w:proofErr w:type="spellStart"/>
+      <w:r>
+        <w:t>height</w:t>
+      </w:r>
+      <w:proofErr w:type="spellEnd"/>
+      <w:r>
+        <w:t>: define el ancho y alto del elemento</w:t>
+      </w:r>
+    </w:p>
+    <w:p>
+      <w:r>
+        <w:t xml:space="preserve">  Si el valor de la caja interna esta en </w:t>
+      </w:r>
+      <w:proofErr w:type="spellStart"/>
+      <w:r>
+        <w:t>porcenaje</w:t>
+      </w:r>
+      <w:proofErr w:type="spellEnd"/>
+      <w:r>
+        <w:t>, este va a ser en función de la caja que lo contiene. El contenido se ajusta al tamaño de la caja que lo contiene</w:t>
+      </w:r>
+    </w:p>
+    <w:p>
+      <w:r>
+        <w:t xml:space="preserve">  Lo que se hace para inputs en un celular podemos usar porcentajes</w:t>
+      </w:r>
+    </w:p>
+    <w:p>
+      <w:r>
+        <w:t>*/</w:t>
+      </w:r>
+      <w:r>
+        <w:t xml:space="preserve"> </w:t>
+      </w:r>
+      <w:r>
+        <w:t>&lt;!-- &lt;div&gt;Elemento de Bloque: que no tiene ninguna funcionalidad, es como crear una cajita vacía sin nada, solo es un divisor</w:t>
+      </w:r>
+      <w:r>
+        <w:t xml:space="preserve"> </w:t>
+      </w:r>
       <w:bookmarkStart w:id="0" w:name="_GoBack"/>
       <w:bookmarkEnd w:id="0"/>
+      <w:r>
+        <w:t>--&gt;</w:t>
+      </w:r>
     </w:p>
     <w:p/>
     <w:p/>

</xml_diff>

<commit_message>
Actualizando Prácticas Padding y Margin
</commit_message>
<xml_diff>
--- a/Curso HTML y CSS desde Certo - Teoria.docx
+++ b/Curso HTML y CSS desde Certo - Teoria.docx
@@ -6561,7 +6561,13 @@
     </w:p>
     <w:p>
       <w:r>
-        <w:t xml:space="preserve">  Lo que se hace para inputs en un celular podemos usar porcentajes</w:t>
+        <w:t xml:space="preserve"> </w:t>
+      </w:r>
+      <w:r>
+        <w:tab/>
+      </w:r>
+      <w:r>
+        <w:t>Lo que se hace para inputs en un celular podemos usar porcentajes</w:t>
       </w:r>
     </w:p>
     <w:p>
@@ -6571,18 +6577,677 @@
       <w:r>
         <w:t xml:space="preserve"> </w:t>
       </w:r>
-      <w:r>
-        <w:t>&lt;!-- &lt;div&gt;Elemento de Bloque: que no tiene ninguna funcionalidad, es como crear una cajita vacía sin nada, solo es un divisor</w:t>
+      <w:proofErr w:type="gramStart"/>
+      <w:r>
+        <w:t>&lt;!--</w:t>
+      </w:r>
+      <w:proofErr w:type="gramEnd"/>
+      <w:r>
+        <w:t xml:space="preserve"> &lt;div&gt;Elemento de Bloque: que no tiene ninguna funcionalidad, es como crear una cajita vacía sin nada, solo es un divisor</w:t>
       </w:r>
       <w:r>
         <w:t xml:space="preserve"> </w:t>
       </w:r>
+      <w:r>
+        <w:t>--&gt;</w:t>
+      </w:r>
+    </w:p>
+    <w:p>
+      <w:r>
+        <w:t>/*</w:t>
+      </w:r>
+    </w:p>
+    <w:p>
+      <w:r>
+        <w:t xml:space="preserve">  PADDING Y MARGIN</w:t>
+      </w:r>
+    </w:p>
+    <w:p>
+      <w:r>
+        <w:t xml:space="preserve">  Ahora nos toca hablar de dos propiedades que son muy importantes a la hora de trabajar con CSS. Son dos propiedades muy parecidas sólo que afectan a cosas distintas de la caja. El </w:t>
+      </w:r>
+      <w:proofErr w:type="spellStart"/>
+      <w:r>
+        <w:t>contendio</w:t>
+      </w:r>
+      <w:proofErr w:type="spellEnd"/>
+      <w:r>
+        <w:t xml:space="preserve"> </w:t>
+      </w:r>
+      <w:proofErr w:type="spellStart"/>
+      <w:r>
+        <w:t>simpre</w:t>
+      </w:r>
+      <w:proofErr w:type="spellEnd"/>
+      <w:r>
+        <w:t xml:space="preserve"> va a medir lo mismo, no cambia, lo que cambia es el relleno. Es necesario para muchas cosas</w:t>
+      </w:r>
+    </w:p>
+    <w:p/>
+    <w:p>
+      <w:r>
+        <w:t xml:space="preserve">  PADDING</w:t>
+      </w:r>
+    </w:p>
+    <w:p>
+      <w:r>
+        <w:t xml:space="preserve">  Es básicamente la distancia que hay entre el contenido y el borde de una caja. Lo que hace es aumentar el tamaño del espacio alrededor del </w:t>
+      </w:r>
+      <w:proofErr w:type="gramStart"/>
+      <w:r>
+        <w:t>contenido</w:t>
+      </w:r>
+      <w:proofErr w:type="gramEnd"/>
+      <w:r>
+        <w:t xml:space="preserve"> pero dentro de los bordes de la caja. </w:t>
+      </w:r>
+    </w:p>
+    <w:p>
+      <w:r>
+        <w:t xml:space="preserve">  El </w:t>
+      </w:r>
+      <w:proofErr w:type="spellStart"/>
+      <w:r>
+        <w:t>padding</w:t>
+      </w:r>
+      <w:proofErr w:type="spellEnd"/>
+      <w:r>
+        <w:t xml:space="preserve"> básicamente está cambiando el tamaño de la caja</w:t>
+      </w:r>
+    </w:p>
+    <w:p/>
+    <w:p>
+      <w:r>
+        <w:t xml:space="preserve">  </w:t>
+      </w:r>
+      <w:proofErr w:type="spellStart"/>
+      <w:r>
+        <w:t>Shorhand</w:t>
+      </w:r>
+      <w:proofErr w:type="spellEnd"/>
+      <w:r>
+        <w:t xml:space="preserve">: es una manera de abreviar propiedades, es cuando resumimos en una propiedad varias juntas. por ejemplo: </w:t>
+      </w:r>
+      <w:proofErr w:type="spellStart"/>
+      <w:r>
+        <w:t>padding</w:t>
+      </w:r>
+      <w:proofErr w:type="spellEnd"/>
+      <w:r>
+        <w:t xml:space="preserve"> </w:t>
+      </w:r>
+      <w:proofErr w:type="spellStart"/>
+      <w:r>
+        <w:t>reune</w:t>
+      </w:r>
+      <w:proofErr w:type="spellEnd"/>
+      <w:r>
+        <w:t>:</w:t>
+      </w:r>
+    </w:p>
+    <w:p>
+      <w:r>
+        <w:t xml:space="preserve">  </w:t>
+      </w:r>
+      <w:proofErr w:type="spellStart"/>
+      <w:r>
+        <w:t>padding</w:t>
+      </w:r>
+      <w:proofErr w:type="spellEnd"/>
+      <w:r>
+        <w:t>-top: separa el contenido del borde superior</w:t>
+      </w:r>
+    </w:p>
+    <w:p>
+      <w:r>
+        <w:t xml:space="preserve">  </w:t>
+      </w:r>
+      <w:proofErr w:type="spellStart"/>
+      <w:r>
+        <w:t>padding-bottom</w:t>
+      </w:r>
+      <w:proofErr w:type="spellEnd"/>
+      <w:r>
+        <w:t xml:space="preserve">: separa el </w:t>
+      </w:r>
+      <w:proofErr w:type="spellStart"/>
+      <w:r>
+        <w:t>contendio</w:t>
+      </w:r>
+      <w:proofErr w:type="spellEnd"/>
+      <w:r>
+        <w:t xml:space="preserve"> del borde inferior</w:t>
+      </w:r>
+    </w:p>
+    <w:p>
+      <w:r>
+        <w:t xml:space="preserve">  </w:t>
+      </w:r>
+      <w:proofErr w:type="spellStart"/>
+      <w:r>
+        <w:t>padding-left</w:t>
+      </w:r>
+      <w:proofErr w:type="spellEnd"/>
+      <w:r>
+        <w:t xml:space="preserve">: separa el </w:t>
+      </w:r>
+      <w:proofErr w:type="spellStart"/>
+      <w:r>
+        <w:t>contendio</w:t>
+      </w:r>
+      <w:proofErr w:type="spellEnd"/>
+      <w:r>
+        <w:t xml:space="preserve"> del borde izquierdo</w:t>
+      </w:r>
+    </w:p>
+    <w:p>
+      <w:r>
+        <w:t xml:space="preserve">  </w:t>
+      </w:r>
+      <w:proofErr w:type="spellStart"/>
+      <w:r>
+        <w:t>padding-right</w:t>
+      </w:r>
+      <w:proofErr w:type="spellEnd"/>
+      <w:r>
+        <w:t>: separa el contenido del borde derecho</w:t>
+      </w:r>
+    </w:p>
+    <w:p>
+      <w:r>
+        <w:t xml:space="preserve">  Ejemplo: en lugar de poner el mismo valor a cada una de las propiedades anteriores, </w:t>
+      </w:r>
+      <w:proofErr w:type="spellStart"/>
+      <w:r>
+        <w:t>usams</w:t>
+      </w:r>
+      <w:proofErr w:type="spellEnd"/>
+    </w:p>
+    <w:p>
+      <w:r>
+        <w:t xml:space="preserve">  </w:t>
+      </w:r>
+      <w:proofErr w:type="spellStart"/>
+      <w:r>
+        <w:t>padding</w:t>
+      </w:r>
+      <w:proofErr w:type="spellEnd"/>
+      <w:r>
+        <w:t>: 20px</w:t>
+      </w:r>
+    </w:p>
+    <w:p>
+      <w:r>
+        <w:t xml:space="preserve">  esto aplica 20px de </w:t>
+      </w:r>
+      <w:proofErr w:type="spellStart"/>
+      <w:r>
+        <w:t>paddigan</w:t>
+      </w:r>
+      <w:proofErr w:type="spellEnd"/>
+      <w:r>
+        <w:t xml:space="preserve"> a cada uno de los lados del contenido</w:t>
+      </w:r>
+    </w:p>
+    <w:p>
+      <w:r>
+        <w:t xml:space="preserve">  El orden en que se aplica el </w:t>
+      </w:r>
+      <w:proofErr w:type="spellStart"/>
+      <w:r>
+        <w:t>padding</w:t>
+      </w:r>
+      <w:proofErr w:type="spellEnd"/>
+      <w:r>
+        <w:t xml:space="preserve"> con el </w:t>
+      </w:r>
+      <w:proofErr w:type="spellStart"/>
+      <w:r>
+        <w:t>shorthand</w:t>
+      </w:r>
+      <w:proofErr w:type="spellEnd"/>
+      <w:r>
+        <w:t xml:space="preserve"> es siguiendo las agujas del reloj: top </w:t>
+      </w:r>
+      <w:proofErr w:type="spellStart"/>
+      <w:r>
+        <w:t>right</w:t>
+      </w:r>
+      <w:proofErr w:type="spellEnd"/>
+      <w:r>
+        <w:t xml:space="preserve"> </w:t>
+      </w:r>
+      <w:proofErr w:type="spellStart"/>
+      <w:r>
+        <w:t>bottom</w:t>
+      </w:r>
+      <w:proofErr w:type="spellEnd"/>
+      <w:r>
+        <w:t xml:space="preserve"> </w:t>
+      </w:r>
+      <w:proofErr w:type="spellStart"/>
+      <w:r>
+        <w:t>left</w:t>
+      </w:r>
+      <w:proofErr w:type="spellEnd"/>
+    </w:p>
+    <w:p>
+      <w:r>
+        <w:t xml:space="preserve">  Ejemplo </w:t>
+      </w:r>
+    </w:p>
+    <w:p>
+      <w:r>
+        <w:t xml:space="preserve">  </w:t>
+      </w:r>
+      <w:proofErr w:type="spellStart"/>
+      <w:r>
+        <w:t>padding</w:t>
+      </w:r>
+      <w:proofErr w:type="spellEnd"/>
+      <w:r>
+        <w:t>: 10px 0 20px 40px</w:t>
+      </w:r>
+    </w:p>
+    <w:p>
+      <w:r>
+        <w:t xml:space="preserve">  Cuando usamos 0 no necesitamos poner la unidad que usamos, ya que en todos los casos daría 0</w:t>
+      </w:r>
+    </w:p>
+    <w:p/>
+    <w:p>
+      <w:r>
+        <w:t xml:space="preserve">  También puedo poner valores a las propiedades de a pares: (top </w:t>
+      </w:r>
+      <w:proofErr w:type="spellStart"/>
+      <w:r>
+        <w:t>bottom</w:t>
+      </w:r>
+      <w:proofErr w:type="spellEnd"/>
+      <w:r>
+        <w:t>) (</w:t>
+      </w:r>
+      <w:proofErr w:type="spellStart"/>
+      <w:r>
+        <w:t>right</w:t>
+      </w:r>
+      <w:proofErr w:type="spellEnd"/>
+      <w:r>
+        <w:t xml:space="preserve"> </w:t>
+      </w:r>
+      <w:proofErr w:type="spellStart"/>
+      <w:r>
+        <w:t>left</w:t>
+      </w:r>
+      <w:proofErr w:type="spellEnd"/>
+      <w:r>
+        <w:t xml:space="preserve">) </w:t>
+      </w:r>
+    </w:p>
+    <w:p>
+      <w:r>
+        <w:t xml:space="preserve">  Ejemplo </w:t>
+      </w:r>
+      <w:proofErr w:type="spellStart"/>
+      <w:r>
+        <w:t>padding</w:t>
+      </w:r>
+      <w:proofErr w:type="spellEnd"/>
+      <w:r>
+        <w:t>: 10px 20px</w:t>
+      </w:r>
+    </w:p>
+    <w:p/>
+    <w:p>
+      <w:r>
+        <w:t xml:space="preserve">  </w:t>
+      </w:r>
+      <w:proofErr w:type="spellStart"/>
+      <w:r>
+        <w:t>padding</w:t>
+      </w:r>
+      <w:proofErr w:type="spellEnd"/>
+      <w:r>
+        <w:t xml:space="preserve"> cambia el tamaño de la </w:t>
+      </w:r>
+      <w:proofErr w:type="gramStart"/>
+      <w:r>
+        <w:t>caja</w:t>
+      </w:r>
+      <w:proofErr w:type="gramEnd"/>
+      <w:r>
+        <w:t xml:space="preserve"> pero no el tamaño del contenido</w:t>
+      </w:r>
+    </w:p>
+    <w:p/>
+    <w:p>
+      <w:r>
+        <w:t xml:space="preserve">  Un valor: igual para todos los lados</w:t>
+      </w:r>
+    </w:p>
+    <w:p>
+      <w:r>
+        <w:t xml:space="preserve">  Dos valores: vertical y horizontal, arriba y abajo un valor, a </w:t>
+      </w:r>
+      <w:proofErr w:type="spellStart"/>
+      <w:r>
+        <w:t>izquierza</w:t>
+      </w:r>
+      <w:proofErr w:type="spellEnd"/>
+      <w:r>
+        <w:t xml:space="preserve"> y derecha otro valor</w:t>
+      </w:r>
+    </w:p>
+    <w:p>
+      <w:r>
+        <w:t xml:space="preserve">  Cuatro valores: un valor distinto a cada lado del contenido</w:t>
+      </w:r>
+    </w:p>
+    <w:p/>
+    <w:p>
+      <w:r>
+        <w:t xml:space="preserve">  Afecta como se ve la </w:t>
+      </w:r>
+      <w:proofErr w:type="gramStart"/>
+      <w:r>
+        <w:t>caja</w:t>
+      </w:r>
+      <w:proofErr w:type="gramEnd"/>
+      <w:r>
+        <w:t xml:space="preserve"> pero no cambia el tamaño del contenido</w:t>
+      </w:r>
+    </w:p>
+    <w:p/>
+    <w:p>
+      <w:r>
+        <w:t xml:space="preserve">  </w:t>
+      </w:r>
+      <w:proofErr w:type="spellStart"/>
+      <w:r>
+        <w:t>background</w:t>
+      </w:r>
+      <w:proofErr w:type="spellEnd"/>
+      <w:r>
+        <w:t xml:space="preserve"> y </w:t>
+      </w:r>
+      <w:proofErr w:type="spellStart"/>
+      <w:r>
+        <w:t>background</w:t>
+      </w:r>
+      <w:proofErr w:type="spellEnd"/>
+      <w:r>
+        <w:t>-color es lo mismo</w:t>
+      </w:r>
+    </w:p>
+    <w:p/>
+    <w:p>
+      <w:r>
+        <w:t xml:space="preserve">  MARGIN</w:t>
+      </w:r>
+    </w:p>
+    <w:p>
+      <w:r>
+        <w:t xml:space="preserve">  Es una propiedad que permite separar los objetos. Si agrego </w:t>
+      </w:r>
+      <w:proofErr w:type="spellStart"/>
+      <w:r>
+        <w:t>margin</w:t>
+      </w:r>
+      <w:proofErr w:type="spellEnd"/>
+      <w:r>
+        <w:t>, lo que hago es que las cajas se separen entre sí.</w:t>
+      </w:r>
+    </w:p>
+    <w:p>
+      <w:r>
+        <w:t xml:space="preserve">  Ejemplo</w:t>
+      </w:r>
+    </w:p>
+    <w:p>
+      <w:r>
+        <w:t xml:space="preserve">  </w:t>
+      </w:r>
+      <w:proofErr w:type="spellStart"/>
+      <w:r>
+        <w:t>margin</w:t>
+      </w:r>
+      <w:proofErr w:type="spellEnd"/>
+      <w:r>
+        <w:t>: 10px</w:t>
+      </w:r>
+    </w:p>
+    <w:p>
+      <w:r>
+        <w:t xml:space="preserve">  Agrega un margen de 10px a cada lado de la caja</w:t>
+      </w:r>
+    </w:p>
+    <w:p/>
+    <w:p>
+      <w:r>
+        <w:t xml:space="preserve">  </w:t>
+      </w:r>
+      <w:proofErr w:type="spellStart"/>
+      <w:r>
+        <w:t>margin</w:t>
+      </w:r>
+      <w:proofErr w:type="spellEnd"/>
+      <w:r>
+        <w:t xml:space="preserve"> colapse: deberíamos tener el mismo margen a cada lado de la caja, pero arriba y abajo los </w:t>
+      </w:r>
+      <w:proofErr w:type="spellStart"/>
+      <w:r>
+        <w:t>margenes</w:t>
+      </w:r>
+      <w:proofErr w:type="spellEnd"/>
+      <w:r>
+        <w:t xml:space="preserve"> se superponen el margen más grande es el que se queda cuando dos cajas tienen su propio </w:t>
+      </w:r>
+      <w:proofErr w:type="spellStart"/>
+      <w:r>
+        <w:t>margin</w:t>
+      </w:r>
+      <w:proofErr w:type="spellEnd"/>
+      <w:r>
+        <w:t>. Los márgenes siempre colapsan, no se suman, sino que se superponen. La separación total no va a ser la suma del margen de arriba y el margen de abajo de dos cajas, sino el margen más grande</w:t>
+      </w:r>
+    </w:p>
+    <w:p/>
+    <w:p>
+      <w:r>
+        <w:t xml:space="preserve">  El </w:t>
+      </w:r>
+      <w:proofErr w:type="spellStart"/>
+      <w:r>
+        <w:t>body</w:t>
+      </w:r>
+      <w:proofErr w:type="spellEnd"/>
+      <w:r>
+        <w:t xml:space="preserve"> tiene un </w:t>
+      </w:r>
+      <w:proofErr w:type="spellStart"/>
+      <w:r>
+        <w:t>margin</w:t>
+      </w:r>
+      <w:proofErr w:type="spellEnd"/>
+      <w:r>
+        <w:t xml:space="preserve"> por </w:t>
+      </w:r>
+      <w:proofErr w:type="spellStart"/>
+      <w:r>
+        <w:t>defeto</w:t>
+      </w:r>
+      <w:proofErr w:type="spellEnd"/>
+      <w:r>
+        <w:t xml:space="preserve">, para sacarlo debemos poner para </w:t>
+      </w:r>
+      <w:proofErr w:type="spellStart"/>
+      <w:r>
+        <w:t>body</w:t>
+      </w:r>
+      <w:proofErr w:type="spellEnd"/>
+      <w:r>
+        <w:t xml:space="preserve"> </w:t>
+      </w:r>
+      <w:proofErr w:type="spellStart"/>
+      <w:r>
+        <w:t>margin</w:t>
+      </w:r>
+      <w:proofErr w:type="spellEnd"/>
+      <w:r>
+        <w:t>: 0</w:t>
+      </w:r>
+    </w:p>
+    <w:p/>
+    <w:p>
+      <w:r>
+        <w:t xml:space="preserve">  Elementos hermanos son los que </w:t>
+      </w:r>
+      <w:proofErr w:type="spellStart"/>
+      <w:r>
+        <w:t>estan</w:t>
+      </w:r>
+      <w:proofErr w:type="spellEnd"/>
+      <w:r>
+        <w:t xml:space="preserve"> consecutivo, es decir en el mismo rango jerárquico, están adentro de la misma caja contenedora o padre. En este caso se aplica el </w:t>
+      </w:r>
+      <w:proofErr w:type="spellStart"/>
+      <w:r>
+        <w:t>margin</w:t>
+      </w:r>
+      <w:proofErr w:type="spellEnd"/>
+      <w:r>
+        <w:t xml:space="preserve"> colapse. Esto se puede evitar utilizando </w:t>
+      </w:r>
+      <w:proofErr w:type="spellStart"/>
+      <w:r>
+        <w:t>flexbox</w:t>
+      </w:r>
+      <w:proofErr w:type="spellEnd"/>
+      <w:r>
+        <w:t xml:space="preserve">, pero a su vez trae otros problemas porque se verían afectados por otras propiedades de </w:t>
+      </w:r>
+      <w:proofErr w:type="spellStart"/>
+      <w:r>
+        <w:t>flexbox</w:t>
+      </w:r>
+      <w:proofErr w:type="spellEnd"/>
+    </w:p>
+    <w:p>
+      <w:r>
+        <w:t xml:space="preserve">  Antes si usabas un </w:t>
+      </w:r>
+      <w:proofErr w:type="spellStart"/>
+      <w:r>
+        <w:t>border</w:t>
+      </w:r>
+      <w:proofErr w:type="spellEnd"/>
+      <w:r>
+        <w:t xml:space="preserve"> o un </w:t>
+      </w:r>
+      <w:proofErr w:type="spellStart"/>
+      <w:r>
+        <w:t>padding</w:t>
+      </w:r>
+      <w:proofErr w:type="spellEnd"/>
+      <w:r>
+        <w:t xml:space="preserve"> o un </w:t>
+      </w:r>
+      <w:proofErr w:type="spellStart"/>
+      <w:r>
+        <w:t>overflow</w:t>
+      </w:r>
+      <w:proofErr w:type="spellEnd"/>
+      <w:r>
+        <w:t>, no colapsaban, pero ahora esto no funciona y colapsan igual</w:t>
+      </w:r>
+    </w:p>
+    <w:p/>
+    <w:p>
+      <w:r>
+        <w:t xml:space="preserve">  El contenido, el </w:t>
+      </w:r>
+      <w:proofErr w:type="spellStart"/>
+      <w:r>
+        <w:t>padding</w:t>
+      </w:r>
+      <w:proofErr w:type="spellEnd"/>
+      <w:r>
+        <w:t xml:space="preserve"> y el borde forman parte de la caja, el margen no. Por lo que los tres primeros cambian el tamaño de la caja, pero el margen no. sólo cambia el espacio que ocupa la caja</w:t>
+      </w:r>
+    </w:p>
+    <w:p>
+      <w:r>
+        <w:t xml:space="preserve"> */</w:t>
+      </w:r>
+      <w:r>
+        <w:t xml:space="preserve"> </w:t>
+      </w:r>
+    </w:p>
+    <w:p>
+      <w:proofErr w:type="gramStart"/>
+      <w:r>
+        <w:t>&lt;!--</w:t>
+      </w:r>
+      <w:proofErr w:type="gramEnd"/>
+      <w:r>
+        <w:t xml:space="preserve">   El </w:t>
+      </w:r>
+      <w:proofErr w:type="spellStart"/>
+      <w:r>
+        <w:t>form</w:t>
+      </w:r>
+      <w:proofErr w:type="spellEnd"/>
+      <w:r>
+        <w:t xml:space="preserve"> es un elemento en bloque, </w:t>
+      </w:r>
+      <w:proofErr w:type="spellStart"/>
+      <w:r>
+        <w:t>porlo</w:t>
+      </w:r>
+      <w:proofErr w:type="spellEnd"/>
+      <w:r>
+        <w:t xml:space="preserve"> que ocupa el ancho de su contenedor</w:t>
+      </w:r>
+    </w:p>
+    <w:p>
+      <w:r>
+        <w:t xml:space="preserve">  Si quiero tener dos clases en un mismo elemento las pongo dentro de las </w:t>
+      </w:r>
+      <w:proofErr w:type="gramStart"/>
+      <w:r>
+        <w:t>mismas comilla separada</w:t>
+      </w:r>
+      <w:proofErr w:type="gramEnd"/>
+      <w:r>
+        <w:t xml:space="preserve"> por un espacio</w:t>
+      </w:r>
+    </w:p>
+    <w:p>
+      <w:r>
+        <w:t xml:space="preserve">Ejemplo: </w:t>
+      </w:r>
+      <w:proofErr w:type="spellStart"/>
+      <w:r>
+        <w:t>class</w:t>
+      </w:r>
+      <w:proofErr w:type="spellEnd"/>
+      <w:r>
+        <w:t>="formulario-input formulario-</w:t>
+      </w:r>
+      <w:proofErr w:type="spellStart"/>
+      <w:r>
+        <w:t>submit</w:t>
+      </w:r>
+      <w:proofErr w:type="spellEnd"/>
+      <w:r>
+        <w:t>" --&gt;</w:t>
+      </w:r>
+    </w:p>
+    <w:p>
       <w:bookmarkStart w:id="0" w:name="_GoBack"/>
       <w:bookmarkEnd w:id="0"/>
-      <w:r>
-        <w:t>--&gt;</w:t>
-      </w:r>
-    </w:p>
+    </w:p>
+    <w:p/>
     <w:p/>
     <w:p/>
     <w:p/>

</xml_diff>

<commit_message>
Actualizando Práctica Select, Dataset y Options
</commit_message>
<xml_diff>
--- a/Curso HTML y CSS desde Certo - Teoria.docx
+++ b/Curso HTML y CSS desde Certo - Teoria.docx
@@ -11693,6 +11693,469 @@
       <w:r>
         <w:t xml:space="preserve"> para separar las líneas de texto</w:t>
       </w:r>
+    </w:p>
+    <w:p>
+      <w:pPr>
+        <w:tabs>
+          <w:tab w:val="left" w:pos="660"/>
+        </w:tabs>
+      </w:pPr>
+      <w:r>
+        <w:t>*/</w:t>
+      </w:r>
+    </w:p>
+    <w:p>
+      <w:pPr>
+        <w:tabs>
+          <w:tab w:val="left" w:pos="660"/>
+        </w:tabs>
+      </w:pPr>
+      <w:r>
+        <w:t xml:space="preserve">&lt;!-- </w:t>
+      </w:r>
+    </w:p>
+    <w:p>
+      <w:pPr>
+        <w:tabs>
+          <w:tab w:val="left" w:pos="660"/>
+        </w:tabs>
+      </w:pPr>
+      <w:r>
+        <w:t>  SELECT, DATALIST Y OPTION</w:t>
+      </w:r>
+    </w:p>
+    <w:p>
+      <w:pPr>
+        <w:tabs>
+          <w:tab w:val="left" w:pos="660"/>
+        </w:tabs>
+      </w:pPr>
+      <w:r>
+        <w:t>  SELECT (desplegable): es como un campo de entrada que nos permite seleccionar una opción de entre varias opciones.</w:t>
+      </w:r>
+    </w:p>
+    <w:p>
+      <w:pPr>
+        <w:tabs>
+          <w:tab w:val="left" w:pos="660"/>
+        </w:tabs>
+      </w:pPr>
+      <w:r>
+        <w:t>  La primera vez aparece solo la flechita, no hay opciones, tenemos que agregárselas</w:t>
+      </w:r>
+    </w:p>
+    <w:p>
+      <w:pPr>
+        <w:tabs>
+          <w:tab w:val="left" w:pos="660"/>
+        </w:tabs>
+      </w:pPr>
+      <w:r>
+        <w:t xml:space="preserve">  El </w:t>
+      </w:r>
+      <w:proofErr w:type="spellStart"/>
+      <w:r>
+        <w:t>select</w:t>
+      </w:r>
+      <w:proofErr w:type="spellEnd"/>
+      <w:r>
+        <w:t xml:space="preserve"> debe tener un </w:t>
+      </w:r>
+      <w:proofErr w:type="spellStart"/>
+      <w:r>
+        <w:t>name</w:t>
+      </w:r>
+      <w:proofErr w:type="spellEnd"/>
+    </w:p>
+    <w:p>
+      <w:pPr>
+        <w:tabs>
+          <w:tab w:val="left" w:pos="660"/>
+        </w:tabs>
+      </w:pPr>
+      <w:r>
+        <w:t xml:space="preserve">  </w:t>
+      </w:r>
+      <w:proofErr w:type="spellStart"/>
+      <w:r>
+        <w:t>value</w:t>
+      </w:r>
+      <w:proofErr w:type="spellEnd"/>
+      <w:r>
+        <w:t xml:space="preserve">: es importante porque es el valor que el servidor va a recibir una vez enviado el </w:t>
+      </w:r>
+      <w:proofErr w:type="spellStart"/>
+      <w:r>
+        <w:t>form</w:t>
+      </w:r>
+      <w:proofErr w:type="spellEnd"/>
+      <w:r>
+        <w:t xml:space="preserve"> en lugar de la opción seleccionada en la lista.</w:t>
+      </w:r>
+    </w:p>
+    <w:p>
+      <w:pPr>
+        <w:tabs>
+          <w:tab w:val="left" w:pos="660"/>
+        </w:tabs>
+      </w:pPr>
+      <w:r>
+        <w:t>  No tenemos que hacer que el servidor reciba acentos o espacios, etc. todo en una frase, todo en minúsculas</w:t>
+      </w:r>
+    </w:p>
+    <w:p>
+      <w:pPr>
+        <w:tabs>
+          <w:tab w:val="left" w:pos="660"/>
+        </w:tabs>
+      </w:pPr>
+      <w:r>
+        <w:t xml:space="preserve">  Lo que el usuario ve son los </w:t>
+      </w:r>
+      <w:proofErr w:type="spellStart"/>
+      <w:r>
+        <w:t>options</w:t>
+      </w:r>
+      <w:proofErr w:type="spellEnd"/>
+      <w:r>
+        <w:t xml:space="preserve">, pero el servidor recibe el </w:t>
+      </w:r>
+      <w:proofErr w:type="spellStart"/>
+      <w:r>
+        <w:t>value</w:t>
+      </w:r>
+      <w:proofErr w:type="spellEnd"/>
+      <w:r>
+        <w:t xml:space="preserve"> de la opción que eligió el usuario</w:t>
+      </w:r>
+    </w:p>
+    <w:p>
+      <w:pPr>
+        <w:tabs>
+          <w:tab w:val="left" w:pos="660"/>
+        </w:tabs>
+      </w:pPr>
+      <w:r>
+        <w:t>  DATALIST: es un input en el que escribimos algo y se completa automáticamente con opciones que nosotros predefinimos</w:t>
+      </w:r>
+    </w:p>
+    <w:p>
+      <w:pPr>
+        <w:tabs>
+          <w:tab w:val="left" w:pos="660"/>
+        </w:tabs>
+      </w:pPr>
+      <w:r>
+        <w:t xml:space="preserve">    OPTIONS: son los </w:t>
+      </w:r>
+      <w:proofErr w:type="spellStart"/>
+      <w:r>
+        <w:t>items</w:t>
+      </w:r>
+      <w:proofErr w:type="spellEnd"/>
+      <w:r>
+        <w:t xml:space="preserve"> de los </w:t>
+      </w:r>
+      <w:proofErr w:type="spellStart"/>
+      <w:r>
+        <w:t>select</w:t>
+      </w:r>
+      <w:proofErr w:type="spellEnd"/>
+      <w:r>
+        <w:t xml:space="preserve"> y los </w:t>
+      </w:r>
+      <w:proofErr w:type="spellStart"/>
+      <w:r>
+        <w:t>datalist</w:t>
+      </w:r>
+      <w:proofErr w:type="spellEnd"/>
+      <w:r>
+        <w:t xml:space="preserve">. Los </w:t>
+      </w:r>
+      <w:proofErr w:type="spellStart"/>
+      <w:r>
+        <w:t>options</w:t>
+      </w:r>
+      <w:proofErr w:type="spellEnd"/>
+      <w:r>
+        <w:t xml:space="preserve"> tienen un </w:t>
+      </w:r>
+      <w:proofErr w:type="spellStart"/>
+      <w:r>
+        <w:t>value</w:t>
+      </w:r>
+      <w:proofErr w:type="spellEnd"/>
+      <w:r>
+        <w:t xml:space="preserve">, esto es algo interno, no </w:t>
+      </w:r>
+      <w:proofErr w:type="spellStart"/>
+      <w:r>
+        <w:t>lovemos</w:t>
+      </w:r>
+      <w:proofErr w:type="spellEnd"/>
+      <w:r>
+        <w:t xml:space="preserve"> nosotros, es para cuando trabajamos con </w:t>
+      </w:r>
+      <w:proofErr w:type="spellStart"/>
+      <w:r>
+        <w:t>javascript</w:t>
+      </w:r>
+      <w:proofErr w:type="spellEnd"/>
+      <w:r>
+        <w:t xml:space="preserve"> saber leer este dato</w:t>
+      </w:r>
+    </w:p>
+    <w:p>
+      <w:pPr>
+        <w:tabs>
+          <w:tab w:val="left" w:pos="660"/>
+        </w:tabs>
+      </w:pPr>
+      <w:r>
+        <w:t xml:space="preserve">  En el caso del </w:t>
+      </w:r>
+      <w:proofErr w:type="spellStart"/>
+      <w:r>
+        <w:t>datalist</w:t>
+      </w:r>
+      <w:proofErr w:type="spellEnd"/>
+      <w:r>
+        <w:t xml:space="preserve"> si no le pongo un </w:t>
+      </w:r>
+      <w:proofErr w:type="spellStart"/>
+      <w:r>
+        <w:t>value</w:t>
+      </w:r>
+      <w:proofErr w:type="spellEnd"/>
+      <w:r>
+        <w:t xml:space="preserve"> al </w:t>
+      </w:r>
+      <w:proofErr w:type="spellStart"/>
+      <w:r>
+        <w:t>option</w:t>
+      </w:r>
+      <w:proofErr w:type="spellEnd"/>
+      <w:r>
+        <w:t xml:space="preserve"> al enviar el formulario se le </w:t>
+      </w:r>
+      <w:proofErr w:type="spellStart"/>
+      <w:r>
+        <w:t>autoasigna</w:t>
+      </w:r>
+      <w:proofErr w:type="spellEnd"/>
+      <w:r>
+        <w:t xml:space="preserve"> el contenido del </w:t>
+      </w:r>
+      <w:proofErr w:type="spellStart"/>
+      <w:r>
+        <w:t>option</w:t>
+      </w:r>
+      <w:proofErr w:type="spellEnd"/>
+    </w:p>
+    <w:p>
+      <w:pPr>
+        <w:tabs>
+          <w:tab w:val="left" w:pos="660"/>
+        </w:tabs>
+      </w:pPr>
+      <w:r>
+        <w:t xml:space="preserve">  También el contenido se puede poner como </w:t>
+      </w:r>
+      <w:proofErr w:type="spellStart"/>
+      <w:r>
+        <w:t>value</w:t>
+      </w:r>
+      <w:proofErr w:type="spellEnd"/>
+      <w:r>
+        <w:t xml:space="preserve"> y en el contenido usar un texto como descripción, este último no se va a enviar al servidor, sólo se envía el </w:t>
+      </w:r>
+      <w:proofErr w:type="spellStart"/>
+      <w:r>
+        <w:t>value</w:t>
+      </w:r>
+      <w:proofErr w:type="spellEnd"/>
+      <w:r>
+        <w:t>, por eso esta es una mejor opción</w:t>
+      </w:r>
+    </w:p>
+    <w:p>
+      <w:pPr>
+        <w:tabs>
+          <w:tab w:val="left" w:pos="660"/>
+        </w:tabs>
+      </w:pPr>
+      <w:r>
+        <w:t xml:space="preserve">  El </w:t>
+      </w:r>
+      <w:proofErr w:type="spellStart"/>
+      <w:r>
+        <w:t>datalist</w:t>
+      </w:r>
+      <w:proofErr w:type="spellEnd"/>
+      <w:r>
+        <w:t xml:space="preserve"> tiene que tener un </w:t>
+      </w:r>
+      <w:proofErr w:type="spellStart"/>
+      <w:r>
+        <w:t>inputl</w:t>
+      </w:r>
+      <w:proofErr w:type="spellEnd"/>
+      <w:r>
+        <w:t xml:space="preserve"> que lleva un atributo </w:t>
+      </w:r>
+      <w:proofErr w:type="spellStart"/>
+      <w:r>
+        <w:t>list</w:t>
+      </w:r>
+      <w:proofErr w:type="spellEnd"/>
+      <w:r>
+        <w:t xml:space="preserve"> y el </w:t>
+      </w:r>
+      <w:proofErr w:type="spellStart"/>
+      <w:r>
+        <w:t>datalist</w:t>
+      </w:r>
+      <w:proofErr w:type="spellEnd"/>
+      <w:r>
+        <w:t xml:space="preserve"> lleva un atributo id igual al </w:t>
+      </w:r>
+      <w:proofErr w:type="spellStart"/>
+      <w:r>
+        <w:t>list</w:t>
+      </w:r>
+      <w:proofErr w:type="spellEnd"/>
+      <w:r>
+        <w:t xml:space="preserve"> del input</w:t>
+      </w:r>
+    </w:p>
+    <w:p>
+      <w:pPr>
+        <w:tabs>
+          <w:tab w:val="left" w:pos="660"/>
+        </w:tabs>
+      </w:pPr>
+      <w:r>
+        <w:t xml:space="preserve">  No es necesario cerrar la etiqueta </w:t>
+      </w:r>
+      <w:proofErr w:type="spellStart"/>
+      <w:r>
+        <w:t>option</w:t>
+      </w:r>
+      <w:proofErr w:type="spellEnd"/>
+      <w:r>
+        <w:t xml:space="preserve">, cuando esta no se cierra, </w:t>
+      </w:r>
+      <w:proofErr w:type="spellStart"/>
+      <w:r>
+        <w:t>html</w:t>
+      </w:r>
+      <w:proofErr w:type="spellEnd"/>
+      <w:r>
+        <w:t xml:space="preserve"> </w:t>
+      </w:r>
+      <w:proofErr w:type="gramStart"/>
+      <w:r>
+        <w:t>le</w:t>
+      </w:r>
+      <w:proofErr w:type="gramEnd"/>
+      <w:r>
+        <w:t xml:space="preserve"> dice a los navegadores que la pueden cerrar ellos automáticamente. Si no lo cerramos los navegadores antiguos no lo van a ver. Es importante hacer las cosas para que los navegadores antiguos las puedan ver</w:t>
+      </w:r>
+    </w:p>
+    <w:p>
+      <w:pPr>
+        <w:tabs>
+          <w:tab w:val="left" w:pos="660"/>
+        </w:tabs>
+      </w:pPr>
+      <w:r>
+        <w:t>--&gt;</w:t>
+      </w:r>
+    </w:p>
+    <w:p>
+      <w:pPr>
+        <w:tabs>
+          <w:tab w:val="left" w:pos="660"/>
+        </w:tabs>
+      </w:pPr>
+      <w:r>
+        <w:t xml:space="preserve">/* </w:t>
+      </w:r>
+    </w:p>
+    <w:p>
+      <w:pPr>
+        <w:tabs>
+          <w:tab w:val="left" w:pos="660"/>
+        </w:tabs>
+      </w:pPr>
+      <w:r>
+        <w:t>  SELECT</w:t>
+      </w:r>
+    </w:p>
+    <w:p>
+      <w:pPr>
+        <w:tabs>
+          <w:tab w:val="left" w:pos="660"/>
+        </w:tabs>
+      </w:pPr>
+      <w:r>
+        <w:t xml:space="preserve">  Para cambiar el color de fondo de las </w:t>
+      </w:r>
+      <w:proofErr w:type="spellStart"/>
+      <w:r>
+        <w:t>options</w:t>
+      </w:r>
+      <w:proofErr w:type="spellEnd"/>
+      <w:r>
+        <w:t xml:space="preserve"> debemos ponerle un </w:t>
+      </w:r>
+      <w:proofErr w:type="spellStart"/>
+      <w:r>
+        <w:t>background</w:t>
+      </w:r>
+      <w:proofErr w:type="spellEnd"/>
+      <w:r>
+        <w:t xml:space="preserve"> color del mismo color que el formulario</w:t>
+      </w:r>
+    </w:p>
+    <w:p>
+      <w:pPr>
+        <w:tabs>
+          <w:tab w:val="left" w:pos="660"/>
+        </w:tabs>
+      </w:pPr>
+      <w:r>
+        <w:t xml:space="preserve">  Los navegadores están programados para no retocar mucho las </w:t>
+      </w:r>
+      <w:proofErr w:type="spellStart"/>
+      <w:r>
+        <w:t>options</w:t>
+      </w:r>
+      <w:proofErr w:type="spellEnd"/>
+      <w:r>
+        <w:t xml:space="preserve"> por lo que no podemos usar </w:t>
+      </w:r>
+      <w:proofErr w:type="spellStart"/>
+      <w:r>
+        <w:t>padding</w:t>
+      </w:r>
+      <w:proofErr w:type="spellEnd"/>
+      <w:r>
+        <w:t xml:space="preserve">, </w:t>
+      </w:r>
+      <w:proofErr w:type="spellStart"/>
+      <w:r>
+        <w:t>margin</w:t>
+      </w:r>
+      <w:proofErr w:type="spellEnd"/>
+      <w:r>
+        <w:t xml:space="preserve">, etc. Para esto debemos utilizar una librería de </w:t>
+      </w:r>
+      <w:proofErr w:type="spellStart"/>
+      <w:r>
+        <w:t>javascript</w:t>
+      </w:r>
+      <w:proofErr w:type="spellEnd"/>
     </w:p>
     <w:p>
       <w:pPr>

</xml_diff>

<commit_message>
Actualizando Práctica Fieldset y Legend
</commit_message>
<xml_diff>
--- a/Curso HTML y CSS desde Certo - Teoria.docx
+++ b/Curso HTML y CSS desde Certo - Teoria.docx
@@ -12173,8 +12173,117 @@
           <w:tab w:val="left" w:pos="660"/>
         </w:tabs>
       </w:pPr>
+      <w:r>
+        <w:t xml:space="preserve">&lt;!-- </w:t>
+      </w:r>
+    </w:p>
+    <w:p>
+      <w:pPr>
+        <w:tabs>
+          <w:tab w:val="left" w:pos="660"/>
+        </w:tabs>
+      </w:pPr>
+      <w:r>
+        <w:t>  FIELDSET Y LEGEND</w:t>
+      </w:r>
+    </w:p>
+    <w:p>
+      <w:pPr>
+        <w:tabs>
+          <w:tab w:val="left" w:pos="660"/>
+        </w:tabs>
+      </w:pPr>
+      <w:r>
+        <w:t>  Sirven para agrupar y etiquetar los elementos de un formulario</w:t>
+      </w:r>
+    </w:p>
+    <w:p>
+      <w:pPr>
+        <w:tabs>
+          <w:tab w:val="left" w:pos="660"/>
+        </w:tabs>
+      </w:pPr>
+      <w:r>
+        <w:t xml:space="preserve">    </w:t>
+      </w:r>
+      <w:proofErr w:type="spellStart"/>
+      <w:r>
+        <w:t>Fieldset</w:t>
+      </w:r>
+      <w:proofErr w:type="spellEnd"/>
+      <w:r>
+        <w:t>: delimita los datos</w:t>
+      </w:r>
+    </w:p>
+    <w:p>
+      <w:pPr>
+        <w:tabs>
+          <w:tab w:val="left" w:pos="660"/>
+        </w:tabs>
+      </w:pPr>
+      <w:r>
+        <w:t xml:space="preserve">  </w:t>
+      </w:r>
+      <w:proofErr w:type="spellStart"/>
+      <w:r>
+        <w:t>Legend</w:t>
+      </w:r>
+      <w:proofErr w:type="spellEnd"/>
+      <w:r>
+        <w:t>: da un título a la sección</w:t>
+      </w:r>
+    </w:p>
+    <w:p>
+      <w:pPr>
+        <w:tabs>
+          <w:tab w:val="left" w:pos="660"/>
+        </w:tabs>
+      </w:pPr>
+      <w:r>
+        <w:t xml:space="preserve">input </w:t>
+      </w:r>
+      <w:proofErr w:type="spellStart"/>
+      <w:r>
+        <w:t>type</w:t>
+      </w:r>
+      <w:proofErr w:type="spellEnd"/>
+      <w:r>
+        <w:t xml:space="preserve"> </w:t>
+      </w:r>
+      <w:proofErr w:type="spellStart"/>
+      <w:r>
+        <w:t>number</w:t>
+      </w:r>
+      <w:proofErr w:type="spellEnd"/>
+      <w:r>
+        <w:t>: permite escribir solamente números y la letra e, también agrega las flechitas arriba y abajo</w:t>
+      </w:r>
+    </w:p>
+    <w:p>
+      <w:pPr>
+        <w:tabs>
+          <w:tab w:val="left" w:pos="660"/>
+        </w:tabs>
+      </w:pPr>
       <w:bookmarkStart w:id="0" w:name="_GoBack"/>
       <w:bookmarkEnd w:id="0"/>
+    </w:p>
+    <w:p>
+      <w:pPr>
+        <w:tabs>
+          <w:tab w:val="left" w:pos="660"/>
+        </w:tabs>
+      </w:pPr>
+      <w:r>
+        <w:t>--&gt;</w:t>
+      </w:r>
+    </w:p>
+    <w:p>
+      <w:pPr>
+        <w:tabs>
+          <w:tab w:val="left" w:pos="660"/>
+        </w:tabs>
+      </w:pPr>
     </w:p>
     <w:p/>
     <w:p/>

</xml_diff>

<commit_message>
Actualizando Práctica Audio y Video
</commit_message>
<xml_diff>
--- a/Curso HTML y CSS desde Certo - Teoria.docx
+++ b/Curso HTML y CSS desde Certo - Teoria.docx
@@ -11993,15 +11993,7 @@
       </w:r>
       <w:proofErr w:type="spellEnd"/>
       <w:r>
-        <w:t xml:space="preserve"> tiene que tener un </w:t>
-      </w:r>
-      <w:proofErr w:type="spellStart"/>
-      <w:r>
-        <w:t>inputl</w:t>
-      </w:r>
-      <w:proofErr w:type="spellEnd"/>
-      <w:r>
-        <w:t xml:space="preserve"> que lleva un atributo </w:t>
+        <w:t xml:space="preserve"> tiene que tener un input que lleva un atributo </w:t>
       </w:r>
       <w:proofErr w:type="spellStart"/>
       <w:r>
@@ -12257,6 +12249,1405 @@
       <w:proofErr w:type="spellEnd"/>
       <w:r>
         <w:t>: permite escribir solamente números y la letra e, también agrega las flechitas arriba y abajo</w:t>
+      </w:r>
+    </w:p>
+    <w:p>
+      <w:pPr>
+        <w:tabs>
+          <w:tab w:val="left" w:pos="660"/>
+        </w:tabs>
+      </w:pPr>
+      <w:r>
+        <w:t>--&gt;</w:t>
+      </w:r>
+    </w:p>
+    <w:p>
+      <w:pPr>
+        <w:tabs>
+          <w:tab w:val="left" w:pos="660"/>
+        </w:tabs>
+      </w:pPr>
+      <w:r>
+        <w:t xml:space="preserve">&lt;!-- </w:t>
+      </w:r>
+    </w:p>
+    <w:p>
+      <w:pPr>
+        <w:tabs>
+          <w:tab w:val="left" w:pos="660"/>
+        </w:tabs>
+      </w:pPr>
+      <w:r>
+        <w:t>  DETAILS AND SUMMARY</w:t>
+      </w:r>
+    </w:p>
+    <w:p>
+      <w:pPr>
+        <w:tabs>
+          <w:tab w:val="left" w:pos="660"/>
+        </w:tabs>
+      </w:pPr>
+      <w:r>
+        <w:t xml:space="preserve">  Crean una funcionalidad nativa para crear estos </w:t>
+      </w:r>
+      <w:proofErr w:type="gramStart"/>
+      <w:r>
+        <w:t>contenidos  desplegables</w:t>
+      </w:r>
+      <w:proofErr w:type="gramEnd"/>
+      <w:r>
+        <w:t>. Se puede poner el contenido que queramos</w:t>
+      </w:r>
+    </w:p>
+    <w:p>
+      <w:pPr>
+        <w:tabs>
+          <w:tab w:val="left" w:pos="660"/>
+        </w:tabs>
+      </w:pPr>
+      <w:r>
+        <w:t xml:space="preserve">    Se utilizan juntos y permiten crear contenido desplegable en la página, también se puede usar para mostrar información </w:t>
+      </w:r>
+      <w:proofErr w:type="spellStart"/>
+      <w:r>
+        <w:t>adiciónal</w:t>
+      </w:r>
+      <w:proofErr w:type="spellEnd"/>
+    </w:p>
+    <w:p>
+      <w:pPr>
+        <w:tabs>
+          <w:tab w:val="left" w:pos="660"/>
+        </w:tabs>
+      </w:pPr>
+      <w:r>
+        <w:t xml:space="preserve">  </w:t>
+      </w:r>
+      <w:proofErr w:type="spellStart"/>
+      <w:r>
+        <w:t>Summary</w:t>
+      </w:r>
+      <w:proofErr w:type="spellEnd"/>
+      <w:r>
+        <w:t>: es lo que se va a ver</w:t>
+      </w:r>
+    </w:p>
+    <w:p>
+      <w:pPr>
+        <w:tabs>
+          <w:tab w:val="left" w:pos="660"/>
+        </w:tabs>
+      </w:pPr>
+      <w:r>
+        <w:t xml:space="preserve">  </w:t>
+      </w:r>
+      <w:proofErr w:type="spellStart"/>
+      <w:r>
+        <w:t>Datails</w:t>
+      </w:r>
+      <w:proofErr w:type="spellEnd"/>
+      <w:r>
+        <w:t xml:space="preserve">: es el contenido oculto que se muestra al hacer </w:t>
+      </w:r>
+      <w:proofErr w:type="spellStart"/>
+      <w:r>
+        <w:t>click</w:t>
+      </w:r>
+      <w:proofErr w:type="spellEnd"/>
+      <w:r>
+        <w:t xml:space="preserve"> en el </w:t>
+      </w:r>
+      <w:proofErr w:type="spellStart"/>
+      <w:r>
+        <w:t>summary</w:t>
+      </w:r>
+      <w:proofErr w:type="spellEnd"/>
+    </w:p>
+    <w:p>
+      <w:pPr>
+        <w:tabs>
+          <w:tab w:val="left" w:pos="660"/>
+        </w:tabs>
+      </w:pPr>
+      <w:r>
+        <w:t xml:space="preserve">  Sirven para preguntas frecuentes o información </w:t>
+      </w:r>
+      <w:proofErr w:type="spellStart"/>
+      <w:r>
+        <w:t>adiciónal</w:t>
+      </w:r>
+      <w:proofErr w:type="spellEnd"/>
+      <w:r>
+        <w:t xml:space="preserve"> entre otras cosas</w:t>
+      </w:r>
+    </w:p>
+    <w:p>
+      <w:pPr>
+        <w:tabs>
+          <w:tab w:val="left" w:pos="660"/>
+        </w:tabs>
+      </w:pPr>
+      <w:r>
+        <w:t> --&gt;</w:t>
+      </w:r>
+    </w:p>
+    <w:p>
+      <w:pPr>
+        <w:tabs>
+          <w:tab w:val="left" w:pos="660"/>
+        </w:tabs>
+      </w:pPr>
+      <w:r>
+        <w:t>/*</w:t>
+      </w:r>
+    </w:p>
+    <w:p>
+      <w:pPr>
+        <w:tabs>
+          <w:tab w:val="left" w:pos="660"/>
+        </w:tabs>
+      </w:pPr>
+      <w:r>
+        <w:t xml:space="preserve">  Para dar estilo a un </w:t>
+      </w:r>
+      <w:proofErr w:type="spellStart"/>
+      <w:r>
+        <w:t>detail</w:t>
+      </w:r>
+      <w:proofErr w:type="spellEnd"/>
+      <w:r>
+        <w:t xml:space="preserve"> sólo cuando está abierto usamos</w:t>
+      </w:r>
+    </w:p>
+    <w:p>
+      <w:pPr>
+        <w:tabs>
+          <w:tab w:val="left" w:pos="660"/>
+        </w:tabs>
+      </w:pPr>
+      <w:r>
+        <w:t xml:space="preserve">  </w:t>
+      </w:r>
+      <w:proofErr w:type="spellStart"/>
+      <w:r>
+        <w:t>details</w:t>
+      </w:r>
+      <w:proofErr w:type="spellEnd"/>
+      <w:r>
+        <w:t>[open] {}</w:t>
+      </w:r>
+    </w:p>
+    <w:p>
+      <w:pPr>
+        <w:tabs>
+          <w:tab w:val="left" w:pos="660"/>
+        </w:tabs>
+      </w:pPr>
+      <w:r>
+        <w:t>  Se puede dar estilo a cada estado</w:t>
+      </w:r>
+    </w:p>
+    <w:p>
+      <w:pPr>
+        <w:tabs>
+          <w:tab w:val="left" w:pos="660"/>
+        </w:tabs>
+      </w:pPr>
+      <w:r>
+        <w:t>*/</w:t>
+      </w:r>
+    </w:p>
+    <w:p>
+      <w:pPr>
+        <w:tabs>
+          <w:tab w:val="left" w:pos="660"/>
+        </w:tabs>
+      </w:pPr>
+      <w:r>
+        <w:t xml:space="preserve">&lt;!-- </w:t>
+      </w:r>
+    </w:p>
+    <w:p>
+      <w:pPr>
+        <w:tabs>
+          <w:tab w:val="left" w:pos="660"/>
+        </w:tabs>
+      </w:pPr>
+      <w:r>
+        <w:t>  ENLACES AVANZADOS</w:t>
+      </w:r>
+    </w:p>
+    <w:p>
+      <w:pPr>
+        <w:tabs>
+          <w:tab w:val="left" w:pos="660"/>
+        </w:tabs>
+      </w:pPr>
+      <w:r>
+        <w:t>  Un link permite navegar a través de la web, dentro y fuera de nuestro sitio web</w:t>
+      </w:r>
+    </w:p>
+    <w:p>
+      <w:pPr>
+        <w:tabs>
+          <w:tab w:val="left" w:pos="660"/>
+        </w:tabs>
+      </w:pPr>
+      <w:r>
+        <w:t xml:space="preserve">  Link a un archivo local: se usa el elemento &lt;a </w:t>
+      </w:r>
+      <w:proofErr w:type="spellStart"/>
+      <w:r>
+        <w:t>href</w:t>
+      </w:r>
+      <w:proofErr w:type="spellEnd"/>
+      <w:r>
+        <w:t>="</w:t>
+      </w:r>
+      <w:proofErr w:type="spellStart"/>
+      <w:proofErr w:type="gramStart"/>
+      <w:r>
+        <w:t>archivoalquevoy.extensión</w:t>
+      </w:r>
+      <w:proofErr w:type="spellEnd"/>
+      <w:proofErr w:type="gramEnd"/>
+      <w:r>
+        <w:t>"&gt;</w:t>
+      </w:r>
+    </w:p>
+    <w:p>
+      <w:pPr>
+        <w:tabs>
+          <w:tab w:val="left" w:pos="660"/>
+        </w:tabs>
+      </w:pPr>
+      <w:r>
+        <w:t xml:space="preserve">  Link a </w:t>
+      </w:r>
+      <w:proofErr w:type="gramStart"/>
+      <w:r>
+        <w:t>un sección específica</w:t>
+      </w:r>
+      <w:proofErr w:type="gramEnd"/>
+      <w:r>
+        <w:t xml:space="preserve"> de una página: se coloca un id en el lugar de la página al que queremos ir y ponemos en el elemento &lt;a </w:t>
+      </w:r>
+      <w:proofErr w:type="spellStart"/>
+      <w:r>
+        <w:t>href</w:t>
+      </w:r>
+      <w:proofErr w:type="spellEnd"/>
+      <w:r>
+        <w:t>="#</w:t>
+      </w:r>
+      <w:proofErr w:type="spellStart"/>
+      <w:r>
+        <w:t>iddellugardondevamos</w:t>
+      </w:r>
+      <w:proofErr w:type="spellEnd"/>
+      <w:r>
+        <w:t>", El id del elemento al que queremos ir con un numeral. Es un enlace que nos manda a otro elemento en lugar de a otra página</w:t>
+      </w:r>
+    </w:p>
+    <w:p>
+      <w:pPr>
+        <w:tabs>
+          <w:tab w:val="left" w:pos="660"/>
+        </w:tabs>
+      </w:pPr>
+      <w:r>
+        <w:t xml:space="preserve">  El atributo </w:t>
+      </w:r>
+      <w:proofErr w:type="spellStart"/>
+      <w:r>
+        <w:t>download</w:t>
+      </w:r>
+      <w:proofErr w:type="spellEnd"/>
+      <w:r>
+        <w:t xml:space="preserve"> en el elemento &lt;a&gt; permite descargar un archivo local</w:t>
+      </w:r>
+    </w:p>
+    <w:p>
+      <w:pPr>
+        <w:tabs>
+          <w:tab w:val="left" w:pos="660"/>
+        </w:tabs>
+      </w:pPr>
+      <w:r>
+        <w:t>  Target="_</w:t>
+      </w:r>
+      <w:proofErr w:type="spellStart"/>
+      <w:r>
+        <w:t>blank</w:t>
+      </w:r>
+      <w:proofErr w:type="spellEnd"/>
+      <w:r>
+        <w:t xml:space="preserve">" abre la posibilidad a ser redirigido a sitios maliciosos u otro sitio que no es al que quiere ir a través de </w:t>
+      </w:r>
+      <w:proofErr w:type="spellStart"/>
+      <w:r>
+        <w:t>windows</w:t>
+      </w:r>
+      <w:proofErr w:type="spellEnd"/>
+      <w:r>
+        <w:t xml:space="preserve"> </w:t>
+      </w:r>
+      <w:proofErr w:type="spellStart"/>
+      <w:r>
+        <w:t>opener</w:t>
+      </w:r>
+      <w:proofErr w:type="spellEnd"/>
+      <w:r>
+        <w:t>. Al abrir la publicidad, esa página me puede redirigir a otra página, no va a poder hacer cambios</w:t>
+      </w:r>
+    </w:p>
+    <w:p>
+      <w:pPr>
+        <w:tabs>
+          <w:tab w:val="left" w:pos="660"/>
+        </w:tabs>
+      </w:pPr>
+      <w:r>
+        <w:t xml:space="preserve">  </w:t>
+      </w:r>
+      <w:proofErr w:type="spellStart"/>
+      <w:r>
+        <w:t>rel</w:t>
+      </w:r>
+      <w:proofErr w:type="spellEnd"/>
+      <w:r>
+        <w:t>="</w:t>
+      </w:r>
+      <w:proofErr w:type="spellStart"/>
+      <w:r>
+        <w:t>noopener</w:t>
+      </w:r>
+      <w:proofErr w:type="spellEnd"/>
+      <w:r>
+        <w:t xml:space="preserve">" evita ese posible </w:t>
+      </w:r>
+      <w:proofErr w:type="spellStart"/>
+      <w:r>
+        <w:t>redireccionamiento</w:t>
+      </w:r>
+      <w:proofErr w:type="spellEnd"/>
+      <w:r>
+        <w:t xml:space="preserve">. También puede mejorar el rendimiento porque la página se abre en separado y podemos evitar ataques de </w:t>
+      </w:r>
+      <w:proofErr w:type="spellStart"/>
+      <w:r>
+        <w:t>phishing</w:t>
+      </w:r>
+      <w:proofErr w:type="spellEnd"/>
+    </w:p>
+    <w:p>
+      <w:pPr>
+        <w:tabs>
+          <w:tab w:val="left" w:pos="660"/>
+        </w:tabs>
+      </w:pPr>
+      <w:r>
+        <w:t xml:space="preserve">  </w:t>
+      </w:r>
+      <w:proofErr w:type="spellStart"/>
+      <w:r>
+        <w:t>rel</w:t>
+      </w:r>
+      <w:proofErr w:type="spellEnd"/>
+      <w:r>
+        <w:t>="</w:t>
+      </w:r>
+      <w:proofErr w:type="spellStart"/>
+      <w:r>
+        <w:t>noreferrer</w:t>
+      </w:r>
+      <w:proofErr w:type="spellEnd"/>
+      <w:r>
+        <w:t xml:space="preserve">" además de no permitir el acceso al objeto </w:t>
+      </w:r>
+      <w:proofErr w:type="spellStart"/>
+      <w:proofErr w:type="gramStart"/>
+      <w:r>
+        <w:t>windows.opener</w:t>
+      </w:r>
+      <w:proofErr w:type="spellEnd"/>
+      <w:proofErr w:type="gramEnd"/>
+      <w:r>
+        <w:t xml:space="preserve">, tampoco permite ver los encabezados, por lo tanto la página no va a saber de </w:t>
+      </w:r>
+      <w:proofErr w:type="spellStart"/>
+      <w:r>
+        <w:t>donde</w:t>
+      </w:r>
+      <w:proofErr w:type="spellEnd"/>
+      <w:r>
+        <w:t xml:space="preserve"> vino el link, también evita el robo de datos. </w:t>
+      </w:r>
+    </w:p>
+    <w:p>
+      <w:pPr>
+        <w:tabs>
+          <w:tab w:val="left" w:pos="660"/>
+        </w:tabs>
+      </w:pPr>
+      <w:r>
+        <w:t xml:space="preserve">  </w:t>
+      </w:r>
+      <w:proofErr w:type="spellStart"/>
+      <w:r>
+        <w:t>rel</w:t>
+      </w:r>
+      <w:proofErr w:type="spellEnd"/>
+      <w:r>
+        <w:t>="</w:t>
+      </w:r>
+      <w:proofErr w:type="spellStart"/>
+      <w:r>
+        <w:t>nofollow</w:t>
+      </w:r>
+      <w:proofErr w:type="spellEnd"/>
+      <w:r>
+        <w:t xml:space="preserve">" dice a los motores de búsqueda esta página no la sigas, no la indexes. La web es una red de enlaces relacionados. Permite no darle identidad a enlaces que no conocemos que pueden compartir usuarios de nuestra página. Si una página de una empresa grande enlaza una página, google dice esa página tiene que ser importante, pero después ya no va a tomar </w:t>
+      </w:r>
+      <w:proofErr w:type="spellStart"/>
+      <w:r>
+        <w:t>encuenta</w:t>
+      </w:r>
+      <w:proofErr w:type="spellEnd"/>
+      <w:r>
+        <w:t xml:space="preserve"> las recomendaciones de esa empresa, de esta manera no se pierde posicionamiento</w:t>
+      </w:r>
+    </w:p>
+    <w:p>
+      <w:pPr>
+        <w:tabs>
+          <w:tab w:val="left" w:pos="660"/>
+        </w:tabs>
+      </w:pPr>
+      <w:r>
+        <w:t xml:space="preserve">  </w:t>
+      </w:r>
+      <w:proofErr w:type="spellStart"/>
+      <w:r>
+        <w:t>href</w:t>
+      </w:r>
+      <w:proofErr w:type="spellEnd"/>
+      <w:r>
+        <w:t>="mailto:correo@gmail.com" permite direccionar al editor de correo que usamos para enviar directamente un mensaje desde el link</w:t>
+      </w:r>
+    </w:p>
+    <w:p>
+      <w:pPr>
+        <w:tabs>
+          <w:tab w:val="left" w:pos="660"/>
+        </w:tabs>
+      </w:pPr>
+      <w:r>
+        <w:t xml:space="preserve">  </w:t>
+      </w:r>
+      <w:proofErr w:type="spellStart"/>
+      <w:r>
+        <w:t>href</w:t>
+      </w:r>
+      <w:proofErr w:type="spellEnd"/>
+      <w:r>
+        <w:t>="</w:t>
+      </w:r>
+      <w:proofErr w:type="spellStart"/>
+      <w:proofErr w:type="gramStart"/>
+      <w:r>
+        <w:t>tel:nrodeteléfono</w:t>
+      </w:r>
+      <w:proofErr w:type="spellEnd"/>
+      <w:proofErr w:type="gramEnd"/>
+      <w:r>
+        <w:t>" permite llamar a ese número a partir del enlace</w:t>
+      </w:r>
+    </w:p>
+    <w:p>
+      <w:pPr>
+        <w:tabs>
+          <w:tab w:val="left" w:pos="660"/>
+        </w:tabs>
+      </w:pPr>
+      <w:r>
+        <w:t>--&gt;</w:t>
+      </w:r>
+    </w:p>
+    <w:p>
+      <w:pPr>
+        <w:tabs>
+          <w:tab w:val="left" w:pos="660"/>
+        </w:tabs>
+      </w:pPr>
+      <w:r>
+        <w:t xml:space="preserve">&lt;!-- </w:t>
+      </w:r>
+    </w:p>
+    <w:p>
+      <w:pPr>
+        <w:tabs>
+          <w:tab w:val="left" w:pos="660"/>
+        </w:tabs>
+      </w:pPr>
+      <w:r>
+        <w:t>  TABLAS</w:t>
+      </w:r>
+    </w:p>
+    <w:p>
+      <w:pPr>
+        <w:tabs>
+          <w:tab w:val="left" w:pos="660"/>
+        </w:tabs>
+      </w:pPr>
+      <w:r>
+        <w:t>  Son una forma de organizar datos en filas y columnas</w:t>
+      </w:r>
+    </w:p>
+    <w:p>
+      <w:pPr>
+        <w:tabs>
+          <w:tab w:val="left" w:pos="660"/>
+        </w:tabs>
+      </w:pPr>
+      <w:r>
+        <w:t xml:space="preserve">  Haces años las tablas se usaban para todo, estructurar páginas, diseño, etc. Hoy en </w:t>
+      </w:r>
+      <w:proofErr w:type="spellStart"/>
+      <w:r>
+        <w:t>dia</w:t>
+      </w:r>
+      <w:proofErr w:type="spellEnd"/>
+      <w:r>
+        <w:t xml:space="preserve"> la única razón para usar tablas es principalmente cuando queremos mostrar datos tabulares y tenemos la necesidad de hacer algo, que tengan relación entre sí.</w:t>
+      </w:r>
+    </w:p>
+    <w:p>
+      <w:pPr>
+        <w:tabs>
+          <w:tab w:val="left" w:pos="660"/>
+        </w:tabs>
+      </w:pPr>
+      <w:r>
+        <w:t>  No se usa para listar datos de usuario, no para organizar elementos. Se usa para desarrollar correos. También se puede armar su firma</w:t>
+      </w:r>
+    </w:p>
+    <w:p>
+      <w:pPr>
+        <w:tabs>
+          <w:tab w:val="left" w:pos="660"/>
+        </w:tabs>
+      </w:pPr>
+      <w:r>
+        <w:t xml:space="preserve">  </w:t>
+      </w:r>
+    </w:p>
+    <w:p>
+      <w:pPr>
+        <w:tabs>
+          <w:tab w:val="left" w:pos="660"/>
+        </w:tabs>
+      </w:pPr>
+      <w:r>
+        <w:t>  &lt;</w:t>
+      </w:r>
+      <w:proofErr w:type="spellStart"/>
+      <w:r>
+        <w:t>table</w:t>
+      </w:r>
+      <w:proofErr w:type="spellEnd"/>
+      <w:r>
+        <w:t>&gt;&lt;/</w:t>
+      </w:r>
+      <w:proofErr w:type="spellStart"/>
+      <w:r>
+        <w:t>table</w:t>
+      </w:r>
+      <w:proofErr w:type="spellEnd"/>
+      <w:r>
+        <w:t>&gt;: define la tabla</w:t>
+      </w:r>
+    </w:p>
+    <w:p>
+      <w:pPr>
+        <w:tabs>
+          <w:tab w:val="left" w:pos="660"/>
+        </w:tabs>
+      </w:pPr>
+      <w:r>
+        <w:t>  &lt;</w:t>
+      </w:r>
+      <w:proofErr w:type="spellStart"/>
+      <w:r>
+        <w:t>tr</w:t>
+      </w:r>
+      <w:proofErr w:type="spellEnd"/>
+      <w:r>
+        <w:t>&gt;&lt;/</w:t>
+      </w:r>
+      <w:proofErr w:type="spellStart"/>
+      <w:r>
+        <w:t>tr</w:t>
+      </w:r>
+      <w:proofErr w:type="spellEnd"/>
+      <w:r>
+        <w:t>&gt;: arma una fila</w:t>
+      </w:r>
+    </w:p>
+    <w:p>
+      <w:pPr>
+        <w:tabs>
+          <w:tab w:val="left" w:pos="660"/>
+        </w:tabs>
+      </w:pPr>
+      <w:r>
+        <w:t>  &lt;</w:t>
+      </w:r>
+      <w:proofErr w:type="spellStart"/>
+      <w:r>
+        <w:t>td</w:t>
+      </w:r>
+      <w:proofErr w:type="spellEnd"/>
+      <w:r>
+        <w:t>&gt;&lt;/</w:t>
+      </w:r>
+      <w:proofErr w:type="spellStart"/>
+      <w:r>
+        <w:t>td</w:t>
+      </w:r>
+      <w:proofErr w:type="spellEnd"/>
+      <w:r>
+        <w:t xml:space="preserve">&gt;: define celdas para esa fila. Son las celdas de la tabla </w:t>
+      </w:r>
+    </w:p>
+    <w:p>
+      <w:pPr>
+        <w:tabs>
+          <w:tab w:val="left" w:pos="660"/>
+        </w:tabs>
+      </w:pPr>
+      <w:r>
+        <w:t>  Fila: se presentan en forma horizontal</w:t>
+      </w:r>
+    </w:p>
+    <w:p>
+      <w:pPr>
+        <w:tabs>
+          <w:tab w:val="left" w:pos="660"/>
+        </w:tabs>
+      </w:pPr>
+      <w:r>
+        <w:t>  columna: se muestra en forma vertical</w:t>
+      </w:r>
+    </w:p>
+    <w:p>
+      <w:pPr>
+        <w:tabs>
+          <w:tab w:val="left" w:pos="660"/>
+        </w:tabs>
+      </w:pPr>
+      <w:r>
+        <w:t>  No se pueden crear columnas, estas se crean a partir de las filas</w:t>
+      </w:r>
+    </w:p>
+    <w:p>
+      <w:pPr>
+        <w:tabs>
+          <w:tab w:val="left" w:pos="660"/>
+        </w:tabs>
+      </w:pPr>
+      <w:r>
+        <w:t>  &lt;</w:t>
+      </w:r>
+      <w:proofErr w:type="spellStart"/>
+      <w:r>
+        <w:t>th</w:t>
+      </w:r>
+      <w:proofErr w:type="spellEnd"/>
+      <w:r>
+        <w:t>&gt;&lt;/</w:t>
+      </w:r>
+      <w:proofErr w:type="spellStart"/>
+      <w:r>
+        <w:t>th</w:t>
+      </w:r>
+      <w:proofErr w:type="spellEnd"/>
+      <w:r>
+        <w:t xml:space="preserve">&gt;: determina los encabezados de columna. Posiciona la página mejor, porque asocia el encabezado a su contenido, van dentro de un </w:t>
+      </w:r>
+      <w:proofErr w:type="spellStart"/>
+      <w:r>
+        <w:t>tr</w:t>
+      </w:r>
+      <w:proofErr w:type="spellEnd"/>
+      <w:r>
+        <w:t xml:space="preserve">. El navegador nos ayuda a tener mejor el SEO si utilizamos </w:t>
+      </w:r>
+      <w:proofErr w:type="spellStart"/>
+      <w:r>
+        <w:t>th</w:t>
+      </w:r>
+      <w:proofErr w:type="spellEnd"/>
+      <w:r>
+        <w:t xml:space="preserve"> para los encabezados en lugar de usar </w:t>
+      </w:r>
+      <w:proofErr w:type="spellStart"/>
+      <w:r>
+        <w:t>td</w:t>
+      </w:r>
+      <w:proofErr w:type="spellEnd"/>
+      <w:r>
+        <w:t>, cuando google ve la página dice ah estos son los encabezados. También lo usamos para crear subtotales y totales</w:t>
+      </w:r>
+    </w:p>
+    <w:p>
+      <w:pPr>
+        <w:tabs>
+          <w:tab w:val="left" w:pos="660"/>
+        </w:tabs>
+      </w:pPr>
+      <w:r>
+        <w:t xml:space="preserve">  - </w:t>
+      </w:r>
+      <w:proofErr w:type="spellStart"/>
+      <w:r>
+        <w:t>colspan</w:t>
+      </w:r>
+      <w:proofErr w:type="spellEnd"/>
+      <w:r>
+        <w:t xml:space="preserve">: permite </w:t>
+      </w:r>
+      <w:proofErr w:type="spellStart"/>
+      <w:r>
+        <w:t>permite</w:t>
+      </w:r>
+      <w:proofErr w:type="spellEnd"/>
+      <w:r>
+        <w:t xml:space="preserve"> unir celdas de forma horizontal</w:t>
+      </w:r>
+    </w:p>
+    <w:p>
+      <w:pPr>
+        <w:tabs>
+          <w:tab w:val="left" w:pos="660"/>
+        </w:tabs>
+      </w:pPr>
+      <w:r>
+        <w:t xml:space="preserve">  - </w:t>
+      </w:r>
+      <w:proofErr w:type="spellStart"/>
+      <w:r>
+        <w:t>rowspan</w:t>
+      </w:r>
+      <w:proofErr w:type="spellEnd"/>
+      <w:r>
+        <w:t xml:space="preserve">: permite unir </w:t>
+      </w:r>
+      <w:proofErr w:type="spellStart"/>
+      <w:r>
+        <w:t>celdad</w:t>
+      </w:r>
+      <w:proofErr w:type="spellEnd"/>
+      <w:r>
+        <w:t xml:space="preserve"> de </w:t>
+      </w:r>
+      <w:proofErr w:type="spellStart"/>
+      <w:r>
+        <w:t>foma</w:t>
+      </w:r>
+      <w:proofErr w:type="spellEnd"/>
+      <w:r>
+        <w:t xml:space="preserve"> vertical</w:t>
+      </w:r>
+    </w:p>
+    <w:p>
+      <w:pPr>
+        <w:tabs>
+          <w:tab w:val="left" w:pos="660"/>
+        </w:tabs>
+      </w:pPr>
+      <w:r>
+        <w:t>  &lt;</w:t>
+      </w:r>
+      <w:proofErr w:type="spellStart"/>
+      <w:r>
+        <w:t>thead</w:t>
+      </w:r>
+      <w:proofErr w:type="spellEnd"/>
+      <w:r>
+        <w:t>&gt;&lt;/</w:t>
+      </w:r>
+      <w:proofErr w:type="spellStart"/>
+      <w:r>
+        <w:t>thead</w:t>
+      </w:r>
+      <w:proofErr w:type="spellEnd"/>
+      <w:r>
+        <w:t>&gt;: indica una sección con encabezados y sin datos</w:t>
+      </w:r>
+    </w:p>
+    <w:p>
+      <w:pPr>
+        <w:tabs>
+          <w:tab w:val="left" w:pos="660"/>
+        </w:tabs>
+      </w:pPr>
+      <w:r>
+        <w:t>  &lt;</w:t>
+      </w:r>
+      <w:proofErr w:type="spellStart"/>
+      <w:r>
+        <w:t>tbody</w:t>
+      </w:r>
+      <w:proofErr w:type="spellEnd"/>
+      <w:r>
+        <w:t>&gt;&lt;/</w:t>
+      </w:r>
+      <w:proofErr w:type="spellStart"/>
+      <w:r>
+        <w:t>tbody</w:t>
+      </w:r>
+      <w:proofErr w:type="spellEnd"/>
+      <w:r>
+        <w:t>&gt;: es donde van a estar todos los datos</w:t>
+      </w:r>
+    </w:p>
+    <w:p>
+      <w:pPr>
+        <w:tabs>
+          <w:tab w:val="left" w:pos="660"/>
+        </w:tabs>
+      </w:pPr>
+      <w:r>
+        <w:t>  &lt;</w:t>
+      </w:r>
+      <w:proofErr w:type="spellStart"/>
+      <w:r>
+        <w:t>tfoot</w:t>
+      </w:r>
+      <w:proofErr w:type="spellEnd"/>
+      <w:r>
+        <w:t>&gt;&lt;/</w:t>
+      </w:r>
+      <w:proofErr w:type="spellStart"/>
+      <w:r>
+        <w:t>tfoot</w:t>
+      </w:r>
+      <w:proofErr w:type="spellEnd"/>
+      <w:r>
+        <w:t>&gt;:</w:t>
+      </w:r>
+    </w:p>
+    <w:p>
+      <w:pPr>
+        <w:tabs>
+          <w:tab w:val="left" w:pos="660"/>
+        </w:tabs>
+      </w:pPr>
+      <w:r>
+        <w:t>  Estas tres etiquetas determinan toda una sección</w:t>
+      </w:r>
+    </w:p>
+    <w:p>
+      <w:pPr>
+        <w:tabs>
+          <w:tab w:val="left" w:pos="660"/>
+        </w:tabs>
+      </w:pPr>
+      <w:r>
+        <w:t> --&gt;</w:t>
+      </w:r>
+    </w:p>
+    <w:p>
+      <w:pPr>
+        <w:tabs>
+          <w:tab w:val="left" w:pos="660"/>
+        </w:tabs>
+      </w:pPr>
+      <w:r>
+        <w:t>/*</w:t>
+      </w:r>
+    </w:p>
+    <w:p>
+      <w:pPr>
+        <w:tabs>
+          <w:tab w:val="left" w:pos="660"/>
+        </w:tabs>
+      </w:pPr>
+      <w:r>
+        <w:t>Para visualizar la tabla le damos estilo de borde</w:t>
+      </w:r>
+    </w:p>
+    <w:p>
+      <w:pPr>
+        <w:tabs>
+          <w:tab w:val="left" w:pos="660"/>
+        </w:tabs>
+      </w:pPr>
+      <w:r>
+        <w:t>*/</w:t>
+      </w:r>
+    </w:p>
+    <w:p>
+      <w:pPr>
+        <w:tabs>
+          <w:tab w:val="left" w:pos="660"/>
+        </w:tabs>
+      </w:pPr>
+      <w:r>
+        <w:t xml:space="preserve">&lt;!-- </w:t>
+      </w:r>
+    </w:p>
+    <w:p>
+      <w:pPr>
+        <w:tabs>
+          <w:tab w:val="left" w:pos="660"/>
+        </w:tabs>
+      </w:pPr>
+      <w:r>
+        <w:t>  AUDIO Y VIDEO</w:t>
+      </w:r>
+    </w:p>
+    <w:p>
+      <w:pPr>
+        <w:tabs>
+          <w:tab w:val="left" w:pos="660"/>
+        </w:tabs>
+      </w:pPr>
+      <w:r>
+        <w:t>  Hace cinco años todavía se oía hablar de Flash, hoy eso ya prácticamente no existe, es completamente inseguro y ya no va más. En ese momento HTML5 dijo no puedo depender de flash para la carga del contenido multimedia</w:t>
+      </w:r>
+    </w:p>
+    <w:p>
+      <w:pPr>
+        <w:tabs>
+          <w:tab w:val="left" w:pos="660"/>
+        </w:tabs>
+      </w:pPr>
+      <w:r>
+        <w:t>  Después de que flash dejó de ser soportado por los navegadores html5 creó dos nuevas etiquetas</w:t>
+      </w:r>
+    </w:p>
+    <w:p>
+      <w:pPr>
+        <w:tabs>
+          <w:tab w:val="left" w:pos="660"/>
+        </w:tabs>
+      </w:pPr>
+      <w:r>
+        <w:t xml:space="preserve">  Para reproducir videos se usa la etiqueta video y el atributo </w:t>
+      </w:r>
+      <w:proofErr w:type="spellStart"/>
+      <w:r>
+        <w:t>src</w:t>
+      </w:r>
+      <w:proofErr w:type="spellEnd"/>
+      <w:r>
+        <w:t xml:space="preserve"> con el nombre del archivo de video o el enlace al video. </w:t>
+      </w:r>
+    </w:p>
+    <w:p>
+      <w:pPr>
+        <w:tabs>
+          <w:tab w:val="left" w:pos="660"/>
+        </w:tabs>
+      </w:pPr>
+      <w:r>
+        <w:t>  El video no se reproduce al cargar la página</w:t>
+      </w:r>
+    </w:p>
+    <w:p>
+      <w:pPr>
+        <w:tabs>
+          <w:tab w:val="left" w:pos="660"/>
+        </w:tabs>
+      </w:pPr>
+      <w:r>
+        <w:t>  &lt;audio&gt; permite reproducir audio</w:t>
+      </w:r>
+    </w:p>
+    <w:p>
+      <w:pPr>
+        <w:tabs>
+          <w:tab w:val="left" w:pos="660"/>
+        </w:tabs>
+      </w:pPr>
+      <w:r>
+        <w:t>  &lt;video&gt; permite reproducir video</w:t>
+      </w:r>
+    </w:p>
+    <w:p>
+      <w:pPr>
+        <w:tabs>
+          <w:tab w:val="left" w:pos="660"/>
+        </w:tabs>
+      </w:pPr>
+      <w:r>
+        <w:t xml:space="preserve">  - </w:t>
+      </w:r>
+      <w:proofErr w:type="spellStart"/>
+      <w:r>
+        <w:t>autoplay</w:t>
+      </w:r>
+      <w:proofErr w:type="spellEnd"/>
+      <w:r>
+        <w:t xml:space="preserve">: reproduce el video automáticamente, pero al recargar la página ya no lo hace, el video no se puede reproducir a menos que el usuario haga </w:t>
+      </w:r>
+      <w:proofErr w:type="spellStart"/>
+      <w:r>
+        <w:t>click</w:t>
+      </w:r>
+      <w:proofErr w:type="spellEnd"/>
+      <w:r>
+        <w:t xml:space="preserve"> o interactúe de alguna manera con la página</w:t>
+      </w:r>
+    </w:p>
+    <w:p>
+      <w:pPr>
+        <w:tabs>
+          <w:tab w:val="left" w:pos="660"/>
+        </w:tabs>
+      </w:pPr>
+      <w:r>
+        <w:t xml:space="preserve">  - </w:t>
+      </w:r>
+      <w:proofErr w:type="spellStart"/>
+      <w:r>
+        <w:t>controls</w:t>
+      </w:r>
+      <w:proofErr w:type="spellEnd"/>
+      <w:r>
+        <w:t>: agrega controles de reproducción al video, permite que el video se reproduzca automáticamente</w:t>
+      </w:r>
+    </w:p>
+    <w:p>
+      <w:pPr>
+        <w:tabs>
+          <w:tab w:val="left" w:pos="660"/>
+        </w:tabs>
+      </w:pPr>
+      <w:r>
+        <w:t xml:space="preserve">  - </w:t>
+      </w:r>
+      <w:proofErr w:type="spellStart"/>
+      <w:r>
+        <w:t>muted</w:t>
+      </w:r>
+      <w:proofErr w:type="spellEnd"/>
+      <w:r>
+        <w:t xml:space="preserve">: </w:t>
+      </w:r>
+      <w:proofErr w:type="spellStart"/>
+      <w:r>
+        <w:t>mutea</w:t>
+      </w:r>
+      <w:proofErr w:type="spellEnd"/>
+      <w:r>
+        <w:t xml:space="preserve"> el </w:t>
+      </w:r>
+      <w:proofErr w:type="gramStart"/>
+      <w:r>
+        <w:t>video</w:t>
+      </w:r>
+      <w:proofErr w:type="gramEnd"/>
+      <w:r>
+        <w:t xml:space="preserve"> pero al recargar la página lo reproduce automáticamente, si no lo ponemos no se reproduce, y el usuario tiene que subir el volumen  </w:t>
+      </w:r>
+    </w:p>
+    <w:p>
+      <w:pPr>
+        <w:tabs>
+          <w:tab w:val="left" w:pos="660"/>
+        </w:tabs>
+      </w:pPr>
+      <w:r>
+        <w:t xml:space="preserve">  </w:t>
+      </w:r>
+      <w:proofErr w:type="spellStart"/>
+      <w:r>
+        <w:t>Autoplay</w:t>
+      </w:r>
+      <w:proofErr w:type="spellEnd"/>
+      <w:r>
+        <w:t xml:space="preserve"> sólo funciona si está con </w:t>
+      </w:r>
+      <w:proofErr w:type="spellStart"/>
+      <w:r>
+        <w:t>muted</w:t>
+      </w:r>
+      <w:proofErr w:type="spellEnd"/>
+      <w:r>
+        <w:t xml:space="preserve"> también, hace unos años se modificó para que el usuario tenga que interactuar sí o sí con la </w:t>
+      </w:r>
+      <w:proofErr w:type="gramStart"/>
+      <w:r>
+        <w:t>página</w:t>
+      </w:r>
+      <w:proofErr w:type="gramEnd"/>
+      <w:r>
+        <w:t xml:space="preserve"> aunque sea una vez</w:t>
+      </w:r>
+    </w:p>
+    <w:p>
+      <w:pPr>
+        <w:tabs>
+          <w:tab w:val="left" w:pos="660"/>
+        </w:tabs>
+      </w:pPr>
+      <w:r>
+        <w:t>  El texto entre la etiqueta de apertura y la de cierre de video sólo aparece si el navegador no soporta al video y no lo puede cargar</w:t>
+      </w:r>
+    </w:p>
+    <w:p>
+      <w:pPr>
+        <w:tabs>
+          <w:tab w:val="left" w:pos="660"/>
+        </w:tabs>
+      </w:pPr>
+      <w:r>
+        <w:t xml:space="preserve">  El atributo poster="imagen.png" permite mostrar una pantalla de </w:t>
+      </w:r>
+      <w:proofErr w:type="spellStart"/>
+      <w:r>
+        <w:t>preloading</w:t>
+      </w:r>
+      <w:proofErr w:type="spellEnd"/>
+      <w:r>
+        <w:t xml:space="preserve"> o una miniatura</w:t>
+      </w:r>
+    </w:p>
+    <w:p>
+      <w:pPr>
+        <w:tabs>
+          <w:tab w:val="left" w:pos="660"/>
+        </w:tabs>
+      </w:pPr>
+      <w:r>
+        <w:t>  Si en lugar de video usamos audio con un archivo de video el navegador carga todo el video completo y luego reproduce sólo el audio, no es recomendable hacer esto porque tarda más en cargar el audio, primero se debe convertir a audio y luego usar este nuevo archivo con la etiqu</w:t>
+      </w:r>
+      <w:r>
+        <w:t>e</w:t>
+      </w:r>
+      <w:r>
+        <w:t>ta audio</w:t>
+      </w:r>
+    </w:p>
+    <w:p>
+      <w:pPr>
+        <w:tabs>
+          <w:tab w:val="left" w:pos="660"/>
+        </w:tabs>
+      </w:pPr>
+      <w:r>
+        <w:t xml:space="preserve">  Antes el formato de </w:t>
+      </w:r>
+      <w:proofErr w:type="spellStart"/>
+      <w:r>
+        <w:t>youtube</w:t>
+      </w:r>
+      <w:proofErr w:type="spellEnd"/>
+      <w:r>
+        <w:t xml:space="preserve"> era 16:9, tenía un formato fijo, y si la resolución del video no era la correcta le ponía un fondo negro, que se veía como barras, a los costados o arriba y abajo</w:t>
+      </w:r>
+    </w:p>
+    <w:p>
+      <w:pPr>
+        <w:tabs>
+          <w:tab w:val="left" w:pos="660"/>
+        </w:tabs>
+      </w:pPr>
+      <w:r>
+        <w:t xml:space="preserve">  - </w:t>
+      </w:r>
+      <w:proofErr w:type="spellStart"/>
+      <w:r>
+        <w:t>loop</w:t>
+      </w:r>
+      <w:proofErr w:type="spellEnd"/>
+      <w:r>
+        <w:t xml:space="preserve">: permite reproducir el video en </w:t>
+      </w:r>
+      <w:proofErr w:type="spellStart"/>
+      <w:r>
+        <w:t>loop</w:t>
+      </w:r>
+      <w:proofErr w:type="spellEnd"/>
+    </w:p>
+    <w:p>
+      <w:pPr>
+        <w:tabs>
+          <w:tab w:val="left" w:pos="660"/>
+        </w:tabs>
+      </w:pPr>
+      <w:r>
+        <w:t>  La etiqueta &lt;</w:t>
+      </w:r>
+      <w:proofErr w:type="spellStart"/>
+      <w:r>
+        <w:t>track</w:t>
+      </w:r>
+      <w:proofErr w:type="spellEnd"/>
+      <w:r>
+        <w:t xml:space="preserve">&gt; permite agregar subtítulos al video, es </w:t>
+      </w:r>
+      <w:proofErr w:type="spellStart"/>
+      <w:r>
+        <w:t>autocerrable</w:t>
+      </w:r>
+      <w:proofErr w:type="spellEnd"/>
+    </w:p>
+    <w:p>
+      <w:pPr>
+        <w:tabs>
+          <w:tab w:val="left" w:pos="660"/>
+        </w:tabs>
+      </w:pPr>
+      <w:r>
+        <w:t xml:space="preserve">  </w:t>
+      </w:r>
+      <w:proofErr w:type="spellStart"/>
+      <w:r>
+        <w:t>src</w:t>
+      </w:r>
+      <w:proofErr w:type="spellEnd"/>
+      <w:r>
+        <w:t xml:space="preserve">: permite agregar un archivo con el subtítulo, </w:t>
+      </w:r>
+      <w:proofErr w:type="spellStart"/>
+      <w:r>
+        <w:t>idnicando</w:t>
+      </w:r>
+      <w:proofErr w:type="spellEnd"/>
+      <w:r>
+        <w:t xml:space="preserve"> el nombre del archivo</w:t>
+      </w:r>
+    </w:p>
+    <w:p>
+      <w:pPr>
+        <w:tabs>
+          <w:tab w:val="left" w:pos="660"/>
+        </w:tabs>
+      </w:pPr>
+      <w:r>
+        <w:t>  - default: permite que aparezca por defecto, de lo contrario tenemos que ponerlos nosotros</w:t>
+      </w:r>
+    </w:p>
+    <w:p>
+      <w:pPr>
+        <w:tabs>
+          <w:tab w:val="left" w:pos="660"/>
+        </w:tabs>
+      </w:pPr>
+      <w:r>
+        <w:t xml:space="preserve">  - </w:t>
+      </w:r>
+      <w:proofErr w:type="spellStart"/>
+      <w:r>
+        <w:t>kind</w:t>
+      </w:r>
+      <w:proofErr w:type="spellEnd"/>
+      <w:r>
+        <w:t xml:space="preserve">: permite indicar si son subtítulos o </w:t>
+      </w:r>
+      <w:proofErr w:type="spellStart"/>
+      <w:r>
+        <w:t>caption</w:t>
+      </w:r>
+      <w:proofErr w:type="spellEnd"/>
+    </w:p>
+    <w:p>
+      <w:pPr>
+        <w:tabs>
+          <w:tab w:val="left" w:pos="660"/>
+        </w:tabs>
+      </w:pPr>
+      <w:r>
+        <w:t xml:space="preserve">  - </w:t>
+      </w:r>
+      <w:proofErr w:type="spellStart"/>
+      <w:r>
+        <w:t>srclang</w:t>
+      </w:r>
+      <w:proofErr w:type="spellEnd"/>
+      <w:r>
+        <w:t>="</w:t>
+      </w:r>
+      <w:proofErr w:type="spellStart"/>
+      <w:r>
+        <w:t>lenguaj</w:t>
+      </w:r>
+      <w:proofErr w:type="spellEnd"/>
+      <w:r>
+        <w:t>": indica el idioma de los subtítulos</w:t>
+      </w:r>
+    </w:p>
+    <w:p>
+      <w:pPr>
+        <w:tabs>
+          <w:tab w:val="left" w:pos="660"/>
+        </w:tabs>
+      </w:pPr>
+      <w:r>
+        <w:t>--&gt;</w:t>
+      </w:r>
+      <w:r>
+        <w:rPr>
+          <w:rFonts w:ascii="Consolas" w:eastAsia="Times New Roman" w:hAnsi="Consolas" w:cs="Times New Roman"/>
+          <w:color w:val="B3B3B3"/>
+          <w:sz w:val="33"/>
+          <w:szCs w:val="33"/>
+          <w:lang w:eastAsia="es-AR"/>
+        </w:rPr>
+        <w:t xml:space="preserve"> </w:t>
+      </w:r>
+      <w:r>
+        <w:t>/*</w:t>
+      </w:r>
+    </w:p>
+    <w:p>
+      <w:pPr>
+        <w:tabs>
+          <w:tab w:val="left" w:pos="660"/>
+        </w:tabs>
+      </w:pPr>
+      <w:r>
+        <w:t xml:space="preserve">  Los archivos web </w:t>
+      </w:r>
+      <w:proofErr w:type="spellStart"/>
+      <w:r>
+        <w:t>vtt</w:t>
+      </w:r>
+      <w:proofErr w:type="spellEnd"/>
+      <w:r>
+        <w:t xml:space="preserve"> para subtítulos tienen un formato propio que no se puede modificar.</w:t>
+      </w:r>
+    </w:p>
+    <w:p>
+      <w:pPr>
+        <w:tabs>
+          <w:tab w:val="left" w:pos="660"/>
+        </w:tabs>
+      </w:pPr>
+      <w:r>
+        <w:t xml:space="preserve">  Si queremos darle formato al texto tenemos que formatear el archivo o utilizar </w:t>
+      </w:r>
+      <w:proofErr w:type="spellStart"/>
+      <w:r>
+        <w:t>javascript</w:t>
+      </w:r>
+      <w:proofErr w:type="spellEnd"/>
+      <w:r>
+        <w:t xml:space="preserve"> para hacerlo</w:t>
+      </w:r>
+    </w:p>
+    <w:p>
+      <w:pPr>
+        <w:tabs>
+          <w:tab w:val="left" w:pos="660"/>
+        </w:tabs>
+      </w:pPr>
+      <w:r>
+        <w:t>*/</w:t>
       </w:r>
     </w:p>
     <w:p>
@@ -12274,9 +13665,27 @@
           <w:tab w:val="left" w:pos="660"/>
         </w:tabs>
       </w:pPr>
-      <w:r>
-        <w:t>--&gt;</w:t>
-      </w:r>
+    </w:p>
+    <w:p>
+      <w:pPr>
+        <w:tabs>
+          <w:tab w:val="left" w:pos="660"/>
+        </w:tabs>
+      </w:pPr>
+    </w:p>
+    <w:p>
+      <w:pPr>
+        <w:tabs>
+          <w:tab w:val="left" w:pos="660"/>
+        </w:tabs>
+      </w:pPr>
+    </w:p>
+    <w:p>
+      <w:pPr>
+        <w:tabs>
+          <w:tab w:val="left" w:pos="660"/>
+        </w:tabs>
+      </w:pPr>
     </w:p>
     <w:p>
       <w:pPr>

</xml_diff>

<commit_message>
Actualizando Práctica Lazy Loading
</commit_message>
<xml_diff>
--- a/Curso HTML y CSS desde Certo - Teoria.docx
+++ b/Curso HTML y CSS desde Certo - Teoria.docx
@@ -13570,13 +13570,13 @@
       </w:r>
       <w:proofErr w:type="spellEnd"/>
       <w:r>
-        <w:t>="</w:t>
-      </w:r>
-      <w:proofErr w:type="spellStart"/>
-      <w:r>
-        <w:t>lenguaj</w:t>
-      </w:r>
-      <w:proofErr w:type="spellEnd"/>
+        <w:t>="lenguaj</w:t>
+      </w:r>
+      <w:r>
+        <w:t>e</w:t>
+      </w:r>
+      <w:bookmarkStart w:id="0" w:name="_GoBack"/>
+      <w:bookmarkEnd w:id="0"/>
       <w:r>
         <w:t>": indica el idioma de los subtítulos</w:t>
       </w:r>
@@ -13590,6 +13590,13 @@
       <w:r>
         <w:t>--&gt;</w:t>
       </w:r>
+    </w:p>
+    <w:p>
+      <w:pPr>
+        <w:tabs>
+          <w:tab w:val="left" w:pos="660"/>
+        </w:tabs>
+      </w:pPr>
       <w:r>
         <w:rPr>
           <w:rFonts w:ascii="Consolas" w:eastAsia="Times New Roman" w:hAnsi="Consolas" w:cs="Times New Roman"/>
@@ -13656,8 +13663,13 @@
           <w:tab w:val="left" w:pos="660"/>
         </w:tabs>
       </w:pPr>
-      <w:bookmarkStart w:id="0" w:name="_GoBack"/>
-      <w:bookmarkEnd w:id="0"/>
+    </w:p>
+    <w:p>
+      <w:pPr>
+        <w:tabs>
+          <w:tab w:val="left" w:pos="660"/>
+        </w:tabs>
+      </w:pPr>
     </w:p>
     <w:p>
       <w:pPr>

</xml_diff>

<commit_message>
Actualizando Practica de Herencia
</commit_message>
<xml_diff>
--- a/Curso HTML y CSS desde Certo - Teoria.docx
+++ b/Curso HTML y CSS desde Certo - Teoria.docx
@@ -13575,8 +13575,6 @@
       <w:r>
         <w:t>e</w:t>
       </w:r>
-      <w:bookmarkStart w:id="0" w:name="_GoBack"/>
-      <w:bookmarkEnd w:id="0"/>
       <w:r>
         <w:t>": indica el idioma de los subtítulos</w:t>
       </w:r>
@@ -13656,6 +13654,1541 @@
       <w:r>
         <w:t>*/</w:t>
       </w:r>
+    </w:p>
+    <w:p>
+      <w:pPr>
+        <w:tabs>
+          <w:tab w:val="left" w:pos="660"/>
+        </w:tabs>
+      </w:pPr>
+      <w:r>
+        <w:t xml:space="preserve">&lt;!-- </w:t>
+      </w:r>
+    </w:p>
+    <w:p>
+      <w:pPr>
+        <w:tabs>
+          <w:tab w:val="left" w:pos="660"/>
+        </w:tabs>
+      </w:pPr>
+      <w:r>
+        <w:t>  CARGA DIFERIDA O LAZY LOADING</w:t>
+      </w:r>
+    </w:p>
+    <w:p>
+      <w:pPr>
+        <w:tabs>
+          <w:tab w:val="left" w:pos="660"/>
+        </w:tabs>
+      </w:pPr>
+      <w:r>
+        <w:t xml:space="preserve">  Es un concepto que dice que el contenido de una página se tiene que ir cargando a medida que el usuario va llegando a esas secciones. Va cargando lo que el </w:t>
+      </w:r>
+      <w:proofErr w:type="spellStart"/>
+      <w:r>
+        <w:t>usaurio</w:t>
+      </w:r>
+      <w:proofErr w:type="spellEnd"/>
+      <w:r>
+        <w:t xml:space="preserve"> va viendo, si hay imágenes más abajo fuera de la visión no las va a cargar, primero carga lo que el usuario va viendo para que la página no se haga lenta.</w:t>
+      </w:r>
+    </w:p>
+    <w:p>
+      <w:pPr>
+        <w:tabs>
+          <w:tab w:val="left" w:pos="660"/>
+        </w:tabs>
+      </w:pPr>
+      <w:r>
+        <w:t>  Es la prioridad que le estamos dando a la imagen en cuanto a tiempo de carga</w:t>
+      </w:r>
+    </w:p>
+    <w:p>
+      <w:pPr>
+        <w:tabs>
+          <w:tab w:val="left" w:pos="660"/>
+        </w:tabs>
+      </w:pPr>
+      <w:r>
+        <w:t xml:space="preserve">  </w:t>
+      </w:r>
+      <w:proofErr w:type="spellStart"/>
+      <w:r>
+        <w:t>loading</w:t>
+      </w:r>
+      <w:proofErr w:type="spellEnd"/>
+      <w:r>
+        <w:t>="</w:t>
+      </w:r>
+      <w:proofErr w:type="spellStart"/>
+      <w:r>
+        <w:t>lazy</w:t>
+      </w:r>
+      <w:proofErr w:type="spellEnd"/>
+      <w:r>
+        <w:t xml:space="preserve">" permite cargar la imagen al último y cuando llego a ella, sin esto carga primero las imágenes y no carga el resto de la página. Damos prioridad de carga, le decimos al navegador </w:t>
+      </w:r>
+      <w:proofErr w:type="spellStart"/>
+      <w:r>
+        <w:t>cargá</w:t>
+      </w:r>
+      <w:proofErr w:type="spellEnd"/>
+      <w:r>
+        <w:t xml:space="preserve"> la imagen cuando puedas y le da prioridad a todo lo demás. Recomiendo no aplicarlo por </w:t>
+      </w:r>
+      <w:proofErr w:type="gramStart"/>
+      <w:r>
+        <w:t>ahora,  hasta</w:t>
+      </w:r>
+      <w:proofErr w:type="gramEnd"/>
+      <w:r>
+        <w:t xml:space="preserve"> que no sea necesario, porque puede crear problemas y no cargar algunos elementos si se usa de manera peligrosa</w:t>
+      </w:r>
+    </w:p>
+    <w:p>
+      <w:pPr>
+        <w:tabs>
+          <w:tab w:val="left" w:pos="660"/>
+        </w:tabs>
+      </w:pPr>
+      <w:r>
+        <w:t>  &lt;</w:t>
+      </w:r>
+      <w:proofErr w:type="spellStart"/>
+      <w:r>
+        <w:t>br</w:t>
+      </w:r>
+      <w:proofErr w:type="spellEnd"/>
+      <w:r>
+        <w:t>&gt; son atributos que ya no se usan, que sirve para dejar línea en blanco</w:t>
+      </w:r>
+    </w:p>
+    <w:p>
+      <w:pPr>
+        <w:tabs>
+          <w:tab w:val="left" w:pos="660"/>
+        </w:tabs>
+      </w:pPr>
+      <w:r>
+        <w:t>--&gt;</w:t>
+      </w:r>
+    </w:p>
+    <w:p>
+      <w:pPr>
+        <w:tabs>
+          <w:tab w:val="left" w:pos="660"/>
+        </w:tabs>
+      </w:pPr>
+      <w:r>
+        <w:t>&lt;!--</w:t>
+      </w:r>
+    </w:p>
+    <w:p>
+      <w:pPr>
+        <w:tabs>
+          <w:tab w:val="left" w:pos="660"/>
+        </w:tabs>
+      </w:pPr>
+      <w:r>
+        <w:t>  HTML OBSOLETO</w:t>
+      </w:r>
+    </w:p>
+    <w:p>
+      <w:pPr>
+        <w:tabs>
+          <w:tab w:val="left" w:pos="660"/>
+        </w:tabs>
+      </w:pPr>
+      <w:r>
+        <w:t>  Son etiquetas que fueron discontinuadas y no se recomienda usarla en HTML en ninguna circunstancia</w:t>
+      </w:r>
+    </w:p>
+    <w:p>
+      <w:pPr>
+        <w:tabs>
+          <w:tab w:val="left" w:pos="660"/>
+        </w:tabs>
+      </w:pPr>
+      <w:r>
+        <w:t xml:space="preserve">  </w:t>
+      </w:r>
+      <w:proofErr w:type="gramStart"/>
+      <w:r>
+        <w:t>Por qué una etiqueta se vuelve obsoleta?</w:t>
+      </w:r>
+      <w:proofErr w:type="gramEnd"/>
+    </w:p>
+    <w:p>
+      <w:pPr>
+        <w:tabs>
+          <w:tab w:val="left" w:pos="660"/>
+        </w:tabs>
+      </w:pPr>
+      <w:r>
+        <w:t xml:space="preserve">  Primero porque los estándares avanzan y son innecesarias o se </w:t>
+      </w:r>
+      <w:proofErr w:type="spellStart"/>
+      <w:r>
+        <w:t>reeemplazan</w:t>
+      </w:r>
+      <w:proofErr w:type="spellEnd"/>
+      <w:r>
+        <w:t xml:space="preserve"> por alternativas mejores. </w:t>
+      </w:r>
+      <w:proofErr w:type="gramStart"/>
+      <w:r>
+        <w:t>Después  por</w:t>
+      </w:r>
+      <w:proofErr w:type="gramEnd"/>
+      <w:r>
+        <w:t xml:space="preserve"> su enfoque en </w:t>
+      </w:r>
+      <w:proofErr w:type="spellStart"/>
+      <w:r>
+        <w:t>css</w:t>
+      </w:r>
+      <w:proofErr w:type="spellEnd"/>
+      <w:r>
+        <w:t xml:space="preserve">, hay etiquetas cuya funcionalidad se puede hacer con </w:t>
+      </w:r>
+      <w:proofErr w:type="spellStart"/>
+      <w:r>
+        <w:t>css</w:t>
+      </w:r>
+      <w:proofErr w:type="spellEnd"/>
+      <w:r>
+        <w:t xml:space="preserve">, como la funcionalidad de HTML no es dar estilo ni diseño a la página, aquellas cuya función era dar estilo se descontinuaron. Otra razón es por compatibilidad y rendimiento algunas etiquetas pueden </w:t>
+      </w:r>
+      <w:proofErr w:type="spellStart"/>
+      <w:r>
+        <w:t>trear</w:t>
+      </w:r>
+      <w:proofErr w:type="spellEnd"/>
+      <w:r>
+        <w:t xml:space="preserve"> problemas de compatibilidad entre navegadores y perjudicar el rendimiento de la página. Después accesibilidad web</w:t>
+      </w:r>
+    </w:p>
+    <w:p>
+      <w:pPr>
+        <w:tabs>
+          <w:tab w:val="left" w:pos="660"/>
+        </w:tabs>
+      </w:pPr>
+      <w:r>
+        <w:t>  Las etiquetas que aparecen en blanco no van, son obsoletas</w:t>
+      </w:r>
+    </w:p>
+    <w:p>
+      <w:pPr>
+        <w:tabs>
+          <w:tab w:val="left" w:pos="660"/>
+        </w:tabs>
+      </w:pPr>
+      <w:r>
+        <w:t xml:space="preserve">  </w:t>
+      </w:r>
+      <w:proofErr w:type="spellStart"/>
+      <w:r>
+        <w:t>font</w:t>
+      </w:r>
+      <w:proofErr w:type="spellEnd"/>
+      <w:r>
+        <w:t>: para dar formato al texto, permitía dar tamaño y color a la fuente</w:t>
+      </w:r>
+    </w:p>
+    <w:p>
+      <w:pPr>
+        <w:tabs>
+          <w:tab w:val="left" w:pos="660"/>
+        </w:tabs>
+      </w:pPr>
+      <w:r>
+        <w:t>  center: para centrar texto</w:t>
+      </w:r>
+    </w:p>
+    <w:p>
+      <w:pPr>
+        <w:tabs>
+          <w:tab w:val="left" w:pos="660"/>
+        </w:tabs>
+      </w:pPr>
+      <w:r>
+        <w:t xml:space="preserve">  </w:t>
+      </w:r>
+      <w:proofErr w:type="spellStart"/>
+      <w:r>
+        <w:t>blink</w:t>
+      </w:r>
+      <w:proofErr w:type="spellEnd"/>
+      <w:r>
+        <w:t>: para que el texto titile</w:t>
+      </w:r>
+    </w:p>
+    <w:p>
+      <w:pPr>
+        <w:tabs>
+          <w:tab w:val="left" w:pos="660"/>
+        </w:tabs>
+      </w:pPr>
+      <w:r>
+        <w:t xml:space="preserve">  </w:t>
+      </w:r>
+      <w:proofErr w:type="spellStart"/>
+      <w:r>
+        <w:t>big</w:t>
+      </w:r>
+      <w:proofErr w:type="spellEnd"/>
+      <w:r>
+        <w:t>: para agrandar el texto</w:t>
+      </w:r>
+    </w:p>
+    <w:p>
+      <w:pPr>
+        <w:tabs>
+          <w:tab w:val="left" w:pos="660"/>
+        </w:tabs>
+      </w:pPr>
+      <w:r>
+        <w:t>  strike: para tachar texto, ahora se usa la etiqueta del que se utiliza para indicar que algo no es más de esa manera o s para indicar que algo ya no va</w:t>
+      </w:r>
+    </w:p>
+    <w:p>
+      <w:pPr>
+        <w:tabs>
+          <w:tab w:val="left" w:pos="660"/>
+        </w:tabs>
+      </w:pPr>
+      <w:r>
+        <w:t xml:space="preserve">  </w:t>
+      </w:r>
+      <w:proofErr w:type="spellStart"/>
+      <w:r>
+        <w:t>tt</w:t>
+      </w:r>
+      <w:proofErr w:type="spellEnd"/>
+      <w:r>
+        <w:t xml:space="preserve">: texto </w:t>
+      </w:r>
+      <w:proofErr w:type="spellStart"/>
+      <w:r>
+        <w:t>monospace</w:t>
+      </w:r>
+      <w:proofErr w:type="spellEnd"/>
+      <w:r>
+        <w:t xml:space="preserve"> para código, se reemplazó por la etiqueta </w:t>
+      </w:r>
+      <w:proofErr w:type="spellStart"/>
+      <w:r>
+        <w:t>code</w:t>
+      </w:r>
+      <w:proofErr w:type="spellEnd"/>
+      <w:r>
+        <w:t xml:space="preserve"> que muestra el texto con el formato de un editor de texto</w:t>
+      </w:r>
+    </w:p>
+    <w:p>
+      <w:pPr>
+        <w:tabs>
+          <w:tab w:val="left" w:pos="660"/>
+        </w:tabs>
+      </w:pPr>
+      <w:r>
+        <w:t>  u: subraya texto, no es obsoleta pero no se recomienda</w:t>
+      </w:r>
+    </w:p>
+    <w:p>
+      <w:pPr>
+        <w:tabs>
+          <w:tab w:val="left" w:pos="660"/>
+        </w:tabs>
+      </w:pPr>
+      <w:r>
+        <w:t>  Los atributos que suelen dar estilo a un elemento desde el atributo ya no se usan</w:t>
+      </w:r>
+    </w:p>
+    <w:p>
+      <w:pPr>
+        <w:tabs>
+          <w:tab w:val="left" w:pos="660"/>
+        </w:tabs>
+      </w:pPr>
+      <w:r>
+        <w:t xml:space="preserve">  b: negrita, no es obsoleta pero no se recomienda, se recomienda </w:t>
+      </w:r>
+      <w:proofErr w:type="spellStart"/>
+      <w:proofErr w:type="gramStart"/>
+      <w:r>
+        <w:t>usar,porque</w:t>
+      </w:r>
+      <w:proofErr w:type="spellEnd"/>
+      <w:proofErr w:type="gramEnd"/>
+      <w:r>
+        <w:t xml:space="preserve"> esto se hace desde CSS, si se quiere resaltar algo se usa </w:t>
+      </w:r>
+      <w:proofErr w:type="spellStart"/>
+      <w:r>
+        <w:t>strong</w:t>
+      </w:r>
+      <w:proofErr w:type="spellEnd"/>
+      <w:r>
+        <w:t xml:space="preserve"> porque tiene un sentido semántico para el seo que dice esto es importante. </w:t>
+      </w:r>
+      <w:proofErr w:type="spellStart"/>
+      <w:r>
+        <w:t>strong</w:t>
+      </w:r>
+      <w:proofErr w:type="spellEnd"/>
+      <w:r>
+        <w:t xml:space="preserve"> se usa para algo más serio, más importante</w:t>
+      </w:r>
+    </w:p>
+    <w:p>
+      <w:pPr>
+        <w:tabs>
+          <w:tab w:val="left" w:pos="660"/>
+        </w:tabs>
+      </w:pPr>
+      <w:r>
+        <w:t xml:space="preserve">  </w:t>
+      </w:r>
+      <w:proofErr w:type="spellStart"/>
+      <w:r>
+        <w:t>em</w:t>
+      </w:r>
+      <w:proofErr w:type="spellEnd"/>
+      <w:r>
+        <w:t>: pone en negrita y cursiva el texto, da énfasis a ese texto</w:t>
+      </w:r>
+    </w:p>
+    <w:p>
+      <w:pPr>
+        <w:tabs>
+          <w:tab w:val="left" w:pos="660"/>
+        </w:tabs>
+      </w:pPr>
+      <w:r>
+        <w:t>--&gt;</w:t>
+      </w:r>
+    </w:p>
+    <w:p>
+      <w:pPr>
+        <w:tabs>
+          <w:tab w:val="left" w:pos="660"/>
+        </w:tabs>
+      </w:pPr>
+    </w:p>
+    <w:p>
+      <w:pPr>
+        <w:tabs>
+          <w:tab w:val="left" w:pos="660"/>
+        </w:tabs>
+      </w:pPr>
+      <w:r>
+        <w:t>&lt;!--</w:t>
+      </w:r>
+    </w:p>
+    <w:p>
+      <w:pPr>
+        <w:tabs>
+          <w:tab w:val="left" w:pos="660"/>
+        </w:tabs>
+      </w:pPr>
+      <w:r>
+        <w:t>  HTML SEMÁNTICO</w:t>
+      </w:r>
+    </w:p>
+    <w:p>
+      <w:pPr>
+        <w:tabs>
+          <w:tab w:val="left" w:pos="660"/>
+        </w:tabs>
+      </w:pPr>
+      <w:r>
+        <w:t xml:space="preserve">  Significa utilizar etiquetas que tienen un significado para dar un significado a la sección que estamos creando, es darle significado a lo que estamos haciendo, porque la otra forma es </w:t>
+      </w:r>
+      <w:proofErr w:type="spellStart"/>
+      <w:r>
+        <w:t>divs</w:t>
+      </w:r>
+      <w:proofErr w:type="spellEnd"/>
+      <w:r>
+        <w:t xml:space="preserve"> y </w:t>
+      </w:r>
+      <w:proofErr w:type="spellStart"/>
+      <w:r>
+        <w:t>spans</w:t>
+      </w:r>
+      <w:proofErr w:type="spellEnd"/>
+      <w:r>
+        <w:t xml:space="preserve"> para todo</w:t>
+      </w:r>
+    </w:p>
+    <w:p>
+      <w:pPr>
+        <w:tabs>
+          <w:tab w:val="left" w:pos="660"/>
+        </w:tabs>
+      </w:pPr>
+      <w:r>
+        <w:t>  div: etiqueta general de bloque</w:t>
+      </w:r>
+    </w:p>
+    <w:p>
+      <w:pPr>
+        <w:tabs>
+          <w:tab w:val="left" w:pos="660"/>
+        </w:tabs>
+      </w:pPr>
+      <w:r>
+        <w:t xml:space="preserve">  </w:t>
+      </w:r>
+      <w:proofErr w:type="spellStart"/>
+      <w:r>
+        <w:t>span</w:t>
+      </w:r>
+      <w:proofErr w:type="spellEnd"/>
+      <w:r>
+        <w:t>: etiqueta general de línea</w:t>
+      </w:r>
+    </w:p>
+    <w:p>
+      <w:pPr>
+        <w:tabs>
+          <w:tab w:val="left" w:pos="660"/>
+        </w:tabs>
+      </w:pPr>
+      <w:r>
+        <w:t xml:space="preserve">  No usar sólo </w:t>
+      </w:r>
+      <w:proofErr w:type="spellStart"/>
+      <w:r>
+        <w:t>divs</w:t>
+      </w:r>
+      <w:proofErr w:type="spellEnd"/>
+      <w:r>
+        <w:t xml:space="preserve"> y </w:t>
+      </w:r>
+      <w:proofErr w:type="spellStart"/>
+      <w:r>
+        <w:t>spans</w:t>
+      </w:r>
+      <w:proofErr w:type="spellEnd"/>
+      <w:r>
+        <w:t xml:space="preserve"> da mejor accesibilidad a la página para los lectores de pantalla y una mejor comprensión a los motores de búsqueda para el SEO o que aumenta nuestro ranking de posicionamientos, no ubica más </w:t>
+      </w:r>
+      <w:proofErr w:type="spellStart"/>
+      <w:r>
+        <w:t>aarriba</w:t>
+      </w:r>
+      <w:proofErr w:type="spellEnd"/>
+      <w:r>
+        <w:t xml:space="preserve"> en las búsquedas y mantenibilidad, hace que sea más fácil de mantener y que otros desarrolladores lo entiendan cuando lo trabajen</w:t>
+      </w:r>
+    </w:p>
+    <w:p>
+      <w:pPr>
+        <w:tabs>
+          <w:tab w:val="left" w:pos="660"/>
+        </w:tabs>
+      </w:pPr>
+      <w:r>
+        <w:t xml:space="preserve">  </w:t>
+      </w:r>
+      <w:proofErr w:type="spellStart"/>
+      <w:r>
+        <w:t>header</w:t>
+      </w:r>
+      <w:proofErr w:type="spellEnd"/>
+      <w:r>
+        <w:t>: es el encabezado de la página, contiene logotipos, barra de navegación...</w:t>
+      </w:r>
+    </w:p>
+    <w:p>
+      <w:pPr>
+        <w:tabs>
+          <w:tab w:val="left" w:pos="660"/>
+        </w:tabs>
+      </w:pPr>
+      <w:r>
+        <w:t xml:space="preserve">  </w:t>
+      </w:r>
+      <w:proofErr w:type="spellStart"/>
+      <w:r>
+        <w:t>nav</w:t>
+      </w:r>
+      <w:proofErr w:type="spellEnd"/>
+      <w:r>
+        <w:t>: le indica al navegador que esa sección es para navegar</w:t>
+      </w:r>
+    </w:p>
+    <w:p>
+      <w:pPr>
+        <w:tabs>
+          <w:tab w:val="left" w:pos="660"/>
+        </w:tabs>
+      </w:pPr>
+      <w:r>
+        <w:t xml:space="preserve">  Puede haber varios </w:t>
+      </w:r>
+      <w:proofErr w:type="spellStart"/>
+      <w:r>
+        <w:t>headers</w:t>
+      </w:r>
+      <w:proofErr w:type="spellEnd"/>
+      <w:r>
+        <w:t xml:space="preserve"> en una página</w:t>
+      </w:r>
+    </w:p>
+    <w:p>
+      <w:pPr>
+        <w:tabs>
+          <w:tab w:val="left" w:pos="660"/>
+        </w:tabs>
+      </w:pPr>
+      <w:r>
+        <w:t xml:space="preserve">  </w:t>
+      </w:r>
+      <w:proofErr w:type="spellStart"/>
+      <w:r>
+        <w:t>section</w:t>
+      </w:r>
+      <w:proofErr w:type="spellEnd"/>
+      <w:r>
+        <w:t>: hace referencia a una sección del contenido dividiéndolo en secciones o temas</w:t>
+      </w:r>
+    </w:p>
+    <w:p>
+      <w:pPr>
+        <w:tabs>
+          <w:tab w:val="left" w:pos="660"/>
+        </w:tabs>
+      </w:pPr>
+      <w:r>
+        <w:t xml:space="preserve">  </w:t>
+      </w:r>
+      <w:proofErr w:type="spellStart"/>
+      <w:r>
+        <w:t>main</w:t>
+      </w:r>
+      <w:proofErr w:type="spellEnd"/>
+      <w:r>
+        <w:t>: es el contenido principal de nuestra página o apartado más importante</w:t>
+      </w:r>
+    </w:p>
+    <w:p>
+      <w:pPr>
+        <w:tabs>
+          <w:tab w:val="left" w:pos="660"/>
+        </w:tabs>
+      </w:pPr>
+      <w:r>
+        <w:t xml:space="preserve">  </w:t>
+      </w:r>
+      <w:proofErr w:type="spellStart"/>
+      <w:r>
+        <w:t>aside</w:t>
+      </w:r>
+      <w:proofErr w:type="spellEnd"/>
+      <w:r>
+        <w:t>: es una sección secundaria pero que en cierta forma tiene que ver con el contenido principal</w:t>
+      </w:r>
+    </w:p>
+    <w:p>
+      <w:pPr>
+        <w:tabs>
+          <w:tab w:val="left" w:pos="660"/>
+        </w:tabs>
+      </w:pPr>
+      <w:r>
+        <w:t xml:space="preserve">  Recomendación: </w:t>
+      </w:r>
+      <w:proofErr w:type="gramStart"/>
+      <w:r>
+        <w:t>no usen etiquetas sólo por usarlas, búsquenle un sentido a las etiquetas, que estoy queriendo hacer?, hay alguna etiqueta parecida?</w:t>
+      </w:r>
+      <w:proofErr w:type="gramEnd"/>
+    </w:p>
+    <w:p>
+      <w:pPr>
+        <w:tabs>
+          <w:tab w:val="left" w:pos="660"/>
+        </w:tabs>
+      </w:pPr>
+      <w:r>
+        <w:t xml:space="preserve">  </w:t>
+      </w:r>
+      <w:proofErr w:type="spellStart"/>
+      <w:r>
+        <w:t>footer</w:t>
+      </w:r>
+      <w:proofErr w:type="spellEnd"/>
+      <w:r>
+        <w:t>: es el pie de página, allí van los links, términos y condiciones, copyright</w:t>
+      </w:r>
+    </w:p>
+    <w:p>
+      <w:pPr>
+        <w:tabs>
+          <w:tab w:val="left" w:pos="660"/>
+        </w:tabs>
+      </w:pPr>
+      <w:r>
+        <w:t>--&gt;</w:t>
+      </w:r>
+    </w:p>
+    <w:p>
+      <w:pPr>
+        <w:tabs>
+          <w:tab w:val="left" w:pos="660"/>
+        </w:tabs>
+      </w:pPr>
+      <w:r>
+        <w:t>&lt;!--</w:t>
+      </w:r>
+    </w:p>
+    <w:p>
+      <w:pPr>
+        <w:tabs>
+          <w:tab w:val="left" w:pos="660"/>
+        </w:tabs>
+      </w:pPr>
+      <w:r>
+        <w:t>  ACCESIBILIDAD WEB</w:t>
+      </w:r>
+    </w:p>
+    <w:p>
+      <w:pPr>
+        <w:tabs>
+          <w:tab w:val="left" w:pos="660"/>
+        </w:tabs>
+      </w:pPr>
+      <w:r>
+        <w:t xml:space="preserve">  Es hacer una </w:t>
+      </w:r>
+      <w:proofErr w:type="gramStart"/>
+      <w:r>
+        <w:t>página  web</w:t>
+      </w:r>
+      <w:proofErr w:type="gramEnd"/>
+      <w:r>
+        <w:t xml:space="preserve"> que sea accesible para todos  </w:t>
+      </w:r>
+    </w:p>
+    <w:p>
+      <w:pPr>
+        <w:tabs>
+          <w:tab w:val="left" w:pos="660"/>
+        </w:tabs>
+      </w:pPr>
+      <w:r>
+        <w:t>  Una página web con mejor accesibilidad es una página web con mejor posicionamiento en los buscadores</w:t>
+      </w:r>
+    </w:p>
+    <w:p>
+      <w:pPr>
+        <w:tabs>
+          <w:tab w:val="left" w:pos="660"/>
+        </w:tabs>
+      </w:pPr>
+      <w:r>
+        <w:t>  Es una página que todos sin importar sus discapacidades o capacidades pueden utilizar</w:t>
+      </w:r>
+    </w:p>
+    <w:p>
+      <w:pPr>
+        <w:tabs>
+          <w:tab w:val="left" w:pos="660"/>
+        </w:tabs>
+      </w:pPr>
+      <w:r>
+        <w:t>  Entender el DOM</w:t>
+      </w:r>
+    </w:p>
+    <w:p>
+      <w:pPr>
+        <w:tabs>
+          <w:tab w:val="left" w:pos="660"/>
+        </w:tabs>
+      </w:pPr>
+      <w:r>
+        <w:t xml:space="preserve">  Decimos este </w:t>
+      </w:r>
+      <w:proofErr w:type="spellStart"/>
+      <w:r>
+        <w:t>codigo</w:t>
+      </w:r>
+      <w:proofErr w:type="spellEnd"/>
+      <w:r>
+        <w:t xml:space="preserve"> </w:t>
+      </w:r>
+      <w:proofErr w:type="spellStart"/>
+      <w:r>
+        <w:t>html</w:t>
+      </w:r>
+      <w:proofErr w:type="spellEnd"/>
+      <w:r>
+        <w:t xml:space="preserve"> lo lee el navegador y nos da un resultado lindo, esto no es así, el navegador crea un </w:t>
+      </w:r>
+      <w:proofErr w:type="spellStart"/>
+      <w:r>
+        <w:t>dom</w:t>
+      </w:r>
+      <w:proofErr w:type="spellEnd"/>
+      <w:r>
+        <w:t xml:space="preserve">, un árbol que contiene todas las propiedades o elementos de </w:t>
+      </w:r>
+      <w:proofErr w:type="spellStart"/>
+      <w:r>
+        <w:t>html</w:t>
+      </w:r>
+      <w:proofErr w:type="spellEnd"/>
+    </w:p>
+    <w:p>
+      <w:pPr>
+        <w:tabs>
+          <w:tab w:val="left" w:pos="660"/>
+        </w:tabs>
+      </w:pPr>
+      <w:r>
+        <w:t xml:space="preserve">  Código </w:t>
+      </w:r>
+      <w:proofErr w:type="spellStart"/>
+      <w:r>
+        <w:t>html</w:t>
+      </w:r>
+      <w:proofErr w:type="spellEnd"/>
+      <w:r>
+        <w:t xml:space="preserve"> pasa al navegador que lo convierte en el </w:t>
+      </w:r>
+      <w:proofErr w:type="spellStart"/>
+      <w:r>
+        <w:t>dom</w:t>
+      </w:r>
+      <w:proofErr w:type="spellEnd"/>
+      <w:r>
+        <w:t xml:space="preserve"> y eso es lo que nosotros vemos al final la página web hermosa</w:t>
+      </w:r>
+    </w:p>
+    <w:p>
+      <w:pPr>
+        <w:tabs>
+          <w:tab w:val="left" w:pos="660"/>
+        </w:tabs>
+      </w:pPr>
+      <w:r>
+        <w:t xml:space="preserve">  Para las personas con discapacidad el navegador crea una copia del </w:t>
+      </w:r>
+      <w:proofErr w:type="spellStart"/>
+      <w:r>
+        <w:t>dom</w:t>
+      </w:r>
+      <w:proofErr w:type="spellEnd"/>
+      <w:r>
+        <w:t xml:space="preserve"> que pasa por tecnologías de accesibilidad que después el usuario que utiliza </w:t>
+      </w:r>
+      <w:proofErr w:type="gramStart"/>
+      <w:r>
+        <w:t>las tecnología accesible</w:t>
+      </w:r>
+      <w:proofErr w:type="gramEnd"/>
+      <w:r>
+        <w:t xml:space="preserve"> puede acceder al contenido, este es el flujo real del contenido. Esta copia está hecha especialmente para las tecnologías de accesibilidad</w:t>
+      </w:r>
+    </w:p>
+    <w:p>
+      <w:pPr>
+        <w:tabs>
+          <w:tab w:val="left" w:pos="660"/>
+        </w:tabs>
+      </w:pPr>
+      <w:r>
+        <w:t>  Intención: crear un HTML que pueda ser entendido por las personas con discapacidad a través de sus herramientas de accesibilidad</w:t>
+      </w:r>
+    </w:p>
+    <w:p>
+      <w:pPr>
+        <w:tabs>
+          <w:tab w:val="left" w:pos="660"/>
+        </w:tabs>
+      </w:pPr>
+      <w:r>
+        <w:t xml:space="preserve">  </w:t>
+      </w:r>
+      <w:proofErr w:type="spellStart"/>
+      <w:r>
+        <w:t>widows+ctrl+enter</w:t>
+      </w:r>
+      <w:proofErr w:type="spellEnd"/>
+    </w:p>
+    <w:p>
+      <w:pPr>
+        <w:tabs>
+          <w:tab w:val="left" w:pos="660"/>
+        </w:tabs>
+      </w:pPr>
+      <w:r>
+        <w:t xml:space="preserve">  Extensión </w:t>
+      </w:r>
+      <w:proofErr w:type="spellStart"/>
+      <w:r>
+        <w:t>chrome</w:t>
+      </w:r>
+      <w:proofErr w:type="spellEnd"/>
+      <w:r>
+        <w:t xml:space="preserve"> box especial para </w:t>
+      </w:r>
+      <w:proofErr w:type="spellStart"/>
+      <w:r>
+        <w:t>chrome</w:t>
+      </w:r>
+      <w:proofErr w:type="spellEnd"/>
+      <w:r>
+        <w:t>, herramienta de accesibilidad</w:t>
+      </w:r>
+    </w:p>
+    <w:p>
+      <w:pPr>
+        <w:tabs>
+          <w:tab w:val="left" w:pos="660"/>
+        </w:tabs>
+      </w:pPr>
+      <w:r>
+        <w:t xml:space="preserve">  Para esto necesito usar texto alternativo, con el atributo </w:t>
+      </w:r>
+      <w:proofErr w:type="spellStart"/>
+      <w:r>
+        <w:t>alt</w:t>
+      </w:r>
+      <w:proofErr w:type="spellEnd"/>
+      <w:r>
+        <w:t xml:space="preserve"> de las imágenes, en los a el texto entre las etiquetas de apertura y cierre es lo que va a leer el lector de pantalla</w:t>
+      </w:r>
+    </w:p>
+    <w:p>
+      <w:pPr>
+        <w:tabs>
+          <w:tab w:val="left" w:pos="660"/>
+        </w:tabs>
+      </w:pPr>
+      <w:r>
+        <w:t xml:space="preserve">  Toda página web debería poder ser navegable con la tecla </w:t>
+      </w:r>
+      <w:proofErr w:type="spellStart"/>
+      <w:r>
+        <w:t>tab</w:t>
+      </w:r>
+      <w:proofErr w:type="spellEnd"/>
+      <w:r>
+        <w:t xml:space="preserve"> y el </w:t>
+      </w:r>
+      <w:proofErr w:type="spellStart"/>
+      <w:r>
+        <w:t>enter</w:t>
+      </w:r>
+      <w:proofErr w:type="spellEnd"/>
+      <w:r>
+        <w:t xml:space="preserve"> para hacer todo lo que se hace con el mouse, este es el principio más básico de todos</w:t>
+      </w:r>
+    </w:p>
+    <w:p>
+      <w:pPr>
+        <w:tabs>
+          <w:tab w:val="left" w:pos="660"/>
+        </w:tabs>
+      </w:pPr>
+      <w:r>
+        <w:t>  aria-</w:t>
+      </w:r>
+      <w:proofErr w:type="spellStart"/>
+      <w:r>
+        <w:t>label</w:t>
+      </w:r>
+      <w:proofErr w:type="spellEnd"/>
+      <w:r>
+        <w:t xml:space="preserve">: es el </w:t>
+      </w:r>
+      <w:proofErr w:type="spellStart"/>
+      <w:r>
+        <w:t>alt</w:t>
+      </w:r>
+      <w:proofErr w:type="spellEnd"/>
+      <w:r>
+        <w:t xml:space="preserve"> para los lectores de pantalla en cualquier elemento</w:t>
+      </w:r>
+    </w:p>
+    <w:p>
+      <w:pPr>
+        <w:tabs>
+          <w:tab w:val="left" w:pos="660"/>
+        </w:tabs>
+      </w:pPr>
+      <w:r>
+        <w:t>  role del id: indica el rol que va a cumplir una etiqueta</w:t>
+      </w:r>
+    </w:p>
+    <w:p>
+      <w:pPr>
+        <w:tabs>
+          <w:tab w:val="left" w:pos="660"/>
+        </w:tabs>
+      </w:pPr>
+      <w:r>
+        <w:t>  En los formularios</w:t>
+      </w:r>
+    </w:p>
+    <w:p>
+      <w:pPr>
+        <w:tabs>
+          <w:tab w:val="left" w:pos="660"/>
+        </w:tabs>
+      </w:pPr>
+      <w:r>
+        <w:t xml:space="preserve">  TAREA: </w:t>
+      </w:r>
+    </w:p>
+    <w:p>
+      <w:pPr>
+        <w:tabs>
+          <w:tab w:val="left" w:pos="660"/>
+        </w:tabs>
+      </w:pPr>
+      <w:r>
+        <w:t>  1. Ver video: Cómo hacer PÁGINAS WEB INCLUSIVAS (Accesibilidad)</w:t>
+      </w:r>
+    </w:p>
+    <w:p>
+      <w:pPr>
+        <w:tabs>
+          <w:tab w:val="left" w:pos="660"/>
+        </w:tabs>
+      </w:pPr>
+      <w:r>
+        <w:t>  Analizar-&gt;</w:t>
+      </w:r>
+      <w:proofErr w:type="spellStart"/>
+      <w:r>
+        <w:t>lighthouse</w:t>
+      </w:r>
+      <w:proofErr w:type="spellEnd"/>
+      <w:r>
+        <w:t xml:space="preserve"> sirve para analizar la página por accesibilidad</w:t>
+      </w:r>
+    </w:p>
+    <w:p>
+      <w:pPr>
+        <w:tabs>
+          <w:tab w:val="left" w:pos="660"/>
+        </w:tabs>
+      </w:pPr>
+      <w:r>
+        <w:t xml:space="preserve">  Todos los elementos tienen que ser </w:t>
+      </w:r>
+      <w:proofErr w:type="spellStart"/>
+      <w:r>
+        <w:t>focuseables</w:t>
+      </w:r>
+      <w:proofErr w:type="spellEnd"/>
+      <w:r>
+        <w:t xml:space="preserve">, y tienen que seguir un orden para usar </w:t>
+      </w:r>
+      <w:proofErr w:type="spellStart"/>
+      <w:r>
+        <w:t>tab</w:t>
+      </w:r>
+      <w:proofErr w:type="spellEnd"/>
+    </w:p>
+    <w:p>
+      <w:pPr>
+        <w:tabs>
+          <w:tab w:val="left" w:pos="660"/>
+        </w:tabs>
+      </w:pPr>
+      <w:r>
+        <w:t>--&gt;</w:t>
+      </w:r>
+    </w:p>
+    <w:p>
+      <w:pPr>
+        <w:tabs>
+          <w:tab w:val="left" w:pos="660"/>
+        </w:tabs>
+      </w:pPr>
+      <w:r>
+        <w:t>CSS INTERMEDIO</w:t>
+      </w:r>
+    </w:p>
+    <w:p>
+      <w:pPr>
+        <w:tabs>
+          <w:tab w:val="left" w:pos="660"/>
+        </w:tabs>
+      </w:pPr>
+      <w:r>
+        <w:t>/*</w:t>
+      </w:r>
+    </w:p>
+    <w:p>
+      <w:pPr>
+        <w:tabs>
+          <w:tab w:val="left" w:pos="660"/>
+        </w:tabs>
+      </w:pPr>
+      <w:r>
+        <w:t>SELECTORES AVANZADOS</w:t>
+      </w:r>
+    </w:p>
+    <w:p>
+      <w:pPr>
+        <w:tabs>
+          <w:tab w:val="left" w:pos="660"/>
+        </w:tabs>
+      </w:pPr>
+      <w:r>
+        <w:t xml:space="preserve">CSS básicamente funciona tomando un elemento o seleccionando algo y cambiando o </w:t>
+      </w:r>
+      <w:proofErr w:type="spellStart"/>
+      <w:r>
+        <w:t>sobreescribiendo</w:t>
+      </w:r>
+      <w:proofErr w:type="spellEnd"/>
+      <w:r>
+        <w:t xml:space="preserve"> sus propiedades</w:t>
+      </w:r>
+    </w:p>
+    <w:p>
+      <w:pPr>
+        <w:tabs>
+          <w:tab w:val="left" w:pos="660"/>
+        </w:tabs>
+      </w:pPr>
+      <w:r>
+        <w:t>Dos cosas que son las más importantes para hacer cualquier cosa con CSS</w:t>
+      </w:r>
+    </w:p>
+    <w:p>
+      <w:pPr>
+        <w:tabs>
+          <w:tab w:val="left" w:pos="660"/>
+        </w:tabs>
+      </w:pPr>
+      <w:r>
+        <w:t>1. Saber cómo darle estilo a un elemento, conocer sus propiedades. Las propiedades nos permiten modificar las características de un elemento, las características que sobre todo son visibles</w:t>
+      </w:r>
+    </w:p>
+    <w:p>
+      <w:pPr>
+        <w:tabs>
+          <w:tab w:val="left" w:pos="660"/>
+        </w:tabs>
+      </w:pPr>
+      <w:r>
+        <w:t>2. Saber cómo seleccionar eso que queremos modificar. Pero tenemos muchas formas en las que podemos tener problemas si no sabemos seleccionar correctamente</w:t>
+      </w:r>
+    </w:p>
+    <w:p>
+      <w:pPr>
+        <w:tabs>
+          <w:tab w:val="left" w:pos="660"/>
+        </w:tabs>
+      </w:pPr>
+      <w:r>
+        <w:t xml:space="preserve">Podemos utilizar condiciones para seleccionar elementos que cumplen esas condiciones, </w:t>
+      </w:r>
+      <w:proofErr w:type="spellStart"/>
+      <w:r>
+        <w:t>tambien</w:t>
+      </w:r>
+      <w:proofErr w:type="spellEnd"/>
+      <w:r>
+        <w:t xml:space="preserve"> podemos seleccionar por estados.</w:t>
+      </w:r>
+    </w:p>
+    <w:p>
+      <w:pPr>
+        <w:tabs>
+          <w:tab w:val="left" w:pos="660"/>
+        </w:tabs>
+      </w:pPr>
+      <w:bookmarkStart w:id="0" w:name="_GoBack"/>
+      <w:bookmarkEnd w:id="0"/>
+      <w:r>
+        <w:t xml:space="preserve">Selector de atributo: vamos a dar estilo a un </w:t>
+      </w:r>
+      <w:proofErr w:type="spellStart"/>
+      <w:r>
+        <w:t>lemento</w:t>
+      </w:r>
+      <w:proofErr w:type="spellEnd"/>
+      <w:r>
+        <w:t xml:space="preserve"> que tenga un atributo específico.</w:t>
+      </w:r>
+    </w:p>
+    <w:p>
+      <w:pPr>
+        <w:tabs>
+          <w:tab w:val="left" w:pos="660"/>
+        </w:tabs>
+      </w:pPr>
+      <w:r>
+        <w:t>Se usa</w:t>
+      </w:r>
+    </w:p>
+    <w:p>
+      <w:pPr>
+        <w:tabs>
+          <w:tab w:val="left" w:pos="660"/>
+        </w:tabs>
+      </w:pPr>
+      <w:r>
+        <w:t>elemento[atributo="valor"</w:t>
+      </w:r>
+      <w:proofErr w:type="gramStart"/>
+      <w:r>
+        <w:t>]{</w:t>
+      </w:r>
+      <w:proofErr w:type="gramEnd"/>
+      <w:r>
+        <w:t xml:space="preserve">}. </w:t>
+      </w:r>
+    </w:p>
+    <w:p>
+      <w:pPr>
+        <w:tabs>
+          <w:tab w:val="left" w:pos="660"/>
+        </w:tabs>
+      </w:pPr>
+      <w:r>
+        <w:t xml:space="preserve">Si </w:t>
+      </w:r>
+      <w:proofErr w:type="gramStart"/>
+      <w:r>
+        <w:t>un elemento tienen</w:t>
+      </w:r>
+      <w:proofErr w:type="gramEnd"/>
+      <w:r>
+        <w:t xml:space="preserve"> un atributo definido o ese atributo tienen un valor específico. Si uso el signo $ después del atributo le digo que puede arrancar con </w:t>
+      </w:r>
+      <w:proofErr w:type="gramStart"/>
+      <w:r>
+        <w:t>algo</w:t>
+      </w:r>
+      <w:proofErr w:type="gramEnd"/>
+      <w:r>
+        <w:t xml:space="preserve"> pero tiene que terminar con lo que figura como valor. Significa termina con...</w:t>
+      </w:r>
+    </w:p>
+    <w:p>
+      <w:pPr>
+        <w:tabs>
+          <w:tab w:val="left" w:pos="660"/>
+        </w:tabs>
+      </w:pPr>
+      <w:r>
+        <w:t>Se usa</w:t>
+      </w:r>
+    </w:p>
+    <w:p>
+      <w:pPr>
+        <w:tabs>
+          <w:tab w:val="left" w:pos="660"/>
+        </w:tabs>
+      </w:pPr>
+      <w:proofErr w:type="spellStart"/>
+      <w:r>
+        <w:t>img</w:t>
+      </w:r>
+      <w:proofErr w:type="spellEnd"/>
+      <w:r>
+        <w:t>[</w:t>
+      </w:r>
+      <w:proofErr w:type="spellStart"/>
+      <w:r>
+        <w:t>src</w:t>
+      </w:r>
+      <w:proofErr w:type="spellEnd"/>
+      <w:r>
+        <w:t>$="</w:t>
+      </w:r>
+      <w:proofErr w:type="spellStart"/>
+      <w:r>
+        <w:t>severus</w:t>
+      </w:r>
+      <w:proofErr w:type="spellEnd"/>
+      <w:r>
+        <w:t>"</w:t>
+      </w:r>
+      <w:proofErr w:type="gramStart"/>
+      <w:r>
+        <w:t>]{</w:t>
+      </w:r>
+      <w:proofErr w:type="gramEnd"/>
+      <w:r>
+        <w:t>}</w:t>
+      </w:r>
+    </w:p>
+    <w:p>
+      <w:pPr>
+        <w:tabs>
+          <w:tab w:val="left" w:pos="660"/>
+        </w:tabs>
+      </w:pPr>
+      <w:r>
+        <w:t xml:space="preserve">El símbolo ^ significa </w:t>
+      </w:r>
+      <w:proofErr w:type="spellStart"/>
+      <w:r>
+        <w:t>arranaca</w:t>
+      </w:r>
+      <w:proofErr w:type="spellEnd"/>
+      <w:r>
+        <w:t xml:space="preserve"> o comienza con...</w:t>
+      </w:r>
+    </w:p>
+    <w:p>
+      <w:pPr>
+        <w:tabs>
+          <w:tab w:val="left" w:pos="660"/>
+        </w:tabs>
+      </w:pPr>
+      <w:r>
+        <w:t>Los tres puntos que aparecen cuando me posiciono sobre el selector significa hay algo más</w:t>
+      </w:r>
+    </w:p>
+    <w:p>
+      <w:pPr>
+        <w:tabs>
+          <w:tab w:val="left" w:pos="660"/>
+        </w:tabs>
+      </w:pPr>
+      <w:r>
+        <w:t>Se usa</w:t>
+      </w:r>
+    </w:p>
+    <w:p>
+      <w:pPr>
+        <w:tabs>
+          <w:tab w:val="left" w:pos="660"/>
+        </w:tabs>
+      </w:pPr>
+      <w:proofErr w:type="spellStart"/>
+      <w:r>
+        <w:t>img</w:t>
+      </w:r>
+      <w:proofErr w:type="spellEnd"/>
+      <w:r>
+        <w:t>[</w:t>
+      </w:r>
+      <w:proofErr w:type="spellStart"/>
+      <w:r>
+        <w:t>src</w:t>
+      </w:r>
+      <w:proofErr w:type="spellEnd"/>
+      <w:r>
+        <w:t>^="</w:t>
+      </w:r>
+      <w:proofErr w:type="spellStart"/>
+      <w:r>
+        <w:t>severus</w:t>
+      </w:r>
+      <w:proofErr w:type="spellEnd"/>
+      <w:r>
+        <w:t>"</w:t>
+      </w:r>
+      <w:proofErr w:type="gramStart"/>
+      <w:r>
+        <w:t>]{</w:t>
+      </w:r>
+      <w:proofErr w:type="gramEnd"/>
+      <w:r>
+        <w:t>}</w:t>
+      </w:r>
+    </w:p>
+    <w:p>
+      <w:pPr>
+        <w:tabs>
+          <w:tab w:val="left" w:pos="660"/>
+        </w:tabs>
+      </w:pPr>
+      <w:r>
+        <w:t>Sin los símbolos anteriores ($ o ^) tiene que ser el valor exacto</w:t>
+      </w:r>
+    </w:p>
+    <w:p>
+      <w:pPr>
+        <w:tabs>
+          <w:tab w:val="left" w:pos="660"/>
+        </w:tabs>
+      </w:pPr>
+      <w:r>
+        <w:t xml:space="preserve">Selectores descendientes: </w:t>
+      </w:r>
+    </w:p>
+    <w:p>
+      <w:pPr>
+        <w:tabs>
+          <w:tab w:val="left" w:pos="660"/>
+        </w:tabs>
+      </w:pPr>
+      <w:r>
+        <w:t>Se usa</w:t>
+      </w:r>
+    </w:p>
+    <w:p>
+      <w:pPr>
+        <w:tabs>
+          <w:tab w:val="left" w:pos="660"/>
+        </w:tabs>
+      </w:pPr>
+      <w:r>
+        <w:t>elemento1 elemento_dentro_elemento1{}</w:t>
+      </w:r>
+    </w:p>
+    <w:p>
+      <w:pPr>
+        <w:tabs>
+          <w:tab w:val="left" w:pos="660"/>
+        </w:tabs>
+      </w:pPr>
+      <w:r>
+        <w:t>Selecciona de forma descendente</w:t>
+      </w:r>
+    </w:p>
+    <w:p>
+      <w:pPr>
+        <w:tabs>
+          <w:tab w:val="left" w:pos="660"/>
+        </w:tabs>
+      </w:pPr>
+      <w:r>
+        <w:t>Selector de hijo directo</w:t>
+      </w:r>
+    </w:p>
+    <w:p>
+      <w:pPr>
+        <w:tabs>
+          <w:tab w:val="left" w:pos="660"/>
+        </w:tabs>
+      </w:pPr>
+      <w:proofErr w:type="spellStart"/>
+      <w:r>
+        <w:t>elemento_padre</w:t>
+      </w:r>
+      <w:proofErr w:type="spellEnd"/>
+      <w:r>
+        <w:t xml:space="preserve"> &gt; </w:t>
+      </w:r>
+      <w:proofErr w:type="spellStart"/>
+      <w:r>
+        <w:t>elemento_</w:t>
+      </w:r>
+      <w:proofErr w:type="gramStart"/>
+      <w:r>
+        <w:t>hijo</w:t>
+      </w:r>
+      <w:proofErr w:type="spellEnd"/>
+      <w:r>
+        <w:t>{</w:t>
+      </w:r>
+      <w:proofErr w:type="gramEnd"/>
+      <w:r>
+        <w:t>}: indica que elemento interno tiene que ser hijo directo de elemento externo</w:t>
+      </w:r>
+    </w:p>
+    <w:p>
+      <w:pPr>
+        <w:tabs>
+          <w:tab w:val="left" w:pos="660"/>
+        </w:tabs>
+      </w:pPr>
+      <w:r>
+        <w:t xml:space="preserve">Selector Hermano </w:t>
+      </w:r>
+      <w:proofErr w:type="spellStart"/>
+      <w:r>
+        <w:t>Adyascente</w:t>
+      </w:r>
+      <w:proofErr w:type="spellEnd"/>
+      <w:r>
+        <w:t>: hermano1 + hermano2 {} Permite seleccionar al siguiente elemento, que sigue inmediatamente después del indicado</w:t>
+      </w:r>
+    </w:p>
+    <w:p>
+      <w:pPr>
+        <w:tabs>
+          <w:tab w:val="left" w:pos="660"/>
+        </w:tabs>
+      </w:pPr>
+      <w:r>
+        <w:t>Selector de Hermanos Generales: da estilo a todos los elementos que vengan después del indicado en su mismo nivel</w:t>
+      </w:r>
+    </w:p>
+    <w:p>
+      <w:pPr>
+        <w:tabs>
+          <w:tab w:val="left" w:pos="660"/>
+        </w:tabs>
+      </w:pPr>
+      <w:r>
+        <w:t>hermano1 ~ hermano2 {}</w:t>
+      </w:r>
+    </w:p>
+    <w:p>
+      <w:pPr>
+        <w:tabs>
+          <w:tab w:val="left" w:pos="660"/>
+        </w:tabs>
+      </w:pPr>
+      <w:r>
+        <w:t>Los selectores de hijos y hermanos se pueden usar con más de un elemento siguiendo a otro</w:t>
+      </w:r>
+    </w:p>
+    <w:p>
+      <w:pPr>
+        <w:tabs>
+          <w:tab w:val="left" w:pos="660"/>
+        </w:tabs>
+      </w:pPr>
+      <w:r>
+        <w:t>Selector de múltiples elementos: elemento1, elemento2{} Dan estilo a varios tipos de elementos al mismo tiempo, con las mismas propiedades</w:t>
+      </w:r>
+    </w:p>
+    <w:p>
+      <w:pPr>
+        <w:tabs>
+          <w:tab w:val="left" w:pos="660"/>
+        </w:tabs>
+      </w:pPr>
+      <w:r>
+        <w:t>*/</w:t>
+      </w:r>
+    </w:p>
+    <w:p>
+      <w:pPr>
+        <w:tabs>
+          <w:tab w:val="left" w:pos="660"/>
+        </w:tabs>
+      </w:pPr>
+    </w:p>
+    <w:p>
+      <w:pPr>
+        <w:tabs>
+          <w:tab w:val="left" w:pos="660"/>
+        </w:tabs>
+      </w:pPr>
+    </w:p>
+    <w:p>
+      <w:pPr>
+        <w:tabs>
+          <w:tab w:val="left" w:pos="660"/>
+        </w:tabs>
+      </w:pPr>
+    </w:p>
+    <w:p>
+      <w:pPr>
+        <w:tabs>
+          <w:tab w:val="left" w:pos="660"/>
+        </w:tabs>
+      </w:pPr>
     </w:p>
     <w:p>
       <w:pPr>

</xml_diff>

<commit_message>
Actualizando Practica Cascada y Especificidad
</commit_message>
<xml_diff>
--- a/Curso HTML y CSS desde Certo - Teoria.docx
+++ b/Curso HTML y CSS desde Certo - Teoria.docx
@@ -14809,347 +14809,1151 @@
           <w:tab w:val="left" w:pos="660"/>
         </w:tabs>
       </w:pPr>
+      <w:r>
+        <w:t xml:space="preserve">Selector de atributo: vamos a dar estilo a un </w:t>
+      </w:r>
+      <w:proofErr w:type="spellStart"/>
+      <w:r>
+        <w:t>lemento</w:t>
+      </w:r>
+      <w:proofErr w:type="spellEnd"/>
+      <w:r>
+        <w:t xml:space="preserve"> que tenga un atributo específico.</w:t>
+      </w:r>
+    </w:p>
+    <w:p>
+      <w:pPr>
+        <w:tabs>
+          <w:tab w:val="left" w:pos="660"/>
+        </w:tabs>
+      </w:pPr>
+      <w:r>
+        <w:t>Se usa</w:t>
+      </w:r>
+    </w:p>
+    <w:p>
+      <w:pPr>
+        <w:tabs>
+          <w:tab w:val="left" w:pos="660"/>
+        </w:tabs>
+      </w:pPr>
+      <w:r>
+        <w:t>elemento[atributo="valor"</w:t>
+      </w:r>
+      <w:proofErr w:type="gramStart"/>
+      <w:r>
+        <w:t>]{</w:t>
+      </w:r>
+      <w:proofErr w:type="gramEnd"/>
+      <w:r>
+        <w:t xml:space="preserve">}. </w:t>
+      </w:r>
+    </w:p>
+    <w:p>
+      <w:pPr>
+        <w:tabs>
+          <w:tab w:val="left" w:pos="660"/>
+        </w:tabs>
+      </w:pPr>
+      <w:r>
+        <w:t xml:space="preserve">Si </w:t>
+      </w:r>
+      <w:proofErr w:type="gramStart"/>
+      <w:r>
+        <w:t>un elemento tienen</w:t>
+      </w:r>
+      <w:proofErr w:type="gramEnd"/>
+      <w:r>
+        <w:t xml:space="preserve"> un atributo definido o ese atributo tienen un valor específico. Si uso el signo $ después del atributo le digo que puede arrancar con </w:t>
+      </w:r>
+      <w:proofErr w:type="gramStart"/>
+      <w:r>
+        <w:t>algo</w:t>
+      </w:r>
+      <w:proofErr w:type="gramEnd"/>
+      <w:r>
+        <w:t xml:space="preserve"> pero tiene que terminar con lo que figura como valor. Significa termina con...</w:t>
+      </w:r>
+    </w:p>
+    <w:p>
+      <w:pPr>
+        <w:tabs>
+          <w:tab w:val="left" w:pos="660"/>
+        </w:tabs>
+      </w:pPr>
+      <w:r>
+        <w:t>Se usa</w:t>
+      </w:r>
+    </w:p>
+    <w:p>
+      <w:pPr>
+        <w:tabs>
+          <w:tab w:val="left" w:pos="660"/>
+        </w:tabs>
+      </w:pPr>
+      <w:proofErr w:type="spellStart"/>
+      <w:r>
+        <w:t>img</w:t>
+      </w:r>
+      <w:proofErr w:type="spellEnd"/>
+      <w:r>
+        <w:t>[</w:t>
+      </w:r>
+      <w:proofErr w:type="spellStart"/>
+      <w:r>
+        <w:t>src</w:t>
+      </w:r>
+      <w:proofErr w:type="spellEnd"/>
+      <w:r>
+        <w:t>$="</w:t>
+      </w:r>
+      <w:proofErr w:type="spellStart"/>
+      <w:r>
+        <w:t>severus</w:t>
+      </w:r>
+      <w:proofErr w:type="spellEnd"/>
+      <w:r>
+        <w:t>"</w:t>
+      </w:r>
+      <w:proofErr w:type="gramStart"/>
+      <w:r>
+        <w:t>]{</w:t>
+      </w:r>
+      <w:proofErr w:type="gramEnd"/>
+      <w:r>
+        <w:t>}</w:t>
+      </w:r>
+    </w:p>
+    <w:p>
+      <w:pPr>
+        <w:tabs>
+          <w:tab w:val="left" w:pos="660"/>
+        </w:tabs>
+      </w:pPr>
+      <w:r>
+        <w:t xml:space="preserve">El símbolo ^ significa </w:t>
+      </w:r>
+      <w:proofErr w:type="spellStart"/>
+      <w:r>
+        <w:t>arranaca</w:t>
+      </w:r>
+      <w:proofErr w:type="spellEnd"/>
+      <w:r>
+        <w:t xml:space="preserve"> o comienza con...</w:t>
+      </w:r>
+    </w:p>
+    <w:p>
+      <w:pPr>
+        <w:tabs>
+          <w:tab w:val="left" w:pos="660"/>
+        </w:tabs>
+      </w:pPr>
+      <w:r>
+        <w:t>Los tres puntos que aparecen cuando me posiciono sobre el selector significa hay algo más</w:t>
+      </w:r>
+    </w:p>
+    <w:p>
+      <w:pPr>
+        <w:tabs>
+          <w:tab w:val="left" w:pos="660"/>
+        </w:tabs>
+      </w:pPr>
+      <w:r>
+        <w:t>Se usa</w:t>
+      </w:r>
+    </w:p>
+    <w:p>
+      <w:pPr>
+        <w:tabs>
+          <w:tab w:val="left" w:pos="660"/>
+        </w:tabs>
+      </w:pPr>
+      <w:proofErr w:type="spellStart"/>
+      <w:r>
+        <w:t>img</w:t>
+      </w:r>
+      <w:proofErr w:type="spellEnd"/>
+      <w:r>
+        <w:t>[</w:t>
+      </w:r>
+      <w:proofErr w:type="spellStart"/>
+      <w:r>
+        <w:t>src</w:t>
+      </w:r>
+      <w:proofErr w:type="spellEnd"/>
+      <w:r>
+        <w:t>^="</w:t>
+      </w:r>
+      <w:proofErr w:type="spellStart"/>
+      <w:r>
+        <w:t>severus</w:t>
+      </w:r>
+      <w:proofErr w:type="spellEnd"/>
+      <w:r>
+        <w:t>"</w:t>
+      </w:r>
+      <w:proofErr w:type="gramStart"/>
+      <w:r>
+        <w:t>]{</w:t>
+      </w:r>
+      <w:proofErr w:type="gramEnd"/>
+      <w:r>
+        <w:t>}</w:t>
+      </w:r>
+    </w:p>
+    <w:p>
+      <w:pPr>
+        <w:tabs>
+          <w:tab w:val="left" w:pos="660"/>
+        </w:tabs>
+      </w:pPr>
+      <w:r>
+        <w:t>Sin los símbolos anteriores ($ o ^) tiene que ser el valor exacto</w:t>
+      </w:r>
+    </w:p>
+    <w:p>
+      <w:pPr>
+        <w:tabs>
+          <w:tab w:val="left" w:pos="660"/>
+        </w:tabs>
+      </w:pPr>
+      <w:r>
+        <w:t xml:space="preserve">Selectores descendientes: </w:t>
+      </w:r>
+    </w:p>
+    <w:p>
+      <w:pPr>
+        <w:tabs>
+          <w:tab w:val="left" w:pos="660"/>
+        </w:tabs>
+      </w:pPr>
+      <w:r>
+        <w:t>Se usa</w:t>
+      </w:r>
+    </w:p>
+    <w:p>
+      <w:pPr>
+        <w:tabs>
+          <w:tab w:val="left" w:pos="660"/>
+        </w:tabs>
+      </w:pPr>
+      <w:r>
+        <w:t>elemento1 elemento_dentro_elemento1{}</w:t>
+      </w:r>
+    </w:p>
+    <w:p>
+      <w:pPr>
+        <w:tabs>
+          <w:tab w:val="left" w:pos="660"/>
+        </w:tabs>
+      </w:pPr>
+      <w:r>
+        <w:t>Selecciona de forma descendente</w:t>
+      </w:r>
+    </w:p>
+    <w:p>
+      <w:pPr>
+        <w:tabs>
+          <w:tab w:val="left" w:pos="660"/>
+        </w:tabs>
+      </w:pPr>
+      <w:r>
+        <w:t>Selector de hijo directo</w:t>
+      </w:r>
+    </w:p>
+    <w:p>
+      <w:pPr>
+        <w:tabs>
+          <w:tab w:val="left" w:pos="660"/>
+        </w:tabs>
+      </w:pPr>
+      <w:proofErr w:type="spellStart"/>
+      <w:r>
+        <w:t>elemento_padre</w:t>
+      </w:r>
+      <w:proofErr w:type="spellEnd"/>
+      <w:r>
+        <w:t xml:space="preserve"> &gt; </w:t>
+      </w:r>
+      <w:proofErr w:type="spellStart"/>
+      <w:r>
+        <w:t>elemento_</w:t>
+      </w:r>
+      <w:proofErr w:type="gramStart"/>
+      <w:r>
+        <w:t>hijo</w:t>
+      </w:r>
+      <w:proofErr w:type="spellEnd"/>
+      <w:r>
+        <w:t>{</w:t>
+      </w:r>
+      <w:proofErr w:type="gramEnd"/>
+      <w:r>
+        <w:t>}: indica que elemento interno tiene que ser hijo directo de elemento externo</w:t>
+      </w:r>
+    </w:p>
+    <w:p>
+      <w:pPr>
+        <w:tabs>
+          <w:tab w:val="left" w:pos="660"/>
+        </w:tabs>
+      </w:pPr>
+      <w:r>
+        <w:t xml:space="preserve">Selector Hermano </w:t>
+      </w:r>
+      <w:proofErr w:type="spellStart"/>
+      <w:r>
+        <w:t>Adyascente</w:t>
+      </w:r>
+      <w:proofErr w:type="spellEnd"/>
+      <w:r>
+        <w:t>: hermano1 + hermano2 {} Permite seleccionar al siguiente elemento, que sigue inmediatamente después del indicado</w:t>
+      </w:r>
+    </w:p>
+    <w:p>
+      <w:pPr>
+        <w:tabs>
+          <w:tab w:val="left" w:pos="660"/>
+        </w:tabs>
+      </w:pPr>
+      <w:r>
+        <w:t>Selector de Hermanos Generales: da estilo a todos los elementos que vengan después del indicado en su mismo nivel</w:t>
+      </w:r>
+    </w:p>
+    <w:p>
+      <w:pPr>
+        <w:tabs>
+          <w:tab w:val="left" w:pos="660"/>
+        </w:tabs>
+      </w:pPr>
+      <w:r>
+        <w:t>hermano1 ~ hermano2 {}</w:t>
+      </w:r>
+    </w:p>
+    <w:p>
+      <w:pPr>
+        <w:tabs>
+          <w:tab w:val="left" w:pos="660"/>
+        </w:tabs>
+      </w:pPr>
+      <w:r>
+        <w:t>Los selectores de hijos y hermanos se pueden usar con más de un elemento siguiendo a otro</w:t>
+      </w:r>
+    </w:p>
+    <w:p>
+      <w:pPr>
+        <w:tabs>
+          <w:tab w:val="left" w:pos="660"/>
+        </w:tabs>
+      </w:pPr>
+      <w:r>
+        <w:t>Selector de múltiples elementos: elemento1, elemento2{} Dan estilo a varios tipos de elementos al mismo tiempo, con las mismas propiedades</w:t>
+      </w:r>
+    </w:p>
+    <w:p>
+      <w:pPr>
+        <w:tabs>
+          <w:tab w:val="left" w:pos="660"/>
+        </w:tabs>
+      </w:pPr>
+      <w:r>
+        <w:t>*/</w:t>
+      </w:r>
+    </w:p>
+    <w:p>
+      <w:pPr>
+        <w:tabs>
+          <w:tab w:val="left" w:pos="660"/>
+        </w:tabs>
+      </w:pPr>
+      <w:r>
+        <w:t>/*</w:t>
+      </w:r>
+    </w:p>
+    <w:p>
+      <w:pPr>
+        <w:tabs>
+          <w:tab w:val="left" w:pos="660"/>
+        </w:tabs>
+      </w:pPr>
+      <w:r>
+        <w:t>HERENCIA</w:t>
+      </w:r>
+    </w:p>
+    <w:p>
+      <w:pPr>
+        <w:tabs>
+          <w:tab w:val="left" w:pos="660"/>
+        </w:tabs>
+      </w:pPr>
+      <w:r>
+        <w:t xml:space="preserve">Dice que algunas propiedades pueden heredarse y </w:t>
+      </w:r>
+      <w:proofErr w:type="gramStart"/>
+      <w:r>
+        <w:t>otras no</w:t>
+      </w:r>
+      <w:proofErr w:type="gramEnd"/>
+    </w:p>
+    <w:p>
+      <w:pPr>
+        <w:tabs>
+          <w:tab w:val="left" w:pos="660"/>
+        </w:tabs>
+      </w:pPr>
+      <w:r>
+        <w:t xml:space="preserve">Por </w:t>
+      </w:r>
+      <w:proofErr w:type="gramStart"/>
+      <w:r>
+        <w:t>ejemplo</w:t>
+      </w:r>
+      <w:proofErr w:type="gramEnd"/>
+      <w:r>
+        <w:t xml:space="preserve"> a veces aplico un estilo que se termina aplicando al hijo pero no se aplica al padre</w:t>
+      </w:r>
+    </w:p>
+    <w:p>
+      <w:pPr>
+        <w:tabs>
+          <w:tab w:val="left" w:pos="660"/>
+        </w:tabs>
+      </w:pPr>
+      <w:r>
+        <w:t xml:space="preserve">Si le pongo un color al </w:t>
+      </w:r>
+      <w:proofErr w:type="spellStart"/>
+      <w:r>
+        <w:t>body</w:t>
+      </w:r>
+      <w:proofErr w:type="spellEnd"/>
+      <w:r>
+        <w:t xml:space="preserve">, todo el texto dentro de él toma ese color. esto se debe a que </w:t>
+      </w:r>
+      <w:proofErr w:type="spellStart"/>
+      <w:r>
+        <w:t>body</w:t>
+      </w:r>
+      <w:proofErr w:type="spellEnd"/>
+      <w:r>
+        <w:t xml:space="preserve"> tiene una </w:t>
+      </w:r>
+      <w:proofErr w:type="spellStart"/>
+      <w:r>
+        <w:t>popiedad</w:t>
+      </w:r>
+      <w:proofErr w:type="spellEnd"/>
+      <w:r>
+        <w:t xml:space="preserve"> que dice que si le doy un estilo los hijos lo heredan, </w:t>
+      </w:r>
+      <w:proofErr w:type="gramStart"/>
+      <w:r>
+        <w:t>la propiedades</w:t>
+      </w:r>
+      <w:proofErr w:type="gramEnd"/>
+      <w:r>
+        <w:t xml:space="preserve"> que le doy a </w:t>
+      </w:r>
+      <w:proofErr w:type="spellStart"/>
+      <w:r>
+        <w:t>body</w:t>
+      </w:r>
+      <w:proofErr w:type="spellEnd"/>
+      <w:r>
+        <w:t xml:space="preserve"> se van heredando hasta que la cambio en un elemento </w:t>
+      </w:r>
+      <w:proofErr w:type="spellStart"/>
+      <w:r>
+        <w:t>especificamente</w:t>
+      </w:r>
+      <w:proofErr w:type="spellEnd"/>
+      <w:r>
+        <w:t xml:space="preserve"> y ahí ya no se aplica el estilo dado en </w:t>
+      </w:r>
+      <w:proofErr w:type="spellStart"/>
+      <w:r>
+        <w:t>body</w:t>
+      </w:r>
+      <w:proofErr w:type="spellEnd"/>
+      <w:r>
+        <w:t xml:space="preserve"> para ese elemento. Esto se aplica a todos los padres e hijos en el documento</w:t>
+      </w:r>
+    </w:p>
+    <w:p>
+      <w:pPr>
+        <w:tabs>
+          <w:tab w:val="left" w:pos="660"/>
+        </w:tabs>
+      </w:pPr>
+      <w:r>
+        <w:t xml:space="preserve">color: </w:t>
+      </w:r>
+      <w:proofErr w:type="spellStart"/>
+      <w:r>
+        <w:t>inherit</w:t>
+      </w:r>
+      <w:proofErr w:type="spellEnd"/>
+      <w:r>
+        <w:t xml:space="preserve"> es el color por defecto que el elemento hereda de su padre o del elemento siguiente hacia arriba.</w:t>
+      </w:r>
+    </w:p>
+    <w:p>
+      <w:pPr>
+        <w:tabs>
+          <w:tab w:val="left" w:pos="660"/>
+        </w:tabs>
+      </w:pPr>
+      <w:proofErr w:type="spellStart"/>
+      <w:r>
+        <w:t>inherit</w:t>
+      </w:r>
+      <w:proofErr w:type="spellEnd"/>
+      <w:r>
+        <w:t xml:space="preserve"> intenta agarrarse de un objeto que da la propiedad buscada más arriba</w:t>
+      </w:r>
+    </w:p>
+    <w:p>
+      <w:pPr>
+        <w:tabs>
+          <w:tab w:val="left" w:pos="660"/>
+        </w:tabs>
+      </w:pPr>
+      <w:r>
+        <w:t xml:space="preserve">La propiedad </w:t>
+      </w:r>
+      <w:proofErr w:type="spellStart"/>
+      <w:r>
+        <w:t>width</w:t>
+      </w:r>
+      <w:proofErr w:type="spellEnd"/>
+      <w:r>
+        <w:t xml:space="preserve"> no es heredable por defecto, no tiene </w:t>
+      </w:r>
+      <w:proofErr w:type="spellStart"/>
+      <w:r>
+        <w:t>inherit</w:t>
+      </w:r>
+      <w:proofErr w:type="spellEnd"/>
+      <w:r>
+        <w:t xml:space="preserve"> por defecto, se lo tengo que dar manualmente</w:t>
+      </w:r>
+    </w:p>
+    <w:p>
+      <w:pPr>
+        <w:tabs>
+          <w:tab w:val="left" w:pos="660"/>
+        </w:tabs>
+      </w:pPr>
+      <w:r>
+        <w:t xml:space="preserve">Los elementos en bloque por defecto tienen un </w:t>
+      </w:r>
+      <w:proofErr w:type="spellStart"/>
+      <w:r>
+        <w:t>width</w:t>
+      </w:r>
+      <w:proofErr w:type="spellEnd"/>
+      <w:r>
+        <w:t xml:space="preserve"> del 100% y para los elementos en línea es auto</w:t>
+      </w:r>
+    </w:p>
+    <w:p>
+      <w:pPr>
+        <w:tabs>
+          <w:tab w:val="left" w:pos="660"/>
+        </w:tabs>
+      </w:pPr>
+      <w:proofErr w:type="spellStart"/>
+      <w:r>
+        <w:t>initial</w:t>
+      </w:r>
+      <w:proofErr w:type="spellEnd"/>
+      <w:r>
+        <w:t>: indica que la propiedad que tiene ese valor no hereda los valores de su padre, toma el valor que tiene el navegador por defecto.</w:t>
+      </w:r>
+    </w:p>
+    <w:p>
+      <w:pPr>
+        <w:tabs>
+          <w:tab w:val="left" w:pos="660"/>
+        </w:tabs>
+      </w:pPr>
+      <w:proofErr w:type="spellStart"/>
+      <w:r>
+        <w:t>unset</w:t>
+      </w:r>
+      <w:proofErr w:type="spellEnd"/>
+      <w:r>
+        <w:t xml:space="preserve">: restablece al valor inicial y actúa como </w:t>
+      </w:r>
+      <w:proofErr w:type="spellStart"/>
+      <w:r>
+        <w:t>inherit</w:t>
+      </w:r>
+      <w:proofErr w:type="spellEnd"/>
+      <w:r>
+        <w:t xml:space="preserve">, revierte al valor del navegador. El estilo del usuario es por ejemplo el que se le da a través de un </w:t>
+      </w:r>
+      <w:proofErr w:type="spellStart"/>
+      <w:r>
+        <w:t>plugin</w:t>
+      </w:r>
+      <w:proofErr w:type="spellEnd"/>
+      <w:r>
+        <w:t xml:space="preserve"> o </w:t>
+      </w:r>
+      <w:proofErr w:type="spellStart"/>
+      <w:r>
+        <w:t>modifia</w:t>
+      </w:r>
+      <w:proofErr w:type="spellEnd"/>
+      <w:r>
+        <w:t xml:space="preserve"> el navegador.</w:t>
+      </w:r>
+    </w:p>
+    <w:p>
+      <w:pPr>
+        <w:tabs>
+          <w:tab w:val="left" w:pos="660"/>
+        </w:tabs>
+      </w:pPr>
+      <w:proofErr w:type="spellStart"/>
+      <w:r>
+        <w:t>revert</w:t>
+      </w:r>
+      <w:proofErr w:type="spellEnd"/>
+      <w:r>
+        <w:t xml:space="preserve">: intenta primero encontrar el estilo del usuario, si el usuario definió un estilo lo revierte a eso y si no lo revierte a </w:t>
+      </w:r>
+      <w:proofErr w:type="spellStart"/>
+      <w:r>
+        <w:t>inherit</w:t>
+      </w:r>
+      <w:proofErr w:type="spellEnd"/>
+      <w:r>
+        <w:t>, al valor del navegador</w:t>
+      </w:r>
+    </w:p>
+    <w:p>
+      <w:pPr>
+        <w:tabs>
+          <w:tab w:val="left" w:pos="660"/>
+        </w:tabs>
+      </w:pPr>
+      <w:proofErr w:type="spellStart"/>
+      <w:r>
+        <w:t>inherit</w:t>
+      </w:r>
+      <w:proofErr w:type="spellEnd"/>
+      <w:r>
+        <w:t xml:space="preserve"> se puede usar para los </w:t>
+      </w:r>
+      <w:proofErr w:type="spellStart"/>
+      <w:r>
+        <w:t>textareas</w:t>
+      </w:r>
+      <w:proofErr w:type="spellEnd"/>
+      <w:r>
+        <w:t xml:space="preserve"> que no toman el formato a heredar, ya que los inputs y los </w:t>
+      </w:r>
+      <w:proofErr w:type="spellStart"/>
+      <w:r>
+        <w:t>textarea</w:t>
+      </w:r>
+      <w:proofErr w:type="spellEnd"/>
+      <w:r>
+        <w:t xml:space="preserve"> no tienen esta propiedad </w:t>
+      </w:r>
+      <w:proofErr w:type="spellStart"/>
+      <w:r>
+        <w:t>pof</w:t>
+      </w:r>
+      <w:proofErr w:type="spellEnd"/>
+      <w:r>
+        <w:t xml:space="preserve"> defecto</w:t>
+      </w:r>
+    </w:p>
+    <w:p>
+      <w:pPr>
+        <w:tabs>
+          <w:tab w:val="left" w:pos="660"/>
+        </w:tabs>
+      </w:pPr>
+      <w:r>
+        <w:t xml:space="preserve">Se define el </w:t>
+      </w:r>
+      <w:proofErr w:type="spellStart"/>
+      <w:r>
+        <w:t>font-family</w:t>
+      </w:r>
+      <w:proofErr w:type="spellEnd"/>
+      <w:r>
+        <w:t xml:space="preserve"> una vez y se hereda en los inputs de los formularios si usamos </w:t>
+      </w:r>
+      <w:proofErr w:type="spellStart"/>
+      <w:r>
+        <w:t>inherit</w:t>
+      </w:r>
+      <w:proofErr w:type="spellEnd"/>
+    </w:p>
+    <w:p>
+      <w:pPr>
+        <w:tabs>
+          <w:tab w:val="left" w:pos="660"/>
+        </w:tabs>
+      </w:pPr>
+      <w:r>
+        <w:t>El a también podemos hacer que herede los colores con esta propiedad</w:t>
+      </w:r>
+    </w:p>
+    <w:p>
+      <w:pPr>
+        <w:tabs>
+          <w:tab w:val="left" w:pos="660"/>
+        </w:tabs>
+      </w:pPr>
+      <w:r>
+        <w:t>En este caso todos los elementos toman estos estilos hasta que los cambie independientemente</w:t>
+      </w:r>
+    </w:p>
+    <w:p>
+      <w:pPr>
+        <w:tabs>
+          <w:tab w:val="left" w:pos="660"/>
+        </w:tabs>
+      </w:pPr>
+      <w:r>
+        <w:t>*/</w:t>
+      </w:r>
+    </w:p>
+    <w:p>
+      <w:pPr>
+        <w:tabs>
+          <w:tab w:val="left" w:pos="660"/>
+        </w:tabs>
+      </w:pPr>
+      <w:r>
+        <w:t>/*</w:t>
+      </w:r>
+    </w:p>
+    <w:p>
+      <w:pPr>
+        <w:tabs>
+          <w:tab w:val="left" w:pos="660"/>
+        </w:tabs>
+      </w:pPr>
+      <w:r>
+        <w:t>CASCADA Y ESPECIFICIDAD</w:t>
+      </w:r>
+    </w:p>
+    <w:p>
+      <w:pPr>
+        <w:tabs>
+          <w:tab w:val="left" w:pos="660"/>
+        </w:tabs>
+      </w:pPr>
+      <w:r>
+        <w:t xml:space="preserve">CSS como ya sabemos significa </w:t>
+      </w:r>
+      <w:proofErr w:type="spellStart"/>
+      <w:r>
+        <w:t>Cascading</w:t>
+      </w:r>
+      <w:proofErr w:type="spellEnd"/>
+      <w:r>
+        <w:t xml:space="preserve"> </w:t>
+      </w:r>
+      <w:proofErr w:type="spellStart"/>
+      <w:r>
+        <w:t>Stylesheets</w:t>
+      </w:r>
+      <w:proofErr w:type="spellEnd"/>
+      <w:r>
+        <w:t xml:space="preserve"> u Hojas de </w:t>
+      </w:r>
+      <w:proofErr w:type="spellStart"/>
+      <w:r>
+        <w:t>EStilo</w:t>
+      </w:r>
+      <w:proofErr w:type="spellEnd"/>
+      <w:r>
+        <w:t xml:space="preserve"> en Cascada. Es una de las cosas que componen el CSS</w:t>
+      </w:r>
+    </w:p>
+    <w:p>
+      <w:pPr>
+        <w:tabs>
+          <w:tab w:val="left" w:pos="660"/>
+        </w:tabs>
+      </w:pPr>
+      <w:r>
+        <w:t>Cuando están trabajando en un sitio ustedes observan que aplican un estilo a un elemento y ese elemento no está tomando ese estilo, esto se debe a que ese estilo depende de una puntuación</w:t>
+      </w:r>
+    </w:p>
+    <w:p>
+      <w:pPr>
+        <w:tabs>
+          <w:tab w:val="left" w:pos="660"/>
+        </w:tabs>
+      </w:pPr>
       <w:bookmarkStart w:id="0" w:name="_GoBack"/>
       <w:bookmarkEnd w:id="0"/>
       <w:r>
-        <w:t xml:space="preserve">Selector de atributo: vamos a dar estilo a un </w:t>
-      </w:r>
-      <w:proofErr w:type="spellStart"/>
-      <w:r>
-        <w:t>lemento</w:t>
-      </w:r>
-      <w:proofErr w:type="spellEnd"/>
-      <w:r>
-        <w:t xml:space="preserve"> que tenga un atributo específico.</w:t>
-      </w:r>
-    </w:p>
-    <w:p>
-      <w:pPr>
-        <w:tabs>
-          <w:tab w:val="left" w:pos="660"/>
-        </w:tabs>
-      </w:pPr>
-      <w:r>
-        <w:t>Se usa</w:t>
-      </w:r>
-    </w:p>
-    <w:p>
-      <w:pPr>
-        <w:tabs>
-          <w:tab w:val="left" w:pos="660"/>
-        </w:tabs>
-      </w:pPr>
-      <w:r>
-        <w:t>elemento[atributo="valor"</w:t>
-      </w:r>
+        <w:t xml:space="preserve">La especificidad y la cascada se encargan de resolver los conflictos que ocurren cuando dos estilos chocan sobre un elemento o se </w:t>
+      </w:r>
+      <w:proofErr w:type="spellStart"/>
+      <w:r>
+        <w:t>sobreescriben</w:t>
+      </w:r>
+      <w:proofErr w:type="spellEnd"/>
+      <w:r>
+        <w:t>.</w:t>
+      </w:r>
+    </w:p>
+    <w:p>
+      <w:pPr>
+        <w:tabs>
+          <w:tab w:val="left" w:pos="660"/>
+        </w:tabs>
+      </w:pPr>
+      <w:r>
+        <w:t>Ciertas formas de seleccionar tienen mayor puntuación y se le va a dar prioridad a ella</w:t>
+      </w:r>
+    </w:p>
+    <w:p>
+      <w:pPr>
+        <w:tabs>
+          <w:tab w:val="left" w:pos="660"/>
+        </w:tabs>
+      </w:pPr>
+      <w:r>
+        <w:t xml:space="preserve">La especificidad: es como la puntuación de un estilo. Si tienen la misma especificidad sigue el orden en que aparecen las reglas. Si pongo dos selectores o aplico los </w:t>
+      </w:r>
+      <w:proofErr w:type="spellStart"/>
+      <w:r>
+        <w:t>métods</w:t>
+      </w:r>
+      <w:proofErr w:type="spellEnd"/>
+      <w:r>
+        <w:t xml:space="preserve"> de selección combinados se adicionan las especificidades</w:t>
+      </w:r>
+    </w:p>
+    <w:p>
+      <w:pPr>
+        <w:tabs>
+          <w:tab w:val="left" w:pos="660"/>
+        </w:tabs>
+      </w:pPr>
+      <w:r>
+        <w:t xml:space="preserve">Ejemplo: </w:t>
+      </w:r>
+      <w:proofErr w:type="spellStart"/>
       <w:proofErr w:type="gramStart"/>
       <w:r>
-        <w:t>]{</w:t>
+        <w:t>body</w:t>
+      </w:r>
+      <w:proofErr w:type="spellEnd"/>
+      <w:r>
+        <w:t xml:space="preserve"> .titulo</w:t>
       </w:r>
       <w:proofErr w:type="gramEnd"/>
       <w:r>
-        <w:t xml:space="preserve">}. </w:t>
-      </w:r>
-    </w:p>
-    <w:p>
-      <w:pPr>
-        <w:tabs>
-          <w:tab w:val="left" w:pos="660"/>
-        </w:tabs>
-      </w:pPr>
-      <w:r>
-        <w:t xml:space="preserve">Si </w:t>
-      </w:r>
+        <w:t>{} es más específico que .título</w:t>
+      </w:r>
+    </w:p>
+    <w:p>
+      <w:pPr>
+        <w:tabs>
+          <w:tab w:val="left" w:pos="660"/>
+        </w:tabs>
+      </w:pPr>
+      <w:r>
+        <w:t xml:space="preserve">Esto puede aplicarse como </w:t>
+      </w:r>
+      <w:proofErr w:type="spellStart"/>
+      <w:r>
+        <w:t>fallback</w:t>
+      </w:r>
+      <w:proofErr w:type="spellEnd"/>
+      <w:r>
+        <w:t>, cuando no se puede aplicar una regla, se pasa a la siguiente</w:t>
+      </w:r>
+    </w:p>
+    <w:p>
+      <w:pPr>
+        <w:tabs>
+          <w:tab w:val="left" w:pos="660"/>
+        </w:tabs>
+      </w:pPr>
+      <w:r>
+        <w:t xml:space="preserve">La cascada nos </w:t>
+      </w:r>
+      <w:proofErr w:type="spellStart"/>
+      <w:r>
+        <w:t>díce</w:t>
+      </w:r>
+      <w:proofErr w:type="spellEnd"/>
+      <w:r>
+        <w:t>: el orden en el que damos los estilos sí importa</w:t>
+      </w:r>
+    </w:p>
+    <w:p>
+      <w:pPr>
+        <w:tabs>
+          <w:tab w:val="left" w:pos="660"/>
+        </w:tabs>
+      </w:pPr>
+      <w:r>
+        <w:t xml:space="preserve">Si dos reglas tienen el mismo valor de especificidad se va a decidir </w:t>
+      </w:r>
+      <w:proofErr w:type="spellStart"/>
+      <w:r>
+        <w:t>cual</w:t>
+      </w:r>
+      <w:proofErr w:type="spellEnd"/>
+      <w:r>
+        <w:t xml:space="preserve"> aplicar por el orden y va a quedar la última regla que apliquemos</w:t>
+      </w:r>
+    </w:p>
+    <w:p>
+      <w:pPr>
+        <w:tabs>
+          <w:tab w:val="left" w:pos="660"/>
+        </w:tabs>
+      </w:pPr>
       <w:proofErr w:type="gramStart"/>
       <w:r>
-        <w:t>un elemento tienen</w:t>
+        <w:t>Qué pasa si un elemento tiene más especificidad?</w:t>
       </w:r>
       <w:proofErr w:type="gramEnd"/>
       <w:r>
-        <w:t xml:space="preserve"> un atributo definido o ese atributo tienen un valor específico. Si uso el signo $ después del atributo le digo que puede arrancar con </w:t>
+        <w:t xml:space="preserve"> Esto significa que ese elemento es más específico. Por </w:t>
       </w:r>
       <w:proofErr w:type="gramStart"/>
       <w:r>
-        <w:t>algo</w:t>
+        <w:t>ejemplo</w:t>
       </w:r>
       <w:proofErr w:type="gramEnd"/>
       <w:r>
-        <w:t xml:space="preserve"> pero tiene que terminar con lo que figura como valor. Significa termina con...</w:t>
-      </w:r>
-    </w:p>
-    <w:p>
-      <w:pPr>
-        <w:tabs>
-          <w:tab w:val="left" w:pos="660"/>
-        </w:tabs>
-      </w:pPr>
-      <w:r>
-        <w:t>Se usa</w:t>
-      </w:r>
-    </w:p>
-    <w:p>
-      <w:pPr>
-        <w:tabs>
-          <w:tab w:val="left" w:pos="660"/>
-        </w:tabs>
-      </w:pPr>
-      <w:proofErr w:type="spellStart"/>
-      <w:r>
-        <w:t>img</w:t>
-      </w:r>
-      <w:proofErr w:type="spellEnd"/>
-      <w:r>
-        <w:t>[</w:t>
-      </w:r>
-      <w:proofErr w:type="spellStart"/>
-      <w:r>
-        <w:t>src</w:t>
-      </w:r>
-      <w:proofErr w:type="spellEnd"/>
-      <w:r>
-        <w:t>$="</w:t>
-      </w:r>
-      <w:proofErr w:type="spellStart"/>
-      <w:r>
-        <w:t>severus</w:t>
-      </w:r>
-      <w:proofErr w:type="spellEnd"/>
-      <w:r>
-        <w:t>"</w:t>
-      </w:r>
+        <w:t xml:space="preserve"> una clase es más específica que un elemento como selector</w:t>
+      </w:r>
+    </w:p>
+    <w:p>
+      <w:pPr>
+        <w:tabs>
+          <w:tab w:val="left" w:pos="660"/>
+        </w:tabs>
+      </w:pPr>
+      <w:r>
+        <w:t>Ejemplo</w:t>
+      </w:r>
+    </w:p>
+    <w:p>
+      <w:pPr>
+        <w:tabs>
+          <w:tab w:val="left" w:pos="660"/>
+        </w:tabs>
+      </w:pPr>
+      <w:r>
+        <w:t>.</w:t>
+      </w:r>
+      <w:proofErr w:type="spellStart"/>
+      <w:r>
+        <w:t>class</w:t>
+      </w:r>
+      <w:proofErr w:type="spellEnd"/>
+      <w:r>
+        <w:t xml:space="preserve"> (0, 1, 0)</w:t>
+      </w:r>
+    </w:p>
+    <w:p>
+      <w:pPr>
+        <w:tabs>
+          <w:tab w:val="left" w:pos="660"/>
+        </w:tabs>
+      </w:pPr>
+      <w:r>
+        <w:t>h1 (0, 0, 1)</w:t>
+      </w:r>
+    </w:p>
+    <w:p>
+      <w:pPr>
+        <w:tabs>
+          <w:tab w:val="left" w:pos="660"/>
+        </w:tabs>
+      </w:pPr>
+      <w:r>
+        <w:t xml:space="preserve">En este caso la cascada ya no aplica porque la clase tiene mayor </w:t>
+      </w:r>
+      <w:proofErr w:type="spellStart"/>
+      <w:r>
+        <w:t>especifididad</w:t>
+      </w:r>
+      <w:proofErr w:type="spellEnd"/>
+      <w:r>
+        <w:t xml:space="preserve">, la importancia está dada de derecha a izquierda </w:t>
+      </w:r>
+    </w:p>
+    <w:p>
+      <w:pPr>
+        <w:tabs>
+          <w:tab w:val="left" w:pos="660"/>
+        </w:tabs>
+      </w:pPr>
+      <w:r>
+        <w:t>#id (1, 0, 0) este tiene la mayor especificidad</w:t>
+      </w:r>
+    </w:p>
+    <w:p>
+      <w:pPr>
+        <w:tabs>
+          <w:tab w:val="left" w:pos="660"/>
+        </w:tabs>
+      </w:pPr>
+      <w:r>
+        <w:t>En estos casos el orden no es importante</w:t>
+      </w:r>
+    </w:p>
+    <w:p>
+      <w:pPr>
+        <w:tabs>
+          <w:tab w:val="left" w:pos="660"/>
+        </w:tabs>
+      </w:pPr>
+      <w:r>
+        <w:t xml:space="preserve">La especificidad es la forma de resolver </w:t>
+      </w:r>
+      <w:proofErr w:type="spellStart"/>
+      <w:r>
+        <w:t>confilctos</w:t>
+      </w:r>
+      <w:proofErr w:type="spellEnd"/>
+    </w:p>
+    <w:p>
+      <w:pPr>
+        <w:tabs>
+          <w:tab w:val="left" w:pos="660"/>
+        </w:tabs>
+      </w:pPr>
+      <w:r>
+        <w:t>La prioridad la da la especificidad, la cual es un concepto de cascada</w:t>
+      </w:r>
+    </w:p>
+    <w:p>
+      <w:pPr>
+        <w:tabs>
+          <w:tab w:val="left" w:pos="660"/>
+        </w:tabs>
+      </w:pPr>
+      <w:r>
+        <w:t>Hay algo aún más importante al aplicar estilos y es el estilo en línea, cuando se aplica directamente a un elemento en el archivo HTML</w:t>
+      </w:r>
+    </w:p>
+    <w:p>
+      <w:pPr>
+        <w:tabs>
+          <w:tab w:val="left" w:pos="660"/>
+        </w:tabs>
+      </w:pPr>
+      <w:r>
+        <w:t>Acá ya no funciona la especificidad, lo menos importante es lo que indica el navegador</w:t>
+      </w:r>
+    </w:p>
+    <w:p>
+      <w:pPr>
+        <w:tabs>
+          <w:tab w:val="left" w:pos="660"/>
+        </w:tabs>
+      </w:pPr>
+      <w:r>
+        <w:t>Niveles de importancia</w:t>
+      </w:r>
+    </w:p>
+    <w:p>
+      <w:pPr>
+        <w:tabs>
+          <w:tab w:val="left" w:pos="660"/>
+        </w:tabs>
+      </w:pPr>
+      <w:r>
+        <w:t>De mayor a menor los niveles son los siguiente:</w:t>
+      </w:r>
+    </w:p>
+    <w:p>
+      <w:pPr>
+        <w:tabs>
+          <w:tab w:val="left" w:pos="660"/>
+        </w:tabs>
+      </w:pPr>
       <w:proofErr w:type="gramStart"/>
       <w:r>
-        <w:t>]{</w:t>
+        <w:t>- !IMPORTANT</w:t>
       </w:r>
       <w:proofErr w:type="gramEnd"/>
       <w:r>
-        <w:t>}</w:t>
-      </w:r>
-    </w:p>
-    <w:p>
-      <w:pPr>
-        <w:tabs>
-          <w:tab w:val="left" w:pos="660"/>
-        </w:tabs>
-      </w:pPr>
-      <w:r>
-        <w:t xml:space="preserve">El símbolo ^ significa </w:t>
-      </w:r>
-      <w:proofErr w:type="spellStart"/>
-      <w:r>
-        <w:t>arranaca</w:t>
-      </w:r>
-      <w:proofErr w:type="spellEnd"/>
-      <w:r>
-        <w:t xml:space="preserve"> o comienza con...</w:t>
-      </w:r>
-    </w:p>
-    <w:p>
-      <w:pPr>
-        <w:tabs>
-          <w:tab w:val="left" w:pos="660"/>
-        </w:tabs>
-      </w:pPr>
-      <w:r>
-        <w:t>Los tres puntos que aparecen cuando me posiciono sobre el selector significa hay algo más</w:t>
-      </w:r>
-    </w:p>
-    <w:p>
-      <w:pPr>
-        <w:tabs>
-          <w:tab w:val="left" w:pos="660"/>
-        </w:tabs>
-      </w:pPr>
-      <w:r>
-        <w:t>Se usa</w:t>
-      </w:r>
-    </w:p>
-    <w:p>
-      <w:pPr>
-        <w:tabs>
-          <w:tab w:val="left" w:pos="660"/>
-        </w:tabs>
-      </w:pPr>
-      <w:proofErr w:type="spellStart"/>
-      <w:r>
-        <w:t>img</w:t>
-      </w:r>
-      <w:proofErr w:type="spellEnd"/>
-      <w:r>
-        <w:t>[</w:t>
-      </w:r>
-      <w:proofErr w:type="spellStart"/>
-      <w:r>
-        <w:t>src</w:t>
-      </w:r>
-      <w:proofErr w:type="spellEnd"/>
-      <w:r>
-        <w:t>^="</w:t>
-      </w:r>
-      <w:proofErr w:type="spellStart"/>
-      <w:r>
-        <w:t>severus</w:t>
-      </w:r>
-      <w:proofErr w:type="spellEnd"/>
-      <w:r>
-        <w:t>"</w:t>
-      </w:r>
-      <w:proofErr w:type="gramStart"/>
-      <w:r>
-        <w:t>]{</w:t>
-      </w:r>
-      <w:proofErr w:type="gramEnd"/>
-      <w:r>
-        <w:t>}</w:t>
-      </w:r>
-    </w:p>
-    <w:p>
-      <w:pPr>
-        <w:tabs>
-          <w:tab w:val="left" w:pos="660"/>
-        </w:tabs>
-      </w:pPr>
-      <w:r>
-        <w:t>Sin los símbolos anteriores ($ o ^) tiene que ser el valor exacto</w:t>
-      </w:r>
-    </w:p>
-    <w:p>
-      <w:pPr>
-        <w:tabs>
-          <w:tab w:val="left" w:pos="660"/>
-        </w:tabs>
-      </w:pPr>
-      <w:r>
-        <w:t xml:space="preserve">Selectores descendientes: </w:t>
-      </w:r>
-    </w:p>
-    <w:p>
-      <w:pPr>
-        <w:tabs>
-          <w:tab w:val="left" w:pos="660"/>
-        </w:tabs>
-      </w:pPr>
-      <w:r>
-        <w:t>Se usa</w:t>
-      </w:r>
-    </w:p>
-    <w:p>
-      <w:pPr>
-        <w:tabs>
-          <w:tab w:val="left" w:pos="660"/>
-        </w:tabs>
-      </w:pPr>
-      <w:r>
-        <w:t>elemento1 elemento_dentro_elemento1{}</w:t>
-      </w:r>
-    </w:p>
-    <w:p>
-      <w:pPr>
-        <w:tabs>
-          <w:tab w:val="left" w:pos="660"/>
-        </w:tabs>
-      </w:pPr>
-      <w:r>
-        <w:t>Selecciona de forma descendente</w:t>
-      </w:r>
-    </w:p>
-    <w:p>
-      <w:pPr>
-        <w:tabs>
-          <w:tab w:val="left" w:pos="660"/>
-        </w:tabs>
-      </w:pPr>
-      <w:r>
-        <w:t>Selector de hijo directo</w:t>
-      </w:r>
-    </w:p>
-    <w:p>
-      <w:pPr>
-        <w:tabs>
-          <w:tab w:val="left" w:pos="660"/>
-        </w:tabs>
-      </w:pPr>
-      <w:proofErr w:type="spellStart"/>
-      <w:r>
-        <w:t>elemento_padre</w:t>
-      </w:r>
-      <w:proofErr w:type="spellEnd"/>
-      <w:r>
-        <w:t xml:space="preserve"> &gt; </w:t>
-      </w:r>
-      <w:proofErr w:type="spellStart"/>
-      <w:r>
-        <w:t>elemento_</w:t>
-      </w:r>
-      <w:proofErr w:type="gramStart"/>
-      <w:r>
-        <w:t>hijo</w:t>
-      </w:r>
-      <w:proofErr w:type="spellEnd"/>
-      <w:r>
-        <w:t>{</w:t>
-      </w:r>
-      <w:proofErr w:type="gramEnd"/>
-      <w:r>
-        <w:t>}: indica que elemento interno tiene que ser hijo directo de elemento externo</w:t>
-      </w:r>
-    </w:p>
-    <w:p>
-      <w:pPr>
-        <w:tabs>
-          <w:tab w:val="left" w:pos="660"/>
-        </w:tabs>
-      </w:pPr>
-      <w:r>
-        <w:t xml:space="preserve">Selector Hermano </w:t>
-      </w:r>
-      <w:proofErr w:type="spellStart"/>
-      <w:r>
-        <w:t>Adyascente</w:t>
-      </w:r>
-      <w:proofErr w:type="spellEnd"/>
-      <w:r>
-        <w:t>: hermano1 + hermano2 {} Permite seleccionar al siguiente elemento, que sigue inmediatamente después del indicado</w:t>
-      </w:r>
-    </w:p>
-    <w:p>
-      <w:pPr>
-        <w:tabs>
-          <w:tab w:val="left" w:pos="660"/>
-        </w:tabs>
-      </w:pPr>
-      <w:r>
-        <w:t>Selector de Hermanos Generales: da estilo a todos los elementos que vengan después del indicado en su mismo nivel</w:t>
-      </w:r>
-    </w:p>
-    <w:p>
-      <w:pPr>
-        <w:tabs>
-          <w:tab w:val="left" w:pos="660"/>
-        </w:tabs>
-      </w:pPr>
-      <w:r>
-        <w:t>hermano1 ~ hermano2 {}</w:t>
-      </w:r>
-    </w:p>
-    <w:p>
-      <w:pPr>
-        <w:tabs>
-          <w:tab w:val="left" w:pos="660"/>
-        </w:tabs>
-      </w:pPr>
-      <w:r>
-        <w:t>Los selectores de hijos y hermanos se pueden usar con más de un elemento siguiendo a otro</w:t>
-      </w:r>
-    </w:p>
-    <w:p>
-      <w:pPr>
-        <w:tabs>
-          <w:tab w:val="left" w:pos="660"/>
-        </w:tabs>
-      </w:pPr>
-      <w:r>
-        <w:t>Selector de múltiples elementos: elemento1, elemento2{} Dan estilo a varios tipos de elementos al mismo tiempo, con las mismas propiedades</w:t>
+        <w:t>: tiene más importancia que todo lo demás en los estilos</w:t>
+      </w:r>
+    </w:p>
+    <w:p>
+      <w:pPr>
+        <w:tabs>
+          <w:tab w:val="left" w:pos="660"/>
+        </w:tabs>
+      </w:pPr>
+      <w:r>
+        <w:t>- Atributo Style</w:t>
+      </w:r>
+    </w:p>
+    <w:p>
+      <w:pPr>
+        <w:tabs>
+          <w:tab w:val="left" w:pos="660"/>
+        </w:tabs>
+      </w:pPr>
+      <w:r>
+        <w:t>- Etiqueta Style - Archivo CSS externo: tienen el mismo nivel de importancia</w:t>
+      </w:r>
+    </w:p>
+    <w:p>
+      <w:pPr>
+        <w:tabs>
+          <w:tab w:val="left" w:pos="660"/>
+        </w:tabs>
+      </w:pPr>
+      <w:r>
+        <w:t xml:space="preserve">- Cambios hechos por el usuario (extensiones, configuración, </w:t>
+      </w:r>
+      <w:proofErr w:type="spellStart"/>
+      <w:r>
+        <w:t>etc</w:t>
+      </w:r>
+      <w:proofErr w:type="spellEnd"/>
+      <w:r>
+        <w:t>)</w:t>
+      </w:r>
+    </w:p>
+    <w:p>
+      <w:pPr>
+        <w:tabs>
+          <w:tab w:val="left" w:pos="660"/>
+        </w:tabs>
+      </w:pPr>
+      <w:r>
+        <w:t>- Navegador</w:t>
+      </w:r>
+    </w:p>
+    <w:p>
+      <w:pPr>
+        <w:tabs>
+          <w:tab w:val="left" w:pos="660"/>
+        </w:tabs>
+      </w:pPr>
+      <w:proofErr w:type="spellStart"/>
+      <w:r>
+        <w:t>fallback</w:t>
+      </w:r>
+      <w:proofErr w:type="spellEnd"/>
+      <w:r>
+        <w:t>: es un estilo que se usa en caso que no funcione lo que aplicamos, son opciones de respaldo</w:t>
       </w:r>
     </w:p>
     <w:p>

</xml_diff>

<commit_message>
Actualizando Practica Metodología BEM
</commit_message>
<xml_diff>
--- a/Curso HTML y CSS desde Certo - Teoria.docx
+++ b/Curso HTML y CSS desde Certo - Teoria.docx
@@ -16018,8 +16018,584 @@
           <w:tab w:val="left" w:pos="660"/>
         </w:tabs>
       </w:pPr>
+    </w:p>
+    <w:p>
+      <w:pPr>
+        <w:tabs>
+          <w:tab w:val="left" w:pos="660"/>
+        </w:tabs>
+      </w:pPr>
+      <w:r>
+        <w:t xml:space="preserve">  </w:t>
+      </w:r>
+      <w:proofErr w:type="gramStart"/>
+      <w:r>
+        <w:t>:</w:t>
+      </w:r>
+      <w:proofErr w:type="spellStart"/>
+      <w:r>
+        <w:t>hover</w:t>
+      </w:r>
+      <w:proofErr w:type="spellEnd"/>
+      <w:proofErr w:type="gramEnd"/>
+      <w:r>
+        <w:t xml:space="preserve"> selecciona el elemento cuando paso el mouse por encima. Este evento es mouse </w:t>
+      </w:r>
+      <w:proofErr w:type="spellStart"/>
+      <w:r>
+        <w:t>over</w:t>
+      </w:r>
+      <w:proofErr w:type="spellEnd"/>
+      <w:r>
+        <w:t xml:space="preserve">, cuando el mouse está por encima del elemento se activa la regla. Es la </w:t>
+      </w:r>
+      <w:proofErr w:type="spellStart"/>
+      <w:r>
+        <w:t>pseudoclase</w:t>
+      </w:r>
+      <w:proofErr w:type="spellEnd"/>
+      <w:r>
+        <w:t xml:space="preserve"> más utilizada </w:t>
+      </w:r>
+    </w:p>
+    <w:p>
+      <w:pPr>
+        <w:tabs>
+          <w:tab w:val="left" w:pos="660"/>
+        </w:tabs>
+      </w:pPr>
+      <w:r>
+        <w:t xml:space="preserve">  </w:t>
+      </w:r>
+      <w:proofErr w:type="gramStart"/>
+      <w:r>
+        <w:t>:active</w:t>
+      </w:r>
+      <w:proofErr w:type="gramEnd"/>
+      <w:r>
+        <w:t xml:space="preserve"> define el color de un elemento cuando está activo, mientras se esté </w:t>
+      </w:r>
+      <w:proofErr w:type="spellStart"/>
+      <w:r>
+        <w:t>clickeando</w:t>
+      </w:r>
+      <w:proofErr w:type="spellEnd"/>
+      <w:r>
+        <w:t xml:space="preserve"> el elemento. Se aplica con los dos </w:t>
+      </w:r>
+      <w:proofErr w:type="spellStart"/>
+      <w:r>
+        <w:t>clicks</w:t>
+      </w:r>
+      <w:proofErr w:type="spellEnd"/>
+      <w:r>
+        <w:t xml:space="preserve"> izquierdo y derecho</w:t>
+      </w:r>
+    </w:p>
+    <w:p>
+      <w:pPr>
+        <w:tabs>
+          <w:tab w:val="left" w:pos="660"/>
+        </w:tabs>
+      </w:pPr>
+      <w:r>
+        <w:t xml:space="preserve">  </w:t>
+      </w:r>
+      <w:proofErr w:type="gramStart"/>
+      <w:r>
+        <w:t>:</w:t>
+      </w:r>
+      <w:proofErr w:type="spellStart"/>
+      <w:r>
+        <w:t>first</w:t>
+      </w:r>
+      <w:proofErr w:type="gramEnd"/>
+      <w:r>
+        <w:t>-child</w:t>
+      </w:r>
+      <w:proofErr w:type="spellEnd"/>
+      <w:r>
+        <w:t xml:space="preserve"> aplica la regla sólo al primer elemento que encuentra del tipo indicado</w:t>
+      </w:r>
+    </w:p>
+    <w:p>
+      <w:pPr>
+        <w:tabs>
+          <w:tab w:val="left" w:pos="660"/>
+        </w:tabs>
+      </w:pPr>
+      <w:r>
+        <w:t xml:space="preserve">  </w:t>
+      </w:r>
+      <w:proofErr w:type="gramStart"/>
+      <w:r>
+        <w:t>:</w:t>
+      </w:r>
+      <w:proofErr w:type="spellStart"/>
+      <w:r>
+        <w:t>last</w:t>
+      </w:r>
+      <w:proofErr w:type="gramEnd"/>
+      <w:r>
+        <w:t>-child</w:t>
+      </w:r>
+      <w:proofErr w:type="spellEnd"/>
+      <w:r>
+        <w:t xml:space="preserve"> aplica la regla sólo al último elemento que encuentre de ese tipo</w:t>
+      </w:r>
+    </w:p>
+    <w:p>
+      <w:pPr>
+        <w:tabs>
+          <w:tab w:val="left" w:pos="660"/>
+        </w:tabs>
+      </w:pPr>
+      <w:r>
+        <w:t xml:space="preserve">  </w:t>
+      </w:r>
+      <w:proofErr w:type="gramStart"/>
+      <w:r>
+        <w:t>:</w:t>
+      </w:r>
+      <w:proofErr w:type="spellStart"/>
+      <w:r>
+        <w:t>nth</w:t>
+      </w:r>
+      <w:proofErr w:type="gramEnd"/>
+      <w:r>
+        <w:t>-child</w:t>
+      </w:r>
+      <w:proofErr w:type="spellEnd"/>
+      <w:r>
+        <w:t xml:space="preserve">(número elemento) selecciona al elemento indicado entre los paréntesis. Si entre paréntesis ponemos un número acompañado por n, va a comenzar en el elemento indicado y va a saltar de número en </w:t>
+      </w:r>
+      <w:proofErr w:type="spellStart"/>
+      <w:r>
+        <w:t>numero</w:t>
+      </w:r>
+      <w:proofErr w:type="spellEnd"/>
+      <w:r>
+        <w:t>. Por ejemplo</w:t>
+      </w:r>
+    </w:p>
+    <w:p>
+      <w:pPr>
+        <w:tabs>
+          <w:tab w:val="left" w:pos="660"/>
+        </w:tabs>
+      </w:pPr>
+      <w:r>
+        <w:t xml:space="preserve">  </w:t>
+      </w:r>
+      <w:proofErr w:type="gramStart"/>
+      <w:r>
+        <w:t>:</w:t>
+      </w:r>
+      <w:proofErr w:type="spellStart"/>
+      <w:r>
+        <w:t>nth</w:t>
+      </w:r>
+      <w:proofErr w:type="gramEnd"/>
+      <w:r>
+        <w:t>-child</w:t>
+      </w:r>
+      <w:proofErr w:type="spellEnd"/>
+      <w:r>
+        <w:t xml:space="preserve">(3n) a partir del tercer elemento va a saltar de tres en tres. Esta </w:t>
+      </w:r>
+      <w:proofErr w:type="spellStart"/>
+      <w:r>
+        <w:t>pseudo</w:t>
+      </w:r>
+      <w:proofErr w:type="spellEnd"/>
+      <w:r>
+        <w:t>-clase se usa para dar estilo a tablas. Tiene en cuenta a todos los hijos</w:t>
+      </w:r>
+    </w:p>
+    <w:p>
+      <w:pPr>
+        <w:tabs>
+          <w:tab w:val="left" w:pos="660"/>
+        </w:tabs>
+      </w:pPr>
+      <w:r>
+        <w:t xml:space="preserve">  </w:t>
+      </w:r>
+      <w:proofErr w:type="gramStart"/>
+      <w:r>
+        <w:t>:</w:t>
+      </w:r>
+      <w:proofErr w:type="spellStart"/>
+      <w:r>
+        <w:t>nth</w:t>
+      </w:r>
+      <w:proofErr w:type="spellEnd"/>
+      <w:proofErr w:type="gramEnd"/>
+      <w:r>
+        <w:t>-of-</w:t>
+      </w:r>
+      <w:proofErr w:type="spellStart"/>
+      <w:r>
+        <w:t>type</w:t>
+      </w:r>
+      <w:proofErr w:type="spellEnd"/>
+      <w:r>
+        <w:t>() hace lo mismo pero sólo con elementos del mismo tipo. Tiene sólo en cuenta a los elementos del mismo tipo</w:t>
+      </w:r>
+    </w:p>
+    <w:p>
+      <w:pPr>
+        <w:tabs>
+          <w:tab w:val="left" w:pos="660"/>
+        </w:tabs>
+      </w:pPr>
+      <w:r>
+        <w:t xml:space="preserve">  </w:t>
+      </w:r>
+      <w:proofErr w:type="gramStart"/>
+      <w:r>
+        <w:t>:</w:t>
+      </w:r>
+      <w:proofErr w:type="spellStart"/>
+      <w:r>
+        <w:t>not</w:t>
+      </w:r>
+      <w:proofErr w:type="spellEnd"/>
+      <w:proofErr w:type="gramEnd"/>
+      <w:r>
+        <w:t>() no aplica la regla al elemento, clase o id indicado entre paréntesis</w:t>
+      </w:r>
+    </w:p>
+    <w:p>
+      <w:pPr>
+        <w:tabs>
+          <w:tab w:val="left" w:pos="660"/>
+        </w:tabs>
+      </w:pPr>
+      <w:r>
+        <w:t xml:space="preserve">  </w:t>
+      </w:r>
+      <w:proofErr w:type="gramStart"/>
+      <w:r>
+        <w:t>:</w:t>
+      </w:r>
+      <w:proofErr w:type="spellStart"/>
+      <w:r>
+        <w:t>empty</w:t>
+      </w:r>
+      <w:proofErr w:type="spellEnd"/>
+      <w:proofErr w:type="gramEnd"/>
+      <w:r>
+        <w:t xml:space="preserve"> selecciona sólo aquellos elementos del tipo indicado que estén vacíos. Se usa, por ejemplo. para en caso de tener un contenido mostrar un estilo y en caso de estar vacío que no se muestre nada</w:t>
+      </w:r>
+    </w:p>
+    <w:p>
+      <w:pPr>
+        <w:tabs>
+          <w:tab w:val="left" w:pos="660"/>
+        </w:tabs>
+      </w:pPr>
+      <w:r>
+        <w:t xml:space="preserve">  </w:t>
+      </w:r>
+      <w:proofErr w:type="gramStart"/>
+      <w:r>
+        <w:t>:</w:t>
+      </w:r>
+      <w:proofErr w:type="spellStart"/>
+      <w:r>
+        <w:t>root</w:t>
+      </w:r>
+      <w:proofErr w:type="spellEnd"/>
+      <w:proofErr w:type="gramEnd"/>
+      <w:r>
+        <w:t xml:space="preserve"> selecciona al elemento raíz. Va siempre arriba de todo en el </w:t>
+      </w:r>
+      <w:proofErr w:type="spellStart"/>
+      <w:r>
+        <w:t>css</w:t>
+      </w:r>
+      <w:proofErr w:type="spellEnd"/>
+      <w:r>
+        <w:t xml:space="preserve"> y no acompaña a ningún elemento, va solo. Es el elemento base, y todos los </w:t>
+      </w:r>
+      <w:proofErr w:type="spellStart"/>
+      <w:r>
+        <w:t>demas</w:t>
+      </w:r>
+      <w:proofErr w:type="spellEnd"/>
+      <w:r>
+        <w:t xml:space="preserve"> lo heredan</w:t>
+      </w:r>
+    </w:p>
+    <w:p>
+      <w:pPr>
+        <w:tabs>
+          <w:tab w:val="left" w:pos="660"/>
+        </w:tabs>
+      </w:pPr>
+      <w:r>
+        <w:t xml:space="preserve">  </w:t>
+      </w:r>
+      <w:proofErr w:type="gramStart"/>
+      <w:r>
+        <w:t>:</w:t>
+      </w:r>
+      <w:proofErr w:type="spellStart"/>
+      <w:r>
+        <w:t>checked</w:t>
+      </w:r>
+      <w:proofErr w:type="spellEnd"/>
+      <w:proofErr w:type="gramEnd"/>
+      <w:r>
+        <w:t xml:space="preserve"> selecciona un </w:t>
+      </w:r>
+      <w:proofErr w:type="spellStart"/>
+      <w:r>
+        <w:t>checkbox</w:t>
+      </w:r>
+      <w:proofErr w:type="spellEnd"/>
+      <w:r>
+        <w:t xml:space="preserve"> sólo si está chequeado o tildado</w:t>
+      </w:r>
+    </w:p>
+    <w:p>
+      <w:pPr>
+        <w:tabs>
+          <w:tab w:val="left" w:pos="660"/>
+        </w:tabs>
+      </w:pPr>
+      <w:r>
+        <w:t xml:space="preserve">  </w:t>
+      </w:r>
+      <w:proofErr w:type="gramStart"/>
+      <w:r>
+        <w:t>:link</w:t>
+      </w:r>
+      <w:proofErr w:type="gramEnd"/>
+      <w:r>
+        <w:t xml:space="preserve"> y :</w:t>
+      </w:r>
+      <w:proofErr w:type="spellStart"/>
+      <w:r>
+        <w:t>visited</w:t>
+      </w:r>
+      <w:proofErr w:type="spellEnd"/>
+      <w:r>
+        <w:t xml:space="preserve"> se usan con el elemento a, el primero lo selecciona si el link no fue visitado aún, y el segundo se selecciona si el link ya fue visitado</w:t>
+      </w:r>
+    </w:p>
+    <w:p>
+      <w:pPr>
+        <w:tabs>
+          <w:tab w:val="left" w:pos="660"/>
+        </w:tabs>
+      </w:pPr>
+      <w:r>
+        <w:t xml:space="preserve">  </w:t>
+      </w:r>
+      <w:proofErr w:type="gramStart"/>
+      <w:r>
+        <w:t>:</w:t>
+      </w:r>
+      <w:proofErr w:type="spellStart"/>
+      <w:r>
+        <w:t>invalid</w:t>
+      </w:r>
+      <w:proofErr w:type="spellEnd"/>
+      <w:proofErr w:type="gramEnd"/>
+      <w:r>
+        <w:t xml:space="preserve"> se usa con input y se selecciona si lo que se ingresó al input no es válido</w:t>
+      </w:r>
+    </w:p>
+    <w:p>
+      <w:pPr>
+        <w:tabs>
+          <w:tab w:val="left" w:pos="660"/>
+        </w:tabs>
+      </w:pPr>
+      <w:r>
+        <w:t xml:space="preserve">  </w:t>
+      </w:r>
+      <w:proofErr w:type="gramStart"/>
+      <w:r>
+        <w:t>:</w:t>
+      </w:r>
+      <w:proofErr w:type="spellStart"/>
+      <w:r>
+        <w:t>valid</w:t>
+      </w:r>
+      <w:proofErr w:type="spellEnd"/>
+      <w:proofErr w:type="gramEnd"/>
+      <w:r>
+        <w:t xml:space="preserve"> se selecciona si lo que se introdujo al input es válido</w:t>
+      </w:r>
+    </w:p>
+    <w:p>
+      <w:pPr>
+        <w:tabs>
+          <w:tab w:val="left" w:pos="660"/>
+        </w:tabs>
+      </w:pPr>
+      <w:r>
+        <w:t>  Material de referencia</w:t>
+      </w:r>
+    </w:p>
+    <w:p>
+      <w:pPr>
+        <w:tabs>
+          <w:tab w:val="left" w:pos="660"/>
+        </w:tabs>
+      </w:pPr>
+      <w:r>
+        <w:t xml:space="preserve">  </w:t>
+      </w:r>
+      <w:proofErr w:type="spellStart"/>
+      <w:r>
+        <w:t>mdn</w:t>
+      </w:r>
+      <w:proofErr w:type="spellEnd"/>
+      <w:r>
+        <w:t xml:space="preserve"> </w:t>
+      </w:r>
+      <w:proofErr w:type="spellStart"/>
+      <w:r>
+        <w:t>pseudo</w:t>
+      </w:r>
+      <w:proofErr w:type="spellEnd"/>
+      <w:r>
+        <w:t xml:space="preserve">-clases, muestra toda la lista de </w:t>
+      </w:r>
+      <w:proofErr w:type="spellStart"/>
+      <w:r>
+        <w:t>pseudo</w:t>
+      </w:r>
+      <w:proofErr w:type="spellEnd"/>
+      <w:r>
+        <w:t xml:space="preserve">-clases de </w:t>
+      </w:r>
+      <w:proofErr w:type="spellStart"/>
+      <w:r>
+        <w:t>css</w:t>
+      </w:r>
+      <w:proofErr w:type="spellEnd"/>
+      <w:r>
+        <w:t>.</w:t>
+      </w:r>
+    </w:p>
+    <w:p>
+      <w:pPr>
+        <w:tabs>
+          <w:tab w:val="left" w:pos="660"/>
+        </w:tabs>
+      </w:pPr>
+      <w:r>
+        <w:t>*/</w:t>
+      </w:r>
+    </w:p>
+    <w:p>
+      <w:pPr>
+        <w:tabs>
+          <w:tab w:val="left" w:pos="660"/>
+        </w:tabs>
+      </w:pPr>
+      <w:r>
+        <w:t xml:space="preserve">/* </w:t>
+      </w:r>
+    </w:p>
+    <w:p>
+      <w:pPr>
+        <w:tabs>
+          <w:tab w:val="left" w:pos="660"/>
+        </w:tabs>
+      </w:pPr>
+      <w:r>
+        <w:t>  PSEUDO-ELEMENTOS</w:t>
+      </w:r>
+    </w:p>
+    <w:p>
+      <w:pPr>
+        <w:tabs>
+          <w:tab w:val="left" w:pos="660"/>
+        </w:tabs>
+      </w:pPr>
+      <w:r>
+        <w:t>  Son palabras clave que trabajan con partes de un elemento, no es un elemento como tal sino una parte de un elemento</w:t>
+      </w:r>
+    </w:p>
+    <w:p>
+      <w:pPr>
+        <w:tabs>
+          <w:tab w:val="left" w:pos="660"/>
+        </w:tabs>
+      </w:pPr>
+      <w:r>
+        <w:t xml:space="preserve">  Los </w:t>
+      </w:r>
+      <w:proofErr w:type="spellStart"/>
+      <w:r>
+        <w:t>pseudoelementos</w:t>
+      </w:r>
+      <w:proofErr w:type="spellEnd"/>
+      <w:r>
+        <w:t xml:space="preserve"> empiezan con dos </w:t>
+      </w:r>
+      <w:proofErr w:type="gramStart"/>
+      <w:r>
+        <w:t>puntos ::</w:t>
+      </w:r>
+      <w:proofErr w:type="spellStart"/>
+      <w:r>
+        <w:t>seudoelemento</w:t>
+      </w:r>
+      <w:proofErr w:type="spellEnd"/>
+      <w:proofErr w:type="gramEnd"/>
+    </w:p>
+    <w:p>
+      <w:pPr>
+        <w:tabs>
+          <w:tab w:val="left" w:pos="660"/>
+        </w:tabs>
+      </w:pPr>
+      <w:r>
+        <w:t xml:space="preserve">  Los </w:t>
+      </w:r>
+      <w:proofErr w:type="spellStart"/>
+      <w:r>
+        <w:t>pseudoelementos</w:t>
+      </w:r>
+      <w:proofErr w:type="spellEnd"/>
+      <w:r>
+        <w:t xml:space="preserve"> tienen sus dificultades, hay </w:t>
+      </w:r>
+      <w:proofErr w:type="spellStart"/>
+      <w:r>
+        <w:t>propidades</w:t>
+      </w:r>
+      <w:proofErr w:type="spellEnd"/>
+      <w:r>
+        <w:t xml:space="preserve"> o estilos que no funcionan en ellos</w:t>
+      </w:r>
+    </w:p>
+    <w:p>
+      <w:pPr>
+        <w:tabs>
+          <w:tab w:val="left" w:pos="660"/>
+        </w:tabs>
+      </w:pPr>
       <w:bookmarkStart w:id="0" w:name="_GoBack"/>
       <w:bookmarkEnd w:id="0"/>
+      <w:r>
+        <w:t>  ::</w:t>
+      </w:r>
+      <w:proofErr w:type="spellStart"/>
+      <w:r>
+        <w:t>first-letter</w:t>
+      </w:r>
+      <w:proofErr w:type="spellEnd"/>
+      <w:r>
+        <w:t xml:space="preserve"> toma la primera letra de un texto</w:t>
+      </w:r>
     </w:p>
     <w:p>
       <w:pPr>
@@ -16032,32 +16608,16 @@
       </w:r>
       <w:proofErr w:type="gramStart"/>
       <w:r>
-        <w:t>:</w:t>
-      </w:r>
-      <w:proofErr w:type="spellStart"/>
-      <w:r>
-        <w:t>hover</w:t>
-      </w:r>
-      <w:proofErr w:type="spellEnd"/>
+        <w:t>::</w:t>
+      </w:r>
+      <w:proofErr w:type="spellStart"/>
       <w:proofErr w:type="gramEnd"/>
       <w:r>
-        <w:t xml:space="preserve"> selecciona el elemento cuando paso el mouse por encima. Este evento es mouse </w:t>
-      </w:r>
-      <w:proofErr w:type="spellStart"/>
-      <w:r>
-        <w:t>over</w:t>
-      </w:r>
-      <w:proofErr w:type="spellEnd"/>
-      <w:r>
-        <w:t xml:space="preserve">, cuando el mouse está por encima del elemento se activa la regla. Es la </w:t>
-      </w:r>
-      <w:proofErr w:type="spellStart"/>
-      <w:r>
-        <w:t>pseudoclase</w:t>
-      </w:r>
-      <w:proofErr w:type="spellEnd"/>
-      <w:r>
-        <w:t xml:space="preserve"> más utilizada </w:t>
+        <w:t>first</w:t>
+      </w:r>
+      <w:proofErr w:type="spellEnd"/>
+      <w:r>
+        <w:t>-line toma la primera línea de un texto, a medida que se agranda la línea va tomando el estilo indicado para la primera línea</w:t>
       </w:r>
     </w:p>
     <w:p>
@@ -16071,27 +16631,16 @@
       </w:r>
       <w:proofErr w:type="gramStart"/>
       <w:r>
-        <w:t>:active</w:t>
-      </w:r>
+        <w:t>::</w:t>
+      </w:r>
+      <w:proofErr w:type="spellStart"/>
       <w:proofErr w:type="gramEnd"/>
       <w:r>
-        <w:t xml:space="preserve"> define el color de un elemento cuando está activo, mientras se esté </w:t>
-      </w:r>
-      <w:proofErr w:type="spellStart"/>
-      <w:r>
-        <w:t>clickeando</w:t>
-      </w:r>
-      <w:proofErr w:type="spellEnd"/>
-      <w:r>
-        <w:t xml:space="preserve"> el elemento. Se aplica con los dos </w:t>
-      </w:r>
-      <w:proofErr w:type="spellStart"/>
-      <w:r>
-        <w:t>clicks</w:t>
-      </w:r>
-      <w:proofErr w:type="spellEnd"/>
-      <w:r>
-        <w:t xml:space="preserve"> izquierdo y derecho</w:t>
+        <w:t>selection</w:t>
+      </w:r>
+      <w:proofErr w:type="spellEnd"/>
+      <w:r>
+        <w:t xml:space="preserve"> permite cambiar el estilo de selección del contenido de la página o del elemento indicado</w:t>
       </w:r>
     </w:p>
     <w:p>
@@ -16105,19 +16654,32 @@
       </w:r>
       <w:proofErr w:type="gramStart"/>
       <w:r>
-        <w:t>:</w:t>
-      </w:r>
-      <w:proofErr w:type="spellStart"/>
-      <w:r>
-        <w:t>first</w:t>
-      </w:r>
+        <w:t>::</w:t>
+      </w:r>
+      <w:proofErr w:type="spellStart"/>
       <w:proofErr w:type="gramEnd"/>
       <w:r>
-        <w:t>-child</w:t>
-      </w:r>
-      <w:proofErr w:type="spellEnd"/>
-      <w:r>
-        <w:t xml:space="preserve"> aplica la regla sólo al primer elemento que encuentra del tipo indicado</w:t>
+        <w:t>placeholder</w:t>
+      </w:r>
+      <w:proofErr w:type="spellEnd"/>
+      <w:r>
+        <w:t xml:space="preserve"> permite cambiar el estilo del texto en el </w:t>
+      </w:r>
+      <w:proofErr w:type="spellStart"/>
+      <w:r>
+        <w:t>placeholder</w:t>
+      </w:r>
+      <w:proofErr w:type="spellEnd"/>
+      <w:r>
+        <w:t xml:space="preserve"> de los inputs. El </w:t>
+      </w:r>
+      <w:proofErr w:type="spellStart"/>
+      <w:r>
+        <w:t>padding</w:t>
+      </w:r>
+      <w:proofErr w:type="spellEnd"/>
+      <w:r>
+        <w:t xml:space="preserve"> se aplica lateralmente</w:t>
       </w:r>
     </w:p>
     <w:p>
@@ -16131,19 +16693,16 @@
       </w:r>
       <w:proofErr w:type="gramStart"/>
       <w:r>
-        <w:t>:</w:t>
-      </w:r>
-      <w:proofErr w:type="spellStart"/>
-      <w:r>
-        <w:t>last</w:t>
-      </w:r>
+        <w:t>::</w:t>
+      </w:r>
+      <w:proofErr w:type="spellStart"/>
       <w:proofErr w:type="gramEnd"/>
       <w:r>
-        <w:t>-child</w:t>
-      </w:r>
-      <w:proofErr w:type="spellEnd"/>
-      <w:r>
-        <w:t xml:space="preserve"> aplica la regla sólo al último elemento que encuentre de ese tipo</w:t>
+        <w:t>marker</w:t>
+      </w:r>
+      <w:proofErr w:type="spellEnd"/>
+      <w:r>
+        <w:t xml:space="preserve"> cambia el color de las viñetas de los li</w:t>
       </w:r>
     </w:p>
     <w:p>
@@ -16157,27 +16716,24 @@
       </w:r>
       <w:proofErr w:type="gramStart"/>
       <w:r>
-        <w:t>:</w:t>
-      </w:r>
-      <w:proofErr w:type="spellStart"/>
-      <w:r>
-        <w:t>nth</w:t>
-      </w:r>
+        <w:t>::</w:t>
+      </w:r>
+      <w:proofErr w:type="spellStart"/>
       <w:proofErr w:type="gramEnd"/>
       <w:r>
-        <w:t>-child</w:t>
-      </w:r>
-      <w:proofErr w:type="spellEnd"/>
-      <w:r>
-        <w:t xml:space="preserve">(número elemento) selecciona al elemento indicado entre los paréntesis. Si entre paréntesis ponemos un número acompañado por n, va a comenzar en el elemento indicado y va a saltar de número en </w:t>
-      </w:r>
-      <w:proofErr w:type="spellStart"/>
-      <w:r>
-        <w:t>numero</w:t>
-      </w:r>
-      <w:proofErr w:type="spellEnd"/>
-      <w:r>
-        <w:t>. Por ejemplo</w:t>
+        <w:t>before</w:t>
+      </w:r>
+      <w:proofErr w:type="spellEnd"/>
+      <w:r>
+        <w:t xml:space="preserve"> permite poner un texto antes del elemento indicado utilizando la propiedad </w:t>
+      </w:r>
+      <w:proofErr w:type="spellStart"/>
+      <w:r>
+        <w:t>content</w:t>
+      </w:r>
+      <w:proofErr w:type="spellEnd"/>
+      <w:r>
+        <w:t xml:space="preserve">. Este texto no va a aparecer si inspeccionamos la página y no puede seleccionarse </w:t>
       </w:r>
     </w:p>
     <w:p>
@@ -16191,298 +16747,16 @@
       </w:r>
       <w:proofErr w:type="gramStart"/>
       <w:r>
-        <w:t>:</w:t>
-      </w:r>
-      <w:proofErr w:type="spellStart"/>
-      <w:r>
-        <w:t>nth</w:t>
-      </w:r>
+        <w:t>::</w:t>
+      </w:r>
+      <w:proofErr w:type="spellStart"/>
       <w:proofErr w:type="gramEnd"/>
       <w:r>
-        <w:t>-child</w:t>
-      </w:r>
-      <w:proofErr w:type="spellEnd"/>
-      <w:r>
-        <w:t xml:space="preserve">(3n) a partir del tercer elemento va a saltar de tres en tres. Esta </w:t>
-      </w:r>
-      <w:proofErr w:type="spellStart"/>
-      <w:r>
-        <w:t>pseudo</w:t>
-      </w:r>
-      <w:proofErr w:type="spellEnd"/>
-      <w:r>
-        <w:t>-clase se usa para dar estilo a tablas. Tiene en cuenta a todos los hijos</w:t>
-      </w:r>
-    </w:p>
-    <w:p>
-      <w:pPr>
-        <w:tabs>
-          <w:tab w:val="left" w:pos="660"/>
-        </w:tabs>
-      </w:pPr>
-      <w:r>
-        <w:t xml:space="preserve">  </w:t>
-      </w:r>
-      <w:proofErr w:type="gramStart"/>
-      <w:r>
-        <w:t>:</w:t>
-      </w:r>
-      <w:proofErr w:type="spellStart"/>
-      <w:r>
-        <w:t>nth</w:t>
-      </w:r>
-      <w:proofErr w:type="spellEnd"/>
-      <w:proofErr w:type="gramEnd"/>
-      <w:r>
-        <w:t>-of-</w:t>
-      </w:r>
-      <w:proofErr w:type="spellStart"/>
-      <w:r>
-        <w:t>type</w:t>
-      </w:r>
-      <w:proofErr w:type="spellEnd"/>
-      <w:r>
-        <w:t>() hace lo mismo pero sólo con elementos del mismo tipo. Tiene sólo en cuenta a los elementos del mismo tipo</w:t>
-      </w:r>
-    </w:p>
-    <w:p>
-      <w:pPr>
-        <w:tabs>
-          <w:tab w:val="left" w:pos="660"/>
-        </w:tabs>
-      </w:pPr>
-      <w:r>
-        <w:t xml:space="preserve">  </w:t>
-      </w:r>
-      <w:proofErr w:type="gramStart"/>
-      <w:r>
-        <w:t>:</w:t>
-      </w:r>
-      <w:proofErr w:type="spellStart"/>
-      <w:r>
-        <w:t>not</w:t>
-      </w:r>
-      <w:proofErr w:type="spellEnd"/>
-      <w:proofErr w:type="gramEnd"/>
-      <w:r>
-        <w:t>() no aplica la regla al elemento, clase o id indicado entre paréntesis</w:t>
-      </w:r>
-    </w:p>
-    <w:p>
-      <w:pPr>
-        <w:tabs>
-          <w:tab w:val="left" w:pos="660"/>
-        </w:tabs>
-      </w:pPr>
-      <w:r>
-        <w:t xml:space="preserve">  </w:t>
-      </w:r>
-      <w:proofErr w:type="gramStart"/>
-      <w:r>
-        <w:t>:</w:t>
-      </w:r>
-      <w:proofErr w:type="spellStart"/>
-      <w:r>
-        <w:t>empty</w:t>
-      </w:r>
-      <w:proofErr w:type="spellEnd"/>
-      <w:proofErr w:type="gramEnd"/>
-      <w:r>
-        <w:t xml:space="preserve"> selecciona sólo aquellos elementos del tipo indicado que estén vacíos. Se usa, por ejemplo. para en caso de tener un contenido mostrar un estilo y en caso de estar vacío que no se muestre nada</w:t>
-      </w:r>
-    </w:p>
-    <w:p>
-      <w:pPr>
-        <w:tabs>
-          <w:tab w:val="left" w:pos="660"/>
-        </w:tabs>
-      </w:pPr>
-      <w:r>
-        <w:t xml:space="preserve">  </w:t>
-      </w:r>
-      <w:proofErr w:type="gramStart"/>
-      <w:r>
-        <w:t>:</w:t>
-      </w:r>
-      <w:proofErr w:type="spellStart"/>
-      <w:r>
-        <w:t>root</w:t>
-      </w:r>
-      <w:proofErr w:type="spellEnd"/>
-      <w:proofErr w:type="gramEnd"/>
-      <w:r>
-        <w:t xml:space="preserve"> selecciona al elemento raíz. Va siempre arriba de todo en el </w:t>
-      </w:r>
-      <w:proofErr w:type="spellStart"/>
-      <w:r>
-        <w:t>css</w:t>
-      </w:r>
-      <w:proofErr w:type="spellEnd"/>
-      <w:r>
-        <w:t xml:space="preserve"> y no acompaña a ningún elemento, va solo. Es el elemento base, y todos los </w:t>
-      </w:r>
-      <w:proofErr w:type="spellStart"/>
-      <w:r>
-        <w:t>demas</w:t>
-      </w:r>
-      <w:proofErr w:type="spellEnd"/>
-      <w:r>
-        <w:t xml:space="preserve"> lo heredan</w:t>
-      </w:r>
-    </w:p>
-    <w:p>
-      <w:pPr>
-        <w:tabs>
-          <w:tab w:val="left" w:pos="660"/>
-        </w:tabs>
-      </w:pPr>
-      <w:r>
-        <w:t xml:space="preserve">  </w:t>
-      </w:r>
-      <w:proofErr w:type="gramStart"/>
-      <w:r>
-        <w:t>:</w:t>
-      </w:r>
-      <w:proofErr w:type="spellStart"/>
-      <w:r>
-        <w:t>checked</w:t>
-      </w:r>
-      <w:proofErr w:type="spellEnd"/>
-      <w:proofErr w:type="gramEnd"/>
-      <w:r>
-        <w:t xml:space="preserve"> selecciona un </w:t>
-      </w:r>
-      <w:proofErr w:type="spellStart"/>
-      <w:r>
-        <w:t>checkbox</w:t>
-      </w:r>
-      <w:proofErr w:type="spellEnd"/>
-      <w:r>
-        <w:t xml:space="preserve"> sólo si está chequeado o tildado</w:t>
-      </w:r>
-    </w:p>
-    <w:p>
-      <w:pPr>
-        <w:tabs>
-          <w:tab w:val="left" w:pos="660"/>
-        </w:tabs>
-      </w:pPr>
-      <w:r>
-        <w:t xml:space="preserve">  </w:t>
-      </w:r>
-      <w:proofErr w:type="gramStart"/>
-      <w:r>
-        <w:t>:link</w:t>
-      </w:r>
-      <w:proofErr w:type="gramEnd"/>
-      <w:r>
-        <w:t xml:space="preserve"> y :</w:t>
-      </w:r>
-      <w:proofErr w:type="spellStart"/>
-      <w:r>
-        <w:t>visited</w:t>
-      </w:r>
-      <w:proofErr w:type="spellEnd"/>
-      <w:r>
-        <w:t xml:space="preserve"> se usan con el elemento a, el primero lo selecciona si el link no fue visitado aún, y el segundo se selecciona si el link ya fue visitado</w:t>
-      </w:r>
-    </w:p>
-    <w:p>
-      <w:pPr>
-        <w:tabs>
-          <w:tab w:val="left" w:pos="660"/>
-        </w:tabs>
-      </w:pPr>
-      <w:r>
-        <w:t xml:space="preserve">  </w:t>
-      </w:r>
-      <w:proofErr w:type="gramStart"/>
-      <w:r>
-        <w:t>:</w:t>
-      </w:r>
-      <w:proofErr w:type="spellStart"/>
-      <w:r>
-        <w:t>invalid</w:t>
-      </w:r>
-      <w:proofErr w:type="spellEnd"/>
-      <w:proofErr w:type="gramEnd"/>
-      <w:r>
-        <w:t xml:space="preserve"> se usa con input y se selecciona si lo que se ingresó al input no es válido</w:t>
-      </w:r>
-    </w:p>
-    <w:p>
-      <w:pPr>
-        <w:tabs>
-          <w:tab w:val="left" w:pos="660"/>
-        </w:tabs>
-      </w:pPr>
-      <w:r>
-        <w:t xml:space="preserve">  </w:t>
-      </w:r>
-      <w:proofErr w:type="gramStart"/>
-      <w:r>
-        <w:t>:</w:t>
-      </w:r>
-      <w:proofErr w:type="spellStart"/>
-      <w:r>
-        <w:t>valid</w:t>
-      </w:r>
-      <w:proofErr w:type="spellEnd"/>
-      <w:proofErr w:type="gramEnd"/>
-      <w:r>
-        <w:t xml:space="preserve"> se selecciona si lo que se introdujo al input es válido</w:t>
-      </w:r>
-    </w:p>
-    <w:p>
-      <w:pPr>
-        <w:tabs>
-          <w:tab w:val="left" w:pos="660"/>
-        </w:tabs>
-      </w:pPr>
-      <w:r>
-        <w:t>  Material de referencia</w:t>
-      </w:r>
-    </w:p>
-    <w:p>
-      <w:pPr>
-        <w:tabs>
-          <w:tab w:val="left" w:pos="660"/>
-        </w:tabs>
-      </w:pPr>
-      <w:r>
-        <w:t xml:space="preserve">  </w:t>
-      </w:r>
-      <w:proofErr w:type="spellStart"/>
-      <w:r>
-        <w:t>mdn</w:t>
-      </w:r>
-      <w:proofErr w:type="spellEnd"/>
-      <w:r>
-        <w:t xml:space="preserve"> </w:t>
-      </w:r>
-      <w:proofErr w:type="spellStart"/>
-      <w:r>
-        <w:t>pseudo</w:t>
-      </w:r>
-      <w:proofErr w:type="spellEnd"/>
-      <w:r>
-        <w:t xml:space="preserve">-clases, muestra toda la lista de </w:t>
-      </w:r>
-      <w:proofErr w:type="spellStart"/>
-      <w:r>
-        <w:t>pseudo</w:t>
-      </w:r>
-      <w:proofErr w:type="spellEnd"/>
-      <w:r>
-        <w:t xml:space="preserve">-clases de </w:t>
-      </w:r>
-      <w:proofErr w:type="spellStart"/>
-      <w:r>
-        <w:t>css</w:t>
-      </w:r>
-      <w:proofErr w:type="spellEnd"/>
-      <w:r>
-        <w:t>.</w:t>
+        <w:t>after</w:t>
+      </w:r>
+      <w:proofErr w:type="spellEnd"/>
+      <w:r>
+        <w:t xml:space="preserve"> hace lo mismo pero coloca el texto al después de un elemento</w:t>
       </w:r>
     </w:p>
     <w:p>

</xml_diff>

<commit_message>
Actualizando Practica Position Relative
</commit_message>
<xml_diff>
--- a/Curso HTML y CSS desde Certo - Teoria.docx
+++ b/Curso HTML y CSS desde Certo - Teoria.docx
@@ -16954,35 +16954,643 @@
           <w:tab w:val="left" w:pos="660"/>
         </w:tabs>
       </w:pPr>
+      <w:r>
+        <w:t>Modificadores; son una forma de modificar un bloque o un elemento</w:t>
+      </w:r>
+    </w:p>
+    <w:p>
+      <w:pPr>
+        <w:tabs>
+          <w:tab w:val="left" w:pos="660"/>
+        </w:tabs>
+      </w:pPr>
+      <w:r>
+        <w:t>ESTILO SIN METODOLOGÍA BEM</w:t>
+      </w:r>
+    </w:p>
+    <w:p>
+      <w:pPr>
+        <w:tabs>
+          <w:tab w:val="left" w:pos="660"/>
+        </w:tabs>
+      </w:pPr>
+      <w:proofErr w:type="gramStart"/>
+      <w:r>
+        <w:t>.lista</w:t>
+      </w:r>
+      <w:proofErr w:type="gramEnd"/>
+      <w:r>
+        <w:t xml:space="preserve"> {</w:t>
+      </w:r>
+    </w:p>
+    <w:p>
+      <w:pPr>
+        <w:tabs>
+          <w:tab w:val="left" w:pos="660"/>
+        </w:tabs>
+      </w:pPr>
+      <w:r>
+        <w:t xml:space="preserve">  </w:t>
+      </w:r>
+      <w:proofErr w:type="spellStart"/>
+      <w:r>
+        <w:t>border</w:t>
+      </w:r>
+      <w:proofErr w:type="spellEnd"/>
+      <w:r>
+        <w:t xml:space="preserve">: 2px </w:t>
+      </w:r>
+      <w:proofErr w:type="spellStart"/>
+      <w:r>
+        <w:t>solid</w:t>
+      </w:r>
+      <w:proofErr w:type="spellEnd"/>
+      <w:r>
+        <w:t xml:space="preserve"> #000;</w:t>
+      </w:r>
+    </w:p>
+    <w:p>
+      <w:pPr>
+        <w:tabs>
+          <w:tab w:val="left" w:pos="660"/>
+        </w:tabs>
+      </w:pPr>
+      <w:r>
+        <w:t>}</w:t>
+      </w:r>
+    </w:p>
+    <w:p>
+      <w:pPr>
+        <w:tabs>
+          <w:tab w:val="left" w:pos="660"/>
+        </w:tabs>
+      </w:pPr>
+      <w:proofErr w:type="gramStart"/>
+      <w:r>
+        <w:t>.ingrediente</w:t>
+      </w:r>
+      <w:proofErr w:type="gramEnd"/>
+      <w:r>
+        <w:t xml:space="preserve"> {</w:t>
+      </w:r>
+    </w:p>
+    <w:p>
+      <w:pPr>
+        <w:tabs>
+          <w:tab w:val="left" w:pos="660"/>
+        </w:tabs>
+      </w:pPr>
+      <w:r>
+        <w:t>  color: grey;</w:t>
+      </w:r>
+    </w:p>
+    <w:p>
+      <w:pPr>
+        <w:tabs>
+          <w:tab w:val="left" w:pos="660"/>
+        </w:tabs>
+        <w:rPr>
+          <w:lang w:val="en-US"/>
+        </w:rPr>
+      </w:pPr>
+      <w:r>
+        <w:t xml:space="preserve">  </w:t>
+      </w:r>
+      <w:r>
+        <w:rPr>
+          <w:lang w:val="en-US"/>
+        </w:rPr>
+        <w:t>margin: 10px 0;</w:t>
+      </w:r>
+    </w:p>
+    <w:p>
+      <w:pPr>
+        <w:tabs>
+          <w:tab w:val="left" w:pos="660"/>
+        </w:tabs>
+        <w:rPr>
+          <w:lang w:val="en-US"/>
+        </w:rPr>
+      </w:pPr>
+      <w:r>
+        <w:rPr>
+          <w:lang w:val="en-US"/>
+        </w:rPr>
+        <w:t>  list-style: square;</w:t>
+      </w:r>
+    </w:p>
+    <w:p>
+      <w:pPr>
+        <w:tabs>
+          <w:tab w:val="left" w:pos="660"/>
+        </w:tabs>
+      </w:pPr>
+      <w:r>
+        <w:t>}</w:t>
+      </w:r>
+    </w:p>
+    <w:p>
+      <w:pPr>
+        <w:tabs>
+          <w:tab w:val="left" w:pos="660"/>
+        </w:tabs>
+      </w:pPr>
+      <w:proofErr w:type="gramStart"/>
+      <w:r>
+        <w:t>.ingrediente</w:t>
+      </w:r>
+      <w:proofErr w:type="gramEnd"/>
+      <w:r>
+        <w:t>-importante {</w:t>
+      </w:r>
+    </w:p>
+    <w:p>
+      <w:pPr>
+        <w:tabs>
+          <w:tab w:val="left" w:pos="660"/>
+        </w:tabs>
+      </w:pPr>
+      <w:r>
+        <w:t>  color: blue;</w:t>
+      </w:r>
+    </w:p>
+    <w:p>
+      <w:pPr>
+        <w:tabs>
+          <w:tab w:val="left" w:pos="660"/>
+        </w:tabs>
+      </w:pPr>
+      <w:r>
+        <w:t xml:space="preserve">  </w:t>
+      </w:r>
+      <w:proofErr w:type="spellStart"/>
+      <w:r>
+        <w:t>margin</w:t>
+      </w:r>
+      <w:proofErr w:type="spellEnd"/>
+      <w:r>
+        <w:t>: 10px 0;</w:t>
+      </w:r>
+    </w:p>
+    <w:p>
+      <w:pPr>
+        <w:tabs>
+          <w:tab w:val="left" w:pos="660"/>
+        </w:tabs>
+        <w:rPr>
+          <w:lang w:val="en-US"/>
+        </w:rPr>
+      </w:pPr>
+      <w:r>
+        <w:t xml:space="preserve">  </w:t>
+      </w:r>
+      <w:r>
+        <w:rPr>
+          <w:lang w:val="en-US"/>
+        </w:rPr>
+        <w:t>list-style: square;</w:t>
+      </w:r>
+    </w:p>
+    <w:p>
+      <w:pPr>
+        <w:tabs>
+          <w:tab w:val="left" w:pos="660"/>
+        </w:tabs>
+        <w:rPr>
+          <w:lang w:val="en-US"/>
+        </w:rPr>
+      </w:pPr>
+      <w:r>
+        <w:rPr>
+          <w:lang w:val="en-US"/>
+        </w:rPr>
+        <w:t>}</w:t>
+      </w:r>
+    </w:p>
+    <w:p>
+      <w:pPr>
+        <w:tabs>
+          <w:tab w:val="left" w:pos="660"/>
+        </w:tabs>
+        <w:rPr>
+          <w:lang w:val="en-US"/>
+        </w:rPr>
+      </w:pPr>
+      <w:proofErr w:type="gramStart"/>
+      <w:r>
+        <w:rPr>
+          <w:lang w:val="en-US"/>
+        </w:rPr>
+        <w:t>.</w:t>
+      </w:r>
+      <w:proofErr w:type="spellStart"/>
+      <w:r>
+        <w:rPr>
+          <w:lang w:val="en-US"/>
+        </w:rPr>
+        <w:t>ingrediente</w:t>
+      </w:r>
+      <w:proofErr w:type="gramEnd"/>
+      <w:r>
+        <w:rPr>
+          <w:lang w:val="en-US"/>
+        </w:rPr>
+        <w:t>-danino</w:t>
+      </w:r>
+      <w:proofErr w:type="spellEnd"/>
+      <w:r>
+        <w:rPr>
+          <w:lang w:val="en-US"/>
+        </w:rPr>
+        <w:t xml:space="preserve"> {</w:t>
+      </w:r>
+    </w:p>
+    <w:p>
+      <w:pPr>
+        <w:tabs>
+          <w:tab w:val="left" w:pos="660"/>
+        </w:tabs>
+        <w:rPr>
+          <w:lang w:val="en-US"/>
+        </w:rPr>
+      </w:pPr>
+      <w:r>
+        <w:rPr>
+          <w:lang w:val="en-US"/>
+        </w:rPr>
+        <w:t>  color: red;</w:t>
+      </w:r>
+    </w:p>
+    <w:p>
+      <w:pPr>
+        <w:tabs>
+          <w:tab w:val="left" w:pos="660"/>
+        </w:tabs>
+        <w:rPr>
+          <w:lang w:val="en-US"/>
+        </w:rPr>
+      </w:pPr>
+      <w:r>
+        <w:rPr>
+          <w:lang w:val="en-US"/>
+        </w:rPr>
+        <w:t>  margin: 10px 0;</w:t>
+      </w:r>
+    </w:p>
+    <w:p>
+      <w:pPr>
+        <w:tabs>
+          <w:tab w:val="left" w:pos="660"/>
+        </w:tabs>
+        <w:rPr>
+          <w:lang w:val="en-US"/>
+        </w:rPr>
+      </w:pPr>
+      <w:r>
+        <w:rPr>
+          <w:lang w:val="en-US"/>
+        </w:rPr>
+        <w:t>  list-style: square;</w:t>
+      </w:r>
+    </w:p>
+    <w:p>
+      <w:pPr>
+        <w:tabs>
+          <w:tab w:val="left" w:pos="660"/>
+        </w:tabs>
+      </w:pPr>
+      <w:r>
+        <w:t>}</w:t>
+      </w:r>
+    </w:p>
+    <w:p>
+      <w:pPr>
+        <w:tabs>
+          <w:tab w:val="left" w:pos="660"/>
+        </w:tabs>
+      </w:pPr>
+      <w:r>
+        <w:t>Con la metodología BEM vamos a no repetir código</w:t>
+      </w:r>
+    </w:p>
+    <w:p>
+      <w:pPr>
+        <w:tabs>
+          <w:tab w:val="left" w:pos="660"/>
+        </w:tabs>
+      </w:pPr>
+      <w:r>
+        <w:t>Ejemplo</w:t>
+      </w:r>
+    </w:p>
+    <w:p>
+      <w:pPr>
+        <w:tabs>
+          <w:tab w:val="left" w:pos="660"/>
+        </w:tabs>
+      </w:pPr>
+      <w:r>
+        <w:t>El bloque principal es lista</w:t>
+      </w:r>
+    </w:p>
+    <w:p>
+      <w:pPr>
+        <w:tabs>
+          <w:tab w:val="left" w:pos="660"/>
+        </w:tabs>
+      </w:pPr>
+      <w:r>
+        <w:t xml:space="preserve">Los elementos de la lista se </w:t>
+      </w:r>
+      <w:proofErr w:type="spellStart"/>
+      <w:r>
+        <w:t>esriben</w:t>
+      </w:r>
+      <w:proofErr w:type="spellEnd"/>
+      <w:r>
+        <w:t xml:space="preserve"> lista__</w:t>
+      </w:r>
+      <w:proofErr w:type="spellStart"/>
+      <w:r>
+        <w:t>item</w:t>
+      </w:r>
+      <w:proofErr w:type="spellEnd"/>
+      <w:r>
+        <w:t>, se usan dos guiones bajos para no confundir con un nombre u otro valor</w:t>
+      </w:r>
+    </w:p>
+    <w:p>
+      <w:pPr>
+        <w:tabs>
+          <w:tab w:val="left" w:pos="660"/>
+        </w:tabs>
+      </w:pPr>
+      <w:r>
+        <w:t xml:space="preserve">La clase modificadora se agrega luego de dejar un espacio después de la clase de cada elemento, y se escribe con el nombre del elemento, en este caso </w:t>
+      </w:r>
+      <w:proofErr w:type="spellStart"/>
+      <w:r>
+        <w:t>item</w:t>
+      </w:r>
+      <w:proofErr w:type="spellEnd"/>
+      <w:r>
+        <w:t xml:space="preserve">, dos </w:t>
+      </w:r>
+      <w:proofErr w:type="spellStart"/>
+      <w:r>
+        <w:t>guienes</w:t>
+      </w:r>
+      <w:proofErr w:type="spellEnd"/>
+      <w:r>
+        <w:t xml:space="preserve"> medios y el nombre de la modificación que vamos a hacer, en este caso </w:t>
+      </w:r>
+      <w:proofErr w:type="spellStart"/>
+      <w:r>
+        <w:t>danino</w:t>
+      </w:r>
+      <w:proofErr w:type="spellEnd"/>
+      <w:r>
+        <w:t xml:space="preserve"> e importante, entonces ambos elementos quedarían;</w:t>
+      </w:r>
+    </w:p>
+    <w:p>
+      <w:pPr>
+        <w:tabs>
+          <w:tab w:val="left" w:pos="660"/>
+        </w:tabs>
+      </w:pPr>
+      <w:proofErr w:type="spellStart"/>
+      <w:r>
+        <w:t>item</w:t>
+      </w:r>
+      <w:proofErr w:type="spellEnd"/>
+      <w:r>
+        <w:t>--</w:t>
+      </w:r>
+      <w:proofErr w:type="spellStart"/>
+      <w:r>
+        <w:t>danino</w:t>
+      </w:r>
+      <w:proofErr w:type="spellEnd"/>
+      <w:r>
+        <w:t xml:space="preserve"> e </w:t>
+      </w:r>
+      <w:proofErr w:type="spellStart"/>
+      <w:r>
+        <w:t>item</w:t>
+      </w:r>
+      <w:proofErr w:type="spellEnd"/>
+      <w:r>
+        <w:t>--importante</w:t>
+      </w:r>
+    </w:p>
+    <w:p>
+      <w:pPr>
+        <w:tabs>
+          <w:tab w:val="left" w:pos="660"/>
+        </w:tabs>
+      </w:pPr>
+      <w:r>
+        <w:t xml:space="preserve">Si quisiéramos modificar un bloque en lugar de poner el nombre del elemento ponemos el nombre del bloque, en este caso sería lista </w:t>
+      </w:r>
+      <w:proofErr w:type="spellStart"/>
+      <w:r>
+        <w:t>lista</w:t>
+      </w:r>
+      <w:proofErr w:type="spellEnd"/>
+      <w:r>
+        <w:t>--vieja</w:t>
+      </w:r>
+    </w:p>
+    <w:p>
+      <w:pPr>
+        <w:tabs>
+          <w:tab w:val="left" w:pos="660"/>
+        </w:tabs>
+      </w:pPr>
+      <w:r>
+        <w:t xml:space="preserve">La propiedad </w:t>
+      </w:r>
+      <w:proofErr w:type="spellStart"/>
+      <w:r>
+        <w:t>opacity</w:t>
+      </w:r>
+      <w:proofErr w:type="spellEnd"/>
+      <w:r>
+        <w:t xml:space="preserve"> cambia la opacidad o transparencia de un elemento</w:t>
+      </w:r>
+    </w:p>
+    <w:p>
+      <w:pPr>
+        <w:tabs>
+          <w:tab w:val="left" w:pos="660"/>
+        </w:tabs>
+      </w:pPr>
+      <w:r>
+        <w:t>*/</w:t>
+      </w:r>
+    </w:p>
+    <w:p>
+      <w:pPr>
+        <w:tabs>
+          <w:tab w:val="left" w:pos="660"/>
+        </w:tabs>
+      </w:pPr>
+      <w:r>
+        <w:t>/*</w:t>
+      </w:r>
       <w:bookmarkStart w:id="0" w:name="_GoBack"/>
       <w:bookmarkEnd w:id="0"/>
-      <w:r>
-        <w:t>Modificadores; son una forma de modificar un bloque o un elemento</w:t>
-      </w:r>
-    </w:p>
-    <w:p>
-      <w:pPr>
-        <w:tabs>
-          <w:tab w:val="left" w:pos="660"/>
-        </w:tabs>
-      </w:pPr>
-      <w:r>
-        <w:t>ESTILO SIN METODOLOGÍA BEM</w:t>
-      </w:r>
-    </w:p>
-    <w:p>
-      <w:pPr>
-        <w:tabs>
-          <w:tab w:val="left" w:pos="660"/>
-        </w:tabs>
-      </w:pPr>
+    </w:p>
+    <w:p>
+      <w:pPr>
+        <w:tabs>
+          <w:tab w:val="left" w:pos="660"/>
+        </w:tabs>
+      </w:pPr>
+      <w:r>
+        <w:t>  DISPLAY</w:t>
+      </w:r>
+    </w:p>
+    <w:p>
+      <w:pPr>
+        <w:tabs>
+          <w:tab w:val="left" w:pos="660"/>
+        </w:tabs>
+      </w:pPr>
+      <w:r>
+        <w:t xml:space="preserve">  </w:t>
+      </w:r>
+      <w:proofErr w:type="spellStart"/>
+      <w:r>
+        <w:t>display</w:t>
+      </w:r>
+      <w:proofErr w:type="spellEnd"/>
+      <w:r>
+        <w:t xml:space="preserve"> block: convierte el elemento en un bloque, lo primero que hacemos es decirle que ocupe todo el ancho disponible, lo segundo es que comienza una nueva línea. Permiten un </w:t>
+      </w:r>
+      <w:proofErr w:type="spellStart"/>
+      <w:r>
+        <w:t>margin</w:t>
+      </w:r>
+      <w:proofErr w:type="spellEnd"/>
+      <w:r>
+        <w:t xml:space="preserve">, permiten un </w:t>
+      </w:r>
+      <w:proofErr w:type="spellStart"/>
+      <w:r>
+        <w:t>padding</w:t>
+      </w:r>
+      <w:proofErr w:type="spellEnd"/>
+      <w:r>
+        <w:t xml:space="preserve">, pero si le saco el block, no acepta que </w:t>
+      </w:r>
+      <w:proofErr w:type="spellStart"/>
+      <w:r>
+        <w:t>margin</w:t>
+      </w:r>
+      <w:proofErr w:type="spellEnd"/>
+      <w:r>
+        <w:t xml:space="preserve"> y </w:t>
+      </w:r>
+      <w:proofErr w:type="spellStart"/>
+      <w:r>
+        <w:t>padding</w:t>
+      </w:r>
+      <w:proofErr w:type="spellEnd"/>
+      <w:r>
+        <w:t xml:space="preserve"> que funcionen correctamente, en este caso no afectan el tamaño de la caja</w:t>
+      </w:r>
+    </w:p>
+    <w:p>
+      <w:pPr>
+        <w:tabs>
+          <w:tab w:val="left" w:pos="660"/>
+        </w:tabs>
+      </w:pPr>
+      <w:r>
+        <w:t xml:space="preserve">  La propiedad por defecto es </w:t>
+      </w:r>
+      <w:proofErr w:type="spellStart"/>
+      <w:r>
+        <w:t>inline</w:t>
+      </w:r>
+      <w:proofErr w:type="spellEnd"/>
+    </w:p>
+    <w:p>
+      <w:pPr>
+        <w:tabs>
+          <w:tab w:val="left" w:pos="660"/>
+        </w:tabs>
+      </w:pPr>
+      <w:r>
+        <w:t xml:space="preserve">  </w:t>
+      </w:r>
+      <w:proofErr w:type="spellStart"/>
+      <w:r>
+        <w:t>inline</w:t>
+      </w:r>
+      <w:proofErr w:type="spellEnd"/>
+      <w:r>
+        <w:t xml:space="preserve">: hace que un bloque se convierta en un elemento en línea algunos elemento son </w:t>
+      </w:r>
+      <w:proofErr w:type="spellStart"/>
       <w:proofErr w:type="gramStart"/>
       <w:r>
-        <w:t>.lista</w:t>
-      </w:r>
+        <w:t>inline,están</w:t>
+      </w:r>
+      <w:proofErr w:type="spellEnd"/>
       <w:proofErr w:type="gramEnd"/>
       <w:r>
-        <w:t xml:space="preserve"> {</w:t>
+        <w:t xml:space="preserve"> en la misma línea. No aceptan </w:t>
+      </w:r>
+      <w:proofErr w:type="spellStart"/>
+      <w:r>
+        <w:t>margin</w:t>
+      </w:r>
+      <w:proofErr w:type="spellEnd"/>
+      <w:r>
+        <w:t xml:space="preserve"> ni </w:t>
+      </w:r>
+      <w:proofErr w:type="spellStart"/>
+      <w:r>
+        <w:t>padding</w:t>
+      </w:r>
+      <w:proofErr w:type="spellEnd"/>
+      <w:r>
+        <w:t xml:space="preserve"> un poco se rompe. Sólo acepta </w:t>
+      </w:r>
+      <w:proofErr w:type="spellStart"/>
+      <w:r>
+        <w:t>margin</w:t>
+      </w:r>
+      <w:proofErr w:type="spellEnd"/>
+      <w:r>
+        <w:t xml:space="preserve"> y </w:t>
+      </w:r>
+      <w:proofErr w:type="spellStart"/>
+      <w:r>
+        <w:t>padding</w:t>
+      </w:r>
+      <w:proofErr w:type="spellEnd"/>
+      <w:r>
+        <w:t xml:space="preserve"> de forma horizontal, de forma vertical no afectan el flujo del diseño, no aceptan cambios con </w:t>
+      </w:r>
+      <w:proofErr w:type="spellStart"/>
+      <w:r>
+        <w:t>width</w:t>
+      </w:r>
+      <w:proofErr w:type="spellEnd"/>
+      <w:r>
+        <w:t xml:space="preserve"> o </w:t>
+      </w:r>
+      <w:proofErr w:type="spellStart"/>
+      <w:r>
+        <w:t>height</w:t>
+      </w:r>
+      <w:proofErr w:type="spellEnd"/>
+      <w:r>
+        <w:t xml:space="preserve">, el tamaño se ajusta al contenido </w:t>
       </w:r>
     </w:p>
     <w:p>
@@ -16996,431 +17604,95 @@
       </w:r>
       <w:proofErr w:type="spellStart"/>
       <w:r>
-        <w:t>border</w:t>
-      </w:r>
-      <w:proofErr w:type="spellEnd"/>
-      <w:r>
-        <w:t xml:space="preserve">: 2px </w:t>
-      </w:r>
-      <w:proofErr w:type="spellStart"/>
-      <w:r>
-        <w:t>solid</w:t>
-      </w:r>
-      <w:proofErr w:type="spellEnd"/>
-      <w:r>
-        <w:t xml:space="preserve"> #000;</w:t>
-      </w:r>
-    </w:p>
-    <w:p>
-      <w:pPr>
-        <w:tabs>
-          <w:tab w:val="left" w:pos="660"/>
-        </w:tabs>
-      </w:pPr>
-      <w:r>
-        <w:t>}</w:t>
-      </w:r>
-    </w:p>
-    <w:p>
-      <w:pPr>
-        <w:tabs>
-          <w:tab w:val="left" w:pos="660"/>
-        </w:tabs>
-      </w:pPr>
+        <w:t>inline</w:t>
+      </w:r>
+      <w:proofErr w:type="spellEnd"/>
+      <w:r>
+        <w:t xml:space="preserve">-block: es </w:t>
+      </w:r>
       <w:proofErr w:type="gramStart"/>
       <w:r>
-        <w:t>.ingrediente</w:t>
-      </w:r>
+        <w:t xml:space="preserve">una </w:t>
+      </w:r>
+      <w:proofErr w:type="spellStart"/>
+      <w:r>
+        <w:t>mezcal</w:t>
+      </w:r>
+      <w:proofErr w:type="spellEnd"/>
       <w:proofErr w:type="gramEnd"/>
       <w:r>
-        <w:t xml:space="preserve"> {</w:t>
-      </w:r>
-    </w:p>
-    <w:p>
-      <w:pPr>
-        <w:tabs>
-          <w:tab w:val="left" w:pos="660"/>
-        </w:tabs>
-      </w:pPr>
-      <w:r>
-        <w:t>  color: grey;</w:t>
-      </w:r>
-    </w:p>
-    <w:p>
-      <w:pPr>
-        <w:tabs>
-          <w:tab w:val="left" w:pos="660"/>
-        </w:tabs>
-        <w:rPr>
-          <w:lang w:val="en-US"/>
-        </w:rPr>
+        <w:t xml:space="preserve"> entre </w:t>
+      </w:r>
+      <w:proofErr w:type="spellStart"/>
+      <w:r>
+        <w:t>inline</w:t>
+      </w:r>
+      <w:proofErr w:type="spellEnd"/>
+      <w:r>
+        <w:t xml:space="preserve"> y block, no ocupan todo el ancho, no empiezan una nueva línea y se pueden apilar. Acepta </w:t>
+      </w:r>
+      <w:proofErr w:type="spellStart"/>
+      <w:r>
+        <w:t>width</w:t>
+      </w:r>
+      <w:proofErr w:type="spellEnd"/>
+      <w:r>
+        <w:t xml:space="preserve"> y </w:t>
+      </w:r>
+      <w:proofErr w:type="spellStart"/>
+      <w:r>
+        <w:t>height</w:t>
+      </w:r>
+      <w:proofErr w:type="spellEnd"/>
+    </w:p>
+    <w:p>
+      <w:pPr>
+        <w:tabs>
+          <w:tab w:val="left" w:pos="660"/>
+        </w:tabs>
       </w:pPr>
       <w:r>
         <w:t xml:space="preserve">  </w:t>
       </w:r>
-      <w:r>
-        <w:rPr>
-          <w:lang w:val="en-US"/>
-        </w:rPr>
-        <w:t>margin: 10px 0;</w:t>
-      </w:r>
-    </w:p>
-    <w:p>
-      <w:pPr>
-        <w:tabs>
-          <w:tab w:val="left" w:pos="660"/>
-        </w:tabs>
-        <w:rPr>
-          <w:lang w:val="en-US"/>
-        </w:rPr>
-      </w:pPr>
-      <w:r>
-        <w:rPr>
-          <w:lang w:val="en-US"/>
-        </w:rPr>
-        <w:t>  list-style: square;</w:t>
-      </w:r>
-    </w:p>
-    <w:p>
-      <w:pPr>
-        <w:tabs>
-          <w:tab w:val="left" w:pos="660"/>
-        </w:tabs>
-      </w:pPr>
-      <w:r>
-        <w:t>}</w:t>
-      </w:r>
-    </w:p>
-    <w:p>
-      <w:pPr>
-        <w:tabs>
-          <w:tab w:val="left" w:pos="660"/>
-        </w:tabs>
-      </w:pPr>
+      <w:proofErr w:type="spellStart"/>
+      <w:r>
+        <w:t>none</w:t>
+      </w:r>
+      <w:proofErr w:type="spellEnd"/>
+      <w:r>
+        <w:t xml:space="preserve">: el elemento sigue </w:t>
+      </w:r>
       <w:proofErr w:type="gramStart"/>
       <w:r>
-        <w:t>.ingrediente</w:t>
+        <w:t>estando</w:t>
       </w:r>
       <w:proofErr w:type="gramEnd"/>
       <w:r>
-        <w:t>-importante {</w:t>
-      </w:r>
-    </w:p>
-    <w:p>
-      <w:pPr>
-        <w:tabs>
-          <w:tab w:val="left" w:pos="660"/>
-        </w:tabs>
-      </w:pPr>
-      <w:r>
-        <w:t>  color: blue;</w:t>
-      </w:r>
-    </w:p>
-    <w:p>
-      <w:pPr>
-        <w:tabs>
-          <w:tab w:val="left" w:pos="660"/>
-        </w:tabs>
-      </w:pPr>
-      <w:r>
-        <w:t xml:space="preserve">  </w:t>
-      </w:r>
-      <w:proofErr w:type="spellStart"/>
-      <w:r>
-        <w:t>margin</w:t>
-      </w:r>
-      <w:proofErr w:type="spellEnd"/>
-      <w:r>
-        <w:t>: 10px 0;</w:t>
-      </w:r>
-    </w:p>
-    <w:p>
-      <w:pPr>
-        <w:tabs>
-          <w:tab w:val="left" w:pos="660"/>
-        </w:tabs>
-        <w:rPr>
-          <w:lang w:val="en-US"/>
-        </w:rPr>
-      </w:pPr>
-      <w:r>
-        <w:t xml:space="preserve">  </w:t>
-      </w:r>
-      <w:r>
-        <w:rPr>
-          <w:lang w:val="en-US"/>
-        </w:rPr>
-        <w:t>list-style: square;</w:t>
-      </w:r>
-    </w:p>
-    <w:p>
-      <w:pPr>
-        <w:tabs>
-          <w:tab w:val="left" w:pos="660"/>
-        </w:tabs>
-        <w:rPr>
-          <w:lang w:val="en-US"/>
-        </w:rPr>
-      </w:pPr>
-      <w:r>
-        <w:rPr>
-          <w:lang w:val="en-US"/>
-        </w:rPr>
-        <w:t>}</w:t>
-      </w:r>
-    </w:p>
-    <w:p>
-      <w:pPr>
-        <w:tabs>
-          <w:tab w:val="left" w:pos="660"/>
-        </w:tabs>
-        <w:rPr>
-          <w:lang w:val="en-US"/>
-        </w:rPr>
-      </w:pPr>
-      <w:proofErr w:type="gramStart"/>
-      <w:r>
-        <w:rPr>
-          <w:lang w:val="en-US"/>
-        </w:rPr>
-        <w:t>.</w:t>
-      </w:r>
-      <w:proofErr w:type="spellStart"/>
-      <w:r>
-        <w:rPr>
-          <w:lang w:val="en-US"/>
-        </w:rPr>
-        <w:t>ingrediente</w:t>
-      </w:r>
-      <w:proofErr w:type="gramEnd"/>
-      <w:r>
-        <w:rPr>
-          <w:lang w:val="en-US"/>
-        </w:rPr>
-        <w:t>-danino</w:t>
-      </w:r>
-      <w:proofErr w:type="spellEnd"/>
-      <w:r>
-        <w:rPr>
-          <w:lang w:val="en-US"/>
-        </w:rPr>
-        <w:t xml:space="preserve"> {</w:t>
-      </w:r>
-    </w:p>
-    <w:p>
-      <w:pPr>
-        <w:tabs>
-          <w:tab w:val="left" w:pos="660"/>
-        </w:tabs>
-        <w:rPr>
-          <w:lang w:val="en-US"/>
-        </w:rPr>
-      </w:pPr>
-      <w:r>
-        <w:rPr>
-          <w:lang w:val="en-US"/>
-        </w:rPr>
-        <w:t>  color: red;</w:t>
-      </w:r>
-    </w:p>
-    <w:p>
-      <w:pPr>
-        <w:tabs>
-          <w:tab w:val="left" w:pos="660"/>
-        </w:tabs>
-        <w:rPr>
-          <w:lang w:val="en-US"/>
-        </w:rPr>
-      </w:pPr>
-      <w:r>
-        <w:rPr>
-          <w:lang w:val="en-US"/>
-        </w:rPr>
-        <w:t>  margin: 10px 0;</w:t>
-      </w:r>
-    </w:p>
-    <w:p>
-      <w:pPr>
-        <w:tabs>
-          <w:tab w:val="left" w:pos="660"/>
-        </w:tabs>
-        <w:rPr>
-          <w:lang w:val="en-US"/>
-        </w:rPr>
-      </w:pPr>
-      <w:r>
-        <w:rPr>
-          <w:lang w:val="en-US"/>
-        </w:rPr>
-        <w:t>  list-style: square;</w:t>
-      </w:r>
-    </w:p>
-    <w:p>
-      <w:pPr>
-        <w:tabs>
-          <w:tab w:val="left" w:pos="660"/>
-        </w:tabs>
-      </w:pPr>
-      <w:r>
-        <w:t>}</w:t>
-      </w:r>
-    </w:p>
-    <w:p>
-      <w:pPr>
-        <w:tabs>
-          <w:tab w:val="left" w:pos="660"/>
-        </w:tabs>
-      </w:pPr>
-      <w:r>
-        <w:t>Con la metodología BEM vamos a no repetir código</w:t>
-      </w:r>
-    </w:p>
-    <w:p>
-      <w:pPr>
-        <w:tabs>
-          <w:tab w:val="left" w:pos="660"/>
-        </w:tabs>
-      </w:pPr>
-      <w:r>
-        <w:t>Ejemplo</w:t>
-      </w:r>
-    </w:p>
-    <w:p>
-      <w:pPr>
-        <w:tabs>
-          <w:tab w:val="left" w:pos="660"/>
-        </w:tabs>
-      </w:pPr>
-      <w:r>
-        <w:t>El bloque principal es lista</w:t>
-      </w:r>
-    </w:p>
-    <w:p>
-      <w:pPr>
-        <w:tabs>
-          <w:tab w:val="left" w:pos="660"/>
-        </w:tabs>
-      </w:pPr>
-      <w:r>
-        <w:t xml:space="preserve">Los elementos de la lista se </w:t>
-      </w:r>
-      <w:proofErr w:type="spellStart"/>
-      <w:r>
-        <w:t>esriben</w:t>
-      </w:r>
-      <w:proofErr w:type="spellEnd"/>
-      <w:r>
-        <w:t xml:space="preserve"> lista__</w:t>
-      </w:r>
-      <w:proofErr w:type="spellStart"/>
-      <w:r>
-        <w:t>item</w:t>
-      </w:r>
-      <w:proofErr w:type="spellEnd"/>
-      <w:r>
-        <w:t>, se usan dos guiones bajos para no confundir con un nombre u otro valor</w:t>
-      </w:r>
-    </w:p>
-    <w:p>
-      <w:pPr>
-        <w:tabs>
-          <w:tab w:val="left" w:pos="660"/>
-        </w:tabs>
-      </w:pPr>
-      <w:r>
-        <w:t xml:space="preserve">La clase modificadora se agrega luego de dejar un espacio después de la clase de cada elemento, y se escribe con el nombre del elemento, en este caso </w:t>
-      </w:r>
-      <w:proofErr w:type="spellStart"/>
-      <w:r>
-        <w:t>item</w:t>
-      </w:r>
-      <w:proofErr w:type="spellEnd"/>
-      <w:r>
-        <w:t xml:space="preserve">, dos </w:t>
-      </w:r>
-      <w:proofErr w:type="spellStart"/>
-      <w:r>
-        <w:t>guienes</w:t>
-      </w:r>
-      <w:proofErr w:type="spellEnd"/>
-      <w:r>
-        <w:t xml:space="preserve"> medios y el nombre de la modificación que vamos a hacer, en este caso </w:t>
-      </w:r>
-      <w:proofErr w:type="spellStart"/>
-      <w:r>
-        <w:t>danino</w:t>
-      </w:r>
-      <w:proofErr w:type="spellEnd"/>
-      <w:r>
-        <w:t xml:space="preserve"> e importante, entonces ambos elementos quedarían;</w:t>
-      </w:r>
-    </w:p>
-    <w:p>
-      <w:pPr>
-        <w:tabs>
-          <w:tab w:val="left" w:pos="660"/>
-        </w:tabs>
-      </w:pPr>
-      <w:proofErr w:type="spellStart"/>
-      <w:r>
-        <w:t>item</w:t>
-      </w:r>
-      <w:proofErr w:type="spellEnd"/>
-      <w:r>
-        <w:t>--</w:t>
-      </w:r>
-      <w:proofErr w:type="spellStart"/>
-      <w:r>
-        <w:t>danino</w:t>
-      </w:r>
-      <w:proofErr w:type="spellEnd"/>
-      <w:r>
-        <w:t xml:space="preserve"> e </w:t>
-      </w:r>
-      <w:proofErr w:type="spellStart"/>
-      <w:r>
-        <w:t>item</w:t>
-      </w:r>
-      <w:proofErr w:type="spellEnd"/>
-      <w:r>
-        <w:t>--importante</w:t>
-      </w:r>
-    </w:p>
-    <w:p>
-      <w:pPr>
-        <w:tabs>
-          <w:tab w:val="left" w:pos="660"/>
-        </w:tabs>
-      </w:pPr>
-      <w:r>
-        <w:t xml:space="preserve">Si quisiéramos modificar un bloque en lugar de poner el nombre del elemento ponemos el nombre del bloque, en este caso sería lista </w:t>
-      </w:r>
-      <w:proofErr w:type="spellStart"/>
-      <w:r>
-        <w:t>lista</w:t>
-      </w:r>
-      <w:proofErr w:type="spellEnd"/>
-      <w:r>
-        <w:t>--vieja</w:t>
-      </w:r>
-    </w:p>
-    <w:p>
-      <w:pPr>
-        <w:tabs>
-          <w:tab w:val="left" w:pos="660"/>
-        </w:tabs>
-      </w:pPr>
-      <w:r>
-        <w:t xml:space="preserve">La propiedad </w:t>
-      </w:r>
-      <w:proofErr w:type="spellStart"/>
-      <w:r>
-        <w:t>opacity</w:t>
-      </w:r>
-      <w:proofErr w:type="spellEnd"/>
-      <w:r>
-        <w:t xml:space="preserve"> cambia la opacidad o transparencia de un elemento</w:t>
-      </w:r>
+        <w:t xml:space="preserve"> pero no se muestra y no ocupa espacio en la página y los elementos </w:t>
+      </w:r>
+      <w:proofErr w:type="spellStart"/>
+      <w:r>
+        <w:t>adyascentes</w:t>
+      </w:r>
+      <w:proofErr w:type="spellEnd"/>
+      <w:r>
+        <w:t xml:space="preserve"> actúan como si no existiera, no forma el flujo de la página</w:t>
+      </w:r>
+    </w:p>
+    <w:p>
+      <w:pPr>
+        <w:tabs>
+          <w:tab w:val="left" w:pos="660"/>
+        </w:tabs>
+      </w:pPr>
+      <w:r>
+        <w:t xml:space="preserve">  Hay varios tipos de </w:t>
+      </w:r>
+      <w:proofErr w:type="spellStart"/>
+      <w:r>
+        <w:t>display</w:t>
+      </w:r>
+      <w:proofErr w:type="spellEnd"/>
     </w:p>
     <w:p>
       <w:pPr>

</xml_diff>

<commit_message>
Actualizando Practica Position Absolute
</commit_message>
<xml_diff>
--- a/Curso HTML y CSS desde Certo - Teoria.docx
+++ b/Curso HTML y CSS desde Certo - Teoria.docx
@@ -17439,17 +17439,351 @@
       <w:r>
         <w:t>/*</w:t>
       </w:r>
+    </w:p>
+    <w:p>
+      <w:pPr>
+        <w:tabs>
+          <w:tab w:val="left" w:pos="660"/>
+        </w:tabs>
+      </w:pPr>
+      <w:r>
+        <w:t>  DISPLAY</w:t>
+      </w:r>
+    </w:p>
+    <w:p>
+      <w:pPr>
+        <w:tabs>
+          <w:tab w:val="left" w:pos="660"/>
+        </w:tabs>
+      </w:pPr>
+      <w:r>
+        <w:t xml:space="preserve">  </w:t>
+      </w:r>
+      <w:proofErr w:type="spellStart"/>
+      <w:r>
+        <w:t>display</w:t>
+      </w:r>
+      <w:proofErr w:type="spellEnd"/>
+      <w:r>
+        <w:t xml:space="preserve"> block: convierte el elemento en un bloque, lo primero que hacemos es decirle que ocupe todo el ancho disponible, lo segundo es que comienza una nueva línea. Permiten un </w:t>
+      </w:r>
+      <w:proofErr w:type="spellStart"/>
+      <w:r>
+        <w:t>margin</w:t>
+      </w:r>
+      <w:proofErr w:type="spellEnd"/>
+      <w:r>
+        <w:t xml:space="preserve">, permiten un </w:t>
+      </w:r>
+      <w:proofErr w:type="spellStart"/>
+      <w:r>
+        <w:t>padding</w:t>
+      </w:r>
+      <w:proofErr w:type="spellEnd"/>
+      <w:r>
+        <w:t xml:space="preserve">, pero si le saco el block, no acepta que </w:t>
+      </w:r>
+      <w:proofErr w:type="spellStart"/>
+      <w:r>
+        <w:t>margin</w:t>
+      </w:r>
+      <w:proofErr w:type="spellEnd"/>
+      <w:r>
+        <w:t xml:space="preserve"> y </w:t>
+      </w:r>
+      <w:proofErr w:type="spellStart"/>
+      <w:r>
+        <w:t>padding</w:t>
+      </w:r>
+      <w:proofErr w:type="spellEnd"/>
+      <w:r>
+        <w:t xml:space="preserve"> que funcionen correctamente, en este caso no afectan el tamaño de la caja</w:t>
+      </w:r>
+    </w:p>
+    <w:p>
+      <w:pPr>
+        <w:tabs>
+          <w:tab w:val="left" w:pos="660"/>
+        </w:tabs>
+      </w:pPr>
+      <w:r>
+        <w:t xml:space="preserve">  La propiedad por defecto es </w:t>
+      </w:r>
+      <w:proofErr w:type="spellStart"/>
+      <w:r>
+        <w:t>inline</w:t>
+      </w:r>
+      <w:proofErr w:type="spellEnd"/>
+    </w:p>
+    <w:p>
+      <w:pPr>
+        <w:tabs>
+          <w:tab w:val="left" w:pos="660"/>
+        </w:tabs>
+      </w:pPr>
+      <w:r>
+        <w:t xml:space="preserve">  </w:t>
+      </w:r>
+      <w:proofErr w:type="spellStart"/>
+      <w:r>
+        <w:t>inline</w:t>
+      </w:r>
+      <w:proofErr w:type="spellEnd"/>
+      <w:r>
+        <w:t xml:space="preserve">: hace que un bloque se convierta en un elemento en línea algunos elemento son </w:t>
+      </w:r>
+      <w:proofErr w:type="spellStart"/>
+      <w:proofErr w:type="gramStart"/>
+      <w:r>
+        <w:t>inline,están</w:t>
+      </w:r>
+      <w:proofErr w:type="spellEnd"/>
+      <w:proofErr w:type="gramEnd"/>
+      <w:r>
+        <w:t xml:space="preserve"> en la misma línea. No aceptan </w:t>
+      </w:r>
+      <w:proofErr w:type="spellStart"/>
+      <w:r>
+        <w:t>margin</w:t>
+      </w:r>
+      <w:proofErr w:type="spellEnd"/>
+      <w:r>
+        <w:t xml:space="preserve"> ni </w:t>
+      </w:r>
+      <w:proofErr w:type="spellStart"/>
+      <w:r>
+        <w:t>padding</w:t>
+      </w:r>
+      <w:proofErr w:type="spellEnd"/>
+      <w:r>
+        <w:t xml:space="preserve"> un poco se rompe. Sólo acepta </w:t>
+      </w:r>
+      <w:proofErr w:type="spellStart"/>
+      <w:r>
+        <w:t>margin</w:t>
+      </w:r>
+      <w:proofErr w:type="spellEnd"/>
+      <w:r>
+        <w:t xml:space="preserve"> y </w:t>
+      </w:r>
+      <w:proofErr w:type="spellStart"/>
+      <w:r>
+        <w:t>padding</w:t>
+      </w:r>
+      <w:proofErr w:type="spellEnd"/>
+      <w:r>
+        <w:t xml:space="preserve"> de forma horizontal, de forma vertical no afectan el flujo del diseño, no aceptan cambios con </w:t>
+      </w:r>
+      <w:proofErr w:type="spellStart"/>
+      <w:r>
+        <w:t>width</w:t>
+      </w:r>
+      <w:proofErr w:type="spellEnd"/>
+      <w:r>
+        <w:t xml:space="preserve"> o </w:t>
+      </w:r>
+      <w:proofErr w:type="spellStart"/>
+      <w:r>
+        <w:t>height</w:t>
+      </w:r>
+      <w:proofErr w:type="spellEnd"/>
+      <w:r>
+        <w:t xml:space="preserve">, el tamaño se ajusta al contenido </w:t>
+      </w:r>
+    </w:p>
+    <w:p>
+      <w:pPr>
+        <w:tabs>
+          <w:tab w:val="left" w:pos="660"/>
+        </w:tabs>
+      </w:pPr>
+      <w:r>
+        <w:t xml:space="preserve">  </w:t>
+      </w:r>
+      <w:proofErr w:type="spellStart"/>
+      <w:r>
+        <w:t>inline</w:t>
+      </w:r>
+      <w:proofErr w:type="spellEnd"/>
+      <w:r>
+        <w:t xml:space="preserve">-block: es </w:t>
+      </w:r>
+      <w:proofErr w:type="gramStart"/>
+      <w:r>
+        <w:t xml:space="preserve">una </w:t>
+      </w:r>
+      <w:proofErr w:type="spellStart"/>
+      <w:r>
+        <w:t>mezcal</w:t>
+      </w:r>
+      <w:proofErr w:type="spellEnd"/>
+      <w:proofErr w:type="gramEnd"/>
+      <w:r>
+        <w:t xml:space="preserve"> entre </w:t>
+      </w:r>
+      <w:proofErr w:type="spellStart"/>
+      <w:r>
+        <w:t>inline</w:t>
+      </w:r>
+      <w:proofErr w:type="spellEnd"/>
+      <w:r>
+        <w:t xml:space="preserve"> y block, no ocupan todo el ancho, no empiezan una nueva línea y se pueden apilar. Acepta </w:t>
+      </w:r>
+      <w:proofErr w:type="spellStart"/>
+      <w:r>
+        <w:t>width</w:t>
+      </w:r>
+      <w:proofErr w:type="spellEnd"/>
+      <w:r>
+        <w:t xml:space="preserve"> y </w:t>
+      </w:r>
+      <w:proofErr w:type="spellStart"/>
+      <w:r>
+        <w:t>height</w:t>
+      </w:r>
+      <w:proofErr w:type="spellEnd"/>
+    </w:p>
+    <w:p>
+      <w:pPr>
+        <w:tabs>
+          <w:tab w:val="left" w:pos="660"/>
+        </w:tabs>
+      </w:pPr>
+      <w:r>
+        <w:t xml:space="preserve">  </w:t>
+      </w:r>
+      <w:proofErr w:type="spellStart"/>
+      <w:r>
+        <w:t>none</w:t>
+      </w:r>
+      <w:proofErr w:type="spellEnd"/>
+      <w:r>
+        <w:t xml:space="preserve">: el elemento sigue </w:t>
+      </w:r>
+      <w:proofErr w:type="gramStart"/>
+      <w:r>
+        <w:t>estando</w:t>
+      </w:r>
+      <w:proofErr w:type="gramEnd"/>
+      <w:r>
+        <w:t xml:space="preserve"> pero no se muestra y no ocupa espacio en la página y los elementos </w:t>
+      </w:r>
+      <w:proofErr w:type="spellStart"/>
+      <w:r>
+        <w:t>adyascentes</w:t>
+      </w:r>
+      <w:proofErr w:type="spellEnd"/>
+      <w:r>
+        <w:t xml:space="preserve"> actúan como si no existiera, no forma el flujo de la página</w:t>
+      </w:r>
+    </w:p>
+    <w:p>
+      <w:pPr>
+        <w:tabs>
+          <w:tab w:val="left" w:pos="660"/>
+        </w:tabs>
+      </w:pPr>
+      <w:r>
+        <w:t xml:space="preserve">  Hay varios tipos de </w:t>
+      </w:r>
+      <w:proofErr w:type="spellStart"/>
+      <w:r>
+        <w:t>display</w:t>
+      </w:r>
+      <w:proofErr w:type="spellEnd"/>
+    </w:p>
+    <w:p>
+      <w:pPr>
+        <w:tabs>
+          <w:tab w:val="left" w:pos="660"/>
+        </w:tabs>
+      </w:pPr>
+      <w:r>
+        <w:t>*/</w:t>
+      </w:r>
+    </w:p>
+    <w:p>
+      <w:pPr>
+        <w:tabs>
+          <w:tab w:val="left" w:pos="660"/>
+        </w:tabs>
+      </w:pPr>
+      <w:r>
+        <w:t>/*</w:t>
+      </w:r>
+    </w:p>
+    <w:p>
+      <w:pPr>
+        <w:tabs>
+          <w:tab w:val="left" w:pos="660"/>
+        </w:tabs>
+      </w:pPr>
+      <w:r>
+        <w:t>  POSICIÓN RELATIVA Y ABSOLUTA</w:t>
+      </w:r>
+    </w:p>
+    <w:p>
+      <w:pPr>
+        <w:tabs>
+          <w:tab w:val="left" w:pos="660"/>
+        </w:tabs>
+      </w:pPr>
+      <w:r>
+        <w:t xml:space="preserve">  Es una forma de posicionar elementos. Estas dos formas son </w:t>
+      </w:r>
+      <w:proofErr w:type="spellStart"/>
+      <w:r>
+        <w:t>absolute</w:t>
+      </w:r>
+      <w:proofErr w:type="spellEnd"/>
+      <w:r>
+        <w:t xml:space="preserve"> y </w:t>
+      </w:r>
+      <w:proofErr w:type="spellStart"/>
+      <w:r>
+        <w:t>relative</w:t>
+      </w:r>
+      <w:proofErr w:type="spellEnd"/>
+      <w:r>
+        <w:t>, vamos a ver qué significan estas dos formas de posicionar elementos</w:t>
+      </w:r>
+    </w:p>
+    <w:p>
+      <w:pPr>
+        <w:tabs>
+          <w:tab w:val="left" w:pos="660"/>
+        </w:tabs>
+      </w:pPr>
       <w:bookmarkStart w:id="0" w:name="_GoBack"/>
       <w:bookmarkEnd w:id="0"/>
-    </w:p>
-    <w:p>
-      <w:pPr>
-        <w:tabs>
-          <w:tab w:val="left" w:pos="660"/>
-        </w:tabs>
-      </w:pPr>
-      <w:r>
-        <w:t>  DISPLAY</w:t>
+      <w:r>
+        <w:t xml:space="preserve">  Contexto de Apilamiento: permite apilar u ordenar los elementos en capas en el eje z, es como </w:t>
+      </w:r>
+      <w:proofErr w:type="spellStart"/>
+      <w:r>
+        <w:t>tridimensionalizar</w:t>
+      </w:r>
+      <w:proofErr w:type="spellEnd"/>
+      <w:r>
+        <w:t xml:space="preserve"> el </w:t>
+      </w:r>
+      <w:proofErr w:type="spellStart"/>
+      <w:r>
+        <w:t>html</w:t>
+      </w:r>
+      <w:proofErr w:type="spellEnd"/>
+      <w:r>
+        <w:t>. Podemos hacer que una capa aparezca detrás de otra o adelante de otra</w:t>
+      </w:r>
+    </w:p>
+    <w:p>
+      <w:pPr>
+        <w:tabs>
+          <w:tab w:val="left" w:pos="660"/>
+        </w:tabs>
+      </w:pPr>
+      <w:r>
+        <w:t>  Separa los elementos por capa</w:t>
       </w:r>
     </w:p>
     <w:p>
@@ -17463,31 +17797,101 @@
       </w:r>
       <w:proofErr w:type="spellStart"/>
       <w:r>
-        <w:t>display</w:t>
-      </w:r>
-      <w:proofErr w:type="spellEnd"/>
-      <w:r>
-        <w:t xml:space="preserve"> block: convierte el elemento en un bloque, lo primero que hacemos es decirle que ocupe todo el ancho disponible, lo segundo es que comienza una nueva línea. Permiten un </w:t>
-      </w:r>
-      <w:proofErr w:type="spellStart"/>
-      <w:r>
-        <w:t>margin</w:t>
-      </w:r>
-      <w:proofErr w:type="spellEnd"/>
-      <w:r>
-        <w:t xml:space="preserve">, permiten un </w:t>
-      </w:r>
-      <w:proofErr w:type="spellStart"/>
-      <w:r>
-        <w:t>padding</w:t>
-      </w:r>
-      <w:proofErr w:type="spellEnd"/>
-      <w:r>
-        <w:t xml:space="preserve">, pero si le saco el block, no acepta que </w:t>
-      </w:r>
-      <w:proofErr w:type="spellStart"/>
-      <w:r>
-        <w:t>margin</w:t>
+        <w:t>relative</w:t>
+      </w:r>
+      <w:proofErr w:type="spellEnd"/>
+      <w:r>
+        <w:t xml:space="preserve">: le dice al navegador, elemento </w:t>
+      </w:r>
+      <w:proofErr w:type="spellStart"/>
+      <w:r>
+        <w:t>mantené</w:t>
+      </w:r>
+      <w:proofErr w:type="spellEnd"/>
+      <w:r>
+        <w:t xml:space="preserve"> tu posición </w:t>
+      </w:r>
+      <w:proofErr w:type="gramStart"/>
+      <w:r>
+        <w:t>original</w:t>
+      </w:r>
+      <w:proofErr w:type="gramEnd"/>
+      <w:r>
+        <w:t xml:space="preserve"> pero yo </w:t>
+      </w:r>
+      <w:proofErr w:type="spellStart"/>
+      <w:r>
+        <w:t>si</w:t>
+      </w:r>
+      <w:proofErr w:type="spellEnd"/>
+      <w:r>
+        <w:t xml:space="preserve"> quiero ahora puedo moverte arriba o abajo o hacia los costados y además vas a ser un punto de referencia para los elementos que estén adentro tuyo. Mantengo el lugar original de la </w:t>
+      </w:r>
+      <w:proofErr w:type="gramStart"/>
+      <w:r>
+        <w:t>caja</w:t>
+      </w:r>
+      <w:proofErr w:type="gramEnd"/>
+      <w:r>
+        <w:t xml:space="preserve"> pero puedo moverme visualmente. El siguiente elemento parte al final de la posición original del elemento </w:t>
+      </w:r>
+      <w:proofErr w:type="gramStart"/>
+      <w:r>
+        <w:t>anterior</w:t>
+      </w:r>
+      <w:proofErr w:type="gramEnd"/>
+      <w:r>
+        <w:t xml:space="preserve"> aunque a este lo hayamos movido, es como si el lugar de la caja lo estuviéramos reservando aunque lo hayamos movido</w:t>
+      </w:r>
+    </w:p>
+    <w:p>
+      <w:pPr>
+        <w:tabs>
+          <w:tab w:val="left" w:pos="660"/>
+        </w:tabs>
+      </w:pPr>
+      <w:r>
+        <w:t xml:space="preserve">  No podemos considerar un elemento posicionado si tiene position </w:t>
+      </w:r>
+      <w:proofErr w:type="spellStart"/>
+      <w:r>
+        <w:t>static</w:t>
+      </w:r>
+      <w:proofErr w:type="spellEnd"/>
+      <w:r>
+        <w:t>, si es estático</w:t>
+      </w:r>
+    </w:p>
+    <w:p>
+      <w:pPr>
+        <w:tabs>
+          <w:tab w:val="left" w:pos="660"/>
+        </w:tabs>
+      </w:pPr>
+      <w:r>
+        <w:t>  Tenemos cuatro propiedades que se aplican a la posición</w:t>
+      </w:r>
+    </w:p>
+    <w:p>
+      <w:pPr>
+        <w:tabs>
+          <w:tab w:val="left" w:pos="660"/>
+        </w:tabs>
+      </w:pPr>
+      <w:r>
+        <w:t xml:space="preserve">  top, </w:t>
+      </w:r>
+      <w:proofErr w:type="spellStart"/>
+      <w:r>
+        <w:t>bottom</w:t>
+      </w:r>
+      <w:proofErr w:type="spellEnd"/>
+      <w:r>
+        <w:t xml:space="preserve">, </w:t>
+      </w:r>
+      <w:proofErr w:type="spellStart"/>
+      <w:r>
+        <w:t>left</w:t>
       </w:r>
       <w:proofErr w:type="spellEnd"/>
       <w:r>
@@ -17495,27 +17899,147 @@
       </w:r>
       <w:proofErr w:type="spellStart"/>
       <w:r>
-        <w:t>padding</w:t>
-      </w:r>
-      <w:proofErr w:type="spellEnd"/>
-      <w:r>
-        <w:t xml:space="preserve"> que funcionen correctamente, en este caso no afectan el tamaño de la caja</w:t>
-      </w:r>
-    </w:p>
-    <w:p>
-      <w:pPr>
-        <w:tabs>
-          <w:tab w:val="left" w:pos="660"/>
-        </w:tabs>
-      </w:pPr>
-      <w:r>
-        <w:t xml:space="preserve">  La propiedad por defecto es </w:t>
-      </w:r>
-      <w:proofErr w:type="spellStart"/>
-      <w:r>
-        <w:t>inline</w:t>
-      </w:r>
-      <w:proofErr w:type="spellEnd"/>
+        <w:t>right</w:t>
+      </w:r>
+      <w:proofErr w:type="spellEnd"/>
+      <w:r>
+        <w:t xml:space="preserve">: estas indican cuanto se va a desplazar desde arriba, desde abajo, desde la </w:t>
+      </w:r>
+      <w:proofErr w:type="spellStart"/>
+      <w:r>
+        <w:t>iquierda</w:t>
+      </w:r>
+      <w:proofErr w:type="spellEnd"/>
+      <w:r>
+        <w:t xml:space="preserve"> o desde la derecha, y el desplazamiento es en sentido contrario a su nombre. Ejemplo si uso top, desde arriba se mueva una x distancia hacia abajo, y así con todas</w:t>
+      </w:r>
+    </w:p>
+    <w:p>
+      <w:pPr>
+        <w:tabs>
+          <w:tab w:val="left" w:pos="660"/>
+        </w:tabs>
+      </w:pPr>
+      <w:r>
+        <w:t xml:space="preserve">  top y </w:t>
+      </w:r>
+      <w:proofErr w:type="spellStart"/>
+      <w:r>
+        <w:t>left</w:t>
+      </w:r>
+      <w:proofErr w:type="spellEnd"/>
+      <w:r>
+        <w:t xml:space="preserve"> tienen prioridad sobre </w:t>
+      </w:r>
+      <w:proofErr w:type="spellStart"/>
+      <w:r>
+        <w:t>bottom</w:t>
+      </w:r>
+      <w:proofErr w:type="spellEnd"/>
+      <w:r>
+        <w:t xml:space="preserve"> y </w:t>
+      </w:r>
+      <w:proofErr w:type="spellStart"/>
+      <w:r>
+        <w:t>right</w:t>
+      </w:r>
+      <w:proofErr w:type="spellEnd"/>
+      <w:r>
+        <w:t xml:space="preserve"> y se van a aplicar no importa si uso las últimas</w:t>
+      </w:r>
+    </w:p>
+    <w:p>
+      <w:pPr>
+        <w:tabs>
+          <w:tab w:val="left" w:pos="660"/>
+        </w:tabs>
+      </w:pPr>
+      <w:r>
+        <w:t>  position funciona como capas y cada una nueva se ubica por encima de la anterior</w:t>
+      </w:r>
+    </w:p>
+    <w:p>
+      <w:pPr>
+        <w:tabs>
+          <w:tab w:val="left" w:pos="660"/>
+        </w:tabs>
+      </w:pPr>
+      <w:r>
+        <w:t xml:space="preserve">  La propiedad top tiene más prioridad que </w:t>
+      </w:r>
+      <w:proofErr w:type="spellStart"/>
+      <w:r>
+        <w:t>bottom</w:t>
+      </w:r>
+      <w:proofErr w:type="spellEnd"/>
+    </w:p>
+    <w:p>
+      <w:pPr>
+        <w:tabs>
+          <w:tab w:val="left" w:pos="660"/>
+        </w:tabs>
+      </w:pPr>
+      <w:r>
+        <w:t xml:space="preserve">  La propiedad </w:t>
+      </w:r>
+      <w:proofErr w:type="spellStart"/>
+      <w:r>
+        <w:t>left</w:t>
+      </w:r>
+      <w:proofErr w:type="spellEnd"/>
+      <w:r>
+        <w:t xml:space="preserve"> tiene más prioridad sobre </w:t>
+      </w:r>
+      <w:proofErr w:type="spellStart"/>
+      <w:r>
+        <w:t>right</w:t>
+      </w:r>
+      <w:proofErr w:type="spellEnd"/>
+      <w:r>
+        <w:t xml:space="preserve">. Las dos </w:t>
+      </w:r>
+      <w:proofErr w:type="gramStart"/>
+      <w:r>
+        <w:t>propiedades más importante</w:t>
+      </w:r>
+      <w:proofErr w:type="gramEnd"/>
+      <w:r>
+        <w:t xml:space="preserve"> son top y </w:t>
+      </w:r>
+      <w:proofErr w:type="spellStart"/>
+      <w:r>
+        <w:t>left</w:t>
+      </w:r>
+      <w:proofErr w:type="spellEnd"/>
+      <w:r>
+        <w:t xml:space="preserve"> </w:t>
+      </w:r>
+    </w:p>
+    <w:p>
+      <w:pPr>
+        <w:tabs>
+          <w:tab w:val="left" w:pos="660"/>
+        </w:tabs>
+      </w:pPr>
+      <w:r>
+        <w:t>  z-</w:t>
+      </w:r>
+      <w:proofErr w:type="spellStart"/>
+      <w:r>
+        <w:t>index</w:t>
+      </w:r>
+      <w:proofErr w:type="spellEnd"/>
+      <w:r>
+        <w:t>: permite mover un elemento en el eje &lt;, adelante y atrás, usa sólo un número, no lleva ninguna unidad. El elemento que se quiere ubicar por encima o delante de otro debe tener un valor de z-</w:t>
+      </w:r>
+      <w:proofErr w:type="spellStart"/>
+      <w:r>
+        <w:t>index</w:t>
+      </w:r>
+      <w:proofErr w:type="spellEnd"/>
+      <w:r>
+        <w:t xml:space="preserve"> mayor que el que va a quedar por detrás. Una buena técnica es darle valores de 10 en adelante y luego de diez en diez. Sólo funciona si las cajas están posicionadas, si no, no</w:t>
+      </w:r>
     </w:p>
     <w:p>
       <w:pPr>
@@ -17528,169 +18052,15 @@
       </w:r>
       <w:proofErr w:type="spellStart"/>
       <w:r>
-        <w:t>inline</w:t>
-      </w:r>
-      <w:proofErr w:type="spellEnd"/>
-      <w:r>
-        <w:t xml:space="preserve">: hace que un bloque se convierta en un elemento en línea algunos elemento son </w:t>
-      </w:r>
-      <w:proofErr w:type="spellStart"/>
-      <w:proofErr w:type="gramStart"/>
-      <w:r>
-        <w:t>inline,están</w:t>
-      </w:r>
-      <w:proofErr w:type="spellEnd"/>
-      <w:proofErr w:type="gramEnd"/>
-      <w:r>
-        <w:t xml:space="preserve"> en la misma línea. No aceptan </w:t>
-      </w:r>
-      <w:proofErr w:type="spellStart"/>
-      <w:r>
-        <w:t>margin</w:t>
-      </w:r>
-      <w:proofErr w:type="spellEnd"/>
-      <w:r>
-        <w:t xml:space="preserve"> ni </w:t>
-      </w:r>
-      <w:proofErr w:type="spellStart"/>
-      <w:r>
-        <w:t>padding</w:t>
-      </w:r>
-      <w:proofErr w:type="spellEnd"/>
-      <w:r>
-        <w:t xml:space="preserve"> un poco se rompe. Sólo acepta </w:t>
-      </w:r>
-      <w:proofErr w:type="spellStart"/>
-      <w:r>
-        <w:t>margin</w:t>
-      </w:r>
-      <w:proofErr w:type="spellEnd"/>
-      <w:r>
-        <w:t xml:space="preserve"> y </w:t>
-      </w:r>
-      <w:proofErr w:type="spellStart"/>
-      <w:r>
-        <w:t>padding</w:t>
-      </w:r>
-      <w:proofErr w:type="spellEnd"/>
-      <w:r>
-        <w:t xml:space="preserve"> de forma horizontal, de forma vertical no afectan el flujo del diseño, no aceptan cambios con </w:t>
-      </w:r>
-      <w:proofErr w:type="spellStart"/>
-      <w:r>
-        <w:t>width</w:t>
-      </w:r>
-      <w:proofErr w:type="spellEnd"/>
-      <w:r>
-        <w:t xml:space="preserve"> o </w:t>
-      </w:r>
-      <w:proofErr w:type="spellStart"/>
-      <w:r>
-        <w:t>height</w:t>
-      </w:r>
-      <w:proofErr w:type="spellEnd"/>
-      <w:r>
-        <w:t xml:space="preserve">, el tamaño se ajusta al contenido </w:t>
-      </w:r>
-    </w:p>
-    <w:p>
-      <w:pPr>
-        <w:tabs>
-          <w:tab w:val="left" w:pos="660"/>
-        </w:tabs>
-      </w:pPr>
-      <w:r>
-        <w:t xml:space="preserve">  </w:t>
-      </w:r>
-      <w:proofErr w:type="spellStart"/>
-      <w:r>
-        <w:t>inline</w:t>
-      </w:r>
-      <w:proofErr w:type="spellEnd"/>
-      <w:r>
-        <w:t xml:space="preserve">-block: es </w:t>
-      </w:r>
-      <w:proofErr w:type="gramStart"/>
-      <w:r>
-        <w:t xml:space="preserve">una </w:t>
-      </w:r>
-      <w:proofErr w:type="spellStart"/>
-      <w:r>
-        <w:t>mezcal</w:t>
-      </w:r>
-      <w:proofErr w:type="spellEnd"/>
-      <w:proofErr w:type="gramEnd"/>
-      <w:r>
-        <w:t xml:space="preserve"> entre </w:t>
-      </w:r>
-      <w:proofErr w:type="spellStart"/>
-      <w:r>
-        <w:t>inline</w:t>
-      </w:r>
-      <w:proofErr w:type="spellEnd"/>
-      <w:r>
-        <w:t xml:space="preserve"> y block, no ocupan todo el ancho, no empiezan una nueva línea y se pueden apilar. Acepta </w:t>
-      </w:r>
-      <w:proofErr w:type="spellStart"/>
-      <w:r>
-        <w:t>width</w:t>
-      </w:r>
-      <w:proofErr w:type="spellEnd"/>
-      <w:r>
-        <w:t xml:space="preserve"> y </w:t>
-      </w:r>
-      <w:proofErr w:type="spellStart"/>
-      <w:r>
-        <w:t>height</w:t>
-      </w:r>
-      <w:proofErr w:type="spellEnd"/>
-    </w:p>
-    <w:p>
-      <w:pPr>
-        <w:tabs>
-          <w:tab w:val="left" w:pos="660"/>
-        </w:tabs>
-      </w:pPr>
-      <w:r>
-        <w:t xml:space="preserve">  </w:t>
-      </w:r>
-      <w:proofErr w:type="spellStart"/>
-      <w:r>
-        <w:t>none</w:t>
-      </w:r>
-      <w:proofErr w:type="spellEnd"/>
-      <w:r>
-        <w:t xml:space="preserve">: el elemento sigue </w:t>
-      </w:r>
-      <w:proofErr w:type="gramStart"/>
-      <w:r>
-        <w:t>estando</w:t>
-      </w:r>
-      <w:proofErr w:type="gramEnd"/>
-      <w:r>
-        <w:t xml:space="preserve"> pero no se muestra y no ocupa espacio en la página y los elementos </w:t>
-      </w:r>
-      <w:proofErr w:type="spellStart"/>
-      <w:r>
-        <w:t>adyascentes</w:t>
-      </w:r>
-      <w:proofErr w:type="spellEnd"/>
-      <w:r>
-        <w:t xml:space="preserve"> actúan como si no existiera, no forma el flujo de la página</w:t>
-      </w:r>
-    </w:p>
-    <w:p>
-      <w:pPr>
-        <w:tabs>
-          <w:tab w:val="left" w:pos="660"/>
-        </w:tabs>
-      </w:pPr>
-      <w:r>
-        <w:t xml:space="preserve">  Hay varios tipos de </w:t>
-      </w:r>
-      <w:proofErr w:type="spellStart"/>
-      <w:r>
-        <w:t>display</w:t>
+        <w:t>static</w:t>
+      </w:r>
+      <w:proofErr w:type="spellEnd"/>
+      <w:r>
+        <w:t xml:space="preserve">: no se puede considerar que un elemento está posicionado cuando está </w:t>
+      </w:r>
+      <w:proofErr w:type="spellStart"/>
+      <w:r>
+        <w:t>static</w:t>
       </w:r>
       <w:proofErr w:type="spellEnd"/>
     </w:p>

</xml_diff>

<commit_message>
Actualizando práctica Fixed y Sticky
</commit_message>
<xml_diff>
--- a/Curso HTML y CSS desde Certo - Teoria.docx
+++ b/Curso HTML y CSS desde Certo - Teoria.docx
@@ -7235,8 +7235,6 @@
           <w:tab w:val="left" w:pos="660"/>
         </w:tabs>
       </w:pPr>
-      <w:bookmarkStart w:id="0" w:name="_GoBack"/>
-      <w:bookmarkEnd w:id="0"/>
       <w:r>
         <w:t>  - autoplay: reproduce el video automáticamente, pero al recargar la página ya no lo hace, el video no se puede reproducir a menos que el usuario haga click o interactúe de alguna manera con la página</w:t>
       </w:r>
@@ -10493,6 +10491,322 @@
       </w:pPr>
       <w:r>
         <w:t>  Son relativos a su contenedor si ningún contenedor tiene posición relativa toma como refeerencia al html</w:t>
+      </w:r>
+    </w:p>
+    <w:p>
+      <w:pPr>
+        <w:tabs>
+          <w:tab w:val="left" w:pos="660"/>
+        </w:tabs>
+      </w:pPr>
+      <w:r>
+        <w:t>*/</w:t>
+      </w:r>
+    </w:p>
+    <w:p>
+      <w:pPr>
+        <w:tabs>
+          <w:tab w:val="left" w:pos="660"/>
+        </w:tabs>
+      </w:pPr>
+      <w:r>
+        <w:t xml:space="preserve">&lt;!-- </w:t>
+      </w:r>
+    </w:p>
+    <w:p>
+      <w:pPr>
+        <w:tabs>
+          <w:tab w:val="left" w:pos="660"/>
+        </w:tabs>
+      </w:pPr>
+      <w:r>
+        <w:t>  VENTANA MODAL</w:t>
+      </w:r>
+    </w:p>
+    <w:p>
+      <w:pPr>
+        <w:tabs>
+          <w:tab w:val="left" w:pos="660"/>
+        </w:tabs>
+      </w:pPr>
+      <w:r>
+        <w:t>  ETIQUETA DIÁLOG</w:t>
+      </w:r>
+    </w:p>
+    <w:p>
+      <w:pPr>
+        <w:tabs>
+          <w:tab w:val="left" w:pos="660"/>
+        </w:tabs>
+      </w:pPr>
+      <w:r>
+        <w:t xml:space="preserve">  Se usa para crear </w:t>
+      </w:r>
+      <w:proofErr w:type="gramStart"/>
+      <w:r>
+        <w:t>ventanas modal</w:t>
+      </w:r>
+      <w:proofErr w:type="gramEnd"/>
+      <w:r>
+        <w:t>, se coloca todo el contenido entre la etiqueta de apertura y la de cierre.</w:t>
+      </w:r>
+    </w:p>
+    <w:p>
+      <w:pPr>
+        <w:tabs>
+          <w:tab w:val="left" w:pos="660"/>
+        </w:tabs>
+      </w:pPr>
+      <w:r>
+        <w:t>  Cualquier botón dentro de un form con el method dialog y que esté entre las etiquetas dialog cierran la ventana</w:t>
+      </w:r>
+    </w:p>
+    <w:p>
+      <w:pPr>
+        <w:tabs>
+          <w:tab w:val="left" w:pos="660"/>
+        </w:tabs>
+      </w:pPr>
+      <w:r>
+        <w:t>  Ejemplo:</w:t>
+      </w:r>
+    </w:p>
+    <w:p>
+      <w:pPr>
+        <w:tabs>
+          <w:tab w:val="left" w:pos="660"/>
+        </w:tabs>
+      </w:pPr>
+      <w:r>
+        <w:t>  &lt;dialog open&gt;</w:t>
+      </w:r>
+    </w:p>
+    <w:p>
+      <w:pPr>
+        <w:tabs>
+          <w:tab w:val="left" w:pos="660"/>
+        </w:tabs>
+      </w:pPr>
+      <w:r>
+        <w:t>    &lt;div class="modal__content"&gt;</w:t>
+      </w:r>
+    </w:p>
+    <w:p>
+      <w:pPr>
+        <w:tabs>
+          <w:tab w:val="left" w:pos="660"/>
+        </w:tabs>
+      </w:pPr>
+      <w:r>
+        <w:t>        &lt;h2 class="modal__title"&gt;VENTANA MODAL&lt;/h2&gt;</w:t>
+      </w:r>
+    </w:p>
+    <w:p>
+      <w:pPr>
+        <w:tabs>
+          <w:tab w:val="left" w:pos="660"/>
+        </w:tabs>
+      </w:pPr>
+      <w:r>
+        <w:t>        &lt;p class="modal__text"&gt;</w:t>
+      </w:r>
+    </w:p>
+    <w:p>
+      <w:pPr>
+        <w:tabs>
+          <w:tab w:val="left" w:pos="660"/>
+        </w:tabs>
+        <w:rPr>
+          <w:lang w:val="en-US"/>
+        </w:rPr>
+      </w:pPr>
+      <w:r>
+        <w:rPr>
+          <w:lang w:val="en-US"/>
+        </w:rPr>
+        <w:t xml:space="preserve">          Lorem ipsum dolor, sit amet consectetur adipisicing elit. Ab ea, perferendis modi voluptatem doloremque odit </w:t>
+      </w:r>
+      <w:proofErr w:type="gramStart"/>
+      <w:r>
+        <w:rPr>
+          <w:lang w:val="en-US"/>
+        </w:rPr>
+        <w:t>pariatur  emporibus</w:t>
+      </w:r>
+      <w:proofErr w:type="gramEnd"/>
+      <w:r>
+        <w:rPr>
+          <w:lang w:val="en-US"/>
+        </w:rPr>
+        <w:t xml:space="preserve"> consequatur, dolores minima commodi aspernatur beatae. Similique laborum, vitae aspernatur numquam rem distinctio?</w:t>
+      </w:r>
+    </w:p>
+    <w:p>
+      <w:pPr>
+        <w:tabs>
+          <w:tab w:val="left" w:pos="660"/>
+        </w:tabs>
+      </w:pPr>
+      <w:r>
+        <w:rPr>
+          <w:lang w:val="en-US"/>
+        </w:rPr>
+        <w:t xml:space="preserve">        </w:t>
+      </w:r>
+      <w:r>
+        <w:t>&lt;/p&gt;</w:t>
+      </w:r>
+    </w:p>
+    <w:p>
+      <w:pPr>
+        <w:tabs>
+          <w:tab w:val="left" w:pos="660"/>
+        </w:tabs>
+      </w:pPr>
+      <w:r>
+        <w:t>        &lt;form method="dialog"&gt;</w:t>
+      </w:r>
+    </w:p>
+    <w:p>
+      <w:pPr>
+        <w:tabs>
+          <w:tab w:val="left" w:pos="660"/>
+        </w:tabs>
+        <w:rPr>
+          <w:lang w:val="en-US"/>
+        </w:rPr>
+      </w:pPr>
+      <w:r>
+        <w:rPr>
+          <w:lang w:val="en-US"/>
+        </w:rPr>
+        <w:t>          &lt;button class="modal__close-button"&gt;&lt;/button&gt;</w:t>
+      </w:r>
+    </w:p>
+    <w:p>
+      <w:pPr>
+        <w:tabs>
+          <w:tab w:val="left" w:pos="660"/>
+        </w:tabs>
+      </w:pPr>
+      <w:r>
+        <w:rPr>
+          <w:lang w:val="en-US"/>
+        </w:rPr>
+        <w:t xml:space="preserve">        </w:t>
+      </w:r>
+      <w:r>
+        <w:t>&lt;/form&gt;</w:t>
+      </w:r>
+    </w:p>
+    <w:p>
+      <w:pPr>
+        <w:tabs>
+          <w:tab w:val="left" w:pos="660"/>
+        </w:tabs>
+      </w:pPr>
+      <w:r>
+        <w:t>      &lt;/div&gt;</w:t>
+      </w:r>
+    </w:p>
+    <w:p>
+      <w:pPr>
+        <w:tabs>
+          <w:tab w:val="left" w:pos="660"/>
+        </w:tabs>
+      </w:pPr>
+      <w:r>
+        <w:t>  &lt;/dialog&gt;</w:t>
+      </w:r>
+    </w:p>
+    <w:p>
+      <w:pPr>
+        <w:tabs>
+          <w:tab w:val="left" w:pos="660"/>
+        </w:tabs>
+      </w:pPr>
+      <w:r>
+        <w:t>  open hace que la ventana se muestro si no está no se muestra</w:t>
+      </w:r>
+    </w:p>
+    <w:p>
+      <w:pPr>
+        <w:tabs>
+          <w:tab w:val="left" w:pos="660"/>
+        </w:tabs>
+      </w:pPr>
+      <w:r>
+        <w:t xml:space="preserve">  Dialog viene configurado para que si tiene el atributo open se muestra y si no no, este atributo se cierra solo y tampoco tenemos que poner </w:t>
+      </w:r>
+      <w:proofErr w:type="gramStart"/>
+      <w:r>
+        <w:t>el position</w:t>
+      </w:r>
+      <w:proofErr w:type="gramEnd"/>
+      <w:r>
+        <w:t xml:space="preserve"> absolute porque se posiciona solo</w:t>
+      </w:r>
+    </w:p>
+    <w:p>
+      <w:pPr>
+        <w:tabs>
+          <w:tab w:val="left" w:pos="660"/>
+        </w:tabs>
+      </w:pPr>
+      <w:r>
+        <w:t>--&gt;</w:t>
+      </w:r>
+      <w:r>
+        <w:t xml:space="preserve">  </w:t>
+      </w:r>
+      <w:r>
+        <w:t>/*</w:t>
+      </w:r>
+    </w:p>
+    <w:p>
+      <w:pPr>
+        <w:tabs>
+          <w:tab w:val="left" w:pos="660"/>
+        </w:tabs>
+      </w:pPr>
+      <w:r>
+        <w:t> </w:t>
+      </w:r>
+      <w:r>
+        <w:t>ELEMENTO</w:t>
+      </w:r>
+      <w:bookmarkStart w:id="0" w:name="_GoBack"/>
+      <w:bookmarkEnd w:id="0"/>
+      <w:r>
+        <w:t xml:space="preserve"> DIALOG</w:t>
+      </w:r>
+    </w:p>
+    <w:p>
+      <w:pPr>
+        <w:tabs>
+          <w:tab w:val="left" w:pos="660"/>
+        </w:tabs>
+      </w:pPr>
+      <w:r>
+        <w:t xml:space="preserve">  </w:t>
+      </w:r>
+      <w:proofErr w:type="gramStart"/>
+      <w:r>
+        <w:t>::</w:t>
+      </w:r>
+      <w:proofErr w:type="gramEnd"/>
+      <w:r>
+        <w:t>backdrop: es un pseudo elemento que permite estilizar un elemento dialog</w:t>
+      </w:r>
+    </w:p>
+    <w:p>
+      <w:pPr>
+        <w:tabs>
+          <w:tab w:val="left" w:pos="660"/>
+        </w:tabs>
+      </w:pPr>
+      <w:r>
+        <w:t>  Viene con la propiedad position absolute por defecto</w:t>
       </w:r>
     </w:p>
     <w:p>
@@ -10999,7 +11313,6 @@
   <w:style w:type="character" w:default="1" w:styleId="Fuentedeprrafopredeter">
     <w:name w:val="Default Paragraph Font"/>
     <w:uiPriority w:val="1"/>
-    <w:semiHidden/>
     <w:unhideWhenUsed/>
   </w:style>
   <w:style w:type="table" w:default="1" w:styleId="Tablanormal">
@@ -11022,6 +11335,17 @@
     <w:uiPriority w:val="99"/>
     <w:semiHidden/>
     <w:unhideWhenUsed/>
+  </w:style>
+  <w:style w:type="paragraph" w:styleId="Prrafodelista">
+    <w:name w:val="List Paragraph"/>
+    <w:basedOn w:val="Normal"/>
+    <w:uiPriority w:val="34"/>
+    <w:qFormat/>
+    <w:rsid w:val="00EF570C"/>
+    <w:pPr>
+      <w:ind w:left="720"/>
+      <w:contextualSpacing/>
+    </w:pPr>
   </w:style>
 </w:styles>
 </file>

</xml_diff>

<commit_message>
Actualizando práctica control del flujo de texto
</commit_message>
<xml_diff>
--- a/Curso HTML y CSS desde Certo - Teoria.docx
+++ b/Curso HTML y CSS desde Certo - Teoria.docx
@@ -10775,38 +10775,510 @@
       <w:r>
         <w:t>ELEMENTO</w:t>
       </w:r>
+      <w:r>
+        <w:t xml:space="preserve"> DIALOG</w:t>
+      </w:r>
+    </w:p>
+    <w:p>
+      <w:pPr>
+        <w:tabs>
+          <w:tab w:val="left" w:pos="660"/>
+        </w:tabs>
+      </w:pPr>
+      <w:r>
+        <w:t xml:space="preserve">  </w:t>
+      </w:r>
+      <w:proofErr w:type="gramStart"/>
+      <w:r>
+        <w:t>::</w:t>
+      </w:r>
+      <w:proofErr w:type="gramEnd"/>
+      <w:r>
+        <w:t>backdrop: es un pseudo elemento que permite estilizar un elemento dialog</w:t>
+      </w:r>
+    </w:p>
+    <w:p>
+      <w:pPr>
+        <w:tabs>
+          <w:tab w:val="left" w:pos="660"/>
+        </w:tabs>
+      </w:pPr>
+      <w:r>
+        <w:t>  Viene con la propiedad position absolute por defecto</w:t>
+      </w:r>
+    </w:p>
+    <w:p>
+      <w:pPr>
+        <w:tabs>
+          <w:tab w:val="left" w:pos="660"/>
+        </w:tabs>
+      </w:pPr>
+      <w:r>
+        <w:t>*/</w:t>
+      </w:r>
+    </w:p>
+    <w:p>
+      <w:pPr>
+        <w:tabs>
+          <w:tab w:val="left" w:pos="660"/>
+        </w:tabs>
+      </w:pPr>
+      <w:r>
+        <w:t>/*</w:t>
+      </w:r>
+    </w:p>
+    <w:p>
+      <w:pPr>
+        <w:tabs>
+          <w:tab w:val="left" w:pos="660"/>
+        </w:tabs>
+      </w:pPr>
+      <w:r>
+        <w:t>  POSITION FIXED Y STICKY</w:t>
+      </w:r>
+    </w:p>
+    <w:p>
+      <w:pPr>
+        <w:tabs>
+          <w:tab w:val="left" w:pos="660"/>
+        </w:tabs>
+      </w:pPr>
+      <w:r>
+        <w:t>  Fixed: al principio parece que está absolute. Para arrancar, se va del flujo natural de la página, el espacio reservado se elimina. Siempre se va a posicionar respecto a la ventana. La característica principal es que si hacemos scroll se va a quedar siempre en el lugar</w:t>
+      </w:r>
+    </w:p>
+    <w:p>
+      <w:pPr>
+        <w:tabs>
+          <w:tab w:val="left" w:pos="660"/>
+        </w:tabs>
+      </w:pPr>
+      <w:r>
+        <w:t>  Puede servir para crear chats que se mantengan siempre visibles, para ocultar el contenido hasta realizar cierta acción o en las barras de navegación</w:t>
+      </w:r>
+    </w:p>
+    <w:p>
+      <w:pPr>
+        <w:tabs>
+          <w:tab w:val="left" w:pos="660"/>
+        </w:tabs>
+      </w:pPr>
+      <w:r>
+        <w:t xml:space="preserve">  </w:t>
+      </w:r>
+    </w:p>
+    <w:p>
+      <w:pPr>
+        <w:tabs>
+          <w:tab w:val="left" w:pos="660"/>
+        </w:tabs>
+      </w:pPr>
+      <w:r>
+        <w:t>  STICKY: actúa como relative hasta que llega al lugar en que se le indicó que se quede fija. Al principio se desplaza con la página y cuando llega al valor que se le indicó en top, bottom y desde ahí se queda fijo</w:t>
+      </w:r>
+    </w:p>
+    <w:p>
+      <w:pPr>
+        <w:tabs>
+          <w:tab w:val="left" w:pos="660"/>
+        </w:tabs>
+      </w:pPr>
+      <w:r>
+        <w:t>  Se usaa para encabezados</w:t>
+      </w:r>
+    </w:p>
+    <w:p>
+      <w:pPr>
+        <w:tabs>
+          <w:tab w:val="left" w:pos="660"/>
+        </w:tabs>
+      </w:pPr>
+      <w:r>
+        <w:t>*/</w:t>
+      </w:r>
+    </w:p>
+    <w:p>
+      <w:pPr>
+        <w:tabs>
+          <w:tab w:val="left" w:pos="660"/>
+        </w:tabs>
+      </w:pPr>
+      <w:r>
+        <w:t>/*</w:t>
+      </w:r>
+    </w:p>
+    <w:p>
+      <w:pPr>
+        <w:tabs>
+          <w:tab w:val="left" w:pos="660"/>
+        </w:tabs>
+      </w:pPr>
+      <w:r>
+        <w:t>  TRANSICIONES</w:t>
+      </w:r>
+    </w:p>
+    <w:p>
+      <w:pPr>
+        <w:tabs>
+          <w:tab w:val="left" w:pos="660"/>
+        </w:tabs>
+      </w:pPr>
+      <w:r>
+        <w:t>  Son el intervalo de cambio de una propiedad entre un valor y otro</w:t>
+      </w:r>
+    </w:p>
+    <w:p>
+      <w:pPr>
+        <w:tabs>
+          <w:tab w:val="left" w:pos="660"/>
+        </w:tabs>
+      </w:pPr>
+      <w:r>
+        <w:t>  Puedo hacer que al cambiar de color en un hover por ejemplo se vea el paso por todos los valores de color entre el primer color y el segundo</w:t>
+      </w:r>
+    </w:p>
+    <w:p>
+      <w:pPr>
+        <w:tabs>
+          <w:tab w:val="left" w:pos="660"/>
+        </w:tabs>
+      </w:pPr>
+      <w:r>
+        <w:t>  Para que la tansición se aplique ya tiene que estar en el elemento original, no en el cambio en sí</w:t>
+      </w:r>
+    </w:p>
+    <w:p>
+      <w:pPr>
+        <w:tabs>
+          <w:tab w:val="left" w:pos="660"/>
+        </w:tabs>
+      </w:pPr>
+      <w:r>
+        <w:t>    transition-property: cuál es la propiedad que se quiere transicionar.</w:t>
+      </w:r>
+    </w:p>
+    <w:p>
+      <w:pPr>
+        <w:tabs>
+          <w:tab w:val="left" w:pos="660"/>
+        </w:tabs>
+      </w:pPr>
+      <w:r>
+        <w:t>  Usar el valor allí para esta propiedad es una mala práctica porque hace que el navegador trabaje mucho, se recomienda indicar cada propiedad en la que se quiere aplicar la transición separadas por comas</w:t>
+      </w:r>
+    </w:p>
+    <w:p>
+      <w:pPr>
+        <w:tabs>
+          <w:tab w:val="left" w:pos="660"/>
+        </w:tabs>
+      </w:pPr>
+      <w:r>
+        <w:t>  Cuando cargamos la caja pasa del estado nativo del navegador al que nosotros le pedimos</w:t>
+      </w:r>
+    </w:p>
+    <w:p>
+      <w:pPr>
+        <w:tabs>
+          <w:tab w:val="left" w:pos="660"/>
+        </w:tabs>
+      </w:pPr>
+      <w:r>
+        <w:t>  transition-duration: cuánto queremos que dure la transición</w:t>
+      </w:r>
+    </w:p>
+    <w:p>
+      <w:pPr>
+        <w:tabs>
+          <w:tab w:val="left" w:pos="660"/>
+        </w:tabs>
+      </w:pPr>
+      <w:r>
+        <w:t>  transition-delay: cuánto tiempo va a tardar en comenzar la transición</w:t>
+      </w:r>
+    </w:p>
+    <w:p>
+      <w:pPr>
+        <w:tabs>
+          <w:tab w:val="left" w:pos="660"/>
+        </w:tabs>
+      </w:pPr>
+      <w:r>
+        <w:t xml:space="preserve">  Hay que tener cuidado cuando se transiciona entre valores que no son matemáticamente compatibles, como auto a </w:t>
+      </w:r>
+      <w:proofErr w:type="gramStart"/>
+      <w:r>
+        <w:t>20px</w:t>
+      </w:r>
+      <w:proofErr w:type="gramEnd"/>
+      <w:r>
+        <w:t xml:space="preserve"> por ejemplo</w:t>
+      </w:r>
+    </w:p>
+    <w:p>
+      <w:pPr>
+        <w:tabs>
+          <w:tab w:val="left" w:pos="660"/>
+        </w:tabs>
+      </w:pPr>
+      <w:r>
+        <w:t>  Curvas de Bezier: es una ecuación matemática que permite definir una curva paramétrica, tiene cuatrao parámetros que controlan la dirección y la intensidad de la animación</w:t>
+      </w:r>
+    </w:p>
+    <w:p>
+      <w:pPr>
+        <w:tabs>
+          <w:tab w:val="left" w:pos="660"/>
+        </w:tabs>
+      </w:pPr>
+      <w:r>
+        <w:t>  Material de referencia:</w:t>
+      </w:r>
+    </w:p>
+    <w:p>
+      <w:pPr>
+        <w:tabs>
+          <w:tab w:val="left" w:pos="660"/>
+        </w:tabs>
+      </w:pPr>
+      <w:r>
+        <w:t xml:space="preserve">  cubic-bezier.com </w:t>
+      </w:r>
+    </w:p>
+    <w:p>
+      <w:pPr>
+        <w:tabs>
+          <w:tab w:val="left" w:pos="660"/>
+        </w:tabs>
+      </w:pPr>
+      <w:r>
+        <w:t>  o en el inspector del navegador</w:t>
+      </w:r>
+    </w:p>
+    <w:p>
+      <w:pPr>
+        <w:tabs>
+          <w:tab w:val="left" w:pos="660"/>
+        </w:tabs>
+      </w:pPr>
+      <w:r>
+        <w:t>  transition-timing-</w:t>
+      </w:r>
+      <w:proofErr w:type="gramStart"/>
+      <w:r>
+        <w:t>function:cambiar</w:t>
+      </w:r>
+      <w:proofErr w:type="gramEnd"/>
+      <w:r>
+        <w:t xml:space="preserve"> la aceleración</w:t>
+      </w:r>
+    </w:p>
+    <w:p>
+      <w:pPr>
+        <w:tabs>
+          <w:tab w:val="left" w:pos="660"/>
+        </w:tabs>
+      </w:pPr>
+      <w:r>
+        <w:t>  ease: rápido a lento</w:t>
+      </w:r>
+    </w:p>
+    <w:p>
+      <w:pPr>
+        <w:tabs>
+          <w:tab w:val="left" w:pos="660"/>
+        </w:tabs>
+      </w:pPr>
+      <w:r>
+        <w:t>  ease-in: arranca lento y termina abrupto</w:t>
+      </w:r>
+    </w:p>
+    <w:p>
+      <w:pPr>
+        <w:tabs>
+          <w:tab w:val="left" w:pos="660"/>
+        </w:tabs>
+      </w:pPr>
+      <w:r>
+        <w:t>  ease-in-out: arranca lento y termina lento</w:t>
+      </w:r>
+    </w:p>
+    <w:p>
+      <w:pPr>
+        <w:tabs>
+          <w:tab w:val="left" w:pos="660"/>
+        </w:tabs>
+      </w:pPr>
+      <w:r>
+        <w:t>  ease-out: muy lento, casi lenea y termina abrupto</w:t>
+      </w:r>
+    </w:p>
+    <w:p>
+      <w:pPr>
+        <w:tabs>
+          <w:tab w:val="left" w:pos="660"/>
+        </w:tabs>
+      </w:pPr>
+      <w:r>
+        <w:t xml:space="preserve">  transition solo es un shorthand que reune las cuatro propiedades </w:t>
+      </w:r>
+    </w:p>
+    <w:p>
+      <w:pPr>
+        <w:tabs>
+          <w:tab w:val="left" w:pos="660"/>
+        </w:tabs>
+      </w:pPr>
+      <w:r>
+        <w:t>*/</w:t>
+      </w:r>
+    </w:p>
+    <w:p>
+      <w:pPr>
+        <w:tabs>
+          <w:tab w:val="left" w:pos="660"/>
+        </w:tabs>
+      </w:pPr>
+      <w:r>
+        <w:t>/*</w:t>
+      </w:r>
+    </w:p>
+    <w:p>
+      <w:pPr>
+        <w:tabs>
+          <w:tab w:val="left" w:pos="660"/>
+        </w:tabs>
+      </w:pPr>
+      <w:r>
+        <w:t>  DESBORDAMIENTO U OVERFLOW</w:t>
+      </w:r>
+    </w:p>
+    <w:p>
+      <w:pPr>
+        <w:tabs>
+          <w:tab w:val="left" w:pos="660"/>
+        </w:tabs>
+      </w:pPr>
+      <w:r>
+        <w:t>Determina cómo se maneja el contenido que se sale de su contenedor</w:t>
+      </w:r>
+    </w:p>
+    <w:p>
+      <w:pPr>
+        <w:tabs>
+          <w:tab w:val="left" w:pos="660"/>
+        </w:tabs>
+      </w:pPr>
       <w:bookmarkStart w:id="0" w:name="_GoBack"/>
       <w:bookmarkEnd w:id="0"/>
       <w:r>
-        <w:t xml:space="preserve"> DIALOG</w:t>
-      </w:r>
-    </w:p>
-    <w:p>
-      <w:pPr>
-        <w:tabs>
-          <w:tab w:val="left" w:pos="660"/>
-        </w:tabs>
-      </w:pPr>
-      <w:r>
-        <w:t xml:space="preserve">  </w:t>
-      </w:r>
-      <w:proofErr w:type="gramStart"/>
-      <w:r>
-        <w:t>::</w:t>
-      </w:r>
-      <w:proofErr w:type="gramEnd"/>
-      <w:r>
-        <w:t>backdrop: es un pseudo elemento que permite estilizar un elemento dialog</w:t>
-      </w:r>
-    </w:p>
-    <w:p>
-      <w:pPr>
-        <w:tabs>
-          <w:tab w:val="left" w:pos="660"/>
-        </w:tabs>
-      </w:pPr>
-      <w:r>
-        <w:t>  Viene con la propiedad position absolute por defecto</w:t>
+        <w:t>Si no le doy una altura fija a un elemento al agregar texto se va ajustando automáticamente, pero si le doy un alto fijo el texto se sale del mismo (en este caso estamos hablando de un div), esto se maneja con la propiedad overflow</w:t>
+      </w:r>
+    </w:p>
+    <w:p>
+      <w:pPr>
+        <w:tabs>
+          <w:tab w:val="left" w:pos="660"/>
+        </w:tabs>
+      </w:pPr>
+      <w:r>
+        <w:t>visible: es el valor por defecto y dice que lo que sobresalga del contenedor se vea, sea visible</w:t>
+      </w:r>
+    </w:p>
+    <w:p>
+      <w:pPr>
+        <w:tabs>
+          <w:tab w:val="left" w:pos="660"/>
+        </w:tabs>
+      </w:pPr>
+      <w:r>
+        <w:t>hidden: oculta todo lo que se salga del contenedor. El navegador guarda el espacio de las barras de desplazamiento aún cuando no se vean</w:t>
+      </w:r>
+    </w:p>
+    <w:p>
+      <w:pPr>
+        <w:tabs>
+          <w:tab w:val="left" w:pos="660"/>
+        </w:tabs>
+      </w:pPr>
+      <w:r>
+        <w:t xml:space="preserve">clip: no muestra las </w:t>
+      </w:r>
+      <w:proofErr w:type="gramStart"/>
+      <w:r>
+        <w:t>barras</w:t>
+      </w:r>
+      <w:proofErr w:type="gramEnd"/>
+      <w:r>
+        <w:t xml:space="preserve"> pero el navegador tampoco guarda el espacio para ellas. El contenido se recorta</w:t>
+      </w:r>
+    </w:p>
+    <w:p>
+      <w:pPr>
+        <w:tabs>
+          <w:tab w:val="left" w:pos="660"/>
+        </w:tabs>
+      </w:pPr>
+      <w:r>
+        <w:t>scroll: muestra una barra de desplazamiento vertical que permite ver el texto o contenido oculto, pero también muestra una barra de desplazamiento horizontal que se ve horrible</w:t>
+      </w:r>
+    </w:p>
+    <w:p>
+      <w:pPr>
+        <w:tabs>
+          <w:tab w:val="left" w:pos="660"/>
+        </w:tabs>
+      </w:pPr>
+      <w:r>
+        <w:t>auto: la barra de desplazamiento sólo aparece cuando hay desbordamiento, si no, no lo hace, el contenido se ajusta y sólo muestra el scroll si es necesario, de lo contrario no lo hace</w:t>
+      </w:r>
+    </w:p>
+    <w:p>
+      <w:pPr>
+        <w:tabs>
+          <w:tab w:val="left" w:pos="660"/>
+        </w:tabs>
+      </w:pPr>
+      <w:r>
+        <w:t>overflow-y: con hidden oculta la barra vertical</w:t>
+      </w:r>
+    </w:p>
+    <w:p>
+      <w:pPr>
+        <w:tabs>
+          <w:tab w:val="left" w:pos="660"/>
+        </w:tabs>
+      </w:pPr>
+      <w:r>
+        <w:t>overflow-x: con hidden oculta la barra horizontal</w:t>
+      </w:r>
+    </w:p>
+    <w:p>
+      <w:pPr>
+        <w:tabs>
+          <w:tab w:val="left" w:pos="660"/>
+        </w:tabs>
+      </w:pPr>
+      <w:r>
+        <w:t>overflow-scroll: muestra la barra de desplazamiento vertical, el problema de esta opción es que si el contenido no desborda la barra se sigue viendo igual</w:t>
+      </w:r>
+    </w:p>
+    <w:p>
+      <w:pPr>
+        <w:tabs>
+          <w:tab w:val="left" w:pos="660"/>
+        </w:tabs>
+      </w:pPr>
+      <w:r>
+        <w:t xml:space="preserve">Esto se aplica a </w:t>
+      </w:r>
+      <w:proofErr w:type="gramStart"/>
+      <w:r>
+        <w:t>todos tipo</w:t>
+      </w:r>
+      <w:proofErr w:type="gramEnd"/>
+      <w:r>
+        <w:t xml:space="preserve"> de elemento, imagenes, video, texto, etc</w:t>
       </w:r>
     </w:p>
     <w:p>
@@ -10818,6 +11290,34 @@
       <w:r>
         <w:t>*/</w:t>
       </w:r>
+    </w:p>
+    <w:p>
+      <w:pPr>
+        <w:tabs>
+          <w:tab w:val="left" w:pos="660"/>
+        </w:tabs>
+      </w:pPr>
+    </w:p>
+    <w:p>
+      <w:pPr>
+        <w:tabs>
+          <w:tab w:val="left" w:pos="660"/>
+        </w:tabs>
+      </w:pPr>
+    </w:p>
+    <w:p>
+      <w:pPr>
+        <w:tabs>
+          <w:tab w:val="left" w:pos="660"/>
+        </w:tabs>
+      </w:pPr>
+    </w:p>
+    <w:p>
+      <w:pPr>
+        <w:tabs>
+          <w:tab w:val="left" w:pos="660"/>
+        </w:tabs>
+      </w:pPr>
     </w:p>
     <w:p>
       <w:pPr>

</xml_diff>

<commit_message>
Actualizando práctica Flex Direction
</commit_message>
<xml_diff>
--- a/Curso HTML y CSS desde Certo - Teoria.docx
+++ b/Curso HTML y CSS desde Certo - Teoria.docx
@@ -11752,190 +11752,1267 @@
           <w:tab w:val="left" w:pos="660"/>
         </w:tabs>
       </w:pPr>
+      <w:r>
+        <w:t>  Para que se vea tengo que definir las tres propiedades anteriores</w:t>
+      </w:r>
+    </w:p>
+    <w:p>
+      <w:pPr>
+        <w:tabs>
+          <w:tab w:val="left" w:pos="660"/>
+        </w:tabs>
+        <w:rPr>
+          <w:lang w:val="en-US"/>
+        </w:rPr>
+      </w:pPr>
+      <w:r>
+        <w:t xml:space="preserve">  </w:t>
+      </w:r>
+      <w:r>
+        <w:rPr>
+          <w:lang w:val="en-US"/>
+        </w:rPr>
+        <w:t>outline-width: define el ancho</w:t>
+      </w:r>
+    </w:p>
+    <w:p>
+      <w:pPr>
+        <w:tabs>
+          <w:tab w:val="left" w:pos="660"/>
+        </w:tabs>
+        <w:rPr>
+          <w:lang w:val="en-US"/>
+        </w:rPr>
+      </w:pPr>
+      <w:r>
+        <w:rPr>
+          <w:lang w:val="en-US"/>
+        </w:rPr>
+        <w:t>  outline-color: define el color</w:t>
+      </w:r>
+    </w:p>
+    <w:p>
+      <w:pPr>
+        <w:tabs>
+          <w:tab w:val="left" w:pos="660"/>
+        </w:tabs>
+      </w:pPr>
+      <w:r>
+        <w:rPr>
+          <w:lang w:val="en-US"/>
+        </w:rPr>
+        <w:t xml:space="preserve">  </w:t>
+      </w:r>
+      <w:r>
+        <w:t>outline-style: define el estilo</w:t>
+      </w:r>
+    </w:p>
+    <w:p>
+      <w:pPr>
+        <w:tabs>
+          <w:tab w:val="left" w:pos="660"/>
+        </w:tabs>
+      </w:pPr>
+      <w:r>
+        <w:t>  outline-offset: define la distancia de sí mismo hasta el borde, no está incluido en el shorhand, por lo que debe darse aparte</w:t>
+      </w:r>
+    </w:p>
+    <w:p>
+      <w:pPr>
+        <w:tabs>
+          <w:tab w:val="left" w:pos="660"/>
+        </w:tabs>
+      </w:pPr>
+      <w:r>
+        <w:t>  outline: shorthand de esta propiedad, es igual que el borde: grosor estilo color</w:t>
+      </w:r>
+    </w:p>
+    <w:p>
+      <w:pPr>
+        <w:tabs>
+          <w:tab w:val="left" w:pos="660"/>
+        </w:tabs>
+      </w:pPr>
+      <w:r>
+        <w:t>  Nunca se debe dar un outline invisible a los elementos que tienen que estar focuseados para evitar problemas de accesibilidad</w:t>
+      </w:r>
+    </w:p>
+    <w:p>
+      <w:pPr>
+        <w:tabs>
+          <w:tab w:val="left" w:pos="660"/>
+        </w:tabs>
+      </w:pPr>
+      <w:r>
+        <w:t>  Para poder ocultar el outline tenemos que usar primero</w:t>
+      </w:r>
+    </w:p>
+    <w:p>
+      <w:pPr>
+        <w:tabs>
+          <w:tab w:val="left" w:pos="660"/>
+        </w:tabs>
+        <w:rPr>
+          <w:lang w:val="en-US"/>
+        </w:rPr>
+      </w:pPr>
+      <w:r>
+        <w:t xml:space="preserve">  </w:t>
+      </w:r>
+      <w:proofErr w:type="gramStart"/>
+      <w:r>
+        <w:rPr>
+          <w:lang w:val="en-US"/>
+        </w:rPr>
+        <w:t>input:focus</w:t>
+      </w:r>
+      <w:proofErr w:type="gramEnd"/>
+      <w:r>
+        <w:rPr>
+          <w:lang w:val="en-US"/>
+        </w:rPr>
+        <w:t>-visible{</w:t>
+      </w:r>
+    </w:p>
+    <w:p>
+      <w:pPr>
+        <w:tabs>
+          <w:tab w:val="left" w:pos="660"/>
+        </w:tabs>
+        <w:rPr>
+          <w:lang w:val="en-US"/>
+        </w:rPr>
+      </w:pPr>
+      <w:r>
+        <w:rPr>
+          <w:lang w:val="en-US"/>
+        </w:rPr>
+        <w:t>    outline: none;</w:t>
+      </w:r>
+    </w:p>
+    <w:p>
+      <w:pPr>
+        <w:tabs>
+          <w:tab w:val="left" w:pos="660"/>
+        </w:tabs>
+      </w:pPr>
+      <w:r>
+        <w:rPr>
+          <w:lang w:val="en-US"/>
+        </w:rPr>
+        <w:t xml:space="preserve">  </w:t>
+      </w:r>
+      <w:r>
+        <w:t>}</w:t>
+      </w:r>
+    </w:p>
+    <w:p>
+      <w:pPr>
+        <w:tabs>
+          <w:tab w:val="left" w:pos="660"/>
+        </w:tabs>
+      </w:pPr>
+      <w:r>
+        <w:t>  de esta manera no se muestra en pantalla, pero las herramientas de accesibilidad igual lo detectan</w:t>
+      </w:r>
+    </w:p>
+    <w:p>
+      <w:pPr>
+        <w:tabs>
+          <w:tab w:val="left" w:pos="660"/>
+        </w:tabs>
+      </w:pPr>
+      <w:r>
+        <w:t>  No afecta al flujo de la página</w:t>
+      </w:r>
+    </w:p>
+    <w:p>
+      <w:pPr>
+        <w:tabs>
+          <w:tab w:val="left" w:pos="660"/>
+        </w:tabs>
+      </w:pPr>
+      <w:r>
+        <w:t>  En transiciones si quiero poner dos propiedades distintas con distinto valor se separan con comas</w:t>
+      </w:r>
+    </w:p>
+    <w:p>
+      <w:pPr>
+        <w:tabs>
+          <w:tab w:val="left" w:pos="660"/>
+        </w:tabs>
+      </w:pPr>
+      <w:r>
+        <w:t>*/</w:t>
+      </w:r>
+    </w:p>
+    <w:p>
+      <w:pPr>
+        <w:tabs>
+          <w:tab w:val="left" w:pos="660"/>
+        </w:tabs>
+      </w:pPr>
+      <w:r>
+        <w:t>&lt;!--</w:t>
+      </w:r>
+    </w:p>
+    <w:p>
+      <w:pPr>
+        <w:tabs>
+          <w:tab w:val="left" w:pos="660"/>
+        </w:tabs>
+      </w:pPr>
+      <w:r>
+        <w:t xml:space="preserve">    EMMET</w:t>
+      </w:r>
+    </w:p>
+    <w:p>
+      <w:pPr>
+        <w:tabs>
+          <w:tab w:val="left" w:pos="660"/>
+        </w:tabs>
+      </w:pPr>
+      <w:r>
+        <w:t xml:space="preserve">  Es un plugin que básicamente sirve para facilitarnos hacer ciertas cosas con HTML y CSS. Es específico para html y css</w:t>
+      </w:r>
+    </w:p>
+    <w:p>
+      <w:pPr>
+        <w:tabs>
+          <w:tab w:val="left" w:pos="660"/>
+        </w:tabs>
+      </w:pPr>
+      <w:r>
+        <w:t xml:space="preserve">  Funciona por abreviaturas, y lo que hace es convertir una abreviatura en todo un código</w:t>
+      </w:r>
+    </w:p>
+    <w:p>
+      <w:pPr>
+        <w:tabs>
+          <w:tab w:val="left" w:pos="660"/>
+        </w:tabs>
+      </w:pPr>
+      <w:r>
+        <w:t xml:space="preserve">  Cualquier elemento de HTML puede ser creado con emmet, es parecido a un snippet</w:t>
+      </w:r>
+    </w:p>
+    <w:p>
+      <w:pPr>
+        <w:tabs>
+          <w:tab w:val="left" w:pos="660"/>
+        </w:tabs>
+      </w:pPr>
+      <w:r>
+        <w:t xml:space="preserve">  SNIPPET</w:t>
+      </w:r>
+    </w:p>
+    <w:p>
+      <w:pPr>
+        <w:tabs>
+          <w:tab w:val="left" w:pos="660"/>
+        </w:tabs>
+      </w:pPr>
+      <w:r>
+        <w:t xml:space="preserve">  Es una forma de guardarun código específico para llamarlo desde el editor y poder usarlo sin escribirlo todo desde cero</w:t>
+      </w:r>
+    </w:p>
+    <w:p>
+      <w:pPr>
+        <w:tabs>
+          <w:tab w:val="left" w:pos="660"/>
+        </w:tabs>
+      </w:pPr>
+      <w:r>
+        <w:t xml:space="preserve">  Usos</w:t>
+      </w:r>
+    </w:p>
+    <w:p>
+      <w:pPr>
+        <w:tabs>
+          <w:tab w:val="left" w:pos="660"/>
+        </w:tabs>
+      </w:pPr>
+      <w:r>
+        <w:t xml:space="preserve">  nombre de la etiqueta enter crear </w:t>
+      </w:r>
+      <w:proofErr w:type="gramStart"/>
+      <w:r>
+        <w:t>al etiqueta</w:t>
+      </w:r>
+      <w:proofErr w:type="gramEnd"/>
+      <w:r>
+        <w:t xml:space="preserve"> de apertura y cierre para el elemento indicado</w:t>
+      </w:r>
+    </w:p>
+    <w:p>
+      <w:pPr>
+        <w:tabs>
+          <w:tab w:val="left" w:pos="660"/>
+        </w:tabs>
+      </w:pPr>
+      <w:r>
+        <w:t xml:space="preserve">  Si pongo lorem se pone un texto de relleno falso llamado lorem ipsum</w:t>
+      </w:r>
+    </w:p>
+    <w:p>
+      <w:pPr>
+        <w:tabs>
+          <w:tab w:val="left" w:pos="660"/>
+        </w:tabs>
+      </w:pPr>
+      <w:r>
+        <w:t xml:space="preserve">  elementopadre&gt;elementohijo crear las dos etiqutas una dentro de la otra</w:t>
+      </w:r>
+    </w:p>
+    <w:p>
+      <w:pPr>
+        <w:tabs>
+          <w:tab w:val="left" w:pos="660"/>
+        </w:tabs>
+      </w:pPr>
+      <w:r>
+        <w:t xml:space="preserve">    elementopadre&gt;elementohijo&gt;elementonieto crea las tres etiquetas anidadas</w:t>
+      </w:r>
+    </w:p>
+    <w:p>
+      <w:pPr>
+        <w:tabs>
+          <w:tab w:val="left" w:pos="660"/>
+        </w:tabs>
+      </w:pPr>
+      <w:r>
+        <w:t xml:space="preserve">  elemento*cantidad crea esa cantidad de equiquetas iguales. Esto se puede aplicar a los dos últimos items anteriores</w:t>
+      </w:r>
+    </w:p>
+    <w:p>
+      <w:pPr>
+        <w:tabs>
+          <w:tab w:val="left" w:pos="660"/>
+        </w:tabs>
+      </w:pPr>
+      <w:r>
+        <w:t xml:space="preserve">  </w:t>
+      </w:r>
+      <w:proofErr w:type="gramStart"/>
+      <w:r>
+        <w:t>elemento.clase</w:t>
+      </w:r>
+      <w:proofErr w:type="gramEnd"/>
+      <w:r>
+        <w:t xml:space="preserve"> agrega una clase al elemento indicado</w:t>
+      </w:r>
+    </w:p>
+    <w:p>
+      <w:pPr>
+        <w:tabs>
+          <w:tab w:val="left" w:pos="660"/>
+        </w:tabs>
+      </w:pPr>
+      <w:r>
+        <w:t xml:space="preserve">  Se pueden combinar las opciones</w:t>
+      </w:r>
+    </w:p>
+    <w:p>
+      <w:pPr>
+        <w:tabs>
+          <w:tab w:val="left" w:pos="660"/>
+        </w:tabs>
+      </w:pPr>
+      <w:r>
+        <w:t xml:space="preserve">  Ejemplo</w:t>
+      </w:r>
+    </w:p>
+    <w:p>
+      <w:pPr>
+        <w:tabs>
+          <w:tab w:val="left" w:pos="660"/>
+        </w:tabs>
+      </w:pPr>
+      <w:r>
+        <w:t xml:space="preserve">  li*4&gt;a</w:t>
+      </w:r>
+    </w:p>
+    <w:p>
+      <w:pPr>
+        <w:tabs>
+          <w:tab w:val="left" w:pos="660"/>
+        </w:tabs>
+      </w:pPr>
+      <w:r>
+        <w:t xml:space="preserve">  crea</w:t>
+      </w:r>
+    </w:p>
+    <w:p>
+      <w:pPr>
+        <w:tabs>
+          <w:tab w:val="left" w:pos="660"/>
+        </w:tabs>
+      </w:pPr>
+      <w:r>
+        <w:t xml:space="preserve">  &lt;li&gt;&lt;a href=""&gt;&lt;/a&gt;&lt;/li&gt;</w:t>
+      </w:r>
+    </w:p>
+    <w:p>
+      <w:pPr>
+        <w:tabs>
+          <w:tab w:val="left" w:pos="660"/>
+        </w:tabs>
+      </w:pPr>
+      <w:r>
+        <w:t xml:space="preserve">  &lt;li&gt;&lt;a href=""&gt;&lt;/a&gt;&lt;/li&gt;</w:t>
+      </w:r>
+    </w:p>
+    <w:p>
+      <w:pPr>
+        <w:tabs>
+          <w:tab w:val="left" w:pos="660"/>
+        </w:tabs>
+      </w:pPr>
+      <w:r>
+        <w:t xml:space="preserve">  &lt;li&gt;&lt;a href=""&gt;&lt;/a&gt;&lt;/li&gt;</w:t>
+      </w:r>
+    </w:p>
+    <w:p>
+      <w:pPr>
+        <w:tabs>
+          <w:tab w:val="left" w:pos="660"/>
+        </w:tabs>
+      </w:pPr>
+      <w:r>
+        <w:t xml:space="preserve">  &lt;li&gt;&lt;a href=""&gt;&lt;/a&gt;&lt;/li&gt;</w:t>
+      </w:r>
+    </w:p>
+    <w:p>
+      <w:pPr>
+        <w:tabs>
+          <w:tab w:val="left" w:pos="660"/>
+        </w:tabs>
+      </w:pPr>
+      <w:r>
+        <w:t xml:space="preserve">  Repaso:</w:t>
+      </w:r>
+    </w:p>
+    <w:p>
+      <w:pPr>
+        <w:tabs>
+          <w:tab w:val="left" w:pos="660"/>
+        </w:tabs>
+      </w:pPr>
+      <w:r>
+        <w:t xml:space="preserve">  El punto es para las clases</w:t>
+      </w:r>
+    </w:p>
+    <w:p>
+      <w:pPr>
+        <w:tabs>
+          <w:tab w:val="left" w:pos="660"/>
+        </w:tabs>
+      </w:pPr>
+      <w:r>
+        <w:t xml:space="preserve">  El &gt; indica que dentro del elemento de la izquierda va el elemento de la derecha del símbolo</w:t>
+      </w:r>
+    </w:p>
+    <w:p>
+      <w:pPr>
+        <w:tabs>
+          <w:tab w:val="left" w:pos="660"/>
+        </w:tabs>
+      </w:pPr>
+      <w:r>
+        <w:t xml:space="preserve">  Elemento*n indica que debe crear n cantidad de elementos</w:t>
+      </w:r>
+    </w:p>
+    <w:p>
+      <w:pPr>
+        <w:tabs>
+          <w:tab w:val="left" w:pos="660"/>
+        </w:tabs>
+      </w:pPr>
+      <w:r>
+        <w:t xml:space="preserve">  {texto $} indica qué texto es contenido y el $ crea un autoincrementable del 1 a la cantidad dada por n</w:t>
+      </w:r>
+    </w:p>
+    <w:p>
+      <w:pPr>
+        <w:tabs>
+          <w:tab w:val="left" w:pos="660"/>
+        </w:tabs>
+      </w:pPr>
+      <w:r>
+        <w:t xml:space="preserve">  </w:t>
+      </w:r>
+      <w:proofErr w:type="gramStart"/>
+      <w:r>
+        <w:t>elemento:atributo</w:t>
+      </w:r>
+      <w:proofErr w:type="gramEnd"/>
+      <w:r>
+        <w:t xml:space="preserve"> crea el elemento indicado con el atributo indicado</w:t>
+      </w:r>
+    </w:p>
+    <w:p>
+      <w:pPr>
+        <w:tabs>
+          <w:tab w:val="left" w:pos="660"/>
+        </w:tabs>
+      </w:pPr>
+      <w:r>
+        <w:t>--&gt;</w:t>
+      </w:r>
+    </w:p>
+    <w:p>
+      <w:pPr>
+        <w:tabs>
+          <w:tab w:val="left" w:pos="660"/>
+        </w:tabs>
+      </w:pPr>
+      <w:proofErr w:type="gramStart"/>
+      <w:r>
+        <w:t>&lt;!--</w:t>
+      </w:r>
+      <w:proofErr w:type="gramEnd"/>
+      <w:r>
+        <w:t xml:space="preserve"> ul&gt;li  --&gt;</w:t>
+      </w:r>
+    </w:p>
+    <w:p>
+      <w:pPr>
+        <w:tabs>
+          <w:tab w:val="left" w:pos="660"/>
+        </w:tabs>
+      </w:pPr>
+      <w:proofErr w:type="gramStart"/>
+      <w:r>
+        <w:t>&lt;!--</w:t>
+      </w:r>
+      <w:proofErr w:type="gramEnd"/>
+      <w:r>
+        <w:t xml:space="preserve"> ul&gt;li&gt;a --&gt;</w:t>
+      </w:r>
+    </w:p>
+    <w:p>
+      <w:pPr>
+        <w:tabs>
+          <w:tab w:val="left" w:pos="660"/>
+        </w:tabs>
+      </w:pPr>
+      <w:proofErr w:type="gramStart"/>
+      <w:r>
+        <w:t>&lt;!--</w:t>
+      </w:r>
+      <w:proofErr w:type="gramEnd"/>
+      <w:r>
+        <w:t xml:space="preserve"> ul&gt;li*4&gt;a --&gt;</w:t>
+      </w:r>
+    </w:p>
+    <w:p>
+      <w:pPr>
+        <w:tabs>
+          <w:tab w:val="left" w:pos="660"/>
+        </w:tabs>
+      </w:pPr>
+      <w:proofErr w:type="gramStart"/>
+      <w:r>
+        <w:t>&lt;!--</w:t>
+      </w:r>
+      <w:proofErr w:type="gramEnd"/>
+      <w:r>
+        <w:t xml:space="preserve"> ul&gt;(li&gt;a)*4 --&gt;</w:t>
+      </w:r>
+    </w:p>
+    <w:p>
+      <w:pPr>
+        <w:tabs>
+          <w:tab w:val="left" w:pos="660"/>
+        </w:tabs>
+        <w:rPr>
+          <w:lang w:val="en-US"/>
+        </w:rPr>
+      </w:pPr>
+      <w:proofErr w:type="gramStart"/>
+      <w:r>
+        <w:rPr>
+          <w:lang w:val="en-US"/>
+        </w:rPr>
+        <w:t>&lt;!--</w:t>
+      </w:r>
+      <w:proofErr w:type="gramEnd"/>
+      <w:r>
+        <w:rPr>
+          <w:lang w:val="en-US"/>
+        </w:rPr>
+        <w:t xml:space="preserve"> ul&gt;li&gt;a.link --&gt;</w:t>
+      </w:r>
+    </w:p>
+    <w:p>
+      <w:pPr>
+        <w:tabs>
+          <w:tab w:val="left" w:pos="660"/>
+        </w:tabs>
+        <w:rPr>
+          <w:lang w:val="en-US"/>
+        </w:rPr>
+      </w:pPr>
+      <w:proofErr w:type="gramStart"/>
+      <w:r>
+        <w:rPr>
+          <w:lang w:val="en-US"/>
+        </w:rPr>
+        <w:t>&lt;!--</w:t>
+      </w:r>
+      <w:proofErr w:type="gramEnd"/>
+      <w:r>
+        <w:rPr>
+          <w:lang w:val="en-US"/>
+        </w:rPr>
+        <w:t xml:space="preserve"> ul&gt;li&gt;a#link --&gt;</w:t>
+      </w:r>
+    </w:p>
+    <w:p>
+      <w:pPr>
+        <w:tabs>
+          <w:tab w:val="left" w:pos="660"/>
+        </w:tabs>
+        <w:rPr>
+          <w:lang w:val="en-US"/>
+        </w:rPr>
+      </w:pPr>
+      <w:proofErr w:type="gramStart"/>
+      <w:r>
+        <w:rPr>
+          <w:lang w:val="en-US"/>
+        </w:rPr>
+        <w:t>&lt;!--</w:t>
+      </w:r>
+      <w:proofErr w:type="gramEnd"/>
+      <w:r>
+        <w:rPr>
+          <w:lang w:val="en-US"/>
+        </w:rPr>
+        <w:t xml:space="preserve"> ul&gt;(li.list-item&gt;a#link)*4 --&gt;</w:t>
+      </w:r>
+    </w:p>
+    <w:p>
+      <w:pPr>
+        <w:tabs>
+          <w:tab w:val="left" w:pos="660"/>
+        </w:tabs>
+        <w:rPr>
+          <w:lang w:val="en-US"/>
+        </w:rPr>
+      </w:pPr>
+      <w:proofErr w:type="gramStart"/>
+      <w:r>
+        <w:rPr>
+          <w:lang w:val="en-US"/>
+        </w:rPr>
+        <w:t>&lt;!--</w:t>
+      </w:r>
+      <w:proofErr w:type="gramEnd"/>
+      <w:r>
+        <w:rPr>
+          <w:lang w:val="en-US"/>
+        </w:rPr>
+        <w:t xml:space="preserve"> ul.header-ul&gt;li.list-item*4&gt;a.link --&gt;</w:t>
+      </w:r>
+    </w:p>
+    <w:p>
+      <w:pPr>
+        <w:tabs>
+          <w:tab w:val="left" w:pos="660"/>
+        </w:tabs>
+        <w:rPr>
+          <w:lang w:val="en-US"/>
+        </w:rPr>
+      </w:pPr>
+      <w:proofErr w:type="gramStart"/>
+      <w:r>
+        <w:rPr>
+          <w:lang w:val="en-US"/>
+        </w:rPr>
+        <w:t>&lt;!--</w:t>
+      </w:r>
+      <w:proofErr w:type="gramEnd"/>
+      <w:r>
+        <w:rPr>
+          <w:lang w:val="en-US"/>
+        </w:rPr>
+        <w:t xml:space="preserve"> header&gt;nav&gt;ul.header-ul&gt;li.list-item*4&gt;a.link --&gt;</w:t>
+      </w:r>
+    </w:p>
+    <w:p>
+      <w:pPr>
+        <w:tabs>
+          <w:tab w:val="left" w:pos="660"/>
+        </w:tabs>
+        <w:rPr>
+          <w:lang w:val="en-US"/>
+        </w:rPr>
+      </w:pPr>
+      <w:proofErr w:type="gramStart"/>
+      <w:r>
+        <w:rPr>
+          <w:lang w:val="en-US"/>
+        </w:rPr>
+        <w:t>&lt;!--</w:t>
+      </w:r>
+      <w:proofErr w:type="gramEnd"/>
+      <w:r>
+        <w:rPr>
+          <w:lang w:val="en-US"/>
+        </w:rPr>
+        <w:t xml:space="preserve"> header&gt;nav&gt;ul.header-ul&gt;li.list-item*4&gt;a.link --&gt;</w:t>
+      </w:r>
+    </w:p>
+    <w:p>
+      <w:pPr>
+        <w:tabs>
+          <w:tab w:val="left" w:pos="660"/>
+        </w:tabs>
+        <w:rPr>
+          <w:lang w:val="en-US"/>
+        </w:rPr>
+      </w:pPr>
+      <w:proofErr w:type="gramStart"/>
+      <w:r>
+        <w:rPr>
+          <w:lang w:val="en-US"/>
+        </w:rPr>
+        <w:t>&lt;!--</w:t>
+      </w:r>
+      <w:proofErr w:type="gramEnd"/>
+      <w:r>
+        <w:rPr>
+          <w:lang w:val="en-US"/>
+        </w:rPr>
+        <w:t xml:space="preserve"> header&gt;nav&gt;ul.header-ul&gt;li.list-item*4&gt;a.link{link} --&gt;</w:t>
+      </w:r>
+    </w:p>
+    <w:p>
+      <w:pPr>
+        <w:tabs>
+          <w:tab w:val="left" w:pos="660"/>
+        </w:tabs>
+        <w:rPr>
+          <w:lang w:val="en-US"/>
+        </w:rPr>
+      </w:pPr>
+      <w:proofErr w:type="gramStart"/>
+      <w:r>
+        <w:rPr>
+          <w:lang w:val="en-US"/>
+        </w:rPr>
+        <w:t>&lt;!--</w:t>
+      </w:r>
+      <w:proofErr w:type="gramEnd"/>
+      <w:r>
+        <w:rPr>
+          <w:lang w:val="en-US"/>
+        </w:rPr>
+        <w:t xml:space="preserve"> header&gt;nav&gt;ul.header-ul&gt;li.list-item*4&gt;a.link{link $} --&gt;</w:t>
+      </w:r>
+    </w:p>
+    <w:p>
+      <w:pPr>
+        <w:tabs>
+          <w:tab w:val="left" w:pos="660"/>
+        </w:tabs>
+      </w:pPr>
+      <w:r>
+        <w:t xml:space="preserve">/* </w:t>
+      </w:r>
+    </w:p>
+    <w:p>
+      <w:pPr>
+        <w:tabs>
+          <w:tab w:val="left" w:pos="660"/>
+        </w:tabs>
+      </w:pPr>
+      <w:r>
+        <w:t>  EMMET</w:t>
+      </w:r>
+    </w:p>
+    <w:p>
+      <w:pPr>
+        <w:tabs>
+          <w:tab w:val="left" w:pos="660"/>
+        </w:tabs>
+      </w:pPr>
+      <w:r>
+        <w:t>  numero px</w:t>
+      </w:r>
+    </w:p>
+    <w:p>
+      <w:pPr>
+        <w:tabs>
+          <w:tab w:val="left" w:pos="660"/>
+        </w:tabs>
+      </w:pPr>
+      <w:r>
+        <w:t>  numerop %</w:t>
+      </w:r>
+    </w:p>
+    <w:p>
+      <w:pPr>
+        <w:tabs>
+          <w:tab w:val="left" w:pos="660"/>
+        </w:tabs>
+      </w:pPr>
+      <w:r>
+        <w:t>  nuemroe em</w:t>
+      </w:r>
+    </w:p>
+    <w:p>
+      <w:pPr>
+        <w:tabs>
+          <w:tab w:val="left" w:pos="660"/>
+        </w:tabs>
+      </w:pPr>
+      <w:r>
+        <w:t>  m margin</w:t>
+      </w:r>
+    </w:p>
+    <w:p>
+      <w:pPr>
+        <w:tabs>
+          <w:tab w:val="left" w:pos="660"/>
+        </w:tabs>
+      </w:pPr>
+      <w:r>
+        <w:t>  mnúmero indica margin 10px</w:t>
+      </w:r>
+    </w:p>
+    <w:p>
+      <w:pPr>
+        <w:tabs>
+          <w:tab w:val="left" w:pos="660"/>
+        </w:tabs>
+      </w:pPr>
+      <w:r>
+        <w:t>  mnúmero-numero indica margin 10px 10px</w:t>
+      </w:r>
+    </w:p>
+    <w:p>
+      <w:pPr>
+        <w:tabs>
+          <w:tab w:val="left" w:pos="660"/>
+        </w:tabs>
+        <w:rPr>
+          <w:lang w:val="en-US"/>
+        </w:rPr>
+      </w:pPr>
+      <w:r>
+        <w:t xml:space="preserve">  </w:t>
+      </w:r>
+      <w:r>
+        <w:rPr>
+          <w:lang w:val="en-US"/>
+        </w:rPr>
+        <w:t>p padding</w:t>
+      </w:r>
+    </w:p>
+    <w:p>
+      <w:pPr>
+        <w:tabs>
+          <w:tab w:val="left" w:pos="660"/>
+        </w:tabs>
+        <w:rPr>
+          <w:lang w:val="en-US"/>
+        </w:rPr>
+      </w:pPr>
+      <w:r>
+        <w:rPr>
+          <w:lang w:val="en-US"/>
+        </w:rPr>
+        <w:t>  bgc background-color</w:t>
+      </w:r>
+    </w:p>
+    <w:p>
+      <w:pPr>
+        <w:tabs>
+          <w:tab w:val="left" w:pos="660"/>
+        </w:tabs>
+        <w:rPr>
+          <w:lang w:val="en-US"/>
+        </w:rPr>
+      </w:pPr>
+      <w:r>
+        <w:rPr>
+          <w:lang w:val="en-US"/>
+        </w:rPr>
+        <w:t>  c color</w:t>
+      </w:r>
+    </w:p>
+    <w:p>
+      <w:pPr>
+        <w:tabs>
+          <w:tab w:val="left" w:pos="660"/>
+        </w:tabs>
+      </w:pPr>
+      <w:r>
+        <w:rPr>
+          <w:lang w:val="en-US"/>
+        </w:rPr>
+        <w:t xml:space="preserve">  </w:t>
+      </w:r>
+      <w:r>
+        <w:t>w width</w:t>
+      </w:r>
+    </w:p>
+    <w:p>
+      <w:pPr>
+        <w:tabs>
+          <w:tab w:val="left" w:pos="660"/>
+        </w:tabs>
+      </w:pPr>
+      <w:r>
+        <w:t>  c# da el color en hexadecimal</w:t>
+      </w:r>
+    </w:p>
+    <w:p>
+      <w:pPr>
+        <w:tabs>
+          <w:tab w:val="left" w:pos="660"/>
+        </w:tabs>
+      </w:pPr>
+      <w:r>
+        <w:t>  Se pueden combinar</w:t>
+      </w:r>
+    </w:p>
+    <w:p>
+      <w:pPr>
+        <w:tabs>
+          <w:tab w:val="left" w:pos="660"/>
+        </w:tabs>
+      </w:pPr>
+      <w:r>
+        <w:t>*/</w:t>
+      </w:r>
+    </w:p>
+    <w:p>
+      <w:pPr>
+        <w:tabs>
+          <w:tab w:val="left" w:pos="660"/>
+        </w:tabs>
+      </w:pPr>
+      <w:r>
+        <w:t>/*</w:t>
+      </w:r>
+    </w:p>
+    <w:p>
+      <w:pPr>
+        <w:tabs>
+          <w:tab w:val="left" w:pos="660"/>
+        </w:tabs>
+      </w:pPr>
+      <w:r>
+        <w:t>  FLEXBOX</w:t>
+      </w:r>
+    </w:p>
+    <w:p>
+      <w:pPr>
+        <w:tabs>
+          <w:tab w:val="left" w:pos="660"/>
+        </w:tabs>
+      </w:pPr>
+      <w:r>
+        <w:t>  Es un estilo de box model. Hay varios tipos de box model: en línea, en bloque, flexbox</w:t>
+      </w:r>
+    </w:p>
+    <w:p>
+      <w:pPr>
+        <w:tabs>
+          <w:tab w:val="left" w:pos="660"/>
+        </w:tabs>
+      </w:pPr>
+      <w:r>
+        <w:t xml:space="preserve">  Es un módulo de CSS, </w:t>
+      </w:r>
+      <w:proofErr w:type="gramStart"/>
+      <w:r>
+        <w:t>qué hacemos cuando los contenidos de las cajas o los tamaños sean dinámicos, no los conozcamos o vayan cambiando?</w:t>
+      </w:r>
+      <w:proofErr w:type="gramEnd"/>
+      <w:r>
+        <w:t xml:space="preserve"> Necesitamos cajas con cosas dentro que se adapten al tamaño, necesitamos que las cajas sen flexibles y el contenido también</w:t>
+      </w:r>
+    </w:p>
+    <w:p>
+      <w:pPr>
+        <w:tabs>
+          <w:tab w:val="left" w:pos="660"/>
+        </w:tabs>
+      </w:pPr>
+      <w:r>
+        <w:t>  A medida que cambia la resolución, el contenido va cambiando y se adapta, ubicándose de distintas maneras</w:t>
+      </w:r>
+    </w:p>
+    <w:p>
+      <w:pPr>
+        <w:tabs>
+          <w:tab w:val="left" w:pos="660"/>
+        </w:tabs>
+      </w:pPr>
       <w:bookmarkStart w:id="0" w:name="_GoBack"/>
       <w:bookmarkEnd w:id="0"/>
       <w:r>
-        <w:t>  Para que se vea tengo que definir las tres propiedades anteriores</w:t>
-      </w:r>
-    </w:p>
-    <w:p>
-      <w:pPr>
-        <w:tabs>
-          <w:tab w:val="left" w:pos="660"/>
-        </w:tabs>
-        <w:rPr>
-          <w:lang w:val="en-US"/>
-        </w:rPr>
-      </w:pPr>
-      <w:r>
-        <w:t xml:space="preserve">  </w:t>
-      </w:r>
-      <w:r>
-        <w:rPr>
-          <w:lang w:val="en-US"/>
-        </w:rPr>
-        <w:t>outline-width: define el ancho</w:t>
-      </w:r>
-    </w:p>
-    <w:p>
-      <w:pPr>
-        <w:tabs>
-          <w:tab w:val="left" w:pos="660"/>
-        </w:tabs>
-        <w:rPr>
-          <w:lang w:val="en-US"/>
-        </w:rPr>
-      </w:pPr>
-      <w:r>
-        <w:rPr>
-          <w:lang w:val="en-US"/>
-        </w:rPr>
-        <w:t>  outline-color: define el color</w:t>
-      </w:r>
-    </w:p>
-    <w:p>
-      <w:pPr>
-        <w:tabs>
-          <w:tab w:val="left" w:pos="660"/>
-        </w:tabs>
-      </w:pPr>
-      <w:r>
-        <w:rPr>
-          <w:lang w:val="en-US"/>
-        </w:rPr>
-        <w:t xml:space="preserve">  </w:t>
-      </w:r>
-      <w:r>
-        <w:t>outline-style: define el estilo</w:t>
-      </w:r>
-    </w:p>
-    <w:p>
-      <w:pPr>
-        <w:tabs>
-          <w:tab w:val="left" w:pos="660"/>
-        </w:tabs>
-      </w:pPr>
-      <w:r>
-        <w:t>  outline-offset: define la distancia de sí mismo hasta el borde, no está incluido en el shorhand, por lo que debe darse aparte</w:t>
-      </w:r>
-    </w:p>
-    <w:p>
-      <w:pPr>
-        <w:tabs>
-          <w:tab w:val="left" w:pos="660"/>
-        </w:tabs>
-      </w:pPr>
-      <w:r>
-        <w:t>  outline: shorthand de esta propiedad, es igual que el borde: grosor estilo color</w:t>
-      </w:r>
-    </w:p>
-    <w:p>
-      <w:pPr>
-        <w:tabs>
-          <w:tab w:val="left" w:pos="660"/>
-        </w:tabs>
-      </w:pPr>
-      <w:r>
-        <w:t>  Nunca se debe dar un outline invisible a los elementos que tienen que estar focuseados para evitar problemas de accesibilidad</w:t>
-      </w:r>
-    </w:p>
-    <w:p>
-      <w:pPr>
-        <w:tabs>
-          <w:tab w:val="left" w:pos="660"/>
-        </w:tabs>
-      </w:pPr>
-      <w:r>
-        <w:t>  Para poder ocultar el outline tenemos que usar primero</w:t>
-      </w:r>
-    </w:p>
-    <w:p>
-      <w:pPr>
-        <w:tabs>
-          <w:tab w:val="left" w:pos="660"/>
-        </w:tabs>
-        <w:rPr>
-          <w:lang w:val="en-US"/>
-        </w:rPr>
-      </w:pPr>
-      <w:r>
-        <w:t xml:space="preserve">  </w:t>
-      </w:r>
-      <w:proofErr w:type="gramStart"/>
-      <w:r>
-        <w:rPr>
-          <w:lang w:val="en-US"/>
-        </w:rPr>
-        <w:t>input:focus</w:t>
-      </w:r>
-      <w:proofErr w:type="gramEnd"/>
-      <w:r>
-        <w:rPr>
-          <w:lang w:val="en-US"/>
-        </w:rPr>
-        <w:t>-visible{</w:t>
-      </w:r>
-    </w:p>
-    <w:p>
-      <w:pPr>
-        <w:tabs>
-          <w:tab w:val="left" w:pos="660"/>
-        </w:tabs>
-        <w:rPr>
-          <w:lang w:val="en-US"/>
-        </w:rPr>
-      </w:pPr>
-      <w:r>
-        <w:rPr>
-          <w:lang w:val="en-US"/>
-        </w:rPr>
-        <w:t>    outline: none;</w:t>
-      </w:r>
-    </w:p>
-    <w:p>
-      <w:pPr>
-        <w:tabs>
-          <w:tab w:val="left" w:pos="660"/>
-        </w:tabs>
-      </w:pPr>
-      <w:r>
-        <w:rPr>
-          <w:lang w:val="en-US"/>
-        </w:rPr>
-        <w:t xml:space="preserve">  </w:t>
-      </w:r>
-      <w:r>
-        <w:t>}</w:t>
-      </w:r>
-    </w:p>
-    <w:p>
-      <w:pPr>
-        <w:tabs>
-          <w:tab w:val="left" w:pos="660"/>
-        </w:tabs>
-      </w:pPr>
-      <w:r>
-        <w:t>  de esta manera no se muestra en pantalla, pero las herramientas de accesibilidad igual lo detectan</w:t>
-      </w:r>
-    </w:p>
-    <w:p>
-      <w:pPr>
-        <w:tabs>
-          <w:tab w:val="left" w:pos="660"/>
-        </w:tabs>
-      </w:pPr>
-      <w:r>
-        <w:t>  No afecta al flujo de la página</w:t>
-      </w:r>
-    </w:p>
-    <w:p>
-      <w:pPr>
-        <w:tabs>
-          <w:tab w:val="left" w:pos="660"/>
-        </w:tabs>
-      </w:pPr>
-      <w:r>
-        <w:t>  En transiciones si quiero poner dos propiedades distintas con distinto valor se separan con comas</w:t>
+        <w:t>  A una caja (caja contenedora) le vamos a dar la propiedad display flex y esa propiedad hace que todas las cajas que están adentro tengan toda la magia. Esta caja va a tener un comportamiento de bloque, pero lo que está dentro va a tener un comportamiento flexible, a ellos es a quienes se le van a aplicar las propiedades</w:t>
+      </w:r>
+    </w:p>
+    <w:p>
+      <w:pPr>
+        <w:tabs>
+          <w:tab w:val="left" w:pos="660"/>
+        </w:tabs>
+      </w:pPr>
+      <w:r>
+        <w:t>  inline-flex permite tener dos cajas con los elementos de adentro flexibles</w:t>
+      </w:r>
+    </w:p>
+    <w:p>
+      <w:pPr>
+        <w:tabs>
+          <w:tab w:val="left" w:pos="660"/>
+        </w:tabs>
+      </w:pPr>
+      <w:r>
+        <w:t xml:space="preserve">  Las cajas contenedoras son prácticamente un bloque, pero cuando le decimos flex, el contenido de adentro pasa a ser flexible, entonces no es a la caja grande a quien se le van a aplicar estas </w:t>
+      </w:r>
+      <w:proofErr w:type="gramStart"/>
+      <w:r>
+        <w:t>propiedades</w:t>
+      </w:r>
+      <w:proofErr w:type="gramEnd"/>
+      <w:r>
+        <w:t xml:space="preserve"> sino que es a las cajas que están adentro pero para hacer esto debemos darle propiedades a la caja y propiedades a su contenido</w:t>
+      </w:r>
+    </w:p>
+    <w:p>
+      <w:pPr>
+        <w:tabs>
+          <w:tab w:val="left" w:pos="660"/>
+        </w:tabs>
+      </w:pPr>
+      <w:r>
+        <w:t>  Tenemos dos cosas:  </w:t>
+      </w:r>
+    </w:p>
+    <w:p>
+      <w:pPr>
+        <w:tabs>
+          <w:tab w:val="left" w:pos="660"/>
+        </w:tabs>
+      </w:pPr>
+      <w:r>
+        <w:t>  1. La caja contenedora: es el flexbos, la caja flexible</w:t>
+      </w:r>
+    </w:p>
+    <w:p>
+      <w:pPr>
+        <w:tabs>
+          <w:tab w:val="left" w:pos="660"/>
+        </w:tabs>
+      </w:pPr>
+      <w:r>
+        <w:t>  2. Los flex items: son los elementos que están dentro de la caja contendora y es donde pasa la magie</w:t>
+      </w:r>
+    </w:p>
+    <w:p>
+      <w:pPr>
+        <w:tabs>
+          <w:tab w:val="left" w:pos="660"/>
+        </w:tabs>
+      </w:pPr>
+      <w:r>
+        <w:t>  Una característica de flexbos es que es unidireccional, apunta en una sola dirección, y unidimensional porque tiene una sola dimensión, lo movemos en el eje x o en el eje y. Esa es la diferencia con grid que es bidireccional y bidimensional porque se mueve en el eje x y en el eje y</w:t>
+      </w:r>
+    </w:p>
+    <w:p>
+      <w:pPr>
+        <w:tabs>
+          <w:tab w:val="left" w:pos="660"/>
+        </w:tabs>
+      </w:pPr>
+      <w:r>
+        <w:t>    Row: alinea los elementos en fila, horizontal, para nosotros de izquierda a derecha</w:t>
+      </w:r>
+    </w:p>
+    <w:p>
+      <w:pPr>
+        <w:tabs>
+          <w:tab w:val="left" w:pos="660"/>
+        </w:tabs>
+      </w:pPr>
+      <w:r>
+        <w:t>    Row-reverse: invierte la dirección, sigue estando horizontal, en fila, pero va de derecha a izquierda, en dirección contraria</w:t>
+      </w:r>
+    </w:p>
+    <w:p>
+      <w:pPr>
+        <w:tabs>
+          <w:tab w:val="left" w:pos="660"/>
+        </w:tabs>
+      </w:pPr>
+      <w:r>
+        <w:t>    Column: alinea los items de arriba hacia abajo, en forma vertical</w:t>
+      </w:r>
+    </w:p>
+    <w:p>
+      <w:pPr>
+        <w:tabs>
+          <w:tab w:val="left" w:pos="660"/>
+        </w:tabs>
+      </w:pPr>
+      <w:r>
+        <w:t>  Column-reverse: invierte la dirección a de abajo hacia arriba, sigue estando en forma vertical</w:t>
+      </w:r>
+    </w:p>
+    <w:p>
+      <w:pPr>
+        <w:tabs>
+          <w:tab w:val="left" w:pos="660"/>
+        </w:tabs>
+      </w:pPr>
+      <w:r>
+        <w:t xml:space="preserve">  Tenemos dos ejex: </w:t>
+      </w:r>
+    </w:p>
+    <w:p>
+      <w:pPr>
+        <w:tabs>
+          <w:tab w:val="left" w:pos="660"/>
+        </w:tabs>
+      </w:pPr>
+      <w:r>
+        <w:t xml:space="preserve">  Main Axis: </w:t>
+      </w:r>
+    </w:p>
+    <w:p>
+      <w:pPr>
+        <w:tabs>
+          <w:tab w:val="left" w:pos="660"/>
+        </w:tabs>
+      </w:pPr>
+      <w:r>
+        <w:t xml:space="preserve">  Con Row en nuestro caso va de izquierda a derecha, horizontalmente. </w:t>
+      </w:r>
+    </w:p>
+    <w:p>
+      <w:pPr>
+        <w:tabs>
+          <w:tab w:val="left" w:pos="660"/>
+        </w:tabs>
+      </w:pPr>
+      <w:r>
+        <w:t xml:space="preserve">  Con Column va de arriba hacia abajo, verticalmente. </w:t>
+      </w:r>
+    </w:p>
+    <w:p>
+      <w:pPr>
+        <w:tabs>
+          <w:tab w:val="left" w:pos="660"/>
+        </w:tabs>
+      </w:pPr>
+      <w:r>
+        <w:t xml:space="preserve">  Con Row reserse sigue </w:t>
+      </w:r>
+      <w:proofErr w:type="gramStart"/>
+      <w:r>
+        <w:t>horizontal</w:t>
+      </w:r>
+      <w:proofErr w:type="gramEnd"/>
+      <w:r>
+        <w:t xml:space="preserve"> pero cambia la dirección, pasa a ir de derecha a izquierda. </w:t>
+      </w:r>
+    </w:p>
+    <w:p>
+      <w:pPr>
+        <w:tabs>
+          <w:tab w:val="left" w:pos="660"/>
+        </w:tabs>
+      </w:pPr>
+      <w:r>
+        <w:t>  Con column reverse sigue vertical, pero pasa a ir de abajo hacia arriba</w:t>
+      </w:r>
+    </w:p>
+    <w:p>
+      <w:pPr>
+        <w:tabs>
+          <w:tab w:val="left" w:pos="660"/>
+        </w:tabs>
+      </w:pPr>
+      <w:r>
+        <w:t>    Cross Axis: sirve para alinear los elementos, para definir sus posiciones</w:t>
+      </w:r>
+    </w:p>
+    <w:p>
+      <w:pPr>
+        <w:tabs>
+          <w:tab w:val="left" w:pos="660"/>
+        </w:tabs>
+      </w:pPr>
+      <w:r>
+        <w:t xml:space="preserve">  Con Row va de arriba hacia abajo, verticalmente. Cruza al eje principal. </w:t>
+      </w:r>
+    </w:p>
+    <w:p>
+      <w:pPr>
+        <w:tabs>
+          <w:tab w:val="left" w:pos="660"/>
+        </w:tabs>
+      </w:pPr>
+      <w:r>
+        <w:t xml:space="preserve">  Con Column va de izquierda a derecha, horizontalmente. </w:t>
+      </w:r>
+    </w:p>
+    <w:p>
+      <w:pPr>
+        <w:tabs>
+          <w:tab w:val="left" w:pos="660"/>
+        </w:tabs>
+      </w:pPr>
+      <w:r>
+        <w:t>  Con Row reserse sigue vertical y no cambia la dirección, queda de arriba hacia abajo</w:t>
+      </w:r>
+    </w:p>
+    <w:p>
+      <w:pPr>
+        <w:tabs>
+          <w:tab w:val="left" w:pos="660"/>
+        </w:tabs>
+      </w:pPr>
+      <w:r>
+        <w:t xml:space="preserve">  Con column reverse sigue horizontal y no cambia la dirección, sigue de izquierda a derecha </w:t>
+      </w:r>
+    </w:p>
+    <w:p>
+      <w:pPr>
+        <w:tabs>
+          <w:tab w:val="left" w:pos="660"/>
+        </w:tabs>
+      </w:pPr>
+      <w:r>
+        <w:t>  Dentro de la caja flexible voy a poder ubicar los elementos donde quiera</w:t>
+      </w:r>
+    </w:p>
+    <w:p>
+      <w:pPr>
+        <w:tabs>
+          <w:tab w:val="left" w:pos="660"/>
+        </w:tabs>
+      </w:pPr>
+      <w:r>
+        <w:t>  gap: separa los elementos entre sí, se usa en lugar de margin</w:t>
+      </w:r>
+    </w:p>
+    <w:p>
+      <w:pPr>
+        <w:tabs>
+          <w:tab w:val="left" w:pos="660"/>
+        </w:tabs>
+      </w:pPr>
+      <w:r>
+        <w:t>  Para que flexbox exista tenemos que tener una caja principal a la que le vamos a dar display flex y otras cajas que van a estar dentro de la principal que son los flex items. Algunas propiedades se le dan a la caja padre o flexbox y otras a las cajas hijas o flex items, estos últimos tienen que ser hijos directos</w:t>
       </w:r>
     </w:p>
     <w:p>
@@ -11953,116 +13030,211 @@
         <w:tabs>
           <w:tab w:val="left" w:pos="660"/>
         </w:tabs>
-      </w:pPr>
-    </w:p>
-    <w:p>
-      <w:pPr>
-        <w:tabs>
-          <w:tab w:val="left" w:pos="660"/>
-        </w:tabs>
-      </w:pPr>
-    </w:p>
-    <w:p>
-      <w:pPr>
-        <w:tabs>
-          <w:tab w:val="left" w:pos="660"/>
-        </w:tabs>
-      </w:pPr>
-    </w:p>
-    <w:p>
-      <w:pPr>
-        <w:tabs>
-          <w:tab w:val="left" w:pos="660"/>
-        </w:tabs>
-      </w:pPr>
-    </w:p>
-    <w:p>
-      <w:pPr>
-        <w:tabs>
-          <w:tab w:val="left" w:pos="660"/>
-        </w:tabs>
-      </w:pPr>
-    </w:p>
-    <w:p>
-      <w:pPr>
-        <w:tabs>
-          <w:tab w:val="left" w:pos="660"/>
-        </w:tabs>
-      </w:pPr>
-    </w:p>
-    <w:p>
-      <w:pPr>
-        <w:tabs>
-          <w:tab w:val="left" w:pos="660"/>
-        </w:tabs>
-      </w:pPr>
-    </w:p>
-    <w:p>
-      <w:pPr>
-        <w:tabs>
-          <w:tab w:val="left" w:pos="660"/>
-        </w:tabs>
-      </w:pPr>
-    </w:p>
-    <w:p>
-      <w:pPr>
-        <w:tabs>
-          <w:tab w:val="left" w:pos="660"/>
-        </w:tabs>
-      </w:pPr>
-    </w:p>
-    <w:p>
-      <w:pPr>
-        <w:tabs>
-          <w:tab w:val="left" w:pos="660"/>
-        </w:tabs>
-      </w:pPr>
-    </w:p>
-    <w:p>
-      <w:pPr>
-        <w:tabs>
-          <w:tab w:val="left" w:pos="660"/>
-        </w:tabs>
-      </w:pPr>
-    </w:p>
-    <w:p>
-      <w:pPr>
-        <w:tabs>
-          <w:tab w:val="left" w:pos="660"/>
-        </w:tabs>
-      </w:pPr>
-    </w:p>
-    <w:p>
-      <w:pPr>
-        <w:tabs>
-          <w:tab w:val="left" w:pos="660"/>
-        </w:tabs>
-      </w:pPr>
-    </w:p>
-    <w:p>
-      <w:pPr>
-        <w:tabs>
-          <w:tab w:val="left" w:pos="660"/>
-        </w:tabs>
-      </w:pPr>
-    </w:p>
-    <w:p>
-      <w:pPr>
-        <w:tabs>
-          <w:tab w:val="left" w:pos="660"/>
-        </w:tabs>
-      </w:pPr>
-    </w:p>
-    <w:p/>
-    <w:p/>
-    <w:p/>
-    <w:p/>
-    <w:p/>
-    <w:p/>
-    <w:p/>
-    <w:p/>
-    <w:p/>
-    <w:p/>
+        <w:rPr>
+          <w:lang w:val="en-US"/>
+        </w:rPr>
+      </w:pPr>
+    </w:p>
+    <w:p>
+      <w:pPr>
+        <w:tabs>
+          <w:tab w:val="left" w:pos="660"/>
+        </w:tabs>
+        <w:rPr>
+          <w:lang w:val="en-US"/>
+        </w:rPr>
+      </w:pPr>
+    </w:p>
+    <w:p>
+      <w:pPr>
+        <w:tabs>
+          <w:tab w:val="left" w:pos="660"/>
+        </w:tabs>
+        <w:rPr>
+          <w:lang w:val="en-US"/>
+        </w:rPr>
+      </w:pPr>
+    </w:p>
+    <w:p>
+      <w:pPr>
+        <w:tabs>
+          <w:tab w:val="left" w:pos="660"/>
+        </w:tabs>
+        <w:rPr>
+          <w:lang w:val="en-US"/>
+        </w:rPr>
+      </w:pPr>
+    </w:p>
+    <w:p>
+      <w:pPr>
+        <w:tabs>
+          <w:tab w:val="left" w:pos="660"/>
+        </w:tabs>
+        <w:rPr>
+          <w:lang w:val="en-US"/>
+        </w:rPr>
+      </w:pPr>
+    </w:p>
+    <w:p>
+      <w:pPr>
+        <w:tabs>
+          <w:tab w:val="left" w:pos="660"/>
+        </w:tabs>
+        <w:rPr>
+          <w:lang w:val="en-US"/>
+        </w:rPr>
+      </w:pPr>
+    </w:p>
+    <w:p>
+      <w:pPr>
+        <w:tabs>
+          <w:tab w:val="left" w:pos="660"/>
+        </w:tabs>
+        <w:rPr>
+          <w:lang w:val="en-US"/>
+        </w:rPr>
+      </w:pPr>
+    </w:p>
+    <w:p>
+      <w:pPr>
+        <w:tabs>
+          <w:tab w:val="left" w:pos="660"/>
+        </w:tabs>
+        <w:rPr>
+          <w:lang w:val="en-US"/>
+        </w:rPr>
+      </w:pPr>
+    </w:p>
+    <w:p>
+      <w:pPr>
+        <w:tabs>
+          <w:tab w:val="left" w:pos="660"/>
+        </w:tabs>
+        <w:rPr>
+          <w:lang w:val="en-US"/>
+        </w:rPr>
+      </w:pPr>
+    </w:p>
+    <w:p>
+      <w:pPr>
+        <w:tabs>
+          <w:tab w:val="left" w:pos="660"/>
+        </w:tabs>
+        <w:rPr>
+          <w:lang w:val="en-US"/>
+        </w:rPr>
+      </w:pPr>
+    </w:p>
+    <w:p>
+      <w:pPr>
+        <w:tabs>
+          <w:tab w:val="left" w:pos="660"/>
+        </w:tabs>
+        <w:rPr>
+          <w:lang w:val="en-US"/>
+        </w:rPr>
+      </w:pPr>
+    </w:p>
+    <w:p>
+      <w:pPr>
+        <w:tabs>
+          <w:tab w:val="left" w:pos="660"/>
+        </w:tabs>
+        <w:rPr>
+          <w:lang w:val="en-US"/>
+        </w:rPr>
+      </w:pPr>
+    </w:p>
+    <w:p>
+      <w:pPr>
+        <w:tabs>
+          <w:tab w:val="left" w:pos="660"/>
+        </w:tabs>
+        <w:rPr>
+          <w:lang w:val="en-US"/>
+        </w:rPr>
+      </w:pPr>
+    </w:p>
+    <w:p>
+      <w:pPr>
+        <w:tabs>
+          <w:tab w:val="left" w:pos="660"/>
+        </w:tabs>
+        <w:rPr>
+          <w:lang w:val="en-US"/>
+        </w:rPr>
+      </w:pPr>
+    </w:p>
+    <w:p>
+      <w:pPr>
+        <w:rPr>
+          <w:lang w:val="en-US"/>
+        </w:rPr>
+      </w:pPr>
+    </w:p>
+    <w:p>
+      <w:pPr>
+        <w:rPr>
+          <w:lang w:val="en-US"/>
+        </w:rPr>
+      </w:pPr>
+    </w:p>
+    <w:p>
+      <w:pPr>
+        <w:rPr>
+          <w:lang w:val="en-US"/>
+        </w:rPr>
+      </w:pPr>
+    </w:p>
+    <w:p>
+      <w:pPr>
+        <w:rPr>
+          <w:lang w:val="en-US"/>
+        </w:rPr>
+      </w:pPr>
+    </w:p>
+    <w:p>
+      <w:pPr>
+        <w:rPr>
+          <w:lang w:val="en-US"/>
+        </w:rPr>
+      </w:pPr>
+    </w:p>
+    <w:p>
+      <w:pPr>
+        <w:rPr>
+          <w:lang w:val="en-US"/>
+        </w:rPr>
+      </w:pPr>
+    </w:p>
+    <w:p>
+      <w:pPr>
+        <w:rPr>
+          <w:lang w:val="en-US"/>
+        </w:rPr>
+      </w:pPr>
+    </w:p>
+    <w:p>
+      <w:pPr>
+        <w:rPr>
+          <w:lang w:val="en-US"/>
+        </w:rPr>
+      </w:pPr>
+    </w:p>
+    <w:p>
+      <w:pPr>
+        <w:rPr>
+          <w:lang w:val="en-US"/>
+        </w:rPr>
+      </w:pPr>
+    </w:p>
+    <w:p>
+      <w:pPr>
+        <w:rPr>
+          <w:lang w:val="en-US"/>
+        </w:rPr>
+      </w:pPr>
+    </w:p>
     <w:sectPr>
       <w:pgSz w:w="11906" w:h="16838"/>
       <w:pgMar w:top="1417" w:right="1701" w:bottom="1417" w:left="1701" w:header="708" w:footer="708" w:gutter="0"/>

</xml_diff>

<commit_message>
Actualizando práctica flex wrap y flex flow
</commit_message>
<xml_diff>
--- a/Curso HTML y CSS desde Certo - Teoria.docx
+++ b/Curso HTML y CSS desde Certo - Teoria.docx
@@ -12753,266 +12753,452 @@
           <w:tab w:val="left" w:pos="660"/>
         </w:tabs>
       </w:pPr>
+      <w:r>
+        <w:t>  A una caja (caja contenedora) le vamos a dar la propiedad display flex y esa propiedad hace que todas las cajas que están adentro tengan toda la magia. Esta caja va a tener un comportamiento de bloque, pero lo que está dentro va a tener un comportamiento flexible, a ellos es a quienes se le van a aplicar las propiedades</w:t>
+      </w:r>
+    </w:p>
+    <w:p>
+      <w:pPr>
+        <w:tabs>
+          <w:tab w:val="left" w:pos="660"/>
+        </w:tabs>
+      </w:pPr>
+      <w:r>
+        <w:t>  inline-flex permite tener dos cajas con los elementos de adentro flexibles</w:t>
+      </w:r>
+    </w:p>
+    <w:p>
+      <w:pPr>
+        <w:tabs>
+          <w:tab w:val="left" w:pos="660"/>
+        </w:tabs>
+      </w:pPr>
+      <w:r>
+        <w:t xml:space="preserve">  Las cajas contenedoras son prácticamente un bloque, pero cuando le decimos flex, el contenido de adentro pasa a ser flexible, entonces no es a la caja grande a quien se le van a aplicar estas </w:t>
+      </w:r>
+      <w:proofErr w:type="gramStart"/>
+      <w:r>
+        <w:t>propiedades</w:t>
+      </w:r>
+      <w:proofErr w:type="gramEnd"/>
+      <w:r>
+        <w:t xml:space="preserve"> sino que es a las cajas que están adentro pero para hacer esto debemos darle propiedades a la caja y propiedades a su contenido</w:t>
+      </w:r>
+    </w:p>
+    <w:p>
+      <w:pPr>
+        <w:tabs>
+          <w:tab w:val="left" w:pos="660"/>
+        </w:tabs>
+      </w:pPr>
+      <w:r>
+        <w:t>  Tenemos dos cosas:  </w:t>
+      </w:r>
+    </w:p>
+    <w:p>
+      <w:pPr>
+        <w:tabs>
+          <w:tab w:val="left" w:pos="660"/>
+        </w:tabs>
+      </w:pPr>
+      <w:r>
+        <w:t>  1. La caja contenedora: es el flexbos, la caja flexible</w:t>
+      </w:r>
+    </w:p>
+    <w:p>
+      <w:pPr>
+        <w:tabs>
+          <w:tab w:val="left" w:pos="660"/>
+        </w:tabs>
+      </w:pPr>
+      <w:r>
+        <w:t>  2. Los flex items: son los elementos que están dentro de la caja contendora y es donde pasa la magie</w:t>
+      </w:r>
+    </w:p>
+    <w:p>
+      <w:pPr>
+        <w:tabs>
+          <w:tab w:val="left" w:pos="660"/>
+        </w:tabs>
+      </w:pPr>
+      <w:r>
+        <w:t>  Una característica de flexbos es que es unidireccional, apunta en una sola dirección, y unidimensional porque tiene una sola dimensión, lo movemos en el eje x o en el eje y. Esa es la diferencia con grid que es bidireccional y bidimensional porque se mueve en el eje x y en el eje y</w:t>
+      </w:r>
+    </w:p>
+    <w:p>
+      <w:pPr>
+        <w:tabs>
+          <w:tab w:val="left" w:pos="660"/>
+        </w:tabs>
+      </w:pPr>
+      <w:r>
+        <w:t>    Row: alinea los elementos en fila, horizontal, para nosotros de izquierda a derecha</w:t>
+      </w:r>
+    </w:p>
+    <w:p>
+      <w:pPr>
+        <w:tabs>
+          <w:tab w:val="left" w:pos="660"/>
+        </w:tabs>
+      </w:pPr>
+      <w:r>
+        <w:t>    Row-reverse: invierte la dirección, sigue estando horizontal, en fila, pero va de derecha a izquierda, en dirección contraria</w:t>
+      </w:r>
+    </w:p>
+    <w:p>
+      <w:pPr>
+        <w:tabs>
+          <w:tab w:val="left" w:pos="660"/>
+        </w:tabs>
+      </w:pPr>
+      <w:r>
+        <w:t>    Column: alinea los items de arriba hacia abajo, en forma vertical</w:t>
+      </w:r>
+    </w:p>
+    <w:p>
+      <w:pPr>
+        <w:tabs>
+          <w:tab w:val="left" w:pos="660"/>
+        </w:tabs>
+      </w:pPr>
+      <w:r>
+        <w:t>  Column-reverse: invierte la dirección a de abajo hacia arriba, sigue estando en forma vertical</w:t>
+      </w:r>
+    </w:p>
+    <w:p>
+      <w:pPr>
+        <w:tabs>
+          <w:tab w:val="left" w:pos="660"/>
+        </w:tabs>
+      </w:pPr>
+      <w:r>
+        <w:t xml:space="preserve">  Tenemos dos ejex: </w:t>
+      </w:r>
+    </w:p>
+    <w:p>
+      <w:pPr>
+        <w:tabs>
+          <w:tab w:val="left" w:pos="660"/>
+        </w:tabs>
+      </w:pPr>
+      <w:r>
+        <w:t xml:space="preserve">  Main Axis: </w:t>
+      </w:r>
+    </w:p>
+    <w:p>
+      <w:pPr>
+        <w:tabs>
+          <w:tab w:val="left" w:pos="660"/>
+        </w:tabs>
+      </w:pPr>
+      <w:r>
+        <w:t xml:space="preserve">  Con Row en nuestro caso va de izquierda a derecha, horizontalmente. </w:t>
+      </w:r>
+    </w:p>
+    <w:p>
+      <w:pPr>
+        <w:tabs>
+          <w:tab w:val="left" w:pos="660"/>
+        </w:tabs>
+      </w:pPr>
+      <w:r>
+        <w:t xml:space="preserve">  Con Column va de arriba hacia abajo, verticalmente. </w:t>
+      </w:r>
+    </w:p>
+    <w:p>
+      <w:pPr>
+        <w:tabs>
+          <w:tab w:val="left" w:pos="660"/>
+        </w:tabs>
+      </w:pPr>
+      <w:r>
+        <w:t xml:space="preserve">  Con Row reserse sigue </w:t>
+      </w:r>
+      <w:proofErr w:type="gramStart"/>
+      <w:r>
+        <w:t>horizontal</w:t>
+      </w:r>
+      <w:proofErr w:type="gramEnd"/>
+      <w:r>
+        <w:t xml:space="preserve"> pero cambia la dirección, pasa a ir de derecha a izquierda. </w:t>
+      </w:r>
+    </w:p>
+    <w:p>
+      <w:pPr>
+        <w:tabs>
+          <w:tab w:val="left" w:pos="660"/>
+        </w:tabs>
+      </w:pPr>
+      <w:r>
+        <w:t>  Con column reverse sigue vertical, pero pasa a ir de abajo hacia arriba</w:t>
+      </w:r>
+    </w:p>
+    <w:p>
+      <w:pPr>
+        <w:tabs>
+          <w:tab w:val="left" w:pos="660"/>
+        </w:tabs>
+      </w:pPr>
+      <w:r>
+        <w:t>    Cross Axis: sirve para alinear los elementos, para definir sus posiciones</w:t>
+      </w:r>
+    </w:p>
+    <w:p>
+      <w:pPr>
+        <w:tabs>
+          <w:tab w:val="left" w:pos="660"/>
+        </w:tabs>
+      </w:pPr>
+      <w:r>
+        <w:t xml:space="preserve">  Con Row va de arriba hacia abajo, verticalmente. Cruza al eje principal. </w:t>
+      </w:r>
+    </w:p>
+    <w:p>
+      <w:pPr>
+        <w:tabs>
+          <w:tab w:val="left" w:pos="660"/>
+        </w:tabs>
+      </w:pPr>
+      <w:r>
+        <w:t xml:space="preserve">  Con Column va de izquierda a derecha, horizontalmente. </w:t>
+      </w:r>
+    </w:p>
+    <w:p>
+      <w:pPr>
+        <w:tabs>
+          <w:tab w:val="left" w:pos="660"/>
+        </w:tabs>
+      </w:pPr>
+      <w:r>
+        <w:t>  Con Row reserse sigue vertical y no cambia la dirección, queda de arriba hacia abajo</w:t>
+      </w:r>
+    </w:p>
+    <w:p>
+      <w:pPr>
+        <w:tabs>
+          <w:tab w:val="left" w:pos="660"/>
+        </w:tabs>
+      </w:pPr>
+      <w:r>
+        <w:t xml:space="preserve">  Con column reverse sigue horizontal y no cambia la dirección, sigue de izquierda a derecha </w:t>
+      </w:r>
+    </w:p>
+    <w:p>
+      <w:pPr>
+        <w:tabs>
+          <w:tab w:val="left" w:pos="660"/>
+        </w:tabs>
+      </w:pPr>
+      <w:r>
+        <w:t>  Dentro de la caja flexible voy a poder ubicar los elementos donde quiera</w:t>
+      </w:r>
+    </w:p>
+    <w:p>
+      <w:pPr>
+        <w:tabs>
+          <w:tab w:val="left" w:pos="660"/>
+        </w:tabs>
+      </w:pPr>
+      <w:r>
+        <w:t>  gap: separa los elementos entre sí, se usa en lugar de margin</w:t>
+      </w:r>
+    </w:p>
+    <w:p>
+      <w:pPr>
+        <w:tabs>
+          <w:tab w:val="left" w:pos="660"/>
+        </w:tabs>
+      </w:pPr>
+      <w:r>
+        <w:t>  Para que flexbox exista tenemos que tener una caja principal a la que le vamos a dar display flex y otras cajas que van a estar dentro de la principal que son los flex items. Algunas propiedades se le dan a la caja padre o flexbox y otras a las cajas hijas o flex items, estos últimos tienen que ser hijos directos</w:t>
+      </w:r>
+    </w:p>
+    <w:p>
+      <w:pPr>
+        <w:tabs>
+          <w:tab w:val="left" w:pos="660"/>
+        </w:tabs>
+      </w:pPr>
+      <w:r>
+        <w:t>*/</w:t>
+      </w:r>
+    </w:p>
+    <w:p>
+      <w:pPr>
+        <w:tabs>
+          <w:tab w:val="left" w:pos="660"/>
+        </w:tabs>
+      </w:pPr>
+      <w:r>
+        <w:t>/*</w:t>
+      </w:r>
+    </w:p>
+    <w:p>
+      <w:pPr>
+        <w:tabs>
+          <w:tab w:val="left" w:pos="660"/>
+        </w:tabs>
+      </w:pPr>
+      <w:r>
+        <w:t>  FLEX DIRECTION</w:t>
+      </w:r>
+    </w:p>
+    <w:p>
+      <w:pPr>
+        <w:tabs>
+          <w:tab w:val="left" w:pos="660"/>
+        </w:tabs>
+      </w:pPr>
+      <w:r>
+        <w:t>  A la caja padre le damos un display flex y los elementos dentro de ella se alinean</w:t>
+      </w:r>
+    </w:p>
+    <w:p>
+      <w:pPr>
+        <w:tabs>
+          <w:tab w:val="left" w:pos="660"/>
+        </w:tabs>
+      </w:pPr>
       <w:bookmarkStart w:id="0" w:name="_GoBack"/>
       <w:bookmarkEnd w:id="0"/>
       <w:r>
-        <w:t>  A una caja (caja contenedora) le vamos a dar la propiedad display flex y esa propiedad hace que todas las cajas que están adentro tengan toda la magia. Esta caja va a tener un comportamiento de bloque, pero lo que está dentro va a tener un comportamiento flexible, a ellos es a quienes se le van a aplicar las propiedades</w:t>
-      </w:r>
-    </w:p>
-    <w:p>
-      <w:pPr>
-        <w:tabs>
-          <w:tab w:val="left" w:pos="660"/>
-        </w:tabs>
-      </w:pPr>
-      <w:r>
-        <w:t>  inline-flex permite tener dos cajas con los elementos de adentro flexibles</w:t>
-      </w:r>
-    </w:p>
-    <w:p>
-      <w:pPr>
-        <w:tabs>
-          <w:tab w:val="left" w:pos="660"/>
-        </w:tabs>
-      </w:pPr>
-      <w:r>
-        <w:t xml:space="preserve">  Las cajas contenedoras son prácticamente un bloque, pero cuando le decimos flex, el contenido de adentro pasa a ser flexible, entonces no es a la caja grande a quien se le van a aplicar estas </w:t>
-      </w:r>
-      <w:proofErr w:type="gramStart"/>
-      <w:r>
-        <w:t>propiedades</w:t>
-      </w:r>
-      <w:proofErr w:type="gramEnd"/>
-      <w:r>
-        <w:t xml:space="preserve"> sino que es a las cajas que están adentro pero para hacer esto debemos darle propiedades a la caja y propiedades a su contenido</w:t>
-      </w:r>
-    </w:p>
-    <w:p>
-      <w:pPr>
-        <w:tabs>
-          <w:tab w:val="left" w:pos="660"/>
-        </w:tabs>
-      </w:pPr>
-      <w:r>
-        <w:t>  Tenemos dos cosas:  </w:t>
-      </w:r>
-    </w:p>
-    <w:p>
-      <w:pPr>
-        <w:tabs>
-          <w:tab w:val="left" w:pos="660"/>
-        </w:tabs>
-      </w:pPr>
-      <w:r>
-        <w:t>  1. La caja contenedora: es el flexbos, la caja flexible</w:t>
-      </w:r>
-    </w:p>
-    <w:p>
-      <w:pPr>
-        <w:tabs>
-          <w:tab w:val="left" w:pos="660"/>
-        </w:tabs>
-      </w:pPr>
-      <w:r>
-        <w:t>  2. Los flex items: son los elementos que están dentro de la caja contendora y es donde pasa la magie</w:t>
-      </w:r>
-    </w:p>
-    <w:p>
-      <w:pPr>
-        <w:tabs>
-          <w:tab w:val="left" w:pos="660"/>
-        </w:tabs>
-      </w:pPr>
-      <w:r>
-        <w:t>  Una característica de flexbos es que es unidireccional, apunta en una sola dirección, y unidimensional porque tiene una sola dimensión, lo movemos en el eje x o en el eje y. Esa es la diferencia con grid que es bidireccional y bidimensional porque se mueve en el eje x y en el eje y</w:t>
-      </w:r>
-    </w:p>
-    <w:p>
-      <w:pPr>
-        <w:tabs>
-          <w:tab w:val="left" w:pos="660"/>
-        </w:tabs>
-      </w:pPr>
-      <w:r>
-        <w:t>    Row: alinea los elementos en fila, horizontal, para nosotros de izquierda a derecha</w:t>
-      </w:r>
-    </w:p>
-    <w:p>
-      <w:pPr>
-        <w:tabs>
-          <w:tab w:val="left" w:pos="660"/>
-        </w:tabs>
-      </w:pPr>
-      <w:r>
-        <w:t>    Row-reverse: invierte la dirección, sigue estando horizontal, en fila, pero va de derecha a izquierda, en dirección contraria</w:t>
-      </w:r>
-    </w:p>
-    <w:p>
-      <w:pPr>
-        <w:tabs>
-          <w:tab w:val="left" w:pos="660"/>
-        </w:tabs>
-      </w:pPr>
-      <w:r>
-        <w:t>    Column: alinea los items de arriba hacia abajo, en forma vertical</w:t>
-      </w:r>
-    </w:p>
-    <w:p>
-      <w:pPr>
-        <w:tabs>
-          <w:tab w:val="left" w:pos="660"/>
-        </w:tabs>
-      </w:pPr>
-      <w:r>
-        <w:t>  Column-reverse: invierte la dirección a de abajo hacia arriba, sigue estando en forma vertical</w:t>
-      </w:r>
-    </w:p>
-    <w:p>
-      <w:pPr>
-        <w:tabs>
-          <w:tab w:val="left" w:pos="660"/>
-        </w:tabs>
-      </w:pPr>
-      <w:r>
-        <w:t xml:space="preserve">  Tenemos dos ejex: </w:t>
-      </w:r>
-    </w:p>
-    <w:p>
-      <w:pPr>
-        <w:tabs>
-          <w:tab w:val="left" w:pos="660"/>
-        </w:tabs>
-      </w:pPr>
-      <w:r>
-        <w:t xml:space="preserve">  Main Axis: </w:t>
-      </w:r>
-    </w:p>
-    <w:p>
-      <w:pPr>
-        <w:tabs>
-          <w:tab w:val="left" w:pos="660"/>
-        </w:tabs>
-      </w:pPr>
-      <w:r>
-        <w:t xml:space="preserve">  Con Row en nuestro caso va de izquierda a derecha, horizontalmente. </w:t>
-      </w:r>
-    </w:p>
-    <w:p>
-      <w:pPr>
-        <w:tabs>
-          <w:tab w:val="left" w:pos="660"/>
-        </w:tabs>
-      </w:pPr>
-      <w:r>
-        <w:t xml:space="preserve">  Con Column va de arriba hacia abajo, verticalmente. </w:t>
-      </w:r>
-    </w:p>
-    <w:p>
-      <w:pPr>
-        <w:tabs>
-          <w:tab w:val="left" w:pos="660"/>
-        </w:tabs>
-      </w:pPr>
-      <w:r>
-        <w:t xml:space="preserve">  Con Row reserse sigue </w:t>
-      </w:r>
-      <w:proofErr w:type="gramStart"/>
-      <w:r>
-        <w:t>horizontal</w:t>
-      </w:r>
-      <w:proofErr w:type="gramEnd"/>
-      <w:r>
-        <w:t xml:space="preserve"> pero cambia la dirección, pasa a ir de derecha a izquierda. </w:t>
-      </w:r>
-    </w:p>
-    <w:p>
-      <w:pPr>
-        <w:tabs>
-          <w:tab w:val="left" w:pos="660"/>
-        </w:tabs>
-      </w:pPr>
-      <w:r>
-        <w:t>  Con column reverse sigue vertical, pero pasa a ir de abajo hacia arriba</w:t>
-      </w:r>
-    </w:p>
-    <w:p>
-      <w:pPr>
-        <w:tabs>
-          <w:tab w:val="left" w:pos="660"/>
-        </w:tabs>
-      </w:pPr>
-      <w:r>
-        <w:t>    Cross Axis: sirve para alinear los elementos, para definir sus posiciones</w:t>
-      </w:r>
-    </w:p>
-    <w:p>
-      <w:pPr>
-        <w:tabs>
-          <w:tab w:val="left" w:pos="660"/>
-        </w:tabs>
-      </w:pPr>
-      <w:r>
-        <w:t xml:space="preserve">  Con Row va de arriba hacia abajo, verticalmente. Cruza al eje principal. </w:t>
-      </w:r>
-    </w:p>
-    <w:p>
-      <w:pPr>
-        <w:tabs>
-          <w:tab w:val="left" w:pos="660"/>
-        </w:tabs>
-      </w:pPr>
-      <w:r>
-        <w:t xml:space="preserve">  Con Column va de izquierda a derecha, horizontalmente. </w:t>
-      </w:r>
-    </w:p>
-    <w:p>
-      <w:pPr>
-        <w:tabs>
-          <w:tab w:val="left" w:pos="660"/>
-        </w:tabs>
-      </w:pPr>
-      <w:r>
-        <w:t>  Con Row reserse sigue vertical y no cambia la dirección, queda de arriba hacia abajo</w:t>
-      </w:r>
-    </w:p>
-    <w:p>
-      <w:pPr>
-        <w:tabs>
-          <w:tab w:val="left" w:pos="660"/>
-        </w:tabs>
-      </w:pPr>
-      <w:r>
-        <w:t xml:space="preserve">  Con column reverse sigue horizontal y no cambia la dirección, sigue de izquierda a derecha </w:t>
-      </w:r>
-    </w:p>
-    <w:p>
-      <w:pPr>
-        <w:tabs>
-          <w:tab w:val="left" w:pos="660"/>
-        </w:tabs>
-      </w:pPr>
-      <w:r>
-        <w:t>  Dentro de la caja flexible voy a poder ubicar los elementos donde quiera</w:t>
-      </w:r>
-    </w:p>
-    <w:p>
-      <w:pPr>
-        <w:tabs>
-          <w:tab w:val="left" w:pos="660"/>
-        </w:tabs>
-      </w:pPr>
-      <w:r>
-        <w:t>  gap: separa los elementos entre sí, se usa en lugar de margin</w:t>
-      </w:r>
-    </w:p>
-    <w:p>
-      <w:pPr>
-        <w:tabs>
-          <w:tab w:val="left" w:pos="660"/>
-        </w:tabs>
-      </w:pPr>
-      <w:r>
-        <w:t>  Para que flexbox exista tenemos que tener una caja principal a la que le vamos a dar display flex y otras cajas que van a estar dentro de la principal que son los flex items. Algunas propiedades se le dan a la caja padre o flexbox y otras a las cajas hijas o flex items, estos últimos tienen que ser hijos directos</w:t>
+        <w:t>  Los flex-ítems se pueden enconger pero no pueden crecer más alla del tamaño que se les dió en el width o en el height</w:t>
+      </w:r>
+    </w:p>
+    <w:p>
+      <w:pPr>
+        <w:tabs>
+          <w:tab w:val="left" w:pos="660"/>
+        </w:tabs>
+      </w:pPr>
+      <w:r>
+        <w:t>  Todo lo que pasa con los elementos dentro de la caja se puede definir</w:t>
+      </w:r>
+    </w:p>
+    <w:p>
+      <w:pPr>
+        <w:tabs>
+          <w:tab w:val="left" w:pos="660"/>
+        </w:tabs>
+      </w:pPr>
+      <w:r>
+        <w:t>  Si definimos a los elementos por su padding ya la caja deja de ser flexible</w:t>
+      </w:r>
+    </w:p>
+    <w:p>
+      <w:pPr>
+        <w:tabs>
+          <w:tab w:val="left" w:pos="660"/>
+        </w:tabs>
+      </w:pPr>
+      <w:r>
+        <w:t>  Por defecto el alto del cross axis se ocupa por completo y si no le doy un width toma el 100% del ancho de la pantalla, alo alto van a ocupar todo el cross axis. Si usamos column van a ocupar todo el ancho. Para esto no hay que definir el width, si lo hacemos podemos hacer que los elementos se centren</w:t>
+      </w:r>
+    </w:p>
+    <w:p>
+      <w:pPr>
+        <w:tabs>
+          <w:tab w:val="left" w:pos="660"/>
+        </w:tabs>
+      </w:pPr>
+      <w:r>
+        <w:t>  Propiedades;</w:t>
+      </w:r>
+    </w:p>
+    <w:p>
+      <w:pPr>
+        <w:tabs>
+          <w:tab w:val="left" w:pos="660"/>
+        </w:tabs>
+      </w:pPr>
+      <w:r>
+        <w:t>  display: flex va en la caja padre la hace flexible para su contenido</w:t>
+      </w:r>
+    </w:p>
+    <w:p>
+      <w:pPr>
+        <w:tabs>
+          <w:tab w:val="left" w:pos="660"/>
+        </w:tabs>
+      </w:pPr>
+      <w:r>
+        <w:t xml:space="preserve">  flex-direction: row es la propiedad por defecto del flexbox, </w:t>
+      </w:r>
+      <w:proofErr w:type="gramStart"/>
+      <w:r>
+        <w:t>los elementos se ordena</w:t>
+      </w:r>
+      <w:proofErr w:type="gramEnd"/>
+      <w:r>
+        <w:t xml:space="preserve"> en fila en la dirección del texto</w:t>
+      </w:r>
+    </w:p>
+    <w:p>
+      <w:pPr>
+        <w:tabs>
+          <w:tab w:val="left" w:pos="660"/>
+        </w:tabs>
+      </w:pPr>
+      <w:r>
+        <w:t>  flex-</w:t>
+      </w:r>
+      <w:proofErr w:type="gramStart"/>
+      <w:r>
+        <w:t>direction:row</w:t>
+      </w:r>
+      <w:proofErr w:type="gramEnd"/>
+      <w:r>
+        <w:t>-reverse va en la caja padre, e invierte la dirección de los ítems, van en contra de la dirección del texto</w:t>
+      </w:r>
+    </w:p>
+    <w:p>
+      <w:pPr>
+        <w:tabs>
+          <w:tab w:val="left" w:pos="660"/>
+        </w:tabs>
+      </w:pPr>
+      <w:r>
+        <w:t>  flex-direction: column los elementos se acomodan de arriba hacia abajo y mantienen su width</w:t>
+      </w:r>
+    </w:p>
+    <w:p>
+      <w:pPr>
+        <w:tabs>
+          <w:tab w:val="left" w:pos="660"/>
+        </w:tabs>
+      </w:pPr>
+      <w:r>
+        <w:t>  flex-direction: column-reverse los elementos se acomodan de abajo hacia arriba y mantienen su width</w:t>
+      </w:r>
+    </w:p>
+    <w:p>
+      <w:pPr>
+        <w:tabs>
+          <w:tab w:val="left" w:pos="660"/>
+        </w:tabs>
+      </w:pPr>
+      <w:r>
+        <w:t>  direction: con row define la dirección del texto en la página, con column cambia la posición de los items en el cross axis solamente</w:t>
+      </w:r>
+    </w:p>
+    <w:p>
+      <w:pPr>
+        <w:tabs>
+          <w:tab w:val="left" w:pos="660"/>
+        </w:tabs>
+      </w:pPr>
+      <w:r>
+        <w:t>  Nosotros lo vamos a ver left to right, pero los otros lenguajes no</w:t>
+      </w:r>
+    </w:p>
+    <w:p>
+      <w:pPr>
+        <w:tabs>
+          <w:tab w:val="left" w:pos="660"/>
+        </w:tabs>
+      </w:pPr>
+      <w:r>
+        <w:t>  direction: ltr (left to right) o rtl (right to left) para escribir en la dirección del texto del idioma utilizado</w:t>
       </w:r>
     </w:p>
     <w:p>
@@ -13024,6 +13210,36 @@
       <w:r>
         <w:t>*/</w:t>
       </w:r>
+    </w:p>
+    <w:p>
+      <w:pPr>
+        <w:tabs>
+          <w:tab w:val="left" w:pos="660"/>
+        </w:tabs>
+        <w:rPr>
+          <w:lang w:val="en-US"/>
+        </w:rPr>
+      </w:pPr>
+    </w:p>
+    <w:p>
+      <w:pPr>
+        <w:tabs>
+          <w:tab w:val="left" w:pos="660"/>
+        </w:tabs>
+        <w:rPr>
+          <w:lang w:val="en-US"/>
+        </w:rPr>
+      </w:pPr>
+    </w:p>
+    <w:p>
+      <w:pPr>
+        <w:tabs>
+          <w:tab w:val="left" w:pos="660"/>
+        </w:tabs>
+        <w:rPr>
+          <w:lang w:val="en-US"/>
+        </w:rPr>
+      </w:pPr>
     </w:p>
     <w:p>
       <w:pPr>

</xml_diff>

<commit_message>
Actualizando práctica Alineación en los ejes
</commit_message>
<xml_diff>
--- a/Curso HTML y CSS desde Certo - Teoria.docx
+++ b/Curso HTML y CSS desde Certo - Teoria.docx
@@ -13059,167 +13059,275 @@
           <w:tab w:val="left" w:pos="660"/>
         </w:tabs>
       </w:pPr>
+      <w:r>
+        <w:t xml:space="preserve">  Los flex-ítems se pueden </w:t>
+      </w:r>
+      <w:proofErr w:type="gramStart"/>
+      <w:r>
+        <w:t>enconger</w:t>
+      </w:r>
+      <w:proofErr w:type="gramEnd"/>
+      <w:r>
+        <w:t xml:space="preserve"> pero no pueden crecer más alla del tamaño que se les dió en el width o en el height</w:t>
+      </w:r>
+    </w:p>
+    <w:p>
+      <w:pPr>
+        <w:tabs>
+          <w:tab w:val="left" w:pos="660"/>
+        </w:tabs>
+      </w:pPr>
+      <w:r>
+        <w:t>  Todo lo que pasa con los elementos dentro de la caja se puede definir</w:t>
+      </w:r>
+    </w:p>
+    <w:p>
+      <w:pPr>
+        <w:tabs>
+          <w:tab w:val="left" w:pos="660"/>
+        </w:tabs>
+      </w:pPr>
+      <w:r>
+        <w:t>  Si definimos a los elementos por su padding ya la caja deja de ser flexible</w:t>
+      </w:r>
+    </w:p>
+    <w:p>
+      <w:pPr>
+        <w:tabs>
+          <w:tab w:val="left" w:pos="660"/>
+        </w:tabs>
+      </w:pPr>
+      <w:r>
+        <w:t>  Por defecto el alto del cross axis se ocupa por completo y si no le doy un width toma el 100% del ancho de la pantalla, alo alto van a ocupar todo el cross axis. Si usamos column van a ocupar todo el ancho. Para esto no hay que definir el width, si lo hacemos podemos hacer que los elementos se centren</w:t>
+      </w:r>
+    </w:p>
+    <w:p>
+      <w:pPr>
+        <w:tabs>
+          <w:tab w:val="left" w:pos="660"/>
+        </w:tabs>
+      </w:pPr>
+      <w:r>
+        <w:t>  Propiedades;</w:t>
+      </w:r>
+    </w:p>
+    <w:p>
+      <w:pPr>
+        <w:tabs>
+          <w:tab w:val="left" w:pos="660"/>
+        </w:tabs>
+      </w:pPr>
+      <w:r>
+        <w:t>  display: flex va en la caja padre la hace flexible para su contenido</w:t>
+      </w:r>
+    </w:p>
+    <w:p>
+      <w:pPr>
+        <w:tabs>
+          <w:tab w:val="left" w:pos="660"/>
+        </w:tabs>
+      </w:pPr>
+      <w:r>
+        <w:t xml:space="preserve">  flex-direction: row es la propiedad por defecto del flexbox, </w:t>
+      </w:r>
+      <w:proofErr w:type="gramStart"/>
+      <w:r>
+        <w:t>los elementos se ordena</w:t>
+      </w:r>
+      <w:proofErr w:type="gramEnd"/>
+      <w:r>
+        <w:t xml:space="preserve"> en fila en la dirección del texto</w:t>
+      </w:r>
+    </w:p>
+    <w:p>
+      <w:pPr>
+        <w:tabs>
+          <w:tab w:val="left" w:pos="660"/>
+        </w:tabs>
+      </w:pPr>
+      <w:r>
+        <w:t>  flex-</w:t>
+      </w:r>
+      <w:proofErr w:type="gramStart"/>
+      <w:r>
+        <w:t>direction:row</w:t>
+      </w:r>
+      <w:proofErr w:type="gramEnd"/>
+      <w:r>
+        <w:t>-reverse va en la caja padre, e invierte la dirección de los ítems, van en contra de la dirección del texto</w:t>
+      </w:r>
+    </w:p>
+    <w:p>
+      <w:pPr>
+        <w:tabs>
+          <w:tab w:val="left" w:pos="660"/>
+        </w:tabs>
+      </w:pPr>
+      <w:r>
+        <w:t>  flex-direction: column los elementos se acomodan de arriba hacia abajo y mantienen su width</w:t>
+      </w:r>
+    </w:p>
+    <w:p>
+      <w:pPr>
+        <w:tabs>
+          <w:tab w:val="left" w:pos="660"/>
+        </w:tabs>
+      </w:pPr>
+      <w:r>
+        <w:t>  flex-direction: column-reverse los elementos se acomodan de abajo hacia arriba y mantienen su width</w:t>
+      </w:r>
+    </w:p>
+    <w:p>
+      <w:pPr>
+        <w:tabs>
+          <w:tab w:val="left" w:pos="660"/>
+        </w:tabs>
+      </w:pPr>
+      <w:r>
+        <w:t>  direction: con row define la dirección del texto en la página, con column cambia la posición de los items en el cross axis solamente</w:t>
+      </w:r>
+    </w:p>
+    <w:p>
+      <w:pPr>
+        <w:tabs>
+          <w:tab w:val="left" w:pos="660"/>
+        </w:tabs>
+      </w:pPr>
+      <w:r>
+        <w:t>  Nosotros lo vamos a ver left to right, pero los otros lenguajes no</w:t>
+      </w:r>
+    </w:p>
+    <w:p>
+      <w:pPr>
+        <w:tabs>
+          <w:tab w:val="left" w:pos="660"/>
+        </w:tabs>
+      </w:pPr>
+      <w:r>
+        <w:t>  direction: ltr (left to right) o rtl (right to left) para escribir en la dirección del texto del idioma utilizado</w:t>
+      </w:r>
+    </w:p>
+    <w:p>
+      <w:pPr>
+        <w:tabs>
+          <w:tab w:val="left" w:pos="660"/>
+        </w:tabs>
+      </w:pPr>
+      <w:r>
+        <w:t>*/</w:t>
+      </w:r>
+    </w:p>
+    <w:p>
+      <w:pPr>
+        <w:tabs>
+          <w:tab w:val="left" w:pos="660"/>
+        </w:tabs>
+      </w:pPr>
+      <w:r>
+        <w:t>/*</w:t>
+      </w:r>
+    </w:p>
+    <w:p>
+      <w:pPr>
+        <w:tabs>
+          <w:tab w:val="left" w:pos="660"/>
+        </w:tabs>
+      </w:pPr>
+      <w:r>
+        <w:t>  FLEX WRAP y FLEX FLOW</w:t>
+      </w:r>
+    </w:p>
+    <w:p>
+      <w:pPr>
+        <w:tabs>
+          <w:tab w:val="left" w:pos="660"/>
+        </w:tabs>
+      </w:pPr>
+      <w:r>
+        <w:t>  Flex wrap permite controlar el comportamiento de los flex items cuando el espacio del contenedor es insuficienta. Se le da a la caja contenedora, no a los hijos</w:t>
+      </w:r>
+    </w:p>
+    <w:p>
+      <w:pPr>
+        <w:tabs>
+          <w:tab w:val="left" w:pos="660"/>
+        </w:tabs>
+      </w:pPr>
+      <w:r>
+        <w:t>  - nowrap valor por defecto, no se pueden bajar los flex items</w:t>
+      </w:r>
+    </w:p>
+    <w:p>
+      <w:pPr>
+        <w:tabs>
+          <w:tab w:val="left" w:pos="660"/>
+        </w:tabs>
+      </w:pPr>
+      <w:r>
+        <w:t>  - wrap permite a los flex items pasar a la siguiente línea. Todos los elementos están alineados de una forma extraña</w:t>
+      </w:r>
+    </w:p>
+    <w:p>
+      <w:pPr>
+        <w:tabs>
+          <w:tab w:val="left" w:pos="660"/>
+        </w:tabs>
+      </w:pPr>
+      <w:r>
+        <w:t>  - wrap reverse es lo mismo pero los elementos se ordenan al revés</w:t>
+      </w:r>
+    </w:p>
+    <w:p>
+      <w:pPr>
+        <w:tabs>
+          <w:tab w:val="left" w:pos="660"/>
+        </w:tabs>
+      </w:pPr>
+      <w:r>
+        <w:t>  Flex flow permite definir dirección y wrap. No es muy usado</w:t>
+      </w:r>
+    </w:p>
+    <w:p>
+      <w:pPr>
+        <w:tabs>
+          <w:tab w:val="left" w:pos="660"/>
+        </w:tabs>
+      </w:pPr>
+      <w:r>
+        <w:t>  flex grow indica cuanto puede crecer</w:t>
+      </w:r>
+    </w:p>
+    <w:p>
+      <w:pPr>
+        <w:tabs>
+          <w:tab w:val="left" w:pos="660"/>
+        </w:tabs>
+      </w:pPr>
+      <w:r>
+        <w:t>    flex basis indica lo máximo que se puede recortar</w:t>
+      </w:r>
+    </w:p>
+    <w:p>
+      <w:pPr>
+        <w:tabs>
+          <w:tab w:val="left" w:pos="660"/>
+        </w:tabs>
+      </w:pPr>
+      <w:r>
+        <w:t>*/</w:t>
+      </w:r>
+    </w:p>
+    <w:p>
+      <w:pPr>
+        <w:tabs>
+          <w:tab w:val="left" w:pos="660"/>
+        </w:tabs>
+        <w:rPr>
+          <w:lang w:val="en-US"/>
+        </w:rPr>
+      </w:pPr>
       <w:bookmarkStart w:id="0" w:name="_GoBack"/>
       <w:bookmarkEnd w:id="0"/>
-      <w:r>
-        <w:t>  Los flex-ítems se pueden enconger pero no pueden crecer más alla del tamaño que se les dió en el width o en el height</w:t>
-      </w:r>
-    </w:p>
-    <w:p>
-      <w:pPr>
-        <w:tabs>
-          <w:tab w:val="left" w:pos="660"/>
-        </w:tabs>
-      </w:pPr>
-      <w:r>
-        <w:t>  Todo lo que pasa con los elementos dentro de la caja se puede definir</w:t>
-      </w:r>
-    </w:p>
-    <w:p>
-      <w:pPr>
-        <w:tabs>
-          <w:tab w:val="left" w:pos="660"/>
-        </w:tabs>
-      </w:pPr>
-      <w:r>
-        <w:t>  Si definimos a los elementos por su padding ya la caja deja de ser flexible</w:t>
-      </w:r>
-    </w:p>
-    <w:p>
-      <w:pPr>
-        <w:tabs>
-          <w:tab w:val="left" w:pos="660"/>
-        </w:tabs>
-      </w:pPr>
-      <w:r>
-        <w:t>  Por defecto el alto del cross axis se ocupa por completo y si no le doy un width toma el 100% del ancho de la pantalla, alo alto van a ocupar todo el cross axis. Si usamos column van a ocupar todo el ancho. Para esto no hay que definir el width, si lo hacemos podemos hacer que los elementos se centren</w:t>
-      </w:r>
-    </w:p>
-    <w:p>
-      <w:pPr>
-        <w:tabs>
-          <w:tab w:val="left" w:pos="660"/>
-        </w:tabs>
-      </w:pPr>
-      <w:r>
-        <w:t>  Propiedades;</w:t>
-      </w:r>
-    </w:p>
-    <w:p>
-      <w:pPr>
-        <w:tabs>
-          <w:tab w:val="left" w:pos="660"/>
-        </w:tabs>
-      </w:pPr>
-      <w:r>
-        <w:t>  display: flex va en la caja padre la hace flexible para su contenido</w:t>
-      </w:r>
-    </w:p>
-    <w:p>
-      <w:pPr>
-        <w:tabs>
-          <w:tab w:val="left" w:pos="660"/>
-        </w:tabs>
-      </w:pPr>
-      <w:r>
-        <w:t xml:space="preserve">  flex-direction: row es la propiedad por defecto del flexbox, </w:t>
-      </w:r>
-      <w:proofErr w:type="gramStart"/>
-      <w:r>
-        <w:t>los elementos se ordena</w:t>
-      </w:r>
-      <w:proofErr w:type="gramEnd"/>
-      <w:r>
-        <w:t xml:space="preserve"> en fila en la dirección del texto</w:t>
-      </w:r>
-    </w:p>
-    <w:p>
-      <w:pPr>
-        <w:tabs>
-          <w:tab w:val="left" w:pos="660"/>
-        </w:tabs>
-      </w:pPr>
-      <w:r>
-        <w:t>  flex-</w:t>
-      </w:r>
-      <w:proofErr w:type="gramStart"/>
-      <w:r>
-        <w:t>direction:row</w:t>
-      </w:r>
-      <w:proofErr w:type="gramEnd"/>
-      <w:r>
-        <w:t>-reverse va en la caja padre, e invierte la dirección de los ítems, van en contra de la dirección del texto</w:t>
-      </w:r>
-    </w:p>
-    <w:p>
-      <w:pPr>
-        <w:tabs>
-          <w:tab w:val="left" w:pos="660"/>
-        </w:tabs>
-      </w:pPr>
-      <w:r>
-        <w:t>  flex-direction: column los elementos se acomodan de arriba hacia abajo y mantienen su width</w:t>
-      </w:r>
-    </w:p>
-    <w:p>
-      <w:pPr>
-        <w:tabs>
-          <w:tab w:val="left" w:pos="660"/>
-        </w:tabs>
-      </w:pPr>
-      <w:r>
-        <w:t>  flex-direction: column-reverse los elementos se acomodan de abajo hacia arriba y mantienen su width</w:t>
-      </w:r>
-    </w:p>
-    <w:p>
-      <w:pPr>
-        <w:tabs>
-          <w:tab w:val="left" w:pos="660"/>
-        </w:tabs>
-      </w:pPr>
-      <w:r>
-        <w:t>  direction: con row define la dirección del texto en la página, con column cambia la posición de los items en el cross axis solamente</w:t>
-      </w:r>
-    </w:p>
-    <w:p>
-      <w:pPr>
-        <w:tabs>
-          <w:tab w:val="left" w:pos="660"/>
-        </w:tabs>
-      </w:pPr>
-      <w:r>
-        <w:t>  Nosotros lo vamos a ver left to right, pero los otros lenguajes no</w:t>
-      </w:r>
-    </w:p>
-    <w:p>
-      <w:pPr>
-        <w:tabs>
-          <w:tab w:val="left" w:pos="660"/>
-        </w:tabs>
-      </w:pPr>
-      <w:r>
-        <w:t>  direction: ltr (left to right) o rtl (right to left) para escribir en la dirección del texto del idioma utilizado</w:t>
-      </w:r>
-    </w:p>
-    <w:p>
-      <w:pPr>
-        <w:tabs>
-          <w:tab w:val="left" w:pos="660"/>
-        </w:tabs>
-      </w:pPr>
-      <w:r>
-        <w:t>*/</w:t>
-      </w:r>
-    </w:p>
-    <w:p>
-      <w:pPr>
-        <w:tabs>
-          <w:tab w:val="left" w:pos="660"/>
-        </w:tabs>
-        <w:rPr>
-          <w:lang w:val="en-US"/>
-        </w:rPr>
-      </w:pPr>
     </w:p>
     <w:p>
       <w:pPr>

</xml_diff>

<commit_message>
Practicando con: Bloques flexibles
</commit_message>
<xml_diff>
--- a/Curso HTML y CSS desde Certo - Teoria.docx
+++ b/Curso HTML y CSS desde Certo - Teoria.docx
@@ -5242,10 +5242,7 @@
         </w:tabs>
       </w:pPr>
       <w:r>
-        <w:t>TEMA</w:t>
-      </w:r>
-      <w:r>
-        <w:t xml:space="preserve"> 25</w:t>
+        <w:t>TEMA 25</w:t>
       </w:r>
     </w:p>
     <w:p>
@@ -5418,10 +5415,7 @@
         </w:tabs>
       </w:pPr>
       <w:r>
-        <w:t>TEMA</w:t>
-      </w:r>
-      <w:r>
-        <w:t xml:space="preserve"> 26</w:t>
+        <w:t>TEMA 26</w:t>
       </w:r>
     </w:p>
     <w:p>
@@ -5926,10 +5920,7 @@
         </w:tabs>
       </w:pPr>
       <w:r>
-        <w:t>TEMA</w:t>
-      </w:r>
-      <w:r>
-        <w:t xml:space="preserve"> 27</w:t>
+        <w:t>TEMA 27</w:t>
       </w:r>
     </w:p>
     <w:p>
@@ -6303,10 +6294,7 @@
         </w:tabs>
       </w:pPr>
       <w:r>
-        <w:t>TEMA</w:t>
-      </w:r>
-      <w:r>
-        <w:t xml:space="preserve"> 28</w:t>
+        <w:t>TEMA 28</w:t>
       </w:r>
     </w:p>
     <w:p>
@@ -6537,10 +6525,7 @@
         </w:tabs>
       </w:pPr>
       <w:r>
-        <w:t>TEMA</w:t>
-      </w:r>
-      <w:r>
-        <w:t xml:space="preserve"> 29</w:t>
+        <w:t>TEMA 29</w:t>
       </w:r>
     </w:p>
     <w:p>
@@ -6708,10 +6693,7 @@
         </w:tabs>
       </w:pPr>
       <w:r>
-        <w:t>TEMA</w:t>
-      </w:r>
-      <w:r>
-        <w:t xml:space="preserve"> 30</w:t>
+        <w:t>TEMA 30</w:t>
       </w:r>
     </w:p>
     <w:p>
@@ -6771,10 +6753,7 @@
         </w:tabs>
       </w:pPr>
       <w:r>
-        <w:t>TEMA</w:t>
-      </w:r>
-      <w:r>
-        <w:t xml:space="preserve"> 31</w:t>
+        <w:t>TEMA 31</w:t>
       </w:r>
     </w:p>
     <w:p>
@@ -6854,10 +6833,7 @@
         </w:tabs>
       </w:pPr>
       <w:r>
-        <w:t>TEMA</w:t>
-      </w:r>
-      <w:r>
-        <w:t xml:space="preserve"> 32</w:t>
+        <w:t>TEMA 32</w:t>
       </w:r>
     </w:p>
     <w:p>
@@ -6955,10 +6931,7 @@
         </w:tabs>
       </w:pPr>
       <w:r>
-        <w:t>TEMA</w:t>
-      </w:r>
-      <w:r>
-        <w:t xml:space="preserve"> 33</w:t>
+        <w:t>TEMA 33</w:t>
       </w:r>
     </w:p>
     <w:p>
@@ -7018,10 +6991,7 @@
         </w:tabs>
       </w:pPr>
       <w:r>
-        <w:t>TEMA</w:t>
-      </w:r>
-      <w:r>
-        <w:t xml:space="preserve"> 34</w:t>
+        <w:t>TEMA 34</w:t>
       </w:r>
     </w:p>
     <w:p>
@@ -7193,10 +7163,7 @@
         </w:tabs>
       </w:pPr>
       <w:r>
-        <w:t>TEMA</w:t>
-      </w:r>
-      <w:r>
-        <w:t xml:space="preserve"> 35</w:t>
+        <w:t>TEMA 35</w:t>
       </w:r>
     </w:p>
     <w:p>
@@ -7426,10 +7393,7 @@
         </w:tabs>
       </w:pPr>
       <w:r>
-        <w:t>TEMA</w:t>
-      </w:r>
-      <w:r>
-        <w:t xml:space="preserve"> 36</w:t>
+        <w:t>TEMA 36</w:t>
       </w:r>
     </w:p>
     <w:p>
@@ -7747,10 +7711,7 @@
         </w:tabs>
       </w:pPr>
       <w:r>
-        <w:t>TEMA</w:t>
-      </w:r>
-      <w:r>
-        <w:t xml:space="preserve"> 37</w:t>
+        <w:t>TEMA 37</w:t>
       </w:r>
     </w:p>
     <w:p>
@@ -8029,10 +7990,7 @@
         </w:tabs>
       </w:pPr>
       <w:r>
-        <w:t>TEMA</w:t>
-      </w:r>
-      <w:r>
-        <w:t xml:space="preserve"> 38</w:t>
+        <w:t>TEMA 38</w:t>
       </w:r>
     </w:p>
     <w:p>
@@ -8197,10 +8155,7 @@
         </w:tabs>
       </w:pPr>
       <w:r>
-        <w:t>TEMA</w:t>
-      </w:r>
-      <w:r>
-        <w:t xml:space="preserve"> 39</w:t>
+        <w:t>TEMA 39</w:t>
       </w:r>
     </w:p>
     <w:p>
@@ -8459,10 +8414,7 @@
         </w:tabs>
       </w:pPr>
       <w:r>
-        <w:t>TEMA</w:t>
-      </w:r>
-      <w:r>
-        <w:t xml:space="preserve"> 40</w:t>
+        <w:t>TEMA 40</w:t>
       </w:r>
     </w:p>
     <w:p>
@@ -8820,10 +8772,7 @@
         </w:tabs>
       </w:pPr>
       <w:r>
-        <w:t>TEMA</w:t>
-      </w:r>
-      <w:r>
-        <w:t xml:space="preserve"> 41</w:t>
+        <w:t>TEMA 41</w:t>
       </w:r>
     </w:p>
     <w:p>
@@ -9024,10 +8973,7 @@
         </w:tabs>
       </w:pPr>
       <w:r>
-        <w:t>TEMA</w:t>
-      </w:r>
-      <w:r>
-        <w:t xml:space="preserve"> 42</w:t>
+        <w:t>TEMA 42</w:t>
       </w:r>
     </w:p>
     <w:p>
@@ -9373,10 +9319,7 @@
         </w:tabs>
       </w:pPr>
       <w:r>
-        <w:t>TEMA</w:t>
-      </w:r>
-      <w:r>
-        <w:t xml:space="preserve"> 43</w:t>
+        <w:t>TEMA 43</w:t>
       </w:r>
     </w:p>
     <w:p>
@@ -9708,10 +9651,7 @@
         </w:tabs>
       </w:pPr>
       <w:r>
-        <w:t>TEMA</w:t>
-      </w:r>
-      <w:r>
-        <w:t xml:space="preserve"> 44</w:t>
+        <w:t>TEMA 44</w:t>
       </w:r>
     </w:p>
     <w:p>
@@ -9912,10 +9852,7 @@
         </w:tabs>
       </w:pPr>
       <w:r>
-        <w:t>TEMA</w:t>
-      </w:r>
-      <w:r>
-        <w:t xml:space="preserve"> 45</w:t>
+        <w:t>TEMA 45</w:t>
       </w:r>
     </w:p>
     <w:p>
@@ -10452,10 +10389,7 @@
         </w:tabs>
       </w:pPr>
       <w:r>
-        <w:t>TEMA</w:t>
-      </w:r>
-      <w:r>
-        <w:t xml:space="preserve"> 46</w:t>
+        <w:t>TEMA 46</w:t>
       </w:r>
     </w:p>
     <w:p>
@@ -10579,10 +10513,7 @@
         </w:tabs>
       </w:pPr>
       <w:r>
-        <w:t>TEMA</w:t>
-      </w:r>
-      <w:r>
-        <w:t xml:space="preserve"> 47</w:t>
+        <w:t>TEMA 47</w:t>
       </w:r>
     </w:p>
     <w:p>
@@ -10787,10 +10718,7 @@
         </w:tabs>
       </w:pPr>
       <w:r>
-        <w:t>TEMA</w:t>
-      </w:r>
-      <w:r>
-        <w:t xml:space="preserve"> 48</w:t>
+        <w:t>TEMA 48</w:t>
       </w:r>
     </w:p>
     <w:p>
@@ -10938,10 +10866,7 @@
         </w:tabs>
       </w:pPr>
       <w:r>
-        <w:t>TEMA</w:t>
-      </w:r>
-      <w:r>
-        <w:t xml:space="preserve"> 49</w:t>
+        <w:t>TEMA 49</w:t>
       </w:r>
     </w:p>
     <w:p>
@@ -11007,18 +10932,33 @@
         <w:tabs>
           <w:tab w:val="left" w:pos="660"/>
         </w:tabs>
-      </w:pPr>
-      <w:r>
-        <w:t>  Ejemplo:</w:t>
-      </w:r>
-    </w:p>
-    <w:p>
-      <w:pPr>
-        <w:tabs>
-          <w:tab w:val="left" w:pos="660"/>
-        </w:tabs>
-      </w:pPr>
-      <w:r>
+        <w:rPr>
+          <w:lang w:val="en-US"/>
+        </w:rPr>
+      </w:pPr>
+      <w:r>
+        <w:t xml:space="preserve">  </w:t>
+      </w:r>
+      <w:r>
+        <w:rPr>
+          <w:lang w:val="en-US"/>
+        </w:rPr>
+        <w:t>Ejemplo:</w:t>
+      </w:r>
+    </w:p>
+    <w:p>
+      <w:pPr>
+        <w:tabs>
+          <w:tab w:val="left" w:pos="660"/>
+        </w:tabs>
+        <w:rPr>
+          <w:lang w:val="en-US"/>
+        </w:rPr>
+      </w:pPr>
+      <w:r>
+        <w:rPr>
+          <w:lang w:val="en-US"/>
+        </w:rPr>
         <w:t>  &lt;dialog open&gt;</w:t>
       </w:r>
     </w:p>
@@ -11027,8 +10967,14 @@
         <w:tabs>
           <w:tab w:val="left" w:pos="660"/>
         </w:tabs>
-      </w:pPr>
-      <w:r>
+        <w:rPr>
+          <w:lang w:val="en-US"/>
+        </w:rPr>
+      </w:pPr>
+      <w:r>
+        <w:rPr>
+          <w:lang w:val="en-US"/>
+        </w:rPr>
         <w:t>    &lt;div class="modal__content"&gt;</w:t>
       </w:r>
     </w:p>
@@ -11037,8 +10983,14 @@
         <w:tabs>
           <w:tab w:val="left" w:pos="660"/>
         </w:tabs>
-      </w:pPr>
-      <w:r>
+        <w:rPr>
+          <w:lang w:val="en-US"/>
+        </w:rPr>
+      </w:pPr>
+      <w:r>
+        <w:rPr>
+          <w:lang w:val="en-US"/>
+        </w:rPr>
         <w:t>        &lt;h2 class="modal__title"&gt;VENTANA MODAL&lt;/h2&gt;</w:t>
       </w:r>
     </w:p>
@@ -11047,8 +10999,14 @@
         <w:tabs>
           <w:tab w:val="left" w:pos="660"/>
         </w:tabs>
-      </w:pPr>
-      <w:r>
+        <w:rPr>
+          <w:lang w:val="en-US"/>
+        </w:rPr>
+      </w:pPr>
+      <w:r>
+        <w:rPr>
+          <w:lang w:val="en-US"/>
+        </w:rPr>
         <w:t>        &lt;p class="modal__text"&gt;</w:t>
       </w:r>
     </w:p>
@@ -11087,6 +11045,9 @@
         <w:tabs>
           <w:tab w:val="left" w:pos="660"/>
         </w:tabs>
+        <w:rPr>
+          <w:lang w:val="en-US"/>
+        </w:rPr>
       </w:pPr>
       <w:r>
         <w:rPr>
@@ -11095,6 +11056,9 @@
         <w:t xml:space="preserve">        </w:t>
       </w:r>
       <w:r>
+        <w:rPr>
+          <w:lang w:val="en-US"/>
+        </w:rPr>
         <w:t>&lt;/p&gt;</w:t>
       </w:r>
     </w:p>
@@ -11103,8 +11067,14 @@
         <w:tabs>
           <w:tab w:val="left" w:pos="660"/>
         </w:tabs>
-      </w:pPr>
-      <w:r>
+        <w:rPr>
+          <w:lang w:val="en-US"/>
+        </w:rPr>
+      </w:pPr>
+      <w:r>
+        <w:rPr>
+          <w:lang w:val="en-US"/>
+        </w:rPr>
         <w:t>        &lt;form method="dialog"&gt;</w:t>
       </w:r>
     </w:p>
@@ -11265,10 +11235,7 @@
         </w:tabs>
       </w:pPr>
       <w:r>
-        <w:t>TEMA</w:t>
-      </w:r>
-      <w:r>
-        <w:t xml:space="preserve"> 50</w:t>
+        <w:t>TEMA 50</w:t>
       </w:r>
     </w:p>
     <w:p>
@@ -11348,10 +11315,7 @@
         </w:tabs>
       </w:pPr>
       <w:r>
-        <w:t>TEMA</w:t>
-      </w:r>
-      <w:r>
-        <w:t xml:space="preserve"> 51</w:t>
+        <w:t>TEMA 51</w:t>
       </w:r>
     </w:p>
     <w:p>
@@ -11610,10 +11574,7 @@
         </w:tabs>
       </w:pPr>
       <w:r>
-        <w:t>TEMA</w:t>
-      </w:r>
-      <w:r>
-        <w:t xml:space="preserve"> 52</w:t>
+        <w:t>TEMA 52</w:t>
       </w:r>
     </w:p>
     <w:p>
@@ -11779,10 +11740,7 @@
         </w:tabs>
       </w:pPr>
       <w:r>
-        <w:t>TEMA</w:t>
-      </w:r>
-      <w:r>
-        <w:t xml:space="preserve"> 53</w:t>
+        <w:t>TEMA 53</w:t>
       </w:r>
     </w:p>
     <w:p>
@@ -12013,17 +11971,11 @@
         <w:tabs>
           <w:tab w:val="left" w:pos="660"/>
         </w:tabs>
-        <w:rPr>
-          <w:lang w:val="en-US"/>
-        </w:rPr>
       </w:pPr>
       <w:r>
         <w:t xml:space="preserve">  - pretty: evita las viudas y los huérfanos en los textos. </w:t>
       </w:r>
       <w:r>
-        <w:rPr>
-          <w:lang w:val="en-US"/>
-        </w:rPr>
         <w:t>Balancea párrafos  </w:t>
       </w:r>
     </w:p>
@@ -12032,14 +11984,8 @@
         <w:tabs>
           <w:tab w:val="left" w:pos="660"/>
         </w:tabs>
-        <w:rPr>
-          <w:lang w:val="en-US"/>
-        </w:rPr>
-      </w:pPr>
-      <w:r>
-        <w:rPr>
-          <w:lang w:val="en-US"/>
-        </w:rPr>
+      </w:pPr>
+      <w:r>
         <w:t>*/</w:t>
       </w:r>
     </w:p>
@@ -12048,30 +11994,18 @@
         <w:tabs>
           <w:tab w:val="left" w:pos="660"/>
         </w:tabs>
-        <w:rPr>
-          <w:lang w:val="en-US"/>
-        </w:rPr>
-      </w:pPr>
-      <w:r>
-        <w:t>TEMA</w:t>
-      </w:r>
-      <w:r>
-        <w:t xml:space="preserve"> 54</w:t>
-      </w:r>
-    </w:p>
-    <w:p>
-      <w:pPr>
-        <w:tabs>
-          <w:tab w:val="left" w:pos="660"/>
-        </w:tabs>
-        <w:rPr>
-          <w:lang w:val="en-US"/>
-        </w:rPr>
-      </w:pPr>
-      <w:r>
-        <w:rPr>
-          <w:lang w:val="en-US"/>
-        </w:rPr>
+      </w:pPr>
+      <w:r>
+        <w:t>TEMA 54</w:t>
+      </w:r>
+    </w:p>
+    <w:p>
+      <w:pPr>
+        <w:tabs>
+          <w:tab w:val="left" w:pos="660"/>
+        </w:tabs>
+      </w:pPr>
+      <w:r>
         <w:t>/*</w:t>
       </w:r>
     </w:p>
@@ -12080,14 +12014,8 @@
         <w:tabs>
           <w:tab w:val="left" w:pos="660"/>
         </w:tabs>
-        <w:rPr>
-          <w:lang w:val="en-US"/>
-        </w:rPr>
-      </w:pPr>
-      <w:r>
-        <w:rPr>
-          <w:lang w:val="en-US"/>
-        </w:rPr>
+      </w:pPr>
+      <w:r>
         <w:t>  OBJECT FIT Y OBJECT POSITION</w:t>
       </w:r>
     </w:p>
@@ -12098,9 +12026,6 @@
         </w:tabs>
       </w:pPr>
       <w:r>
-        <w:rPr>
-          <w:lang w:val="en-US"/>
-        </w:rPr>
         <w:t xml:space="preserve">  </w:t>
       </w:r>
       <w:r>
@@ -12212,10 +12137,7 @@
         </w:tabs>
       </w:pPr>
       <w:r>
-        <w:t>TEMA</w:t>
-      </w:r>
-      <w:r>
-        <w:t xml:space="preserve"> 55</w:t>
+        <w:t>TEMA 55</w:t>
       </w:r>
     </w:p>
     <w:p>
@@ -12465,10 +12387,7 @@
         </w:tabs>
       </w:pPr>
       <w:r>
-        <w:t>TEMA</w:t>
-      </w:r>
-      <w:r>
-        <w:t xml:space="preserve"> 56</w:t>
+        <w:t>TEMA 56</w:t>
       </w:r>
     </w:p>
     <w:p>
@@ -12835,13 +12754,22 @@
         <w:tabs>
           <w:tab w:val="left" w:pos="660"/>
         </w:tabs>
-      </w:pPr>
-      <w:proofErr w:type="gramStart"/>
-      <w:r>
+        <w:rPr>
+          <w:lang w:val="en-US"/>
+        </w:rPr>
+      </w:pPr>
+      <w:proofErr w:type="gramStart"/>
+      <w:r>
+        <w:rPr>
+          <w:lang w:val="en-US"/>
+        </w:rPr>
         <w:t>&lt;!--</w:t>
       </w:r>
       <w:proofErr w:type="gramEnd"/>
       <w:r>
+        <w:rPr>
+          <w:lang w:val="en-US"/>
+        </w:rPr>
         <w:t xml:space="preserve"> ul&gt;(li&gt;a)*4 --&gt;</w:t>
       </w:r>
     </w:p>
@@ -13231,10 +13159,7 @@
         </w:tabs>
       </w:pPr>
       <w:r>
-        <w:t>TEMA</w:t>
-      </w:r>
-      <w:r>
-        <w:t xml:space="preserve"> 57</w:t>
+        <w:t>TEMA 57</w:t>
       </w:r>
     </w:p>
     <w:p>
@@ -13578,10 +13503,7 @@
         </w:tabs>
       </w:pPr>
       <w:r>
-        <w:t>TEMA</w:t>
-      </w:r>
-      <w:r>
-        <w:t xml:space="preserve"> 58</w:t>
+        <w:t>TEMA 58</w:t>
       </w:r>
     </w:p>
     <w:p>
@@ -13785,10 +13707,7 @@
         </w:tabs>
       </w:pPr>
       <w:r>
-        <w:t>TEMA</w:t>
-      </w:r>
-      <w:r>
-        <w:t xml:space="preserve"> 59</w:t>
+        <w:t>TEMA 59</w:t>
       </w:r>
     </w:p>
     <w:p>
@@ -13898,10 +13817,7 @@
         </w:tabs>
       </w:pPr>
       <w:r>
-        <w:t>TEMA</w:t>
-      </w:r>
-      <w:r>
-        <w:t xml:space="preserve"> 60</w:t>
+        <w:t>TEMA 60</w:t>
       </w:r>
     </w:p>
     <w:p>
@@ -14229,10 +14145,7 @@
         </w:tabs>
       </w:pPr>
       <w:r>
-        <w:t>TEMA</w:t>
-      </w:r>
-      <w:r>
-        <w:t xml:space="preserve"> 61</w:t>
+        <w:t>TEMA 61</w:t>
       </w:r>
     </w:p>
     <w:p>
@@ -14380,8 +14293,14 @@
         <w:tabs>
           <w:tab w:val="left" w:pos="660"/>
         </w:tabs>
-      </w:pPr>
-      <w:r>
+        <w:rPr>
+          <w:lang w:val="en-US"/>
+        </w:rPr>
+      </w:pPr>
+      <w:r>
+        <w:rPr>
+          <w:lang w:val="en-US"/>
+        </w:rPr>
         <w:t>*/</w:t>
       </w:r>
     </w:p>
@@ -14390,21 +14309,30 @@
         <w:tabs>
           <w:tab w:val="left" w:pos="660"/>
         </w:tabs>
-      </w:pPr>
-      <w:r>
-        <w:t>TEMA</w:t>
-      </w:r>
-      <w:r>
-        <w:t xml:space="preserve"> 62</w:t>
-      </w:r>
-    </w:p>
-    <w:p>
-      <w:pPr>
-        <w:tabs>
-          <w:tab w:val="left" w:pos="660"/>
-        </w:tabs>
-      </w:pPr>
-      <w:r>
+        <w:rPr>
+          <w:lang w:val="en-US"/>
+        </w:rPr>
+      </w:pPr>
+      <w:r>
+        <w:rPr>
+          <w:lang w:val="en-US"/>
+        </w:rPr>
+        <w:t>TEMA 62</w:t>
+      </w:r>
+    </w:p>
+    <w:p>
+      <w:pPr>
+        <w:tabs>
+          <w:tab w:val="left" w:pos="660"/>
+        </w:tabs>
+        <w:rPr>
+          <w:lang w:val="en-US"/>
+        </w:rPr>
+      </w:pPr>
+      <w:r>
+        <w:rPr>
+          <w:lang w:val="en-US"/>
+        </w:rPr>
         <w:t>/*</w:t>
       </w:r>
     </w:p>
@@ -14413,8 +14341,14 @@
         <w:tabs>
           <w:tab w:val="left" w:pos="660"/>
         </w:tabs>
-      </w:pPr>
-      <w:r>
+        <w:rPr>
+          <w:lang w:val="en-US"/>
+        </w:rPr>
+      </w:pPr>
+      <w:r>
+        <w:rPr>
+          <w:lang w:val="en-US"/>
+        </w:rPr>
         <w:t>  FLEX BASIS, SHRINK Y GROW</w:t>
       </w:r>
     </w:p>
@@ -14425,7 +14359,13 @@
         </w:tabs>
       </w:pPr>
       <w:r>
-        <w:t>  Flex items son los elementos hijos de una caja flexible</w:t>
+        <w:rPr>
+          <w:lang w:val="en-US"/>
+        </w:rPr>
+        <w:t xml:space="preserve">  </w:t>
+      </w:r>
+      <w:r>
+        <w:t>Flex items son los elementos hijos de una caja flexible</w:t>
       </w:r>
     </w:p>
     <w:p>
@@ -14630,10 +14570,7 @@
         </w:tabs>
       </w:pPr>
       <w:r>
-        <w:t>TEMA</w:t>
-      </w:r>
-      <w:r>
-        <w:t xml:space="preserve"> 63</w:t>
+        <w:t>TEMA 63</w:t>
       </w:r>
     </w:p>
     <w:p>
@@ -14761,10 +14698,7 @@
         </w:tabs>
       </w:pPr>
       <w:r>
-        <w:t>TEMA</w:t>
-      </w:r>
-      <w:r>
-        <w:t xml:space="preserve"> 64</w:t>
+        <w:t>TEMA 64</w:t>
       </w:r>
     </w:p>
     <w:p>
@@ -14910,13 +14844,343 @@
         </w:tabs>
       </w:pPr>
       <w:r>
-        <w:t>TEMA</w:t>
-      </w:r>
-      <w:r>
-        <w:t xml:space="preserve"> 65</w:t>
-      </w:r>
+        <w:t>TEMA 65</w:t>
+      </w:r>
+    </w:p>
+    <w:p>
+      <w:pPr>
+        <w:tabs>
+          <w:tab w:val="left" w:pos="660"/>
+        </w:tabs>
+      </w:pPr>
+      <w:r>
+        <w:t>/*</w:t>
+      </w:r>
+    </w:p>
+    <w:p>
+      <w:pPr>
+        <w:tabs>
+          <w:tab w:val="left" w:pos="660"/>
+        </w:tabs>
+      </w:pPr>
+      <w:r>
+        <w:t>BLOQUES FLEXIBLES</w:t>
+      </w:r>
+    </w:p>
+    <w:p>
+      <w:pPr>
+        <w:tabs>
+          <w:tab w:val="left" w:pos="660"/>
+        </w:tabs>
+      </w:pPr>
+      <w:r>
+        <w:t>Vamos a ver como crear elementos que se vayan adaptando fluidamente o de forma flexible a las diferentes resoluciones de pantalla</w:t>
+      </w:r>
+    </w:p>
+    <w:p>
+      <w:pPr>
+        <w:tabs>
+          <w:tab w:val="left" w:pos="660"/>
+        </w:tabs>
+      </w:pPr>
       <w:bookmarkStart w:id="0" w:name="_GoBack"/>
       <w:bookmarkEnd w:id="0"/>
+      <w:r>
+        <w:t>Problemas a resolver y resolución</w:t>
+      </w:r>
+    </w:p>
+    <w:p>
+      <w:pPr>
+        <w:tabs>
+          <w:tab w:val="left" w:pos="660"/>
+        </w:tabs>
+      </w:pPr>
+      <w:r>
+        <w:t>- El bloque no se adapta al tamaño de la pantalla, para solucionar esto usamos:</w:t>
+      </w:r>
+    </w:p>
+    <w:p>
+      <w:pPr>
+        <w:tabs>
+          <w:tab w:val="left" w:pos="660"/>
+        </w:tabs>
+      </w:pPr>
+      <w:r>
+        <w:t>min-width: indica el menor ancho que el objeto puede alcanzar el objeto</w:t>
+      </w:r>
+    </w:p>
+    <w:p>
+      <w:pPr>
+        <w:tabs>
+          <w:tab w:val="left" w:pos="660"/>
+        </w:tabs>
+      </w:pPr>
+      <w:r>
+        <w:t>max-width: indica el mayor ancho que puede alcanzar el objeto</w:t>
+      </w:r>
+    </w:p>
+    <w:p>
+      <w:pPr>
+        <w:tabs>
+          <w:tab w:val="left" w:pos="660"/>
+        </w:tabs>
+      </w:pPr>
+      <w:r>
+        <w:t>Por defecto tiene 100% de la pantalla</w:t>
+      </w:r>
+    </w:p>
+    <w:p>
+      <w:pPr>
+        <w:tabs>
+          <w:tab w:val="left" w:pos="660"/>
+        </w:tabs>
+      </w:pPr>
+      <w:r>
+        <w:t>De esta manera ya encontramos una forma de hacer que el objeto se adapte a la resolución del navegador o dispositivo. Cuando le damos un valor a cada uno le estamos diciendo que el 100% tiene que ser mayor que el min-width y menor que el max-width</w:t>
+      </w:r>
+    </w:p>
+    <w:p>
+      <w:pPr>
+        <w:tabs>
+          <w:tab w:val="left" w:pos="660"/>
+        </w:tabs>
+      </w:pPr>
+      <w:r>
+        <w:t>- El texto no se adapta al bloque, no lo llena por completo o se deborda</w:t>
+      </w:r>
+    </w:p>
+    <w:p>
+      <w:pPr>
+        <w:tabs>
+          <w:tab w:val="left" w:pos="660"/>
+        </w:tabs>
+      </w:pPr>
+      <w:r>
+        <w:t xml:space="preserve">Si no se llena y puedo omitir el height lo hago, no es correcto o ideal utilizar un height </w:t>
+      </w:r>
+    </w:p>
+    <w:p>
+      <w:pPr>
+        <w:tabs>
+          <w:tab w:val="left" w:pos="660"/>
+        </w:tabs>
+      </w:pPr>
+      <w:r>
+        <w:t>Si se desborda la sugerencia salvo que sea muy estricto el uso del alto es utilizar</w:t>
+      </w:r>
+    </w:p>
+    <w:p>
+      <w:pPr>
+        <w:tabs>
+          <w:tab w:val="left" w:pos="660"/>
+        </w:tabs>
+      </w:pPr>
+      <w:r>
+        <w:t>min-height: le da un alto mínimo al bloque y va a cumplir con el alto pedido, pero al agregar texto se va a ir extendiendo para contenerlo</w:t>
+      </w:r>
+    </w:p>
+    <w:p>
+      <w:pPr>
+        <w:tabs>
+          <w:tab w:val="left" w:pos="660"/>
+        </w:tabs>
+      </w:pPr>
+      <w:r>
+        <w:t>Con estas dos soluciones tenemos contenido que se ajusta vertical y horizontalmente sin necesidad de utilizar flexbox</w:t>
+      </w:r>
+    </w:p>
+    <w:p>
+      <w:pPr>
+        <w:tabs>
+          <w:tab w:val="left" w:pos="660"/>
+        </w:tabs>
+      </w:pPr>
+      <w:r>
+        <w:t>- Si queremos ponerlos en una línea usamos</w:t>
+      </w:r>
+    </w:p>
+    <w:p>
+      <w:pPr>
+        <w:tabs>
+          <w:tab w:val="left" w:pos="660"/>
+        </w:tabs>
+      </w:pPr>
+      <w:r>
+        <w:t>display: inline-block</w:t>
+      </w:r>
+    </w:p>
+    <w:p>
+      <w:pPr>
+        <w:tabs>
+          <w:tab w:val="left" w:pos="660"/>
+        </w:tabs>
+      </w:pPr>
+      <w:r>
+        <w:t>Pero el problema de esta solución es que aun cuando les doy min-widht y un width de 100% los bloque no se adaptan. Para solucionar esto se creo flexbox</w:t>
+      </w:r>
+    </w:p>
+    <w:p>
+      <w:pPr>
+        <w:tabs>
+          <w:tab w:val="left" w:pos="660"/>
+        </w:tabs>
+      </w:pPr>
+      <w:r>
+        <w:t xml:space="preserve">En </w:t>
+      </w:r>
+      <w:proofErr w:type="gramStart"/>
+      <w:r>
+        <w:t>realidad</w:t>
+      </w:r>
+      <w:proofErr w:type="gramEnd"/>
+      <w:r>
+        <w:t xml:space="preserve"> permiten que se adapten moviendo abajo los bloque que no entren pero lo que quiero es que crezcan. Para esto usamos</w:t>
+      </w:r>
+    </w:p>
+    <w:p>
+      <w:pPr>
+        <w:tabs>
+          <w:tab w:val="left" w:pos="660"/>
+        </w:tabs>
+      </w:pPr>
+      <w:r>
+        <w:t>En la caja contenedora</w:t>
+      </w:r>
+    </w:p>
+    <w:p>
+      <w:pPr>
+        <w:tabs>
+          <w:tab w:val="left" w:pos="660"/>
+        </w:tabs>
+      </w:pPr>
+      <w:r>
+        <w:t>display: flex</w:t>
+      </w:r>
+    </w:p>
+    <w:p>
+      <w:pPr>
+        <w:tabs>
+          <w:tab w:val="left" w:pos="660"/>
+        </w:tabs>
+      </w:pPr>
+      <w:r>
+        <w:t>flex-wrap: wrap</w:t>
+      </w:r>
+    </w:p>
+    <w:p>
+      <w:pPr>
+        <w:tabs>
+          <w:tab w:val="left" w:pos="660"/>
+        </w:tabs>
+      </w:pPr>
+      <w:r>
+        <w:t xml:space="preserve">se </w:t>
+      </w:r>
+      <w:proofErr w:type="gramStart"/>
+      <w:r>
+        <w:t>adaptan</w:t>
+      </w:r>
+      <w:proofErr w:type="gramEnd"/>
+      <w:r>
+        <w:t xml:space="preserve"> pero seguimos teniendo el mismo problema de que no cambian su tamaño</w:t>
+      </w:r>
+    </w:p>
+    <w:p>
+      <w:pPr>
+        <w:tabs>
+          <w:tab w:val="left" w:pos="660"/>
+        </w:tabs>
+      </w:pPr>
+      <w:r>
+        <w:t>Entonces usamos en el elemento hijo</w:t>
+      </w:r>
+    </w:p>
+    <w:p>
+      <w:pPr>
+        <w:tabs>
+          <w:tab w:val="left" w:pos="660"/>
+        </w:tabs>
+      </w:pPr>
+      <w:r>
+        <w:t>flex-grow: 1</w:t>
+      </w:r>
+    </w:p>
+    <w:p>
+      <w:pPr>
+        <w:tabs>
+          <w:tab w:val="left" w:pos="660"/>
+        </w:tabs>
+      </w:pPr>
+      <w:r>
+        <w:t>flex-basis: 0</w:t>
+      </w:r>
+    </w:p>
+    <w:p>
+      <w:pPr>
+        <w:tabs>
+          <w:tab w:val="left" w:pos="660"/>
+        </w:tabs>
+      </w:pPr>
+      <w:r>
+        <w:t>Si no uso las dos propiedades no funciona</w:t>
+      </w:r>
+    </w:p>
+    <w:p>
+      <w:pPr>
+        <w:tabs>
+          <w:tab w:val="left" w:pos="660"/>
+        </w:tabs>
+      </w:pPr>
+      <w:r>
+        <w:t>Esta es la forma correcta</w:t>
+      </w:r>
+    </w:p>
+    <w:p>
+      <w:pPr>
+        <w:tabs>
+          <w:tab w:val="left" w:pos="660"/>
+        </w:tabs>
+      </w:pPr>
+      <w:r>
+        <w:t xml:space="preserve">También puedo usar </w:t>
+      </w:r>
+    </w:p>
+    <w:p>
+      <w:pPr>
+        <w:tabs>
+          <w:tab w:val="left" w:pos="660"/>
+        </w:tabs>
+      </w:pPr>
+      <w:r>
+        <w:t>flex: 1</w:t>
+      </w:r>
+    </w:p>
+    <w:p>
+      <w:pPr>
+        <w:tabs>
+          <w:tab w:val="left" w:pos="660"/>
+        </w:tabs>
+      </w:pPr>
+      <w:r>
+        <w:t>así aplica también al shrink</w:t>
+      </w:r>
+    </w:p>
+    <w:p>
+      <w:pPr>
+        <w:tabs>
+          <w:tab w:val="left" w:pos="660"/>
+        </w:tabs>
+      </w:pPr>
+      <w:r>
+        <w:t>*/</w:t>
+      </w:r>
+    </w:p>
+    <w:p>
+      <w:pPr>
+        <w:tabs>
+          <w:tab w:val="left" w:pos="660"/>
+        </w:tabs>
+      </w:pPr>
     </w:p>
     <w:p>
       <w:pPr>

</xml_diff>

<commit_message>
Practicando con: Multimedia Flexible
</commit_message>
<xml_diff>
--- a/Curso HTML y CSS desde Certo - Teoria.docx
+++ b/Curso HTML y CSS desde Certo - Teoria.docx
@@ -14883,286 +14883,736 @@
           <w:tab w:val="left" w:pos="660"/>
         </w:tabs>
       </w:pPr>
+      <w:r>
+        <w:t>Problemas a resolver y resolución</w:t>
+      </w:r>
+    </w:p>
+    <w:p>
+      <w:pPr>
+        <w:tabs>
+          <w:tab w:val="left" w:pos="660"/>
+        </w:tabs>
+      </w:pPr>
+      <w:r>
+        <w:t>- El bloque no se adapta al tamaño de la pantalla, para solucionar esto usamos:</w:t>
+      </w:r>
+    </w:p>
+    <w:p>
+      <w:pPr>
+        <w:tabs>
+          <w:tab w:val="left" w:pos="660"/>
+        </w:tabs>
+      </w:pPr>
+      <w:r>
+        <w:t>min-width: indica el menor ancho que el objeto puede alcanzar el objeto</w:t>
+      </w:r>
+    </w:p>
+    <w:p>
+      <w:pPr>
+        <w:tabs>
+          <w:tab w:val="left" w:pos="660"/>
+        </w:tabs>
+      </w:pPr>
+      <w:r>
+        <w:t>max-width: indica el mayor ancho que puede alcanzar el objeto</w:t>
+      </w:r>
+    </w:p>
+    <w:p>
+      <w:pPr>
+        <w:tabs>
+          <w:tab w:val="left" w:pos="660"/>
+        </w:tabs>
+      </w:pPr>
+      <w:r>
+        <w:t>Por defecto tiene 100% de la pantalla</w:t>
+      </w:r>
+    </w:p>
+    <w:p>
+      <w:pPr>
+        <w:tabs>
+          <w:tab w:val="left" w:pos="660"/>
+        </w:tabs>
+      </w:pPr>
+      <w:r>
+        <w:t>De esta manera ya encontramos una forma de hacer que el objeto se adapte a la resolución del navegador o dispositivo. Cuando le damos un valor a cada uno le estamos diciendo que el 100% tiene que ser mayor que el min-width y menor que el max-width</w:t>
+      </w:r>
+    </w:p>
+    <w:p>
+      <w:pPr>
+        <w:tabs>
+          <w:tab w:val="left" w:pos="660"/>
+        </w:tabs>
+      </w:pPr>
+      <w:r>
+        <w:t>- El texto no se adapta al bloque, no lo llena por completo o se deborda</w:t>
+      </w:r>
+    </w:p>
+    <w:p>
+      <w:pPr>
+        <w:tabs>
+          <w:tab w:val="left" w:pos="660"/>
+        </w:tabs>
+      </w:pPr>
+      <w:r>
+        <w:t xml:space="preserve">Si no se llena y puedo omitir el height lo hago, no es correcto o ideal utilizar un height </w:t>
+      </w:r>
+    </w:p>
+    <w:p>
+      <w:pPr>
+        <w:tabs>
+          <w:tab w:val="left" w:pos="660"/>
+        </w:tabs>
+      </w:pPr>
+      <w:r>
+        <w:t>Si se desborda la sugerencia salvo que sea muy estricto el uso del alto es utilizar</w:t>
+      </w:r>
+    </w:p>
+    <w:p>
+      <w:pPr>
+        <w:tabs>
+          <w:tab w:val="left" w:pos="660"/>
+        </w:tabs>
+      </w:pPr>
+      <w:r>
+        <w:t>min-height: le da un alto mínimo al bloque y va a cumplir con el alto pedido, pero al agregar texto se va a ir extendiendo para contenerlo</w:t>
+      </w:r>
+    </w:p>
+    <w:p>
+      <w:pPr>
+        <w:tabs>
+          <w:tab w:val="left" w:pos="660"/>
+        </w:tabs>
+      </w:pPr>
+      <w:r>
+        <w:t>Con estas dos soluciones tenemos contenido que se ajusta vertical y horizontalmente sin necesidad de utilizar flexbox</w:t>
+      </w:r>
+    </w:p>
+    <w:p>
+      <w:pPr>
+        <w:tabs>
+          <w:tab w:val="left" w:pos="660"/>
+        </w:tabs>
+      </w:pPr>
+      <w:r>
+        <w:t>- Si queremos ponerlos en una línea usamos</w:t>
+      </w:r>
+    </w:p>
+    <w:p>
+      <w:pPr>
+        <w:tabs>
+          <w:tab w:val="left" w:pos="660"/>
+        </w:tabs>
+      </w:pPr>
+      <w:r>
+        <w:t>display: inline-block</w:t>
+      </w:r>
+    </w:p>
+    <w:p>
+      <w:pPr>
+        <w:tabs>
+          <w:tab w:val="left" w:pos="660"/>
+        </w:tabs>
+      </w:pPr>
+      <w:r>
+        <w:t>Pero el problema de esta solución es que aun cuando les doy min-widht y un width de 100% los bloque no se adaptan. Para solucionar esto se creo flexbox</w:t>
+      </w:r>
+    </w:p>
+    <w:p>
+      <w:pPr>
+        <w:tabs>
+          <w:tab w:val="left" w:pos="660"/>
+        </w:tabs>
+      </w:pPr>
+      <w:r>
+        <w:t xml:space="preserve">En </w:t>
+      </w:r>
+      <w:proofErr w:type="gramStart"/>
+      <w:r>
+        <w:t>realidad</w:t>
+      </w:r>
+      <w:proofErr w:type="gramEnd"/>
+      <w:r>
+        <w:t xml:space="preserve"> permiten que se adapten moviendo abajo los bloque que no entren pero lo que quiero es que crezcan. Para esto usamos</w:t>
+      </w:r>
+    </w:p>
+    <w:p>
+      <w:pPr>
+        <w:tabs>
+          <w:tab w:val="left" w:pos="660"/>
+        </w:tabs>
+      </w:pPr>
+      <w:r>
+        <w:t>En la caja contenedora</w:t>
+      </w:r>
+    </w:p>
+    <w:p>
+      <w:pPr>
+        <w:tabs>
+          <w:tab w:val="left" w:pos="660"/>
+        </w:tabs>
+      </w:pPr>
+      <w:r>
+        <w:t>display: flex</w:t>
+      </w:r>
+    </w:p>
+    <w:p>
+      <w:pPr>
+        <w:tabs>
+          <w:tab w:val="left" w:pos="660"/>
+        </w:tabs>
+      </w:pPr>
+      <w:r>
+        <w:t>flex-wrap: wrap</w:t>
+      </w:r>
+    </w:p>
+    <w:p>
+      <w:pPr>
+        <w:tabs>
+          <w:tab w:val="left" w:pos="660"/>
+        </w:tabs>
+      </w:pPr>
+      <w:r>
+        <w:t xml:space="preserve">se </w:t>
+      </w:r>
+      <w:proofErr w:type="gramStart"/>
+      <w:r>
+        <w:t>adaptan</w:t>
+      </w:r>
+      <w:proofErr w:type="gramEnd"/>
+      <w:r>
+        <w:t xml:space="preserve"> pero seguimos teniendo el mismo problema de que no cambian su tamaño</w:t>
+      </w:r>
+    </w:p>
+    <w:p>
+      <w:pPr>
+        <w:tabs>
+          <w:tab w:val="left" w:pos="660"/>
+        </w:tabs>
+      </w:pPr>
+      <w:r>
+        <w:t>Entonces usamos en el elemento hijo</w:t>
+      </w:r>
+    </w:p>
+    <w:p>
+      <w:pPr>
+        <w:tabs>
+          <w:tab w:val="left" w:pos="660"/>
+        </w:tabs>
+      </w:pPr>
+      <w:r>
+        <w:t>flex-grow: 1</w:t>
+      </w:r>
+    </w:p>
+    <w:p>
+      <w:pPr>
+        <w:tabs>
+          <w:tab w:val="left" w:pos="660"/>
+        </w:tabs>
+      </w:pPr>
+      <w:r>
+        <w:t>flex-basis: 0</w:t>
+      </w:r>
+    </w:p>
+    <w:p>
+      <w:pPr>
+        <w:tabs>
+          <w:tab w:val="left" w:pos="660"/>
+        </w:tabs>
+      </w:pPr>
+      <w:r>
+        <w:t>Si no uso las dos propiedades no funciona</w:t>
+      </w:r>
+    </w:p>
+    <w:p>
+      <w:pPr>
+        <w:tabs>
+          <w:tab w:val="left" w:pos="660"/>
+        </w:tabs>
+      </w:pPr>
+      <w:r>
+        <w:t>Esta es la forma correcta</w:t>
+      </w:r>
+    </w:p>
+    <w:p>
+      <w:pPr>
+        <w:tabs>
+          <w:tab w:val="left" w:pos="660"/>
+        </w:tabs>
+      </w:pPr>
+      <w:r>
+        <w:t xml:space="preserve">También puedo usar </w:t>
+      </w:r>
+    </w:p>
+    <w:p>
+      <w:pPr>
+        <w:tabs>
+          <w:tab w:val="left" w:pos="660"/>
+        </w:tabs>
+      </w:pPr>
+      <w:r>
+        <w:t>flex: 1</w:t>
+      </w:r>
+    </w:p>
+    <w:p>
+      <w:pPr>
+        <w:tabs>
+          <w:tab w:val="left" w:pos="660"/>
+        </w:tabs>
+      </w:pPr>
+      <w:r>
+        <w:t>así aplica también al shrink</w:t>
+      </w:r>
+    </w:p>
+    <w:p>
+      <w:pPr>
+        <w:tabs>
+          <w:tab w:val="left" w:pos="660"/>
+        </w:tabs>
+      </w:pPr>
+      <w:r>
+        <w:t>*/</w:t>
+      </w:r>
+    </w:p>
+    <w:p>
+      <w:pPr>
+        <w:tabs>
+          <w:tab w:val="left" w:pos="660"/>
+        </w:tabs>
+      </w:pPr>
+      <w:r>
+        <w:t>TEMA 66</w:t>
+      </w:r>
+    </w:p>
+    <w:p>
+      <w:pPr>
+        <w:tabs>
+          <w:tab w:val="left" w:pos="660"/>
+        </w:tabs>
+      </w:pPr>
+      <w:r>
+        <w:t>/*</w:t>
+      </w:r>
+    </w:p>
+    <w:p>
+      <w:pPr>
+        <w:tabs>
+          <w:tab w:val="left" w:pos="660"/>
+        </w:tabs>
+      </w:pPr>
+      <w:r>
+        <w:t>MULTIMEDIA FLEXIBLE</w:t>
+      </w:r>
+    </w:p>
+    <w:p>
+      <w:pPr>
+        <w:tabs>
+          <w:tab w:val="left" w:pos="660"/>
+        </w:tabs>
+      </w:pPr>
+      <w:r>
+        <w:t>Pensamos que trabajar con imágenes y con videos es igual a trabajar con otro tipo de contenido, pero presente otros problemas</w:t>
+      </w:r>
+    </w:p>
+    <w:p>
+      <w:pPr>
+        <w:tabs>
+          <w:tab w:val="left" w:pos="660"/>
+        </w:tabs>
+      </w:pPr>
       <w:bookmarkStart w:id="0" w:name="_GoBack"/>
       <w:bookmarkEnd w:id="0"/>
       <w:r>
-        <w:t>Problemas a resolver y resolución</w:t>
-      </w:r>
-    </w:p>
-    <w:p>
-      <w:pPr>
-        <w:tabs>
-          <w:tab w:val="left" w:pos="660"/>
-        </w:tabs>
-      </w:pPr>
-      <w:r>
-        <w:t>- El bloque no se adapta al tamaño de la pantalla, para solucionar esto usamos:</w:t>
-      </w:r>
-    </w:p>
-    <w:p>
-      <w:pPr>
-        <w:tabs>
-          <w:tab w:val="left" w:pos="660"/>
-        </w:tabs>
-      </w:pPr>
-      <w:r>
-        <w:t>min-width: indica el menor ancho que el objeto puede alcanzar el objeto</w:t>
-      </w:r>
-    </w:p>
-    <w:p>
-      <w:pPr>
-        <w:tabs>
-          <w:tab w:val="left" w:pos="660"/>
-        </w:tabs>
-      </w:pPr>
-      <w:r>
-        <w:t>max-width: indica el mayor ancho que puede alcanzar el objeto</w:t>
-      </w:r>
-    </w:p>
-    <w:p>
-      <w:pPr>
-        <w:tabs>
-          <w:tab w:val="left" w:pos="660"/>
-        </w:tabs>
-      </w:pPr>
-      <w:r>
-        <w:t>Por defecto tiene 100% de la pantalla</w:t>
-      </w:r>
-    </w:p>
-    <w:p>
-      <w:pPr>
-        <w:tabs>
-          <w:tab w:val="left" w:pos="660"/>
-        </w:tabs>
-      </w:pPr>
-      <w:r>
-        <w:t>De esta manera ya encontramos una forma de hacer que el objeto se adapte a la resolución del navegador o dispositivo. Cuando le damos un valor a cada uno le estamos diciendo que el 100% tiene que ser mayor que el min-width y menor que el max-width</w:t>
-      </w:r>
-    </w:p>
-    <w:p>
-      <w:pPr>
-        <w:tabs>
-          <w:tab w:val="left" w:pos="660"/>
-        </w:tabs>
-      </w:pPr>
-      <w:r>
-        <w:t>- El texto no se adapta al bloque, no lo llena por completo o se deborda</w:t>
-      </w:r>
-    </w:p>
-    <w:p>
-      <w:pPr>
-        <w:tabs>
-          <w:tab w:val="left" w:pos="660"/>
-        </w:tabs>
-      </w:pPr>
-      <w:r>
-        <w:t xml:space="preserve">Si no se llena y puedo omitir el height lo hago, no es correcto o ideal utilizar un height </w:t>
-      </w:r>
-    </w:p>
-    <w:p>
-      <w:pPr>
-        <w:tabs>
-          <w:tab w:val="left" w:pos="660"/>
-        </w:tabs>
-      </w:pPr>
-      <w:r>
-        <w:t>Si se desborda la sugerencia salvo que sea muy estricto el uso del alto es utilizar</w:t>
-      </w:r>
-    </w:p>
-    <w:p>
-      <w:pPr>
-        <w:tabs>
-          <w:tab w:val="left" w:pos="660"/>
-        </w:tabs>
-      </w:pPr>
-      <w:r>
-        <w:t>min-height: le da un alto mínimo al bloque y va a cumplir con el alto pedido, pero al agregar texto se va a ir extendiendo para contenerlo</w:t>
-      </w:r>
-    </w:p>
-    <w:p>
-      <w:pPr>
-        <w:tabs>
-          <w:tab w:val="left" w:pos="660"/>
-        </w:tabs>
-      </w:pPr>
-      <w:r>
-        <w:t>Con estas dos soluciones tenemos contenido que se ajusta vertical y horizontalmente sin necesidad de utilizar flexbox</w:t>
-      </w:r>
-    </w:p>
-    <w:p>
-      <w:pPr>
-        <w:tabs>
-          <w:tab w:val="left" w:pos="660"/>
-        </w:tabs>
-      </w:pPr>
-      <w:r>
-        <w:t>- Si queremos ponerlos en una línea usamos</w:t>
-      </w:r>
-    </w:p>
-    <w:p>
-      <w:pPr>
-        <w:tabs>
-          <w:tab w:val="left" w:pos="660"/>
-        </w:tabs>
-      </w:pPr>
-      <w:r>
-        <w:t>display: inline-block</w:t>
-      </w:r>
-    </w:p>
-    <w:p>
-      <w:pPr>
-        <w:tabs>
-          <w:tab w:val="left" w:pos="660"/>
-        </w:tabs>
-      </w:pPr>
-      <w:r>
-        <w:t>Pero el problema de esta solución es que aun cuando les doy min-widht y un width de 100% los bloque no se adaptan. Para solucionar esto se creo flexbox</w:t>
-      </w:r>
-    </w:p>
-    <w:p>
-      <w:pPr>
-        <w:tabs>
-          <w:tab w:val="left" w:pos="660"/>
-        </w:tabs>
-      </w:pPr>
-      <w:r>
-        <w:t xml:space="preserve">En </w:t>
-      </w:r>
-      <w:proofErr w:type="gramStart"/>
-      <w:r>
-        <w:t>realidad</w:t>
-      </w:r>
-      <w:proofErr w:type="gramEnd"/>
-      <w:r>
-        <w:t xml:space="preserve"> permiten que se adapten moviendo abajo los bloque que no entren pero lo que quiero es que crezcan. Para esto usamos</w:t>
-      </w:r>
-    </w:p>
-    <w:p>
-      <w:pPr>
-        <w:tabs>
-          <w:tab w:val="left" w:pos="660"/>
-        </w:tabs>
-      </w:pPr>
-      <w:r>
-        <w:t>En la caja contenedora</w:t>
-      </w:r>
-    </w:p>
-    <w:p>
-      <w:pPr>
-        <w:tabs>
-          <w:tab w:val="left" w:pos="660"/>
-        </w:tabs>
-      </w:pPr>
-      <w:r>
-        <w:t>display: flex</w:t>
-      </w:r>
-    </w:p>
-    <w:p>
-      <w:pPr>
-        <w:tabs>
-          <w:tab w:val="left" w:pos="660"/>
-        </w:tabs>
-      </w:pPr>
-      <w:r>
-        <w:t>flex-wrap: wrap</w:t>
-      </w:r>
-    </w:p>
-    <w:p>
-      <w:pPr>
-        <w:tabs>
-          <w:tab w:val="left" w:pos="660"/>
-        </w:tabs>
-      </w:pPr>
-      <w:r>
-        <w:t xml:space="preserve">se </w:t>
-      </w:r>
-      <w:proofErr w:type="gramStart"/>
-      <w:r>
-        <w:t>adaptan</w:t>
-      </w:r>
-      <w:proofErr w:type="gramEnd"/>
-      <w:r>
-        <w:t xml:space="preserve"> pero seguimos teniendo el mismo problema de que no cambian su tamaño</w:t>
-      </w:r>
-    </w:p>
-    <w:p>
-      <w:pPr>
-        <w:tabs>
-          <w:tab w:val="left" w:pos="660"/>
-        </w:tabs>
-      </w:pPr>
-      <w:r>
-        <w:t>Entonces usamos en el elemento hijo</w:t>
-      </w:r>
-    </w:p>
-    <w:p>
-      <w:pPr>
-        <w:tabs>
-          <w:tab w:val="left" w:pos="660"/>
-        </w:tabs>
-      </w:pPr>
-      <w:r>
-        <w:t>flex-grow: 1</w:t>
-      </w:r>
-    </w:p>
-    <w:p>
-      <w:pPr>
-        <w:tabs>
-          <w:tab w:val="left" w:pos="660"/>
-        </w:tabs>
-      </w:pPr>
-      <w:r>
-        <w:t>flex-basis: 0</w:t>
-      </w:r>
-    </w:p>
-    <w:p>
-      <w:pPr>
-        <w:tabs>
-          <w:tab w:val="left" w:pos="660"/>
-        </w:tabs>
-      </w:pPr>
-      <w:r>
-        <w:t>Si no uso las dos propiedades no funciona</w:t>
-      </w:r>
-    </w:p>
-    <w:p>
-      <w:pPr>
-        <w:tabs>
-          <w:tab w:val="left" w:pos="660"/>
-        </w:tabs>
-      </w:pPr>
-      <w:r>
-        <w:t>Esta es la forma correcta</w:t>
-      </w:r>
-    </w:p>
-    <w:p>
-      <w:pPr>
-        <w:tabs>
-          <w:tab w:val="left" w:pos="660"/>
-        </w:tabs>
-      </w:pPr>
-      <w:r>
-        <w:t xml:space="preserve">También puedo usar </w:t>
-      </w:r>
-    </w:p>
-    <w:p>
-      <w:pPr>
-        <w:tabs>
-          <w:tab w:val="left" w:pos="660"/>
-        </w:tabs>
-      </w:pPr>
-      <w:r>
-        <w:t>flex: 1</w:t>
-      </w:r>
-    </w:p>
-    <w:p>
-      <w:pPr>
-        <w:tabs>
-          <w:tab w:val="left" w:pos="660"/>
-        </w:tabs>
-      </w:pPr>
-      <w:r>
-        <w:t>así aplica también al shrink</w:t>
+        <w:t>Imagenes Flexibles</w:t>
+      </w:r>
+    </w:p>
+    <w:p>
+      <w:pPr>
+        <w:tabs>
+          <w:tab w:val="left" w:pos="660"/>
+        </w:tabs>
+      </w:pPr>
+      <w:r>
+        <w:t>Son imágenes que se cambian para adaptarse al tamaño de la pantalla o a la resolución en la que se encuentran, también puede ser al contenedor</w:t>
+      </w:r>
+    </w:p>
+    <w:p>
+      <w:pPr>
+        <w:tabs>
+          <w:tab w:val="left" w:pos="660"/>
+        </w:tabs>
+      </w:pPr>
+      <w:r>
+        <w:t>La forma más típica o clásica de hacerlo es</w:t>
+      </w:r>
+    </w:p>
+    <w:p>
+      <w:pPr>
+        <w:tabs>
+          <w:tab w:val="left" w:pos="660"/>
+        </w:tabs>
+      </w:pPr>
+      <w:r>
+        <w:t>Cuando trabajamos con imágenes no está bien poner</w:t>
+      </w:r>
+    </w:p>
+    <w:p>
+      <w:pPr>
+        <w:tabs>
+          <w:tab w:val="left" w:pos="660"/>
+        </w:tabs>
+      </w:pPr>
+      <w:r>
+        <w:t xml:space="preserve">width: 100% </w:t>
+      </w:r>
+    </w:p>
+    <w:p>
+      <w:pPr>
+        <w:tabs>
+          <w:tab w:val="left" w:pos="660"/>
+        </w:tabs>
+      </w:pPr>
+      <w:r>
+        <w:t>porque si la imagen es pequeña se va a pixelar y ver mal, lo que hacemos es poner</w:t>
+      </w:r>
+    </w:p>
+    <w:p>
+      <w:pPr>
+        <w:tabs>
+          <w:tab w:val="left" w:pos="660"/>
+        </w:tabs>
+      </w:pPr>
+      <w:r>
+        <w:t>max-width: 100%</w:t>
+      </w:r>
+    </w:p>
+    <w:p>
+      <w:pPr>
+        <w:tabs>
+          <w:tab w:val="left" w:pos="660"/>
+        </w:tabs>
+      </w:pPr>
+      <w:r>
+        <w:t>con esto la imagen se achica, pero se agranda sólo hasta el valor indicado</w:t>
+      </w:r>
+    </w:p>
+    <w:p>
+      <w:pPr>
+        <w:tabs>
+          <w:tab w:val="left" w:pos="660"/>
+        </w:tabs>
+      </w:pPr>
+      <w:r>
+        <w:t>Para que el height no nos juegue en contra ponemos</w:t>
+      </w:r>
+    </w:p>
+    <w:p>
+      <w:pPr>
+        <w:tabs>
+          <w:tab w:val="left" w:pos="660"/>
+        </w:tabs>
+      </w:pPr>
+      <w:r>
+        <w:t>height: auto</w:t>
+      </w:r>
+    </w:p>
+    <w:p>
+      <w:pPr>
+        <w:tabs>
+          <w:tab w:val="left" w:pos="660"/>
+        </w:tabs>
+      </w:pPr>
+      <w:r>
+        <w:t>y con estas dos propiedades tenemos todo lo que queríamos difinir.</w:t>
+      </w:r>
+    </w:p>
+    <w:p>
+      <w:pPr>
+        <w:tabs>
+          <w:tab w:val="left" w:pos="660"/>
+        </w:tabs>
+      </w:pPr>
+      <w:r>
+        <w:t>La imagen se ajusta hasta el 100% del dispositivo que la está mostrando. Siempre se va a estar adaptando a una pantalla que sea mayor a él, pero cuando llega a la resolución de la imagen ya no crece más y no se pixelea</w:t>
+      </w:r>
+    </w:p>
+    <w:p>
+      <w:pPr>
+        <w:tabs>
+          <w:tab w:val="left" w:pos="660"/>
+        </w:tabs>
+      </w:pPr>
+      <w:r>
+        <w:t>Videos flexibles</w:t>
+      </w:r>
+    </w:p>
+    <w:p>
+      <w:pPr>
+        <w:tabs>
+          <w:tab w:val="left" w:pos="660"/>
+        </w:tabs>
+      </w:pPr>
+      <w:r>
+        <w:t xml:space="preserve">Si queremos hacer lo mismo con los videos que hicimos con las imágenes vamos a tener un probleam y hay una razón para ello y es por cómo los navegadores manejan el iframe y demás. Una imagen tiene un tamaño intrínseco, es decir </w:t>
+      </w:r>
+      <w:proofErr w:type="gramStart"/>
+      <w:r>
+        <w:t>le</w:t>
+      </w:r>
+      <w:proofErr w:type="gramEnd"/>
+      <w:r>
+        <w:t xml:space="preserve"> permiten a los navegadores redimensionarlos y que pueden mantener su relación de aspecto cuando cambiamos su tamaño. En los videos las cosas funcionan diferente y si bien podemos darle un width del 100% no se ajustan para mantener una relación de aspecto interesante, esta relación no la hacen, esto hace que el video se salga del contenedor o se deforme, lo que no está bueno</w:t>
+      </w:r>
+    </w:p>
+    <w:p>
+      <w:pPr>
+        <w:tabs>
+          <w:tab w:val="left" w:pos="660"/>
+        </w:tabs>
+      </w:pPr>
+      <w:r>
+        <w:t xml:space="preserve">Por lo </w:t>
+      </w:r>
+      <w:proofErr w:type="gramStart"/>
+      <w:r>
+        <w:t>tanto</w:t>
+      </w:r>
+      <w:proofErr w:type="gramEnd"/>
+      <w:r>
+        <w:t xml:space="preserve"> esto que es lo que hicimos con la imagen no funciona</w:t>
+      </w:r>
+    </w:p>
+    <w:p>
+      <w:pPr>
+        <w:tabs>
+          <w:tab w:val="left" w:pos="660"/>
+        </w:tabs>
+      </w:pPr>
+      <w:r>
+        <w:t>video {</w:t>
+      </w:r>
+    </w:p>
+    <w:p>
+      <w:pPr>
+        <w:tabs>
+          <w:tab w:val="left" w:pos="660"/>
+        </w:tabs>
+      </w:pPr>
+      <w:r>
+        <w:t>  max-width: 100%;</w:t>
+      </w:r>
+    </w:p>
+    <w:p>
+      <w:pPr>
+        <w:tabs>
+          <w:tab w:val="left" w:pos="660"/>
+        </w:tabs>
+      </w:pPr>
+      <w:r>
+        <w:t>}</w:t>
+      </w:r>
+    </w:p>
+    <w:p>
+      <w:pPr>
+        <w:tabs>
+          <w:tab w:val="left" w:pos="660"/>
+        </w:tabs>
+      </w:pPr>
+      <w:r>
+        <w:t>Una forma de hacer es usando padding top hacking</w:t>
+      </w:r>
+    </w:p>
+    <w:p>
+      <w:pPr>
+        <w:tabs>
+          <w:tab w:val="left" w:pos="660"/>
+        </w:tabs>
+      </w:pPr>
+      <w:r>
+        <w:t>Antes los que se hacía es tomar el contenedor del video y poner</w:t>
+      </w:r>
+    </w:p>
+    <w:p>
+      <w:pPr>
+        <w:tabs>
+          <w:tab w:val="left" w:pos="660"/>
+        </w:tabs>
+        <w:rPr>
+          <w:lang w:val="en-US"/>
+        </w:rPr>
+      </w:pPr>
+      <w:r>
+        <w:rPr>
+          <w:lang w:val="en-US"/>
+        </w:rPr>
+        <w:t>.container {</w:t>
+      </w:r>
+    </w:p>
+    <w:p>
+      <w:pPr>
+        <w:tabs>
+          <w:tab w:val="left" w:pos="660"/>
+        </w:tabs>
+        <w:rPr>
+          <w:lang w:val="en-US"/>
+        </w:rPr>
+      </w:pPr>
+      <w:r>
+        <w:rPr>
+          <w:lang w:val="en-US"/>
+        </w:rPr>
+        <w:t>  position: relative;</w:t>
+      </w:r>
+    </w:p>
+    <w:p>
+      <w:pPr>
+        <w:tabs>
+          <w:tab w:val="left" w:pos="660"/>
+        </w:tabs>
+        <w:rPr>
+          <w:lang w:val="en-US"/>
+        </w:rPr>
+      </w:pPr>
+      <w:r>
+        <w:rPr>
+          <w:lang w:val="en-US"/>
+        </w:rPr>
+        <w:t>  max-width: 100%;</w:t>
+      </w:r>
+    </w:p>
+    <w:p>
+      <w:pPr>
+        <w:tabs>
+          <w:tab w:val="left" w:pos="660"/>
+        </w:tabs>
+        <w:rPr>
+          <w:lang w:val="en-US"/>
+        </w:rPr>
+      </w:pPr>
+      <w:r>
+        <w:rPr>
+          <w:lang w:val="en-US"/>
+        </w:rPr>
+        <w:t>  padding-top: 56.25%;</w:t>
+      </w:r>
+    </w:p>
+    <w:p>
+      <w:pPr>
+        <w:tabs>
+          <w:tab w:val="left" w:pos="660"/>
+        </w:tabs>
+        <w:rPr>
+          <w:lang w:val="en-US"/>
+        </w:rPr>
+      </w:pPr>
+      <w:r>
+        <w:rPr>
+          <w:lang w:val="en-US"/>
+        </w:rPr>
+        <w:t>  height: 0;</w:t>
+      </w:r>
+    </w:p>
+    <w:p>
+      <w:pPr>
+        <w:tabs>
+          <w:tab w:val="left" w:pos="660"/>
+        </w:tabs>
+        <w:rPr>
+          <w:lang w:val="en-US"/>
+        </w:rPr>
+      </w:pPr>
+      <w:r>
+        <w:rPr>
+          <w:lang w:val="en-US"/>
+        </w:rPr>
+        <w:t>}</w:t>
+      </w:r>
+    </w:p>
+    <w:p>
+      <w:pPr>
+        <w:tabs>
+          <w:tab w:val="left" w:pos="660"/>
+        </w:tabs>
+        <w:rPr>
+          <w:lang w:val="en-US"/>
+        </w:rPr>
+      </w:pPr>
+      <w:r>
+        <w:rPr>
+          <w:lang w:val="en-US"/>
+        </w:rPr>
+        <w:t>video {</w:t>
+      </w:r>
+    </w:p>
+    <w:p>
+      <w:pPr>
+        <w:tabs>
+          <w:tab w:val="left" w:pos="660"/>
+        </w:tabs>
+        <w:rPr>
+          <w:lang w:val="en-US"/>
+        </w:rPr>
+      </w:pPr>
+      <w:r>
+        <w:rPr>
+          <w:lang w:val="en-US"/>
+        </w:rPr>
+        <w:t>  position: absolute;</w:t>
+      </w:r>
+    </w:p>
+    <w:p>
+      <w:pPr>
+        <w:tabs>
+          <w:tab w:val="left" w:pos="660"/>
+        </w:tabs>
+      </w:pPr>
+      <w:r>
+        <w:rPr>
+          <w:lang w:val="en-US"/>
+        </w:rPr>
+        <w:t xml:space="preserve">  </w:t>
+      </w:r>
+      <w:r>
+        <w:t>top: 0;</w:t>
+      </w:r>
+    </w:p>
+    <w:p>
+      <w:pPr>
+        <w:tabs>
+          <w:tab w:val="left" w:pos="660"/>
+        </w:tabs>
+      </w:pPr>
+      <w:r>
+        <w:t>  left: 0;</w:t>
+      </w:r>
+    </w:p>
+    <w:p>
+      <w:pPr>
+        <w:tabs>
+          <w:tab w:val="left" w:pos="660"/>
+        </w:tabs>
+      </w:pPr>
+      <w:r>
+        <w:t>  max-width: 100%;</w:t>
+      </w:r>
+    </w:p>
+    <w:p>
+      <w:pPr>
+        <w:tabs>
+          <w:tab w:val="left" w:pos="660"/>
+        </w:tabs>
+      </w:pPr>
+      <w:r>
+        <w:t>}</w:t>
+      </w:r>
+    </w:p>
+    <w:p>
+      <w:pPr>
+        <w:tabs>
+          <w:tab w:val="left" w:pos="660"/>
+        </w:tabs>
+      </w:pPr>
+      <w:r>
+        <w:t>La forma moderna es usar una relación de aspecto, de esta manera la relación se mantiene, porque lo que hicimos fue adaptar el contenedor</w:t>
       </w:r>
     </w:p>
     <w:p>

</xml_diff>

<commit_message>
Practicando con: Media Queries
</commit_message>
<xml_diff>
--- a/Curso HTML y CSS desde Certo - Teoria.docx
+++ b/Curso HTML y CSS desde Certo - Teoria.docx
@@ -15219,699 +15219,823 @@
           <w:tab w:val="left" w:pos="660"/>
         </w:tabs>
       </w:pPr>
+      <w:r>
+        <w:t>Imagenes Flexibles</w:t>
+      </w:r>
+    </w:p>
+    <w:p>
+      <w:pPr>
+        <w:tabs>
+          <w:tab w:val="left" w:pos="660"/>
+        </w:tabs>
+      </w:pPr>
+      <w:r>
+        <w:t>Son imágenes que se cambian para adaptarse al tamaño de la pantalla o a la resolución en la que se encuentran, también puede ser al contenedor</w:t>
+      </w:r>
+    </w:p>
+    <w:p>
+      <w:pPr>
+        <w:tabs>
+          <w:tab w:val="left" w:pos="660"/>
+        </w:tabs>
+      </w:pPr>
+      <w:r>
+        <w:t>La forma más típica o clásica de hacerlo es</w:t>
+      </w:r>
+    </w:p>
+    <w:p>
+      <w:pPr>
+        <w:tabs>
+          <w:tab w:val="left" w:pos="660"/>
+        </w:tabs>
+      </w:pPr>
+      <w:r>
+        <w:t>Cuando trabajamos con imágenes no está bien poner</w:t>
+      </w:r>
+    </w:p>
+    <w:p>
+      <w:pPr>
+        <w:tabs>
+          <w:tab w:val="left" w:pos="660"/>
+        </w:tabs>
+      </w:pPr>
+      <w:r>
+        <w:t xml:space="preserve">width: 100% </w:t>
+      </w:r>
+    </w:p>
+    <w:p>
+      <w:pPr>
+        <w:tabs>
+          <w:tab w:val="left" w:pos="660"/>
+        </w:tabs>
+      </w:pPr>
+      <w:r>
+        <w:t>porque si la imagen es pequeña se va a pixelar y ver mal, lo que hacemos es poner</w:t>
+      </w:r>
+    </w:p>
+    <w:p>
+      <w:pPr>
+        <w:tabs>
+          <w:tab w:val="left" w:pos="660"/>
+        </w:tabs>
+      </w:pPr>
+      <w:r>
+        <w:t>max-width: 100%</w:t>
+      </w:r>
+    </w:p>
+    <w:p>
+      <w:pPr>
+        <w:tabs>
+          <w:tab w:val="left" w:pos="660"/>
+        </w:tabs>
+      </w:pPr>
+      <w:r>
+        <w:t>con esto la imagen se achica, pero se agranda sólo hasta el valor indicado</w:t>
+      </w:r>
+    </w:p>
+    <w:p>
+      <w:pPr>
+        <w:tabs>
+          <w:tab w:val="left" w:pos="660"/>
+        </w:tabs>
+      </w:pPr>
+      <w:r>
+        <w:t>Para que el height no nos juegue en contra ponemos</w:t>
+      </w:r>
+    </w:p>
+    <w:p>
+      <w:pPr>
+        <w:tabs>
+          <w:tab w:val="left" w:pos="660"/>
+        </w:tabs>
+      </w:pPr>
+      <w:r>
+        <w:t>height: auto</w:t>
+      </w:r>
+    </w:p>
+    <w:p>
+      <w:pPr>
+        <w:tabs>
+          <w:tab w:val="left" w:pos="660"/>
+        </w:tabs>
+      </w:pPr>
+      <w:r>
+        <w:t>y con estas dos propiedades tenemos todo lo que queríamos difinir.</w:t>
+      </w:r>
+    </w:p>
+    <w:p>
+      <w:pPr>
+        <w:tabs>
+          <w:tab w:val="left" w:pos="660"/>
+        </w:tabs>
+      </w:pPr>
+      <w:r>
+        <w:t>La imagen se ajusta hasta el 100% del dispositivo que la está mostrando. Siempre se va a estar adaptando a una pantalla que sea mayor a él, pero cuando llega a la resolución de la imagen ya no crece más y no se pixelea</w:t>
+      </w:r>
+    </w:p>
+    <w:p>
+      <w:pPr>
+        <w:tabs>
+          <w:tab w:val="left" w:pos="660"/>
+        </w:tabs>
+      </w:pPr>
+      <w:r>
+        <w:t>Videos flexibles</w:t>
+      </w:r>
+    </w:p>
+    <w:p>
+      <w:pPr>
+        <w:tabs>
+          <w:tab w:val="left" w:pos="660"/>
+        </w:tabs>
+      </w:pPr>
+      <w:r>
+        <w:t xml:space="preserve">Si queremos hacer lo mismo con los videos que hicimos con las imágenes vamos a tener un probleam y hay una razón para ello y es por cómo los navegadores manejan el iframe y demás. Una imagen tiene un tamaño intrínseco, es decir </w:t>
+      </w:r>
+      <w:proofErr w:type="gramStart"/>
+      <w:r>
+        <w:t>le</w:t>
+      </w:r>
+      <w:proofErr w:type="gramEnd"/>
+      <w:r>
+        <w:t xml:space="preserve"> permiten a los navegadores redimensionarlos y que pueden mantener su relación de aspecto cuando cambiamos su tamaño. En los videos las cosas funcionan diferente y si bien podemos darle un width del 100% no se ajustan para mantener una relación de aspecto interesante, esta relación no la hacen, esto hace que el video se salga del contenedor o se deforme, lo que no está bueno</w:t>
+      </w:r>
+    </w:p>
+    <w:p>
+      <w:pPr>
+        <w:tabs>
+          <w:tab w:val="left" w:pos="660"/>
+        </w:tabs>
+      </w:pPr>
+      <w:r>
+        <w:t xml:space="preserve">Por lo </w:t>
+      </w:r>
+      <w:proofErr w:type="gramStart"/>
+      <w:r>
+        <w:t>tanto</w:t>
+      </w:r>
+      <w:proofErr w:type="gramEnd"/>
+      <w:r>
+        <w:t xml:space="preserve"> esto que es lo que hicimos con la imagen no funciona</w:t>
+      </w:r>
+    </w:p>
+    <w:p>
+      <w:pPr>
+        <w:tabs>
+          <w:tab w:val="left" w:pos="660"/>
+        </w:tabs>
+      </w:pPr>
+      <w:r>
+        <w:t>video {</w:t>
+      </w:r>
+    </w:p>
+    <w:p>
+      <w:pPr>
+        <w:tabs>
+          <w:tab w:val="left" w:pos="660"/>
+        </w:tabs>
+      </w:pPr>
+      <w:r>
+        <w:t>  max-width: 100%;</w:t>
+      </w:r>
+    </w:p>
+    <w:p>
+      <w:pPr>
+        <w:tabs>
+          <w:tab w:val="left" w:pos="660"/>
+        </w:tabs>
+      </w:pPr>
+      <w:r>
+        <w:t>}</w:t>
+      </w:r>
+    </w:p>
+    <w:p>
+      <w:pPr>
+        <w:tabs>
+          <w:tab w:val="left" w:pos="660"/>
+        </w:tabs>
+      </w:pPr>
+      <w:r>
+        <w:t>Una forma de hacer es usando padding top hacking</w:t>
+      </w:r>
+    </w:p>
+    <w:p>
+      <w:pPr>
+        <w:tabs>
+          <w:tab w:val="left" w:pos="660"/>
+        </w:tabs>
+      </w:pPr>
+      <w:r>
+        <w:t>Antes los que se hacía es tomar el contenedor del video y poner</w:t>
+      </w:r>
+    </w:p>
+    <w:p>
+      <w:pPr>
+        <w:tabs>
+          <w:tab w:val="left" w:pos="660"/>
+        </w:tabs>
+        <w:rPr>
+          <w:lang w:val="en-US"/>
+        </w:rPr>
+      </w:pPr>
+      <w:r>
+        <w:rPr>
+          <w:lang w:val="en-US"/>
+        </w:rPr>
+        <w:t>.container {</w:t>
+      </w:r>
+    </w:p>
+    <w:p>
+      <w:pPr>
+        <w:tabs>
+          <w:tab w:val="left" w:pos="660"/>
+        </w:tabs>
+        <w:rPr>
+          <w:lang w:val="en-US"/>
+        </w:rPr>
+      </w:pPr>
+      <w:r>
+        <w:rPr>
+          <w:lang w:val="en-US"/>
+        </w:rPr>
+        <w:t>  position: relative;</w:t>
+      </w:r>
+    </w:p>
+    <w:p>
+      <w:pPr>
+        <w:tabs>
+          <w:tab w:val="left" w:pos="660"/>
+        </w:tabs>
+        <w:rPr>
+          <w:lang w:val="en-US"/>
+        </w:rPr>
+      </w:pPr>
+      <w:r>
+        <w:rPr>
+          <w:lang w:val="en-US"/>
+        </w:rPr>
+        <w:t>  max-width: 100%;</w:t>
+      </w:r>
+    </w:p>
+    <w:p>
+      <w:pPr>
+        <w:tabs>
+          <w:tab w:val="left" w:pos="660"/>
+        </w:tabs>
+        <w:rPr>
+          <w:lang w:val="en-US"/>
+        </w:rPr>
+      </w:pPr>
+      <w:r>
+        <w:rPr>
+          <w:lang w:val="en-US"/>
+        </w:rPr>
+        <w:t>  padding-top: 56.25%;</w:t>
+      </w:r>
+    </w:p>
+    <w:p>
+      <w:pPr>
+        <w:tabs>
+          <w:tab w:val="left" w:pos="660"/>
+        </w:tabs>
+        <w:rPr>
+          <w:lang w:val="en-US"/>
+        </w:rPr>
+      </w:pPr>
+      <w:r>
+        <w:rPr>
+          <w:lang w:val="en-US"/>
+        </w:rPr>
+        <w:t>  height: 0;</w:t>
+      </w:r>
+    </w:p>
+    <w:p>
+      <w:pPr>
+        <w:tabs>
+          <w:tab w:val="left" w:pos="660"/>
+        </w:tabs>
+        <w:rPr>
+          <w:lang w:val="en-US"/>
+        </w:rPr>
+      </w:pPr>
+      <w:r>
+        <w:rPr>
+          <w:lang w:val="en-US"/>
+        </w:rPr>
+        <w:t>}</w:t>
+      </w:r>
+    </w:p>
+    <w:p>
+      <w:pPr>
+        <w:tabs>
+          <w:tab w:val="left" w:pos="660"/>
+        </w:tabs>
+        <w:rPr>
+          <w:lang w:val="en-US"/>
+        </w:rPr>
+      </w:pPr>
+      <w:r>
+        <w:rPr>
+          <w:lang w:val="en-US"/>
+        </w:rPr>
+        <w:t>video {</w:t>
+      </w:r>
+    </w:p>
+    <w:p>
+      <w:pPr>
+        <w:tabs>
+          <w:tab w:val="left" w:pos="660"/>
+        </w:tabs>
+        <w:rPr>
+          <w:lang w:val="en-US"/>
+        </w:rPr>
+      </w:pPr>
+      <w:r>
+        <w:rPr>
+          <w:lang w:val="en-US"/>
+        </w:rPr>
+        <w:t>  position: absolute;</w:t>
+      </w:r>
+    </w:p>
+    <w:p>
+      <w:pPr>
+        <w:tabs>
+          <w:tab w:val="left" w:pos="660"/>
+        </w:tabs>
+      </w:pPr>
+      <w:r>
+        <w:rPr>
+          <w:lang w:val="en-US"/>
+        </w:rPr>
+        <w:t xml:space="preserve">  </w:t>
+      </w:r>
+      <w:r>
+        <w:t>top: 0;</w:t>
+      </w:r>
+    </w:p>
+    <w:p>
+      <w:pPr>
+        <w:tabs>
+          <w:tab w:val="left" w:pos="660"/>
+        </w:tabs>
+      </w:pPr>
+      <w:r>
+        <w:t>  left: 0;</w:t>
+      </w:r>
+    </w:p>
+    <w:p>
+      <w:pPr>
+        <w:tabs>
+          <w:tab w:val="left" w:pos="660"/>
+        </w:tabs>
+      </w:pPr>
+      <w:r>
+        <w:t>  max-width: 100%;</w:t>
+      </w:r>
+    </w:p>
+    <w:p>
+      <w:pPr>
+        <w:tabs>
+          <w:tab w:val="left" w:pos="660"/>
+        </w:tabs>
+      </w:pPr>
+      <w:r>
+        <w:t>}</w:t>
+      </w:r>
+    </w:p>
+    <w:p>
+      <w:pPr>
+        <w:tabs>
+          <w:tab w:val="left" w:pos="660"/>
+        </w:tabs>
+      </w:pPr>
+      <w:r>
+        <w:t>La forma moderna es usar una relación de aspecto, de esta manera la relación se mantiene, porque lo que hicimos fue adaptar el contenedor</w:t>
+      </w:r>
+    </w:p>
+    <w:p>
+      <w:pPr>
+        <w:tabs>
+          <w:tab w:val="left" w:pos="660"/>
+        </w:tabs>
+      </w:pPr>
+      <w:r>
+        <w:t>*/</w:t>
+      </w:r>
+    </w:p>
+    <w:p>
+      <w:pPr>
+        <w:tabs>
+          <w:tab w:val="left" w:pos="660"/>
+        </w:tabs>
+      </w:pPr>
+      <w:r>
+        <w:t>TEMA 67</w:t>
+      </w:r>
+    </w:p>
+    <w:p>
+      <w:pPr>
+        <w:tabs>
+          <w:tab w:val="left" w:pos="660"/>
+        </w:tabs>
+      </w:pPr>
+      <w:r>
+        <w:t>&lt;!--</w:t>
+      </w:r>
+    </w:p>
+    <w:p>
+      <w:pPr>
+        <w:tabs>
+          <w:tab w:val="left" w:pos="660"/>
+        </w:tabs>
+      </w:pPr>
+      <w:r>
+        <w:t>  ATRIBUTOS PICTURE, SOURCE Y MEDIA</w:t>
+      </w:r>
+    </w:p>
+    <w:p>
+      <w:pPr>
+        <w:tabs>
+          <w:tab w:val="left" w:pos="660"/>
+        </w:tabs>
+      </w:pPr>
+      <w:r>
+        <w:t>  Esto no va a permitir entender un poco más como trabajar el tema de decirle al navegador mirá te doy estas opciones vos elegí la más óptima, la más adecuada</w:t>
+      </w:r>
+    </w:p>
+    <w:p>
+      <w:pPr>
+        <w:tabs>
+          <w:tab w:val="left" w:pos="660"/>
+        </w:tabs>
+      </w:pPr>
+      <w:r>
+        <w:t>  PICTURE</w:t>
+      </w:r>
+    </w:p>
+    <w:p>
+      <w:pPr>
+        <w:tabs>
+          <w:tab w:val="left" w:pos="660"/>
+        </w:tabs>
+      </w:pPr>
+      <w:r>
+        <w:t xml:space="preserve">  Sirve para especificar múltiples fuentes para una imagen, acá dentro vas tener una imagen, te voy a definir una especie de contexto que va a servir de fuente para que vos elijas y determines cual buscar, vas a mostrar una nada más. Dentro dela etiqueta Picture siempre va la etiqueta Source, esta etiqueta se puede usar en más </w:t>
+      </w:r>
+      <w:proofErr w:type="gramStart"/>
+      <w:r>
+        <w:t>situaciones</w:t>
+      </w:r>
+      <w:proofErr w:type="gramEnd"/>
+      <w:r>
+        <w:t xml:space="preserve"> pero esa vez la vamos a usar con picture.</w:t>
+      </w:r>
+    </w:p>
+    <w:p>
+      <w:pPr>
+        <w:tabs>
+          <w:tab w:val="left" w:pos="660"/>
+        </w:tabs>
+      </w:pPr>
+      <w:r>
+        <w:t xml:space="preserve">  Tiene significado semántico más acertado, porque le decimos al navegador acá te doy </w:t>
+      </w:r>
+      <w:proofErr w:type="gramStart"/>
+      <w:r>
+        <w:t>varias fuente</w:t>
+      </w:r>
+      <w:proofErr w:type="gramEnd"/>
+      <w:r>
+        <w:t xml:space="preserve"> y vos hacé lo que quieras.</w:t>
+      </w:r>
+    </w:p>
+    <w:p>
+      <w:pPr>
+        <w:tabs>
+          <w:tab w:val="left" w:pos="660"/>
+        </w:tabs>
+      </w:pPr>
+      <w:r>
+        <w:t>  Va a mostrar una de las posibilidades</w:t>
+      </w:r>
+    </w:p>
+    <w:p>
+      <w:pPr>
+        <w:tabs>
+          <w:tab w:val="left" w:pos="660"/>
+        </w:tabs>
+      </w:pPr>
+      <w:r>
+        <w:t>  SOURCE</w:t>
+      </w:r>
+    </w:p>
+    <w:p>
+      <w:pPr>
+        <w:tabs>
+          <w:tab w:val="left" w:pos="660"/>
+        </w:tabs>
+      </w:pPr>
+      <w:r>
+        <w:t>  Usamos una etiqueta source por cada imagen alternativa que queramos utilizar. Pero también se necesita la etiqueta img</w:t>
+      </w:r>
+    </w:p>
+    <w:p>
+      <w:pPr>
+        <w:tabs>
+          <w:tab w:val="left" w:pos="660"/>
+        </w:tabs>
+      </w:pPr>
+      <w:r>
+        <w:t>  Siempre va a cargar la imagen que se indique en img</w:t>
+      </w:r>
+    </w:p>
+    <w:p>
+      <w:pPr>
+        <w:tabs>
+          <w:tab w:val="left" w:pos="660"/>
+        </w:tabs>
+      </w:pPr>
+      <w:r>
+        <w:t>  Esta etiqueta se usa dentro de las etiquetas picture, audio y video principalmente y lo que hacemos es definir estos diferentes medios para distintas situacionees</w:t>
+      </w:r>
+    </w:p>
+    <w:p>
+      <w:pPr>
+        <w:tabs>
+          <w:tab w:val="left" w:pos="660"/>
+        </w:tabs>
+      </w:pPr>
+      <w:r>
+        <w:t>  Le tenemos que poner también media="(la resolución en px)" con las imagenes alternativas ordenadas de menor a mayor</w:t>
+      </w:r>
+    </w:p>
+    <w:p>
+      <w:pPr>
+        <w:tabs>
+          <w:tab w:val="left" w:pos="660"/>
+        </w:tabs>
+      </w:pPr>
+      <w:r>
+        <w:t>  MEDIA</w:t>
+      </w:r>
+    </w:p>
+    <w:p>
+      <w:pPr>
+        <w:tabs>
+          <w:tab w:val="left" w:pos="660"/>
+        </w:tabs>
+      </w:pPr>
+      <w:r>
+        <w:t>  Nos permite dar la resolución al navegador para que cambie el tamaño de una imagen o seleccione entre varias cual va a utilizar.</w:t>
+      </w:r>
+    </w:p>
+    <w:p>
+      <w:pPr>
+        <w:tabs>
+          <w:tab w:val="left" w:pos="660"/>
+        </w:tabs>
+      </w:pPr>
+      <w:r>
+        <w:t>  TYPE</w:t>
+      </w:r>
+    </w:p>
+    <w:p>
+      <w:pPr>
+        <w:tabs>
+          <w:tab w:val="left" w:pos="660"/>
+        </w:tabs>
+      </w:pPr>
+      <w:r>
+        <w:t>  Permite indicar el tipo de imagen que se va a estar usando. Carga el recurso según su tipo</w:t>
+      </w:r>
+    </w:p>
+    <w:p>
+      <w:pPr>
+        <w:tabs>
+          <w:tab w:val="left" w:pos="660"/>
+        </w:tabs>
+      </w:pPr>
+      <w:r>
+        <w:t xml:space="preserve">  Las imagenes webp tienen </w:t>
+      </w:r>
+      <w:proofErr w:type="gramStart"/>
+      <w:r>
+        <w:t>una características</w:t>
+      </w:r>
+      <w:proofErr w:type="gramEnd"/>
+      <w:r>
+        <w:t xml:space="preserve"> que hacen que las imágenes carguen mejor, es una propuesta de google</w:t>
+      </w:r>
+    </w:p>
+    <w:p>
+      <w:pPr>
+        <w:tabs>
+          <w:tab w:val="left" w:pos="660"/>
+        </w:tabs>
+      </w:pPr>
+      <w:r>
+        <w:t>  Picture lo usamos cuando necesitamos cargar una imagen muy grande, vamos dando opciones para optimizar las opciones de carga</w:t>
+      </w:r>
+    </w:p>
+    <w:p>
+      <w:pPr>
+        <w:tabs>
+          <w:tab w:val="left" w:pos="660"/>
+        </w:tabs>
+      </w:pPr>
+      <w:r>
+        <w:t>  Sugerencia leer la documentación</w:t>
+      </w:r>
+    </w:p>
+    <w:p>
+      <w:pPr>
+        <w:tabs>
+          <w:tab w:val="left" w:pos="660"/>
+        </w:tabs>
+      </w:pPr>
+      <w:r>
+        <w:t>--&gt;</w:t>
+      </w:r>
+    </w:p>
+    <w:p>
+      <w:pPr>
+        <w:tabs>
+          <w:tab w:val="left" w:pos="660"/>
+        </w:tabs>
+      </w:pPr>
+      <w:r>
+        <w:t>TEMA 68</w:t>
+      </w:r>
+    </w:p>
+    <w:p>
+      <w:pPr>
+        <w:tabs>
+          <w:tab w:val="left" w:pos="660"/>
+        </w:tabs>
+      </w:pPr>
       <w:bookmarkStart w:id="0" w:name="_GoBack"/>
       <w:bookmarkEnd w:id="0"/>
-      <w:r>
-        <w:t>Imagenes Flexibles</w:t>
-      </w:r>
-    </w:p>
-    <w:p>
-      <w:pPr>
-        <w:tabs>
-          <w:tab w:val="left" w:pos="660"/>
-        </w:tabs>
-      </w:pPr>
-      <w:r>
-        <w:t>Son imágenes que se cambian para adaptarse al tamaño de la pantalla o a la resolución en la que se encuentran, también puede ser al contenedor</w:t>
-      </w:r>
-    </w:p>
-    <w:p>
-      <w:pPr>
-        <w:tabs>
-          <w:tab w:val="left" w:pos="660"/>
-        </w:tabs>
-      </w:pPr>
-      <w:r>
-        <w:t>La forma más típica o clásica de hacerlo es</w:t>
-      </w:r>
-    </w:p>
-    <w:p>
-      <w:pPr>
-        <w:tabs>
-          <w:tab w:val="left" w:pos="660"/>
-        </w:tabs>
-      </w:pPr>
-      <w:r>
-        <w:t>Cuando trabajamos con imágenes no está bien poner</w:t>
-      </w:r>
-    </w:p>
-    <w:p>
-      <w:pPr>
-        <w:tabs>
-          <w:tab w:val="left" w:pos="660"/>
-        </w:tabs>
-      </w:pPr>
-      <w:r>
-        <w:t xml:space="preserve">width: 100% </w:t>
-      </w:r>
-    </w:p>
-    <w:p>
-      <w:pPr>
-        <w:tabs>
-          <w:tab w:val="left" w:pos="660"/>
-        </w:tabs>
-      </w:pPr>
-      <w:r>
-        <w:t>porque si la imagen es pequeña se va a pixelar y ver mal, lo que hacemos es poner</w:t>
-      </w:r>
-    </w:p>
-    <w:p>
-      <w:pPr>
-        <w:tabs>
-          <w:tab w:val="left" w:pos="660"/>
-        </w:tabs>
-      </w:pPr>
-      <w:r>
-        <w:t>max-width: 100%</w:t>
-      </w:r>
-    </w:p>
-    <w:p>
-      <w:pPr>
-        <w:tabs>
-          <w:tab w:val="left" w:pos="660"/>
-        </w:tabs>
-      </w:pPr>
-      <w:r>
-        <w:t>con esto la imagen se achica, pero se agranda sólo hasta el valor indicado</w:t>
-      </w:r>
-    </w:p>
-    <w:p>
-      <w:pPr>
-        <w:tabs>
-          <w:tab w:val="left" w:pos="660"/>
-        </w:tabs>
-      </w:pPr>
-      <w:r>
-        <w:t>Para que el height no nos juegue en contra ponemos</w:t>
-      </w:r>
-    </w:p>
-    <w:p>
-      <w:pPr>
-        <w:tabs>
-          <w:tab w:val="left" w:pos="660"/>
-        </w:tabs>
-      </w:pPr>
-      <w:r>
-        <w:t>height: auto</w:t>
-      </w:r>
-    </w:p>
-    <w:p>
-      <w:pPr>
-        <w:tabs>
-          <w:tab w:val="left" w:pos="660"/>
-        </w:tabs>
-      </w:pPr>
-      <w:r>
-        <w:t>y con estas dos propiedades tenemos todo lo que queríamos difinir.</w:t>
-      </w:r>
-    </w:p>
-    <w:p>
-      <w:pPr>
-        <w:tabs>
-          <w:tab w:val="left" w:pos="660"/>
-        </w:tabs>
-      </w:pPr>
-      <w:r>
-        <w:t>La imagen se ajusta hasta el 100% del dispositivo que la está mostrando. Siempre se va a estar adaptando a una pantalla que sea mayor a él, pero cuando llega a la resolución de la imagen ya no crece más y no se pixelea</w:t>
-      </w:r>
-    </w:p>
-    <w:p>
-      <w:pPr>
-        <w:tabs>
-          <w:tab w:val="left" w:pos="660"/>
-        </w:tabs>
-      </w:pPr>
-      <w:r>
-        <w:t>Videos flexibles</w:t>
-      </w:r>
-    </w:p>
-    <w:p>
-      <w:pPr>
-        <w:tabs>
-          <w:tab w:val="left" w:pos="660"/>
-        </w:tabs>
-      </w:pPr>
-      <w:r>
-        <w:t xml:space="preserve">Si queremos hacer lo mismo con los videos que hicimos con las imágenes vamos a tener un probleam y hay una razón para ello y es por cómo los navegadores manejan el iframe y demás. Una imagen tiene un tamaño intrínseco, es decir </w:t>
-      </w:r>
-      <w:proofErr w:type="gramStart"/>
-      <w:r>
-        <w:t>le</w:t>
-      </w:r>
-      <w:proofErr w:type="gramEnd"/>
-      <w:r>
-        <w:t xml:space="preserve"> permiten a los navegadores redimensionarlos y que pueden mantener su relación de aspecto cuando cambiamos su tamaño. En los videos las cosas funcionan diferente y si bien podemos darle un width del 100% no se ajustan para mantener una relación de aspecto interesante, esta relación no la hacen, esto hace que el video se salga del contenedor o se deforme, lo que no está bueno</w:t>
-      </w:r>
-    </w:p>
-    <w:p>
-      <w:pPr>
-        <w:tabs>
-          <w:tab w:val="left" w:pos="660"/>
-        </w:tabs>
-      </w:pPr>
-      <w:r>
-        <w:t xml:space="preserve">Por lo </w:t>
-      </w:r>
-      <w:proofErr w:type="gramStart"/>
-      <w:r>
-        <w:t>tanto</w:t>
-      </w:r>
-      <w:proofErr w:type="gramEnd"/>
-      <w:r>
-        <w:t xml:space="preserve"> esto que es lo que hicimos con la imagen no funciona</w:t>
-      </w:r>
-    </w:p>
-    <w:p>
-      <w:pPr>
-        <w:tabs>
-          <w:tab w:val="left" w:pos="660"/>
-        </w:tabs>
-      </w:pPr>
-      <w:r>
-        <w:t>video {</w:t>
-      </w:r>
-    </w:p>
-    <w:p>
-      <w:pPr>
-        <w:tabs>
-          <w:tab w:val="left" w:pos="660"/>
-        </w:tabs>
-      </w:pPr>
-      <w:r>
-        <w:t>  max-width: 100%;</w:t>
-      </w:r>
-    </w:p>
-    <w:p>
-      <w:pPr>
-        <w:tabs>
-          <w:tab w:val="left" w:pos="660"/>
-        </w:tabs>
-      </w:pPr>
-      <w:r>
-        <w:t>}</w:t>
-      </w:r>
-    </w:p>
-    <w:p>
-      <w:pPr>
-        <w:tabs>
-          <w:tab w:val="left" w:pos="660"/>
-        </w:tabs>
-      </w:pPr>
-      <w:r>
-        <w:t>Una forma de hacer es usando padding top hacking</w:t>
-      </w:r>
-    </w:p>
-    <w:p>
-      <w:pPr>
-        <w:tabs>
-          <w:tab w:val="left" w:pos="660"/>
-        </w:tabs>
-      </w:pPr>
-      <w:r>
-        <w:t>Antes los que se hacía es tomar el contenedor del video y poner</w:t>
-      </w:r>
-    </w:p>
-    <w:p>
-      <w:pPr>
-        <w:tabs>
-          <w:tab w:val="left" w:pos="660"/>
-        </w:tabs>
-        <w:rPr>
-          <w:lang w:val="en-US"/>
-        </w:rPr>
-      </w:pPr>
-      <w:r>
-        <w:rPr>
-          <w:lang w:val="en-US"/>
-        </w:rPr>
-        <w:t>.container {</w:t>
-      </w:r>
-    </w:p>
-    <w:p>
-      <w:pPr>
-        <w:tabs>
-          <w:tab w:val="left" w:pos="660"/>
-        </w:tabs>
-        <w:rPr>
-          <w:lang w:val="en-US"/>
-        </w:rPr>
-      </w:pPr>
-      <w:r>
-        <w:rPr>
-          <w:lang w:val="en-US"/>
-        </w:rPr>
-        <w:t>  position: relative;</w:t>
-      </w:r>
-    </w:p>
-    <w:p>
-      <w:pPr>
-        <w:tabs>
-          <w:tab w:val="left" w:pos="660"/>
-        </w:tabs>
-        <w:rPr>
-          <w:lang w:val="en-US"/>
-        </w:rPr>
-      </w:pPr>
-      <w:r>
-        <w:rPr>
-          <w:lang w:val="en-US"/>
-        </w:rPr>
-        <w:t>  max-width: 100%;</w:t>
-      </w:r>
-    </w:p>
-    <w:p>
-      <w:pPr>
-        <w:tabs>
-          <w:tab w:val="left" w:pos="660"/>
-        </w:tabs>
-        <w:rPr>
-          <w:lang w:val="en-US"/>
-        </w:rPr>
-      </w:pPr>
-      <w:r>
-        <w:rPr>
-          <w:lang w:val="en-US"/>
-        </w:rPr>
-        <w:t>  padding-top: 56.25%;</w:t>
-      </w:r>
-    </w:p>
-    <w:p>
-      <w:pPr>
-        <w:tabs>
-          <w:tab w:val="left" w:pos="660"/>
-        </w:tabs>
-        <w:rPr>
-          <w:lang w:val="en-US"/>
-        </w:rPr>
-      </w:pPr>
-      <w:r>
-        <w:rPr>
-          <w:lang w:val="en-US"/>
-        </w:rPr>
-        <w:t>  height: 0;</w:t>
-      </w:r>
-    </w:p>
-    <w:p>
-      <w:pPr>
-        <w:tabs>
-          <w:tab w:val="left" w:pos="660"/>
-        </w:tabs>
-        <w:rPr>
-          <w:lang w:val="en-US"/>
-        </w:rPr>
-      </w:pPr>
-      <w:r>
-        <w:rPr>
-          <w:lang w:val="en-US"/>
-        </w:rPr>
-        <w:t>}</w:t>
-      </w:r>
-    </w:p>
-    <w:p>
-      <w:pPr>
-        <w:tabs>
-          <w:tab w:val="left" w:pos="660"/>
-        </w:tabs>
-        <w:rPr>
-          <w:lang w:val="en-US"/>
-        </w:rPr>
-      </w:pPr>
-      <w:r>
-        <w:rPr>
-          <w:lang w:val="en-US"/>
-        </w:rPr>
-        <w:t>video {</w:t>
-      </w:r>
-    </w:p>
-    <w:p>
-      <w:pPr>
-        <w:tabs>
-          <w:tab w:val="left" w:pos="660"/>
-        </w:tabs>
-        <w:rPr>
-          <w:lang w:val="en-US"/>
-        </w:rPr>
-      </w:pPr>
-      <w:r>
-        <w:rPr>
-          <w:lang w:val="en-US"/>
-        </w:rPr>
-        <w:t>  position: absolute;</w:t>
-      </w:r>
-    </w:p>
-    <w:p>
-      <w:pPr>
-        <w:tabs>
-          <w:tab w:val="left" w:pos="660"/>
-        </w:tabs>
-      </w:pPr>
-      <w:r>
-        <w:rPr>
-          <w:lang w:val="en-US"/>
-        </w:rPr>
-        <w:t xml:space="preserve">  </w:t>
-      </w:r>
-      <w:r>
-        <w:t>top: 0;</w:t>
-      </w:r>
-    </w:p>
-    <w:p>
-      <w:pPr>
-        <w:tabs>
-          <w:tab w:val="left" w:pos="660"/>
-        </w:tabs>
-      </w:pPr>
-      <w:r>
-        <w:t>  left: 0;</w:t>
-      </w:r>
-    </w:p>
-    <w:p>
-      <w:pPr>
-        <w:tabs>
-          <w:tab w:val="left" w:pos="660"/>
-        </w:tabs>
-      </w:pPr>
-      <w:r>
-        <w:t>  max-width: 100%;</w:t>
-      </w:r>
-    </w:p>
-    <w:p>
-      <w:pPr>
-        <w:tabs>
-          <w:tab w:val="left" w:pos="660"/>
-        </w:tabs>
-      </w:pPr>
-      <w:r>
-        <w:t>}</w:t>
-      </w:r>
-    </w:p>
-    <w:p>
-      <w:pPr>
-        <w:tabs>
-          <w:tab w:val="left" w:pos="660"/>
-        </w:tabs>
-      </w:pPr>
-      <w:r>
-        <w:t>La forma moderna es usar una relación de aspecto, de esta manera la relación se mantiene, porque lo que hicimos fue adaptar el contenedor</w:t>
-      </w:r>
-    </w:p>
-    <w:p>
-      <w:pPr>
-        <w:tabs>
-          <w:tab w:val="left" w:pos="660"/>
-        </w:tabs>
-      </w:pPr>
-      <w:r>
-        <w:t>*/</w:t>
-      </w:r>
-    </w:p>
-    <w:p>
-      <w:pPr>
-        <w:tabs>
-          <w:tab w:val="left" w:pos="660"/>
-        </w:tabs>
-      </w:pPr>
-    </w:p>
-    <w:p>
-      <w:pPr>
-        <w:tabs>
-          <w:tab w:val="left" w:pos="660"/>
-        </w:tabs>
-        <w:rPr>
-          <w:lang w:val="en-US"/>
-        </w:rPr>
-      </w:pPr>
-    </w:p>
-    <w:p>
-      <w:pPr>
-        <w:tabs>
-          <w:tab w:val="left" w:pos="660"/>
-        </w:tabs>
-        <w:rPr>
-          <w:lang w:val="en-US"/>
-        </w:rPr>
-      </w:pPr>
-    </w:p>
-    <w:p>
-      <w:pPr>
-        <w:tabs>
-          <w:tab w:val="left" w:pos="660"/>
-        </w:tabs>
-        <w:rPr>
-          <w:lang w:val="en-US"/>
-        </w:rPr>
-      </w:pPr>
-    </w:p>
-    <w:p>
-      <w:pPr>
-        <w:tabs>
-          <w:tab w:val="left" w:pos="660"/>
-        </w:tabs>
-        <w:rPr>
-          <w:lang w:val="en-US"/>
-        </w:rPr>
-      </w:pPr>
-    </w:p>
-    <w:p>
-      <w:pPr>
-        <w:tabs>
-          <w:tab w:val="left" w:pos="660"/>
-        </w:tabs>
-        <w:rPr>
-          <w:lang w:val="en-US"/>
-        </w:rPr>
-      </w:pPr>
-    </w:p>
-    <w:p>
-      <w:pPr>
-        <w:tabs>
-          <w:tab w:val="left" w:pos="660"/>
-        </w:tabs>
-        <w:rPr>
-          <w:lang w:val="en-US"/>
-        </w:rPr>
-      </w:pPr>
-    </w:p>
-    <w:p>
-      <w:pPr>
-        <w:tabs>
-          <w:tab w:val="left" w:pos="660"/>
-        </w:tabs>
-        <w:rPr>
-          <w:lang w:val="en-US"/>
-        </w:rPr>
-      </w:pPr>
-    </w:p>
-    <w:p>
-      <w:pPr>
-        <w:tabs>
-          <w:tab w:val="left" w:pos="660"/>
-        </w:tabs>
-        <w:rPr>
-          <w:lang w:val="en-US"/>
-        </w:rPr>
-      </w:pPr>
-    </w:p>
-    <w:p>
-      <w:pPr>
-        <w:tabs>
-          <w:tab w:val="left" w:pos="660"/>
-        </w:tabs>
-        <w:rPr>
-          <w:lang w:val="en-US"/>
-        </w:rPr>
-      </w:pPr>
-    </w:p>
-    <w:p>
-      <w:pPr>
-        <w:tabs>
-          <w:tab w:val="left" w:pos="660"/>
-        </w:tabs>
-        <w:rPr>
-          <w:lang w:val="en-US"/>
-        </w:rPr>
-      </w:pPr>
-    </w:p>
-    <w:p>
-      <w:pPr>
-        <w:tabs>
-          <w:tab w:val="left" w:pos="660"/>
-        </w:tabs>
-        <w:rPr>
-          <w:lang w:val="en-US"/>
-        </w:rPr>
-      </w:pPr>
-    </w:p>
-    <w:p>
-      <w:pPr>
-        <w:tabs>
-          <w:tab w:val="left" w:pos="660"/>
-        </w:tabs>
-        <w:rPr>
-          <w:lang w:val="en-US"/>
-        </w:rPr>
-      </w:pPr>
-    </w:p>
-    <w:p>
-      <w:pPr>
-        <w:tabs>
-          <w:tab w:val="left" w:pos="660"/>
-        </w:tabs>
-        <w:rPr>
-          <w:lang w:val="en-US"/>
-        </w:rPr>
-      </w:pPr>
-    </w:p>
-    <w:p>
-      <w:pPr>
-        <w:tabs>
-          <w:tab w:val="left" w:pos="660"/>
-        </w:tabs>
-        <w:rPr>
-          <w:lang w:val="en-US"/>
-        </w:rPr>
-      </w:pPr>
-    </w:p>
-    <w:p>
-      <w:pPr>
-        <w:tabs>
-          <w:tab w:val="left" w:pos="660"/>
-        </w:tabs>
-        <w:rPr>
-          <w:lang w:val="en-US"/>
-        </w:rPr>
-      </w:pPr>
-    </w:p>
-    <w:p>
-      <w:pPr>
-        <w:tabs>
-          <w:tab w:val="left" w:pos="660"/>
-        </w:tabs>
-        <w:rPr>
-          <w:lang w:val="en-US"/>
-        </w:rPr>
-      </w:pPr>
-    </w:p>
-    <w:p>
-      <w:pPr>
-        <w:tabs>
-          <w:tab w:val="left" w:pos="660"/>
-        </w:tabs>
-        <w:rPr>
-          <w:lang w:val="en-US"/>
-        </w:rPr>
-      </w:pPr>
-    </w:p>
-    <w:p>
-      <w:pPr>
-        <w:tabs>
-          <w:tab w:val="left" w:pos="660"/>
-        </w:tabs>
-        <w:rPr>
-          <w:lang w:val="en-US"/>
-        </w:rPr>
-      </w:pPr>
-    </w:p>
-    <w:p>
-      <w:pPr>
-        <w:tabs>
-          <w:tab w:val="left" w:pos="660"/>
-        </w:tabs>
-        <w:rPr>
-          <w:lang w:val="en-US"/>
-        </w:rPr>
-      </w:pPr>
-    </w:p>
-    <w:p>
-      <w:pPr>
-        <w:tabs>
-          <w:tab w:val="left" w:pos="660"/>
-        </w:tabs>
-        <w:rPr>
-          <w:lang w:val="en-US"/>
-        </w:rPr>
-      </w:pPr>
-    </w:p>
-    <w:p>
-      <w:pPr>
-        <w:tabs>
-          <w:tab w:val="left" w:pos="660"/>
-        </w:tabs>
-        <w:rPr>
-          <w:lang w:val="en-US"/>
-        </w:rPr>
-      </w:pPr>
-    </w:p>
-    <w:p>
-      <w:pPr>
-        <w:rPr>
-          <w:lang w:val="en-US"/>
-        </w:rPr>
-      </w:pPr>
-    </w:p>
-    <w:p>
-      <w:pPr>
-        <w:rPr>
-          <w:lang w:val="en-US"/>
-        </w:rPr>
-      </w:pPr>
-    </w:p>
-    <w:p>
-      <w:pPr>
-        <w:rPr>
-          <w:lang w:val="en-US"/>
-        </w:rPr>
-      </w:pPr>
-    </w:p>
-    <w:p>
-      <w:pPr>
-        <w:rPr>
-          <w:lang w:val="en-US"/>
-        </w:rPr>
-      </w:pPr>
-    </w:p>
-    <w:p>
-      <w:pPr>
-        <w:rPr>
-          <w:lang w:val="en-US"/>
-        </w:rPr>
-      </w:pPr>
-    </w:p>
-    <w:p>
-      <w:pPr>
-        <w:rPr>
-          <w:lang w:val="en-US"/>
-        </w:rPr>
-      </w:pPr>
-    </w:p>
-    <w:p>
-      <w:pPr>
-        <w:rPr>
-          <w:lang w:val="en-US"/>
-        </w:rPr>
-      </w:pPr>
-    </w:p>
-    <w:p>
-      <w:pPr>
-        <w:rPr>
-          <w:lang w:val="en-US"/>
-        </w:rPr>
-      </w:pPr>
-    </w:p>
-    <w:p>
-      <w:pPr>
-        <w:rPr>
-          <w:lang w:val="en-US"/>
-        </w:rPr>
-      </w:pPr>
-    </w:p>
-    <w:p>
-      <w:pPr>
-        <w:rPr>
-          <w:lang w:val="en-US"/>
-        </w:rPr>
-      </w:pPr>
-    </w:p>
+    </w:p>
+    <w:p>
+      <w:pPr>
+        <w:tabs>
+          <w:tab w:val="left" w:pos="660"/>
+        </w:tabs>
+      </w:pPr>
+    </w:p>
+    <w:p>
+      <w:pPr>
+        <w:tabs>
+          <w:tab w:val="left" w:pos="660"/>
+        </w:tabs>
+      </w:pPr>
+    </w:p>
+    <w:p>
+      <w:pPr>
+        <w:tabs>
+          <w:tab w:val="left" w:pos="660"/>
+        </w:tabs>
+      </w:pPr>
+      <w:r>
+        <w:t xml:space="preserve">  </w:t>
+      </w:r>
+    </w:p>
+    <w:p>
+      <w:pPr>
+        <w:tabs>
+          <w:tab w:val="left" w:pos="660"/>
+        </w:tabs>
+      </w:pPr>
+    </w:p>
+    <w:p>
+      <w:pPr>
+        <w:tabs>
+          <w:tab w:val="left" w:pos="660"/>
+        </w:tabs>
+      </w:pPr>
+    </w:p>
+    <w:p>
+      <w:pPr>
+        <w:tabs>
+          <w:tab w:val="left" w:pos="660"/>
+        </w:tabs>
+      </w:pPr>
+    </w:p>
+    <w:p>
+      <w:pPr>
+        <w:tabs>
+          <w:tab w:val="left" w:pos="660"/>
+        </w:tabs>
+      </w:pPr>
+    </w:p>
+    <w:p>
+      <w:pPr>
+        <w:tabs>
+          <w:tab w:val="left" w:pos="660"/>
+        </w:tabs>
+      </w:pPr>
+    </w:p>
+    <w:p>
+      <w:pPr>
+        <w:tabs>
+          <w:tab w:val="left" w:pos="660"/>
+        </w:tabs>
+      </w:pPr>
+    </w:p>
+    <w:p>
+      <w:pPr>
+        <w:tabs>
+          <w:tab w:val="left" w:pos="660"/>
+        </w:tabs>
+      </w:pPr>
+    </w:p>
+    <w:p>
+      <w:pPr>
+        <w:tabs>
+          <w:tab w:val="left" w:pos="660"/>
+        </w:tabs>
+      </w:pPr>
+    </w:p>
+    <w:p>
+      <w:pPr>
+        <w:tabs>
+          <w:tab w:val="left" w:pos="660"/>
+        </w:tabs>
+      </w:pPr>
+    </w:p>
+    <w:p>
+      <w:pPr>
+        <w:tabs>
+          <w:tab w:val="left" w:pos="660"/>
+        </w:tabs>
+      </w:pPr>
+    </w:p>
+    <w:p>
+      <w:pPr>
+        <w:tabs>
+          <w:tab w:val="left" w:pos="660"/>
+        </w:tabs>
+      </w:pPr>
+    </w:p>
+    <w:p>
+      <w:pPr>
+        <w:tabs>
+          <w:tab w:val="left" w:pos="660"/>
+        </w:tabs>
+      </w:pPr>
+    </w:p>
+    <w:p>
+      <w:pPr>
+        <w:tabs>
+          <w:tab w:val="left" w:pos="660"/>
+        </w:tabs>
+      </w:pPr>
+    </w:p>
+    <w:p>
+      <w:pPr>
+        <w:tabs>
+          <w:tab w:val="left" w:pos="660"/>
+        </w:tabs>
+      </w:pPr>
+    </w:p>
+    <w:p>
+      <w:pPr>
+        <w:tabs>
+          <w:tab w:val="left" w:pos="660"/>
+        </w:tabs>
+      </w:pPr>
+    </w:p>
+    <w:p>
+      <w:pPr>
+        <w:tabs>
+          <w:tab w:val="left" w:pos="660"/>
+        </w:tabs>
+      </w:pPr>
+    </w:p>
+    <w:p>
+      <w:pPr>
+        <w:tabs>
+          <w:tab w:val="left" w:pos="660"/>
+        </w:tabs>
+      </w:pPr>
+    </w:p>
+    <w:p>
+      <w:pPr>
+        <w:tabs>
+          <w:tab w:val="left" w:pos="660"/>
+        </w:tabs>
+      </w:pPr>
+    </w:p>
+    <w:p/>
+    <w:p/>
+    <w:p/>
+    <w:p/>
+    <w:p/>
+    <w:p/>
+    <w:p/>
+    <w:p/>
+    <w:p/>
+    <w:p/>
     <w:sectPr>
       <w:pgSz w:w="11906" w:h="16838"/>
       <w:pgMar w:top="1417" w:right="1701" w:bottom="1417" w:left="1701" w:header="708" w:footer="708" w:gutter="0"/>

</xml_diff>

<commit_message>
Trabajando con el Holy Grail Layout con Flexbox 1
</commit_message>
<xml_diff>
--- a/Curso HTML y CSS desde Certo - Teoria.docx
+++ b/Curso HTML y CSS desde Certo - Teoria.docx
@@ -15873,8 +15873,290 @@
           <w:tab w:val="left" w:pos="660"/>
         </w:tabs>
       </w:pPr>
+      <w:r>
+        <w:t>/*</w:t>
+      </w:r>
+    </w:p>
+    <w:p>
+      <w:pPr>
+        <w:tabs>
+          <w:tab w:val="left" w:pos="660"/>
+        </w:tabs>
+      </w:pPr>
+      <w:r>
+        <w:t>  MEDIA QUERIES</w:t>
+      </w:r>
+    </w:p>
+    <w:p>
+      <w:pPr>
+        <w:tabs>
+          <w:tab w:val="left" w:pos="660"/>
+        </w:tabs>
+      </w:pPr>
+      <w:r>
+        <w:t>  Es una herramienta poderosísima que nos permite adapatar nuestra página web a cualquier resolución. Paa esto lo que hacemos es definir estilos distintos para cada resolución</w:t>
+      </w:r>
+    </w:p>
+    <w:p>
+      <w:pPr>
+        <w:tabs>
+          <w:tab w:val="left" w:pos="660"/>
+        </w:tabs>
+      </w:pPr>
+      <w:r>
+        <w:t>  Le permiten al desarrollador usar la lógica de si... entonces... determinado estilo se aplica solamente si el dispositivo de visualización cumple ciertas condiciones</w:t>
+      </w:r>
+    </w:p>
+    <w:p>
+      <w:pPr>
+        <w:tabs>
+          <w:tab w:val="left" w:pos="660"/>
+        </w:tabs>
+        <w:rPr>
+          <w:lang w:val="en-US"/>
+        </w:rPr>
+      </w:pPr>
+      <w:r>
+        <w:t xml:space="preserve">  </w:t>
+      </w:r>
+      <w:r>
+        <w:rPr>
+          <w:lang w:val="en-US"/>
+        </w:rPr>
+        <w:t>Sintaxis</w:t>
+      </w:r>
+    </w:p>
+    <w:p>
+      <w:pPr>
+        <w:tabs>
+          <w:tab w:val="left" w:pos="660"/>
+        </w:tabs>
+        <w:rPr>
+          <w:lang w:val="en-US"/>
+        </w:rPr>
+      </w:pPr>
+      <w:r>
+        <w:rPr>
+          <w:lang w:val="en-US"/>
+        </w:rPr>
+        <w:t>  @media not|only mediatype and (expression) | CSS-Code;</w:t>
+      </w:r>
+    </w:p>
+    <w:p>
+      <w:pPr>
+        <w:tabs>
+          <w:tab w:val="left" w:pos="660"/>
+        </w:tabs>
+      </w:pPr>
+      <w:r>
+        <w:rPr>
+          <w:lang w:val="en-US"/>
+        </w:rPr>
+        <w:t xml:space="preserve">  </w:t>
+      </w:r>
+      <w:r>
+        <w:t>@media es la regla que se aplica</w:t>
+      </w:r>
+    </w:p>
+    <w:p>
+      <w:pPr>
+        <w:tabs>
+          <w:tab w:val="left" w:pos="660"/>
+        </w:tabs>
+      </w:pPr>
+      <w:r>
+        <w:t>  not evita que se aplique el estilo en los dispositivos que cumplen la condición</w:t>
+      </w:r>
+    </w:p>
+    <w:p>
+      <w:pPr>
+        <w:tabs>
+          <w:tab w:val="left" w:pos="660"/>
+        </w:tabs>
+      </w:pPr>
+      <w:r>
+        <w:t>  only es para evitar que navegadores antiguos que no soportan el estilo apliquen la regla</w:t>
+      </w:r>
+    </w:p>
+    <w:p>
+      <w:pPr>
+        <w:tabs>
+          <w:tab w:val="left" w:pos="660"/>
+        </w:tabs>
+      </w:pPr>
+      <w:r>
+        <w:t>  mediatype aplica al tipo de medio al que se le aplica la consulta</w:t>
+      </w:r>
+    </w:p>
+    <w:p>
+      <w:pPr>
+        <w:tabs>
+          <w:tab w:val="left" w:pos="660"/>
+        </w:tabs>
+      </w:pPr>
+      <w:r>
+        <w:t>  and combinar varias expresiiones en la consulta</w:t>
+      </w:r>
+    </w:p>
+    <w:p>
+      <w:pPr>
+        <w:tabs>
+          <w:tab w:val="left" w:pos="660"/>
+        </w:tabs>
+      </w:pPr>
+      <w:r>
+        <w:t>  expresio</w:t>
+      </w:r>
       <w:bookmarkStart w:id="0" w:name="_GoBack"/>
       <w:bookmarkEnd w:id="0"/>
+      <w:r>
+        <w:t>nes determita las propiedades que quiero usar</w:t>
+      </w:r>
+    </w:p>
+    <w:p>
+      <w:pPr>
+        <w:tabs>
+          <w:tab w:val="left" w:pos="660"/>
+        </w:tabs>
+      </w:pPr>
+      <w:r>
+        <w:t>  SE USA</w:t>
+      </w:r>
+    </w:p>
+    <w:p>
+      <w:pPr>
+        <w:tabs>
+          <w:tab w:val="left" w:pos="660"/>
+        </w:tabs>
+      </w:pPr>
+      <w:r>
+        <w:t>  Abriendo un bloque para el media query y dentro definimos los estilos</w:t>
+      </w:r>
+    </w:p>
+    <w:p>
+      <w:pPr>
+        <w:tabs>
+          <w:tab w:val="left" w:pos="660"/>
+        </w:tabs>
+      </w:pPr>
+      <w:r>
+        <w:t>  Ejemplo</w:t>
+      </w:r>
+    </w:p>
+    <w:p>
+      <w:pPr>
+        <w:tabs>
+          <w:tab w:val="left" w:pos="660"/>
+        </w:tabs>
+      </w:pPr>
+      <w:r>
+        <w:t>  @media type {</w:t>
+      </w:r>
+    </w:p>
+    <w:p>
+      <w:pPr>
+        <w:tabs>
+          <w:tab w:val="left" w:pos="660"/>
+        </w:tabs>
+      </w:pPr>
+      <w:r>
+        <w:t>    selector {</w:t>
+      </w:r>
+    </w:p>
+    <w:p>
+      <w:pPr>
+        <w:tabs>
+          <w:tab w:val="left" w:pos="660"/>
+        </w:tabs>
+      </w:pPr>
+      <w:r>
+        <w:t>      propiedades: valores</w:t>
+      </w:r>
+    </w:p>
+    <w:p>
+      <w:pPr>
+        <w:tabs>
+          <w:tab w:val="left" w:pos="660"/>
+        </w:tabs>
+      </w:pPr>
+      <w:r>
+        <w:t>    }</w:t>
+      </w:r>
+    </w:p>
+    <w:p>
+      <w:pPr>
+        <w:tabs>
+          <w:tab w:val="left" w:pos="660"/>
+        </w:tabs>
+      </w:pPr>
+      <w:r>
+        <w:t>  }</w:t>
+      </w:r>
+    </w:p>
+    <w:p>
+      <w:pPr>
+        <w:tabs>
+          <w:tab w:val="left" w:pos="660"/>
+        </w:tabs>
+      </w:pPr>
+      <w:r>
+        <w:t>  print se aplica sólo a los medios de impresión</w:t>
+      </w:r>
+    </w:p>
+    <w:p>
+      <w:pPr>
+        <w:tabs>
+          <w:tab w:val="left" w:pos="660"/>
+        </w:tabs>
+      </w:pPr>
+      <w:r>
+        <w:t>  pt es una unidad de impresión</w:t>
+      </w:r>
+    </w:p>
+    <w:p>
+      <w:pPr>
+        <w:tabs>
+          <w:tab w:val="left" w:pos="660"/>
+        </w:tabs>
+      </w:pPr>
+      <w:r>
+        <w:t xml:space="preserve">  screen se aplica solamente </w:t>
+      </w:r>
+      <w:proofErr w:type="gramStart"/>
+      <w:r>
+        <w:t>a  pantallas</w:t>
+      </w:r>
+      <w:proofErr w:type="gramEnd"/>
+    </w:p>
+    <w:p>
+      <w:pPr>
+        <w:tabs>
+          <w:tab w:val="left" w:pos="660"/>
+        </w:tabs>
+      </w:pPr>
+      <w:r>
+        <w:t>  Esto es lo que hace posible el 99% de los layouts de hoy en día</w:t>
+      </w:r>
+    </w:p>
+    <w:p>
+      <w:pPr>
+        <w:tabs>
+          <w:tab w:val="left" w:pos="660"/>
+        </w:tabs>
+      </w:pPr>
+      <w:r>
+        <w:t>*/</w:t>
+      </w:r>
+    </w:p>
+    <w:p>
+      <w:pPr>
+        <w:tabs>
+          <w:tab w:val="left" w:pos="660"/>
+        </w:tabs>
+      </w:pPr>
+      <w:r>
+        <w:t>TEMA 69</w:t>
+      </w:r>
     </w:p>
     <w:p>
       <w:pPr>

</xml_diff>

<commit_message>
Trabajando con Mobile First
</commit_message>
<xml_diff>
--- a/Curso HTML y CSS desde Certo - Teoria.docx
+++ b/Curso HTML y CSS desde Certo - Teoria.docx
@@ -16005,137 +16005,472 @@
         </w:tabs>
       </w:pPr>
       <w:r>
-        <w:t>  expresio</w:t>
-      </w:r>
+        <w:t>  expresiones determita las propiedades que quiero usar</w:t>
+      </w:r>
+    </w:p>
+    <w:p>
+      <w:pPr>
+        <w:tabs>
+          <w:tab w:val="left" w:pos="660"/>
+        </w:tabs>
+      </w:pPr>
+      <w:r>
+        <w:t>  SE USA</w:t>
+      </w:r>
+    </w:p>
+    <w:p>
+      <w:pPr>
+        <w:tabs>
+          <w:tab w:val="left" w:pos="660"/>
+        </w:tabs>
+      </w:pPr>
+      <w:r>
+        <w:t>  Abriendo un bloque para el media query y dentro definimos los estilos</w:t>
+      </w:r>
+    </w:p>
+    <w:p>
+      <w:pPr>
+        <w:tabs>
+          <w:tab w:val="left" w:pos="660"/>
+        </w:tabs>
+      </w:pPr>
+      <w:r>
+        <w:t>  Ejemplo</w:t>
+      </w:r>
+    </w:p>
+    <w:p>
+      <w:pPr>
+        <w:tabs>
+          <w:tab w:val="left" w:pos="660"/>
+        </w:tabs>
+      </w:pPr>
+      <w:r>
+        <w:t>  @media type {</w:t>
+      </w:r>
+    </w:p>
+    <w:p>
+      <w:pPr>
+        <w:tabs>
+          <w:tab w:val="left" w:pos="660"/>
+        </w:tabs>
+      </w:pPr>
+      <w:r>
+        <w:t>    selector {</w:t>
+      </w:r>
+    </w:p>
+    <w:p>
+      <w:pPr>
+        <w:tabs>
+          <w:tab w:val="left" w:pos="660"/>
+        </w:tabs>
+      </w:pPr>
+      <w:r>
+        <w:t>      propiedades: valores</w:t>
+      </w:r>
+    </w:p>
+    <w:p>
+      <w:pPr>
+        <w:tabs>
+          <w:tab w:val="left" w:pos="660"/>
+        </w:tabs>
+      </w:pPr>
+      <w:r>
+        <w:t>    }</w:t>
+      </w:r>
+    </w:p>
+    <w:p>
+      <w:pPr>
+        <w:tabs>
+          <w:tab w:val="left" w:pos="660"/>
+        </w:tabs>
+      </w:pPr>
+      <w:r>
+        <w:t>  }</w:t>
+      </w:r>
+    </w:p>
+    <w:p>
+      <w:pPr>
+        <w:tabs>
+          <w:tab w:val="left" w:pos="660"/>
+        </w:tabs>
+      </w:pPr>
+      <w:r>
+        <w:t>  print se aplica sólo a los medios de impresión</w:t>
+      </w:r>
+    </w:p>
+    <w:p>
+      <w:pPr>
+        <w:tabs>
+          <w:tab w:val="left" w:pos="660"/>
+        </w:tabs>
+      </w:pPr>
+      <w:r>
+        <w:t>  pt es una unidad de impresión</w:t>
+      </w:r>
+    </w:p>
+    <w:p>
+      <w:pPr>
+        <w:tabs>
+          <w:tab w:val="left" w:pos="660"/>
+        </w:tabs>
+      </w:pPr>
+      <w:r>
+        <w:t xml:space="preserve">  screen se aplica solamente </w:t>
+      </w:r>
+      <w:proofErr w:type="gramStart"/>
+      <w:r>
+        <w:t>a  pantallas</w:t>
+      </w:r>
+      <w:proofErr w:type="gramEnd"/>
+    </w:p>
+    <w:p>
+      <w:pPr>
+        <w:tabs>
+          <w:tab w:val="left" w:pos="660"/>
+        </w:tabs>
+      </w:pPr>
+      <w:r>
+        <w:t>  Esto es lo que hace posible el 99% de los layouts de hoy en día</w:t>
+      </w:r>
+    </w:p>
+    <w:p>
+      <w:pPr>
+        <w:tabs>
+          <w:tab w:val="left" w:pos="660"/>
+        </w:tabs>
+      </w:pPr>
+      <w:r>
+        <w:t>*/</w:t>
+      </w:r>
+    </w:p>
+    <w:p>
+      <w:pPr>
+        <w:tabs>
+          <w:tab w:val="left" w:pos="660"/>
+        </w:tabs>
+      </w:pPr>
+      <w:r>
+        <w:t>TEMA 69</w:t>
+      </w:r>
+    </w:p>
+    <w:p>
+      <w:pPr>
+        <w:tabs>
+          <w:tab w:val="left" w:pos="660"/>
+        </w:tabs>
+      </w:pPr>
+      <w:r>
+        <w:t>&lt;!--</w:t>
+      </w:r>
+    </w:p>
+    <w:p>
+      <w:pPr>
+        <w:tabs>
+          <w:tab w:val="left" w:pos="660"/>
+        </w:tabs>
+      </w:pPr>
+      <w:r>
+        <w:t>  EJERCICIO HOLY GRAIL CON FLEXBOX</w:t>
+      </w:r>
+    </w:p>
+    <w:p>
+      <w:pPr>
+        <w:tabs>
+          <w:tab w:val="left" w:pos="660"/>
+        </w:tabs>
+      </w:pPr>
+      <w:r>
+        <w:t>  wrapper es un contenedor con la finalidad de darle un estilo específico</w:t>
+      </w:r>
+    </w:p>
+    <w:p>
+      <w:pPr>
+        <w:tabs>
+          <w:tab w:val="left" w:pos="660"/>
+        </w:tabs>
+      </w:pPr>
+      <w:r>
+        <w:t>  Estructura</w:t>
+      </w:r>
+    </w:p>
+    <w:p>
+      <w:pPr>
+        <w:tabs>
+          <w:tab w:val="left" w:pos="660"/>
+        </w:tabs>
+      </w:pPr>
+      <w:r>
+        <w:t>  div main-wrapper para deleimitar el parte central del diseño</w:t>
+      </w:r>
+    </w:p>
+    <w:p>
+      <w:pPr>
+        <w:tabs>
+          <w:tab w:val="left" w:pos="660"/>
+        </w:tabs>
+      </w:pPr>
+      <w:r>
+        <w:t>  Dentro van un aside, un main y otro aside</w:t>
+      </w:r>
+    </w:p>
+    <w:p>
+      <w:pPr>
+        <w:tabs>
+          <w:tab w:val="left" w:pos="660"/>
+        </w:tabs>
+      </w:pPr>
+      <w:r>
+        <w:t>  No es correcto poner los aside dentro del maim si no forman parte del contenido principal</w:t>
+      </w:r>
+    </w:p>
+    <w:p>
+      <w:pPr>
+        <w:tabs>
+          <w:tab w:val="left" w:pos="660"/>
+        </w:tabs>
+      </w:pPr>
+      <w:r>
+        <w:t>--&gt;/*</w:t>
+      </w:r>
+    </w:p>
+    <w:p>
+      <w:pPr>
+        <w:tabs>
+          <w:tab w:val="left" w:pos="660"/>
+        </w:tabs>
+      </w:pPr>
+      <w:r>
+        <w:t xml:space="preserve">  EJERCICIO "HOLY GRAIL" CON FLEXBOX </w:t>
+      </w:r>
+    </w:p>
+    <w:p>
+      <w:pPr>
+        <w:tabs>
+          <w:tab w:val="left" w:pos="660"/>
+        </w:tabs>
+      </w:pPr>
+      <w:r>
+        <w:t>  Patrón de diseño, histórico.</w:t>
+      </w:r>
+    </w:p>
+    <w:p>
+      <w:pPr>
+        <w:tabs>
+          <w:tab w:val="left" w:pos="660"/>
+        </w:tabs>
+      </w:pPr>
+      <w:r>
+        <w:t>  Vamos a empezar a trabajar con el layout, para ener preparado todo para el contenido</w:t>
+      </w:r>
+    </w:p>
+    <w:p>
+      <w:pPr>
+        <w:tabs>
+          <w:tab w:val="left" w:pos="660"/>
+        </w:tabs>
+      </w:pPr>
+      <w:r>
+        <w:t>  El Saint Grail Layout se puede componer de tres etapas</w:t>
+      </w:r>
+    </w:p>
+    <w:p>
+      <w:pPr>
+        <w:tabs>
+          <w:tab w:val="left" w:pos="660"/>
+        </w:tabs>
+      </w:pPr>
+      <w:r>
+        <w:t>  1. La etapa principal que es el header con un menú de navegación</w:t>
+      </w:r>
+    </w:p>
+    <w:p>
+      <w:pPr>
+        <w:tabs>
+          <w:tab w:val="left" w:pos="660"/>
+        </w:tabs>
+      </w:pPr>
+      <w:r>
+        <w:t>  2. Después tenemos la parte principal, el main content y dos columnas</w:t>
+      </w:r>
+    </w:p>
+    <w:p>
+      <w:pPr>
+        <w:tabs>
+          <w:tab w:val="left" w:pos="660"/>
+        </w:tabs>
+      </w:pPr>
+      <w:r>
+        <w:t>  3. En la parte de abajo el footer</w:t>
+      </w:r>
+    </w:p>
+    <w:p>
+      <w:pPr>
+        <w:tabs>
+          <w:tab w:val="left" w:pos="660"/>
+        </w:tabs>
+      </w:pPr>
+      <w:r>
+        <w:t>  Estas cinco secciones componen el Saint Grail</w:t>
+      </w:r>
+    </w:p>
+    <w:p>
+      <w:pPr>
+        <w:tabs>
+          <w:tab w:val="left" w:pos="660"/>
+        </w:tabs>
+      </w:pPr>
+      <w:r>
+        <w:t>  Son tres secciones donde la de arriba y la de abajo están enteras y la del medio está dividida</w:t>
+      </w:r>
+    </w:p>
+    <w:p>
+      <w:pPr>
+        <w:tabs>
+          <w:tab w:val="left" w:pos="660"/>
+        </w:tabs>
+      </w:pPr>
+      <w:r>
+        <w:t xml:space="preserve">  En el main section el contenido va a estar siempre dependiendo del contenido del otro </w:t>
+      </w:r>
+    </w:p>
+    <w:p>
+      <w:pPr>
+        <w:tabs>
+          <w:tab w:val="left" w:pos="660"/>
+        </w:tabs>
+      </w:pPr>
+      <w:r>
+        <w:t>  Cuando el contenido es muy grande lo recomendado es que se achique</w:t>
+      </w:r>
+    </w:p>
+    <w:p>
+      <w:pPr>
+        <w:tabs>
+          <w:tab w:val="left" w:pos="660"/>
+        </w:tabs>
+      </w:pPr>
+      <w:r>
+        <w:t>  para que sirve dar al main wrapper un max-width de 1024 px?</w:t>
+      </w:r>
+    </w:p>
+    <w:p>
+      <w:pPr>
+        <w:tabs>
+          <w:tab w:val="left" w:pos="660"/>
+        </w:tabs>
+      </w:pPr>
+      <w:r>
+        <w:t xml:space="preserve">  Es por un tema de legibilidad, hay que darle a usuario una sección donde leer sin estorbos </w:t>
+      </w:r>
+    </w:p>
+    <w:p>
+      <w:pPr>
+        <w:tabs>
+          <w:tab w:val="left" w:pos="660"/>
+        </w:tabs>
+      </w:pPr>
+      <w:r>
+        <w:t>*/</w:t>
+      </w:r>
+    </w:p>
+    <w:p>
+      <w:pPr>
+        <w:tabs>
+          <w:tab w:val="left" w:pos="660"/>
+        </w:tabs>
+      </w:pPr>
+      <w:r>
+        <w:t>TEMA 70</w:t>
+      </w:r>
+    </w:p>
+    <w:p>
+      <w:pPr>
+        <w:tabs>
+          <w:tab w:val="left" w:pos="660"/>
+        </w:tabs>
+      </w:pPr>
+      <w:r>
+        <w:t>/*</w:t>
+      </w:r>
+    </w:p>
+    <w:p>
+      <w:pPr>
+        <w:tabs>
+          <w:tab w:val="left" w:pos="660"/>
+        </w:tabs>
+      </w:pPr>
+      <w:r>
+        <w:t>  MOBILE FIRST</w:t>
+      </w:r>
+    </w:p>
+    <w:p>
+      <w:pPr>
+        <w:tabs>
+          <w:tab w:val="left" w:pos="660"/>
+        </w:tabs>
+      </w:pPr>
+      <w:r>
+        <w:t>  Es un modo de pensar el desarrollo web donde primero desarrollamos una página adaptada a dispositivos móbilesy de dispositivos móviles la vamos adaptando a dispositivos más gandes. En el media query usamos min-width</w:t>
+      </w:r>
+    </w:p>
+    <w:p>
+      <w:pPr>
+        <w:tabs>
+          <w:tab w:val="left" w:pos="660"/>
+        </w:tabs>
+      </w:pPr>
       <w:bookmarkStart w:id="0" w:name="_GoBack"/>
       <w:bookmarkEnd w:id="0"/>
       <w:r>
-        <w:t>nes determita las propiedades que quiero usar</w:t>
-      </w:r>
-    </w:p>
-    <w:p>
-      <w:pPr>
-        <w:tabs>
-          <w:tab w:val="left" w:pos="660"/>
-        </w:tabs>
-      </w:pPr>
-      <w:r>
-        <w:t>  SE USA</w:t>
-      </w:r>
-    </w:p>
-    <w:p>
-      <w:pPr>
-        <w:tabs>
-          <w:tab w:val="left" w:pos="660"/>
-        </w:tabs>
-      </w:pPr>
-      <w:r>
-        <w:t>  Abriendo un bloque para el media query y dentro definimos los estilos</w:t>
-      </w:r>
-    </w:p>
-    <w:p>
-      <w:pPr>
-        <w:tabs>
-          <w:tab w:val="left" w:pos="660"/>
-        </w:tabs>
-      </w:pPr>
-      <w:r>
-        <w:t>  Ejemplo</w:t>
-      </w:r>
-    </w:p>
-    <w:p>
-      <w:pPr>
-        <w:tabs>
-          <w:tab w:val="left" w:pos="660"/>
-        </w:tabs>
-      </w:pPr>
-      <w:r>
-        <w:t>  @media type {</w:t>
-      </w:r>
-    </w:p>
-    <w:p>
-      <w:pPr>
-        <w:tabs>
-          <w:tab w:val="left" w:pos="660"/>
-        </w:tabs>
-      </w:pPr>
-      <w:r>
-        <w:t>    selector {</w:t>
-      </w:r>
-    </w:p>
-    <w:p>
-      <w:pPr>
-        <w:tabs>
-          <w:tab w:val="left" w:pos="660"/>
-        </w:tabs>
-      </w:pPr>
-      <w:r>
-        <w:t>      propiedades: valores</w:t>
-      </w:r>
-    </w:p>
-    <w:p>
-      <w:pPr>
-        <w:tabs>
-          <w:tab w:val="left" w:pos="660"/>
-        </w:tabs>
-      </w:pPr>
-      <w:r>
-        <w:t>    }</w:t>
-      </w:r>
-    </w:p>
-    <w:p>
-      <w:pPr>
-        <w:tabs>
-          <w:tab w:val="left" w:pos="660"/>
-        </w:tabs>
-      </w:pPr>
-      <w:r>
-        <w:t>  }</w:t>
-      </w:r>
-    </w:p>
-    <w:p>
-      <w:pPr>
-        <w:tabs>
-          <w:tab w:val="left" w:pos="660"/>
-        </w:tabs>
-      </w:pPr>
-      <w:r>
-        <w:t>  print se aplica sólo a los medios de impresión</w:t>
-      </w:r>
-    </w:p>
-    <w:p>
-      <w:pPr>
-        <w:tabs>
-          <w:tab w:val="left" w:pos="660"/>
-        </w:tabs>
-      </w:pPr>
-      <w:r>
-        <w:t>  pt es una unidad de impresión</w:t>
-      </w:r>
-    </w:p>
-    <w:p>
-      <w:pPr>
-        <w:tabs>
-          <w:tab w:val="left" w:pos="660"/>
-        </w:tabs>
-      </w:pPr>
-      <w:r>
-        <w:t xml:space="preserve">  screen se aplica solamente </w:t>
-      </w:r>
-      <w:proofErr w:type="gramStart"/>
-      <w:r>
-        <w:t>a  pantallas</w:t>
-      </w:r>
-      <w:proofErr w:type="gramEnd"/>
-    </w:p>
-    <w:p>
-      <w:pPr>
-        <w:tabs>
-          <w:tab w:val="left" w:pos="660"/>
-        </w:tabs>
-      </w:pPr>
-      <w:r>
-        <w:t>  Esto es lo que hace posible el 99% de los layouts de hoy en día</w:t>
+        <w:t>  El otro es Desktop first creamos primero la página para pc y luego la llevamos a dispositivos mobiles. En el media query usamos max-width</w:t>
+      </w:r>
+    </w:p>
+    <w:p>
+      <w:pPr>
+        <w:tabs>
+          <w:tab w:val="left" w:pos="660"/>
+        </w:tabs>
+      </w:pPr>
+      <w:r>
+        <w:t>  Esto depende del consumo, si vamos a crear una página para consumo general, no de nicho, si no por ejemplo una tienda virtual o una red social, lo hacemos mobile firts porque la gente principalmente va a entrar desde el celular.</w:t>
+      </w:r>
+    </w:p>
+    <w:p>
+      <w:pPr>
+        <w:tabs>
+          <w:tab w:val="left" w:pos="660"/>
+        </w:tabs>
+      </w:pPr>
+      <w:r>
+        <w:t>    Aquí tenemos el desafío de mostrar la mayor cantidad de infomación en la menor cantidad de contenido posible y en el menor tiempo posibie, en una pantalla chiquitita, lo que hace que nuestras páginas sean más minimalistas, más simples y también ver como gestionamos el contenido para resoluciones chiquititas.</w:t>
+      </w:r>
+    </w:p>
+    <w:p>
+      <w:pPr>
+        <w:tabs>
+          <w:tab w:val="left" w:pos="660"/>
+        </w:tabs>
+      </w:pPr>
+      <w:r>
+        <w:t xml:space="preserve">  Si bien mobile first es el principal enfoque hoy en día tenemos que tomar en cuenta al usuario, si es para una plataforma para </w:t>
+      </w:r>
+      <w:proofErr w:type="gramStart"/>
+      <w:r>
+        <w:t>médicos</w:t>
+      </w:r>
+      <w:proofErr w:type="gramEnd"/>
+      <w:r>
+        <w:t xml:space="preserve"> por ejemplo, vamos a usar desktop first, ya que ellos no van a trabajar con celulares sino con computadoras en su escritorio</w:t>
+      </w:r>
+    </w:p>
+    <w:p>
+      <w:pPr>
+        <w:tabs>
+          <w:tab w:val="left" w:pos="660"/>
+        </w:tabs>
+      </w:pPr>
+      <w:r>
+        <w:t>  Tenemos que ver a quien va dirigido y el próposito de la página</w:t>
       </w:r>
     </w:p>
     <w:p>
@@ -16154,9 +16489,6 @@
           <w:tab w:val="left" w:pos="660"/>
         </w:tabs>
       </w:pPr>
-      <w:r>
-        <w:t>TEMA 69</w:t>
-      </w:r>
     </w:p>
     <w:p>
       <w:pPr>

</xml_diff>

<commit_message>
Trabajando con Feature Queries
</commit_message>
<xml_diff>
--- a/Curso HTML y CSS desde Certo - Teoria.docx
+++ b/Curso HTML y CSS desde Certo - Teoria.docx
@@ -16489,6 +16489,104 @@
       </w:pPr>
       <w:r>
         <w:t>TEMA 71</w:t>
+      </w:r>
+    </w:p>
+    <w:p>
+      <w:pPr>
+        <w:tabs>
+          <w:tab w:val="left" w:pos="660"/>
+        </w:tabs>
+      </w:pPr>
+      <w:r>
+        <w:t>/*</w:t>
+      </w:r>
+    </w:p>
+    <w:p>
+      <w:pPr>
+        <w:tabs>
+          <w:tab w:val="left" w:pos="660"/>
+        </w:tabs>
+      </w:pPr>
+      <w:r>
+        <w:t>  FEATURE QUERIES</w:t>
+      </w:r>
+    </w:p>
+    <w:p>
+      <w:pPr>
+        <w:tabs>
+          <w:tab w:val="left" w:pos="660"/>
+        </w:tabs>
+      </w:pPr>
+      <w:r>
+        <w:t xml:space="preserve">  Selos conoce también como Media Queries de Nivel 4 porque son de CSS4 </w:t>
+      </w:r>
+      <w:proofErr w:type="gramStart"/>
+      <w:r>
+        <w:t>que</w:t>
+      </w:r>
+      <w:proofErr w:type="gramEnd"/>
+      <w:r>
+        <w:t xml:space="preserve"> si bien no salió, sí CSS4 va a salir.</w:t>
+      </w:r>
+    </w:p>
+    <w:p>
+      <w:pPr>
+        <w:tabs>
+          <w:tab w:val="left" w:pos="660"/>
+        </w:tabs>
+      </w:pPr>
+      <w:r>
+        <w:t>  Básicamente permite a los desarrolladores a escribir código en caso de que los navegadores soporten una funcionalidad</w:t>
+      </w:r>
+    </w:p>
+    <w:p>
+      <w:pPr>
+        <w:tabs>
+          <w:tab w:val="left" w:pos="660"/>
+        </w:tabs>
+      </w:pPr>
+      <w:r>
+        <w:t>  Para qué sirve para hacer cosas en caso de que toda una propiedad no se soporta</w:t>
+      </w:r>
+    </w:p>
+    <w:p>
+      <w:pPr>
+        <w:tabs>
+          <w:tab w:val="left" w:pos="660"/>
+        </w:tabs>
+      </w:pPr>
+      <w:r>
+        <w:t>  Ejemplo si no soporta grid que aplique flexbox y si lo soporta que aplique grid</w:t>
+      </w:r>
+    </w:p>
+    <w:p>
+      <w:pPr>
+        <w:tabs>
+          <w:tab w:val="left" w:pos="660"/>
+        </w:tabs>
+      </w:pPr>
+      <w:r>
+        <w:t>  En cada @support trabajo los estilos que quiero que se apliquen</w:t>
+      </w:r>
+    </w:p>
+    <w:p>
+      <w:pPr>
+        <w:tabs>
+          <w:tab w:val="left" w:pos="660"/>
+        </w:tabs>
+      </w:pPr>
+      <w:r>
+        <w:t>*/</w:t>
+      </w:r>
+    </w:p>
+    <w:p>
+      <w:pPr>
+        <w:tabs>
+          <w:tab w:val="left" w:pos="660"/>
+        </w:tabs>
+      </w:pPr>
+      <w:r>
+        <w:t>TEMA 72</w:t>
       </w:r>
     </w:p>
     <w:p>

</xml_diff>

<commit_message>
Trabajando con Intro a Grid
</commit_message>
<xml_diff>
--- a/Curso HTML y CSS desde Certo - Teoria.docx
+++ b/Curso HTML y CSS desde Certo - Teoria.docx
@@ -16595,22 +16595,528 @@
           <w:tab w:val="left" w:pos="660"/>
         </w:tabs>
       </w:pPr>
+      <w:r>
+        <w:t>/*</w:t>
+      </w:r>
+    </w:p>
+    <w:p>
+      <w:pPr>
+        <w:tabs>
+          <w:tab w:val="left" w:pos="660"/>
+        </w:tabs>
+      </w:pPr>
+      <w:r>
+        <w:t>  CONTAINER QUERIES</w:t>
+      </w:r>
+    </w:p>
+    <w:p>
+      <w:pPr>
+        <w:tabs>
+          <w:tab w:val="left" w:pos="660"/>
+        </w:tabs>
+      </w:pPr>
+      <w:r>
+        <w:t>  Representan un avance significativo en el diseño</w:t>
+      </w:r>
+    </w:p>
+    <w:p>
+      <w:pPr>
+        <w:tabs>
+          <w:tab w:val="left" w:pos="660"/>
+        </w:tabs>
+      </w:pPr>
+      <w:r>
+        <w:t>  Se puede agarrar un contenedor y según las medidas o propiedades de ese contenedor dar estilo a lo de adentro, es realmente un avance</w:t>
+      </w:r>
+    </w:p>
+    <w:p>
+      <w:pPr>
+        <w:tabs>
+          <w:tab w:val="left" w:pos="660"/>
+        </w:tabs>
+      </w:pPr>
+      <w:r>
+        <w:t>  container-type define el tipo de característica que se va a tomar en cuenta</w:t>
+      </w:r>
+    </w:p>
+    <w:p>
+      <w:pPr>
+        <w:tabs>
+          <w:tab w:val="left" w:pos="660"/>
+        </w:tabs>
+      </w:pPr>
+      <w:r>
+        <w:t>  - size tiene en cuenta las dimensiones en bloque y en línea, las dos</w:t>
+      </w:r>
+    </w:p>
+    <w:p>
+      <w:pPr>
+        <w:tabs>
+          <w:tab w:val="left" w:pos="660"/>
+        </w:tabs>
+      </w:pPr>
+      <w:r>
+        <w:t>  - inline-size indica que según el ancho del contenedor se aplicará el estilo, sólo tiene en cuenta las dimensiones en línea</w:t>
+      </w:r>
+    </w:p>
+    <w:p>
+      <w:pPr>
+        <w:tabs>
+          <w:tab w:val="left" w:pos="660"/>
+        </w:tabs>
+      </w:pPr>
+      <w:r>
+        <w:t>  - normal hace que el elemento no pueda considerarse un query contaier</w:t>
+      </w:r>
+    </w:p>
+    <w:p>
+      <w:pPr>
+        <w:tabs>
+          <w:tab w:val="left" w:pos="660"/>
+        </w:tabs>
+      </w:pPr>
+      <w:r>
+        <w:t>  SE USA</w:t>
+      </w:r>
+    </w:p>
+    <w:p>
+      <w:pPr>
+        <w:tabs>
+          <w:tab w:val="left" w:pos="660"/>
+        </w:tabs>
+      </w:pPr>
+      <w:r>
+        <w:t>  Primero se define el contenedor</w:t>
+      </w:r>
+    </w:p>
+    <w:p>
+      <w:pPr>
+        <w:tabs>
+          <w:tab w:val="left" w:pos="660"/>
+        </w:tabs>
+        <w:rPr>
+          <w:lang w:val="en-US"/>
+        </w:rPr>
+      </w:pPr>
+      <w:r>
+        <w:t xml:space="preserve">  </w:t>
+      </w:r>
+      <w:r>
+        <w:rPr>
+          <w:lang w:val="en-US"/>
+        </w:rPr>
+        <w:t>.container {</w:t>
+      </w:r>
+    </w:p>
+    <w:p>
+      <w:pPr>
+        <w:tabs>
+          <w:tab w:val="left" w:pos="660"/>
+        </w:tabs>
+        <w:rPr>
+          <w:lang w:val="en-US"/>
+        </w:rPr>
+      </w:pPr>
+      <w:r>
+        <w:rPr>
+          <w:lang w:val="en-US"/>
+        </w:rPr>
+        <w:t>  container-type: inline-size;</w:t>
+      </w:r>
+    </w:p>
+    <w:p>
+      <w:pPr>
+        <w:tabs>
+          <w:tab w:val="left" w:pos="660"/>
+        </w:tabs>
+      </w:pPr>
+      <w:r>
+        <w:rPr>
+          <w:lang w:val="en-US"/>
+        </w:rPr>
+        <w:t xml:space="preserve">  </w:t>
+      </w:r>
+      <w:r>
+        <w:t>}</w:t>
+      </w:r>
+    </w:p>
+    <w:p>
+      <w:pPr>
+        <w:tabs>
+          <w:tab w:val="left" w:pos="660"/>
+        </w:tabs>
+      </w:pPr>
+      <w:r>
+        <w:t>  Se usa esa definición como media query</w:t>
+      </w:r>
+    </w:p>
+    <w:p>
+      <w:pPr>
+        <w:tabs>
+          <w:tab w:val="left" w:pos="660"/>
+        </w:tabs>
+        <w:rPr>
+          <w:lang w:val="en-US"/>
+        </w:rPr>
+      </w:pPr>
+      <w:r>
+        <w:t xml:space="preserve">  </w:t>
+      </w:r>
+      <w:r>
+        <w:rPr>
+          <w:lang w:val="en-US"/>
+        </w:rPr>
+        <w:t>@container (max-width: 500</w:t>
+      </w:r>
+      <w:proofErr w:type="gramStart"/>
+      <w:r>
+        <w:rPr>
+          <w:lang w:val="en-US"/>
+        </w:rPr>
+        <w:t>px){</w:t>
+      </w:r>
+      <w:proofErr w:type="gramEnd"/>
+    </w:p>
+    <w:p>
+      <w:pPr>
+        <w:tabs>
+          <w:tab w:val="left" w:pos="660"/>
+        </w:tabs>
+        <w:rPr>
+          <w:lang w:val="en-US"/>
+        </w:rPr>
+      </w:pPr>
+      <w:r>
+        <w:rPr>
+          <w:lang w:val="en-US"/>
+        </w:rPr>
+        <w:t xml:space="preserve">  </w:t>
+      </w:r>
+      <w:proofErr w:type="gramStart"/>
+      <w:r>
+        <w:rPr>
+          <w:lang w:val="en-US"/>
+        </w:rPr>
+        <w:t>p{</w:t>
+      </w:r>
+      <w:proofErr w:type="gramEnd"/>
+    </w:p>
+    <w:p>
+      <w:pPr>
+        <w:tabs>
+          <w:tab w:val="left" w:pos="660"/>
+        </w:tabs>
+      </w:pPr>
+      <w:r>
+        <w:rPr>
+          <w:lang w:val="en-US"/>
+        </w:rPr>
+        <w:t xml:space="preserve">    </w:t>
+      </w:r>
+      <w:r>
+        <w:t>font-size: 20px;</w:t>
+      </w:r>
+    </w:p>
+    <w:p>
+      <w:pPr>
+        <w:tabs>
+          <w:tab w:val="left" w:pos="660"/>
+        </w:tabs>
+      </w:pPr>
+      <w:r>
+        <w:t>  }</w:t>
+      </w:r>
+    </w:p>
+    <w:p>
+      <w:pPr>
+        <w:tabs>
+          <w:tab w:val="left" w:pos="660"/>
+        </w:tabs>
+      </w:pPr>
+      <w:r>
+        <w:t>  }</w:t>
+      </w:r>
+    </w:p>
+    <w:p>
+      <w:pPr>
+        <w:tabs>
+          <w:tab w:val="left" w:pos="660"/>
+        </w:tabs>
+      </w:pPr>
+      <w:r>
+        <w:t>  De esta manera se va a aplicar a todos los contenedores</w:t>
+      </w:r>
+    </w:p>
+    <w:p>
+      <w:pPr>
+        <w:tabs>
+          <w:tab w:val="left" w:pos="660"/>
+        </w:tabs>
+      </w:pPr>
+      <w:r>
+        <w:t>  Para aplicarlo a uno específico creo un nombre con container-name</w:t>
+      </w:r>
+    </w:p>
+    <w:p>
+      <w:pPr>
+        <w:tabs>
+          <w:tab w:val="left" w:pos="660"/>
+        </w:tabs>
+      </w:pPr>
+      <w:r>
+        <w:t>  Así creamos un container context y damos un nombre a ese container</w:t>
+      </w:r>
+    </w:p>
+    <w:p>
+      <w:pPr>
+        <w:tabs>
+          <w:tab w:val="left" w:pos="660"/>
+        </w:tabs>
+      </w:pPr>
+      <w:r>
+        <w:t>  Permite modularizar y más control, se pueden reutilizar componente</w:t>
+      </w:r>
+    </w:p>
+    <w:p>
+      <w:pPr>
+        <w:tabs>
+          <w:tab w:val="left" w:pos="660"/>
+        </w:tabs>
+      </w:pPr>
+      <w:r>
+        <w:t>  No es compatible en todos los navegadores, en proyectos grandes se puede hacer más complejo el código</w:t>
+      </w:r>
+    </w:p>
+    <w:p>
+      <w:pPr>
+        <w:tabs>
+          <w:tab w:val="left" w:pos="660"/>
+        </w:tabs>
+      </w:pPr>
+      <w:r>
+        <w:t>*/</w:t>
+      </w:r>
+    </w:p>
+    <w:p>
+      <w:pPr>
+        <w:tabs>
+          <w:tab w:val="left" w:pos="660"/>
+        </w:tabs>
+      </w:pPr>
+      <w:r>
+        <w:t>SECCIÓN 8 - CSSGRID</w:t>
+      </w:r>
+    </w:p>
+    <w:p>
+      <w:pPr>
+        <w:tabs>
+          <w:tab w:val="left" w:pos="660"/>
+        </w:tabs>
+      </w:pPr>
+      <w:r>
+        <w:t>TEMA 73</w:t>
+      </w:r>
+    </w:p>
+    <w:p>
+      <w:pPr>
+        <w:tabs>
+          <w:tab w:val="left" w:pos="660"/>
+        </w:tabs>
+      </w:pPr>
+    </w:p>
+    <w:p>
+      <w:pPr>
+        <w:tabs>
+          <w:tab w:val="left" w:pos="660"/>
+        </w:tabs>
+      </w:pPr>
+      <w:r>
+        <w:t>/*</w:t>
+      </w:r>
+    </w:p>
+    <w:p>
+      <w:pPr>
+        <w:tabs>
+          <w:tab w:val="left" w:pos="660"/>
+        </w:tabs>
+      </w:pPr>
+      <w:r>
+        <w:t>  INTRODUCCIÓN A GRID</w:t>
+      </w:r>
+    </w:p>
+    <w:p>
+      <w:pPr>
+        <w:tabs>
+          <w:tab w:val="left" w:pos="660"/>
+        </w:tabs>
+      </w:pPr>
+      <w:r>
+        <w:t>  Es un sistema de diseño bidmensional que lo que hace es permitirnos a nosotros los desarrolladores crear layouts enteros complejos de forma fácil y con cosas flexibles</w:t>
+      </w:r>
+    </w:p>
+    <w:p>
+      <w:pPr>
+        <w:tabs>
+          <w:tab w:val="left" w:pos="660"/>
+        </w:tabs>
+      </w:pPr>
+      <w:r>
+        <w:t>  En una grilla vamos a trabajar no en una sola dirección si no en dos, nos va a permitir trabajar con filas y columnas, no vamos a necesitar elegir con cual queremos trabajar</w:t>
+      </w:r>
+    </w:p>
+    <w:p>
+      <w:pPr>
+        <w:tabs>
+          <w:tab w:val="left" w:pos="660"/>
+        </w:tabs>
+      </w:pPr>
+      <w:r>
+        <w:t>  Grid se creo para superar limitaciones anteriores de cosas que no se podían hacer y ahora sí se puede hacer, viene a superar esa barrera de trabajar en una sola dirección y trabajar en dos direcciónes</w:t>
+      </w:r>
+    </w:p>
+    <w:p>
+      <w:pPr>
+        <w:tabs>
+          <w:tab w:val="left" w:pos="660"/>
+        </w:tabs>
+      </w:pPr>
+      <w:r>
+        <w:t xml:space="preserve">  </w:t>
+      </w:r>
+      <w:proofErr w:type="gramStart"/>
+      <w:r>
+        <w:t>CUÁNDO TRABAJO CON FLEXBOX Y CUANDO TRABAJO CON GRID?</w:t>
+      </w:r>
+      <w:proofErr w:type="gramEnd"/>
+    </w:p>
+    <w:p>
+      <w:pPr>
+        <w:tabs>
+          <w:tab w:val="left" w:pos="660"/>
+        </w:tabs>
+      </w:pPr>
+      <w:r>
+        <w:t xml:space="preserve">  GRID cuando vamos atrabajar con contenido que va a cambiar o en dos direcciones </w:t>
+      </w:r>
+    </w:p>
+    <w:p>
+      <w:pPr>
+        <w:tabs>
+          <w:tab w:val="left" w:pos="660"/>
+        </w:tabs>
+      </w:pPr>
+      <w:r>
+        <w:t>  FLEXBOX cuando necesito trabajar diseños en filas o en columnas, en una sola dirección</w:t>
+      </w:r>
+    </w:p>
+    <w:p>
+      <w:pPr>
+        <w:tabs>
+          <w:tab w:val="left" w:pos="660"/>
+        </w:tabs>
+      </w:pPr>
+      <w:r>
+        <w:t>  CONCEPTOS BÁSICO</w:t>
+      </w:r>
+    </w:p>
+    <w:p>
+      <w:pPr>
+        <w:tabs>
+          <w:tab w:val="left" w:pos="660"/>
+        </w:tabs>
+      </w:pPr>
+      <w:r>
+        <w:t>  - Grid Container: básicamente e somo un contenedor padre, el contenedor cuadrícula, se define con</w:t>
+      </w:r>
+    </w:p>
+    <w:p>
+      <w:pPr>
+        <w:tabs>
+          <w:tab w:val="left" w:pos="660"/>
+        </w:tabs>
+      </w:pPr>
+      <w:r>
+        <w:t>  display: grid</w:t>
+      </w:r>
+    </w:p>
+    <w:p>
+      <w:pPr>
+        <w:tabs>
+          <w:tab w:val="left" w:pos="660"/>
+        </w:tabs>
+      </w:pPr>
+      <w:r>
+        <w:t>  - Grid Items: son los elementos de la cuadrícula, que son los hijos directos del contenedor de la cuadrícula, cada uno de estos elementos pueden ocupar uno o varios lugares de la cuadrícula. Es el elemento puntual html que se coloca en la cuadrícula</w:t>
+      </w:r>
+    </w:p>
+    <w:p>
+      <w:pPr>
+        <w:tabs>
+          <w:tab w:val="left" w:pos="660"/>
+        </w:tabs>
+      </w:pPr>
+      <w:r>
+        <w:t>  - Líneas de la Cuadrícula: son los bordes de la cuadrícula y separan las filas de las columnas, estás líneas se pueden referencias para crear los elementos de la cuadrícula</w:t>
+      </w:r>
+    </w:p>
+    <w:p>
+      <w:pPr>
+        <w:tabs>
+          <w:tab w:val="left" w:pos="660"/>
+        </w:tabs>
+      </w:pPr>
+      <w:r>
+        <w:t>  - Grid Tracks: cada línea de la cuadrícula es un track, puede ser una fila o una columna</w:t>
+      </w:r>
+    </w:p>
+    <w:p>
+      <w:pPr>
+        <w:tabs>
+          <w:tab w:val="left" w:pos="660"/>
+        </w:tabs>
+      </w:pPr>
+      <w:r>
+        <w:t>  - Grid Cell: son los espacios entre cuatro líneas adyascentes. Es la unidad básica donde se pueden ubicar los elementos. Es el espacio real que grid reserva para colocar el elemento puntual. Nosotros podemos definir una grid y no poner ningún elemento y aún así están las grid cells</w:t>
+      </w:r>
+    </w:p>
+    <w:p>
+      <w:pPr>
+        <w:tabs>
+          <w:tab w:val="left" w:pos="660"/>
+        </w:tabs>
+      </w:pPr>
+      <w:r>
+        <w:t>  - Grid Area: son espacios de grid delimitados por cuatro line grids, pueden tener uno o más celdas y se usan para ubicar de manera más eficiente los elementos en la página. Podemos decirle a un elemento que ocupe un área completa</w:t>
+      </w:r>
+    </w:p>
+    <w:p>
+      <w:pPr>
+        <w:tabs>
+          <w:tab w:val="left" w:pos="660"/>
+        </w:tabs>
+      </w:pPr>
+      <w:r>
+        <w:t>*/</w:t>
+      </w:r>
+    </w:p>
+    <w:p>
+      <w:pPr>
+        <w:tabs>
+          <w:tab w:val="left" w:pos="660"/>
+        </w:tabs>
+      </w:pPr>
+      <w:r>
+        <w:t>TEMA 74</w:t>
+      </w:r>
+    </w:p>
+    <w:p>
+      <w:pPr>
+        <w:tabs>
+          <w:tab w:val="left" w:pos="660"/>
+        </w:tabs>
+      </w:pPr>
       <w:bookmarkStart w:id="0" w:name="_GoBack"/>
       <w:bookmarkEnd w:id="0"/>
-    </w:p>
-    <w:p>
-      <w:pPr>
-        <w:tabs>
-          <w:tab w:val="left" w:pos="660"/>
-        </w:tabs>
-      </w:pPr>
-    </w:p>
-    <w:p>
-      <w:pPr>
-        <w:tabs>
-          <w:tab w:val="left" w:pos="660"/>
-        </w:tabs>
-      </w:pPr>
     </w:p>
     <w:p>
       <w:pPr>

</xml_diff>

<commit_message>
Trabajando con Unidades Auto y FR
</commit_message>
<xml_diff>
--- a/Curso HTML y CSS desde Certo - Teoria.docx
+++ b/Curso HTML y CSS desde Certo - Teoria.docx
@@ -17115,8 +17115,158 @@
           <w:tab w:val="left" w:pos="660"/>
         </w:tabs>
       </w:pPr>
+      <w:r>
+        <w:t>/*</w:t>
+      </w:r>
+    </w:p>
+    <w:p>
+      <w:pPr>
+        <w:tabs>
+          <w:tab w:val="left" w:pos="660"/>
+        </w:tabs>
+      </w:pPr>
+      <w:r>
+        <w:t>  CREANDO UNA GRID</w:t>
+      </w:r>
+    </w:p>
+    <w:p>
+      <w:pPr>
+        <w:tabs>
+          <w:tab w:val="left" w:pos="660"/>
+        </w:tabs>
+      </w:pPr>
       <w:bookmarkStart w:id="0" w:name="_GoBack"/>
       <w:bookmarkEnd w:id="0"/>
+      <w:r>
+        <w:t xml:space="preserve"> Lo primero que hacemos es crear un contexto en el que podemos trabajar con filas y columnas. Creamos un entorno en el que le decimos al navegador que vamos a trabajar con filas y columnas</w:t>
+      </w:r>
+    </w:p>
+    <w:p>
+      <w:pPr>
+        <w:tabs>
+          <w:tab w:val="left" w:pos="660"/>
+        </w:tabs>
+      </w:pPr>
+      <w:r>
+        <w:t>  Si definimos una grid y no ponemos nada cada hijo se va a convertir en una fila implícita</w:t>
+      </w:r>
+    </w:p>
+    <w:p>
+      <w:pPr>
+        <w:tabs>
+          <w:tab w:val="left" w:pos="660"/>
+        </w:tabs>
+      </w:pPr>
+      <w:r>
+        <w:t>  Cuando usamos grid los no hay colpaso de márgenes y sí se van a sumar los dos márgenes de las dos filas o columnas adyascentes</w:t>
+      </w:r>
+    </w:p>
+    <w:p>
+      <w:pPr>
+        <w:tabs>
+          <w:tab w:val="left" w:pos="660"/>
+        </w:tabs>
+      </w:pPr>
+      <w:r>
+        <w:t>  Si aplico display grid al contenedor los elementos siguen ubicandose uno al lado del otro sin importar que a cada item le puse un display inline-bloc, que deberí formar dos columnas al cambiarles también el ancho.</w:t>
+      </w:r>
+    </w:p>
+    <w:p>
+      <w:pPr>
+        <w:tabs>
+          <w:tab w:val="left" w:pos="660"/>
+        </w:tabs>
+      </w:pPr>
+      <w:r>
+        <w:t xml:space="preserve">  Cuando asignamos display grid se crea una grilla con una sola columna y cada hijo formando una fila que ocupa una celda </w:t>
+      </w:r>
+    </w:p>
+    <w:p>
+      <w:pPr>
+        <w:tabs>
+          <w:tab w:val="left" w:pos="660"/>
+        </w:tabs>
+      </w:pPr>
+      <w:r>
+        <w:t>  diferente</w:t>
+      </w:r>
+    </w:p>
+    <w:p>
+      <w:pPr>
+        <w:tabs>
+          <w:tab w:val="left" w:pos="660"/>
+        </w:tabs>
+      </w:pPr>
+      <w:r>
+        <w:t>  Tanto flexbox como grid manejan sus ejes principales en el sentido de la escitura</w:t>
+      </w:r>
+    </w:p>
+    <w:p>
+      <w:pPr>
+        <w:tabs>
+          <w:tab w:val="left" w:pos="660"/>
+        </w:tabs>
+      </w:pPr>
+      <w:r>
+        <w:t>  PROPIEDADES</w:t>
+      </w:r>
+    </w:p>
+    <w:p>
+      <w:pPr>
+        <w:tabs>
+          <w:tab w:val="left" w:pos="660"/>
+        </w:tabs>
+      </w:pPr>
+      <w:r>
+        <w:t xml:space="preserve">  - grid-template-columns: me pide que indique la medida de la columna, sólo me pide medidas. Ejemplo si le digo 200px, esto es lo que va a medir cada columna, si no le ponemos nada le estamos diciendo que la columna va a ocupar todo lo que ocupe la grilla, para indicar cuantas columnas tengo que poner una medida al lado de la otra. También podemos usar porcentajes, esto va a hacer que esa celda o celdas crezca, haciéndola dinámica. Podemos usar todas las unidades que vimos. Define el width de </w:t>
+      </w:r>
+      <w:proofErr w:type="gramStart"/>
+      <w:r>
+        <w:t>la columnas</w:t>
+      </w:r>
+      <w:proofErr w:type="gramEnd"/>
+    </w:p>
+    <w:p>
+      <w:pPr>
+        <w:tabs>
+          <w:tab w:val="left" w:pos="660"/>
+        </w:tabs>
+      </w:pPr>
+      <w:r>
+        <w:t xml:space="preserve">  - grid-template-rows: permite definir el tamaño y cantidad de filas. Si uso porcentajes es para el alto de la celda o del alto de la celda. Si definimos sólo una fila, la otra se adapta al contenido.   Aunque algunos espacios no estén utilizados, el espacio se guarda si defino una fila. Define el height de </w:t>
+      </w:r>
+      <w:proofErr w:type="gramStart"/>
+      <w:r>
+        <w:t>la filas</w:t>
+      </w:r>
+      <w:proofErr w:type="gramEnd"/>
+    </w:p>
+    <w:p>
+      <w:pPr>
+        <w:tabs>
+          <w:tab w:val="left" w:pos="660"/>
+        </w:tabs>
+      </w:pPr>
+      <w:r>
+        <w:t>*/</w:t>
+      </w:r>
+    </w:p>
+    <w:p>
+      <w:pPr>
+        <w:tabs>
+          <w:tab w:val="left" w:pos="660"/>
+        </w:tabs>
+      </w:pPr>
+      <w:r>
+        <w:t>TEMA 75</w:t>
+      </w:r>
+    </w:p>
+    <w:p>
+      <w:pPr>
+        <w:tabs>
+          <w:tab w:val="left" w:pos="660"/>
+        </w:tabs>
+      </w:pPr>
     </w:p>
     <w:p>
       <w:pPr>

</xml_diff>

<commit_message>
Trabajando con Grid Impícito y Grid Explícito
</commit_message>
<xml_diff>
--- a/Curso HTML y CSS desde Certo - Teoria.docx
+++ b/Curso HTML y CSS desde Certo - Teoria.docx
@@ -17135,138 +17135,613 @@
           <w:tab w:val="left" w:pos="660"/>
         </w:tabs>
       </w:pPr>
+      <w:r>
+        <w:t xml:space="preserve"> Lo primero que hacemos es crear un contexto en el que podemos trabajar con filas y columnas. Creamos un entorno en el que le decimos al navegador que vamos a trabajar con filas y columnas</w:t>
+      </w:r>
+    </w:p>
+    <w:p>
+      <w:pPr>
+        <w:tabs>
+          <w:tab w:val="left" w:pos="660"/>
+        </w:tabs>
+      </w:pPr>
+      <w:r>
+        <w:t>  Si definimos una grid y no ponemos nada cada hijo se va a convertir en una fila implícita</w:t>
+      </w:r>
+    </w:p>
+    <w:p>
+      <w:pPr>
+        <w:tabs>
+          <w:tab w:val="left" w:pos="660"/>
+        </w:tabs>
+      </w:pPr>
+      <w:r>
+        <w:t>  Cuando usamos grid los no hay colpaso de márgenes y sí se van a sumar los dos márgenes de las dos filas o columnas adyascentes</w:t>
+      </w:r>
+    </w:p>
+    <w:p>
+      <w:pPr>
+        <w:tabs>
+          <w:tab w:val="left" w:pos="660"/>
+        </w:tabs>
+      </w:pPr>
+      <w:r>
+        <w:t>  Si aplico display grid al contenedor los elementos siguen ubicandose uno al lado del otro sin importar que a cada item le puse un display inline-bloc, que deberí formar dos columnas al cambiarles también el ancho.</w:t>
+      </w:r>
+    </w:p>
+    <w:p>
+      <w:pPr>
+        <w:tabs>
+          <w:tab w:val="left" w:pos="660"/>
+        </w:tabs>
+      </w:pPr>
+      <w:r>
+        <w:t xml:space="preserve">  Cuando asignamos display grid se crea una grilla con una sola columna y cada hijo formando una fila que ocupa una celda </w:t>
+      </w:r>
+    </w:p>
+    <w:p>
+      <w:pPr>
+        <w:tabs>
+          <w:tab w:val="left" w:pos="660"/>
+        </w:tabs>
+      </w:pPr>
+      <w:r>
+        <w:t>  diferente</w:t>
+      </w:r>
+    </w:p>
+    <w:p>
+      <w:pPr>
+        <w:tabs>
+          <w:tab w:val="left" w:pos="660"/>
+        </w:tabs>
+      </w:pPr>
+      <w:r>
+        <w:t>  Tanto flexbox como grid manejan sus ejes principales en el sentido de la escitura</w:t>
+      </w:r>
+    </w:p>
+    <w:p>
+      <w:pPr>
+        <w:tabs>
+          <w:tab w:val="left" w:pos="660"/>
+        </w:tabs>
+      </w:pPr>
+      <w:r>
+        <w:t>  PROPIEDADES</w:t>
+      </w:r>
+    </w:p>
+    <w:p>
+      <w:pPr>
+        <w:tabs>
+          <w:tab w:val="left" w:pos="660"/>
+        </w:tabs>
+      </w:pPr>
+      <w:r>
+        <w:t xml:space="preserve">  - grid-template-columns: me pide que indique la medida de la columna, sólo me pide medidas. Ejemplo si le digo 200px, esto es lo que va a medir cada columna, si no le ponemos nada le estamos diciendo que la columna va a ocupar todo lo que ocupe la grilla, para indicar cuantas columnas tengo que poner una medida al lado de la otra. También podemos usar porcentajes, esto va a hacer que esa celda o celdas crezca, haciéndola dinámica. Podemos usar todas las unidades que vimos. Define el width de </w:t>
+      </w:r>
+      <w:proofErr w:type="gramStart"/>
+      <w:r>
+        <w:t>la columnas</w:t>
+      </w:r>
+      <w:proofErr w:type="gramEnd"/>
+    </w:p>
+    <w:p>
+      <w:pPr>
+        <w:tabs>
+          <w:tab w:val="left" w:pos="660"/>
+        </w:tabs>
+      </w:pPr>
+      <w:r>
+        <w:t xml:space="preserve">  - grid-template-rows: permite definir el tamaño y cantidad de filas. Si uso porcentajes es para el alto de la celda o del alto de la celda. Si definimos sólo una fila, la otra se adapta al contenido.   Aunque algunos espacios no estén utilizados, el espacio se guarda si defino una fila. Define el height de </w:t>
+      </w:r>
+      <w:proofErr w:type="gramStart"/>
+      <w:r>
+        <w:t>la filas</w:t>
+      </w:r>
+      <w:proofErr w:type="gramEnd"/>
+    </w:p>
+    <w:p>
+      <w:pPr>
+        <w:tabs>
+          <w:tab w:val="left" w:pos="660"/>
+        </w:tabs>
+      </w:pPr>
+      <w:r>
+        <w:t>*/</w:t>
+      </w:r>
+    </w:p>
+    <w:p>
+      <w:pPr>
+        <w:tabs>
+          <w:tab w:val="left" w:pos="660"/>
+        </w:tabs>
+      </w:pPr>
+      <w:r>
+        <w:t>TEMA 75</w:t>
+      </w:r>
+    </w:p>
+    <w:p>
+      <w:pPr>
+        <w:tabs>
+          <w:tab w:val="left" w:pos="660"/>
+        </w:tabs>
+      </w:pPr>
+      <w:r>
+        <w:t>/*</w:t>
+      </w:r>
+    </w:p>
+    <w:p>
+      <w:pPr>
+        <w:tabs>
+          <w:tab w:val="left" w:pos="660"/>
+        </w:tabs>
+      </w:pPr>
+      <w:r>
+        <w:t>  UNIDADES AUTO Y FR</w:t>
+      </w:r>
+    </w:p>
+    <w:p>
+      <w:pPr>
+        <w:tabs>
+          <w:tab w:val="left" w:pos="660"/>
+        </w:tabs>
+      </w:pPr>
+      <w:r>
+        <w:t xml:space="preserve">  - Auto: la celda se estira para ocupar todo el espacio. Una cosa es el tamaño de la columna y otra muy distinta es el tamaño del hijo, el tamaño reservado es el de la celda, el tamaño del item puede no ocupar toda esa celda. El esapcio disponible se calcula por el cntenido de las cajas. Si le pongo auto a más de una columna, el espacio disponible es el que queda luego de quitale el espacio que ocupa el contenido de hijo y ese espacio lo reparten entre las columnas que tengan auto. Se calcula el min-content de las cajas y el espacio de la grid que sobre se distribuye entre las columnas a las que le dimos auto en grid-template-columns. Primer se asegura que el contenido de </w:t>
+      </w:r>
+      <w:proofErr w:type="gramStart"/>
+      <w:r>
+        <w:t>todos las cajas</w:t>
+      </w:r>
+      <w:proofErr w:type="gramEnd"/>
+      <w:r>
+        <w:t xml:space="preserve"> entre y lo que sobra es lo que reparte entre las que tienen auto</w:t>
+      </w:r>
+    </w:p>
+    <w:p>
+      <w:pPr>
+        <w:tabs>
+          <w:tab w:val="left" w:pos="660"/>
+        </w:tabs>
+      </w:pPr>
+      <w:r>
+        <w:t>  En rows funciona igual que en columns</w:t>
+      </w:r>
+    </w:p>
+    <w:p>
+      <w:pPr>
+        <w:tabs>
+          <w:tab w:val="left" w:pos="660"/>
+        </w:tabs>
+      </w:pPr>
+      <w:r>
+        <w:t>  - fr: si le pongo 1fr, ocupa todo el ancho disponible, si se lo pongo a todas las columnas, ya no le importa más el contenido. No se aplica restando el min-content, sino que se aplica tomando en cuenta el width total. Si el contenido ocupa todo el ancho de la celda entonces está se estira, porque el valor dado se toma cómo el mínimo. Representa una fracción de espacio de la grid y actúa como flex-grow</w:t>
+      </w:r>
+    </w:p>
+    <w:p>
+      <w:pPr>
+        <w:tabs>
+          <w:tab w:val="left" w:pos="660"/>
+        </w:tabs>
+      </w:pPr>
+      <w:r>
+        <w:t>  Mientras auto quita el contenido mínimo, 1fr no lo hace.</w:t>
+      </w:r>
+    </w:p>
+    <w:p>
+      <w:pPr>
+        <w:tabs>
+          <w:tab w:val="left" w:pos="660"/>
+        </w:tabs>
+      </w:pPr>
+      <w:r>
+        <w:t>  fr se usa mucho más que auto porque divide a todas por igual y nos da una visión más certera de las proporciones que está tomando.</w:t>
+      </w:r>
+    </w:p>
+    <w:p>
+      <w:pPr>
+        <w:tabs>
+          <w:tab w:val="left" w:pos="660"/>
+        </w:tabs>
+      </w:pPr>
+      <w:r>
+        <w:t>*/</w:t>
+      </w:r>
+    </w:p>
+    <w:p>
+      <w:pPr>
+        <w:tabs>
+          <w:tab w:val="left" w:pos="660"/>
+        </w:tabs>
+      </w:pPr>
+      <w:r>
+        <w:t>TEMA 76</w:t>
+      </w:r>
+    </w:p>
+    <w:p>
+      <w:pPr>
+        <w:tabs>
+          <w:tab w:val="left" w:pos="660"/>
+        </w:tabs>
+      </w:pPr>
+      <w:r>
+        <w:t>/*</w:t>
+      </w:r>
+    </w:p>
+    <w:p>
+      <w:pPr>
+        <w:tabs>
+          <w:tab w:val="left" w:pos="660"/>
+        </w:tabs>
+      </w:pPr>
+      <w:r>
+        <w:t xml:space="preserve">  </w:t>
+      </w:r>
+      <w:proofErr w:type="gramStart"/>
+      <w:r>
+        <w:t>REPEAT(</w:t>
+      </w:r>
+      <w:proofErr w:type="gramEnd"/>
+      <w:r>
+        <w:t>) Y MINMAX()</w:t>
+      </w:r>
+    </w:p>
+    <w:p>
+      <w:pPr>
+        <w:tabs>
+          <w:tab w:val="left" w:pos="660"/>
+        </w:tabs>
+      </w:pPr>
+      <w:r>
+        <w:t xml:space="preserve">  </w:t>
+      </w:r>
+      <w:proofErr w:type="gramStart"/>
+      <w:r>
+        <w:t>REPEAT(</w:t>
+      </w:r>
+      <w:proofErr w:type="gramEnd"/>
+      <w:r>
+        <w:t>) nos sirve para evitar repetir siempre la misma expresión o las mismas expresiones</w:t>
+      </w:r>
+    </w:p>
+    <w:p>
+      <w:pPr>
+        <w:tabs>
+          <w:tab w:val="left" w:pos="660"/>
+        </w:tabs>
+      </w:pPr>
+      <w:r>
+        <w:t xml:space="preserve">  </w:t>
+      </w:r>
+      <w:proofErr w:type="gramStart"/>
+      <w:r>
+        <w:t>repeat(</w:t>
+      </w:r>
+      <w:proofErr w:type="gramEnd"/>
+      <w:r>
+        <w:t>cantidadveces, expresión)</w:t>
+      </w:r>
+    </w:p>
+    <w:p>
+      <w:pPr>
+        <w:tabs>
+          <w:tab w:val="left" w:pos="660"/>
+        </w:tabs>
+      </w:pPr>
+      <w:r>
+        <w:t>  Repite sólo lo que se encuenra entre los paréntesis, puedo poner otro valor delante o detrás del repeat</w:t>
+      </w:r>
+    </w:p>
+    <w:p>
+      <w:pPr>
+        <w:tabs>
+          <w:tab w:val="left" w:pos="660"/>
+        </w:tabs>
+      </w:pPr>
+      <w:r>
+        <w:t>  También se pueden repetir patrones</w:t>
+      </w:r>
+    </w:p>
+    <w:p>
+      <w:pPr>
+        <w:tabs>
+          <w:tab w:val="left" w:pos="660"/>
+        </w:tabs>
+      </w:pPr>
+      <w:r>
+        <w:t xml:space="preserve">  </w:t>
+      </w:r>
+      <w:proofErr w:type="gramStart"/>
+      <w:r>
+        <w:t>repeat(</w:t>
+      </w:r>
+      <w:proofErr w:type="gramEnd"/>
+      <w:r>
+        <w:t>3, 1fr 2fr)</w:t>
+      </w:r>
+    </w:p>
+    <w:p>
+      <w:pPr>
+        <w:tabs>
+          <w:tab w:val="left" w:pos="660"/>
+        </w:tabs>
+      </w:pPr>
+      <w:r>
+        <w:t>  Esta es una forma interesante de ir cambiando varios valores de una sola vez</w:t>
+      </w:r>
+    </w:p>
+    <w:p>
+      <w:pPr>
+        <w:tabs>
+          <w:tab w:val="left" w:pos="660"/>
+        </w:tabs>
+      </w:pPr>
+    </w:p>
+    <w:p>
+      <w:pPr>
+        <w:tabs>
+          <w:tab w:val="left" w:pos="660"/>
+        </w:tabs>
+      </w:pPr>
+      <w:r>
+        <w:t xml:space="preserve">  </w:t>
+      </w:r>
+      <w:proofErr w:type="gramStart"/>
+      <w:r>
+        <w:t>MINMAX(</w:t>
+      </w:r>
+      <w:proofErr w:type="gramEnd"/>
+      <w:r>
+        <w:t>) es para darle un mínimo o un máximo a una columna. Va a decir toda la columna va a tener un mínimo de... y un máximo de...</w:t>
+      </w:r>
+    </w:p>
+    <w:p>
+      <w:pPr>
+        <w:tabs>
+          <w:tab w:val="left" w:pos="660"/>
+        </w:tabs>
+      </w:pPr>
+      <w:r>
+        <w:t>  SE USA</w:t>
+      </w:r>
+    </w:p>
+    <w:p>
+      <w:pPr>
+        <w:tabs>
+          <w:tab w:val="left" w:pos="660"/>
+        </w:tabs>
+      </w:pPr>
+      <w:r>
+        <w:t xml:space="preserve">  </w:t>
+      </w:r>
+      <w:proofErr w:type="gramStart"/>
+      <w:r>
+        <w:t>minmax(</w:t>
+      </w:r>
+      <w:proofErr w:type="gramEnd"/>
+      <w:r>
+        <w:t>valormínimo, valormaximo)</w:t>
+      </w:r>
+    </w:p>
+    <w:p>
+      <w:pPr>
+        <w:tabs>
+          <w:tab w:val="left" w:pos="660"/>
+        </w:tabs>
+      </w:pPr>
+      <w:r>
+        <w:t>  Es como usar min-width y max-</w:t>
+      </w:r>
+      <w:proofErr w:type="gramStart"/>
+      <w:r>
+        <w:t>width</w:t>
+      </w:r>
+      <w:proofErr w:type="gramEnd"/>
+      <w:r>
+        <w:t xml:space="preserve"> pero en lugar de ponerselo a un elemento se lo ponemos a toda la columna</w:t>
+      </w:r>
+    </w:p>
+    <w:p>
+      <w:pPr>
+        <w:tabs>
+          <w:tab w:val="left" w:pos="660"/>
+        </w:tabs>
+      </w:pPr>
+      <w:r>
+        <w:t>  Se pueden combinar estos dos valores</w:t>
+      </w:r>
+    </w:p>
+    <w:p>
+      <w:pPr>
+        <w:tabs>
+          <w:tab w:val="left" w:pos="660"/>
+        </w:tabs>
+      </w:pPr>
+      <w:r>
+        <w:t>  */</w:t>
+      </w:r>
+    </w:p>
+    <w:p>
+      <w:pPr>
+        <w:tabs>
+          <w:tab w:val="left" w:pos="660"/>
+        </w:tabs>
+      </w:pPr>
+      <w:r>
+        <w:t>TEMA 77</w:t>
+      </w:r>
+    </w:p>
+    <w:p>
+      <w:pPr>
+        <w:tabs>
+          <w:tab w:val="left" w:pos="660"/>
+        </w:tabs>
+      </w:pPr>
+      <w:r>
+        <w:t>/*</w:t>
+      </w:r>
+    </w:p>
+    <w:p>
+      <w:pPr>
+        <w:tabs>
+          <w:tab w:val="left" w:pos="660"/>
+        </w:tabs>
+      </w:pPr>
+      <w:r>
+        <w:t>  GRID IMPLÍCITO Y EXPLÍCITO</w:t>
+      </w:r>
+    </w:p>
+    <w:p>
+      <w:pPr>
+        <w:tabs>
+          <w:tab w:val="left" w:pos="660"/>
+        </w:tabs>
+      </w:pPr>
+      <w:r>
+        <w:t>  GRID EXPLÍCITO es aquello que nosotros ya definimos, ya le dimos los tamaños y lo definimos explícitamente</w:t>
+      </w:r>
+    </w:p>
+    <w:p>
+      <w:pPr>
+        <w:tabs>
+          <w:tab w:val="left" w:pos="660"/>
+        </w:tabs>
+      </w:pPr>
+      <w:r>
+        <w:t xml:space="preserve">  GRID IMPLÍCITO grid trata a todos los elementos como parte de su grilla, si nosotros estamos creando elementos que son parte de la grilla, grilla tienen que hacer algo con esos elementos, lo que va a hacer es agregar filas, las columnas ya las </w:t>
+      </w:r>
+      <w:proofErr w:type="gramStart"/>
+      <w:r>
+        <w:t>definimos</w:t>
+      </w:r>
+      <w:proofErr w:type="gramEnd"/>
+      <w:r>
+        <w:t xml:space="preserve"> pero no dimos un alto a esas filas, lo que hace es que se adapte al total del contenido y a la grilla</w:t>
+      </w:r>
+    </w:p>
+    <w:p>
+      <w:pPr>
+        <w:tabs>
+          <w:tab w:val="left" w:pos="660"/>
+        </w:tabs>
+      </w:pPr>
+      <w:r>
+        <w:t>  - grid-auto-rows le dice a la grilla el alto que deben tener todas las filas que se creen automáticamente</w:t>
+      </w:r>
+    </w:p>
+    <w:p>
+      <w:pPr>
+        <w:tabs>
+          <w:tab w:val="left" w:pos="660"/>
+        </w:tabs>
+      </w:pPr>
+      <w:r>
+        <w:t xml:space="preserve">  Lo único que se crea automáticamente son las filas, las columnas no, si definimos </w:t>
+      </w:r>
+      <w:proofErr w:type="gramStart"/>
+      <w:r>
+        <w:t>al cantidad</w:t>
+      </w:r>
+      <w:proofErr w:type="gramEnd"/>
+      <w:r>
+        <w:t>, se va a mantener</w:t>
+      </w:r>
+    </w:p>
+    <w:p>
+      <w:pPr>
+        <w:tabs>
+          <w:tab w:val="left" w:pos="660"/>
+        </w:tabs>
+      </w:pPr>
+      <w:r>
+        <w:t>  Se puede cambiar la dirección de los ejes para que en lugar de que se creen filas, se creen columnas</w:t>
+      </w:r>
+    </w:p>
+    <w:p>
+      <w:pPr>
+        <w:tabs>
+          <w:tab w:val="left" w:pos="660"/>
+        </w:tabs>
+      </w:pPr>
+      <w:r>
+        <w:t>  - grid-auto-flow: columns va a permitir que se creen columnas automáticamente en lugar de fila. ESta propiedad dice ahora vas a seguir el flujo de columans</w:t>
+      </w:r>
+    </w:p>
+    <w:p>
+      <w:pPr>
+        <w:tabs>
+          <w:tab w:val="left" w:pos="660"/>
+        </w:tabs>
+      </w:pPr>
+      <w:r>
+        <w:t>  Por defecto viene en row</w:t>
+      </w:r>
+    </w:p>
+    <w:p>
+      <w:pPr>
+        <w:tabs>
+          <w:tab w:val="left" w:pos="660"/>
+        </w:tabs>
+      </w:pPr>
+      <w:r>
+        <w:t xml:space="preserve">  - dense sirve para rellenar la cuadrícula, es muy </w:t>
+      </w:r>
+      <w:proofErr w:type="gramStart"/>
+      <w:r>
+        <w:t>usado,por</w:t>
+      </w:r>
+      <w:proofErr w:type="gramEnd"/>
+      <w:r>
+        <w:t xml:space="preserve"> ejemplo para crear galería de imagenes, ya lo vamos a ver</w:t>
+      </w:r>
+    </w:p>
+    <w:p>
+      <w:pPr>
+        <w:tabs>
+          <w:tab w:val="left" w:pos="660"/>
+        </w:tabs>
+      </w:pPr>
+      <w:r>
+        <w:t>  - grid-auto-columns va a modificar el ancho de esas columnas que se crean automáticamente</w:t>
+      </w:r>
+    </w:p>
+    <w:p>
+      <w:pPr>
+        <w:tabs>
+          <w:tab w:val="left" w:pos="660"/>
+        </w:tabs>
+      </w:pPr>
+      <w:r>
+        <w:t>  Ahora cada nuevo elemento que agregamos en lugar de ponerse en fila se pone en columna</w:t>
+      </w:r>
+    </w:p>
+    <w:p>
+      <w:pPr>
+        <w:tabs>
+          <w:tab w:val="left" w:pos="660"/>
+        </w:tabs>
+      </w:pPr>
+      <w:r>
+        <w:t>*/</w:t>
+      </w:r>
+    </w:p>
+    <w:p>
+      <w:pPr>
+        <w:tabs>
+          <w:tab w:val="left" w:pos="660"/>
+        </w:tabs>
+      </w:pPr>
+      <w:r>
+        <w:t>TEMA 78</w:t>
+      </w:r>
+    </w:p>
+    <w:p>
+      <w:pPr>
+        <w:tabs>
+          <w:tab w:val="left" w:pos="660"/>
+        </w:tabs>
+      </w:pPr>
       <w:bookmarkStart w:id="0" w:name="_GoBack"/>
       <w:bookmarkEnd w:id="0"/>
-      <w:r>
-        <w:t xml:space="preserve"> Lo primero que hacemos es crear un contexto en el que podemos trabajar con filas y columnas. Creamos un entorno en el que le decimos al navegador que vamos a trabajar con filas y columnas</w:t>
-      </w:r>
-    </w:p>
-    <w:p>
-      <w:pPr>
-        <w:tabs>
-          <w:tab w:val="left" w:pos="660"/>
-        </w:tabs>
-      </w:pPr>
-      <w:r>
-        <w:t>  Si definimos una grid y no ponemos nada cada hijo se va a convertir en una fila implícita</w:t>
-      </w:r>
-    </w:p>
-    <w:p>
-      <w:pPr>
-        <w:tabs>
-          <w:tab w:val="left" w:pos="660"/>
-        </w:tabs>
-      </w:pPr>
-      <w:r>
-        <w:t>  Cuando usamos grid los no hay colpaso de márgenes y sí se van a sumar los dos márgenes de las dos filas o columnas adyascentes</w:t>
-      </w:r>
-    </w:p>
-    <w:p>
-      <w:pPr>
-        <w:tabs>
-          <w:tab w:val="left" w:pos="660"/>
-        </w:tabs>
-      </w:pPr>
-      <w:r>
-        <w:t>  Si aplico display grid al contenedor los elementos siguen ubicandose uno al lado del otro sin importar que a cada item le puse un display inline-bloc, que deberí formar dos columnas al cambiarles también el ancho.</w:t>
-      </w:r>
-    </w:p>
-    <w:p>
-      <w:pPr>
-        <w:tabs>
-          <w:tab w:val="left" w:pos="660"/>
-        </w:tabs>
-      </w:pPr>
-      <w:r>
-        <w:t xml:space="preserve">  Cuando asignamos display grid se crea una grilla con una sola columna y cada hijo formando una fila que ocupa una celda </w:t>
-      </w:r>
-    </w:p>
-    <w:p>
-      <w:pPr>
-        <w:tabs>
-          <w:tab w:val="left" w:pos="660"/>
-        </w:tabs>
-      </w:pPr>
-      <w:r>
-        <w:t>  diferente</w:t>
-      </w:r>
-    </w:p>
-    <w:p>
-      <w:pPr>
-        <w:tabs>
-          <w:tab w:val="left" w:pos="660"/>
-        </w:tabs>
-      </w:pPr>
-      <w:r>
-        <w:t>  Tanto flexbox como grid manejan sus ejes principales en el sentido de la escitura</w:t>
-      </w:r>
-    </w:p>
-    <w:p>
-      <w:pPr>
-        <w:tabs>
-          <w:tab w:val="left" w:pos="660"/>
-        </w:tabs>
-      </w:pPr>
-      <w:r>
-        <w:t>  PROPIEDADES</w:t>
-      </w:r>
-    </w:p>
-    <w:p>
-      <w:pPr>
-        <w:tabs>
-          <w:tab w:val="left" w:pos="660"/>
-        </w:tabs>
-      </w:pPr>
-      <w:r>
-        <w:t xml:space="preserve">  - grid-template-columns: me pide que indique la medida de la columna, sólo me pide medidas. Ejemplo si le digo 200px, esto es lo que va a medir cada columna, si no le ponemos nada le estamos diciendo que la columna va a ocupar todo lo que ocupe la grilla, para indicar cuantas columnas tengo que poner una medida al lado de la otra. También podemos usar porcentajes, esto va a hacer que esa celda o celdas crezca, haciéndola dinámica. Podemos usar todas las unidades que vimos. Define el width de </w:t>
-      </w:r>
-      <w:proofErr w:type="gramStart"/>
-      <w:r>
-        <w:t>la columnas</w:t>
-      </w:r>
-      <w:proofErr w:type="gramEnd"/>
-    </w:p>
-    <w:p>
-      <w:pPr>
-        <w:tabs>
-          <w:tab w:val="left" w:pos="660"/>
-        </w:tabs>
-      </w:pPr>
-      <w:r>
-        <w:t xml:space="preserve">  - grid-template-rows: permite definir el tamaño y cantidad de filas. Si uso porcentajes es para el alto de la celda o del alto de la celda. Si definimos sólo una fila, la otra se adapta al contenido.   Aunque algunos espacios no estén utilizados, el espacio se guarda si defino una fila. Define el height de </w:t>
-      </w:r>
-      <w:proofErr w:type="gramStart"/>
-      <w:r>
-        <w:t>la filas</w:t>
-      </w:r>
-      <w:proofErr w:type="gramEnd"/>
-    </w:p>
-    <w:p>
-      <w:pPr>
-        <w:tabs>
-          <w:tab w:val="left" w:pos="660"/>
-        </w:tabs>
-      </w:pPr>
-      <w:r>
-        <w:t>*/</w:t>
-      </w:r>
-    </w:p>
-    <w:p>
-      <w:pPr>
-        <w:tabs>
-          <w:tab w:val="left" w:pos="660"/>
-        </w:tabs>
-      </w:pPr>
-      <w:r>
-        <w:t>TEMA 75</w:t>
-      </w:r>
-    </w:p>
-    <w:p>
-      <w:pPr>
-        <w:tabs>
-          <w:tab w:val="left" w:pos="660"/>
-        </w:tabs>
-      </w:pPr>
     </w:p>
     <w:p>
       <w:pPr>

</xml_diff>

<commit_message>
Trabajando con Grid Dinámica y Responsive
</commit_message>
<xml_diff>
--- a/Curso HTML y CSS desde Certo - Teoria.docx
+++ b/Curso HTML y CSS desde Certo - Teoria.docx
@@ -17740,6 +17740,137 @@
           <w:tab w:val="left" w:pos="660"/>
         </w:tabs>
       </w:pPr>
+      <w:r>
+        <w:t>/*</w:t>
+      </w:r>
+    </w:p>
+    <w:p>
+      <w:pPr>
+        <w:tabs>
+          <w:tab w:val="left" w:pos="660"/>
+        </w:tabs>
+      </w:pPr>
+      <w:r>
+        <w:t>  GRID GAP</w:t>
+      </w:r>
+    </w:p>
+    <w:p>
+      <w:pPr>
+        <w:tabs>
+          <w:tab w:val="left" w:pos="660"/>
+        </w:tabs>
+      </w:pPr>
+      <w:r>
+        <w:t>  Es la separación entre elementos</w:t>
+      </w:r>
+    </w:p>
+    <w:p>
+      <w:pPr>
+        <w:tabs>
+          <w:tab w:val="left" w:pos="660"/>
+        </w:tabs>
+      </w:pPr>
+      <w:r>
+        <w:t>  - gap esta es la forma correcta de crear separaciones entre elementos porque solo nos separa los elementos entre sí, no con el borde del contenedor ni nada así. Este es un shorthand para las dos siguientes</w:t>
+      </w:r>
+    </w:p>
+    <w:p>
+      <w:pPr>
+        <w:tabs>
+          <w:tab w:val="left" w:pos="660"/>
+        </w:tabs>
+      </w:pPr>
+      <w:r>
+        <w:t>  SE USA</w:t>
+      </w:r>
+    </w:p>
+    <w:p>
+      <w:pPr>
+        <w:tabs>
+          <w:tab w:val="left" w:pos="660"/>
+        </w:tabs>
+      </w:pPr>
+      <w:r>
+        <w:t>  gap: row column</w:t>
+      </w:r>
+    </w:p>
+    <w:p>
+      <w:pPr>
+        <w:tabs>
+          <w:tab w:val="left" w:pos="660"/>
+        </w:tabs>
+      </w:pPr>
+      <w:r>
+        <w:t>  - column-gap separa las columnas</w:t>
+      </w:r>
+    </w:p>
+    <w:p>
+      <w:pPr>
+        <w:tabs>
+          <w:tab w:val="left" w:pos="660"/>
+        </w:tabs>
+      </w:pPr>
+      <w:r>
+        <w:t>  - row-gap separa las filas</w:t>
+      </w:r>
+    </w:p>
+    <w:p>
+      <w:pPr>
+        <w:tabs>
+          <w:tab w:val="left" w:pos="660"/>
+        </w:tabs>
+      </w:pPr>
+      <w:r>
+        <w:t>  Para que también se separe del borde del contenedor se le da al padre un padding igual al gap</w:t>
+      </w:r>
+    </w:p>
+    <w:p>
+      <w:pPr>
+        <w:tabs>
+          <w:tab w:val="left" w:pos="660"/>
+        </w:tabs>
+      </w:pPr>
+      <w:r>
+        <w:t>  No es común utilizar el padding, es raro, pero si tiene sentido lo pueden utilizar, el padding sólo lo utilizaríamos si queremos que resalte un borde, por un tema estético</w:t>
+      </w:r>
+    </w:p>
+    <w:p>
+      <w:pPr>
+        <w:tabs>
+          <w:tab w:val="left" w:pos="660"/>
+        </w:tabs>
+      </w:pPr>
+      <w:r>
+        <w:t xml:space="preserve">  Cuantas menos media queries, cuantas menos capas de </w:t>
+      </w:r>
+      <w:proofErr w:type="gramStart"/>
+      <w:r>
+        <w:t>complejidad  tengan</w:t>
+      </w:r>
+      <w:proofErr w:type="gramEnd"/>
+      <w:r>
+        <w:t xml:space="preserve"> que usar es mejor</w:t>
+      </w:r>
+    </w:p>
+    <w:p>
+      <w:pPr>
+        <w:tabs>
+          <w:tab w:val="left" w:pos="660"/>
+        </w:tabs>
+      </w:pPr>
+      <w:r>
+        <w:t>*/</w:t>
+      </w:r>
+    </w:p>
+    <w:p>
+      <w:pPr>
+        <w:tabs>
+          <w:tab w:val="left" w:pos="660"/>
+        </w:tabs>
+      </w:pPr>
+      <w:r>
+        <w:t>TEMA 79</w:t>
+      </w:r>
       <w:bookmarkStart w:id="0" w:name="_GoBack"/>
       <w:bookmarkEnd w:id="0"/>
     </w:p>

</xml_diff>

<commit_message>
Trabajando con Grid Flow Dense
</commit_message>
<xml_diff>
--- a/Curso HTML y CSS desde Certo - Teoria.docx
+++ b/Curso HTML y CSS desde Certo - Teoria.docx
@@ -17871,6 +17871,525 @@
       <w:r>
         <w:t>TEMA 79</w:t>
       </w:r>
+    </w:p>
+    <w:p>
+      <w:pPr>
+        <w:tabs>
+          <w:tab w:val="left" w:pos="660"/>
+        </w:tabs>
+      </w:pPr>
+      <w:r>
+        <w:t xml:space="preserve">  </w:t>
+      </w:r>
+      <w:r>
+        <w:t>/*</w:t>
+      </w:r>
+    </w:p>
+    <w:p>
+      <w:pPr>
+        <w:tabs>
+          <w:tab w:val="left" w:pos="660"/>
+        </w:tabs>
+      </w:pPr>
+      <w:r>
+        <w:t>  GRID DINÁMICO (Y RESPONSIVE)</w:t>
+      </w:r>
+    </w:p>
+    <w:p>
+      <w:pPr>
+        <w:tabs>
+          <w:tab w:val="left" w:pos="660"/>
+        </w:tabs>
+      </w:pPr>
+      <w:r>
+        <w:t>  GRID ESTÁTICA lo que vimos hasta ahora es un grid estático porque no importa lo que digamos o hagamos no se va a ajustar a distintas medidas y tamaños. Mantienen siempre la misma cantidad de columnas, la misma cantidad de filar</w:t>
+      </w:r>
+    </w:p>
+    <w:p>
+      <w:pPr>
+        <w:tabs>
+          <w:tab w:val="left" w:pos="660"/>
+        </w:tabs>
+      </w:pPr>
+      <w:r>
+        <w:t>  GRID DINÁMICA sin impotar el tamaño se va modificando</w:t>
+      </w:r>
+    </w:p>
+    <w:p>
+      <w:pPr>
+        <w:tabs>
+          <w:tab w:val="left" w:pos="660"/>
+        </w:tabs>
+      </w:pPr>
+      <w:r>
+        <w:t xml:space="preserve">  Con el repeat tenemos dos valores muy importantes </w:t>
+      </w:r>
+    </w:p>
+    <w:p>
+      <w:pPr>
+        <w:tabs>
+          <w:tab w:val="left" w:pos="660"/>
+        </w:tabs>
+      </w:pPr>
+      <w:r>
+        <w:t>  - auto-fit ajusta os elementos. Con grid-auto-flow en row hace una especie de wrap y va subiendo o bajando los elementos dentro de la grid, se adapta, y hasta acá no hay diferencia con auto-fill, en los dos casos si le damos un solo valor está bien, la forma de funcionar es igual. Cuando usamos fr en el minmax es donde se crean y descrean columnas cuando el espacio alcanza para hacerlo.</w:t>
+      </w:r>
+    </w:p>
+    <w:p>
+      <w:pPr>
+        <w:tabs>
+          <w:tab w:val="left" w:pos="660"/>
+        </w:tabs>
+      </w:pPr>
+      <w:r>
+        <w:t xml:space="preserve">  - auto-fill literalmente rellena. Cuando hay muchos elementos no hay diferencia entre los dos auto-fit y auto-fil. La diferencia varía cuando hay pocos elementos. Esta opción crea columnas para ir rellenando el </w:t>
+      </w:r>
+      <w:proofErr w:type="gramStart"/>
+      <w:r>
+        <w:t>espacio</w:t>
+      </w:r>
+      <w:proofErr w:type="gramEnd"/>
+      <w:r>
+        <w:t xml:space="preserve"> aunque no haya elementos, caso en el que deja el espacio reservado en blanco. Mientras auto-fill rellena, auto-fit adapta los elementos</w:t>
+      </w:r>
+    </w:p>
+    <w:p>
+      <w:pPr>
+        <w:tabs>
+          <w:tab w:val="left" w:pos="660"/>
+        </w:tabs>
+      </w:pPr>
+      <w:r>
+        <w:t>  Usar auto-fit puede servir para centrar contenido de elementos en la página</w:t>
+      </w:r>
+    </w:p>
+    <w:p>
+      <w:pPr>
+        <w:tabs>
+          <w:tab w:val="left" w:pos="660"/>
+        </w:tabs>
+      </w:pPr>
+      <w:r>
+        <w:t>  Usar auto-fill para trabajar con imágenes o resultados de búsquedas</w:t>
+      </w:r>
+    </w:p>
+    <w:p>
+      <w:pPr>
+        <w:tabs>
+          <w:tab w:val="left" w:pos="660"/>
+        </w:tabs>
+      </w:pPr>
+      <w:r>
+        <w:t>*/</w:t>
+      </w:r>
+    </w:p>
+    <w:p>
+      <w:pPr>
+        <w:tabs>
+          <w:tab w:val="left" w:pos="660"/>
+        </w:tabs>
+      </w:pPr>
+      <w:r>
+        <w:t>TEMA 80</w:t>
+      </w:r>
+    </w:p>
+    <w:p>
+      <w:pPr>
+        <w:tabs>
+          <w:tab w:val="left" w:pos="660"/>
+        </w:tabs>
+      </w:pPr>
+      <w:r>
+        <w:t>/*</w:t>
+      </w:r>
+    </w:p>
+    <w:p>
+      <w:pPr>
+        <w:tabs>
+          <w:tab w:val="left" w:pos="660"/>
+        </w:tabs>
+      </w:pPr>
+      <w:r>
+        <w:t>  GRID COLUMN Y GRID ROW</w:t>
+      </w:r>
+    </w:p>
+    <w:p>
+      <w:pPr>
+        <w:tabs>
+          <w:tab w:val="left" w:pos="660"/>
+        </w:tabs>
+      </w:pPr>
+      <w:r>
+        <w:t>  Las líneas (grid lines) que se crean es las que se le indican más una porque, igual con las columnas, si tenemos cuatro hay cinco</w:t>
+      </w:r>
+    </w:p>
+    <w:p>
+      <w:pPr>
+        <w:tabs>
+          <w:tab w:val="left" w:pos="660"/>
+        </w:tabs>
+      </w:pPr>
+      <w:r>
+        <w:t>  En inspeccionar -&gt; elementos -&gt; grid -&gt; activamos la opción grid en un circulito y muestra el número de línea</w:t>
+      </w:r>
+    </w:p>
+    <w:p>
+      <w:pPr>
+        <w:tabs>
+          <w:tab w:val="left" w:pos="660"/>
+        </w:tabs>
+      </w:pPr>
+      <w:r>
+        <w:t xml:space="preserve">  Esto determina las posiciones, </w:t>
+      </w:r>
+    </w:p>
+    <w:p>
+      <w:pPr>
+        <w:tabs>
+          <w:tab w:val="left" w:pos="660"/>
+        </w:tabs>
+      </w:pPr>
+      <w:r>
+        <w:t>  - grid-column-start: número</w:t>
+      </w:r>
+    </w:p>
+    <w:p>
+      <w:pPr>
+        <w:tabs>
+          <w:tab w:val="left" w:pos="660"/>
+        </w:tabs>
+      </w:pPr>
+      <w:r>
+        <w:t>  - grid-row-start: número</w:t>
+      </w:r>
+    </w:p>
+    <w:p>
+      <w:pPr>
+        <w:tabs>
+          <w:tab w:val="left" w:pos="660"/>
+        </w:tabs>
+      </w:pPr>
+      <w:r>
+        <w:t xml:space="preserve">  el número indica donde comienza el objeto o celda, o a </w:t>
+      </w:r>
+      <w:proofErr w:type="gramStart"/>
+      <w:r>
+        <w:t>cual</w:t>
+      </w:r>
+      <w:proofErr w:type="gramEnd"/>
+      <w:r>
+        <w:t xml:space="preserve"> me estoy refiriendo, tanto en fila como en columna</w:t>
+      </w:r>
+    </w:p>
+    <w:p>
+      <w:pPr>
+        <w:tabs>
+          <w:tab w:val="left" w:pos="660"/>
+        </w:tabs>
+      </w:pPr>
+      <w:r>
+        <w:t xml:space="preserve">  - grid-column-end: </w:t>
+      </w:r>
+    </w:p>
+    <w:p>
+      <w:pPr>
+        <w:tabs>
+          <w:tab w:val="left" w:pos="660"/>
+        </w:tabs>
+      </w:pPr>
+      <w:r>
+        <w:t>  número o span número</w:t>
+      </w:r>
+    </w:p>
+    <w:p>
+      <w:pPr>
+        <w:tabs>
+          <w:tab w:val="left" w:pos="660"/>
+        </w:tabs>
+      </w:pPr>
+      <w:r>
+        <w:t xml:space="preserve">  - grid-row-end: </w:t>
+      </w:r>
+    </w:p>
+    <w:p>
+      <w:pPr>
+        <w:tabs>
+          <w:tab w:val="left" w:pos="660"/>
+        </w:tabs>
+      </w:pPr>
+      <w:r>
+        <w:t>  número o span número</w:t>
+      </w:r>
+    </w:p>
+    <w:p>
+      <w:pPr>
+        <w:tabs>
+          <w:tab w:val="left" w:pos="660"/>
+        </w:tabs>
+      </w:pPr>
+      <w:r>
+        <w:t xml:space="preserve">  En </w:t>
+      </w:r>
+      <w:proofErr w:type="gramStart"/>
+      <w:r>
+        <w:t>ambos caso</w:t>
+      </w:r>
+      <w:proofErr w:type="gramEnd"/>
+      <w:r>
+        <w:t xml:space="preserve"> número indica donde termina el elemento, en qué línea termina el elemento o celda</w:t>
+      </w:r>
+    </w:p>
+    <w:p>
+      <w:pPr>
+        <w:tabs>
+          <w:tab w:val="left" w:pos="660"/>
+        </w:tabs>
+      </w:pPr>
+      <w:r>
+        <w:t>  También lo pueden resolver con object-fit: cover</w:t>
+      </w:r>
+    </w:p>
+    <w:p>
+      <w:pPr>
+        <w:tabs>
+          <w:tab w:val="left" w:pos="660"/>
+        </w:tabs>
+      </w:pPr>
+      <w:r>
+        <w:t>  height: 100%</w:t>
+      </w:r>
+    </w:p>
+    <w:p>
+      <w:pPr>
+        <w:tabs>
+          <w:tab w:val="left" w:pos="660"/>
+        </w:tabs>
+      </w:pPr>
+      <w:r>
+        <w:t>  Tenemos problemas de adaptación sólo con las imágenes, si usamos un div eso no pasa, entoences no debemos poner una imágen directamente sino dentro de un contenedor div y ajustar la imagen a él.</w:t>
+      </w:r>
+    </w:p>
+    <w:p>
+      <w:pPr>
+        <w:tabs>
+          <w:tab w:val="left" w:pos="660"/>
+        </w:tabs>
+      </w:pPr>
+      <w:r>
+        <w:t>  Con el div el resto de la grilla no se ve afectada</w:t>
+      </w:r>
+    </w:p>
+    <w:p>
+      <w:pPr>
+        <w:tabs>
+          <w:tab w:val="left" w:pos="660"/>
+        </w:tabs>
+      </w:pPr>
+      <w:r>
+        <w:t>  La imagen en el contenedor debe ponerse como background image</w:t>
+      </w:r>
+    </w:p>
+    <w:p>
+      <w:pPr>
+        <w:tabs>
+          <w:tab w:val="left" w:pos="660"/>
+        </w:tabs>
+      </w:pPr>
+      <w:r>
+        <w:t>  Crear un contenedo y poner la imagen dentro o como fondo</w:t>
+      </w:r>
+    </w:p>
+    <w:p>
+      <w:pPr>
+        <w:tabs>
+          <w:tab w:val="left" w:pos="660"/>
+        </w:tabs>
+      </w:pPr>
+      <w:r>
+        <w:t>  span número indica cuántos espacios se va a expandir el elemento, tanto en filas como en columnas. Se usa para no tener que cambiar todos los valores, cambiando sólo uno o dos es suficiente para desplazar el elemento dentro de la grilla</w:t>
+      </w:r>
+    </w:p>
+    <w:p>
+      <w:pPr>
+        <w:tabs>
+          <w:tab w:val="left" w:pos="660"/>
+        </w:tabs>
+      </w:pPr>
+      <w:r>
+        <w:t>  MEJOR FORMA DE HACERLO</w:t>
+      </w:r>
+    </w:p>
+    <w:p>
+      <w:pPr>
+        <w:tabs>
+          <w:tab w:val="left" w:pos="660"/>
+        </w:tabs>
+      </w:pPr>
+      <w:r>
+        <w:t xml:space="preserve">  Usar sólo </w:t>
+      </w:r>
+    </w:p>
+    <w:p>
+      <w:pPr>
+        <w:tabs>
+          <w:tab w:val="left" w:pos="660"/>
+        </w:tabs>
+        <w:rPr>
+          <w:lang w:val="en-US"/>
+        </w:rPr>
+      </w:pPr>
+      <w:r>
+        <w:t xml:space="preserve">  </w:t>
+      </w:r>
+      <w:r>
+        <w:rPr>
+          <w:lang w:val="en-US"/>
+        </w:rPr>
+        <w:t>grid-column: start/end</w:t>
+      </w:r>
+    </w:p>
+    <w:p>
+      <w:pPr>
+        <w:tabs>
+          <w:tab w:val="left" w:pos="660"/>
+        </w:tabs>
+        <w:rPr>
+          <w:lang w:val="en-US"/>
+        </w:rPr>
+      </w:pPr>
+      <w:r>
+        <w:rPr>
+          <w:lang w:val="en-US"/>
+        </w:rPr>
+        <w:t>  grid-row: start/end</w:t>
+      </w:r>
+    </w:p>
+    <w:p>
+      <w:pPr>
+        <w:tabs>
+          <w:tab w:val="left" w:pos="660"/>
+        </w:tabs>
+      </w:pPr>
+      <w:r>
+        <w:t>*/</w:t>
+      </w:r>
+    </w:p>
+    <w:p>
+      <w:pPr>
+        <w:tabs>
+          <w:tab w:val="left" w:pos="660"/>
+        </w:tabs>
+      </w:pPr>
+      <w:r>
+        <w:t>TEMA 81</w:t>
+      </w:r>
+    </w:p>
+    <w:p>
+      <w:pPr>
+        <w:tabs>
+          <w:tab w:val="left" w:pos="660"/>
+        </w:tabs>
+      </w:pPr>
+      <w:r>
+        <w:t>/*</w:t>
+      </w:r>
+    </w:p>
+    <w:p>
+      <w:pPr>
+        <w:tabs>
+          <w:tab w:val="left" w:pos="660"/>
+        </w:tabs>
+      </w:pPr>
+      <w:r>
+        <w:t>  GRID FLOW DENSE</w:t>
+      </w:r>
+    </w:p>
+    <w:p>
+      <w:pPr>
+        <w:tabs>
+          <w:tab w:val="left" w:pos="660"/>
+        </w:tabs>
+      </w:pPr>
+      <w:r>
+        <w:t>  Al usar span para grid column o grid row podemos tener problemas de que que rompa el layout al achicar o agrandar el dispositivo</w:t>
+      </w:r>
+    </w:p>
+    <w:p>
+      <w:pPr>
+        <w:tabs>
+          <w:tab w:val="left" w:pos="660"/>
+        </w:tabs>
+      </w:pPr>
+      <w:r>
+        <w:t>  Cuando usamos</w:t>
+      </w:r>
+    </w:p>
+    <w:p>
+      <w:pPr>
+        <w:tabs>
+          <w:tab w:val="left" w:pos="660"/>
+        </w:tabs>
+      </w:pPr>
+      <w:r>
+        <w:t>  grid-flow: dense</w:t>
+      </w:r>
+    </w:p>
+    <w:p>
+      <w:pPr>
+        <w:tabs>
+          <w:tab w:val="left" w:pos="660"/>
+        </w:tabs>
+      </w:pPr>
+      <w:r>
+        <w:t>  Se rellenan los espacios en blanco</w:t>
+      </w:r>
+    </w:p>
+    <w:p>
+      <w:pPr>
+        <w:tabs>
+          <w:tab w:val="left" w:pos="660"/>
+        </w:tabs>
+      </w:pPr>
+      <w:r>
+        <w:t>  No respeta el orden de los elementos, dice estos huecos vacíos hay que rellenarlos de alguna forma</w:t>
+      </w:r>
+    </w:p>
+    <w:p>
+      <w:pPr>
+        <w:tabs>
+          <w:tab w:val="left" w:pos="660"/>
+        </w:tabs>
+      </w:pPr>
+      <w:r>
+        <w:t>  Esta es la mejor solución, en realidad es la única solución nativa para resolver el problema de que se rompa la página</w:t>
+      </w:r>
+    </w:p>
+    <w:p>
+      <w:pPr>
+        <w:tabs>
+          <w:tab w:val="left" w:pos="660"/>
+        </w:tabs>
+      </w:pPr>
+      <w:r>
+        <w:t>*/</w:t>
+      </w:r>
+    </w:p>
+    <w:p>
+      <w:pPr>
+        <w:tabs>
+          <w:tab w:val="left" w:pos="660"/>
+        </w:tabs>
+      </w:pPr>
+      <w:r>
+        <w:t>TEMA 82</w:t>
+      </w:r>
+    </w:p>
+    <w:p>
+      <w:pPr>
+        <w:tabs>
+          <w:tab w:val="left" w:pos="660"/>
+        </w:tabs>
+      </w:pPr>
       <w:bookmarkStart w:id="0" w:name="_GoBack"/>
       <w:bookmarkEnd w:id="0"/>
     </w:p>
@@ -17880,9 +18399,6 @@
           <w:tab w:val="left" w:pos="660"/>
         </w:tabs>
       </w:pPr>
-      <w:r>
-        <w:t xml:space="preserve">  </w:t>
-      </w:r>
     </w:p>
     <w:p>
       <w:pPr>

</xml_diff>

<commit_message>
Trabajando con Grid Template Areas y Grid Area
</commit_message>
<xml_diff>
--- a/Curso HTML y CSS desde Certo - Teoria.docx
+++ b/Curso HTML y CSS desde Certo - Teoria.docx
@@ -18390,8 +18390,281 @@
           <w:tab w:val="left" w:pos="660"/>
         </w:tabs>
       </w:pPr>
+      <w:r>
+        <w:t>/*</w:t>
+      </w:r>
+    </w:p>
+    <w:p>
+      <w:pPr>
+        <w:tabs>
+          <w:tab w:val="left" w:pos="660"/>
+        </w:tabs>
+      </w:pPr>
+      <w:r>
+        <w:t>  GRID AREA</w:t>
+      </w:r>
+    </w:p>
+    <w:p>
+      <w:pPr>
+        <w:tabs>
+          <w:tab w:val="left" w:pos="660"/>
+        </w:tabs>
+      </w:pPr>
+      <w:r>
+        <w:t>  Nos permite crear un layout teórico donde le decimos al navegador en cuentas filas queremos dividir cada fila o darle un nombre que después le podemos reemplazar por un grid. Podemos asignar un elemento a un área específica que le dimos en grid</w:t>
+      </w:r>
+    </w:p>
+    <w:p>
+      <w:pPr>
+        <w:tabs>
+          <w:tab w:val="left" w:pos="660"/>
+        </w:tabs>
+        <w:rPr>
+          <w:lang w:val="en-US"/>
+        </w:rPr>
+      </w:pPr>
+      <w:r>
+        <w:t xml:space="preserve">  </w:t>
+      </w:r>
+      <w:r>
+        <w:rPr>
+          <w:lang w:val="en-US"/>
+        </w:rPr>
+        <w:t>USO</w:t>
+      </w:r>
+    </w:p>
+    <w:p>
+      <w:pPr>
+        <w:tabs>
+          <w:tab w:val="left" w:pos="660"/>
+        </w:tabs>
+        <w:rPr>
+          <w:lang w:val="en-US"/>
+        </w:rPr>
+      </w:pPr>
+      <w:r>
+        <w:rPr>
+          <w:lang w:val="en-US"/>
+        </w:rPr>
+        <w:t>  grid-area rowstart/rowend/columnstart/columnend</w:t>
+      </w:r>
+    </w:p>
+    <w:p>
+      <w:pPr>
+        <w:tabs>
+          <w:tab w:val="left" w:pos="660"/>
+        </w:tabs>
+        <w:rPr>
+          <w:lang w:val="en-US"/>
+        </w:rPr>
+      </w:pPr>
+      <w:r>
+        <w:rPr>
+          <w:lang w:val="en-US"/>
+        </w:rPr>
+        <w:t>  Ejemplo</w:t>
+      </w:r>
+    </w:p>
+    <w:p>
+      <w:pPr>
+        <w:tabs>
+          <w:tab w:val="left" w:pos="660"/>
+        </w:tabs>
+        <w:rPr>
+          <w:lang w:val="en-US"/>
+        </w:rPr>
+      </w:pPr>
+      <w:r>
+        <w:rPr>
+          <w:lang w:val="en-US"/>
+        </w:rPr>
+        <w:t>  grid-area: span 2 / span 3</w:t>
+      </w:r>
+    </w:p>
+    <w:p>
+      <w:pPr>
+        <w:tabs>
+          <w:tab w:val="left" w:pos="660"/>
+        </w:tabs>
+      </w:pPr>
+      <w:r>
+        <w:rPr>
+          <w:lang w:val="en-US"/>
+        </w:rPr>
+        <w:t xml:space="preserve">  </w:t>
+      </w:r>
+      <w:r>
+        <w:t xml:space="preserve">esto reemplaza a </w:t>
+      </w:r>
+    </w:p>
+    <w:p>
+      <w:pPr>
+        <w:tabs>
+          <w:tab w:val="left" w:pos="660"/>
+        </w:tabs>
+      </w:pPr>
+      <w:r>
+        <w:t>  grid-column: span 3;</w:t>
+      </w:r>
+    </w:p>
+    <w:p>
+      <w:pPr>
+        <w:tabs>
+          <w:tab w:val="left" w:pos="660"/>
+        </w:tabs>
+      </w:pPr>
+      <w:r>
+        <w:t>  grid-row: span 2;</w:t>
+      </w:r>
+    </w:p>
+    <w:p>
+      <w:pPr>
+        <w:tabs>
+          <w:tab w:val="left" w:pos="660"/>
+        </w:tabs>
+        <w:rPr>
+          <w:lang w:val="en-US"/>
+        </w:rPr>
+      </w:pPr>
+      <w:r>
+        <w:rPr>
+          <w:lang w:val="en-US"/>
+        </w:rPr>
+        <w:t>  Ejemplo</w:t>
+      </w:r>
+    </w:p>
+    <w:p>
+      <w:pPr>
+        <w:tabs>
+          <w:tab w:val="left" w:pos="660"/>
+        </w:tabs>
+        <w:rPr>
+          <w:lang w:val="en-US"/>
+        </w:rPr>
+      </w:pPr>
+      <w:r>
+        <w:rPr>
+          <w:lang w:val="en-US"/>
+        </w:rPr>
+        <w:t>    grid-template-areas: "header header header" "nav main aside" "footer footer footer</w:t>
+      </w:r>
+      <w:proofErr w:type="gramStart"/>
+      <w:r>
+        <w:rPr>
+          <w:lang w:val="en-US"/>
+        </w:rPr>
+        <w:t>" ;</w:t>
+      </w:r>
+      <w:proofErr w:type="gramEnd"/>
+    </w:p>
+    <w:p>
+      <w:pPr>
+        <w:tabs>
+          <w:tab w:val="left" w:pos="660"/>
+        </w:tabs>
+      </w:pPr>
+      <w:r>
+        <w:rPr>
+          <w:lang w:val="en-US"/>
+        </w:rPr>
+        <w:t xml:space="preserve">  </w:t>
+      </w:r>
+      <w:r>
+        <w:t>Tiene que haber una coincidencia, tiene que haber tres de cada uno</w:t>
+      </w:r>
+    </w:p>
+    <w:p>
+      <w:pPr>
+        <w:tabs>
+          <w:tab w:val="left" w:pos="660"/>
+        </w:tabs>
+      </w:pPr>
+      <w:r>
+        <w:t>  Delimita las columnas que van a ser usadas y la estructura de la grid</w:t>
+      </w:r>
+    </w:p>
+    <w:p>
+      <w:pPr>
+        <w:tabs>
+          <w:tab w:val="left" w:pos="660"/>
+        </w:tabs>
+      </w:pPr>
+      <w:r>
+        <w:t>  grid-area: header</w:t>
+      </w:r>
+    </w:p>
+    <w:p>
+      <w:pPr>
+        <w:tabs>
+          <w:tab w:val="left" w:pos="660"/>
+        </w:tabs>
+      </w:pPr>
+      <w:r>
+        <w:t xml:space="preserve">  por </w:t>
+      </w:r>
+      <w:proofErr w:type="gramStart"/>
+      <w:r>
+        <w:t>ejemplo</w:t>
+      </w:r>
+      <w:proofErr w:type="gramEnd"/>
+      <w:r>
+        <w:t xml:space="preserve"> indica el elemento que voy a posicionar</w:t>
+      </w:r>
+    </w:p>
+    <w:p>
+      <w:pPr>
+        <w:tabs>
+          <w:tab w:val="left" w:pos="660"/>
+        </w:tabs>
+      </w:pPr>
+      <w:r>
+        <w:t>  grid-template-areas define las áreas o secciones del layout</w:t>
+      </w:r>
+    </w:p>
+    <w:p>
+      <w:pPr>
+        <w:tabs>
+          <w:tab w:val="left" w:pos="660"/>
+        </w:tabs>
+      </w:pPr>
+      <w:r>
+        <w:t>  grid-area asigna cada área o sección a los elementos que van a estar allí</w:t>
+      </w:r>
+    </w:p>
+    <w:p>
+      <w:pPr>
+        <w:tabs>
+          <w:tab w:val="left" w:pos="660"/>
+        </w:tabs>
+      </w:pPr>
+      <w:r>
+        <w:t>  min-content es una forma de hacer que los elementos sean tan pequeños como su contenido lo permita, sin causar desbordamiento, y es especialmente útil en di</w:t>
+      </w:r>
+      <w:r>
+        <w:t>seños responsivos y cuadrículas</w:t>
+      </w:r>
       <w:bookmarkStart w:id="0" w:name="_GoBack"/>
       <w:bookmarkEnd w:id="0"/>
+      <w:r>
+        <w:t>.</w:t>
+      </w:r>
+    </w:p>
+    <w:p>
+      <w:pPr>
+        <w:tabs>
+          <w:tab w:val="left" w:pos="660"/>
+        </w:tabs>
+      </w:pPr>
+      <w:r>
+        <w:t>*/</w:t>
+      </w:r>
+    </w:p>
+    <w:p>
+      <w:pPr>
+        <w:tabs>
+          <w:tab w:val="left" w:pos="660"/>
+        </w:tabs>
+      </w:pPr>
     </w:p>
     <w:p>
       <w:pPr>

</xml_diff>

<commit_message>
Trabajando con Alineación con Grid
</commit_message>
<xml_diff>
--- a/Curso HTML y CSS desde Certo - Teoria.docx
+++ b/Curso HTML y CSS desde Certo - Teoria.docx
@@ -18643,28 +18643,579 @@
       <w:r>
         <w:t>seños responsivos y cuadrículas</w:t>
       </w:r>
+      <w:r>
+        <w:t>.</w:t>
+      </w:r>
+    </w:p>
+    <w:p>
+      <w:pPr>
+        <w:tabs>
+          <w:tab w:val="left" w:pos="660"/>
+        </w:tabs>
+      </w:pPr>
+      <w:r>
+        <w:t>*/</w:t>
+      </w:r>
+    </w:p>
+    <w:p>
+      <w:pPr>
+        <w:tabs>
+          <w:tab w:val="left" w:pos="660"/>
+        </w:tabs>
+      </w:pPr>
+      <w:r>
+        <w:t>TEMA 83</w:t>
+      </w:r>
+    </w:p>
+    <w:p>
+      <w:pPr>
+        <w:tabs>
+          <w:tab w:val="left" w:pos="660"/>
+        </w:tabs>
+      </w:pPr>
+      <w:r>
+        <w:t>/*</w:t>
+      </w:r>
+    </w:p>
+    <w:p>
+      <w:pPr>
+        <w:tabs>
+          <w:tab w:val="left" w:pos="660"/>
+        </w:tabs>
+      </w:pPr>
+      <w:r>
+        <w:t>  ALINEACIÓN CON GRID</w:t>
+      </w:r>
+    </w:p>
+    <w:p>
+      <w:pPr>
+        <w:tabs>
+          <w:tab w:val="left" w:pos="660"/>
+        </w:tabs>
+      </w:pPr>
+      <w:r>
+        <w:t>  Con grid no tenemos que preocuparnos por el main axis y esas cosas porque podmeos decirle la dirección como eje horizontal o eje vertical</w:t>
+      </w:r>
+    </w:p>
+    <w:p>
+      <w:pPr>
+        <w:tabs>
+          <w:tab w:val="left" w:pos="660"/>
+        </w:tabs>
+      </w:pPr>
+      <w:r>
+        <w:t>  FORMAS DE CENTRAR ELEMENTOS</w:t>
+      </w:r>
+    </w:p>
+    <w:p>
+      <w:pPr>
+        <w:tabs>
+          <w:tab w:val="left" w:pos="660"/>
+        </w:tabs>
+      </w:pPr>
+      <w:r>
+        <w:t>  1. Usando flex en los grid-item</w:t>
+      </w:r>
+    </w:p>
+    <w:p>
+      <w:pPr>
+        <w:tabs>
+          <w:tab w:val="left" w:pos="660"/>
+        </w:tabs>
+        <w:rPr>
+          <w:lang w:val="en-US"/>
+        </w:rPr>
+      </w:pPr>
+      <w:r>
+        <w:t xml:space="preserve">  </w:t>
+      </w:r>
+      <w:r>
+        <w:rPr>
+          <w:lang w:val="en-US"/>
+        </w:rPr>
+        <w:t>display: flex</w:t>
+      </w:r>
+    </w:p>
+    <w:p>
+      <w:pPr>
+        <w:tabs>
+          <w:tab w:val="left" w:pos="660"/>
+        </w:tabs>
+        <w:rPr>
+          <w:lang w:val="en-US"/>
+        </w:rPr>
+      </w:pPr>
+      <w:r>
+        <w:rPr>
+          <w:lang w:val="en-US"/>
+        </w:rPr>
+        <w:t>  justify-content: center</w:t>
+      </w:r>
+    </w:p>
+    <w:p>
+      <w:pPr>
+        <w:tabs>
+          <w:tab w:val="left" w:pos="660"/>
+        </w:tabs>
+        <w:rPr>
+          <w:lang w:val="en-US"/>
+        </w:rPr>
+      </w:pPr>
+      <w:r>
+        <w:rPr>
+          <w:lang w:val="en-US"/>
+        </w:rPr>
+        <w:t>  align-items: center</w:t>
+      </w:r>
+    </w:p>
+    <w:p>
+      <w:pPr>
+        <w:tabs>
+          <w:tab w:val="left" w:pos="660"/>
+        </w:tabs>
+      </w:pPr>
+      <w:r>
+        <w:rPr>
+          <w:lang w:val="en-US"/>
+        </w:rPr>
+        <w:t xml:space="preserve">  </w:t>
+      </w:r>
+      <w:r>
+        <w:t xml:space="preserve">Esta es una forma válida de centrar </w:t>
+      </w:r>
+      <w:proofErr w:type="gramStart"/>
+      <w:r>
+        <w:t>elementos</w:t>
+      </w:r>
+      <w:proofErr w:type="gramEnd"/>
+      <w:r>
+        <w:t xml:space="preserve"> pero vamos a ver como centrarlos con grid porque es algo muy poderoso y sencillo de hacer</w:t>
+      </w:r>
+    </w:p>
+    <w:p>
+      <w:pPr>
+        <w:tabs>
+          <w:tab w:val="left" w:pos="660"/>
+        </w:tabs>
+      </w:pPr>
+      <w:r>
+        <w:t>  2. Con grid</w:t>
+      </w:r>
+    </w:p>
+    <w:p>
+      <w:pPr>
+        <w:tabs>
+          <w:tab w:val="left" w:pos="660"/>
+        </w:tabs>
+      </w:pPr>
+      <w:r>
+        <w:t>  Propiedades</w:t>
+      </w:r>
+    </w:p>
+    <w:p>
+      <w:pPr>
+        <w:tabs>
+          <w:tab w:val="left" w:pos="660"/>
+        </w:tabs>
+      </w:pPr>
+      <w:r>
+        <w:t xml:space="preserve">  justify-items es la más compleja de todas. Es como align-itmes de flexbox, pero en lugar de actuar sobre el eje vertical, lo hace sobre el eje horizontal. En grid no se puede cambiar el flujo tan fácil. </w:t>
+      </w:r>
+    </w:p>
+    <w:p>
+      <w:pPr>
+        <w:tabs>
+          <w:tab w:val="left" w:pos="660"/>
+        </w:tabs>
+      </w:pPr>
+      <w:r>
+        <w:t>  - start</w:t>
+      </w:r>
+    </w:p>
+    <w:p>
+      <w:pPr>
+        <w:tabs>
+          <w:tab w:val="left" w:pos="660"/>
+        </w:tabs>
+      </w:pPr>
+      <w:r>
+        <w:t>  - self-start</w:t>
+      </w:r>
+    </w:p>
+    <w:p>
+      <w:pPr>
+        <w:tabs>
+          <w:tab w:val="left" w:pos="660"/>
+        </w:tabs>
+      </w:pPr>
+      <w:r>
+        <w:t>  - left</w:t>
+      </w:r>
+    </w:p>
+    <w:p>
+      <w:pPr>
+        <w:tabs>
+          <w:tab w:val="left" w:pos="660"/>
+        </w:tabs>
+      </w:pPr>
+      <w:r>
+        <w:t>  Aparentemente las tres hacen lo mismo</w:t>
+      </w:r>
+    </w:p>
+    <w:p>
+      <w:pPr>
+        <w:tabs>
+          <w:tab w:val="left" w:pos="660"/>
+        </w:tabs>
+      </w:pPr>
+      <w:r>
+        <w:t>  - center</w:t>
+      </w:r>
+    </w:p>
+    <w:p>
+      <w:pPr>
+        <w:tabs>
+          <w:tab w:val="left" w:pos="660"/>
+        </w:tabs>
+      </w:pPr>
+      <w:r>
+        <w:t>  - right</w:t>
+      </w:r>
+    </w:p>
+    <w:p>
+      <w:pPr>
+        <w:tabs>
+          <w:tab w:val="left" w:pos="660"/>
+        </w:tabs>
+      </w:pPr>
+      <w:r>
+        <w:t>  - end</w:t>
+      </w:r>
+    </w:p>
+    <w:p>
+      <w:pPr>
+        <w:tabs>
+          <w:tab w:val="left" w:pos="660"/>
+        </w:tabs>
+      </w:pPr>
+      <w:r>
+        <w:t>  - self-end</w:t>
+      </w:r>
+    </w:p>
+    <w:p>
+      <w:pPr>
+        <w:tabs>
+          <w:tab w:val="left" w:pos="660"/>
+        </w:tabs>
+      </w:pPr>
+      <w:r>
+        <w:t>  - baseline lo pone sobre la última línea de texto</w:t>
+      </w:r>
+    </w:p>
+    <w:p>
+      <w:pPr>
+        <w:tabs>
+          <w:tab w:val="left" w:pos="660"/>
+        </w:tabs>
+      </w:pPr>
+      <w:r>
+        <w:t>  - first-baseline lo pone sobre la primera linea de texto</w:t>
+      </w:r>
+    </w:p>
+    <w:p>
+      <w:pPr>
+        <w:tabs>
+          <w:tab w:val="left" w:pos="660"/>
+        </w:tabs>
+      </w:pPr>
+      <w:r>
+        <w:t>  - last-baseline</w:t>
+      </w:r>
+    </w:p>
+    <w:p>
+      <w:pPr>
+        <w:tabs>
+          <w:tab w:val="left" w:pos="660"/>
+        </w:tabs>
+      </w:pPr>
+      <w:r>
+        <w:t>  Por defecto el valor que trae es stretch</w:t>
+      </w:r>
+    </w:p>
+    <w:p>
+      <w:pPr>
+        <w:tabs>
+          <w:tab w:val="left" w:pos="660"/>
+        </w:tabs>
+      </w:pPr>
+      <w:r>
+        <w:t>  center, start, end, significa en la dirección de la escritura del texto, vas a ir como vaya el texto. Esto es como en flexbox, no hay nada nuevo</w:t>
+      </w:r>
+    </w:p>
+    <w:p>
+      <w:pPr>
+        <w:tabs>
+          <w:tab w:val="left" w:pos="660"/>
+        </w:tabs>
+      </w:pPr>
+      <w:r>
+        <w:t>  La principal diferencia es que en grid start tiene en cuenta la dirección del contenedor y self-start la dirección del hijo, dirección del texto.</w:t>
+      </w:r>
+    </w:p>
+    <w:p>
+      <w:pPr>
+        <w:tabs>
+          <w:tab w:val="left" w:pos="660"/>
+        </w:tabs>
+      </w:pPr>
+      <w:r>
+        <w:t>  right siempre alinea a la derecha</w:t>
+      </w:r>
+    </w:p>
+    <w:p>
+      <w:pPr>
+        <w:tabs>
+          <w:tab w:val="left" w:pos="660"/>
+        </w:tabs>
+      </w:pPr>
+      <w:r>
+        <w:t>  left siempre alinea a la izquierda.</w:t>
+      </w:r>
+    </w:p>
+    <w:p>
+      <w:pPr>
+        <w:tabs>
+          <w:tab w:val="left" w:pos="660"/>
+        </w:tabs>
+      </w:pPr>
+      <w:r>
+        <w:t>  El alineamiento es dentro de sus propias celdas</w:t>
+      </w:r>
+    </w:p>
+    <w:p>
+      <w:pPr>
+        <w:tabs>
+          <w:tab w:val="left" w:pos="660"/>
+        </w:tabs>
+      </w:pPr>
+      <w:r>
+        <w:t>  stretch se estira completamente</w:t>
+      </w:r>
+    </w:p>
+    <w:p>
+      <w:pPr>
+        <w:tabs>
+          <w:tab w:val="left" w:pos="660"/>
+        </w:tabs>
+      </w:pPr>
+      <w:r>
+        <w:t>  los self son para mover el elemento hijo dentro del elemento padre de forma independiente del resto de los hijos o todos juntos</w:t>
+      </w:r>
+    </w:p>
+    <w:p>
+      <w:pPr>
+        <w:tabs>
+          <w:tab w:val="left" w:pos="660"/>
+        </w:tabs>
+      </w:pPr>
+      <w:r>
+        <w:t>  justify-content tenemos las mismas propiedades que con flex. Movemos las celdas dentro del contenedor</w:t>
+      </w:r>
+    </w:p>
+    <w:p>
+      <w:pPr>
+        <w:tabs>
+          <w:tab w:val="left" w:pos="660"/>
+        </w:tabs>
+        <w:rPr>
+          <w:lang w:val="en-US"/>
+        </w:rPr>
+      </w:pPr>
+      <w:r>
+        <w:t xml:space="preserve">  </w:t>
+      </w:r>
+      <w:r>
+        <w:rPr>
+          <w:lang w:val="en-US"/>
+        </w:rPr>
+        <w:t>- start</w:t>
+      </w:r>
+    </w:p>
+    <w:p>
+      <w:pPr>
+        <w:tabs>
+          <w:tab w:val="left" w:pos="660"/>
+        </w:tabs>
+        <w:rPr>
+          <w:lang w:val="en-US"/>
+        </w:rPr>
+      </w:pPr>
+      <w:r>
+        <w:rPr>
+          <w:lang w:val="en-US"/>
+        </w:rPr>
+        <w:t>  - end</w:t>
+      </w:r>
+    </w:p>
+    <w:p>
+      <w:pPr>
+        <w:tabs>
+          <w:tab w:val="left" w:pos="660"/>
+        </w:tabs>
+        <w:rPr>
+          <w:lang w:val="en-US"/>
+        </w:rPr>
+      </w:pPr>
+      <w:r>
+        <w:rPr>
+          <w:lang w:val="en-US"/>
+        </w:rPr>
+        <w:t>  - center</w:t>
+      </w:r>
+    </w:p>
+    <w:p>
+      <w:pPr>
+        <w:tabs>
+          <w:tab w:val="left" w:pos="660"/>
+        </w:tabs>
+        <w:rPr>
+          <w:lang w:val="en-US"/>
+        </w:rPr>
+      </w:pPr>
+      <w:r>
+        <w:rPr>
+          <w:lang w:val="en-US"/>
+        </w:rPr>
+        <w:t>  - space-around</w:t>
+      </w:r>
+    </w:p>
+    <w:p>
+      <w:pPr>
+        <w:tabs>
+          <w:tab w:val="left" w:pos="660"/>
+        </w:tabs>
+        <w:rPr>
+          <w:lang w:val="en-US"/>
+        </w:rPr>
+      </w:pPr>
+      <w:r>
+        <w:rPr>
+          <w:lang w:val="en-US"/>
+        </w:rPr>
+        <w:t>  - space-between</w:t>
+      </w:r>
+    </w:p>
+    <w:p>
+      <w:pPr>
+        <w:tabs>
+          <w:tab w:val="left" w:pos="660"/>
+        </w:tabs>
+      </w:pPr>
+      <w:r>
+        <w:rPr>
+          <w:lang w:val="en-US"/>
+        </w:rPr>
+        <w:t xml:space="preserve">  </w:t>
+      </w:r>
+      <w:r>
+        <w:t>- space-evenly</w:t>
+      </w:r>
+    </w:p>
+    <w:p>
+      <w:pPr>
+        <w:tabs>
+          <w:tab w:val="left" w:pos="660"/>
+        </w:tabs>
+        <w:rPr>
+          <w:lang w:val="en-US"/>
+        </w:rPr>
+      </w:pPr>
+      <w:r>
+        <w:rPr>
+          <w:lang w:val="en-US"/>
+        </w:rPr>
+        <w:t>  Por defecto trae start</w:t>
+      </w:r>
+    </w:p>
+    <w:p>
+      <w:pPr>
+        <w:tabs>
+          <w:tab w:val="left" w:pos="660"/>
+        </w:tabs>
+        <w:rPr>
+          <w:lang w:val="en-US"/>
+        </w:rPr>
+      </w:pPr>
+      <w:r>
+        <w:rPr>
+          <w:lang w:val="en-US"/>
+        </w:rPr>
+        <w:t>  - right</w:t>
+      </w:r>
+    </w:p>
+    <w:p>
+      <w:pPr>
+        <w:tabs>
+          <w:tab w:val="left" w:pos="660"/>
+        </w:tabs>
+        <w:rPr>
+          <w:lang w:val="en-US"/>
+        </w:rPr>
+      </w:pPr>
+      <w:r>
+        <w:rPr>
+          <w:lang w:val="en-US"/>
+        </w:rPr>
+        <w:t>  - left</w:t>
+      </w:r>
+    </w:p>
+    <w:p>
+      <w:pPr>
+        <w:tabs>
+          <w:tab w:val="left" w:pos="660"/>
+        </w:tabs>
+      </w:pPr>
+      <w:r>
+        <w:rPr>
+          <w:lang w:val="en-US"/>
+        </w:rPr>
+        <w:t xml:space="preserve">  </w:t>
+      </w:r>
+      <w:r>
+        <w:t xml:space="preserve">En estos dos casos no importa la dirección del texto siempre van a estar a la derecha o a la izquierda </w:t>
+      </w:r>
+    </w:p>
+    <w:p>
+      <w:pPr>
+        <w:tabs>
+          <w:tab w:val="left" w:pos="660"/>
+        </w:tabs>
+      </w:pPr>
+      <w:r>
+        <w:t>  align-item funciona de forma vertical. Usa los mismos valores que justify-content</w:t>
+      </w:r>
+    </w:p>
+    <w:p>
+      <w:pPr>
+        <w:tabs>
+          <w:tab w:val="left" w:pos="660"/>
+        </w:tabs>
+      </w:pPr>
+      <w:r>
+        <w:t>*/</w:t>
+      </w:r>
+    </w:p>
+    <w:p>
+      <w:pPr>
+        <w:tabs>
+          <w:tab w:val="left" w:pos="660"/>
+        </w:tabs>
+      </w:pPr>
+      <w:r>
+        <w:t>TEMA 84</w:t>
+      </w:r>
       <w:bookmarkStart w:id="0" w:name="_GoBack"/>
       <w:bookmarkEnd w:id="0"/>
-      <w:r>
-        <w:t>.</w:t>
-      </w:r>
-    </w:p>
-    <w:p>
-      <w:pPr>
-        <w:tabs>
-          <w:tab w:val="left" w:pos="660"/>
-        </w:tabs>
-      </w:pPr>
-      <w:r>
-        <w:t>*/</w:t>
-      </w:r>
-    </w:p>
-    <w:p>
-      <w:pPr>
-        <w:tabs>
-          <w:tab w:val="left" w:pos="660"/>
-        </w:tabs>
-      </w:pPr>
     </w:p>
     <w:p>
       <w:pPr>

</xml_diff>

<commit_message>
Proyecto Página Completa Terminada
</commit_message>
<xml_diff>
--- a/Curso HTML y CSS desde Certo - Teoria.docx
+++ b/Curso HTML y CSS desde Certo - Teoria.docx
@@ -19377,17 +19377,413 @@
       <w:r>
         <w:t>Para crear una subgrid usamos como padre y definimos el display grid en el elemento hijo que al que le vamos a asignar la subgrid, y le asignamos las mismas configuraciones que al elemento que funciona como grid principal</w:t>
       </w:r>
+    </w:p>
+    <w:p>
+      <w:pPr>
+        <w:tabs>
+          <w:tab w:val="left" w:pos="660"/>
+        </w:tabs>
+      </w:pPr>
+      <w:r>
+        <w:t>*/</w:t>
+      </w:r>
+    </w:p>
+    <w:p>
+      <w:pPr>
+        <w:tabs>
+          <w:tab w:val="left" w:pos="660"/>
+        </w:tabs>
+      </w:pPr>
+      <w:r>
+        <w:t>/*</w:t>
+      </w:r>
+    </w:p>
+    <w:p>
+      <w:pPr>
+        <w:tabs>
+          <w:tab w:val="left" w:pos="660"/>
+        </w:tabs>
+      </w:pPr>
+      <w:r>
+        <w:t>  CREANDO UNA PÁGINA WEB</w:t>
+      </w:r>
+    </w:p>
+    <w:p>
+      <w:pPr>
+        <w:tabs>
+          <w:tab w:val="left" w:pos="660"/>
+        </w:tabs>
+      </w:pPr>
+      <w:r>
+        <w:t xml:space="preserve">  </w:t>
+      </w:r>
+      <w:proofErr w:type="gramStart"/>
+      <w:r>
+        <w:t>Este cuenta</w:t>
+      </w:r>
+      <w:proofErr w:type="gramEnd"/>
+      <w:r>
+        <w:t xml:space="preserve"> como proyecto final</w:t>
+      </w:r>
+    </w:p>
+    <w:p>
+      <w:pPr>
+        <w:tabs>
+          <w:tab w:val="left" w:pos="660"/>
+        </w:tabs>
+      </w:pPr>
+      <w:r>
+        <w:t>  Tenemos la complejidad por la cantidad de código y por el código en sí, que vamos a estar trabajando</w:t>
+      </w:r>
+    </w:p>
+    <w:p>
+      <w:pPr>
+        <w:tabs>
+          <w:tab w:val="left" w:pos="660"/>
+        </w:tabs>
+      </w:pPr>
+      <w:r>
+        <w:t>  Es importante al emprender un proyecto grande como corregir errores sin afectar al resto del código y que tampoco sea tan complicado encontrarlos</w:t>
+      </w:r>
+    </w:p>
+    <w:p>
+      <w:pPr>
+        <w:tabs>
+          <w:tab w:val="left" w:pos="660"/>
+        </w:tabs>
+      </w:pPr>
       <w:bookmarkStart w:id="0" w:name="_GoBack"/>
       <w:bookmarkEnd w:id="0"/>
-    </w:p>
-    <w:p>
-      <w:pPr>
-        <w:tabs>
-          <w:tab w:val="left" w:pos="660"/>
-        </w:tabs>
-      </w:pPr>
-      <w:r>
-        <w:t>*/</w:t>
+      <w:r>
+        <w:t>  Sistema a usar Mobile First</w:t>
+      </w:r>
+    </w:p>
+    <w:p>
+      <w:pPr>
+        <w:tabs>
+          <w:tab w:val="left" w:pos="660"/>
+        </w:tabs>
+      </w:pPr>
+      <w:r>
+        <w:t>    PASOS A SEGUIR EN UN PROYECTO REAL</w:t>
+      </w:r>
+    </w:p>
+    <w:p>
+      <w:pPr>
+        <w:tabs>
+          <w:tab w:val="left" w:pos="660"/>
+        </w:tabs>
+      </w:pPr>
+      <w:r>
+        <w:t>  1. Crear el wireframe</w:t>
+      </w:r>
+    </w:p>
+    <w:p>
+      <w:pPr>
+        <w:tabs>
+          <w:tab w:val="left" w:pos="660"/>
+        </w:tabs>
+      </w:pPr>
+      <w:r>
+        <w:t>  son como bocetos de los que queremos hacer, hay uno para como se debería ver en dispositivos móviles y otro para como se debería ver en computadora. Vamos a partir de dispositivos móviles y agrandarlo para computadores. Esto está bueno porque requiere menos código, tenemos que concentrarnos en el contenido más relevante</w:t>
+      </w:r>
+    </w:p>
+    <w:p>
+      <w:pPr>
+        <w:tabs>
+          <w:tab w:val="left" w:pos="660"/>
+        </w:tabs>
+      </w:pPr>
+      <w:r>
+        <w:t>  Carpeta con</w:t>
+      </w:r>
+    </w:p>
+    <w:p>
+      <w:pPr>
+        <w:tabs>
+          <w:tab w:val="left" w:pos="660"/>
+        </w:tabs>
+      </w:pPr>
+      <w:r>
+        <w:t>  index.html</w:t>
+      </w:r>
+    </w:p>
+    <w:p>
+      <w:pPr>
+        <w:tabs>
+          <w:tab w:val="left" w:pos="660"/>
+        </w:tabs>
+      </w:pPr>
+      <w:r>
+        <w:t>  styles.css</w:t>
+      </w:r>
+    </w:p>
+    <w:p>
+      <w:pPr>
+        <w:tabs>
+          <w:tab w:val="left" w:pos="660"/>
+        </w:tabs>
+      </w:pPr>
+      <w:r>
+        <w:t>  logo</w:t>
+      </w:r>
+    </w:p>
+    <w:p>
+      <w:pPr>
+        <w:tabs>
+          <w:tab w:val="left" w:pos="660"/>
+        </w:tabs>
+      </w:pPr>
+      <w:r>
+        <w:t>  imagen</w:t>
+      </w:r>
+    </w:p>
+    <w:p>
+      <w:pPr>
+        <w:tabs>
+          <w:tab w:val="left" w:pos="660"/>
+        </w:tabs>
+      </w:pPr>
+      <w:r>
+        <w:t>  2. Elegir la paleta de colores</w:t>
+      </w:r>
+    </w:p>
+    <w:p>
+      <w:pPr>
+        <w:tabs>
+          <w:tab w:val="left" w:pos="660"/>
+        </w:tabs>
+      </w:pPr>
+      <w:r>
+        <w:t>  #4488ee</w:t>
+      </w:r>
+    </w:p>
+    <w:p>
+      <w:pPr>
+        <w:tabs>
+          <w:tab w:val="left" w:pos="660"/>
+        </w:tabs>
+      </w:pPr>
+      <w:r>
+        <w:t>  #e2eaff fondo body</w:t>
+      </w:r>
+    </w:p>
+    <w:p>
+      <w:pPr>
+        <w:tabs>
+          <w:tab w:val="left" w:pos="660"/>
+        </w:tabs>
+      </w:pPr>
+      <w:r>
+        <w:t>  #18233f</w:t>
+      </w:r>
+    </w:p>
+    <w:p>
+      <w:pPr>
+        <w:tabs>
+          <w:tab w:val="left" w:pos="660"/>
+        </w:tabs>
+      </w:pPr>
+      <w:r>
+        <w:t>  #4988e9 logo</w:t>
+      </w:r>
+    </w:p>
+    <w:p>
+      <w:pPr>
+        <w:tabs>
+          <w:tab w:val="left" w:pos="660"/>
+        </w:tabs>
+      </w:pPr>
+      <w:r>
+        <w:t>  Cargamos la imagen para ver que está bien</w:t>
+      </w:r>
+    </w:p>
+    <w:p>
+      <w:pPr>
+        <w:tabs>
+          <w:tab w:val="left" w:pos="660"/>
+        </w:tabs>
+      </w:pPr>
+      <w:r>
+        <w:t>  3. Preparar los archivos a utilizar</w:t>
+      </w:r>
+    </w:p>
+    <w:p>
+      <w:pPr>
+        <w:tabs>
+          <w:tab w:val="left" w:pos="660"/>
+        </w:tabs>
+      </w:pPr>
+      <w:r>
+        <w:t>  El color de fondo no puede ser blanco puro ni negro puto ni colores muy intensos o brillantes porque hace que la página parezca trucha</w:t>
+      </w:r>
+    </w:p>
+    <w:p>
+      <w:pPr>
+        <w:tabs>
+          <w:tab w:val="left" w:pos="660"/>
+        </w:tabs>
+      </w:pPr>
+      <w:r>
+        <w:t>  4. Trabajamos el header con el navbar y el menú</w:t>
+      </w:r>
+    </w:p>
+    <w:p>
+      <w:pPr>
+        <w:tabs>
+          <w:tab w:val="left" w:pos="660"/>
+        </w:tabs>
+      </w:pPr>
+      <w:r>
+        <w:t>  Vamos a usar container queries</w:t>
+      </w:r>
+    </w:p>
+    <w:p>
+      <w:pPr>
+        <w:tabs>
+          <w:tab w:val="left" w:pos="660"/>
+        </w:tabs>
+      </w:pPr>
+      <w:r>
+        <w:t xml:space="preserve">  Hay que tener cuidado con las especificidades a la hora </w:t>
+      </w:r>
+      <w:proofErr w:type="gramStart"/>
+      <w:r>
+        <w:t>de  asignar</w:t>
+      </w:r>
+      <w:proofErr w:type="gramEnd"/>
+      <w:r>
+        <w:t xml:space="preserve"> las propiedades y ver donde comviene más por recursos y por especificidad</w:t>
+      </w:r>
+    </w:p>
+    <w:p>
+      <w:pPr>
+        <w:tabs>
+          <w:tab w:val="left" w:pos="660"/>
+        </w:tabs>
+      </w:pPr>
+      <w:r>
+        <w:t>  5. Damos estilo a la profile section</w:t>
+      </w:r>
+    </w:p>
+    <w:p>
+      <w:pPr>
+        <w:tabs>
+          <w:tab w:val="left" w:pos="660"/>
+        </w:tabs>
+      </w:pPr>
+      <w:r>
+        <w:t>  place-content: center, sirve para centrar el contenido en una grid</w:t>
+      </w:r>
+    </w:p>
+    <w:p>
+      <w:pPr>
+        <w:tabs>
+          <w:tab w:val="left" w:pos="660"/>
+        </w:tabs>
+      </w:pPr>
+      <w:r>
+        <w:t>  Hay cosas que van a ir aprendiendo que van a tener que ir modificando, ya no se hace más overlay si no que usamos</w:t>
+      </w:r>
+    </w:p>
+    <w:p>
+      <w:pPr>
+        <w:tabs>
+          <w:tab w:val="left" w:pos="660"/>
+        </w:tabs>
+      </w:pPr>
+      <w:r>
+        <w:t>  background-image: gradient</w:t>
+      </w:r>
+    </w:p>
+    <w:p>
+      <w:pPr>
+        <w:tabs>
+          <w:tab w:val="left" w:pos="660"/>
+        </w:tabs>
+      </w:pPr>
+      <w:r>
+        <w:t>  Recuerden que background-image es para usar imágenes o gradientes</w:t>
+      </w:r>
+    </w:p>
+    <w:p>
+      <w:pPr>
+        <w:tabs>
+          <w:tab w:val="left" w:pos="660"/>
+        </w:tabs>
+      </w:pPr>
+      <w:r>
+        <w:t>  Se pone primero el gradiente y luego la imagen para que la segunda no tape al gradiente</w:t>
+      </w:r>
+    </w:p>
+    <w:p>
+      <w:pPr>
+        <w:tabs>
+          <w:tab w:val="left" w:pos="660"/>
+        </w:tabs>
+      </w:pPr>
+      <w:r>
+        <w:t>  scroll-behavior: smooth hace que el desplazamiento sea más lento</w:t>
+      </w:r>
+    </w:p>
+    <w:p>
+      <w:pPr>
+        <w:tabs>
+          <w:tab w:val="left" w:pos="660"/>
+        </w:tabs>
+      </w:pPr>
+      <w:r>
+        <w:t>  Tarea dar a la caja del - form un estilo acorde al profile</w:t>
+      </w:r>
+    </w:p>
+    <w:p>
+      <w:pPr>
+        <w:tabs>
+          <w:tab w:val="left" w:pos="660"/>
+        </w:tabs>
+      </w:pPr>
+      <w:r>
+        <w:t>  - agregar un sticky a la navbar</w:t>
+      </w:r>
+    </w:p>
+    <w:p>
+      <w:pPr>
+        <w:tabs>
+          <w:tab w:val="left" w:pos="660"/>
+        </w:tabs>
+      </w:pPr>
+      <w:r>
+        <w:t>  6. Trabajamos el portfolio</w:t>
+      </w:r>
+    </w:p>
+    <w:p>
+      <w:pPr>
+        <w:tabs>
+          <w:tab w:val="left" w:pos="660"/>
+        </w:tabs>
+      </w:pPr>
+      <w:r>
+        <w:t>  7. Trabajamos el contact form</w:t>
+      </w:r>
+    </w:p>
+    <w:p>
+      <w:pPr>
+        <w:tabs>
+          <w:tab w:val="left" w:pos="660"/>
+        </w:tabs>
+      </w:pPr>
+      <w:r>
+        <w:t>  8. Trabajamos el footer</w:t>
+      </w:r>
+    </w:p>
+    <w:p>
+      <w:pPr>
+        <w:tabs>
+          <w:tab w:val="left" w:pos="660"/>
+        </w:tabs>
+      </w:pPr>
+      <w:r>
+        <w:t>  */</w:t>
       </w:r>
     </w:p>
     <w:p>

</xml_diff>

<commit_message>
Trabajando con: Respaso de Transiciones
</commit_message>
<xml_diff>
--- a/Curso HTML y CSS desde Certo - Teoria.docx
+++ b/Curso HTML y CSS desde Certo - Teoria.docx
@@ -1537,6 +1537,43 @@
         <w:rPr>
           <w:lang w:val="es-ES"/>
         </w:rPr>
+        <w:t>Links de Referencia</w:t>
+      </w:r>
+    </w:p>
+    <w:p>
+      <w:pPr>
+        <w:rPr>
+          <w:lang w:val="es-ES"/>
+        </w:rPr>
+      </w:pPr>
+      <w:hyperlink r:id="rId4" w:history="1">
+        <w:r>
+          <w:rPr>
+            <w:rStyle w:val="Hipervnculo"/>
+            <w:lang w:val="es-ES"/>
+          </w:rPr>
+          <w:t>https://code.visualstudio.com/api/references/theme-color</w:t>
+        </w:r>
+      </w:hyperlink>
+      <w:r>
+        <w:rPr>
+          <w:lang w:val="es-ES"/>
+        </w:rPr>
+        <w:t xml:space="preserve"> </w:t>
+      </w:r>
+      <w:bookmarkStart w:id="0" w:name="_GoBack"/>
+      <w:bookmarkEnd w:id="0"/>
+    </w:p>
+    <w:p>
+      <w:pPr>
+        <w:rPr>
+          <w:lang w:val="es-ES"/>
+        </w:rPr>
+      </w:pPr>
+      <w:r>
+        <w:rPr>
+          <w:lang w:val="es-ES"/>
+        </w:rPr>
         <w:t xml:space="preserve">SECCIÓN 1 - </w:t>
       </w:r>
       <w:r>
@@ -19395,6 +19432,16 @@
         </w:tabs>
       </w:pPr>
       <w:r>
+        <w:t>TEMA 85</w:t>
+      </w:r>
+    </w:p>
+    <w:p>
+      <w:pPr>
+        <w:tabs>
+          <w:tab w:val="left" w:pos="660"/>
+        </w:tabs>
+      </w:pPr>
+      <w:r>
         <w:t>/*</w:t>
       </w:r>
     </w:p>
@@ -19452,8 +19499,6 @@
           <w:tab w:val="left" w:pos="660"/>
         </w:tabs>
       </w:pPr>
-      <w:bookmarkStart w:id="0" w:name="_GoBack"/>
-      <w:bookmarkEnd w:id="0"/>
       <w:r>
         <w:t>  Sistema a usar Mobile First</w:t>
       </w:r>
@@ -19785,6 +19830,119 @@
       <w:r>
         <w:t>  */</w:t>
       </w:r>
+      <w:r>
+        <w:t xml:space="preserve"> </w:t>
+      </w:r>
+      <w:r>
+        <w:t>&lt;!--</w:t>
+      </w:r>
+    </w:p>
+    <w:p>
+      <w:pPr>
+        <w:tabs>
+          <w:tab w:val="left" w:pos="660"/>
+        </w:tabs>
+      </w:pPr>
+      <w:r>
+        <w:t>  CREANDO UNA PÁGINA WEB</w:t>
+      </w:r>
+    </w:p>
+    <w:p>
+      <w:pPr>
+        <w:tabs>
+          <w:tab w:val="left" w:pos="660"/>
+        </w:tabs>
+      </w:pPr>
+      <w:r>
+        <w:t>  1. Creamos el header</w:t>
+      </w:r>
+    </w:p>
+    <w:p>
+      <w:pPr>
+        <w:tabs>
+          <w:tab w:val="left" w:pos="660"/>
+        </w:tabs>
+      </w:pPr>
+      <w:r>
+        <w:t>  2. Creamos el main con un div clase wrapper, el wrapper se usa como un contenedor que nos deja delimitar el espacio y tamaño del contenido</w:t>
+      </w:r>
+    </w:p>
+    <w:p>
+      <w:pPr>
+        <w:tabs>
+          <w:tab w:val="left" w:pos="660"/>
+        </w:tabs>
+      </w:pPr>
+      <w:r>
+        <w:t>  Normalmente se usa un id en lugar de clases para armar bloques completos</w:t>
+      </w:r>
+    </w:p>
+    <w:p>
+      <w:pPr>
+        <w:tabs>
+          <w:tab w:val="left" w:pos="660"/>
+        </w:tabs>
+      </w:pPr>
+      <w:r>
+        <w:t>  3. Creamos un Section para el Portfolio</w:t>
+      </w:r>
+    </w:p>
+    <w:p>
+      <w:pPr>
+        <w:tabs>
+          <w:tab w:val="left" w:pos="660"/>
+        </w:tabs>
+      </w:pPr>
+      <w:r>
+        <w:t>  4. Creamos otro section para el form de contacto</w:t>
+      </w:r>
+    </w:p>
+    <w:p>
+      <w:pPr>
+        <w:tabs>
+          <w:tab w:val="left" w:pos="660"/>
+        </w:tabs>
+      </w:pPr>
+      <w:r>
+        <w:t>  5. Creamos el footer</w:t>
+      </w:r>
+    </w:p>
+    <w:p>
+      <w:pPr>
+        <w:tabs>
+          <w:tab w:val="left" w:pos="660"/>
+        </w:tabs>
+      </w:pPr>
+      <w:r>
+        <w:t>--&gt;</w:t>
+      </w:r>
+    </w:p>
+    <w:p>
+      <w:pPr>
+        <w:tabs>
+          <w:tab w:val="left" w:pos="660"/>
+        </w:tabs>
+      </w:pPr>
+      <w:r>
+        <w:t>SECCIÓN 9 – ANIMACIONES</w:t>
+      </w:r>
+    </w:p>
+    <w:p>
+      <w:pPr>
+        <w:tabs>
+          <w:tab w:val="left" w:pos="660"/>
+        </w:tabs>
+      </w:pPr>
+      <w:r>
+        <w:t>TEMA 86</w:t>
+      </w:r>
+    </w:p>
+    <w:p>
+      <w:pPr>
+        <w:tabs>
+          <w:tab w:val="left" w:pos="660"/>
+        </w:tabs>
+      </w:pPr>
     </w:p>
     <w:p>
       <w:pPr>
@@ -20336,6 +20494,7 @@
   <w:style w:type="character" w:default="1" w:styleId="Fuentedeprrafopredeter">
     <w:name w:val="Default Paragraph Font"/>
     <w:uiPriority w:val="1"/>
+    <w:semiHidden/>
     <w:unhideWhenUsed/>
   </w:style>
   <w:style w:type="table" w:default="1" w:styleId="Tablanormal">
@@ -20369,6 +20528,17 @@
       <w:ind w:left="720"/>
       <w:contextualSpacing/>
     </w:pPr>
+  </w:style>
+  <w:style w:type="character" w:styleId="Hipervnculo">
+    <w:name w:val="Hyperlink"/>
+    <w:basedOn w:val="Fuentedeprrafopredeter"/>
+    <w:uiPriority w:val="99"/>
+    <w:unhideWhenUsed/>
+    <w:rsid w:val="00301680"/>
+    <w:rPr>
+      <w:color w:val="0563C1" w:themeColor="hyperlink"/>
+      <w:u w:val="single"/>
+    </w:rPr>
   </w:style>
 </w:styles>
 </file>

</xml_diff>

<commit_message>
Trabajando con: Respaso de Animaciones
</commit_message>
<xml_diff>
--- a/Curso HTML y CSS desde Certo - Teoria.docx
+++ b/Curso HTML y CSS desde Certo - Teoria.docx
@@ -1561,8 +1561,6 @@
         </w:rPr>
         <w:t xml:space="preserve"> </w:t>
       </w:r>
-      <w:bookmarkStart w:id="0" w:name="_GoBack"/>
-      <w:bookmarkEnd w:id="0"/>
     </w:p>
     <w:p>
       <w:pPr>
@@ -19936,6 +19934,627 @@
       <w:r>
         <w:t>TEMA 86</w:t>
       </w:r>
+    </w:p>
+    <w:p>
+      <w:pPr>
+        <w:tabs>
+          <w:tab w:val="left" w:pos="660"/>
+        </w:tabs>
+      </w:pPr>
+      <w:r>
+        <w:t>/*</w:t>
+      </w:r>
+    </w:p>
+    <w:p>
+      <w:pPr>
+        <w:tabs>
+          <w:tab w:val="left" w:pos="660"/>
+        </w:tabs>
+      </w:pPr>
+      <w:r>
+        <w:t>  TRANSICIONES REPASO</w:t>
+      </w:r>
+    </w:p>
+    <w:p>
+      <w:pPr>
+        <w:tabs>
+          <w:tab w:val="left" w:pos="660"/>
+        </w:tabs>
+      </w:pPr>
+      <w:r>
+        <w:t>  Con las dos líneas de código siguientes vamos a poder hacer que en un estado determinada una transición tenga un tiempo de duración distenta a cuando ese estado deja de existir</w:t>
+      </w:r>
+    </w:p>
+    <w:p>
+      <w:pPr>
+        <w:tabs>
+          <w:tab w:val="left" w:pos="660"/>
+        </w:tabs>
+      </w:pPr>
+      <w:r>
+        <w:t>  En el elemento: transition ponemos width 2s linear;</w:t>
+      </w:r>
+    </w:p>
+    <w:p>
+      <w:pPr>
+        <w:tabs>
+          <w:tab w:val="left" w:pos="660"/>
+        </w:tabs>
+      </w:pPr>
+      <w:r>
+        <w:t>  y en el estado ponemos transition-duration: 1s;</w:t>
+      </w:r>
+    </w:p>
+    <w:p>
+      <w:pPr>
+        <w:tabs>
+          <w:tab w:val="left" w:pos="660"/>
+        </w:tabs>
+      </w:pPr>
+      <w:r>
+        <w:t xml:space="preserve">  </w:t>
+      </w:r>
+      <w:proofErr w:type="gramStart"/>
+      <w:r>
+        <w:t>steps(</w:t>
+      </w:r>
+      <w:proofErr w:type="gramEnd"/>
+      <w:r>
+        <w:t>cantidad de pasos) permite que la animación sea segmentada en la cantidad de pasos indicada</w:t>
+      </w:r>
+    </w:p>
+    <w:p>
+      <w:pPr>
+        <w:tabs>
+          <w:tab w:val="left" w:pos="660"/>
+        </w:tabs>
+      </w:pPr>
+      <w:r>
+        <w:t>  PARA PERSONAS EPILÉPTICA O CON PROBLEMAS NEUROLÓGICOS</w:t>
+      </w:r>
+    </w:p>
+    <w:p>
+      <w:pPr>
+        <w:tabs>
+          <w:tab w:val="left" w:pos="660"/>
+        </w:tabs>
+      </w:pPr>
+      <w:r>
+        <w:t>  Google Chrome tiene una configuración que permite reducir las animaciones</w:t>
+      </w:r>
+    </w:p>
+    <w:p>
+      <w:pPr>
+        <w:tabs>
+          <w:tab w:val="left" w:pos="660"/>
+        </w:tabs>
+        <w:rPr>
+          <w:lang w:val="en-US"/>
+        </w:rPr>
+      </w:pPr>
+      <w:r>
+        <w:t xml:space="preserve">  </w:t>
+      </w:r>
+      <w:r>
+        <w:rPr>
+          <w:lang w:val="en-US"/>
+        </w:rPr>
+        <w:t>@media (prefers-reduced-</w:t>
+      </w:r>
+      <w:proofErr w:type="gramStart"/>
+      <w:r>
+        <w:rPr>
+          <w:lang w:val="en-US"/>
+        </w:rPr>
+        <w:t>motion:reduce</w:t>
+      </w:r>
+      <w:proofErr w:type="gramEnd"/>
+      <w:r>
+        <w:rPr>
+          <w:lang w:val="en-US"/>
+        </w:rPr>
+        <w:t>){</w:t>
+      </w:r>
+    </w:p>
+    <w:p>
+      <w:pPr>
+        <w:tabs>
+          <w:tab w:val="left" w:pos="660"/>
+        </w:tabs>
+      </w:pPr>
+      <w:r>
+        <w:rPr>
+          <w:lang w:val="en-US"/>
+        </w:rPr>
+        <w:t xml:space="preserve">    </w:t>
+      </w:r>
+      <w:r>
+        <w:t>aquí podemos hacer que las animaciones o transiciones sean más lentas o directamente que se desactiven</w:t>
+      </w:r>
+    </w:p>
+    <w:p>
+      <w:pPr>
+        <w:tabs>
+          <w:tab w:val="left" w:pos="660"/>
+        </w:tabs>
+      </w:pPr>
+      <w:r>
+        <w:t>  }</w:t>
+      </w:r>
+    </w:p>
+    <w:p>
+      <w:pPr>
+        <w:tabs>
+          <w:tab w:val="left" w:pos="660"/>
+        </w:tabs>
+      </w:pPr>
+      <w:r>
+        <w:t>  Hay que tener cuidado para que los movimientos no sean tan bruscos</w:t>
+      </w:r>
+    </w:p>
+    <w:p>
+      <w:pPr>
+        <w:tabs>
+          <w:tab w:val="left" w:pos="660"/>
+        </w:tabs>
+      </w:pPr>
+      <w:r>
+        <w:t>*/</w:t>
+      </w:r>
+    </w:p>
+    <w:p>
+      <w:pPr>
+        <w:tabs>
+          <w:tab w:val="left" w:pos="660"/>
+        </w:tabs>
+      </w:pPr>
+      <w:r>
+        <w:t>TEMA 87</w:t>
+      </w:r>
+    </w:p>
+    <w:p>
+      <w:pPr>
+        <w:tabs>
+          <w:tab w:val="left" w:pos="660"/>
+        </w:tabs>
+      </w:pPr>
+      <w:r>
+        <w:t>/*</w:t>
+      </w:r>
+    </w:p>
+    <w:p>
+      <w:pPr>
+        <w:tabs>
+          <w:tab w:val="left" w:pos="660"/>
+        </w:tabs>
+      </w:pPr>
+      <w:r>
+        <w:t>  ANIMACIONES</w:t>
+      </w:r>
+    </w:p>
+    <w:p>
+      <w:pPr>
+        <w:tabs>
+          <w:tab w:val="left" w:pos="660"/>
+        </w:tabs>
+      </w:pPr>
+      <w:r>
+        <w:t>  Proceso que quiere generar una ilusión de movimiento, tomar un objeto inanimado y hacerlo animado. Es como una transición entre un estado inicial y un estado final y en el medio pueden pasar más cosas. Tomar un elemento y hacerlo pasar de un estado a otro a través del tiempo.</w:t>
+      </w:r>
+    </w:p>
+    <w:p>
+      <w:pPr>
+        <w:tabs>
+          <w:tab w:val="left" w:pos="660"/>
+        </w:tabs>
+      </w:pPr>
+      <w:r>
+        <w:t>  Se usa para mejorar la interrelación con el usuario, la gente de UX lo usa para mejorar la experiencia y también en cargas que tardan para mejorar la espera</w:t>
+      </w:r>
+    </w:p>
+    <w:p>
+      <w:pPr>
+        <w:tabs>
+          <w:tab w:val="left" w:pos="660"/>
+        </w:tabs>
+      </w:pPr>
+      <w:r>
+        <w:t>  Transiciones ocurre sólo cuando hay un cambio de estado, necesitan un evento disperador que diga que están en un estado y ahora pasaron a otro estado. La transición sólo se repite una vez y es de un estado a otro</w:t>
+      </w:r>
+    </w:p>
+    <w:p>
+      <w:pPr>
+        <w:tabs>
+          <w:tab w:val="left" w:pos="660"/>
+        </w:tabs>
+      </w:pPr>
+      <w:r>
+        <w:t>  ESTRUCTURA</w:t>
+      </w:r>
+    </w:p>
+    <w:p>
+      <w:pPr>
+        <w:tabs>
+          <w:tab w:val="left" w:pos="660"/>
+        </w:tabs>
+      </w:pPr>
+      <w:r>
+        <w:t xml:space="preserve">  @keyframes </w:t>
+      </w:r>
+      <w:proofErr w:type="gramStart"/>
+      <w:r>
+        <w:t>nombre{</w:t>
+      </w:r>
+      <w:proofErr w:type="gramEnd"/>
+    </w:p>
+    <w:p>
+      <w:pPr>
+        <w:tabs>
+          <w:tab w:val="left" w:pos="660"/>
+        </w:tabs>
+      </w:pPr>
+      <w:r>
+        <w:t xml:space="preserve">    </w:t>
+      </w:r>
+      <w:proofErr w:type="gramStart"/>
+      <w:r>
+        <w:t>from{</w:t>
+      </w:r>
+      <w:proofErr w:type="gramEnd"/>
+    </w:p>
+    <w:p>
+      <w:pPr>
+        <w:tabs>
+          <w:tab w:val="left" w:pos="660"/>
+        </w:tabs>
+      </w:pPr>
+      <w:r>
+        <w:t>      propiedad: valor</w:t>
+      </w:r>
+    </w:p>
+    <w:p>
+      <w:pPr>
+        <w:tabs>
+          <w:tab w:val="left" w:pos="660"/>
+        </w:tabs>
+      </w:pPr>
+      <w:r>
+        <w:t>    }</w:t>
+      </w:r>
+    </w:p>
+    <w:p>
+      <w:pPr>
+        <w:tabs>
+          <w:tab w:val="left" w:pos="660"/>
+        </w:tabs>
+      </w:pPr>
+      <w:r>
+        <w:t xml:space="preserve">    </w:t>
+      </w:r>
+      <w:proofErr w:type="gramStart"/>
+      <w:r>
+        <w:t>to{</w:t>
+      </w:r>
+      <w:proofErr w:type="gramEnd"/>
+    </w:p>
+    <w:p>
+      <w:pPr>
+        <w:tabs>
+          <w:tab w:val="left" w:pos="660"/>
+        </w:tabs>
+      </w:pPr>
+      <w:r>
+        <w:t>    propiedad: valor</w:t>
+      </w:r>
+    </w:p>
+    <w:p>
+      <w:pPr>
+        <w:tabs>
+          <w:tab w:val="left" w:pos="660"/>
+        </w:tabs>
+      </w:pPr>
+      <w:r>
+        <w:t>    }</w:t>
+      </w:r>
+    </w:p>
+    <w:p>
+      <w:pPr>
+        <w:tabs>
+          <w:tab w:val="left" w:pos="660"/>
+        </w:tabs>
+      </w:pPr>
+      <w:r>
+        <w:t>  }</w:t>
+      </w:r>
+    </w:p>
+    <w:p>
+      <w:pPr>
+        <w:tabs>
+          <w:tab w:val="left" w:pos="660"/>
+        </w:tabs>
+      </w:pPr>
+      <w:r>
+        <w:t>  En lugar de from y to se pueden usar porcentajes, también se pueden agregar porcentajes o puntos intermedios de animación</w:t>
+      </w:r>
+    </w:p>
+    <w:p>
+      <w:pPr>
+        <w:tabs>
+          <w:tab w:val="left" w:pos="660"/>
+        </w:tabs>
+      </w:pPr>
+      <w:r>
+        <w:t>  Las animaciones las podemos ejecutar cuando queramos, incluso pueden ser automáticas, podemos cambiar más veces las propiedades, controlar los cambios. También se pueden repetir todas las veces que queramos, incluso infinitamente</w:t>
+      </w:r>
+    </w:p>
+    <w:p>
+      <w:pPr>
+        <w:tabs>
+          <w:tab w:val="left" w:pos="660"/>
+        </w:tabs>
+      </w:pPr>
+      <w:r>
+        <w:t>  PROPIEDADES</w:t>
+      </w:r>
+    </w:p>
+    <w:p>
+      <w:pPr>
+        <w:tabs>
+          <w:tab w:val="left" w:pos="660"/>
+        </w:tabs>
+      </w:pPr>
+      <w:r>
+        <w:t>  - animation-name: nombre dado a la animación</w:t>
+      </w:r>
+    </w:p>
+    <w:p>
+      <w:pPr>
+        <w:tabs>
+          <w:tab w:val="left" w:pos="660"/>
+        </w:tabs>
+      </w:pPr>
+      <w:r>
+        <w:t>  - animation-duration: tiempo que va a durar la animación</w:t>
+      </w:r>
+    </w:p>
+    <w:p>
+      <w:pPr>
+        <w:tabs>
+          <w:tab w:val="left" w:pos="660"/>
+        </w:tabs>
+      </w:pPr>
+      <w:r>
+        <w:t>  Estas dos propiedades tienen que estar sí o sí en el elemento al que se le aplica la animación</w:t>
+      </w:r>
+    </w:p>
+    <w:p>
+      <w:pPr>
+        <w:tabs>
+          <w:tab w:val="left" w:pos="660"/>
+        </w:tabs>
+      </w:pPr>
+      <w:r>
+        <w:t>  - animation-delay es el tiempo que tarda en comenzar a ejecutarse la animación. Se puede dar números negativos, al hacer esto es como si la animación hubiera arrancado hace el tiempo indicado en negativo. El dilay por defecto es 0, arranca en 0 y termina en el valor de la duración-1. Se aplica siempre sólo la primera vez que carga o se ejecuta la la animación</w:t>
+      </w:r>
+    </w:p>
+    <w:p>
+      <w:pPr>
+        <w:tabs>
+          <w:tab w:val="left" w:pos="660"/>
+        </w:tabs>
+      </w:pPr>
+      <w:r>
+        <w:t>  - animation-fill-mode dice cómo va a quedar la animación una vez termine de ejecutarse</w:t>
+      </w:r>
+    </w:p>
+    <w:p>
+      <w:pPr>
+        <w:tabs>
+          <w:tab w:val="left" w:pos="660"/>
+        </w:tabs>
+      </w:pPr>
+      <w:r>
+        <w:t>    backwards se queda como estaba antes de la animación</w:t>
+      </w:r>
+    </w:p>
+    <w:p>
+      <w:pPr>
+        <w:tabs>
+          <w:tab w:val="left" w:pos="660"/>
+        </w:tabs>
+      </w:pPr>
+      <w:r>
+        <w:t>    none es como backwards se queda como antes de la animación</w:t>
+      </w:r>
+    </w:p>
+    <w:p>
+      <w:pPr>
+        <w:tabs>
+          <w:tab w:val="left" w:pos="660"/>
+        </w:tabs>
+      </w:pPr>
+      <w:r>
+        <w:t>    both se queda como está al final de la animación y arranca como le indique la propiedad from. Arranca con el from dela nimación duante el delay incluido</w:t>
+      </w:r>
+    </w:p>
+    <w:p>
+      <w:pPr>
+        <w:tabs>
+          <w:tab w:val="left" w:pos="660"/>
+        </w:tabs>
+      </w:pPr>
+      <w:r>
+        <w:t>    backwards espera el dilay como estaba y arranca con las propiedades de from</w:t>
+      </w:r>
+    </w:p>
+    <w:p>
+      <w:pPr>
+        <w:tabs>
+          <w:tab w:val="left" w:pos="660"/>
+        </w:tabs>
+      </w:pPr>
+      <w:r>
+        <w:t>  - animation-timing-function indica el flujo de la animación</w:t>
+      </w:r>
+    </w:p>
+    <w:p>
+      <w:pPr>
+        <w:tabs>
+          <w:tab w:val="left" w:pos="660"/>
+        </w:tabs>
+      </w:pPr>
+      <w:r>
+        <w:t>    linear toda la animación es pareja</w:t>
+      </w:r>
+    </w:p>
+    <w:p>
+      <w:pPr>
+        <w:tabs>
+          <w:tab w:val="left" w:pos="660"/>
+        </w:tabs>
+      </w:pPr>
+      <w:r>
+        <w:t>    por defecto arranca rápido y termina más lento</w:t>
+      </w:r>
+    </w:p>
+    <w:p>
+      <w:pPr>
+        <w:tabs>
+          <w:tab w:val="left" w:pos="660"/>
+        </w:tabs>
+      </w:pPr>
+      <w:r>
+        <w:t>  - animation-iteration-count determina cuantas veces se va a repetir la animación</w:t>
+      </w:r>
+    </w:p>
+    <w:p>
+      <w:pPr>
+        <w:tabs>
+          <w:tab w:val="left" w:pos="660"/>
+        </w:tabs>
+      </w:pPr>
+      <w:r>
+        <w:t>    infinite repite la animación siempre</w:t>
+      </w:r>
+    </w:p>
+    <w:p>
+      <w:pPr>
+        <w:tabs>
+          <w:tab w:val="left" w:pos="660"/>
+        </w:tabs>
+      </w:pPr>
+      <w:r>
+        <w:t>    por defecto viene 1</w:t>
+      </w:r>
+    </w:p>
+    <w:p>
+      <w:pPr>
+        <w:tabs>
+          <w:tab w:val="left" w:pos="660"/>
+        </w:tabs>
+      </w:pPr>
+      <w:r>
+        <w:t>    puedo dar la cantidad específica que quiero</w:t>
+      </w:r>
+    </w:p>
+    <w:p>
+      <w:pPr>
+        <w:tabs>
+          <w:tab w:val="left" w:pos="660"/>
+        </w:tabs>
+      </w:pPr>
+      <w:r>
+        <w:t>  - animation-direction indica hacia donde se dirige la animación</w:t>
+      </w:r>
+    </w:p>
+    <w:p>
+      <w:pPr>
+        <w:tabs>
+          <w:tab w:val="left" w:pos="660"/>
+        </w:tabs>
+      </w:pPr>
+      <w:r>
+        <w:t>    reverse del final al principio o de atrás para adelante</w:t>
+      </w:r>
+    </w:p>
+    <w:p>
+      <w:pPr>
+        <w:tabs>
+          <w:tab w:val="left" w:pos="660"/>
+        </w:tabs>
+      </w:pPr>
+      <w:r>
+        <w:t>    normal es la opción por defecto</w:t>
+      </w:r>
+    </w:p>
+    <w:p>
+      <w:pPr>
+        <w:tabs>
+          <w:tab w:val="left" w:pos="660"/>
+        </w:tabs>
+      </w:pPr>
+      <w:r>
+        <w:t xml:space="preserve">    alternate va primero de adelante para atrás y luego de atrás para adelante. </w:t>
+      </w:r>
+    </w:p>
+    <w:p>
+      <w:pPr>
+        <w:tabs>
+          <w:tab w:val="left" w:pos="660"/>
+        </w:tabs>
+      </w:pPr>
+      <w:r>
+        <w:t>    alternate-reverse va de atras hacia adelante y de adelante hacia atrás</w:t>
+      </w:r>
+    </w:p>
+    <w:p>
+      <w:pPr>
+        <w:tabs>
+          <w:tab w:val="left" w:pos="660"/>
+        </w:tabs>
+      </w:pPr>
+      <w:r>
+        <w:t>  - animation-play-state permite que se pueda manipular la animación</w:t>
+      </w:r>
+    </w:p>
+    <w:p>
+      <w:pPr>
+        <w:tabs>
+          <w:tab w:val="left" w:pos="660"/>
+        </w:tabs>
+      </w:pPr>
+      <w:r>
+        <w:t>    paused detiene la animación mientras haya un estado específico</w:t>
+      </w:r>
+    </w:p>
+    <w:p>
+      <w:pPr>
+        <w:tabs>
+          <w:tab w:val="left" w:pos="660"/>
+        </w:tabs>
+      </w:pPr>
+      <w:r>
+        <w:t>    running es la opción por defecto que mantiene la animación ejecutándose</w:t>
+      </w:r>
+    </w:p>
+    <w:p>
+      <w:pPr>
+        <w:tabs>
+          <w:tab w:val="left" w:pos="660"/>
+        </w:tabs>
+      </w:pPr>
+      <w:r>
+        <w:t>*/</w:t>
+      </w:r>
+    </w:p>
+    <w:p>
+      <w:pPr>
+        <w:tabs>
+          <w:tab w:val="left" w:pos="660"/>
+        </w:tabs>
+      </w:pPr>
+      <w:bookmarkStart w:id="0" w:name="_GoBack"/>
+      <w:bookmarkEnd w:id="0"/>
     </w:p>
     <w:p>
       <w:pPr>
@@ -20494,7 +21113,6 @@
   <w:style w:type="character" w:default="1" w:styleId="Fuentedeprrafopredeter">
     <w:name w:val="Default Paragraph Font"/>
     <w:uiPriority w:val="1"/>
-    <w:semiHidden/>
     <w:unhideWhenUsed/>
   </w:style>
   <w:style w:type="table" w:default="1" w:styleId="Tablanormal">

</xml_diff>

<commit_message>
Trabajando con: Botones Animados - Estructura
</commit_message>
<xml_diff>
--- a/Curso HTML y CSS desde Certo - Teoria.docx
+++ b/Curso HTML y CSS desde Certo - Teoria.docx
@@ -20553,6 +20553,16 @@
           <w:tab w:val="left" w:pos="660"/>
         </w:tabs>
       </w:pPr>
+      <w:r>
+        <w:t>TEMA 88</w:t>
+      </w:r>
+    </w:p>
+    <w:p>
+      <w:pPr>
+        <w:tabs>
+          <w:tab w:val="left" w:pos="660"/>
+        </w:tabs>
+      </w:pPr>
       <w:bookmarkStart w:id="0" w:name="_GoBack"/>
       <w:bookmarkEnd w:id="0"/>
     </w:p>
@@ -20577,135 +20587,6 @@
         </w:tabs>
       </w:pPr>
     </w:p>
-    <w:p>
-      <w:pPr>
-        <w:tabs>
-          <w:tab w:val="left" w:pos="660"/>
-        </w:tabs>
-      </w:pPr>
-    </w:p>
-    <w:p>
-      <w:pPr>
-        <w:tabs>
-          <w:tab w:val="left" w:pos="660"/>
-        </w:tabs>
-      </w:pPr>
-    </w:p>
-    <w:p>
-      <w:pPr>
-        <w:tabs>
-          <w:tab w:val="left" w:pos="660"/>
-        </w:tabs>
-      </w:pPr>
-    </w:p>
-    <w:p>
-      <w:pPr>
-        <w:tabs>
-          <w:tab w:val="left" w:pos="660"/>
-        </w:tabs>
-      </w:pPr>
-    </w:p>
-    <w:p>
-      <w:pPr>
-        <w:tabs>
-          <w:tab w:val="left" w:pos="660"/>
-        </w:tabs>
-      </w:pPr>
-    </w:p>
-    <w:p>
-      <w:pPr>
-        <w:tabs>
-          <w:tab w:val="left" w:pos="660"/>
-        </w:tabs>
-      </w:pPr>
-    </w:p>
-    <w:p>
-      <w:pPr>
-        <w:tabs>
-          <w:tab w:val="left" w:pos="660"/>
-        </w:tabs>
-      </w:pPr>
-    </w:p>
-    <w:p>
-      <w:pPr>
-        <w:tabs>
-          <w:tab w:val="left" w:pos="660"/>
-        </w:tabs>
-      </w:pPr>
-    </w:p>
-    <w:p>
-      <w:pPr>
-        <w:tabs>
-          <w:tab w:val="left" w:pos="660"/>
-        </w:tabs>
-      </w:pPr>
-    </w:p>
-    <w:p>
-      <w:pPr>
-        <w:tabs>
-          <w:tab w:val="left" w:pos="660"/>
-        </w:tabs>
-      </w:pPr>
-    </w:p>
-    <w:p>
-      <w:pPr>
-        <w:tabs>
-          <w:tab w:val="left" w:pos="660"/>
-        </w:tabs>
-      </w:pPr>
-    </w:p>
-    <w:p>
-      <w:pPr>
-        <w:tabs>
-          <w:tab w:val="left" w:pos="660"/>
-        </w:tabs>
-      </w:pPr>
-    </w:p>
-    <w:p>
-      <w:pPr>
-        <w:tabs>
-          <w:tab w:val="left" w:pos="660"/>
-        </w:tabs>
-      </w:pPr>
-    </w:p>
-    <w:p>
-      <w:pPr>
-        <w:tabs>
-          <w:tab w:val="left" w:pos="660"/>
-        </w:tabs>
-      </w:pPr>
-    </w:p>
-    <w:p>
-      <w:pPr>
-        <w:tabs>
-          <w:tab w:val="left" w:pos="660"/>
-        </w:tabs>
-      </w:pPr>
-    </w:p>
-    <w:p>
-      <w:pPr>
-        <w:tabs>
-          <w:tab w:val="left" w:pos="660"/>
-        </w:tabs>
-      </w:pPr>
-    </w:p>
-    <w:p>
-      <w:pPr>
-        <w:tabs>
-          <w:tab w:val="left" w:pos="660"/>
-        </w:tabs>
-      </w:pPr>
-    </w:p>
-    <w:p/>
-    <w:p/>
-    <w:p/>
-    <w:p/>
-    <w:p/>
-    <w:p/>
-    <w:p/>
-    <w:p/>
-    <w:p/>
-    <w:p/>
     <w:sectPr>
       <w:pgSz w:w="11906" w:h="16838"/>
       <w:pgMar w:top="1417" w:right="1701" w:bottom="1417" w:left="1701" w:header="708" w:footer="708" w:gutter="0"/>

</xml_diff>

<commit_message>
Trabajando con: Efecto Typewriter
</commit_message>
<xml_diff>
--- a/Curso HTML y CSS desde Certo - Teoria.docx
+++ b/Curso HTML y CSS desde Certo - Teoria.docx
@@ -1546,7 +1546,7 @@
           <w:lang w:val="es-ES"/>
         </w:rPr>
       </w:pPr>
-      <w:hyperlink r:id="rId4" w:history="1">
+      <w:hyperlink r:id="rId5" w:history="1">
         <w:r>
           <w:rPr>
             <w:rStyle w:val="Hipervnculo"/>
@@ -20563,29 +20563,1042 @@
           <w:tab w:val="left" w:pos="660"/>
         </w:tabs>
       </w:pPr>
+      <w:r>
+        <w:t>/*</w:t>
+      </w:r>
+    </w:p>
+    <w:p>
+      <w:pPr>
+        <w:tabs>
+          <w:tab w:val="left" w:pos="660"/>
+        </w:tabs>
+      </w:pPr>
+      <w:r>
+        <w:t>  BOTONES ANIMADOS</w:t>
+      </w:r>
+    </w:p>
+    <w:p>
+      <w:pPr>
+        <w:tabs>
+          <w:tab w:val="left" w:pos="660"/>
+        </w:tabs>
+      </w:pPr>
+      <w:r>
+        <w:t xml:space="preserve">  </w:t>
+      </w:r>
+      <w:proofErr w:type="gramStart"/>
+      <w:r>
+        <w:t>::</w:t>
+      </w:r>
+      <w:proofErr w:type="gramEnd"/>
+      <w:r>
+        <w:t>After y ::before son muy usados para hacer animaciones y es muy poderoso</w:t>
+      </w:r>
+    </w:p>
+    <w:p>
+      <w:pPr>
+        <w:tabs>
+          <w:tab w:val="left" w:pos="660"/>
+        </w:tabs>
+      </w:pPr>
+      <w:r>
+        <w:t xml:space="preserve">  </w:t>
+      </w:r>
+      <w:proofErr w:type="gramStart"/>
+      <w:r>
+        <w:t>::</w:t>
+      </w:r>
+      <w:proofErr w:type="gramEnd"/>
+      <w:r>
+        <w:t>before tiene que tener la propiedad content sí o sí aunque esté vacía para que funcione</w:t>
+      </w:r>
+    </w:p>
+    <w:p>
+      <w:pPr>
+        <w:tabs>
+          <w:tab w:val="left" w:pos="660"/>
+        </w:tabs>
+      </w:pPr>
+      <w:r>
+        <w:t>Desafío</w:t>
+      </w:r>
+    </w:p>
+    <w:p>
+      <w:pPr>
+        <w:pStyle w:val="Prrafodelista"/>
+        <w:numPr>
+          <w:ilvl w:val="0"/>
+          <w:numId w:val="1"/>
+        </w:numPr>
+        <w:tabs>
+          <w:tab w:val="left" w:pos="660"/>
+        </w:tabs>
+      </w:pPr>
+      <w:r>
+        <w:t>Etiquetarlo en una historia de Instagram con el mejor botón que hayan logrado crear</w:t>
+      </w:r>
       <w:bookmarkStart w:id="0" w:name="_GoBack"/>
       <w:bookmarkEnd w:id="0"/>
     </w:p>
     <w:p>
       <w:pPr>
-        <w:tabs>
-          <w:tab w:val="left" w:pos="660"/>
-        </w:tabs>
-      </w:pPr>
-    </w:p>
-    <w:p>
-      <w:pPr>
-        <w:tabs>
-          <w:tab w:val="left" w:pos="660"/>
-        </w:tabs>
-      </w:pPr>
-    </w:p>
-    <w:p>
-      <w:pPr>
-        <w:tabs>
-          <w:tab w:val="left" w:pos="660"/>
-        </w:tabs>
-      </w:pPr>
+        <w:pStyle w:val="Prrafodelista"/>
+        <w:numPr>
+          <w:ilvl w:val="0"/>
+          <w:numId w:val="1"/>
+        </w:numPr>
+        <w:tabs>
+          <w:tab w:val="left" w:pos="660"/>
+        </w:tabs>
+      </w:pPr>
+    </w:p>
+    <w:p>
+      <w:pPr>
+        <w:tabs>
+          <w:tab w:val="left" w:pos="660"/>
+        </w:tabs>
+      </w:pPr>
+      <w:r>
+        <w:t>*/</w:t>
+      </w:r>
+    </w:p>
+    <w:p>
+      <w:pPr>
+        <w:tabs>
+          <w:tab w:val="left" w:pos="660"/>
+        </w:tabs>
+      </w:pPr>
+    </w:p>
+    <w:p>
+      <w:pPr>
+        <w:tabs>
+          <w:tab w:val="left" w:pos="660"/>
+        </w:tabs>
+      </w:pPr>
+    </w:p>
+    <w:p>
+      <w:pPr>
+        <w:tabs>
+          <w:tab w:val="left" w:pos="660"/>
+        </w:tabs>
+      </w:pPr>
+    </w:p>
+    <w:p>
+      <w:r>
+        <w:br w:type="page"/>
+      </w:r>
+    </w:p>
+    <w:p>
+      <w:pPr>
+        <w:tabs>
+          <w:tab w:val="left" w:pos="660"/>
+        </w:tabs>
+      </w:pPr>
+      <w:r>
+        <w:t>BÚSQUEDAS EN COPILOT</w:t>
+      </w:r>
+    </w:p>
+    <w:p>
+      <w:pPr>
+        <w:tabs>
+          <w:tab w:val="left" w:pos="660"/>
+        </w:tabs>
+      </w:pPr>
+      <w:r>
+        <w:t>Para vincular un botón con un formulario en HTML, puedes usar el atributo form del elemento &lt;button&gt;. Este atributo permite asociar el botón a un formulario específico mediante el ID del formulario, incluso si el botón no está dentro del formulario. Aquí tienes un ejemplo:</w:t>
+      </w:r>
+    </w:p>
+    <w:p>
+      <w:pPr>
+        <w:tabs>
+          <w:tab w:val="left" w:pos="916"/>
+          <w:tab w:val="left" w:pos="1832"/>
+          <w:tab w:val="left" w:pos="2748"/>
+          <w:tab w:val="left" w:pos="3664"/>
+          <w:tab w:val="left" w:pos="4580"/>
+          <w:tab w:val="left" w:pos="5496"/>
+          <w:tab w:val="left" w:pos="6412"/>
+          <w:tab w:val="left" w:pos="7328"/>
+          <w:tab w:val="left" w:pos="8244"/>
+          <w:tab w:val="left" w:pos="9160"/>
+          <w:tab w:val="left" w:pos="10076"/>
+          <w:tab w:val="left" w:pos="10992"/>
+          <w:tab w:val="left" w:pos="11908"/>
+          <w:tab w:val="left" w:pos="12824"/>
+          <w:tab w:val="left" w:pos="13740"/>
+          <w:tab w:val="left" w:pos="14656"/>
+        </w:tabs>
+        <w:spacing w:after="60" w:line="240" w:lineRule="auto"/>
+        <w:rPr>
+          <w:rFonts w:ascii="Courier New" w:eastAsia="Times New Roman" w:hAnsi="Courier New" w:cs="Courier New"/>
+          <w:color w:val="FFFFFF"/>
+          <w:sz w:val="20"/>
+          <w:szCs w:val="20"/>
+          <w:lang w:val="en-US" w:eastAsia="es-AR"/>
+        </w:rPr>
+      </w:pPr>
+      <w:proofErr w:type="gramStart"/>
+      <w:r>
+        <w:rPr>
+          <w:rFonts w:ascii="Courier New" w:eastAsia="Times New Roman" w:hAnsi="Courier New" w:cs="Courier New"/>
+          <w:color w:val="FFFFFF"/>
+          <w:sz w:val="20"/>
+          <w:szCs w:val="20"/>
+          <w:lang w:val="en-US" w:eastAsia="es-AR"/>
+        </w:rPr>
+        <w:t>&lt;!DOCTYPE</w:t>
+      </w:r>
+      <w:proofErr w:type="gramEnd"/>
+      <w:r>
+        <w:rPr>
+          <w:rFonts w:ascii="Courier New" w:eastAsia="Times New Roman" w:hAnsi="Courier New" w:cs="Courier New"/>
+          <w:color w:val="FFFFFF"/>
+          <w:sz w:val="20"/>
+          <w:szCs w:val="20"/>
+          <w:lang w:val="en-US" w:eastAsia="es-AR"/>
+        </w:rPr>
+        <w:t xml:space="preserve"> html&gt;</w:t>
+      </w:r>
+    </w:p>
+    <w:p>
+      <w:pPr>
+        <w:tabs>
+          <w:tab w:val="left" w:pos="916"/>
+          <w:tab w:val="left" w:pos="1832"/>
+          <w:tab w:val="left" w:pos="2748"/>
+          <w:tab w:val="left" w:pos="3664"/>
+          <w:tab w:val="left" w:pos="4580"/>
+          <w:tab w:val="left" w:pos="5496"/>
+          <w:tab w:val="left" w:pos="6412"/>
+          <w:tab w:val="left" w:pos="7328"/>
+          <w:tab w:val="left" w:pos="8244"/>
+          <w:tab w:val="left" w:pos="9160"/>
+          <w:tab w:val="left" w:pos="10076"/>
+          <w:tab w:val="left" w:pos="10992"/>
+          <w:tab w:val="left" w:pos="11908"/>
+          <w:tab w:val="left" w:pos="12824"/>
+          <w:tab w:val="left" w:pos="13740"/>
+          <w:tab w:val="left" w:pos="14656"/>
+        </w:tabs>
+        <w:spacing w:after="60" w:line="240" w:lineRule="auto"/>
+        <w:rPr>
+          <w:rFonts w:ascii="Courier New" w:eastAsia="Times New Roman" w:hAnsi="Courier New" w:cs="Courier New"/>
+          <w:color w:val="FFFFFF"/>
+          <w:sz w:val="20"/>
+          <w:szCs w:val="20"/>
+          <w:lang w:val="en-US" w:eastAsia="es-AR"/>
+        </w:rPr>
+      </w:pPr>
+      <w:r>
+        <w:rPr>
+          <w:rFonts w:ascii="Courier New" w:eastAsia="Times New Roman" w:hAnsi="Courier New" w:cs="Courier New"/>
+          <w:color w:val="FFFFFF"/>
+          <w:sz w:val="20"/>
+          <w:szCs w:val="20"/>
+          <w:lang w:val="en-US" w:eastAsia="es-AR"/>
+        </w:rPr>
+        <w:t>&lt;html lang="es"&gt;</w:t>
+      </w:r>
+    </w:p>
+    <w:p>
+      <w:pPr>
+        <w:tabs>
+          <w:tab w:val="left" w:pos="916"/>
+          <w:tab w:val="left" w:pos="1832"/>
+          <w:tab w:val="left" w:pos="2748"/>
+          <w:tab w:val="left" w:pos="3664"/>
+          <w:tab w:val="left" w:pos="4580"/>
+          <w:tab w:val="left" w:pos="5496"/>
+          <w:tab w:val="left" w:pos="6412"/>
+          <w:tab w:val="left" w:pos="7328"/>
+          <w:tab w:val="left" w:pos="8244"/>
+          <w:tab w:val="left" w:pos="9160"/>
+          <w:tab w:val="left" w:pos="10076"/>
+          <w:tab w:val="left" w:pos="10992"/>
+          <w:tab w:val="left" w:pos="11908"/>
+          <w:tab w:val="left" w:pos="12824"/>
+          <w:tab w:val="left" w:pos="13740"/>
+          <w:tab w:val="left" w:pos="14656"/>
+        </w:tabs>
+        <w:spacing w:after="60" w:line="240" w:lineRule="auto"/>
+        <w:rPr>
+          <w:rFonts w:ascii="Courier New" w:eastAsia="Times New Roman" w:hAnsi="Courier New" w:cs="Courier New"/>
+          <w:color w:val="FFFFFF"/>
+          <w:sz w:val="20"/>
+          <w:szCs w:val="20"/>
+          <w:lang w:val="en-US" w:eastAsia="es-AR"/>
+        </w:rPr>
+      </w:pPr>
+      <w:r>
+        <w:rPr>
+          <w:rFonts w:ascii="Courier New" w:eastAsia="Times New Roman" w:hAnsi="Courier New" w:cs="Courier New"/>
+          <w:color w:val="FFFFFF"/>
+          <w:sz w:val="20"/>
+          <w:szCs w:val="20"/>
+          <w:lang w:val="en-US" w:eastAsia="es-AR"/>
+        </w:rPr>
+        <w:t>&lt;head&gt;</w:t>
+      </w:r>
+    </w:p>
+    <w:p>
+      <w:pPr>
+        <w:tabs>
+          <w:tab w:val="left" w:pos="916"/>
+          <w:tab w:val="left" w:pos="1832"/>
+          <w:tab w:val="left" w:pos="2748"/>
+          <w:tab w:val="left" w:pos="3664"/>
+          <w:tab w:val="left" w:pos="4580"/>
+          <w:tab w:val="left" w:pos="5496"/>
+          <w:tab w:val="left" w:pos="6412"/>
+          <w:tab w:val="left" w:pos="7328"/>
+          <w:tab w:val="left" w:pos="8244"/>
+          <w:tab w:val="left" w:pos="9160"/>
+          <w:tab w:val="left" w:pos="10076"/>
+          <w:tab w:val="left" w:pos="10992"/>
+          <w:tab w:val="left" w:pos="11908"/>
+          <w:tab w:val="left" w:pos="12824"/>
+          <w:tab w:val="left" w:pos="13740"/>
+          <w:tab w:val="left" w:pos="14656"/>
+        </w:tabs>
+        <w:spacing w:after="60" w:line="240" w:lineRule="auto"/>
+        <w:rPr>
+          <w:rFonts w:ascii="Courier New" w:eastAsia="Times New Roman" w:hAnsi="Courier New" w:cs="Courier New"/>
+          <w:color w:val="FFFFFF"/>
+          <w:sz w:val="20"/>
+          <w:szCs w:val="20"/>
+          <w:lang w:val="en-US" w:eastAsia="es-AR"/>
+        </w:rPr>
+      </w:pPr>
+      <w:r>
+        <w:rPr>
+          <w:rFonts w:ascii="Courier New" w:eastAsia="Times New Roman" w:hAnsi="Courier New" w:cs="Courier New"/>
+          <w:color w:val="FFFFFF"/>
+          <w:sz w:val="20"/>
+          <w:szCs w:val="20"/>
+          <w:lang w:val="en-US" w:eastAsia="es-AR"/>
+        </w:rPr>
+        <w:t xml:space="preserve">    &lt;meta charset="UTF-8"&gt;</w:t>
+      </w:r>
+    </w:p>
+    <w:p>
+      <w:pPr>
+        <w:tabs>
+          <w:tab w:val="left" w:pos="916"/>
+          <w:tab w:val="left" w:pos="1832"/>
+          <w:tab w:val="left" w:pos="2748"/>
+          <w:tab w:val="left" w:pos="3664"/>
+          <w:tab w:val="left" w:pos="4580"/>
+          <w:tab w:val="left" w:pos="5496"/>
+          <w:tab w:val="left" w:pos="6412"/>
+          <w:tab w:val="left" w:pos="7328"/>
+          <w:tab w:val="left" w:pos="8244"/>
+          <w:tab w:val="left" w:pos="9160"/>
+          <w:tab w:val="left" w:pos="10076"/>
+          <w:tab w:val="left" w:pos="10992"/>
+          <w:tab w:val="left" w:pos="11908"/>
+          <w:tab w:val="left" w:pos="12824"/>
+          <w:tab w:val="left" w:pos="13740"/>
+          <w:tab w:val="left" w:pos="14656"/>
+        </w:tabs>
+        <w:spacing w:after="60" w:line="240" w:lineRule="auto"/>
+        <w:rPr>
+          <w:rFonts w:ascii="Courier New" w:eastAsia="Times New Roman" w:hAnsi="Courier New" w:cs="Courier New"/>
+          <w:color w:val="FFFFFF"/>
+          <w:sz w:val="20"/>
+          <w:szCs w:val="20"/>
+          <w:lang w:val="en-US" w:eastAsia="es-AR"/>
+        </w:rPr>
+      </w:pPr>
+      <w:r>
+        <w:rPr>
+          <w:rFonts w:ascii="Courier New" w:eastAsia="Times New Roman" w:hAnsi="Courier New" w:cs="Courier New"/>
+          <w:color w:val="FFFFFF"/>
+          <w:sz w:val="20"/>
+          <w:szCs w:val="20"/>
+          <w:lang w:val="en-US" w:eastAsia="es-AR"/>
+        </w:rPr>
+        <w:t xml:space="preserve">    &lt;meta name="viewport" content="width=device-width, initial-scale=1.0"&gt;</w:t>
+      </w:r>
+    </w:p>
+    <w:p>
+      <w:pPr>
+        <w:tabs>
+          <w:tab w:val="left" w:pos="916"/>
+          <w:tab w:val="left" w:pos="1832"/>
+          <w:tab w:val="left" w:pos="2748"/>
+          <w:tab w:val="left" w:pos="3664"/>
+          <w:tab w:val="left" w:pos="4580"/>
+          <w:tab w:val="left" w:pos="5496"/>
+          <w:tab w:val="left" w:pos="6412"/>
+          <w:tab w:val="left" w:pos="7328"/>
+          <w:tab w:val="left" w:pos="8244"/>
+          <w:tab w:val="left" w:pos="9160"/>
+          <w:tab w:val="left" w:pos="10076"/>
+          <w:tab w:val="left" w:pos="10992"/>
+          <w:tab w:val="left" w:pos="11908"/>
+          <w:tab w:val="left" w:pos="12824"/>
+          <w:tab w:val="left" w:pos="13740"/>
+          <w:tab w:val="left" w:pos="14656"/>
+        </w:tabs>
+        <w:spacing w:after="60" w:line="240" w:lineRule="auto"/>
+        <w:rPr>
+          <w:rFonts w:ascii="Courier New" w:eastAsia="Times New Roman" w:hAnsi="Courier New" w:cs="Courier New"/>
+          <w:color w:val="FFFFFF"/>
+          <w:sz w:val="20"/>
+          <w:szCs w:val="20"/>
+          <w:lang w:val="en-US" w:eastAsia="es-AR"/>
+        </w:rPr>
+      </w:pPr>
+      <w:r>
+        <w:rPr>
+          <w:rFonts w:ascii="Courier New" w:eastAsia="Times New Roman" w:hAnsi="Courier New" w:cs="Courier New"/>
+          <w:color w:val="FFFFFF"/>
+          <w:sz w:val="20"/>
+          <w:szCs w:val="20"/>
+          <w:lang w:val="en-US" w:eastAsia="es-AR"/>
+        </w:rPr>
+        <w:t xml:space="preserve">    &lt;title&gt;Vincular Botón con Formulario&lt;/title&gt;</w:t>
+      </w:r>
+    </w:p>
+    <w:p>
+      <w:pPr>
+        <w:tabs>
+          <w:tab w:val="left" w:pos="916"/>
+          <w:tab w:val="left" w:pos="1832"/>
+          <w:tab w:val="left" w:pos="2748"/>
+          <w:tab w:val="left" w:pos="3664"/>
+          <w:tab w:val="left" w:pos="4580"/>
+          <w:tab w:val="left" w:pos="5496"/>
+          <w:tab w:val="left" w:pos="6412"/>
+          <w:tab w:val="left" w:pos="7328"/>
+          <w:tab w:val="left" w:pos="8244"/>
+          <w:tab w:val="left" w:pos="9160"/>
+          <w:tab w:val="left" w:pos="10076"/>
+          <w:tab w:val="left" w:pos="10992"/>
+          <w:tab w:val="left" w:pos="11908"/>
+          <w:tab w:val="left" w:pos="12824"/>
+          <w:tab w:val="left" w:pos="13740"/>
+          <w:tab w:val="left" w:pos="14656"/>
+        </w:tabs>
+        <w:spacing w:after="60" w:line="240" w:lineRule="auto"/>
+        <w:rPr>
+          <w:rFonts w:ascii="Courier New" w:eastAsia="Times New Roman" w:hAnsi="Courier New" w:cs="Courier New"/>
+          <w:color w:val="FFFFFF"/>
+          <w:sz w:val="20"/>
+          <w:szCs w:val="20"/>
+          <w:lang w:val="en-US" w:eastAsia="es-AR"/>
+        </w:rPr>
+      </w:pPr>
+      <w:r>
+        <w:rPr>
+          <w:rFonts w:ascii="Courier New" w:eastAsia="Times New Roman" w:hAnsi="Courier New" w:cs="Courier New"/>
+          <w:color w:val="FFFFFF"/>
+          <w:sz w:val="20"/>
+          <w:szCs w:val="20"/>
+          <w:lang w:val="en-US" w:eastAsia="es-AR"/>
+        </w:rPr>
+        <w:t>&lt;/head&gt;</w:t>
+      </w:r>
+    </w:p>
+    <w:p>
+      <w:pPr>
+        <w:tabs>
+          <w:tab w:val="left" w:pos="916"/>
+          <w:tab w:val="left" w:pos="1832"/>
+          <w:tab w:val="left" w:pos="2748"/>
+          <w:tab w:val="left" w:pos="3664"/>
+          <w:tab w:val="left" w:pos="4580"/>
+          <w:tab w:val="left" w:pos="5496"/>
+          <w:tab w:val="left" w:pos="6412"/>
+          <w:tab w:val="left" w:pos="7328"/>
+          <w:tab w:val="left" w:pos="8244"/>
+          <w:tab w:val="left" w:pos="9160"/>
+          <w:tab w:val="left" w:pos="10076"/>
+          <w:tab w:val="left" w:pos="10992"/>
+          <w:tab w:val="left" w:pos="11908"/>
+          <w:tab w:val="left" w:pos="12824"/>
+          <w:tab w:val="left" w:pos="13740"/>
+          <w:tab w:val="left" w:pos="14656"/>
+        </w:tabs>
+        <w:spacing w:after="60" w:line="240" w:lineRule="auto"/>
+        <w:rPr>
+          <w:rFonts w:ascii="Courier New" w:eastAsia="Times New Roman" w:hAnsi="Courier New" w:cs="Courier New"/>
+          <w:color w:val="FFFFFF"/>
+          <w:sz w:val="20"/>
+          <w:szCs w:val="20"/>
+          <w:lang w:val="en-US" w:eastAsia="es-AR"/>
+        </w:rPr>
+      </w:pPr>
+      <w:r>
+        <w:rPr>
+          <w:rFonts w:ascii="Courier New" w:eastAsia="Times New Roman" w:hAnsi="Courier New" w:cs="Courier New"/>
+          <w:color w:val="FFFFFF"/>
+          <w:sz w:val="20"/>
+          <w:szCs w:val="20"/>
+          <w:lang w:val="en-US" w:eastAsia="es-AR"/>
+        </w:rPr>
+        <w:t>&lt;body&gt;</w:t>
+      </w:r>
+    </w:p>
+    <w:p>
+      <w:pPr>
+        <w:tabs>
+          <w:tab w:val="left" w:pos="916"/>
+          <w:tab w:val="left" w:pos="1832"/>
+          <w:tab w:val="left" w:pos="2748"/>
+          <w:tab w:val="left" w:pos="3664"/>
+          <w:tab w:val="left" w:pos="4580"/>
+          <w:tab w:val="left" w:pos="5496"/>
+          <w:tab w:val="left" w:pos="6412"/>
+          <w:tab w:val="left" w:pos="7328"/>
+          <w:tab w:val="left" w:pos="8244"/>
+          <w:tab w:val="left" w:pos="9160"/>
+          <w:tab w:val="left" w:pos="10076"/>
+          <w:tab w:val="left" w:pos="10992"/>
+          <w:tab w:val="left" w:pos="11908"/>
+          <w:tab w:val="left" w:pos="12824"/>
+          <w:tab w:val="left" w:pos="13740"/>
+          <w:tab w:val="left" w:pos="14656"/>
+        </w:tabs>
+        <w:spacing w:after="60" w:line="240" w:lineRule="auto"/>
+        <w:rPr>
+          <w:rFonts w:ascii="Courier New" w:eastAsia="Times New Roman" w:hAnsi="Courier New" w:cs="Courier New"/>
+          <w:color w:val="FFFFFF"/>
+          <w:sz w:val="20"/>
+          <w:szCs w:val="20"/>
+          <w:lang w:val="en-US" w:eastAsia="es-AR"/>
+        </w:rPr>
+      </w:pPr>
+      <w:r>
+        <w:rPr>
+          <w:rFonts w:ascii="Courier New" w:eastAsia="Times New Roman" w:hAnsi="Courier New" w:cs="Courier New"/>
+          <w:color w:val="FFFFFF"/>
+          <w:sz w:val="20"/>
+          <w:szCs w:val="20"/>
+          <w:lang w:val="en-US" w:eastAsia="es-AR"/>
+        </w:rPr>
+        <w:t xml:space="preserve">    </w:t>
+      </w:r>
+      <w:proofErr w:type="gramStart"/>
+      <w:r>
+        <w:rPr>
+          <w:rFonts w:ascii="Courier New" w:eastAsia="Times New Roman" w:hAnsi="Courier New" w:cs="Courier New"/>
+          <w:color w:val="FFFFFF"/>
+          <w:sz w:val="20"/>
+          <w:szCs w:val="20"/>
+          <w:lang w:val="en-US" w:eastAsia="es-AR"/>
+        </w:rPr>
+        <w:t>&lt;!--</w:t>
+      </w:r>
+      <w:proofErr w:type="gramEnd"/>
+      <w:r>
+        <w:rPr>
+          <w:rFonts w:ascii="Courier New" w:eastAsia="Times New Roman" w:hAnsi="Courier New" w:cs="Courier New"/>
+          <w:color w:val="FFFFFF"/>
+          <w:sz w:val="20"/>
+          <w:szCs w:val="20"/>
+          <w:lang w:val="en-US" w:eastAsia="es-AR"/>
+        </w:rPr>
+        <w:t xml:space="preserve"> Formulario --&gt;</w:t>
+      </w:r>
+    </w:p>
+    <w:p>
+      <w:pPr>
+        <w:tabs>
+          <w:tab w:val="left" w:pos="916"/>
+          <w:tab w:val="left" w:pos="1832"/>
+          <w:tab w:val="left" w:pos="2748"/>
+          <w:tab w:val="left" w:pos="3664"/>
+          <w:tab w:val="left" w:pos="4580"/>
+          <w:tab w:val="left" w:pos="5496"/>
+          <w:tab w:val="left" w:pos="6412"/>
+          <w:tab w:val="left" w:pos="7328"/>
+          <w:tab w:val="left" w:pos="8244"/>
+          <w:tab w:val="left" w:pos="9160"/>
+          <w:tab w:val="left" w:pos="10076"/>
+          <w:tab w:val="left" w:pos="10992"/>
+          <w:tab w:val="left" w:pos="11908"/>
+          <w:tab w:val="left" w:pos="12824"/>
+          <w:tab w:val="left" w:pos="13740"/>
+          <w:tab w:val="left" w:pos="14656"/>
+        </w:tabs>
+        <w:spacing w:after="60" w:line="240" w:lineRule="auto"/>
+        <w:rPr>
+          <w:rFonts w:ascii="Courier New" w:eastAsia="Times New Roman" w:hAnsi="Courier New" w:cs="Courier New"/>
+          <w:color w:val="FFFFFF"/>
+          <w:sz w:val="20"/>
+          <w:szCs w:val="20"/>
+          <w:lang w:val="en-US" w:eastAsia="es-AR"/>
+        </w:rPr>
+      </w:pPr>
+      <w:r>
+        <w:rPr>
+          <w:rFonts w:ascii="Courier New" w:eastAsia="Times New Roman" w:hAnsi="Courier New" w:cs="Courier New"/>
+          <w:color w:val="FFFFFF"/>
+          <w:sz w:val="20"/>
+          <w:szCs w:val="20"/>
+          <w:lang w:val="en-US" w:eastAsia="es-AR"/>
+        </w:rPr>
+        <w:t xml:space="preserve">    &lt;form id="miFormulario" action="/enviar" method="post"&gt;</w:t>
+      </w:r>
+    </w:p>
+    <w:p>
+      <w:pPr>
+        <w:tabs>
+          <w:tab w:val="left" w:pos="916"/>
+          <w:tab w:val="left" w:pos="1832"/>
+          <w:tab w:val="left" w:pos="2748"/>
+          <w:tab w:val="left" w:pos="3664"/>
+          <w:tab w:val="left" w:pos="4580"/>
+          <w:tab w:val="left" w:pos="5496"/>
+          <w:tab w:val="left" w:pos="6412"/>
+          <w:tab w:val="left" w:pos="7328"/>
+          <w:tab w:val="left" w:pos="8244"/>
+          <w:tab w:val="left" w:pos="9160"/>
+          <w:tab w:val="left" w:pos="10076"/>
+          <w:tab w:val="left" w:pos="10992"/>
+          <w:tab w:val="left" w:pos="11908"/>
+          <w:tab w:val="left" w:pos="12824"/>
+          <w:tab w:val="left" w:pos="13740"/>
+          <w:tab w:val="left" w:pos="14656"/>
+        </w:tabs>
+        <w:spacing w:after="60" w:line="240" w:lineRule="auto"/>
+        <w:rPr>
+          <w:rFonts w:ascii="Courier New" w:eastAsia="Times New Roman" w:hAnsi="Courier New" w:cs="Courier New"/>
+          <w:color w:val="FFFFFF"/>
+          <w:sz w:val="20"/>
+          <w:szCs w:val="20"/>
+          <w:lang w:val="en-US" w:eastAsia="es-AR"/>
+        </w:rPr>
+      </w:pPr>
+      <w:r>
+        <w:rPr>
+          <w:rFonts w:ascii="Courier New" w:eastAsia="Times New Roman" w:hAnsi="Courier New" w:cs="Courier New"/>
+          <w:color w:val="FFFFFF"/>
+          <w:sz w:val="20"/>
+          <w:szCs w:val="20"/>
+          <w:lang w:val="en-US" w:eastAsia="es-AR"/>
+        </w:rPr>
+        <w:t xml:space="preserve">        &lt;label for="nombre"&gt;Nombre:&lt;/label&gt;</w:t>
+      </w:r>
+    </w:p>
+    <w:p>
+      <w:pPr>
+        <w:tabs>
+          <w:tab w:val="left" w:pos="916"/>
+          <w:tab w:val="left" w:pos="1832"/>
+          <w:tab w:val="left" w:pos="2748"/>
+          <w:tab w:val="left" w:pos="3664"/>
+          <w:tab w:val="left" w:pos="4580"/>
+          <w:tab w:val="left" w:pos="5496"/>
+          <w:tab w:val="left" w:pos="6412"/>
+          <w:tab w:val="left" w:pos="7328"/>
+          <w:tab w:val="left" w:pos="8244"/>
+          <w:tab w:val="left" w:pos="9160"/>
+          <w:tab w:val="left" w:pos="10076"/>
+          <w:tab w:val="left" w:pos="10992"/>
+          <w:tab w:val="left" w:pos="11908"/>
+          <w:tab w:val="left" w:pos="12824"/>
+          <w:tab w:val="left" w:pos="13740"/>
+          <w:tab w:val="left" w:pos="14656"/>
+        </w:tabs>
+        <w:spacing w:after="60" w:line="240" w:lineRule="auto"/>
+        <w:rPr>
+          <w:rFonts w:ascii="Courier New" w:eastAsia="Times New Roman" w:hAnsi="Courier New" w:cs="Courier New"/>
+          <w:color w:val="FFFFFF"/>
+          <w:sz w:val="20"/>
+          <w:szCs w:val="20"/>
+          <w:lang w:val="en-US" w:eastAsia="es-AR"/>
+        </w:rPr>
+      </w:pPr>
+      <w:r>
+        <w:rPr>
+          <w:rFonts w:ascii="Courier New" w:eastAsia="Times New Roman" w:hAnsi="Courier New" w:cs="Courier New"/>
+          <w:color w:val="FFFFFF"/>
+          <w:sz w:val="20"/>
+          <w:szCs w:val="20"/>
+          <w:lang w:val="en-US" w:eastAsia="es-AR"/>
+        </w:rPr>
+        <w:t xml:space="preserve">        &lt;input type="text" id="nombre" name="nombre" required&gt;</w:t>
+      </w:r>
+    </w:p>
+    <w:p>
+      <w:pPr>
+        <w:tabs>
+          <w:tab w:val="left" w:pos="916"/>
+          <w:tab w:val="left" w:pos="1832"/>
+          <w:tab w:val="left" w:pos="2748"/>
+          <w:tab w:val="left" w:pos="3664"/>
+          <w:tab w:val="left" w:pos="4580"/>
+          <w:tab w:val="left" w:pos="5496"/>
+          <w:tab w:val="left" w:pos="6412"/>
+          <w:tab w:val="left" w:pos="7328"/>
+          <w:tab w:val="left" w:pos="8244"/>
+          <w:tab w:val="left" w:pos="9160"/>
+          <w:tab w:val="left" w:pos="10076"/>
+          <w:tab w:val="left" w:pos="10992"/>
+          <w:tab w:val="left" w:pos="11908"/>
+          <w:tab w:val="left" w:pos="12824"/>
+          <w:tab w:val="left" w:pos="13740"/>
+          <w:tab w:val="left" w:pos="14656"/>
+        </w:tabs>
+        <w:spacing w:after="60" w:line="240" w:lineRule="auto"/>
+        <w:rPr>
+          <w:rFonts w:ascii="Courier New" w:eastAsia="Times New Roman" w:hAnsi="Courier New" w:cs="Courier New"/>
+          <w:color w:val="FFFFFF"/>
+          <w:sz w:val="20"/>
+          <w:szCs w:val="20"/>
+          <w:lang w:eastAsia="es-AR"/>
+        </w:rPr>
+      </w:pPr>
+      <w:r>
+        <w:rPr>
+          <w:rFonts w:ascii="Courier New" w:eastAsia="Times New Roman" w:hAnsi="Courier New" w:cs="Courier New"/>
+          <w:color w:val="FFFFFF"/>
+          <w:sz w:val="20"/>
+          <w:szCs w:val="20"/>
+          <w:lang w:val="en-US" w:eastAsia="es-AR"/>
+        </w:rPr>
+        <w:t xml:space="preserve">    </w:t>
+      </w:r>
+      <w:r>
+        <w:rPr>
+          <w:rFonts w:ascii="Courier New" w:eastAsia="Times New Roman" w:hAnsi="Courier New" w:cs="Courier New"/>
+          <w:color w:val="FFFFFF"/>
+          <w:sz w:val="20"/>
+          <w:szCs w:val="20"/>
+          <w:lang w:eastAsia="es-AR"/>
+        </w:rPr>
+        <w:t>&lt;/form&gt;</w:t>
+      </w:r>
+    </w:p>
+    <w:p>
+      <w:pPr>
+        <w:tabs>
+          <w:tab w:val="left" w:pos="916"/>
+          <w:tab w:val="left" w:pos="1832"/>
+          <w:tab w:val="left" w:pos="2748"/>
+          <w:tab w:val="left" w:pos="3664"/>
+          <w:tab w:val="left" w:pos="4580"/>
+          <w:tab w:val="left" w:pos="5496"/>
+          <w:tab w:val="left" w:pos="6412"/>
+          <w:tab w:val="left" w:pos="7328"/>
+          <w:tab w:val="left" w:pos="8244"/>
+          <w:tab w:val="left" w:pos="9160"/>
+          <w:tab w:val="left" w:pos="10076"/>
+          <w:tab w:val="left" w:pos="10992"/>
+          <w:tab w:val="left" w:pos="11908"/>
+          <w:tab w:val="left" w:pos="12824"/>
+          <w:tab w:val="left" w:pos="13740"/>
+          <w:tab w:val="left" w:pos="14656"/>
+        </w:tabs>
+        <w:spacing w:after="60" w:line="240" w:lineRule="auto"/>
+        <w:rPr>
+          <w:rFonts w:ascii="Courier New" w:eastAsia="Times New Roman" w:hAnsi="Courier New" w:cs="Courier New"/>
+          <w:color w:val="FFFFFF"/>
+          <w:sz w:val="20"/>
+          <w:szCs w:val="20"/>
+          <w:lang w:eastAsia="es-AR"/>
+        </w:rPr>
+      </w:pPr>
+    </w:p>
+    <w:p>
+      <w:pPr>
+        <w:tabs>
+          <w:tab w:val="left" w:pos="916"/>
+          <w:tab w:val="left" w:pos="1832"/>
+          <w:tab w:val="left" w:pos="2748"/>
+          <w:tab w:val="left" w:pos="3664"/>
+          <w:tab w:val="left" w:pos="4580"/>
+          <w:tab w:val="left" w:pos="5496"/>
+          <w:tab w:val="left" w:pos="6412"/>
+          <w:tab w:val="left" w:pos="7328"/>
+          <w:tab w:val="left" w:pos="8244"/>
+          <w:tab w:val="left" w:pos="9160"/>
+          <w:tab w:val="left" w:pos="10076"/>
+          <w:tab w:val="left" w:pos="10992"/>
+          <w:tab w:val="left" w:pos="11908"/>
+          <w:tab w:val="left" w:pos="12824"/>
+          <w:tab w:val="left" w:pos="13740"/>
+          <w:tab w:val="left" w:pos="14656"/>
+        </w:tabs>
+        <w:spacing w:after="60" w:line="240" w:lineRule="auto"/>
+        <w:rPr>
+          <w:rFonts w:ascii="Courier New" w:eastAsia="Times New Roman" w:hAnsi="Courier New" w:cs="Courier New"/>
+          <w:color w:val="FFFFFF"/>
+          <w:sz w:val="20"/>
+          <w:szCs w:val="20"/>
+          <w:lang w:eastAsia="es-AR"/>
+        </w:rPr>
+      </w:pPr>
+      <w:r>
+        <w:rPr>
+          <w:rFonts w:ascii="Courier New" w:eastAsia="Times New Roman" w:hAnsi="Courier New" w:cs="Courier New"/>
+          <w:color w:val="FFFFFF"/>
+          <w:sz w:val="20"/>
+          <w:szCs w:val="20"/>
+          <w:lang w:eastAsia="es-AR"/>
+        </w:rPr>
+        <w:t xml:space="preserve">    </w:t>
+      </w:r>
+      <w:proofErr w:type="gramStart"/>
+      <w:r>
+        <w:rPr>
+          <w:rFonts w:ascii="Courier New" w:eastAsia="Times New Roman" w:hAnsi="Courier New" w:cs="Courier New"/>
+          <w:color w:val="FFFFFF"/>
+          <w:sz w:val="20"/>
+          <w:szCs w:val="20"/>
+          <w:lang w:eastAsia="es-AR"/>
+        </w:rPr>
+        <w:t>&lt;!--</w:t>
+      </w:r>
+      <w:proofErr w:type="gramEnd"/>
+      <w:r>
+        <w:rPr>
+          <w:rFonts w:ascii="Courier New" w:eastAsia="Times New Roman" w:hAnsi="Courier New" w:cs="Courier New"/>
+          <w:color w:val="FFFFFF"/>
+          <w:sz w:val="20"/>
+          <w:szCs w:val="20"/>
+          <w:lang w:eastAsia="es-AR"/>
+        </w:rPr>
+        <w:t xml:space="preserve"> Botón fuera del formulario --&gt;</w:t>
+      </w:r>
+    </w:p>
+    <w:p>
+      <w:pPr>
+        <w:tabs>
+          <w:tab w:val="left" w:pos="916"/>
+          <w:tab w:val="left" w:pos="1832"/>
+          <w:tab w:val="left" w:pos="2748"/>
+          <w:tab w:val="left" w:pos="3664"/>
+          <w:tab w:val="left" w:pos="4580"/>
+          <w:tab w:val="left" w:pos="5496"/>
+          <w:tab w:val="left" w:pos="6412"/>
+          <w:tab w:val="left" w:pos="7328"/>
+          <w:tab w:val="left" w:pos="8244"/>
+          <w:tab w:val="left" w:pos="9160"/>
+          <w:tab w:val="left" w:pos="10076"/>
+          <w:tab w:val="left" w:pos="10992"/>
+          <w:tab w:val="left" w:pos="11908"/>
+          <w:tab w:val="left" w:pos="12824"/>
+          <w:tab w:val="left" w:pos="13740"/>
+          <w:tab w:val="left" w:pos="14656"/>
+        </w:tabs>
+        <w:spacing w:after="60" w:line="240" w:lineRule="auto"/>
+        <w:rPr>
+          <w:rFonts w:ascii="Courier New" w:eastAsia="Times New Roman" w:hAnsi="Courier New" w:cs="Courier New"/>
+          <w:color w:val="FFFFFF"/>
+          <w:sz w:val="20"/>
+          <w:szCs w:val="20"/>
+          <w:lang w:val="en-US" w:eastAsia="es-AR"/>
+        </w:rPr>
+      </w:pPr>
+      <w:r>
+        <w:rPr>
+          <w:rFonts w:ascii="Courier New" w:eastAsia="Times New Roman" w:hAnsi="Courier New" w:cs="Courier New"/>
+          <w:color w:val="FFFFFF"/>
+          <w:sz w:val="20"/>
+          <w:szCs w:val="20"/>
+          <w:lang w:eastAsia="es-AR"/>
+        </w:rPr>
+        <w:t xml:space="preserve">    </w:t>
+      </w:r>
+      <w:r>
+        <w:rPr>
+          <w:rFonts w:ascii="Courier New" w:eastAsia="Times New Roman" w:hAnsi="Courier New" w:cs="Courier New"/>
+          <w:color w:val="FFFFFF"/>
+          <w:sz w:val="20"/>
+          <w:szCs w:val="20"/>
+          <w:lang w:val="en-US" w:eastAsia="es-AR"/>
+        </w:rPr>
+        <w:t>&lt;button type="submit" form="miFormulario"&gt;Enviar&lt;/button&gt;</w:t>
+      </w:r>
+    </w:p>
+    <w:p>
+      <w:pPr>
+        <w:tabs>
+          <w:tab w:val="left" w:pos="916"/>
+          <w:tab w:val="left" w:pos="1832"/>
+          <w:tab w:val="left" w:pos="2748"/>
+          <w:tab w:val="left" w:pos="3664"/>
+          <w:tab w:val="left" w:pos="4580"/>
+          <w:tab w:val="left" w:pos="5496"/>
+          <w:tab w:val="left" w:pos="6412"/>
+          <w:tab w:val="left" w:pos="7328"/>
+          <w:tab w:val="left" w:pos="8244"/>
+          <w:tab w:val="left" w:pos="9160"/>
+          <w:tab w:val="left" w:pos="10076"/>
+          <w:tab w:val="left" w:pos="10992"/>
+          <w:tab w:val="left" w:pos="11908"/>
+          <w:tab w:val="left" w:pos="12824"/>
+          <w:tab w:val="left" w:pos="13740"/>
+          <w:tab w:val="left" w:pos="14656"/>
+        </w:tabs>
+        <w:spacing w:after="60" w:line="240" w:lineRule="auto"/>
+        <w:rPr>
+          <w:rFonts w:ascii="Courier New" w:eastAsia="Times New Roman" w:hAnsi="Courier New" w:cs="Courier New"/>
+          <w:color w:val="FFFFFF"/>
+          <w:sz w:val="20"/>
+          <w:szCs w:val="20"/>
+          <w:lang w:eastAsia="es-AR"/>
+        </w:rPr>
+      </w:pPr>
+      <w:r>
+        <w:rPr>
+          <w:rFonts w:ascii="Courier New" w:eastAsia="Times New Roman" w:hAnsi="Courier New" w:cs="Courier New"/>
+          <w:color w:val="FFFFFF"/>
+          <w:sz w:val="20"/>
+          <w:szCs w:val="20"/>
+          <w:lang w:eastAsia="es-AR"/>
+        </w:rPr>
+        <w:t>&lt;/body&gt;</w:t>
+      </w:r>
+    </w:p>
+    <w:p>
+      <w:pPr>
+        <w:tabs>
+          <w:tab w:val="left" w:pos="916"/>
+          <w:tab w:val="left" w:pos="1832"/>
+          <w:tab w:val="left" w:pos="2748"/>
+          <w:tab w:val="left" w:pos="3664"/>
+          <w:tab w:val="left" w:pos="4580"/>
+          <w:tab w:val="left" w:pos="5496"/>
+          <w:tab w:val="left" w:pos="6412"/>
+          <w:tab w:val="left" w:pos="7328"/>
+          <w:tab w:val="left" w:pos="8244"/>
+          <w:tab w:val="left" w:pos="9160"/>
+          <w:tab w:val="left" w:pos="10076"/>
+          <w:tab w:val="left" w:pos="10992"/>
+          <w:tab w:val="left" w:pos="11908"/>
+          <w:tab w:val="left" w:pos="12824"/>
+          <w:tab w:val="left" w:pos="13740"/>
+          <w:tab w:val="left" w:pos="14656"/>
+        </w:tabs>
+        <w:spacing w:after="60" w:line="240" w:lineRule="auto"/>
+        <w:rPr>
+          <w:rFonts w:ascii="Courier New" w:eastAsia="Times New Roman" w:hAnsi="Courier New" w:cs="Courier New"/>
+          <w:color w:val="FFFFFF"/>
+          <w:sz w:val="20"/>
+          <w:szCs w:val="20"/>
+          <w:lang w:eastAsia="es-AR"/>
+        </w:rPr>
+      </w:pPr>
+      <w:r>
+        <w:rPr>
+          <w:rFonts w:ascii="Courier New" w:eastAsia="Times New Roman" w:hAnsi="Courier New" w:cs="Courier New"/>
+          <w:color w:val="FFFFFF" w:themeColor="background1"/>
+          <w:sz w:val="20"/>
+          <w:szCs w:val="20"/>
+          <w:lang w:eastAsia="es-AR"/>
+        </w:rPr>
+        <w:t>&lt;/</w:t>
+      </w:r>
+      <w:r>
+        <w:rPr>
+          <w:rFonts w:ascii="Courier New" w:eastAsia="Times New Roman" w:hAnsi="Courier New" w:cs="Courier New"/>
+          <w:color w:val="FFFFFF"/>
+          <w:sz w:val="20"/>
+          <w:szCs w:val="20"/>
+          <w:lang w:eastAsia="es-AR"/>
+        </w:rPr>
+        <w:t>html&gt;</w:t>
+      </w:r>
+    </w:p>
+    <w:p>
+      <w:pPr>
+        <w:tabs>
+          <w:tab w:val="left" w:pos="916"/>
+          <w:tab w:val="left" w:pos="1832"/>
+          <w:tab w:val="left" w:pos="2748"/>
+          <w:tab w:val="left" w:pos="3664"/>
+          <w:tab w:val="left" w:pos="4580"/>
+          <w:tab w:val="left" w:pos="5496"/>
+          <w:tab w:val="left" w:pos="6412"/>
+          <w:tab w:val="left" w:pos="7328"/>
+          <w:tab w:val="left" w:pos="8244"/>
+          <w:tab w:val="left" w:pos="9160"/>
+          <w:tab w:val="left" w:pos="10076"/>
+          <w:tab w:val="left" w:pos="10992"/>
+          <w:tab w:val="left" w:pos="11908"/>
+          <w:tab w:val="left" w:pos="12824"/>
+          <w:tab w:val="left" w:pos="13740"/>
+          <w:tab w:val="left" w:pos="14656"/>
+        </w:tabs>
+        <w:spacing w:after="60" w:line="240" w:lineRule="auto"/>
+      </w:pPr>
+      <w:hyperlink r:id="rId6" w:tgtFrame="_blank" w:history="1">
+        <w:r>
+          <w:rPr>
+            <w:rStyle w:val="Hipervnculo"/>
+            <w:rFonts w:ascii="Segoe UI" w:hAnsi="Segoe UI" w:cs="Segoe UI"/>
+            <w:color w:val="FFFFFF" w:themeColor="background1"/>
+            <w:sz w:val="21"/>
+            <w:szCs w:val="21"/>
+          </w:rPr>
+          <w:t>En este ejemplo, el formulario tiene el ID </w:t>
+        </w:r>
+        <w:r>
+          <w:rPr>
+            <w:rStyle w:val="CdigoHTML"/>
+            <w:rFonts w:eastAsiaTheme="minorHAnsi"/>
+            <w:color w:val="FFFFFF" w:themeColor="background1"/>
+            <w:u w:val="single"/>
+          </w:rPr>
+          <w:t>miFormulario</w:t>
+        </w:r>
+        <w:r>
+          <w:rPr>
+            <w:rStyle w:val="Hipervnculo"/>
+            <w:rFonts w:ascii="Segoe UI" w:hAnsi="Segoe UI" w:cs="Segoe UI"/>
+            <w:color w:val="FFFFFF" w:themeColor="background1"/>
+            <w:sz w:val="21"/>
+            <w:szCs w:val="21"/>
+          </w:rPr>
+          <w:t>, y el botón utiliza el atributo </w:t>
+        </w:r>
+        <w:r>
+          <w:rPr>
+            <w:rStyle w:val="CdigoHTML"/>
+            <w:rFonts w:eastAsiaTheme="minorHAnsi"/>
+            <w:color w:val="FFFFFF" w:themeColor="background1"/>
+            <w:u w:val="single"/>
+          </w:rPr>
+          <w:t>form="miFormulario"</w:t>
+        </w:r>
+        <w:r>
+          <w:rPr>
+            <w:rStyle w:val="Hipervnculo"/>
+            <w:rFonts w:ascii="Segoe UI" w:hAnsi="Segoe UI" w:cs="Segoe UI"/>
+            <w:color w:val="FFFFFF" w:themeColor="background1"/>
+            <w:sz w:val="21"/>
+            <w:szCs w:val="21"/>
+          </w:rPr>
+          <w:t> para vincularse a ese formulario</w:t>
+        </w:r>
+      </w:hyperlink>
+      <w:hyperlink r:id="rId7" w:tgtFrame="_blank" w:history="1">
+        <w:r>
+          <w:rPr>
+            <w:rStyle w:val="Hipervnculo"/>
+            <w:rFonts w:ascii="Segoe UI" w:hAnsi="Segoe UI" w:cs="Segoe UI"/>
+            <w:sz w:val="21"/>
+            <w:szCs w:val="21"/>
+            <w:shd w:val="clear" w:color="auto" w:fill="2B2B2B"/>
+            <w:vertAlign w:val="superscript"/>
+          </w:rPr>
+          <w:t>1</w:t>
+        </w:r>
+      </w:hyperlink>
+      <w:r>
+        <w:rPr>
+          <w:rFonts w:ascii="Segoe UI" w:hAnsi="Segoe UI" w:cs="Segoe UI"/>
+          <w:color w:val="FFFFFF"/>
+          <w:sz w:val="21"/>
+          <w:szCs w:val="21"/>
+          <w:shd w:val="clear" w:color="auto" w:fill="2B2B2B"/>
+        </w:rPr>
+        <w:t>. Al hacer clic en el botón, se enviarán los datos del formulario.</w:t>
+      </w:r>
     </w:p>
     <w:sectPr>
       <w:pgSz w:w="11906" w:h="16838"/>
@@ -20595,6 +21608,103 @@
     </w:sectPr>
   </w:body>
 </w:document>
+</file>
+
+<file path=word/numbering.xml><?xml version="1.0" encoding="utf-8"?>
+<w:numbering xmlns:wpc="http://schemas.microsoft.com/office/word/2010/wordprocessingCanvas" xmlns:cx="http://schemas.microsoft.com/office/drawing/2014/chartex" xmlns:mc="http://schemas.openxmlformats.org/markup-compatibility/2006" xmlns:o="urn:schemas-microsoft-com:office:office" xmlns:r="http://schemas.openxmlformats.org/officeDocument/2006/relationships" xmlns:m="http://schemas.openxmlformats.org/officeDocument/2006/math" xmlns:v="urn:schemas-microsoft-com:vml" xmlns:wp14="http://schemas.microsoft.com/office/word/2010/wordprocessingDrawing" xmlns:wp="http://schemas.openxmlformats.org/drawingml/2006/wordprocessingDrawing" xmlns:w10="urn:schemas-microsoft-com:office:word" xmlns:w="http://schemas.openxmlformats.org/wordprocessingml/2006/main" xmlns:w14="http://schemas.microsoft.com/office/word/2010/wordml" xmlns:w15="http://schemas.microsoft.com/office/word/2012/wordml" xmlns:w16se="http://schemas.microsoft.com/office/word/2015/wordml/symex" xmlns:wpg="http://schemas.microsoft.com/office/word/2010/wordprocessingGroup" xmlns:wpi="http://schemas.microsoft.com/office/word/2010/wordprocessingInk" xmlns:wne="http://schemas.microsoft.com/office/word/2006/wordml" xmlns:wps="http://schemas.microsoft.com/office/word/2010/wordprocessingShape" mc:Ignorable="w14 w15 w16se wp14">
+  <w:abstractNum w:abstractNumId="0" w15:restartNumberingAfterBreak="0">
+    <w:nsid w:val="11E53408"/>
+    <w:multiLevelType w:val="hybridMultilevel"/>
+    <w:tmpl w:val="529CB064"/>
+    <w:lvl w:ilvl="0" w:tplc="2C0A000F">
+      <w:start w:val="1"/>
+      <w:numFmt w:val="decimal"/>
+      <w:lvlText w:val="%1."/>
+      <w:lvlJc w:val="left"/>
+      <w:pPr>
+        <w:ind w:left="720" w:hanging="360"/>
+      </w:pPr>
+      <w:rPr>
+        <w:rFonts w:hint="default"/>
+      </w:rPr>
+    </w:lvl>
+    <w:lvl w:ilvl="1" w:tplc="2C0A0019" w:tentative="1">
+      <w:start w:val="1"/>
+      <w:numFmt w:val="lowerLetter"/>
+      <w:lvlText w:val="%2."/>
+      <w:lvlJc w:val="left"/>
+      <w:pPr>
+        <w:ind w:left="1440" w:hanging="360"/>
+      </w:pPr>
+    </w:lvl>
+    <w:lvl w:ilvl="2" w:tplc="2C0A001B" w:tentative="1">
+      <w:start w:val="1"/>
+      <w:numFmt w:val="lowerRoman"/>
+      <w:lvlText w:val="%3."/>
+      <w:lvlJc w:val="right"/>
+      <w:pPr>
+        <w:ind w:left="2160" w:hanging="180"/>
+      </w:pPr>
+    </w:lvl>
+    <w:lvl w:ilvl="3" w:tplc="2C0A000F" w:tentative="1">
+      <w:start w:val="1"/>
+      <w:numFmt w:val="decimal"/>
+      <w:lvlText w:val="%4."/>
+      <w:lvlJc w:val="left"/>
+      <w:pPr>
+        <w:ind w:left="2880" w:hanging="360"/>
+      </w:pPr>
+    </w:lvl>
+    <w:lvl w:ilvl="4" w:tplc="2C0A0019" w:tentative="1">
+      <w:start w:val="1"/>
+      <w:numFmt w:val="lowerLetter"/>
+      <w:lvlText w:val="%5."/>
+      <w:lvlJc w:val="left"/>
+      <w:pPr>
+        <w:ind w:left="3600" w:hanging="360"/>
+      </w:pPr>
+    </w:lvl>
+    <w:lvl w:ilvl="5" w:tplc="2C0A001B" w:tentative="1">
+      <w:start w:val="1"/>
+      <w:numFmt w:val="lowerRoman"/>
+      <w:lvlText w:val="%6."/>
+      <w:lvlJc w:val="right"/>
+      <w:pPr>
+        <w:ind w:left="4320" w:hanging="180"/>
+      </w:pPr>
+    </w:lvl>
+    <w:lvl w:ilvl="6" w:tplc="2C0A000F" w:tentative="1">
+      <w:start w:val="1"/>
+      <w:numFmt w:val="decimal"/>
+      <w:lvlText w:val="%7."/>
+      <w:lvlJc w:val="left"/>
+      <w:pPr>
+        <w:ind w:left="5040" w:hanging="360"/>
+      </w:pPr>
+    </w:lvl>
+    <w:lvl w:ilvl="7" w:tplc="2C0A0019" w:tentative="1">
+      <w:start w:val="1"/>
+      <w:numFmt w:val="lowerLetter"/>
+      <w:lvlText w:val="%8."/>
+      <w:lvlJc w:val="left"/>
+      <w:pPr>
+        <w:ind w:left="5760" w:hanging="360"/>
+      </w:pPr>
+    </w:lvl>
+    <w:lvl w:ilvl="8" w:tplc="2C0A001B" w:tentative="1">
+      <w:start w:val="1"/>
+      <w:numFmt w:val="lowerRoman"/>
+      <w:lvlText w:val="%9."/>
+      <w:lvlJc w:val="right"/>
+      <w:pPr>
+        <w:ind w:left="6480" w:hanging="180"/>
+      </w:pPr>
+    </w:lvl>
+  </w:abstractNum>
+  <w:num w:numId="1">
+    <w:abstractNumId w:val="0"/>
+  </w:num>
+</w:numbering>
 </file>
 
 <file path=word/styles.xml><?xml version="1.0" encoding="utf-8"?>
@@ -21039,6 +22149,116 @@
       <w:u w:val="single"/>
     </w:rPr>
   </w:style>
+  <w:style w:type="paragraph" w:styleId="HTMLconformatoprevio">
+    <w:name w:val="HTML Preformatted"/>
+    <w:basedOn w:val="Normal"/>
+    <w:link w:val="HTMLconformatoprevioCar"/>
+    <w:uiPriority w:val="99"/>
+    <w:semiHidden/>
+    <w:unhideWhenUsed/>
+    <w:rsid w:val="001F32BF"/>
+    <w:pPr>
+      <w:tabs>
+        <w:tab w:val="left" w:pos="916"/>
+        <w:tab w:val="left" w:pos="1832"/>
+        <w:tab w:val="left" w:pos="2748"/>
+        <w:tab w:val="left" w:pos="3664"/>
+        <w:tab w:val="left" w:pos="4580"/>
+        <w:tab w:val="left" w:pos="5496"/>
+        <w:tab w:val="left" w:pos="6412"/>
+        <w:tab w:val="left" w:pos="7328"/>
+        <w:tab w:val="left" w:pos="8244"/>
+        <w:tab w:val="left" w:pos="9160"/>
+        <w:tab w:val="left" w:pos="10076"/>
+        <w:tab w:val="left" w:pos="10992"/>
+        <w:tab w:val="left" w:pos="11908"/>
+        <w:tab w:val="left" w:pos="12824"/>
+        <w:tab w:val="left" w:pos="13740"/>
+        <w:tab w:val="left" w:pos="14656"/>
+      </w:tabs>
+      <w:spacing w:after="0" w:line="240" w:lineRule="auto"/>
+    </w:pPr>
+    <w:rPr>
+      <w:rFonts w:ascii="Courier New" w:eastAsia="Times New Roman" w:hAnsi="Courier New" w:cs="Courier New"/>
+      <w:sz w:val="20"/>
+      <w:szCs w:val="20"/>
+      <w:lang w:eastAsia="es-AR"/>
+    </w:rPr>
+  </w:style>
+  <w:style w:type="character" w:customStyle="1" w:styleId="HTMLconformatoprevioCar">
+    <w:name w:val="HTML con formato previo Car"/>
+    <w:basedOn w:val="Fuentedeprrafopredeter"/>
+    <w:link w:val="HTMLconformatoprevio"/>
+    <w:uiPriority w:val="99"/>
+    <w:semiHidden/>
+    <w:rsid w:val="001F32BF"/>
+    <w:rPr>
+      <w:rFonts w:ascii="Courier New" w:eastAsia="Times New Roman" w:hAnsi="Courier New" w:cs="Courier New"/>
+      <w:sz w:val="20"/>
+      <w:szCs w:val="20"/>
+      <w:lang w:eastAsia="es-AR"/>
+    </w:rPr>
+  </w:style>
+  <w:style w:type="character" w:styleId="CdigoHTML">
+    <w:name w:val="HTML Code"/>
+    <w:basedOn w:val="Fuentedeprrafopredeter"/>
+    <w:uiPriority w:val="99"/>
+    <w:semiHidden/>
+    <w:unhideWhenUsed/>
+    <w:rsid w:val="001F32BF"/>
+    <w:rPr>
+      <w:rFonts w:ascii="Courier New" w:eastAsia="Times New Roman" w:hAnsi="Courier New" w:cs="Courier New"/>
+      <w:sz w:val="20"/>
+      <w:szCs w:val="20"/>
+    </w:rPr>
+  </w:style>
+  <w:style w:type="character" w:customStyle="1" w:styleId="hljs-meta">
+    <w:name w:val="hljs-meta"/>
+    <w:basedOn w:val="Fuentedeprrafopredeter"/>
+    <w:rsid w:val="001F32BF"/>
+  </w:style>
+  <w:style w:type="character" w:customStyle="1" w:styleId="hljs-keyword">
+    <w:name w:val="hljs-keyword"/>
+    <w:basedOn w:val="Fuentedeprrafopredeter"/>
+    <w:rsid w:val="001F32BF"/>
+  </w:style>
+  <w:style w:type="character" w:customStyle="1" w:styleId="hljs-tag">
+    <w:name w:val="hljs-tag"/>
+    <w:basedOn w:val="Fuentedeprrafopredeter"/>
+    <w:rsid w:val="001F32BF"/>
+  </w:style>
+  <w:style w:type="character" w:customStyle="1" w:styleId="hljs-name">
+    <w:name w:val="hljs-name"/>
+    <w:basedOn w:val="Fuentedeprrafopredeter"/>
+    <w:rsid w:val="001F32BF"/>
+  </w:style>
+  <w:style w:type="character" w:customStyle="1" w:styleId="hljs-attr">
+    <w:name w:val="hljs-attr"/>
+    <w:basedOn w:val="Fuentedeprrafopredeter"/>
+    <w:rsid w:val="001F32BF"/>
+  </w:style>
+  <w:style w:type="character" w:customStyle="1" w:styleId="hljs-string">
+    <w:name w:val="hljs-string"/>
+    <w:basedOn w:val="Fuentedeprrafopredeter"/>
+    <w:rsid w:val="001F32BF"/>
+  </w:style>
+  <w:style w:type="character" w:customStyle="1" w:styleId="hljs-comment">
+    <w:name w:val="hljs-comment"/>
+    <w:basedOn w:val="Fuentedeprrafopredeter"/>
+    <w:rsid w:val="001F32BF"/>
+  </w:style>
+  <w:style w:type="character" w:styleId="Hipervnculovisitado">
+    <w:name w:val="FollowedHyperlink"/>
+    <w:basedOn w:val="Fuentedeprrafopredeter"/>
+    <w:uiPriority w:val="99"/>
+    <w:semiHidden/>
+    <w:unhideWhenUsed/>
+    <w:rsid w:val="00FB639B"/>
+    <w:rPr>
+      <w:color w:val="954F72" w:themeColor="followedHyperlink"/>
+      <w:u w:val="single"/>
+    </w:rPr>
+  </w:style>
 </w:styles>
 </file>
 

</xml_diff>

<commit_message>
Trabajando con: Animación por View
</commit_message>
<xml_diff>
--- a/Curso HTML y CSS desde Certo - Teoria.docx
+++ b/Curso HTML y CSS desde Certo - Teoria.docx
@@ -20765,18 +20765,353 @@
       <w:r>
         <w:t>Crear un efecto para carga de página</w:t>
       </w:r>
+    </w:p>
+    <w:p>
+      <w:pPr>
+        <w:tabs>
+          <w:tab w:val="left" w:pos="660"/>
+        </w:tabs>
+      </w:pPr>
+      <w:r>
+        <w:t>*/</w:t>
+      </w:r>
+    </w:p>
+    <w:p>
+      <w:pPr>
+        <w:tabs>
+          <w:tab w:val="left" w:pos="660"/>
+        </w:tabs>
+      </w:pPr>
+      <w:r>
+        <w:t>TEMA 90</w:t>
+      </w:r>
+    </w:p>
+    <w:p>
+      <w:pPr>
+        <w:tabs>
+          <w:tab w:val="left" w:pos="660"/>
+        </w:tabs>
+      </w:pPr>
+      <w:r>
+        <w:t>/*</w:t>
+      </w:r>
+    </w:p>
+    <w:p>
+      <w:pPr>
+        <w:tabs>
+          <w:tab w:val="left" w:pos="660"/>
+        </w:tabs>
+      </w:pPr>
+      <w:r>
+        <w:t>  ANIMACIONES BASADAS EN SCROLL</w:t>
+      </w:r>
+    </w:p>
+    <w:p>
+      <w:pPr>
+        <w:tabs>
+          <w:tab w:val="left" w:pos="660"/>
+        </w:tabs>
+      </w:pPr>
+      <w:r>
+        <w:t>  Hasta ahora lo único que tenemos es una línea de tiempo basada en la duración. El timeline va a estar basada en la duración</w:t>
+      </w:r>
+    </w:p>
+    <w:p>
+      <w:pPr>
+        <w:tabs>
+          <w:tab w:val="left" w:pos="660"/>
+        </w:tabs>
+      </w:pPr>
+      <w:r>
+        <w:t>  En las animaciones basadas en scroll tenemos dos tipos de timeline</w:t>
+      </w:r>
+    </w:p>
+    <w:p>
+      <w:pPr>
+        <w:tabs>
+          <w:tab w:val="left" w:pos="660"/>
+        </w:tabs>
+      </w:pPr>
+      <w:r>
+        <w:t>  - Scroll: Uno basado en scroll que básicamente sólo funciona por el scroll del elmento. La animación va a progresar según progrese la barra de scroll del objeto padre</w:t>
+      </w:r>
+    </w:p>
+    <w:p>
+      <w:pPr>
+        <w:tabs>
+          <w:tab w:val="left" w:pos="660"/>
+        </w:tabs>
+      </w:pPr>
+      <w:r>
+        <w:t>  - View: Hay otra opción que es por el view, cuando el elemento empieza a aparecer en el viewport comienza la animación y cuando el elemento se sale del viewport termina la animación</w:t>
+      </w:r>
+    </w:p>
+    <w:p>
+      <w:pPr>
+        <w:tabs>
+          <w:tab w:val="left" w:pos="660"/>
+        </w:tabs>
+      </w:pPr>
+      <w:r>
+        <w:t>  animation-iteration-count, sólo sirve cuando estamos trabajando animaciones basadas en la duración</w:t>
+      </w:r>
+    </w:p>
+    <w:p>
+      <w:pPr>
+        <w:tabs>
+          <w:tab w:val="left" w:pos="660"/>
+        </w:tabs>
+      </w:pPr>
+      <w:r>
+        <w:t xml:space="preserve">  direction y delay sí se </w:t>
+      </w:r>
+      <w:proofErr w:type="gramStart"/>
+      <w:r>
+        <w:t>usan</w:t>
+      </w:r>
+      <w:proofErr w:type="gramEnd"/>
+      <w:r>
+        <w:t xml:space="preserve"> pero lo vamos a sacar por ahora</w:t>
+      </w:r>
+    </w:p>
+    <w:p>
+      <w:pPr>
+        <w:tabs>
+          <w:tab w:val="left" w:pos="660"/>
+        </w:tabs>
+      </w:pPr>
+      <w:r>
+        <w:t>  ANIMACIÓN POR SCROLL</w:t>
+      </w:r>
+    </w:p>
+    <w:p>
+      <w:pPr>
+        <w:tabs>
+          <w:tab w:val="left" w:pos="660"/>
+        </w:tabs>
+      </w:pPr>
+      <w:r>
+        <w:t xml:space="preserve">  Hay </w:t>
+      </w:r>
+      <w:proofErr w:type="gramStart"/>
+      <w:r>
+        <w:t>dos forma</w:t>
+      </w:r>
+      <w:proofErr w:type="gramEnd"/>
+      <w:r>
+        <w:t xml:space="preserve"> de hacer la animación por scroll</w:t>
+      </w:r>
+    </w:p>
+    <w:p>
+      <w:pPr>
+        <w:tabs>
+          <w:tab w:val="left" w:pos="660"/>
+        </w:tabs>
+      </w:pPr>
+      <w:r>
+        <w:t xml:space="preserve">  1. Por desplazamiento del scroll: La más básica es darle a la caja que tiene la animación la propiedad animation-timeline con la función </w:t>
+      </w:r>
+      <w:proofErr w:type="gramStart"/>
+      <w:r>
+        <w:t>scroll(</w:t>
+      </w:r>
+      <w:proofErr w:type="gramEnd"/>
+      <w:r>
+        <w:t>) como valor</w:t>
+      </w:r>
+    </w:p>
+    <w:p>
+      <w:pPr>
+        <w:tabs>
+          <w:tab w:val="left" w:pos="660"/>
+        </w:tabs>
+      </w:pPr>
+      <w:r>
+        <w:t>  En body agregamos la propiedad scroll-timeline-name y le damos un nombre como valor con el formato --nombre, con esto le damos un nombre a las barras de scrill</w:t>
+      </w:r>
+    </w:p>
+    <w:p>
+      <w:pPr>
+        <w:tabs>
+          <w:tab w:val="left" w:pos="660"/>
+        </w:tabs>
+      </w:pPr>
+      <w:r>
+        <w:t>  scroll-timeline-axis para indicar cual de las dos barras se toma en cuenta</w:t>
+      </w:r>
+    </w:p>
+    <w:p>
+      <w:pPr>
+        <w:tabs>
+          <w:tab w:val="left" w:pos="660"/>
+        </w:tabs>
+      </w:pPr>
+      <w:r>
+        <w:t>  - inline en el eje horizontal</w:t>
+      </w:r>
+    </w:p>
+    <w:p>
+      <w:pPr>
+        <w:tabs>
+          <w:tab w:val="left" w:pos="660"/>
+        </w:tabs>
+      </w:pPr>
+      <w:r>
+        <w:t>  - block en el eje vertical</w:t>
+      </w:r>
+    </w:p>
+    <w:p>
+      <w:pPr>
+        <w:tabs>
+          <w:tab w:val="left" w:pos="660"/>
+        </w:tabs>
+      </w:pPr>
+      <w:r>
+        <w:t>  scroll-timeline es el shorhand de las dos propiedades anteriores</w:t>
+      </w:r>
+    </w:p>
+    <w:p>
+      <w:pPr>
+        <w:tabs>
+          <w:tab w:val="left" w:pos="660"/>
+        </w:tabs>
+      </w:pPr>
+      <w:r>
+        <w:t>  scroll-timeline: --name axis</w:t>
+      </w:r>
+    </w:p>
+    <w:p>
+      <w:pPr>
+        <w:tabs>
+          <w:tab w:val="left" w:pos="660"/>
+        </w:tabs>
+      </w:pPr>
+      <w:r>
+        <w:t>  En el body no podemos usar estar propiedad, esta debe ser aplicada a cualquier elemento que no sea el body</w:t>
+      </w:r>
+    </w:p>
+    <w:p>
+      <w:pPr>
+        <w:tabs>
+          <w:tab w:val="left" w:pos="660"/>
+        </w:tabs>
+      </w:pPr>
+      <w:r>
+        <w:t xml:space="preserve">  Para que la animación funcione con el scroll del root debemos usar la función </w:t>
+      </w:r>
+      <w:proofErr w:type="gramStart"/>
+      <w:r>
+        <w:t>scroll(</w:t>
+      </w:r>
+      <w:proofErr w:type="gramEnd"/>
+      <w:r>
+        <w:t>) como valor de la propiedade animation-timeline. Esta opción es la más utilizada</w:t>
+      </w:r>
+    </w:p>
+    <w:p>
+      <w:pPr>
+        <w:tabs>
+          <w:tab w:val="left" w:pos="660"/>
+        </w:tabs>
+      </w:pPr>
+      <w:r>
+        <w:t>  Si queremos que no se base en el root, debemos crear otro contenedor al que le vamos a poner un nombre para la propiedad animation-timeline-name</w:t>
+      </w:r>
+    </w:p>
+    <w:p>
+      <w:pPr>
+        <w:tabs>
+          <w:tab w:val="left" w:pos="660"/>
+        </w:tabs>
+      </w:pPr>
+      <w:r>
+        <w:t>*/</w:t>
+      </w:r>
+      <w:r>
+        <w:t xml:space="preserve"> </w:t>
+      </w:r>
+      <w:r>
+        <w:t>/*</w:t>
+      </w:r>
+    </w:p>
+    <w:p>
+      <w:pPr>
+        <w:tabs>
+          <w:tab w:val="left" w:pos="660"/>
+        </w:tabs>
+      </w:pPr>
+      <w:r>
+        <w:t>  ANIMACIÓN POR EL VIEW</w:t>
+      </w:r>
+    </w:p>
+    <w:p>
+      <w:pPr>
+        <w:tabs>
+          <w:tab w:val="left" w:pos="660"/>
+        </w:tabs>
+      </w:pPr>
+      <w:r>
+        <w:t>  No depende del scroll, depende de si el elemento es o no visible</w:t>
+      </w:r>
+    </w:p>
+    <w:p>
+      <w:pPr>
+        <w:tabs>
+          <w:tab w:val="left" w:pos="660"/>
+        </w:tabs>
+      </w:pPr>
+      <w:r>
+        <w:t>  view-timeline dice al navegador cual es el elemento que debe ser observaro, es decir se pone en el elemento que se va a animar y lleva el valor --nombre</w:t>
+      </w:r>
+    </w:p>
+    <w:p>
+      <w:pPr>
+        <w:tabs>
+          <w:tab w:val="left" w:pos="660"/>
+        </w:tabs>
+      </w:pPr>
+      <w:r>
+        <w:t>  Le damos un nombre cuando queremos que la animación dependa de si otro elemento se está viendo</w:t>
+      </w:r>
+    </w:p>
+    <w:p>
+      <w:pPr>
+        <w:tabs>
+          <w:tab w:val="left" w:pos="660"/>
+        </w:tabs>
+      </w:pPr>
+      <w:r>
+        <w:t>  En la animación por scroll el timeline se definía en el contenedor porque dependía del scroll del contenedor</w:t>
+      </w:r>
+    </w:p>
+    <w:p>
+      <w:pPr>
+        <w:tabs>
+          <w:tab w:val="left" w:pos="660"/>
+        </w:tabs>
+      </w:pPr>
+      <w:r>
+        <w:t>*/</w:t>
+      </w:r>
+    </w:p>
+    <w:p>
+      <w:pPr>
+        <w:tabs>
+          <w:tab w:val="left" w:pos="660"/>
+        </w:tabs>
+      </w:pPr>
+      <w:r>
+        <w:t>TEMA 91</w:t>
+      </w:r>
+    </w:p>
+    <w:p>
+      <w:pPr>
+        <w:tabs>
+          <w:tab w:val="left" w:pos="660"/>
+        </w:tabs>
+      </w:pPr>
       <w:bookmarkStart w:id="0" w:name="_GoBack"/>
       <w:bookmarkEnd w:id="0"/>
-    </w:p>
-    <w:p>
-      <w:pPr>
-        <w:tabs>
-          <w:tab w:val="left" w:pos="660"/>
-        </w:tabs>
-      </w:pPr>
-      <w:r>
-        <w:t>*/</w:t>
-      </w:r>
     </w:p>
     <w:p>
       <w:pPr>

</xml_diff>

<commit_message>
Trabajando con: Rango de Animaciones
</commit_message>
<xml_diff>
--- a/Curso HTML y CSS desde Certo - Teoria.docx
+++ b/Curso HTML y CSS desde Certo - Teoria.docx
@@ -21089,8 +21089,14 @@
         <w:tabs>
           <w:tab w:val="left" w:pos="660"/>
         </w:tabs>
-      </w:pPr>
-      <w:r>
+        <w:rPr>
+          <w:lang w:val="en-US"/>
+        </w:rPr>
+      </w:pPr>
+      <w:r>
+        <w:rPr>
+          <w:lang w:val="en-US"/>
+        </w:rPr>
         <w:t>*/</w:t>
       </w:r>
     </w:p>
@@ -21099,8 +21105,14 @@
         <w:tabs>
           <w:tab w:val="left" w:pos="660"/>
         </w:tabs>
-      </w:pPr>
-      <w:r>
+        <w:rPr>
+          <w:lang w:val="en-US"/>
+        </w:rPr>
+      </w:pPr>
+      <w:r>
+        <w:rPr>
+          <w:lang w:val="en-US"/>
+        </w:rPr>
         <w:t>TEMA 91</w:t>
       </w:r>
     </w:p>
@@ -21109,7 +21121,52 @@
         <w:tabs>
           <w:tab w:val="left" w:pos="660"/>
         </w:tabs>
-      </w:pPr>
+        <w:rPr>
+          <w:lang w:val="en-US"/>
+        </w:rPr>
+      </w:pPr>
+      <w:r>
+        <w:rPr>
+          <w:lang w:val="en-US"/>
+        </w:rPr>
+        <w:t>Scroll-driven-</w:t>
+      </w:r>
+      <w:proofErr w:type="gramStart"/>
+      <w:r>
+        <w:rPr>
+          <w:lang w:val="en-US"/>
+        </w:rPr>
+        <w:t>animations.styl</w:t>
+      </w:r>
+      <w:r>
+        <w:rPr>
+          <w:lang w:val="en-US"/>
+        </w:rPr>
+        <w:t>e</w:t>
+      </w:r>
+      <w:proofErr w:type="gramEnd"/>
+      <w:r>
+        <w:rPr>
+          <w:lang w:val="en-US"/>
+        </w:rPr>
+        <w:t>/tools/view-timeline/ranges/#range-start-name=contain&amp;range-sta</w:t>
+      </w:r>
+    </w:p>
+    <w:p>
+      <w:pPr>
+        <w:tabs>
+          <w:tab w:val="left" w:pos="660"/>
+        </w:tabs>
+        <w:rPr>
+          <w:lang w:val="en-US"/>
+        </w:rPr>
+      </w:pPr>
+      <w:r>
+        <w:rPr>
+          <w:lang w:val="en-US"/>
+        </w:rPr>
+        <w:t>https://scroll-driven-animations.style/tools/view-timeline/ranges/#range-start-name=contain&amp;range-start-percentage=0&amp;range-end-name=cover&amp;range-end-percentage=100&amp;view-timeline-axis=block&amp;view-timeline-inset=0&amp;subject-size=smaller&amp;subject-animation=reveal&amp;interactivity=clicktodrag&amp;show-areas=yes&amp;show-fromto=yes&amp;show-labels=yes</w:t>
+      </w:r>
       <w:bookmarkStart w:id="0" w:name="_GoBack"/>
       <w:bookmarkEnd w:id="0"/>
     </w:p>
@@ -21118,24 +21175,41 @@
         <w:tabs>
           <w:tab w:val="left" w:pos="660"/>
         </w:tabs>
-      </w:pPr>
-    </w:p>
-    <w:p>
-      <w:pPr>
-        <w:tabs>
-          <w:tab w:val="left" w:pos="660"/>
-        </w:tabs>
-      </w:pPr>
-    </w:p>
-    <w:p>
-      <w:pPr>
-        <w:tabs>
-          <w:tab w:val="left" w:pos="660"/>
-        </w:tabs>
-      </w:pPr>
-    </w:p>
-    <w:p>
-      <w:r>
+        <w:rPr>
+          <w:lang w:val="en-US"/>
+        </w:rPr>
+      </w:pPr>
+    </w:p>
+    <w:p>
+      <w:pPr>
+        <w:tabs>
+          <w:tab w:val="left" w:pos="660"/>
+        </w:tabs>
+        <w:rPr>
+          <w:lang w:val="en-US"/>
+        </w:rPr>
+      </w:pPr>
+    </w:p>
+    <w:p>
+      <w:pPr>
+        <w:tabs>
+          <w:tab w:val="left" w:pos="660"/>
+        </w:tabs>
+        <w:rPr>
+          <w:lang w:val="en-US"/>
+        </w:rPr>
+      </w:pPr>
+    </w:p>
+    <w:p>
+      <w:pPr>
+        <w:rPr>
+          <w:lang w:val="en-US"/>
+        </w:rPr>
+      </w:pPr>
+      <w:r>
+        <w:rPr>
+          <w:lang w:val="en-US"/>
+        </w:rPr>
         <w:br w:type="page"/>
       </w:r>
     </w:p>

</xml_diff>

<commit_message>
Trabajando con: Página web Completa con Animaciones
</commit_message>
<xml_diff>
--- a/Curso HTML y CSS desde Certo - Teoria.docx
+++ b/Curso HTML y CSS desde Certo - Teoria.docx
@@ -21121,52 +21121,137 @@
         <w:tabs>
           <w:tab w:val="left" w:pos="660"/>
         </w:tabs>
-        <w:rPr>
-          <w:lang w:val="en-US"/>
-        </w:rPr>
-      </w:pPr>
-      <w:r>
-        <w:rPr>
-          <w:lang w:val="en-US"/>
-        </w:rPr>
-        <w:t>Scroll-driven-</w:t>
-      </w:r>
-      <w:proofErr w:type="gramStart"/>
-      <w:r>
-        <w:rPr>
-          <w:lang w:val="en-US"/>
-        </w:rPr>
-        <w:t>animations.styl</w:t>
-      </w:r>
-      <w:r>
-        <w:rPr>
-          <w:lang w:val="en-US"/>
-        </w:rPr>
-        <w:t>e</w:t>
-      </w:r>
-      <w:proofErr w:type="gramEnd"/>
-      <w:r>
-        <w:rPr>
-          <w:lang w:val="en-US"/>
-        </w:rPr>
-        <w:t>/tools/view-timeline/ranges/#range-start-name=contain&amp;range-sta</w:t>
-      </w:r>
-    </w:p>
-    <w:p>
-      <w:pPr>
-        <w:tabs>
-          <w:tab w:val="left" w:pos="660"/>
-        </w:tabs>
-        <w:rPr>
-          <w:lang w:val="en-US"/>
-        </w:rPr>
-      </w:pPr>
-      <w:r>
-        <w:rPr>
-          <w:lang w:val="en-US"/>
-        </w:rPr>
+      </w:pPr>
+      <w:r>
+        <w:t>/*</w:t>
+      </w:r>
+    </w:p>
+    <w:p>
+      <w:pPr>
+        <w:tabs>
+          <w:tab w:val="left" w:pos="660"/>
+        </w:tabs>
+      </w:pPr>
+      <w:r>
+        <w:t>  RANGO DE ANIMACIONES</w:t>
+      </w:r>
+    </w:p>
+    <w:p>
+      <w:pPr>
+        <w:tabs>
+          <w:tab w:val="left" w:pos="660"/>
+        </w:tabs>
+      </w:pPr>
+      <w:r>
+        <w:t>  Sirve para que la animación comience con más arriba del viewport</w:t>
+      </w:r>
+    </w:p>
+    <w:p>
+      <w:pPr>
+        <w:tabs>
+          <w:tab w:val="left" w:pos="660"/>
+        </w:tabs>
+      </w:pPr>
+      <w:r>
+        <w:t>  PROPIEDADES</w:t>
+      </w:r>
+    </w:p>
+    <w:p>
+      <w:pPr>
+        <w:tabs>
+          <w:tab w:val="left" w:pos="660"/>
+        </w:tabs>
+      </w:pPr>
+      <w:r>
+        <w:t>  animation-range-start va a decir mirá la animación puede arrancar un poco después</w:t>
+      </w:r>
+    </w:p>
+    <w:p>
+      <w:pPr>
+        <w:tabs>
+          <w:tab w:val="left" w:pos="660"/>
+        </w:tabs>
+      </w:pPr>
+      <w:r>
+        <w:t>  animation-range-end permite finalizar la antimación antes o despues</w:t>
+      </w:r>
+    </w:p>
+    <w:p>
+      <w:pPr>
+        <w:tabs>
+          <w:tab w:val="left" w:pos="660"/>
+        </w:tabs>
+      </w:pPr>
+      <w:r>
+        <w:t>  ambas vienen por defecto en nomal que es cómo lo indique la animación y el elemento en sí. Tambien pueden usaarse porcentajes del viewport</w:t>
+      </w:r>
+    </w:p>
+    <w:p>
+      <w:pPr>
+        <w:tabs>
+          <w:tab w:val="left" w:pos="660"/>
+        </w:tabs>
+      </w:pPr>
+      <w:r>
+        <w:t>  - cover la animación inicia cuando el borde superior del elemento toca el borde del viewport, y termina cuando el borde inferior toca el borde superior del viewport.</w:t>
+      </w:r>
+    </w:p>
+    <w:p>
+      <w:pPr>
+        <w:tabs>
+          <w:tab w:val="left" w:pos="660"/>
+        </w:tabs>
+      </w:pPr>
+      <w:r>
+        <w:t>  - contain comienza después, cuando el elemento está a la vista por completo y termina antes, cuando el borde inferior del elemento toca el borde inferior del viewport, cuando el borde superior del elemento toca el borde superior del viewport</w:t>
+      </w:r>
+    </w:p>
+    <w:p>
+      <w:pPr>
+        <w:tabs>
+          <w:tab w:val="left" w:pos="660"/>
+        </w:tabs>
+      </w:pPr>
+      <w:r>
+        <w:t> REFERENCIA</w:t>
+      </w:r>
+    </w:p>
+    <w:p>
+      <w:pPr>
+        <w:tabs>
+          <w:tab w:val="left" w:pos="660"/>
+        </w:tabs>
+      </w:pPr>
+      <w:r>
         <w:t>https://scroll-driven-animations.style/tools/view-timeline/ranges/#range-start-name=contain&amp;range-start-percentage=0&amp;range-end-name=cover&amp;range-end-percentage=100&amp;view-timeline-axis=block&amp;view-timeline-inset=0&amp;subject-size=smaller&amp;subject-animation=reveal&amp;interactivity=clicktodrag&amp;show-areas=yes&amp;show-fromto=yes&amp;show-labels=yes</w:t>
       </w:r>
+    </w:p>
+    <w:p>
+      <w:pPr>
+        <w:tabs>
+          <w:tab w:val="left" w:pos="660"/>
+        </w:tabs>
+      </w:pPr>
+      <w:r>
+        <w:t>*/</w:t>
+      </w:r>
+    </w:p>
+    <w:p>
+      <w:pPr>
+        <w:tabs>
+          <w:tab w:val="left" w:pos="660"/>
+        </w:tabs>
+      </w:pPr>
+      <w:r>
+        <w:t>TEMA 92</w:t>
+      </w:r>
+    </w:p>
+    <w:p>
+      <w:pPr>
+        <w:tabs>
+          <w:tab w:val="left" w:pos="660"/>
+        </w:tabs>
+      </w:pPr>
       <w:bookmarkStart w:id="0" w:name="_GoBack"/>
       <w:bookmarkEnd w:id="0"/>
     </w:p>
@@ -21175,41 +21260,17 @@
         <w:tabs>
           <w:tab w:val="left" w:pos="660"/>
         </w:tabs>
-        <w:rPr>
-          <w:lang w:val="en-US"/>
-        </w:rPr>
-      </w:pPr>
-    </w:p>
-    <w:p>
-      <w:pPr>
-        <w:tabs>
-          <w:tab w:val="left" w:pos="660"/>
-        </w:tabs>
-        <w:rPr>
-          <w:lang w:val="en-US"/>
-        </w:rPr>
-      </w:pPr>
-    </w:p>
-    <w:p>
-      <w:pPr>
-        <w:tabs>
-          <w:tab w:val="left" w:pos="660"/>
-        </w:tabs>
-        <w:rPr>
-          <w:lang w:val="en-US"/>
-        </w:rPr>
-      </w:pPr>
-    </w:p>
-    <w:p>
-      <w:pPr>
-        <w:rPr>
-          <w:lang w:val="en-US"/>
-        </w:rPr>
-      </w:pPr>
-      <w:r>
-        <w:rPr>
-          <w:lang w:val="en-US"/>
-        </w:rPr>
+      </w:pPr>
+    </w:p>
+    <w:p>
+      <w:pPr>
+        <w:tabs>
+          <w:tab w:val="left" w:pos="660"/>
+        </w:tabs>
+      </w:pPr>
+    </w:p>
+    <w:p>
+      <w:r>
         <w:br w:type="page"/>
       </w:r>
     </w:p>

</xml_diff>

<commit_message>
Trabajando con: Introducción a Almacenamiento Web
</commit_message>
<xml_diff>
--- a/Curso HTML y CSS desde Certo - Teoria.docx
+++ b/Curso HTML y CSS desde Certo - Teoria.docx
@@ -21244,6 +21244,113 @@
       </w:pPr>
       <w:r>
         <w:t>TEMA 92</w:t>
+      </w:r>
+    </w:p>
+    <w:p>
+      <w:pPr>
+        <w:tabs>
+          <w:tab w:val="left" w:pos="660"/>
+        </w:tabs>
+      </w:pPr>
+      <w:r>
+        <w:t>/*</w:t>
+      </w:r>
+    </w:p>
+    <w:p>
+      <w:pPr>
+        <w:tabs>
+          <w:tab w:val="left" w:pos="660"/>
+        </w:tabs>
+      </w:pPr>
+      <w:r>
+        <w:t>  INTEGRANDO ANIMACIONES EN UNA WEB</w:t>
+      </w:r>
+    </w:p>
+    <w:p>
+      <w:pPr>
+        <w:tabs>
+          <w:tab w:val="left" w:pos="660"/>
+        </w:tabs>
+      </w:pPr>
+      <w:r>
+        <w:t>  Cuando trabajamos con media container no se puede darle estilo al contenedor mismo, es un lío</w:t>
+      </w:r>
+    </w:p>
+    <w:p>
+      <w:pPr>
+        <w:tabs>
+          <w:tab w:val="left" w:pos="660"/>
+        </w:tabs>
+        <w:rPr>
+          <w:lang w:val="en-US"/>
+        </w:rPr>
+      </w:pPr>
+      <w:r>
+        <w:t xml:space="preserve">  </w:t>
+      </w:r>
+      <w:r>
+        <w:rPr>
+          <w:lang w:val="en-US"/>
+        </w:rPr>
+        <w:t>- animation-range es un shorthand para animation-range-start y animation-range-end</w:t>
+      </w:r>
+    </w:p>
+    <w:p>
+      <w:pPr>
+        <w:tabs>
+          <w:tab w:val="left" w:pos="660"/>
+        </w:tabs>
+      </w:pPr>
+      <w:r>
+        <w:t xml:space="preserve">  Una de las magias del </w:t>
+      </w:r>
+      <w:proofErr w:type="gramStart"/>
+      <w:r>
+        <w:t>inherit,de</w:t>
+      </w:r>
+      <w:proofErr w:type="gramEnd"/>
+      <w:r>
+        <w:t xml:space="preserve"> poder heredar, por ejemplo tenemos un color y se cambia</w:t>
+      </w:r>
+    </w:p>
+    <w:p>
+      <w:pPr>
+        <w:tabs>
+          <w:tab w:val="left" w:pos="660"/>
+        </w:tabs>
+      </w:pPr>
+      <w:r>
+        <w:t>  */</w:t>
+      </w:r>
+    </w:p>
+    <w:p>
+      <w:pPr>
+        <w:tabs>
+          <w:tab w:val="left" w:pos="660"/>
+        </w:tabs>
+      </w:pPr>
+      <w:r>
+        <w:t>TEMA 93</w:t>
+      </w:r>
+    </w:p>
+    <w:p>
+      <w:pPr>
+        <w:tabs>
+          <w:tab w:val="left" w:pos="660"/>
+        </w:tabs>
+      </w:pPr>
+      <w:r>
+        <w:t>Este punto no está en el video</w:t>
+      </w:r>
+    </w:p>
+    <w:p>
+      <w:pPr>
+        <w:tabs>
+          <w:tab w:val="left" w:pos="660"/>
+        </w:tabs>
+      </w:pPr>
+      <w:r>
+        <w:t>TEMA 94</w:t>
       </w:r>
     </w:p>
     <w:p>

</xml_diff>

<commit_message>
Trabajando con: Funciones de Filtro
</commit_message>
<xml_diff>
--- a/Curso HTML y CSS desde Certo - Teoria.docx
+++ b/Curso HTML y CSS desde Certo - Teoria.docx
@@ -21359,8 +21359,283 @@
           <w:tab w:val="left" w:pos="660"/>
         </w:tabs>
       </w:pPr>
+      <w:r>
+        <w:t>/*</w:t>
+      </w:r>
+    </w:p>
+    <w:p>
+      <w:pPr>
+        <w:tabs>
+          <w:tab w:val="left" w:pos="660"/>
+        </w:tabs>
+      </w:pPr>
+      <w:r>
+        <w:t>  FILTER BACKDROP FILTER</w:t>
+      </w:r>
+    </w:p>
+    <w:p>
+      <w:pPr>
+        <w:tabs>
+          <w:tab w:val="left" w:pos="660"/>
+        </w:tabs>
+      </w:pPr>
+      <w:r>
+        <w:t>  Vamos a ver funciones, que son códigos internos que cumplen determinadas funcionalidades.</w:t>
+      </w:r>
+    </w:p>
+    <w:p>
+      <w:pPr>
+        <w:tabs>
+          <w:tab w:val="left" w:pos="660"/>
+        </w:tabs>
+      </w:pPr>
+      <w:r>
+        <w:t>  Función es un código que se asocia a un nombre para no repetirlo muchas veces, puede tener parámetros que puede usar para devolvernos resultados distintos</w:t>
+      </w:r>
+    </w:p>
+    <w:p>
+      <w:pPr>
+        <w:tabs>
+          <w:tab w:val="left" w:pos="660"/>
+        </w:tabs>
+      </w:pPr>
+      <w:r>
+        <w:t>  FUNCIONES</w:t>
+      </w:r>
+      <w:r>
+        <w:t xml:space="preserve"> DE FILTRO</w:t>
+      </w:r>
+    </w:p>
+    <w:p>
+      <w:pPr>
+        <w:tabs>
+          <w:tab w:val="left" w:pos="660"/>
+        </w:tabs>
+      </w:pPr>
+      <w:r>
+        <w:t xml:space="preserve">  </w:t>
+      </w:r>
+      <w:r>
+        <w:t>Son</w:t>
+      </w:r>
       <w:bookmarkStart w:id="0" w:name="_GoBack"/>
       <w:bookmarkEnd w:id="0"/>
+      <w:r>
+        <w:t xml:space="preserve"> funciones que utilizamos en la propiedad filter</w:t>
+      </w:r>
+    </w:p>
+    <w:p>
+      <w:pPr>
+        <w:tabs>
+          <w:tab w:val="left" w:pos="660"/>
+        </w:tabs>
+      </w:pPr>
+      <w:r>
+        <w:t>    drop-shadow(valores) agrega una sombra al elemento, si este es transparente se aplica al borde del contenido de la imagen</w:t>
+      </w:r>
+    </w:p>
+    <w:p>
+      <w:pPr>
+        <w:tabs>
+          <w:tab w:val="left" w:pos="660"/>
+        </w:tabs>
+      </w:pPr>
+      <w:r>
+        <w:t>    blur(valor)</w:t>
+      </w:r>
+    </w:p>
+    <w:p>
+      <w:pPr>
+        <w:tabs>
+          <w:tab w:val="left" w:pos="660"/>
+        </w:tabs>
+      </w:pPr>
+      <w:r>
+        <w:t>    Los filtros que se apliquen se aplican a la caja y a todos sus elementos hijos</w:t>
+      </w:r>
+    </w:p>
+    <w:p>
+      <w:pPr>
+        <w:tabs>
+          <w:tab w:val="left" w:pos="660"/>
+        </w:tabs>
+      </w:pPr>
+      <w:r>
+        <w:t>    brightness (valor sin unidad) da brillo al objeto. Valor normal o por defecto 1</w:t>
+      </w:r>
+    </w:p>
+    <w:p>
+      <w:pPr>
+        <w:tabs>
+          <w:tab w:val="left" w:pos="660"/>
+        </w:tabs>
+      </w:pPr>
+      <w:r>
+        <w:t xml:space="preserve">    </w:t>
+      </w:r>
+      <w:proofErr w:type="gramStart"/>
+      <w:r>
+        <w:t>contrast(</w:t>
+      </w:r>
+      <w:proofErr w:type="gramEnd"/>
+      <w:r>
+        <w:t xml:space="preserve">valor sin unidad) cambia el contraste del objeto. Valor normal o por defecto 1. Es la diferencia entre las partes. Los claros sean más claros y los oscuros más oscuros, reforzando </w:t>
+      </w:r>
+      <w:proofErr w:type="gramStart"/>
+      <w:r>
+        <w:t>las diferencia</w:t>
+      </w:r>
+      <w:proofErr w:type="gramEnd"/>
+      <w:r>
+        <w:t xml:space="preserve"> de los colores</w:t>
+      </w:r>
+    </w:p>
+    <w:p>
+      <w:pPr>
+        <w:tabs>
+          <w:tab w:val="left" w:pos="660"/>
+        </w:tabs>
+      </w:pPr>
+      <w:r>
+        <w:t xml:space="preserve">    </w:t>
+      </w:r>
+      <w:proofErr w:type="gramStart"/>
+      <w:r>
+        <w:t>grayscale(</w:t>
+      </w:r>
+      <w:proofErr w:type="gramEnd"/>
+      <w:r>
+        <w:t>1) es practicamente la saturación, pone el objeto en escala de grises. Reduce la escala de color en cada matriz, rojo, verde y azul</w:t>
+      </w:r>
+    </w:p>
+    <w:p>
+      <w:pPr>
+        <w:tabs>
+          <w:tab w:val="left" w:pos="660"/>
+        </w:tabs>
+      </w:pPr>
+      <w:r>
+        <w:t xml:space="preserve">    </w:t>
+      </w:r>
+      <w:proofErr w:type="gramStart"/>
+      <w:r>
+        <w:t>saturate(</w:t>
+      </w:r>
+      <w:proofErr w:type="gramEnd"/>
+      <w:r>
+        <w:t>valor sin unidades) aumenta la intensidad de los colores</w:t>
+      </w:r>
+    </w:p>
+    <w:p>
+      <w:pPr>
+        <w:tabs>
+          <w:tab w:val="left" w:pos="660"/>
+        </w:tabs>
+      </w:pPr>
+      <w:r>
+        <w:t>    hue-</w:t>
+      </w:r>
+      <w:proofErr w:type="gramStart"/>
+      <w:r>
+        <w:t>rotate(</w:t>
+      </w:r>
+      <w:proofErr w:type="gramEnd"/>
+      <w:r>
+        <w:t>valor en porcentaje) agarra todos los colores hasta que todos se mueven los grados indicados en el círculo cromático</w:t>
+      </w:r>
+    </w:p>
+    <w:p>
+      <w:pPr>
+        <w:tabs>
+          <w:tab w:val="left" w:pos="660"/>
+        </w:tabs>
+      </w:pPr>
+      <w:r>
+        <w:t>    opacity, da opacidad o transparencia al elemento al que se le aplica, no funciona con backdrop-filter</w:t>
+      </w:r>
+    </w:p>
+    <w:p>
+      <w:pPr>
+        <w:tabs>
+          <w:tab w:val="left" w:pos="660"/>
+        </w:tabs>
+      </w:pPr>
+      <w:r>
+        <w:t>    invert, invierte los colores, hace un efecto negativo en el círculo cromático del hue. 0.5 es como dejar contraste 0. 1 es el invertido, es el valor por defecto</w:t>
+      </w:r>
+    </w:p>
+    <w:p>
+      <w:pPr>
+        <w:tabs>
+          <w:tab w:val="left" w:pos="660"/>
+        </w:tabs>
+      </w:pPr>
+      <w:r>
+        <w:t>    sepia, color sepia para el objeto</w:t>
+      </w:r>
+    </w:p>
+    <w:p>
+      <w:pPr>
+        <w:tabs>
+          <w:tab w:val="left" w:pos="660"/>
+        </w:tabs>
+      </w:pPr>
+      <w:r>
+        <w:t>    Se pueden poner varios filtros al mismo tiempo separados por espacio, si no pongo valor toma el valor por defecto. Los filtros se aplican en el orden en que son escritos</w:t>
+      </w:r>
+    </w:p>
+    <w:p>
+      <w:pPr>
+        <w:tabs>
+          <w:tab w:val="left" w:pos="660"/>
+        </w:tabs>
+      </w:pPr>
+      <w:r>
+        <w:t xml:space="preserve">  - backdrop-filter: </w:t>
+      </w:r>
+      <w:proofErr w:type="gramStart"/>
+      <w:r>
+        <w:t>hue(</w:t>
+      </w:r>
+      <w:proofErr w:type="gramEnd"/>
+      <w:r>
+        <w:t>) actúa como una capa de ajuste, los filtros que aplico sólo se aplican al fondo</w:t>
+      </w:r>
+    </w:p>
+    <w:p>
+      <w:pPr>
+        <w:tabs>
+          <w:tab w:val="left" w:pos="660"/>
+        </w:tabs>
+      </w:pPr>
+      <w:r>
+        <w:t xml:space="preserve">    Los valores se pueden dar en rem o px, tambien en </w:t>
+      </w:r>
+      <w:proofErr w:type="gramStart"/>
+      <w:r>
+        <w:t>cm</w:t>
+      </w:r>
+      <w:proofErr w:type="gramEnd"/>
+      <w:r>
+        <w:t xml:space="preserve"> pero no en porcentaje</w:t>
+      </w:r>
+    </w:p>
+    <w:p>
+      <w:pPr>
+        <w:tabs>
+          <w:tab w:val="left" w:pos="660"/>
+        </w:tabs>
+      </w:pPr>
+      <w:r>
+        <w:t>*/</w:t>
+      </w:r>
+    </w:p>
+    <w:p>
+      <w:pPr>
+        <w:tabs>
+          <w:tab w:val="left" w:pos="660"/>
+        </w:tabs>
+      </w:pPr>
     </w:p>
     <w:p>
       <w:pPr>

</xml_diff>

<commit_message>
Trabajando con: Funciones de Transform
</commit_message>
<xml_diff>
--- a/Curso HTML y CSS desde Certo - Teoria.docx
+++ b/Curso HTML y CSS desde Certo - Teoria.docx
@@ -21418,224 +21418,526 @@
       <w:r>
         <w:t>Son</w:t>
       </w:r>
+      <w:r>
+        <w:t xml:space="preserve"> funciones que utilizamos en la propiedad filter</w:t>
+      </w:r>
+    </w:p>
+    <w:p>
+      <w:pPr>
+        <w:tabs>
+          <w:tab w:val="left" w:pos="660"/>
+        </w:tabs>
+      </w:pPr>
+      <w:r>
+        <w:t>    drop-shadow(valores) agrega una sombra al elemento, si este es transparente se aplica al borde del contenido de la imagen</w:t>
+      </w:r>
+    </w:p>
+    <w:p>
+      <w:pPr>
+        <w:tabs>
+          <w:tab w:val="left" w:pos="660"/>
+        </w:tabs>
+      </w:pPr>
+      <w:r>
+        <w:t>    blur(valor)</w:t>
+      </w:r>
+    </w:p>
+    <w:p>
+      <w:pPr>
+        <w:tabs>
+          <w:tab w:val="left" w:pos="660"/>
+        </w:tabs>
+      </w:pPr>
+      <w:r>
+        <w:t>    Los filtros que se apliquen se aplican a la caja y a todos sus elementos hijos</w:t>
+      </w:r>
+    </w:p>
+    <w:p>
+      <w:pPr>
+        <w:tabs>
+          <w:tab w:val="left" w:pos="660"/>
+        </w:tabs>
+      </w:pPr>
+      <w:r>
+        <w:t>    brightness (valor sin unidad) da brillo al objeto. Valor normal o por defecto 1</w:t>
+      </w:r>
+    </w:p>
+    <w:p>
+      <w:pPr>
+        <w:tabs>
+          <w:tab w:val="left" w:pos="660"/>
+        </w:tabs>
+      </w:pPr>
+      <w:r>
+        <w:t xml:space="preserve">    </w:t>
+      </w:r>
+      <w:proofErr w:type="gramStart"/>
+      <w:r>
+        <w:t>contrast(</w:t>
+      </w:r>
+      <w:proofErr w:type="gramEnd"/>
+      <w:r>
+        <w:t xml:space="preserve">valor sin unidad) cambia el contraste del objeto. Valor normal o por defecto 1. Es la diferencia entre las partes. Los claros sean más claros y los oscuros más oscuros, reforzando </w:t>
+      </w:r>
+      <w:proofErr w:type="gramStart"/>
+      <w:r>
+        <w:t>las diferencia</w:t>
+      </w:r>
+      <w:proofErr w:type="gramEnd"/>
+      <w:r>
+        <w:t xml:space="preserve"> de los colores</w:t>
+      </w:r>
+    </w:p>
+    <w:p>
+      <w:pPr>
+        <w:tabs>
+          <w:tab w:val="left" w:pos="660"/>
+        </w:tabs>
+      </w:pPr>
+      <w:r>
+        <w:t xml:space="preserve">    </w:t>
+      </w:r>
+      <w:proofErr w:type="gramStart"/>
+      <w:r>
+        <w:t>grayscale(</w:t>
+      </w:r>
+      <w:proofErr w:type="gramEnd"/>
+      <w:r>
+        <w:t>1) es practicamente la saturación, pone el objeto en escala de grises. Reduce la escala de color en cada matriz, rojo, verde y azul</w:t>
+      </w:r>
+    </w:p>
+    <w:p>
+      <w:pPr>
+        <w:tabs>
+          <w:tab w:val="left" w:pos="660"/>
+        </w:tabs>
+      </w:pPr>
+      <w:r>
+        <w:t xml:space="preserve">    </w:t>
+      </w:r>
+      <w:proofErr w:type="gramStart"/>
+      <w:r>
+        <w:t>saturate(</w:t>
+      </w:r>
+      <w:proofErr w:type="gramEnd"/>
+      <w:r>
+        <w:t>valor sin unidades) aumenta la intensidad de los colores</w:t>
+      </w:r>
+    </w:p>
+    <w:p>
+      <w:pPr>
+        <w:tabs>
+          <w:tab w:val="left" w:pos="660"/>
+        </w:tabs>
+      </w:pPr>
+      <w:r>
+        <w:t>    hue-</w:t>
+      </w:r>
+      <w:proofErr w:type="gramStart"/>
+      <w:r>
+        <w:t>rotate(</w:t>
+      </w:r>
+      <w:proofErr w:type="gramEnd"/>
+      <w:r>
+        <w:t>valor en porcentaje) agarra todos los colores hasta que todos se mueven los grados indicados en el círculo cromático</w:t>
+      </w:r>
+    </w:p>
+    <w:p>
+      <w:pPr>
+        <w:tabs>
+          <w:tab w:val="left" w:pos="660"/>
+        </w:tabs>
+      </w:pPr>
+      <w:r>
+        <w:t>    opacity, da opacidad o transparencia al elemento al que se le aplica, no funciona con backdrop-filter</w:t>
+      </w:r>
+    </w:p>
+    <w:p>
+      <w:pPr>
+        <w:tabs>
+          <w:tab w:val="left" w:pos="660"/>
+        </w:tabs>
+      </w:pPr>
+      <w:r>
+        <w:t>    invert, invierte los colores, hace un efecto negativo en el círculo cromático del hue. 0.5 es como dejar contraste 0. 1 es el invertido, es el valor por defecto</w:t>
+      </w:r>
+    </w:p>
+    <w:p>
+      <w:pPr>
+        <w:tabs>
+          <w:tab w:val="left" w:pos="660"/>
+        </w:tabs>
+      </w:pPr>
+      <w:r>
+        <w:t>    sepia, color sepia para el objeto</w:t>
+      </w:r>
+    </w:p>
+    <w:p>
+      <w:pPr>
+        <w:tabs>
+          <w:tab w:val="left" w:pos="660"/>
+        </w:tabs>
+      </w:pPr>
+      <w:r>
+        <w:t>    Se pueden poner varios filtros al mismo tiempo separados por espacio, si no pongo valor toma el valor por defecto. Los filtros se aplican en el orden en que son escritos</w:t>
+      </w:r>
+    </w:p>
+    <w:p>
+      <w:pPr>
+        <w:tabs>
+          <w:tab w:val="left" w:pos="660"/>
+        </w:tabs>
+      </w:pPr>
+      <w:r>
+        <w:t xml:space="preserve">  - backdrop-filter: </w:t>
+      </w:r>
+      <w:proofErr w:type="gramStart"/>
+      <w:r>
+        <w:t>hue(</w:t>
+      </w:r>
+      <w:proofErr w:type="gramEnd"/>
+      <w:r>
+        <w:t>) actúa como una capa de ajuste, los filtros que aplico sólo se aplican al fondo</w:t>
+      </w:r>
+    </w:p>
+    <w:p>
+      <w:pPr>
+        <w:tabs>
+          <w:tab w:val="left" w:pos="660"/>
+        </w:tabs>
+      </w:pPr>
+      <w:r>
+        <w:t xml:space="preserve">    Los valores se pueden dar en rem o px, tambien en </w:t>
+      </w:r>
+      <w:proofErr w:type="gramStart"/>
+      <w:r>
+        <w:t>cm</w:t>
+      </w:r>
+      <w:proofErr w:type="gramEnd"/>
+      <w:r>
+        <w:t xml:space="preserve"> pero no en porcentaje</w:t>
+      </w:r>
+    </w:p>
+    <w:p>
+      <w:pPr>
+        <w:tabs>
+          <w:tab w:val="left" w:pos="660"/>
+        </w:tabs>
+      </w:pPr>
+      <w:r>
+        <w:t>*/</w:t>
+      </w:r>
+    </w:p>
+    <w:p>
+      <w:pPr>
+        <w:tabs>
+          <w:tab w:val="left" w:pos="660"/>
+        </w:tabs>
+      </w:pPr>
+      <w:r>
+        <w:t>TEMA 95</w:t>
+      </w:r>
+    </w:p>
+    <w:p>
+      <w:pPr>
+        <w:tabs>
+          <w:tab w:val="left" w:pos="660"/>
+        </w:tabs>
+      </w:pPr>
+      <w:r>
+        <w:t>/*</w:t>
+      </w:r>
+    </w:p>
+    <w:p>
+      <w:pPr>
+        <w:tabs>
+          <w:tab w:val="left" w:pos="660"/>
+        </w:tabs>
+      </w:pPr>
+      <w:r>
+        <w:t>  TRANSFORM</w:t>
+      </w:r>
+    </w:p>
+    <w:p>
+      <w:pPr>
+        <w:tabs>
+          <w:tab w:val="left" w:pos="660"/>
+        </w:tabs>
+      </w:pPr>
+      <w:r>
+        <w:t>  Funciones de Transforación, son funciones que nos permiten escalar, sesgar, rotar y transladar elementos. Que transforman al elemento, que transforman sus propiedades</w:t>
+      </w:r>
+    </w:p>
+    <w:p>
+      <w:pPr>
+        <w:tabs>
+          <w:tab w:val="left" w:pos="660"/>
+        </w:tabs>
+      </w:pPr>
+      <w:r>
+        <w:t>PROPIEDADES</w:t>
+      </w:r>
+    </w:p>
+    <w:p>
+      <w:pPr>
+        <w:tabs>
+          <w:tab w:val="left" w:pos="660"/>
+        </w:tabs>
+      </w:pPr>
+      <w:r>
+        <w:t xml:space="preserve">- </w:t>
+      </w:r>
+      <w:proofErr w:type="gramStart"/>
+      <w:r>
+        <w:t>scale  cambia</w:t>
+      </w:r>
+      <w:proofErr w:type="gramEnd"/>
+      <w:r>
+        <w:t xml:space="preserve"> el tamaño de elemento. Esta propiedad estaba dentro de otra que se llama transform</w:t>
+      </w:r>
+    </w:p>
+    <w:p>
+      <w:pPr>
+        <w:tabs>
+          <w:tab w:val="left" w:pos="660"/>
+        </w:tabs>
+      </w:pPr>
+      <w:r>
+        <w:t>- scaley sólo aumenta el tamaño a lo alto</w:t>
+      </w:r>
+    </w:p>
+    <w:p>
+      <w:pPr>
+        <w:tabs>
+          <w:tab w:val="left" w:pos="660"/>
+        </w:tabs>
+      </w:pPr>
+      <w:r>
+        <w:t>- scalex sólo aumenta el tamaño a lo ancho</w:t>
+      </w:r>
+    </w:p>
+    <w:p>
+      <w:pPr>
+        <w:tabs>
+          <w:tab w:val="left" w:pos="660"/>
+        </w:tabs>
+      </w:pPr>
+      <w:r>
+        <w:t xml:space="preserve">- </w:t>
+      </w:r>
+      <w:proofErr w:type="gramStart"/>
+      <w:r>
+        <w:t>scale(</w:t>
+      </w:r>
+      <w:proofErr w:type="gramEnd"/>
+      <w:r>
+        <w:t>) sólo crece. puedo usar solo un valor o puede usar valores para x e y al mismo tiempo</w:t>
+      </w:r>
+    </w:p>
+    <w:p>
+      <w:pPr>
+        <w:tabs>
+          <w:tab w:val="left" w:pos="660"/>
+        </w:tabs>
+      </w:pPr>
+      <w:r>
+        <w:t>Se puede usar</w:t>
+      </w:r>
+    </w:p>
+    <w:p>
+      <w:pPr>
+        <w:tabs>
+          <w:tab w:val="left" w:pos="660"/>
+        </w:tabs>
+      </w:pPr>
+      <w:r>
+        <w:t xml:space="preserve">transform: </w:t>
+      </w:r>
+      <w:proofErr w:type="gramStart"/>
+      <w:r>
+        <w:t>scale(</w:t>
+      </w:r>
+      <w:proofErr w:type="gramEnd"/>
+      <w:r>
+        <w:t>x, y)</w:t>
+      </w:r>
+    </w:p>
+    <w:p>
+      <w:pPr>
+        <w:tabs>
+          <w:tab w:val="left" w:pos="660"/>
+        </w:tabs>
+      </w:pPr>
+      <w:r>
+        <w:t>scale: x y</w:t>
+      </w:r>
+    </w:p>
+    <w:p>
+      <w:pPr>
+        <w:tabs>
+          <w:tab w:val="left" w:pos="660"/>
+        </w:tabs>
+      </w:pPr>
+      <w:r>
+        <w:t>Si damos un valorsolo se aplica a ambos</w:t>
+      </w:r>
+    </w:p>
+    <w:p>
+      <w:pPr>
+        <w:tabs>
+          <w:tab w:val="left" w:pos="660"/>
+        </w:tabs>
+      </w:pPr>
+      <w:r>
+        <w:t>- scale3</w:t>
+      </w:r>
+      <w:proofErr w:type="gramStart"/>
+      <w:r>
+        <w:t>d(</w:t>
+      </w:r>
+      <w:proofErr w:type="gramEnd"/>
+      <w:r>
+        <w:t>) permite mover en 3d un objeto</w:t>
+      </w:r>
+    </w:p>
+    <w:p>
+      <w:pPr>
+        <w:tabs>
+          <w:tab w:val="left" w:pos="660"/>
+        </w:tabs>
+      </w:pPr>
+      <w:r>
+        <w:t>scale se puede usar solo o como valor de transform</w:t>
+      </w:r>
+    </w:p>
+    <w:p>
+      <w:pPr>
+        <w:tabs>
+          <w:tab w:val="left" w:pos="660"/>
+        </w:tabs>
+      </w:pPr>
+      <w:r>
+        <w:t>VALORES DE TRANSFORM</w:t>
+      </w:r>
+    </w:p>
+    <w:p>
+      <w:pPr>
+        <w:tabs>
+          <w:tab w:val="left" w:pos="660"/>
+        </w:tabs>
+      </w:pPr>
+      <w:r>
+        <w:t>- skew inclina o sesga el elemento al que se aplica. El valor es en grados. Lo inclina en ambos ejes</w:t>
+      </w:r>
+    </w:p>
+    <w:p>
+      <w:pPr>
+        <w:tabs>
+          <w:tab w:val="left" w:pos="660"/>
+        </w:tabs>
+      </w:pPr>
+      <w:r>
+        <w:t>- skewy lo inclina sólo en el eje vertical</w:t>
+      </w:r>
+    </w:p>
+    <w:p>
+      <w:pPr>
+        <w:tabs>
+          <w:tab w:val="left" w:pos="660"/>
+        </w:tabs>
+      </w:pPr>
+      <w:r>
+        <w:t>- skewx lo inclina solo en el eje horizontal</w:t>
+      </w:r>
+    </w:p>
+    <w:p>
+      <w:pPr>
+        <w:tabs>
+          <w:tab w:val="left" w:pos="660"/>
+        </w:tabs>
+      </w:pPr>
+      <w:r>
+        <w:t>- rotate sirve para rotar o girar el elemento. El valor es en grados. Puede usarse también sin el transform</w:t>
+      </w:r>
+    </w:p>
+    <w:p>
+      <w:pPr>
+        <w:tabs>
+          <w:tab w:val="left" w:pos="660"/>
+        </w:tabs>
+      </w:pPr>
+      <w:r>
+        <w:t>- translate sirve para desplazar un objeto. Permite desplazar en x y en y</w:t>
+      </w:r>
+    </w:p>
+    <w:p>
+      <w:pPr>
+        <w:tabs>
+          <w:tab w:val="left" w:pos="660"/>
+        </w:tabs>
+      </w:pPr>
+      <w:r>
+        <w:t>- translatey lo desplaza en el eje vertical</w:t>
+      </w:r>
+    </w:p>
+    <w:p>
+      <w:pPr>
+        <w:tabs>
+          <w:tab w:val="left" w:pos="660"/>
+        </w:tabs>
+      </w:pPr>
+      <w:r>
+        <w:t>- translatex lo desplaa en el eje horizontal</w:t>
+      </w:r>
+    </w:p>
+    <w:p>
+      <w:pPr>
+        <w:tabs>
+          <w:tab w:val="left" w:pos="660"/>
+        </w:tabs>
+      </w:pPr>
+      <w:r>
+        <w:t>Se pueden usar valores positivos para arriba y a la derecha y valores negativos para arriba y a la izquierda</w:t>
+      </w:r>
+    </w:p>
+    <w:p>
+      <w:pPr>
+        <w:tabs>
+          <w:tab w:val="left" w:pos="660"/>
+        </w:tabs>
+      </w:pPr>
+      <w:r>
+        <w:t>Para que al usar dos valores en una función funcione debemos separar dichos valores por comas</w:t>
+      </w:r>
+    </w:p>
+    <w:p>
+      <w:pPr>
+        <w:tabs>
+          <w:tab w:val="left" w:pos="660"/>
+        </w:tabs>
+      </w:pPr>
+      <w:r>
+        <w:t>*/</w:t>
+      </w:r>
+    </w:p>
+    <w:p>
+      <w:pPr>
+        <w:tabs>
+          <w:tab w:val="left" w:pos="660"/>
+        </w:tabs>
+      </w:pPr>
+      <w:r>
+        <w:t>TEMA 96</w:t>
+      </w:r>
+    </w:p>
+    <w:p>
+      <w:pPr>
+        <w:tabs>
+          <w:tab w:val="left" w:pos="660"/>
+        </w:tabs>
+      </w:pPr>
       <w:bookmarkStart w:id="0" w:name="_GoBack"/>
       <w:bookmarkEnd w:id="0"/>
-      <w:r>
-        <w:t xml:space="preserve"> funciones que utilizamos en la propiedad filter</w:t>
-      </w:r>
-    </w:p>
-    <w:p>
-      <w:pPr>
-        <w:tabs>
-          <w:tab w:val="left" w:pos="660"/>
-        </w:tabs>
-      </w:pPr>
-      <w:r>
-        <w:t>    drop-shadow(valores) agrega una sombra al elemento, si este es transparente se aplica al borde del contenido de la imagen</w:t>
-      </w:r>
-    </w:p>
-    <w:p>
-      <w:pPr>
-        <w:tabs>
-          <w:tab w:val="left" w:pos="660"/>
-        </w:tabs>
-      </w:pPr>
-      <w:r>
-        <w:t>    blur(valor)</w:t>
-      </w:r>
-    </w:p>
-    <w:p>
-      <w:pPr>
-        <w:tabs>
-          <w:tab w:val="left" w:pos="660"/>
-        </w:tabs>
-      </w:pPr>
-      <w:r>
-        <w:t>    Los filtros que se apliquen se aplican a la caja y a todos sus elementos hijos</w:t>
-      </w:r>
-    </w:p>
-    <w:p>
-      <w:pPr>
-        <w:tabs>
-          <w:tab w:val="left" w:pos="660"/>
-        </w:tabs>
-      </w:pPr>
-      <w:r>
-        <w:t>    brightness (valor sin unidad) da brillo al objeto. Valor normal o por defecto 1</w:t>
-      </w:r>
-    </w:p>
-    <w:p>
-      <w:pPr>
-        <w:tabs>
-          <w:tab w:val="left" w:pos="660"/>
-        </w:tabs>
-      </w:pPr>
-      <w:r>
-        <w:t xml:space="preserve">    </w:t>
-      </w:r>
-      <w:proofErr w:type="gramStart"/>
-      <w:r>
-        <w:t>contrast(</w:t>
-      </w:r>
-      <w:proofErr w:type="gramEnd"/>
-      <w:r>
-        <w:t xml:space="preserve">valor sin unidad) cambia el contraste del objeto. Valor normal o por defecto 1. Es la diferencia entre las partes. Los claros sean más claros y los oscuros más oscuros, reforzando </w:t>
-      </w:r>
-      <w:proofErr w:type="gramStart"/>
-      <w:r>
-        <w:t>las diferencia</w:t>
-      </w:r>
-      <w:proofErr w:type="gramEnd"/>
-      <w:r>
-        <w:t xml:space="preserve"> de los colores</w:t>
-      </w:r>
-    </w:p>
-    <w:p>
-      <w:pPr>
-        <w:tabs>
-          <w:tab w:val="left" w:pos="660"/>
-        </w:tabs>
-      </w:pPr>
-      <w:r>
-        <w:t xml:space="preserve">    </w:t>
-      </w:r>
-      <w:proofErr w:type="gramStart"/>
-      <w:r>
-        <w:t>grayscale(</w:t>
-      </w:r>
-      <w:proofErr w:type="gramEnd"/>
-      <w:r>
-        <w:t>1) es practicamente la saturación, pone el objeto en escala de grises. Reduce la escala de color en cada matriz, rojo, verde y azul</w:t>
-      </w:r>
-    </w:p>
-    <w:p>
-      <w:pPr>
-        <w:tabs>
-          <w:tab w:val="left" w:pos="660"/>
-        </w:tabs>
-      </w:pPr>
-      <w:r>
-        <w:t xml:space="preserve">    </w:t>
-      </w:r>
-      <w:proofErr w:type="gramStart"/>
-      <w:r>
-        <w:t>saturate(</w:t>
-      </w:r>
-      <w:proofErr w:type="gramEnd"/>
-      <w:r>
-        <w:t>valor sin unidades) aumenta la intensidad de los colores</w:t>
-      </w:r>
-    </w:p>
-    <w:p>
-      <w:pPr>
-        <w:tabs>
-          <w:tab w:val="left" w:pos="660"/>
-        </w:tabs>
-      </w:pPr>
-      <w:r>
-        <w:t>    hue-</w:t>
-      </w:r>
-      <w:proofErr w:type="gramStart"/>
-      <w:r>
-        <w:t>rotate(</w:t>
-      </w:r>
-      <w:proofErr w:type="gramEnd"/>
-      <w:r>
-        <w:t>valor en porcentaje) agarra todos los colores hasta que todos se mueven los grados indicados en el círculo cromático</w:t>
-      </w:r>
-    </w:p>
-    <w:p>
-      <w:pPr>
-        <w:tabs>
-          <w:tab w:val="left" w:pos="660"/>
-        </w:tabs>
-      </w:pPr>
-      <w:r>
-        <w:t>    opacity, da opacidad o transparencia al elemento al que se le aplica, no funciona con backdrop-filter</w:t>
-      </w:r>
-    </w:p>
-    <w:p>
-      <w:pPr>
-        <w:tabs>
-          <w:tab w:val="left" w:pos="660"/>
-        </w:tabs>
-      </w:pPr>
-      <w:r>
-        <w:t>    invert, invierte los colores, hace un efecto negativo en el círculo cromático del hue. 0.5 es como dejar contraste 0. 1 es el invertido, es el valor por defecto</w:t>
-      </w:r>
-    </w:p>
-    <w:p>
-      <w:pPr>
-        <w:tabs>
-          <w:tab w:val="left" w:pos="660"/>
-        </w:tabs>
-      </w:pPr>
-      <w:r>
-        <w:t>    sepia, color sepia para el objeto</w:t>
-      </w:r>
-    </w:p>
-    <w:p>
-      <w:pPr>
-        <w:tabs>
-          <w:tab w:val="left" w:pos="660"/>
-        </w:tabs>
-      </w:pPr>
-      <w:r>
-        <w:t>    Se pueden poner varios filtros al mismo tiempo separados por espacio, si no pongo valor toma el valor por defecto. Los filtros se aplican en el orden en que son escritos</w:t>
-      </w:r>
-    </w:p>
-    <w:p>
-      <w:pPr>
-        <w:tabs>
-          <w:tab w:val="left" w:pos="660"/>
-        </w:tabs>
-      </w:pPr>
-      <w:r>
-        <w:t xml:space="preserve">  - backdrop-filter: </w:t>
-      </w:r>
-      <w:proofErr w:type="gramStart"/>
-      <w:r>
-        <w:t>hue(</w:t>
-      </w:r>
-      <w:proofErr w:type="gramEnd"/>
-      <w:r>
-        <w:t>) actúa como una capa de ajuste, los filtros que aplico sólo se aplican al fondo</w:t>
-      </w:r>
-    </w:p>
-    <w:p>
-      <w:pPr>
-        <w:tabs>
-          <w:tab w:val="left" w:pos="660"/>
-        </w:tabs>
-      </w:pPr>
-      <w:r>
-        <w:t xml:space="preserve">    Los valores se pueden dar en rem o px, tambien en </w:t>
-      </w:r>
-      <w:proofErr w:type="gramStart"/>
-      <w:r>
-        <w:t>cm</w:t>
-      </w:r>
-      <w:proofErr w:type="gramEnd"/>
-      <w:r>
-        <w:t xml:space="preserve"> pero no en porcentaje</w:t>
-      </w:r>
-    </w:p>
-    <w:p>
-      <w:pPr>
-        <w:tabs>
-          <w:tab w:val="left" w:pos="660"/>
-        </w:tabs>
-      </w:pPr>
-      <w:r>
-        <w:t>*/</w:t>
-      </w:r>
-    </w:p>
-    <w:p>
-      <w:pPr>
-        <w:tabs>
-          <w:tab w:val="left" w:pos="660"/>
-        </w:tabs>
-      </w:pPr>
     </w:p>
     <w:p>
       <w:pPr>

</xml_diff>

<commit_message>
Trabajando con Funciones: variables
</commit_message>
<xml_diff>
--- a/Curso HTML y CSS desde Certo - Teoria.docx
+++ b/Curso HTML y CSS desde Certo - Teoria.docx
@@ -21089,14 +21089,8 @@
         <w:tabs>
           <w:tab w:val="left" w:pos="660"/>
         </w:tabs>
-        <w:rPr>
-          <w:lang w:val="en-US"/>
-        </w:rPr>
-      </w:pPr>
-      <w:r>
-        <w:rPr>
-          <w:lang w:val="en-US"/>
-        </w:rPr>
+      </w:pPr>
+      <w:r>
         <w:t>*/</w:t>
       </w:r>
     </w:p>
@@ -21105,14 +21099,8 @@
         <w:tabs>
           <w:tab w:val="left" w:pos="660"/>
         </w:tabs>
-        <w:rPr>
-          <w:lang w:val="en-US"/>
-        </w:rPr>
-      </w:pPr>
-      <w:r>
-        <w:rPr>
-          <w:lang w:val="en-US"/>
-        </w:rPr>
+      </w:pPr>
+      <w:r>
         <w:t>TEMA 91</w:t>
       </w:r>
     </w:p>
@@ -21302,7 +21290,13 @@
         </w:tabs>
       </w:pPr>
       <w:r>
-        <w:t xml:space="preserve">  Una de las magias del </w:t>
+        <w:rPr>
+          <w:lang w:val="en-US"/>
+        </w:rPr>
+        <w:t xml:space="preserve">  </w:t>
+      </w:r>
+      <w:r>
+        <w:t xml:space="preserve">Una de las magias del </w:t>
       </w:r>
       <w:proofErr w:type="gramStart"/>
       <w:r>
@@ -21928,6 +21922,238 @@
       </w:pPr>
       <w:r>
         <w:t>TEMA 96</w:t>
+      </w:r>
+    </w:p>
+    <w:p>
+      <w:pPr>
+        <w:tabs>
+          <w:tab w:val="left" w:pos="660"/>
+        </w:tabs>
+      </w:pPr>
+      <w:r>
+        <w:t>/*</w:t>
+      </w:r>
+    </w:p>
+    <w:p>
+      <w:pPr>
+        <w:tabs>
+          <w:tab w:val="left" w:pos="660"/>
+        </w:tabs>
+      </w:pPr>
+      <w:r>
+        <w:t>  MAX, MIN Y CLAMP</w:t>
+      </w:r>
+    </w:p>
+    <w:p>
+      <w:pPr>
+        <w:tabs>
+          <w:tab w:val="left" w:pos="660"/>
+        </w:tabs>
+      </w:pPr>
+      <w:r>
+        <w:t>  Comparan tres valores y se van quedando con el máximo, el mínimo o el valor ideal</w:t>
+      </w:r>
+    </w:p>
+    <w:p>
+      <w:pPr>
+        <w:tabs>
+          <w:tab w:val="left" w:pos="660"/>
+        </w:tabs>
+      </w:pPr>
+      <w:r>
+        <w:t xml:space="preserve">  En </w:t>
+      </w:r>
+      <w:proofErr w:type="gramStart"/>
+      <w:r>
+        <w:t>realidad</w:t>
+      </w:r>
+      <w:proofErr w:type="gramEnd"/>
+      <w:r>
+        <w:t xml:space="preserve"> son funciones de comparación</w:t>
+      </w:r>
+    </w:p>
+    <w:p>
+      <w:pPr>
+        <w:tabs>
+          <w:tab w:val="left" w:pos="660"/>
+        </w:tabs>
+      </w:pPr>
+      <w:r>
+        <w:t>  Los hijos no heredan el font-size del padre porque el navegador ya trae el tamaño de la fuente en rem</w:t>
+      </w:r>
+    </w:p>
+    <w:p>
+      <w:pPr>
+        <w:tabs>
+          <w:tab w:val="left" w:pos="660"/>
+        </w:tabs>
+      </w:pPr>
+      <w:r>
+        <w:t>  Los hijos traen medidas por defecto y no heredan el tamaño del padre</w:t>
+      </w:r>
+    </w:p>
+    <w:p>
+      <w:pPr>
+        <w:tabs>
+          <w:tab w:val="left" w:pos="660"/>
+        </w:tabs>
+      </w:pPr>
+      <w:r>
+        <w:t>  1rem = 16px (por defecto del root para párrafos)</w:t>
+      </w:r>
+    </w:p>
+    <w:p>
+      <w:pPr>
+        <w:tabs>
+          <w:tab w:val="left" w:pos="660"/>
+        </w:tabs>
+      </w:pPr>
+      <w:r>
+        <w:t>  El h1 tiene 2 em y el p 1 em, por lo que se van a ajustar a ese tamaño en función del tamaño de su padre</w:t>
+      </w:r>
+    </w:p>
+    <w:p>
+      <w:pPr>
+        <w:tabs>
+          <w:tab w:val="left" w:pos="660"/>
+        </w:tabs>
+      </w:pPr>
+      <w:r>
+        <w:t>  em busca el font-size de la caja padre para tomarlo de referencia</w:t>
+      </w:r>
+    </w:p>
+    <w:p>
+      <w:pPr>
+        <w:tabs>
+          <w:tab w:val="left" w:pos="660"/>
+        </w:tabs>
+      </w:pPr>
+      <w:r>
+        <w:t>  rem busca el em del root para tomarlo de referencia</w:t>
+      </w:r>
+    </w:p>
+    <w:p>
+      <w:pPr>
+        <w:tabs>
+          <w:tab w:val="left" w:pos="660"/>
+        </w:tabs>
+      </w:pPr>
+      <w:r>
+        <w:t xml:space="preserve">  - </w:t>
+      </w:r>
+      <w:proofErr w:type="gramStart"/>
+      <w:r>
+        <w:t>min(</w:t>
+      </w:r>
+      <w:proofErr w:type="gramEnd"/>
+      <w:r>
+        <w:t>) nos va a devolver el más chico de los valores que le pasemos. Las funciones nos devuelven cosas. El código escrito dentro de los paréntesis de la función se va a transfromar en algo. Permite comparar entre medidas fijas y medidas relativas</w:t>
+      </w:r>
+    </w:p>
+    <w:p>
+      <w:pPr>
+        <w:tabs>
+          <w:tab w:val="left" w:pos="660"/>
+        </w:tabs>
+      </w:pPr>
+      <w:r>
+        <w:t xml:space="preserve">  - </w:t>
+      </w:r>
+      <w:proofErr w:type="gramStart"/>
+      <w:r>
+        <w:t>max(</w:t>
+      </w:r>
+      <w:proofErr w:type="gramEnd"/>
+      <w:r>
+        <w:t>) nos devuelve el más grande de los valores dados.</w:t>
+      </w:r>
+    </w:p>
+    <w:p>
+      <w:pPr>
+        <w:tabs>
+          <w:tab w:val="left" w:pos="660"/>
+        </w:tabs>
+      </w:pPr>
+      <w:r>
+        <w:t>  Podemos darle varios valores, pero lo máximo para casos muy puntuales es usar 3.</w:t>
+      </w:r>
+    </w:p>
+    <w:p>
+      <w:pPr>
+        <w:tabs>
+          <w:tab w:val="left" w:pos="660"/>
+        </w:tabs>
+      </w:pPr>
+      <w:r>
+        <w:t>  Hoy en día nadie usar max ni min.</w:t>
+      </w:r>
+    </w:p>
+    <w:p>
+      <w:pPr>
+        <w:tabs>
+          <w:tab w:val="left" w:pos="660"/>
+        </w:tabs>
+      </w:pPr>
+      <w:r>
+        <w:t xml:space="preserve">  </w:t>
+      </w:r>
+      <w:proofErr w:type="gramStart"/>
+      <w:r>
+        <w:t>clamp(</w:t>
+      </w:r>
+      <w:proofErr w:type="gramEnd"/>
+      <w:r>
+        <w:t>min, ideal, max) primero se pasa la medida mínima que puede tomar, luego le damos el valor ideal y por último el valor máximo. Recomendación usarlo, es correcto usarlo y es una tecnología relativamente nueva.</w:t>
+      </w:r>
+    </w:p>
+    <w:p>
+      <w:pPr>
+        <w:tabs>
+          <w:tab w:val="left" w:pos="660"/>
+        </w:tabs>
+      </w:pPr>
+      <w:r>
+        <w:t>  De esta manera nos ahorramos trabajar con media queries, cuanto menos media queries mejor</w:t>
+      </w:r>
+    </w:p>
+    <w:p>
+      <w:pPr>
+        <w:tabs>
+          <w:tab w:val="left" w:pos="660"/>
+        </w:tabs>
+      </w:pPr>
+      <w:r>
+        <w:t>  Usando estas funciones podemos trabajar con cajas flexibles sin usar flexbox, max-width, min-width</w:t>
+      </w:r>
+    </w:p>
+    <w:p>
+      <w:pPr>
+        <w:tabs>
+          <w:tab w:val="left" w:pos="660"/>
+        </w:tabs>
+      </w:pPr>
+      <w:r>
+        <w:t>  También es útli para crear tamaños de letra flexibles</w:t>
+      </w:r>
+    </w:p>
+    <w:p>
+      <w:pPr>
+        <w:tabs>
+          <w:tab w:val="left" w:pos="660"/>
+        </w:tabs>
+      </w:pPr>
+      <w:r>
+        <w:t>*/</w:t>
+      </w:r>
+    </w:p>
+    <w:p>
+      <w:pPr>
+        <w:tabs>
+          <w:tab w:val="left" w:pos="660"/>
+        </w:tabs>
+      </w:pPr>
+      <w:r>
+        <w:t>TEMA 97</w:t>
       </w:r>
     </w:p>
     <w:p>
@@ -22004,7 +22230,7 @@
           <w:color w:val="FFFFFF"/>
           <w:sz w:val="20"/>
           <w:szCs w:val="20"/>
-          <w:lang w:val="en-US" w:eastAsia="es-AR"/>
+          <w:lang w:eastAsia="es-AR"/>
         </w:rPr>
       </w:pPr>
       <w:proofErr w:type="gramStart"/>
@@ -22014,7 +22240,7 @@
           <w:color w:val="FFFFFF"/>
           <w:sz w:val="20"/>
           <w:szCs w:val="20"/>
-          <w:lang w:val="en-US" w:eastAsia="es-AR"/>
+          <w:lang w:eastAsia="es-AR"/>
         </w:rPr>
         <w:t>&lt;!DOCTYPE</w:t>
       </w:r>
@@ -22025,7 +22251,7 @@
           <w:color w:val="FFFFFF"/>
           <w:sz w:val="20"/>
           <w:szCs w:val="20"/>
-          <w:lang w:val="en-US" w:eastAsia="es-AR"/>
+          <w:lang w:eastAsia="es-AR"/>
         </w:rPr>
         <w:t xml:space="preserve"> html&gt;</w:t>
       </w:r>
@@ -22056,7 +22282,7 @@
           <w:color w:val="FFFFFF"/>
           <w:sz w:val="20"/>
           <w:szCs w:val="20"/>
-          <w:lang w:val="en-US" w:eastAsia="es-AR"/>
+          <w:lang w:eastAsia="es-AR"/>
         </w:rPr>
       </w:pPr>
       <w:r>
@@ -22065,7 +22291,7 @@
           <w:color w:val="FFFFFF"/>
           <w:sz w:val="20"/>
           <w:szCs w:val="20"/>
-          <w:lang w:val="en-US" w:eastAsia="es-AR"/>
+          <w:lang w:eastAsia="es-AR"/>
         </w:rPr>
         <w:t>&lt;html lang="es"&gt;</w:t>
       </w:r>
@@ -22096,7 +22322,7 @@
           <w:color w:val="FFFFFF"/>
           <w:sz w:val="20"/>
           <w:szCs w:val="20"/>
-          <w:lang w:val="en-US" w:eastAsia="es-AR"/>
+          <w:lang w:eastAsia="es-AR"/>
         </w:rPr>
       </w:pPr>
       <w:r>
@@ -22105,7 +22331,7 @@
           <w:color w:val="FFFFFF"/>
           <w:sz w:val="20"/>
           <w:szCs w:val="20"/>
-          <w:lang w:val="en-US" w:eastAsia="es-AR"/>
+          <w:lang w:eastAsia="es-AR"/>
         </w:rPr>
         <w:t>&lt;head&gt;</w:t>
       </w:r>
@@ -22145,9 +22371,19 @@
           <w:color w:val="FFFFFF"/>
           <w:sz w:val="20"/>
           <w:szCs w:val="20"/>
+          <w:lang w:eastAsia="es-AR"/>
+        </w:rPr>
+        <w:t xml:space="preserve">    </w:t>
+      </w:r>
+      <w:r>
+        <w:rPr>
+          <w:rFonts w:ascii="Courier New" w:eastAsia="Times New Roman" w:hAnsi="Courier New" w:cs="Courier New"/>
+          <w:color w:val="FFFFFF"/>
+          <w:sz w:val="20"/>
+          <w:szCs w:val="20"/>
           <w:lang w:val="en-US" w:eastAsia="es-AR"/>
         </w:rPr>
-        <w:t xml:space="preserve">    &lt;meta charset="UTF-8"&gt;</w:t>
+        <w:t>&lt;meta charset="UTF-8"&gt;</w:t>
       </w:r>
     </w:p>
     <w:p>

</xml_diff>

<commit_message>
Trabajando con Funciones: Calc
</commit_message>
<xml_diff>
--- a/Curso HTML y CSS desde Certo - Teoria.docx
+++ b/Curso HTML y CSS desde Certo - Teoria.docx
@@ -22192,172 +22192,310 @@
           <w:tab w:val="left" w:pos="660"/>
         </w:tabs>
       </w:pPr>
+      <w:r>
+        <w:t>  Supongamos que en mi página va a haber un color principal y un color secundario, para guardarlo voy a usar una variable</w:t>
+      </w:r>
+    </w:p>
+    <w:p>
+      <w:pPr>
+        <w:tabs>
+          <w:tab w:val="left" w:pos="660"/>
+        </w:tabs>
+      </w:pPr>
+      <w:r>
+        <w:t>  SE USA</w:t>
+      </w:r>
+    </w:p>
+    <w:p>
+      <w:pPr>
+        <w:tabs>
+          <w:tab w:val="left" w:pos="660"/>
+        </w:tabs>
+      </w:pPr>
+      <w:r>
+        <w:t>  --nombre de la variable: valor</w:t>
+      </w:r>
+    </w:p>
+    <w:p>
+      <w:pPr>
+        <w:tabs>
+          <w:tab w:val="left" w:pos="660"/>
+        </w:tabs>
+      </w:pPr>
+      <w:r>
+        <w:t xml:space="preserve">  </w:t>
+      </w:r>
+      <w:proofErr w:type="gramStart"/>
+      <w:r>
+        <w:t>var(</w:t>
+      </w:r>
+      <w:proofErr w:type="gramEnd"/>
+      <w:r>
+        <w:t>--nombre de la variable a usar)</w:t>
+      </w:r>
+    </w:p>
+    <w:p>
+      <w:pPr>
+        <w:tabs>
+          <w:tab w:val="left" w:pos="660"/>
+        </w:tabs>
+      </w:pPr>
+      <w:r>
+        <w:t>  Estamos creando un nombre con un valor, si ahora queremos otro color</w:t>
+      </w:r>
+    </w:p>
+    <w:p>
+      <w:pPr>
+        <w:tabs>
+          <w:tab w:val="left" w:pos="660"/>
+        </w:tabs>
+      </w:pPr>
+      <w:r>
+        <w:t>  Las variables dependen del scope en el que se encuentra. Podemos definir un entorno. Tiene un alcance local, todo lo que está dentro de esa caja lo puede usar, y las cajas internas pueden crear sus propias variables</w:t>
+      </w:r>
+    </w:p>
+    <w:p>
+      <w:pPr>
+        <w:tabs>
+          <w:tab w:val="left" w:pos="660"/>
+        </w:tabs>
+      </w:pPr>
+      <w:r>
+        <w:t xml:space="preserve">  Con property creamos </w:t>
+      </w:r>
+      <w:proofErr w:type="gramStart"/>
+      <w:r>
+        <w:t>una nuevo valor</w:t>
+      </w:r>
+      <w:proofErr w:type="gramEnd"/>
+      <w:r>
+        <w:t>, una nueva propiedad para todo el root. También funciona de manera local</w:t>
+      </w:r>
+    </w:p>
+    <w:p>
+      <w:pPr>
+        <w:tabs>
+          <w:tab w:val="left" w:pos="660"/>
+        </w:tabs>
+      </w:pPr>
+      <w:r>
+        <w:t>  @property --nombre-</w:t>
+      </w:r>
+      <w:proofErr w:type="gramStart"/>
+      <w:r>
+        <w:t>propiedad{</w:t>
+      </w:r>
+      <w:proofErr w:type="gramEnd"/>
+    </w:p>
+    <w:p>
+      <w:pPr>
+        <w:tabs>
+          <w:tab w:val="left" w:pos="660"/>
+        </w:tabs>
+      </w:pPr>
+      <w:r>
+        <w:t>    syntax: "&lt;tipo propiedad&gt;"</w:t>
+      </w:r>
+    </w:p>
+    <w:p>
+      <w:pPr>
+        <w:tabs>
+          <w:tab w:val="left" w:pos="660"/>
+        </w:tabs>
+        <w:rPr>
+          <w:lang w:val="en-US"/>
+        </w:rPr>
+      </w:pPr>
+      <w:r>
+        <w:t xml:space="preserve">    </w:t>
+      </w:r>
+      <w:r>
+        <w:rPr>
+          <w:lang w:val="en-US"/>
+        </w:rPr>
+        <w:t>inherit: true or false;</w:t>
+      </w:r>
+    </w:p>
+    <w:p>
+      <w:pPr>
+        <w:tabs>
+          <w:tab w:val="left" w:pos="660"/>
+        </w:tabs>
+        <w:rPr>
+          <w:lang w:val="en-US"/>
+        </w:rPr>
+      </w:pPr>
+      <w:r>
+        <w:rPr>
+          <w:lang w:val="en-US"/>
+        </w:rPr>
+        <w:t>    initial-value: valor de inicio</w:t>
+      </w:r>
+    </w:p>
+    <w:p>
+      <w:pPr>
+        <w:tabs>
+          <w:tab w:val="left" w:pos="660"/>
+        </w:tabs>
+      </w:pPr>
+      <w:r>
+        <w:rPr>
+          <w:lang w:val="en-US"/>
+        </w:rPr>
+        <w:t xml:space="preserve">  </w:t>
+      </w:r>
+      <w:r>
+        <w:t>}</w:t>
+      </w:r>
+    </w:p>
+    <w:p>
+      <w:pPr>
+        <w:tabs>
+          <w:tab w:val="left" w:pos="660"/>
+        </w:tabs>
+      </w:pPr>
+      <w:r>
+        <w:t>  Técnica Houdini crear propiedades personalizadas con javascript</w:t>
+      </w:r>
+    </w:p>
+    <w:p>
+      <w:pPr>
+        <w:tabs>
+          <w:tab w:val="left" w:pos="660"/>
+        </w:tabs>
+      </w:pPr>
+      <w:r>
+        <w:t>*/</w:t>
+      </w:r>
+    </w:p>
+    <w:p>
+      <w:pPr>
+        <w:tabs>
+          <w:tab w:val="left" w:pos="660"/>
+        </w:tabs>
+      </w:pPr>
+      <w:r>
+        <w:t>TEMA 98</w:t>
+      </w:r>
       <w:bookmarkStart w:id="0" w:name="_GoBack"/>
       <w:bookmarkEnd w:id="0"/>
-      <w:r>
-        <w:t>  Supongamos que en mi página va a haber un color principal y un color secundario, para guardarlo voy a usar una variable</w:t>
-      </w:r>
-    </w:p>
-    <w:p>
-      <w:pPr>
-        <w:tabs>
-          <w:tab w:val="left" w:pos="660"/>
-        </w:tabs>
-      </w:pPr>
-      <w:r>
-        <w:t>  SE USA</w:t>
-      </w:r>
-    </w:p>
-    <w:p>
-      <w:pPr>
-        <w:tabs>
-          <w:tab w:val="left" w:pos="660"/>
-        </w:tabs>
-      </w:pPr>
-      <w:r>
-        <w:t>  --nombre de la variable: valor</w:t>
-      </w:r>
-    </w:p>
-    <w:p>
-      <w:pPr>
-        <w:tabs>
-          <w:tab w:val="left" w:pos="660"/>
-        </w:tabs>
-      </w:pPr>
-      <w:r>
-        <w:t xml:space="preserve">  </w:t>
+    </w:p>
+    <w:p>
+      <w:pPr>
+        <w:tabs>
+          <w:tab w:val="left" w:pos="660"/>
+        </w:tabs>
+      </w:pPr>
+      <w:r>
+        <w:t>/*</w:t>
+      </w:r>
+    </w:p>
+    <w:p>
+      <w:pPr>
+        <w:tabs>
+          <w:tab w:val="left" w:pos="660"/>
+        </w:tabs>
+      </w:pPr>
+      <w:r>
+        <w:t>  FUNCIÓN CALC</w:t>
+      </w:r>
+    </w:p>
+    <w:p>
+      <w:pPr>
+        <w:tabs>
+          <w:tab w:val="left" w:pos="660"/>
+        </w:tabs>
+      </w:pPr>
+      <w:r>
+        <w:t>  Nos permite hacer cálculos, matemática básica, nos permite hacer cuatro cosas, sumar, restar, multiplicar y dividir</w:t>
+      </w:r>
+    </w:p>
+    <w:p>
+      <w:pPr>
+        <w:tabs>
+          <w:tab w:val="left" w:pos="660"/>
+        </w:tabs>
+      </w:pPr>
+      <w:r>
+        <w:t>  Se pueden usar otras funciones dentro de la función calc</w:t>
+      </w:r>
+    </w:p>
+    <w:p>
+      <w:pPr>
+        <w:tabs>
+          <w:tab w:val="left" w:pos="660"/>
+        </w:tabs>
+      </w:pPr>
+      <w:r>
+        <w:t>  Calc es para hacer cálculos, eso es todo</w:t>
+      </w:r>
+    </w:p>
+    <w:p>
+      <w:pPr>
+        <w:tabs>
+          <w:tab w:val="left" w:pos="660"/>
+        </w:tabs>
+      </w:pPr>
+      <w:r>
+        <w:t>  Permite combinar medidas relativas con medidas fijas</w:t>
+      </w:r>
+    </w:p>
+    <w:p>
+      <w:pPr>
+        <w:tabs>
+          <w:tab w:val="left" w:pos="660"/>
+        </w:tabs>
+      </w:pPr>
+      <w:r>
+        <w:t>  EJEMPLOS</w:t>
+      </w:r>
+    </w:p>
+    <w:p>
+      <w:pPr>
+        <w:tabs>
+          <w:tab w:val="left" w:pos="660"/>
+        </w:tabs>
+      </w:pPr>
+      <w:r>
+        <w:t>  Algo que se usa mucho es:</w:t>
+      </w:r>
+    </w:p>
+    <w:p>
+      <w:pPr>
+        <w:tabs>
+          <w:tab w:val="left" w:pos="660"/>
+        </w:tabs>
+      </w:pPr>
+      <w:r>
+        <w:t xml:space="preserve">  width: </w:t>
       </w:r>
       <w:proofErr w:type="gramStart"/>
       <w:r>
-        <w:t>var(</w:t>
+        <w:t>calc(</w:t>
       </w:r>
       <w:proofErr w:type="gramEnd"/>
       <w:r>
-        <w:t>--nombre de la variable a usar)</w:t>
-      </w:r>
-    </w:p>
-    <w:p>
-      <w:pPr>
-        <w:tabs>
-          <w:tab w:val="left" w:pos="660"/>
-        </w:tabs>
-      </w:pPr>
-      <w:r>
-        <w:t>  Estamos creando un nombre con un valor, si ahora queremos otro color</w:t>
-      </w:r>
-    </w:p>
-    <w:p>
-      <w:pPr>
-        <w:tabs>
-          <w:tab w:val="left" w:pos="660"/>
-        </w:tabs>
-      </w:pPr>
-      <w:r>
-        <w:t>  Las variables dependen del scope en el que se encuentra. Podemos definir un entorno. Tiene un alcance local, todo lo que está dentro de esa caja lo puede usar, y las cajas internas pueden crear sus propias variables</w:t>
-      </w:r>
-    </w:p>
-    <w:p>
-      <w:pPr>
-        <w:tabs>
-          <w:tab w:val="left" w:pos="660"/>
-        </w:tabs>
-      </w:pPr>
-      <w:r>
-        <w:t xml:space="preserve">  Con property creamos </w:t>
-      </w:r>
-      <w:proofErr w:type="gramStart"/>
-      <w:r>
-        <w:t>una nuevo valor</w:t>
-      </w:r>
-      <w:proofErr w:type="gramEnd"/>
-      <w:r>
-        <w:t>, una nueva propiedad para todo el root. También funciona de manera local</w:t>
-      </w:r>
-    </w:p>
-    <w:p>
-      <w:pPr>
-        <w:tabs>
-          <w:tab w:val="left" w:pos="660"/>
-        </w:tabs>
-      </w:pPr>
-      <w:r>
-        <w:t>  @property --nombre-</w:t>
-      </w:r>
-      <w:proofErr w:type="gramStart"/>
-      <w:r>
-        <w:t>propiedad{</w:t>
-      </w:r>
-      <w:proofErr w:type="gramEnd"/>
-    </w:p>
-    <w:p>
-      <w:pPr>
-        <w:tabs>
-          <w:tab w:val="left" w:pos="660"/>
-        </w:tabs>
-      </w:pPr>
-      <w:r>
-        <w:t>    syntax: "&lt;tipo propiedad&gt;"</w:t>
-      </w:r>
-    </w:p>
-    <w:p>
-      <w:pPr>
-        <w:tabs>
-          <w:tab w:val="left" w:pos="660"/>
-        </w:tabs>
-        <w:rPr>
-          <w:lang w:val="en-US"/>
-        </w:rPr>
-      </w:pPr>
-      <w:r>
-        <w:t xml:space="preserve">    </w:t>
-      </w:r>
-      <w:r>
-        <w:rPr>
-          <w:lang w:val="en-US"/>
-        </w:rPr>
-        <w:t>inherit: true or false;</w:t>
-      </w:r>
-    </w:p>
-    <w:p>
-      <w:pPr>
-        <w:tabs>
-          <w:tab w:val="left" w:pos="660"/>
-        </w:tabs>
-        <w:rPr>
-          <w:lang w:val="en-US"/>
-        </w:rPr>
-      </w:pPr>
-      <w:r>
-        <w:rPr>
-          <w:lang w:val="en-US"/>
-        </w:rPr>
-        <w:t>    initial-value: valor de inicio</w:t>
-      </w:r>
-    </w:p>
-    <w:p>
-      <w:pPr>
-        <w:tabs>
-          <w:tab w:val="left" w:pos="660"/>
-        </w:tabs>
-      </w:pPr>
-      <w:r>
-        <w:rPr>
-          <w:lang w:val="en-US"/>
-        </w:rPr>
-        <w:t xml:space="preserve">  </w:t>
-      </w:r>
-      <w:r>
-        <w:t>}</w:t>
-      </w:r>
-    </w:p>
-    <w:p>
-      <w:pPr>
-        <w:tabs>
-          <w:tab w:val="left" w:pos="660"/>
-        </w:tabs>
-      </w:pPr>
-      <w:r>
-        <w:t>  Técnica Houdini crear propiedades personalizadas con javascript</w:t>
+        <w:t>60% + 200px);</w:t>
+      </w:r>
+    </w:p>
+    <w:p>
+      <w:pPr>
+        <w:tabs>
+          <w:tab w:val="left" w:pos="660"/>
+        </w:tabs>
+      </w:pPr>
+      <w:r>
+        <w:t>  Con el menos y con el más siempre tiene que haber espacio entre los números y el signo</w:t>
+      </w:r>
+    </w:p>
+    <w:p>
+      <w:pPr>
+        <w:tabs>
+          <w:tab w:val="left" w:pos="660"/>
+        </w:tabs>
+      </w:pPr>
+      <w:r>
+        <w:t xml:space="preserve">  Se usa cuando estamos usanod un elemento con medidas relativos </w:t>
       </w:r>
     </w:p>
     <w:p>

</xml_diff>

<commit_message>
Trabajan con: Initial Letter
</commit_message>
<xml_diff>
--- a/Curso HTML y CSS desde Certo - Teoria.docx
+++ b/Curso HTML y CSS desde Certo - Teoria.docx
@@ -22377,143 +22377,301 @@
       <w:r>
         <w:t>TEMA 98</w:t>
       </w:r>
+    </w:p>
+    <w:p>
+      <w:pPr>
+        <w:tabs>
+          <w:tab w:val="left" w:pos="660"/>
+        </w:tabs>
+      </w:pPr>
+      <w:r>
+        <w:t>/*</w:t>
+      </w:r>
+    </w:p>
+    <w:p>
+      <w:pPr>
+        <w:tabs>
+          <w:tab w:val="left" w:pos="660"/>
+        </w:tabs>
+      </w:pPr>
+      <w:r>
+        <w:t>  FUNCIÓN CALC</w:t>
+      </w:r>
+    </w:p>
+    <w:p>
+      <w:pPr>
+        <w:tabs>
+          <w:tab w:val="left" w:pos="660"/>
+        </w:tabs>
+      </w:pPr>
+      <w:r>
+        <w:t>  Nos permite hacer cálculos, matemática básica, nos permite hacer cuatro cosas, sumar, restar, multiplicar y dividir</w:t>
+      </w:r>
+    </w:p>
+    <w:p>
+      <w:pPr>
+        <w:tabs>
+          <w:tab w:val="left" w:pos="660"/>
+        </w:tabs>
+      </w:pPr>
+      <w:r>
+        <w:t>  Se pueden usar otras funciones dentro de la función calc</w:t>
+      </w:r>
+    </w:p>
+    <w:p>
+      <w:pPr>
+        <w:tabs>
+          <w:tab w:val="left" w:pos="660"/>
+        </w:tabs>
+      </w:pPr>
+      <w:r>
+        <w:t>  Calc es para hacer cálculos, eso es todo</w:t>
+      </w:r>
+    </w:p>
+    <w:p>
+      <w:pPr>
+        <w:tabs>
+          <w:tab w:val="left" w:pos="660"/>
+        </w:tabs>
+      </w:pPr>
+      <w:r>
+        <w:t>  Permite combinar medidas relativas con medidas fijas</w:t>
+      </w:r>
+    </w:p>
+    <w:p>
+      <w:pPr>
+        <w:tabs>
+          <w:tab w:val="left" w:pos="660"/>
+        </w:tabs>
+      </w:pPr>
+      <w:r>
+        <w:t>  EJEMPLOS</w:t>
+      </w:r>
+    </w:p>
+    <w:p>
+      <w:pPr>
+        <w:tabs>
+          <w:tab w:val="left" w:pos="660"/>
+        </w:tabs>
+      </w:pPr>
+      <w:r>
+        <w:t>  Algo que se usa mucho es:</w:t>
+      </w:r>
+    </w:p>
+    <w:p>
+      <w:pPr>
+        <w:tabs>
+          <w:tab w:val="left" w:pos="660"/>
+        </w:tabs>
+      </w:pPr>
+      <w:r>
+        <w:t xml:space="preserve">  width: </w:t>
+      </w:r>
+      <w:proofErr w:type="gramStart"/>
+      <w:r>
+        <w:t>calc(</w:t>
+      </w:r>
+      <w:proofErr w:type="gramEnd"/>
+      <w:r>
+        <w:t>60% + 200px);</w:t>
+      </w:r>
+    </w:p>
+    <w:p>
+      <w:pPr>
+        <w:tabs>
+          <w:tab w:val="left" w:pos="660"/>
+        </w:tabs>
+      </w:pPr>
+      <w:r>
+        <w:t>  Con el menos y con el más siempre tiene que haber espacio entre los números y el signo</w:t>
+      </w:r>
+    </w:p>
+    <w:p>
+      <w:pPr>
+        <w:tabs>
+          <w:tab w:val="left" w:pos="660"/>
+        </w:tabs>
+      </w:pPr>
+      <w:r>
+        <w:t xml:space="preserve">  Se usa cuando estamos usanod un elemento con medidas relativos </w:t>
+      </w:r>
+    </w:p>
+    <w:p>
+      <w:pPr>
+        <w:tabs>
+          <w:tab w:val="left" w:pos="660"/>
+        </w:tabs>
+      </w:pPr>
+      <w:r>
+        <w:t>*/</w:t>
+      </w:r>
+    </w:p>
+    <w:p>
+      <w:pPr>
+        <w:tabs>
+          <w:tab w:val="left" w:pos="660"/>
+        </w:tabs>
+      </w:pPr>
+      <w:r>
+        <w:t>TEMA 99</w:t>
+      </w:r>
+    </w:p>
+    <w:p>
+      <w:pPr>
+        <w:tabs>
+          <w:tab w:val="left" w:pos="660"/>
+        </w:tabs>
+      </w:pPr>
+      <w:r>
+        <w:t>/*</w:t>
+      </w:r>
+    </w:p>
+    <w:p>
+      <w:pPr>
+        <w:tabs>
+          <w:tab w:val="left" w:pos="660"/>
+        </w:tabs>
+      </w:pPr>
+      <w:r>
+        <w:t>  PROPIEDADES DE SCROLL</w:t>
+      </w:r>
+    </w:p>
+    <w:p>
+      <w:pPr>
+        <w:tabs>
+          <w:tab w:val="left" w:pos="660"/>
+        </w:tabs>
+      </w:pPr>
+      <w:r>
+        <w:t>  Lo normal es dar estilo no a las barras de adentro sino a las del body</w:t>
+      </w:r>
+    </w:p>
+    <w:p>
+      <w:pPr>
+        <w:tabs>
+          <w:tab w:val="left" w:pos="660"/>
+        </w:tabs>
+      </w:pPr>
+      <w:r>
+        <w:t>  PROPIEDADES</w:t>
+      </w:r>
+    </w:p>
+    <w:p>
+      <w:pPr>
+        <w:tabs>
+          <w:tab w:val="left" w:pos="660"/>
+        </w:tabs>
+      </w:pPr>
+      <w:r>
+        <w:t>  - scroll-behavior, afecta a la suavidad del usuario, nos permite dos valores</w:t>
+      </w:r>
+    </w:p>
+    <w:p>
+      <w:pPr>
+        <w:tabs>
+          <w:tab w:val="left" w:pos="660"/>
+        </w:tabs>
+      </w:pPr>
+      <w:r>
+        <w:t>    auto</w:t>
+      </w:r>
+    </w:p>
+    <w:p>
+      <w:pPr>
+        <w:tabs>
+          <w:tab w:val="left" w:pos="660"/>
+        </w:tabs>
+      </w:pPr>
+      <w:r>
+        <w:t>    smooth suaviza el desplazamiento del scroll, pero está definidos por el user agent del navegador, en cada navegador podría llegar a funcionar distinto dependiendo de las versiones, pero casi todos manejan la misma velocidad y con javascript se puede modificar. Solo se nota si damos click de un lugar a otro no con la rueda del mouse, ni la barra de desplazamiento. Sólo funciona entre enlaces o con enlaces</w:t>
+      </w:r>
+    </w:p>
+    <w:p>
+      <w:pPr>
+        <w:tabs>
+          <w:tab w:val="left" w:pos="660"/>
+        </w:tabs>
+      </w:pPr>
+      <w:r>
+        <w:t>    scrollbar-color: valor barra valor track o fondo de la barra. Requiere los dos valores. Permite cambiar el color de la barra y su fondo. Al usar colores es importante que contrasten por una normativa de accesibilidad</w:t>
+      </w:r>
+    </w:p>
+    <w:p>
+      <w:pPr>
+        <w:tabs>
+          <w:tab w:val="left" w:pos="660"/>
+        </w:tabs>
+      </w:pPr>
+      <w:r>
+        <w:t xml:space="preserve">    scrollbar-width, permite cambiar el ancho de la barra de scroll. Tiene tres valores </w:t>
+      </w:r>
+    </w:p>
+    <w:p>
+      <w:pPr>
+        <w:tabs>
+          <w:tab w:val="left" w:pos="660"/>
+        </w:tabs>
+      </w:pPr>
+      <w:r>
+        <w:t xml:space="preserve">    auto </w:t>
+      </w:r>
+    </w:p>
+    <w:p>
+      <w:pPr>
+        <w:tabs>
+          <w:tab w:val="left" w:pos="660"/>
+        </w:tabs>
+      </w:pPr>
+      <w:r>
+        <w:t>    thin es finita. Es más difícil acceder a la barra</w:t>
+      </w:r>
+    </w:p>
+    <w:p>
+      <w:pPr>
+        <w:tabs>
+          <w:tab w:val="left" w:pos="660"/>
+        </w:tabs>
+      </w:pPr>
+      <w:r>
+        <w:t xml:space="preserve">    none no aparece la </w:t>
+      </w:r>
+      <w:proofErr w:type="gramStart"/>
+      <w:r>
+        <w:t>barra</w:t>
+      </w:r>
+      <w:proofErr w:type="gramEnd"/>
+      <w:r>
+        <w:t xml:space="preserve"> pero podemos deslizarnos con el dedo en celulares o con la rueda del mouse en pc.</w:t>
+      </w:r>
+    </w:p>
+    <w:p>
+      <w:pPr>
+        <w:tabs>
+          <w:tab w:val="left" w:pos="660"/>
+        </w:tabs>
+      </w:pPr>
+      <w:r>
+        <w:t>*/</w:t>
+      </w:r>
+    </w:p>
+    <w:p>
+      <w:pPr>
+        <w:tabs>
+          <w:tab w:val="left" w:pos="660"/>
+        </w:tabs>
+      </w:pPr>
+      <w:r>
+        <w:t>TEMA 100</w:t>
+      </w:r>
+    </w:p>
+    <w:p>
+      <w:pPr>
+        <w:tabs>
+          <w:tab w:val="left" w:pos="660"/>
+        </w:tabs>
+      </w:pPr>
       <w:bookmarkStart w:id="0" w:name="_GoBack"/>
       <w:bookmarkEnd w:id="0"/>
-    </w:p>
-    <w:p>
-      <w:pPr>
-        <w:tabs>
-          <w:tab w:val="left" w:pos="660"/>
-        </w:tabs>
-      </w:pPr>
-      <w:r>
-        <w:t>/*</w:t>
-      </w:r>
-    </w:p>
-    <w:p>
-      <w:pPr>
-        <w:tabs>
-          <w:tab w:val="left" w:pos="660"/>
-        </w:tabs>
-      </w:pPr>
-      <w:r>
-        <w:t>  FUNCIÓN CALC</w:t>
-      </w:r>
-    </w:p>
-    <w:p>
-      <w:pPr>
-        <w:tabs>
-          <w:tab w:val="left" w:pos="660"/>
-        </w:tabs>
-      </w:pPr>
-      <w:r>
-        <w:t>  Nos permite hacer cálculos, matemática básica, nos permite hacer cuatro cosas, sumar, restar, multiplicar y dividir</w:t>
-      </w:r>
-    </w:p>
-    <w:p>
-      <w:pPr>
-        <w:tabs>
-          <w:tab w:val="left" w:pos="660"/>
-        </w:tabs>
-      </w:pPr>
-      <w:r>
-        <w:t>  Se pueden usar otras funciones dentro de la función calc</w:t>
-      </w:r>
-    </w:p>
-    <w:p>
-      <w:pPr>
-        <w:tabs>
-          <w:tab w:val="left" w:pos="660"/>
-        </w:tabs>
-      </w:pPr>
-      <w:r>
-        <w:t>  Calc es para hacer cálculos, eso es todo</w:t>
-      </w:r>
-    </w:p>
-    <w:p>
-      <w:pPr>
-        <w:tabs>
-          <w:tab w:val="left" w:pos="660"/>
-        </w:tabs>
-      </w:pPr>
-      <w:r>
-        <w:t>  Permite combinar medidas relativas con medidas fijas</w:t>
-      </w:r>
-    </w:p>
-    <w:p>
-      <w:pPr>
-        <w:tabs>
-          <w:tab w:val="left" w:pos="660"/>
-        </w:tabs>
-      </w:pPr>
-      <w:r>
-        <w:t>  EJEMPLOS</w:t>
-      </w:r>
-    </w:p>
-    <w:p>
-      <w:pPr>
-        <w:tabs>
-          <w:tab w:val="left" w:pos="660"/>
-        </w:tabs>
-      </w:pPr>
-      <w:r>
-        <w:t>  Algo que se usa mucho es:</w:t>
-      </w:r>
-    </w:p>
-    <w:p>
-      <w:pPr>
-        <w:tabs>
-          <w:tab w:val="left" w:pos="660"/>
-        </w:tabs>
-      </w:pPr>
-      <w:r>
-        <w:t xml:space="preserve">  width: </w:t>
-      </w:r>
-      <w:proofErr w:type="gramStart"/>
-      <w:r>
-        <w:t>calc(</w:t>
-      </w:r>
-      <w:proofErr w:type="gramEnd"/>
-      <w:r>
-        <w:t>60% + 200px);</w:t>
-      </w:r>
-    </w:p>
-    <w:p>
-      <w:pPr>
-        <w:tabs>
-          <w:tab w:val="left" w:pos="660"/>
-        </w:tabs>
-      </w:pPr>
-      <w:r>
-        <w:t>  Con el menos y con el más siempre tiene que haber espacio entre los números y el signo</w:t>
-      </w:r>
-    </w:p>
-    <w:p>
-      <w:pPr>
-        <w:tabs>
-          <w:tab w:val="left" w:pos="660"/>
-        </w:tabs>
-      </w:pPr>
-      <w:r>
-        <w:t xml:space="preserve">  Se usa cuando estamos usanod un elemento con medidas relativos </w:t>
-      </w:r>
-    </w:p>
-    <w:p>
-      <w:pPr>
-        <w:tabs>
-          <w:tab w:val="left" w:pos="660"/>
-        </w:tabs>
-      </w:pPr>
-      <w:r>
-        <w:t>*/</w:t>
-      </w:r>
-    </w:p>
-    <w:p>
-      <w:pPr>
-        <w:tabs>
-          <w:tab w:val="left" w:pos="660"/>
-        </w:tabs>
-      </w:pPr>
     </w:p>
     <w:p>
       <w:pPr>
@@ -23381,6 +23539,13 @@
           <w:tab w:val="left" w:pos="14656"/>
         </w:tabs>
         <w:spacing w:after="60" w:line="240" w:lineRule="auto"/>
+        <w:rPr>
+          <w:rFonts w:ascii="Segoe UI" w:hAnsi="Segoe UI" w:cs="Segoe UI"/>
+          <w:color w:val="FFFFFF"/>
+          <w:sz w:val="21"/>
+          <w:szCs w:val="21"/>
+          <w:shd w:val="clear" w:color="auto" w:fill="2B2B2B"/>
+        </w:rPr>
       </w:pPr>
       <w:hyperlink r:id="rId6" w:tgtFrame="_blank" w:history="1">
         <w:r>
@@ -23455,6 +23620,136 @@
         </w:rPr>
         <w:t>. Al hacer clic en el botón, se enviarán los datos del formulario.</w:t>
       </w:r>
+    </w:p>
+    <w:p>
+      <w:pPr>
+        <w:tabs>
+          <w:tab w:val="left" w:pos="916"/>
+          <w:tab w:val="left" w:pos="1832"/>
+          <w:tab w:val="left" w:pos="2748"/>
+          <w:tab w:val="left" w:pos="3664"/>
+          <w:tab w:val="left" w:pos="4580"/>
+          <w:tab w:val="left" w:pos="5496"/>
+          <w:tab w:val="left" w:pos="6412"/>
+          <w:tab w:val="left" w:pos="7328"/>
+          <w:tab w:val="left" w:pos="8244"/>
+          <w:tab w:val="left" w:pos="9160"/>
+          <w:tab w:val="left" w:pos="10076"/>
+          <w:tab w:val="left" w:pos="10992"/>
+          <w:tab w:val="left" w:pos="11908"/>
+          <w:tab w:val="left" w:pos="12824"/>
+          <w:tab w:val="left" w:pos="13740"/>
+          <w:tab w:val="left" w:pos="14656"/>
+        </w:tabs>
+        <w:spacing w:after="60" w:line="240" w:lineRule="auto"/>
+        <w:rPr>
+          <w:rFonts w:ascii="Segoe UI" w:hAnsi="Segoe UI" w:cs="Segoe UI"/>
+          <w:color w:val="FFFFFF"/>
+          <w:sz w:val="21"/>
+          <w:szCs w:val="21"/>
+          <w:shd w:val="clear" w:color="auto" w:fill="2B2B2B"/>
+        </w:rPr>
+      </w:pPr>
+    </w:p>
+    <w:p>
+      <w:pPr>
+        <w:tabs>
+          <w:tab w:val="left" w:pos="916"/>
+          <w:tab w:val="left" w:pos="1832"/>
+          <w:tab w:val="left" w:pos="2748"/>
+          <w:tab w:val="left" w:pos="3664"/>
+          <w:tab w:val="left" w:pos="4580"/>
+          <w:tab w:val="left" w:pos="5496"/>
+          <w:tab w:val="left" w:pos="6412"/>
+          <w:tab w:val="left" w:pos="7328"/>
+          <w:tab w:val="left" w:pos="8244"/>
+          <w:tab w:val="left" w:pos="9160"/>
+          <w:tab w:val="left" w:pos="10076"/>
+          <w:tab w:val="left" w:pos="10992"/>
+          <w:tab w:val="left" w:pos="11908"/>
+          <w:tab w:val="left" w:pos="12824"/>
+          <w:tab w:val="left" w:pos="13740"/>
+          <w:tab w:val="left" w:pos="14656"/>
+        </w:tabs>
+        <w:spacing w:after="60" w:line="240" w:lineRule="auto"/>
+        <w:rPr>
+          <w:rFonts w:ascii="Segoe UI" w:hAnsi="Segoe UI" w:cs="Segoe UI"/>
+          <w:color w:val="FFFFFF"/>
+          <w:sz w:val="21"/>
+          <w:szCs w:val="21"/>
+          <w:shd w:val="clear" w:color="auto" w:fill="2B2B2B"/>
+        </w:rPr>
+      </w:pPr>
+      <w:r>
+        <w:rPr>
+          <w:rFonts w:ascii="Segoe UI" w:hAnsi="Segoe UI" w:cs="Segoe UI"/>
+          <w:color w:val="FFFFFF"/>
+          <w:sz w:val="21"/>
+          <w:szCs w:val="21"/>
+          <w:shd w:val="clear" w:color="auto" w:fill="2B2B2B"/>
+        </w:rPr>
+        <w:t>08009992727</w:t>
+      </w:r>
+    </w:p>
+    <w:p>
+      <w:pPr>
+        <w:tabs>
+          <w:tab w:val="left" w:pos="916"/>
+          <w:tab w:val="left" w:pos="1832"/>
+          <w:tab w:val="left" w:pos="2748"/>
+          <w:tab w:val="left" w:pos="3664"/>
+          <w:tab w:val="left" w:pos="4580"/>
+          <w:tab w:val="left" w:pos="5496"/>
+          <w:tab w:val="left" w:pos="6412"/>
+          <w:tab w:val="left" w:pos="7328"/>
+          <w:tab w:val="left" w:pos="8244"/>
+          <w:tab w:val="left" w:pos="9160"/>
+          <w:tab w:val="left" w:pos="10076"/>
+          <w:tab w:val="left" w:pos="10992"/>
+          <w:tab w:val="left" w:pos="11908"/>
+          <w:tab w:val="left" w:pos="12824"/>
+          <w:tab w:val="left" w:pos="13740"/>
+          <w:tab w:val="left" w:pos="14656"/>
+        </w:tabs>
+        <w:spacing w:after="60" w:line="240" w:lineRule="auto"/>
+        <w:rPr>
+          <w:rFonts w:ascii="Segoe UI" w:hAnsi="Segoe UI" w:cs="Segoe UI"/>
+          <w:color w:val="FFFFFF"/>
+          <w:sz w:val="21"/>
+          <w:szCs w:val="21"/>
+          <w:shd w:val="clear" w:color="auto" w:fill="2B2B2B"/>
+        </w:rPr>
+      </w:pPr>
+    </w:p>
+    <w:p>
+      <w:pPr>
+        <w:tabs>
+          <w:tab w:val="left" w:pos="916"/>
+          <w:tab w:val="left" w:pos="1832"/>
+          <w:tab w:val="left" w:pos="2748"/>
+          <w:tab w:val="left" w:pos="3664"/>
+          <w:tab w:val="left" w:pos="4580"/>
+          <w:tab w:val="left" w:pos="5496"/>
+          <w:tab w:val="left" w:pos="6412"/>
+          <w:tab w:val="left" w:pos="7328"/>
+          <w:tab w:val="left" w:pos="8244"/>
+          <w:tab w:val="left" w:pos="9160"/>
+          <w:tab w:val="left" w:pos="10076"/>
+          <w:tab w:val="left" w:pos="10992"/>
+          <w:tab w:val="left" w:pos="11908"/>
+          <w:tab w:val="left" w:pos="12824"/>
+          <w:tab w:val="left" w:pos="13740"/>
+          <w:tab w:val="left" w:pos="14656"/>
+        </w:tabs>
+        <w:spacing w:after="60" w:line="240" w:lineRule="auto"/>
+        <w:rPr>
+          <w:rFonts w:ascii="Segoe UI" w:hAnsi="Segoe UI" w:cs="Segoe UI"/>
+          <w:color w:val="FFFFFF"/>
+          <w:sz w:val="21"/>
+          <w:szCs w:val="21"/>
+          <w:shd w:val="clear" w:color="auto" w:fill="2B2B2B"/>
+        </w:rPr>
+      </w:pPr>
     </w:p>
     <w:sectPr>
       <w:pgSz w:w="11906" w:h="16838"/>

</xml_diff>

<commit_message>
Proyecto1 - Sidebar Menu: Ícono menú con checkbox
</commit_message>
<xml_diff>
--- a/Curso HTML y CSS desde Certo - Teoria.docx
+++ b/Curso HTML y CSS desde Certo - Teoria.docx
@@ -22956,6 +22956,88 @@
       <w:r>
         <w:t>TEMA 102</w:t>
       </w:r>
+      <w:r>
+        <w:t xml:space="preserve"> </w:t>
+      </w:r>
+      <w:r>
+        <w:t>– No está en el video</w:t>
+      </w:r>
+    </w:p>
+    <w:p>
+      <w:pPr>
+        <w:tabs>
+          <w:tab w:val="left" w:pos="660"/>
+        </w:tabs>
+        <w:rPr>
+          <w:lang w:val="en-US"/>
+        </w:rPr>
+      </w:pPr>
+      <w:r>
+        <w:rPr>
+          <w:lang w:val="en-US"/>
+        </w:rPr>
+        <w:t>/</w:t>
+      </w:r>
+      <w:r>
+        <w:rPr>
+          <w:lang w:val="en-US"/>
+        </w:rPr>
+        <w:t>*</w:t>
+      </w:r>
+    </w:p>
+    <w:p>
+      <w:pPr>
+        <w:tabs>
+          <w:tab w:val="left" w:pos="660"/>
+        </w:tabs>
+        <w:rPr>
+          <w:lang w:val="en-US"/>
+        </w:rPr>
+      </w:pPr>
+      <w:r>
+        <w:rPr>
+          <w:lang w:val="en-US"/>
+        </w:rPr>
+        <w:t xml:space="preserve"> MAX CONTENT, MIN CONTENT, FIT CONTENT</w:t>
+      </w:r>
+    </w:p>
+    <w:p>
+      <w:pPr>
+        <w:tabs>
+          <w:tab w:val="left" w:pos="660"/>
+        </w:tabs>
+        <w:rPr>
+          <w:lang w:val="en-US"/>
+        </w:rPr>
+      </w:pPr>
+      <w:r>
+        <w:rPr>
+          <w:lang w:val="en-US"/>
+        </w:rPr>
+        <w:t>*/</w:t>
+      </w:r>
+    </w:p>
+    <w:p>
+      <w:pPr>
+        <w:tabs>
+          <w:tab w:val="left" w:pos="660"/>
+        </w:tabs>
+        <w:rPr>
+          <w:lang w:val="en-US"/>
+        </w:rPr>
+      </w:pPr>
+      <w:r>
+        <w:rPr>
+          <w:lang w:val="en-US"/>
+        </w:rPr>
+        <w:t>TEMA 10</w:t>
+      </w:r>
+      <w:r>
+        <w:rPr>
+          <w:lang w:val="en-US"/>
+        </w:rPr>
+        <w:t>3</w:t>
+      </w:r>
     </w:p>
     <w:p>
       <w:pPr>
@@ -23209,6 +23291,9 @@
         <w:tabs>
           <w:tab w:val="left" w:pos="660"/>
         </w:tabs>
+        <w:rPr>
+          <w:lang w:val="en-US"/>
+        </w:rPr>
       </w:pPr>
       <w:r>
         <w:rPr>
@@ -23217,6 +23302,9 @@
         <w:t xml:space="preserve">  </w:t>
       </w:r>
       <w:r>
+        <w:rPr>
+          <w:lang w:val="en-US"/>
+        </w:rPr>
         <w:t>background-color: #48e6;</w:t>
       </w:r>
     </w:p>
@@ -23227,7 +23315,13 @@
         </w:tabs>
       </w:pPr>
       <w:r>
-        <w:t>  MEZCLAR COLORES CON EL FONDO BLANCO</w:t>
+        <w:rPr>
+          <w:lang w:val="en-US"/>
+        </w:rPr>
+        <w:t xml:space="preserve">  </w:t>
+      </w:r>
+      <w:r>
+        <w:t>MEZCLAR COLORES CON EL FONDO BLANCO</w:t>
       </w:r>
     </w:p>
     <w:p>
@@ -23277,7 +23371,13 @@
         </w:tabs>
       </w:pPr>
       <w:r>
-        <w:t>TEMA 103</w:t>
+        <w:t>TEMA 10</w:t>
+      </w:r>
+      <w:r>
+        <w:t>4</w:t>
+      </w:r>
+      <w:r>
+        <w:t xml:space="preserve"> – No figura en la lista</w:t>
       </w:r>
     </w:p>
     <w:p>
@@ -23412,25 +23512,18 @@
           <w:tab w:val="left" w:pos="660"/>
         </w:tabs>
       </w:pPr>
-    </w:p>
-    <w:p>
-      <w:pPr>
-        <w:tabs>
-          <w:tab w:val="left" w:pos="660"/>
-        </w:tabs>
-      </w:pPr>
-      <w:r>
-        <w:t>TEMA 104</w:t>
-      </w:r>
-    </w:p>
-    <w:p>
-      <w:pPr>
-        <w:tabs>
-          <w:tab w:val="left" w:pos="660"/>
-        </w:tabs>
-      </w:pPr>
+      <w:r>
+        <w:t>TEMA 105</w:t>
+      </w:r>
       <w:bookmarkStart w:id="0" w:name="_GoBack"/>
       <w:bookmarkEnd w:id="0"/>
+    </w:p>
+    <w:p>
+      <w:pPr>
+        <w:tabs>
+          <w:tab w:val="left" w:pos="660"/>
+        </w:tabs>
+      </w:pPr>
     </w:p>
     <w:p>
       <w:r>
@@ -24435,6 +24528,26 @@
         </w:rPr>
         <w:t>08009992727</w:t>
       </w:r>
+      <w:r>
+        <w:rPr>
+          <w:rFonts w:ascii="Segoe UI" w:hAnsi="Segoe UI" w:cs="Segoe UI"/>
+          <w:color w:val="FFFFFF"/>
+          <w:sz w:val="21"/>
+          <w:szCs w:val="21"/>
+          <w:shd w:val="clear" w:color="auto" w:fill="2B2B2B"/>
+        </w:rPr>
+        <w:t xml:space="preserve"> –</w:t>
+      </w:r>
+      <w:r>
+        <w:rPr>
+          <w:rFonts w:ascii="Segoe UI" w:hAnsi="Segoe UI" w:cs="Segoe UI"/>
+          <w:color w:val="FFFFFF"/>
+          <w:sz w:val="21"/>
+          <w:szCs w:val="21"/>
+          <w:shd w:val="clear" w:color="auto" w:fill="2B2B2B"/>
+        </w:rPr>
+        <w:t xml:space="preserve"> 147 Provincia</w:t>
+      </w:r>
     </w:p>
     <w:p>
       <w:pPr>
@@ -24465,6 +24578,158 @@
           <w:shd w:val="clear" w:color="auto" w:fill="2B2B2B"/>
         </w:rPr>
       </w:pPr>
+      <w:r>
+        <w:rPr>
+          <w:rFonts w:ascii="Segoe UI" w:hAnsi="Segoe UI" w:cs="Segoe UI"/>
+          <w:color w:val="FFFFFF"/>
+          <w:sz w:val="21"/>
+          <w:szCs w:val="21"/>
+          <w:shd w:val="clear" w:color="auto" w:fill="2B2B2B"/>
+        </w:rPr>
+        <w:t xml:space="preserve">Hospital </w:t>
+      </w:r>
+      <w:r>
+        <w:rPr>
+          <w:rFonts w:ascii="Segoe UI" w:hAnsi="Segoe UI" w:cs="Segoe UI"/>
+          <w:color w:val="FFFFFF"/>
+          <w:sz w:val="21"/>
+          <w:szCs w:val="21"/>
+          <w:shd w:val="clear" w:color="auto" w:fill="2B2B2B"/>
+        </w:rPr>
+        <w:t>Ramos Mejía</w:t>
+      </w:r>
+    </w:p>
+    <w:p>
+      <w:pPr>
+        <w:tabs>
+          <w:tab w:val="left" w:pos="916"/>
+          <w:tab w:val="left" w:pos="1832"/>
+          <w:tab w:val="left" w:pos="2748"/>
+          <w:tab w:val="left" w:pos="3664"/>
+          <w:tab w:val="left" w:pos="4580"/>
+          <w:tab w:val="left" w:pos="5496"/>
+          <w:tab w:val="left" w:pos="6412"/>
+          <w:tab w:val="left" w:pos="7328"/>
+          <w:tab w:val="left" w:pos="8244"/>
+          <w:tab w:val="left" w:pos="9160"/>
+          <w:tab w:val="left" w:pos="10076"/>
+          <w:tab w:val="left" w:pos="10992"/>
+          <w:tab w:val="left" w:pos="11908"/>
+          <w:tab w:val="left" w:pos="12824"/>
+          <w:tab w:val="left" w:pos="13740"/>
+          <w:tab w:val="left" w:pos="14656"/>
+        </w:tabs>
+        <w:spacing w:after="60" w:line="240" w:lineRule="auto"/>
+        <w:rPr>
+          <w:rFonts w:ascii="Segoe UI" w:hAnsi="Segoe UI" w:cs="Segoe UI"/>
+          <w:color w:val="FFFFFF"/>
+          <w:sz w:val="21"/>
+          <w:szCs w:val="21"/>
+          <w:shd w:val="clear" w:color="auto" w:fill="2B2B2B"/>
+        </w:rPr>
+      </w:pPr>
+      <w:r>
+        <w:rPr>
+          <w:rFonts w:ascii="Segoe UI" w:hAnsi="Segoe UI" w:cs="Segoe UI"/>
+          <w:color w:val="FFFFFF"/>
+          <w:sz w:val="21"/>
+          <w:szCs w:val="21"/>
+          <w:shd w:val="clear" w:color="auto" w:fill="2B2B2B"/>
+        </w:rPr>
+        <w:t>Ge</w:t>
+      </w:r>
+      <w:r>
+        <w:rPr>
+          <w:rFonts w:ascii="Segoe UI" w:hAnsi="Segoe UI" w:cs="Segoe UI"/>
+          <w:color w:val="FFFFFF"/>
+          <w:sz w:val="21"/>
+          <w:szCs w:val="21"/>
+          <w:shd w:val="clear" w:color="auto" w:fill="2B2B2B"/>
+        </w:rPr>
+        <w:t>neral Urquiza 609</w:t>
+      </w:r>
+    </w:p>
+    <w:p>
+      <w:pPr>
+        <w:tabs>
+          <w:tab w:val="left" w:pos="916"/>
+          <w:tab w:val="left" w:pos="1832"/>
+          <w:tab w:val="left" w:pos="2748"/>
+          <w:tab w:val="left" w:pos="3664"/>
+          <w:tab w:val="left" w:pos="4580"/>
+          <w:tab w:val="left" w:pos="5496"/>
+          <w:tab w:val="left" w:pos="6412"/>
+          <w:tab w:val="left" w:pos="7328"/>
+          <w:tab w:val="left" w:pos="8244"/>
+          <w:tab w:val="left" w:pos="9160"/>
+          <w:tab w:val="left" w:pos="10076"/>
+          <w:tab w:val="left" w:pos="10992"/>
+          <w:tab w:val="left" w:pos="11908"/>
+          <w:tab w:val="left" w:pos="12824"/>
+          <w:tab w:val="left" w:pos="13740"/>
+          <w:tab w:val="left" w:pos="14656"/>
+        </w:tabs>
+        <w:spacing w:after="60" w:line="240" w:lineRule="auto"/>
+        <w:rPr>
+          <w:rFonts w:ascii="Segoe UI" w:hAnsi="Segoe UI" w:cs="Segoe UI"/>
+          <w:color w:val="FFFFFF"/>
+          <w:sz w:val="21"/>
+          <w:szCs w:val="21"/>
+          <w:shd w:val="clear" w:color="auto" w:fill="2B2B2B"/>
+        </w:rPr>
+      </w:pPr>
+      <w:r>
+        <w:rPr>
+          <w:rFonts w:ascii="Segoe UI" w:hAnsi="Segoe UI" w:cs="Segoe UI"/>
+          <w:color w:val="FFFFFF"/>
+          <w:sz w:val="21"/>
+          <w:szCs w:val="21"/>
+          <w:shd w:val="clear" w:color="auto" w:fill="2B2B2B"/>
+        </w:rPr>
+        <w:t>Turno</w:t>
+      </w:r>
+      <w:r>
+        <w:rPr>
+          <w:rFonts w:ascii="Segoe UI" w:hAnsi="Segoe UI" w:cs="Segoe UI"/>
+          <w:color w:val="FFFFFF"/>
+          <w:sz w:val="21"/>
+          <w:szCs w:val="21"/>
+          <w:shd w:val="clear" w:color="auto" w:fill="2B2B2B"/>
+        </w:rPr>
+        <w:t xml:space="preserve"> - 2</w:t>
+      </w:r>
+      <w:r>
+        <w:rPr>
+          <w:rFonts w:ascii="Segoe UI" w:hAnsi="Segoe UI" w:cs="Segoe UI"/>
+          <w:color w:val="FFFFFF"/>
+          <w:sz w:val="21"/>
+          <w:szCs w:val="21"/>
+          <w:shd w:val="clear" w:color="auto" w:fill="2B2B2B"/>
+        </w:rPr>
+        <w:t>2/08/</w:t>
+      </w:r>
+      <w:proofErr w:type="gramStart"/>
+      <w:r>
+        <w:rPr>
+          <w:rFonts w:ascii="Segoe UI" w:hAnsi="Segoe UI" w:cs="Segoe UI"/>
+          <w:color w:val="FFFFFF"/>
+          <w:sz w:val="21"/>
+          <w:szCs w:val="21"/>
+          <w:shd w:val="clear" w:color="auto" w:fill="2B2B2B"/>
+        </w:rPr>
+        <w:t>24  -</w:t>
+      </w:r>
+      <w:proofErr w:type="gramEnd"/>
+      <w:r>
+        <w:rPr>
+          <w:rFonts w:ascii="Segoe UI" w:hAnsi="Segoe UI" w:cs="Segoe UI"/>
+          <w:color w:val="FFFFFF"/>
+          <w:sz w:val="21"/>
+          <w:szCs w:val="21"/>
+          <w:shd w:val="clear" w:color="auto" w:fill="2B2B2B"/>
+        </w:rPr>
+        <w:t xml:space="preserve"> 15:45</w:t>
+      </w:r>
     </w:p>
     <w:p>
       <w:pPr>

</xml_diff>

<commit_message>
Proyecto 2 - Estructura de un Chatbox
</commit_message>
<xml_diff>
--- a/Curso HTML y CSS desde Certo - Teoria.docx
+++ b/Curso HTML y CSS desde Certo - Teoria.docx
@@ -22976,13 +22976,7 @@
         <w:rPr>
           <w:lang w:val="en-US"/>
         </w:rPr>
-        <w:t>/</w:t>
-      </w:r>
-      <w:r>
-        <w:rPr>
-          <w:lang w:val="en-US"/>
-        </w:rPr>
-        <w:t>*</w:t>
+        <w:t>/*</w:t>
       </w:r>
     </w:p>
     <w:p>
@@ -23006,14 +23000,8 @@
         <w:tabs>
           <w:tab w:val="left" w:pos="660"/>
         </w:tabs>
-        <w:rPr>
-          <w:lang w:val="en-US"/>
-        </w:rPr>
-      </w:pPr>
-      <w:r>
-        <w:rPr>
-          <w:lang w:val="en-US"/>
-        </w:rPr>
+      </w:pPr>
+      <w:r>
         <w:t>*/</w:t>
       </w:r>
     </w:p>
@@ -23022,20 +23010,11 @@
         <w:tabs>
           <w:tab w:val="left" w:pos="660"/>
         </w:tabs>
-        <w:rPr>
-          <w:lang w:val="en-US"/>
-        </w:rPr>
-      </w:pPr>
-      <w:r>
-        <w:rPr>
-          <w:lang w:val="en-US"/>
-        </w:rPr>
+      </w:pPr>
+      <w:r>
         <w:t>TEMA 10</w:t>
       </w:r>
       <w:r>
-        <w:rPr>
-          <w:lang w:val="en-US"/>
-        </w:rPr>
         <w:t>3</w:t>
       </w:r>
     </w:p>
@@ -23513,8 +23492,125 @@
         </w:tabs>
       </w:pPr>
       <w:r>
-        <w:t>TEMA 105</w:t>
-      </w:r>
+        <w:t>PROYECTOS FINALES</w:t>
+      </w:r>
+    </w:p>
+    <w:p>
+      <w:pPr>
+        <w:tabs>
+          <w:tab w:val="left" w:pos="660"/>
+        </w:tabs>
+      </w:pPr>
+      <w:r>
+        <w:t>PROYECTO 1</w:t>
+      </w:r>
+    </w:p>
+    <w:p>
+      <w:pPr>
+        <w:tabs>
+          <w:tab w:val="left" w:pos="660"/>
+        </w:tabs>
+      </w:pPr>
+      <w:r>
+        <w:t>/*</w:t>
+      </w:r>
+    </w:p>
+    <w:p>
+      <w:pPr>
+        <w:tabs>
+          <w:tab w:val="left" w:pos="660"/>
+        </w:tabs>
+      </w:pPr>
+      <w:r>
+        <w:t>  PROYECTO 1 - MENÚ LATERAL</w:t>
+      </w:r>
+    </w:p>
+    <w:p>
+      <w:pPr>
+        <w:tabs>
+          <w:tab w:val="left" w:pos="660"/>
+        </w:tabs>
+      </w:pPr>
+      <w:r>
+        <w:t>  Si queremos usar dark mode podemos cambiar los colores de las variables con un media query sin tener que cambiarlo en cada lugar donde su usó</w:t>
+      </w:r>
+    </w:p>
+    <w:p>
+      <w:pPr>
+        <w:tabs>
+          <w:tab w:val="left" w:pos="660"/>
+        </w:tabs>
+      </w:pPr>
+      <w:r>
+        <w:t>  Las barras laterales son fijas</w:t>
+      </w:r>
+    </w:p>
+    <w:p>
+      <w:pPr>
+        <w:tabs>
+          <w:tab w:val="left" w:pos="660"/>
+        </w:tabs>
+      </w:pPr>
+      <w:r>
+        <w:t xml:space="preserve">  user-select si le ponemos none evita que un objeto se selecciones </w:t>
+      </w:r>
+    </w:p>
+    <w:p>
+      <w:pPr>
+        <w:tabs>
+          <w:tab w:val="left" w:pos="660"/>
+        </w:tabs>
+      </w:pPr>
+      <w:r>
+        <w:t>  DESAFÍO</w:t>
+      </w:r>
+    </w:p>
+    <w:p>
+      <w:pPr>
+        <w:tabs>
+          <w:tab w:val="left" w:pos="660"/>
+        </w:tabs>
+      </w:pPr>
+      <w:r>
+        <w:t>  Hacer el mismo efecto de integración con el background principal con el background de la sidebar</w:t>
+      </w:r>
+    </w:p>
+    <w:p>
+      <w:pPr>
+        <w:tabs>
+          <w:tab w:val="left" w:pos="660"/>
+        </w:tabs>
+      </w:pPr>
+      <w:r>
+        <w:t>  Como ejemplo, usar after y before como con el fondo principal y cambiar los valores según sea necesario o usar un transform: rotatey(180deg) y después moviendolo con left todavía más</w:t>
+      </w:r>
+    </w:p>
+    <w:p>
+      <w:pPr>
+        <w:tabs>
+          <w:tab w:val="left" w:pos="660"/>
+        </w:tabs>
+      </w:pPr>
+      <w:r>
+        <w:t>*/</w:t>
+      </w:r>
+    </w:p>
+    <w:p>
+      <w:pPr>
+        <w:tabs>
+          <w:tab w:val="left" w:pos="660"/>
+        </w:tabs>
+      </w:pPr>
+      <w:r>
+        <w:t>PROYECTO 2</w:t>
+      </w:r>
+    </w:p>
+    <w:p>
+      <w:pPr>
+        <w:tabs>
+          <w:tab w:val="left" w:pos="660"/>
+        </w:tabs>
+      </w:pPr>
       <w:bookmarkStart w:id="0" w:name="_GoBack"/>
       <w:bookmarkEnd w:id="0"/>
     </w:p>
@@ -24686,17 +24782,7 @@
           <w:szCs w:val="21"/>
           <w:shd w:val="clear" w:color="auto" w:fill="2B2B2B"/>
         </w:rPr>
-        <w:t>Turno</w:t>
-      </w:r>
-      <w:r>
-        <w:rPr>
-          <w:rFonts w:ascii="Segoe UI" w:hAnsi="Segoe UI" w:cs="Segoe UI"/>
-          <w:color w:val="FFFFFF"/>
-          <w:sz w:val="21"/>
-          <w:szCs w:val="21"/>
-          <w:shd w:val="clear" w:color="auto" w:fill="2B2B2B"/>
-        </w:rPr>
-        <w:t xml:space="preserve"> - 2</w:t>
+        <w:t>Turno - 2</w:t>
       </w:r>
       <w:r>
         <w:rPr>

</xml_diff>

<commit_message>
Proyecto 3 - Flip Card Responsive
</commit_message>
<xml_diff>
--- a/Curso HTML y CSS desde Certo - Teoria.docx
+++ b/Curso HTML y CSS desde Certo - Teoria.docx
@@ -23594,14 +23594,168 @@
       <w:r>
         <w:t>*/</w:t>
       </w:r>
-    </w:p>
-    <w:p>
-      <w:pPr>
-        <w:tabs>
-          <w:tab w:val="left" w:pos="660"/>
-        </w:tabs>
-      </w:pPr>
-      <w:r>
+      <w:r>
+        <w:t xml:space="preserve"> </w:t>
+      </w:r>
+      <w:r>
+        <w:t>&lt;!--</w:t>
+      </w:r>
+    </w:p>
+    <w:p>
+      <w:pPr>
+        <w:tabs>
+          <w:tab w:val="left" w:pos="660"/>
+        </w:tabs>
+      </w:pPr>
+      <w:r>
+        <w:t>  PROYECTO 1 - SIDEBAR</w:t>
+      </w:r>
+    </w:p>
+    <w:p>
+      <w:pPr>
+        <w:tabs>
+          <w:tab w:val="left" w:pos="660"/>
+        </w:tabs>
+      </w:pPr>
+      <w:r>
+        <w:t>  Integrar Librería de Iconos</w:t>
+      </w:r>
+    </w:p>
+    <w:p>
+      <w:pPr>
+        <w:tabs>
+          <w:tab w:val="left" w:pos="660"/>
+        </w:tabs>
+      </w:pPr>
+      <w:r>
+        <w:t xml:space="preserve">  Si agregamos el siguiente código </w:t>
+      </w:r>
+    </w:p>
+    <w:p>
+      <w:pPr>
+        <w:tabs>
+          <w:tab w:val="left" w:pos="660"/>
+        </w:tabs>
+      </w:pPr>
+      <w:r>
+        <w:t>  &lt;link href="https://fonts.googleapis.com/css</w:t>
+      </w:r>
+      <w:proofErr w:type="gramStart"/>
+      <w:r>
+        <w:t>2?family</w:t>
+      </w:r>
+      <w:proofErr w:type="gramEnd"/>
+      <w:r>
+        <w:t>=Material+Symbols+Outlined:wght@100" rel="stylesheet" /&gt;</w:t>
+      </w:r>
+    </w:p>
+    <w:p>
+      <w:pPr>
+        <w:tabs>
+          <w:tab w:val="left" w:pos="660"/>
+        </w:tabs>
+      </w:pPr>
+      <w:r>
+        <w:t xml:space="preserve">  podemos acceder a los íconos y símbolos de google fonts y podemos usarlos sólo </w:t>
+      </w:r>
+      <w:proofErr w:type="gramStart"/>
+      <w:r>
+        <w:t>escribiendo  la</w:t>
+      </w:r>
+      <w:proofErr w:type="gramEnd"/>
+      <w:r>
+        <w:t xml:space="preserve"> clase material-symbols-outlined </w:t>
+      </w:r>
+    </w:p>
+    <w:p>
+      <w:pPr>
+        <w:tabs>
+          <w:tab w:val="left" w:pos="660"/>
+        </w:tabs>
+      </w:pPr>
+      <w:r>
+        <w:t>  y dentro de un span el nombre del ícono o símbolo a usar que lo vemos en el siguiente link</w:t>
+      </w:r>
+    </w:p>
+    <w:p>
+      <w:pPr>
+        <w:tabs>
+          <w:tab w:val="left" w:pos="660"/>
+        </w:tabs>
+      </w:pPr>
+      <w:r>
+        <w:t>  https://fonts.google.com/icons</w:t>
+      </w:r>
+    </w:p>
+    <w:p>
+      <w:pPr>
+        <w:tabs>
+          <w:tab w:val="left" w:pos="660"/>
+        </w:tabs>
+      </w:pPr>
+      <w:r>
+        <w:t>  Vamos a usar una técnica que no está mal, la técnica del checkbox, para evitar usar javacript, pero lo ideal es hacerlo con javascript</w:t>
+      </w:r>
+    </w:p>
+    <w:p>
+      <w:pPr>
+        <w:tabs>
+          <w:tab w:val="left" w:pos="660"/>
+        </w:tabs>
+      </w:pPr>
+      <w:r>
+        <w:t>  para esto creamos un form donde ponemos un checkbox y un ícono para reemplazarlo, los asociamos con un label para que el checkbox se active o desactive cuando clickeamos en el ícono.</w:t>
+      </w:r>
+    </w:p>
+    <w:p>
+      <w:pPr>
+        <w:tabs>
+          <w:tab w:val="left" w:pos="660"/>
+        </w:tabs>
+      </w:pPr>
+      <w:r>
+        <w:t>  Para enlazar un input con un laberl al input le damos un id y al label un for con el mismo texto del id del input</w:t>
+      </w:r>
+    </w:p>
+    <w:p>
+      <w:pPr>
+        <w:tabs>
+          <w:tab w:val="left" w:pos="660"/>
+        </w:tabs>
+      </w:pPr>
+      <w:r>
+        <w:t>  A modo de Experiencia de Usuario puede ser que no sea el mejor diseño, pero nosotros nos dedicamos al desarrollo y al diseño estructural no a donde va cada elemento</w:t>
+      </w:r>
+    </w:p>
+    <w:p>
+      <w:pPr>
+        <w:tabs>
+          <w:tab w:val="left" w:pos="660"/>
+        </w:tabs>
+        <w:rPr>
+          <w:lang w:val="en-US"/>
+        </w:rPr>
+      </w:pPr>
+      <w:r>
+        <w:rPr>
+          <w:lang w:val="en-US"/>
+        </w:rPr>
+        <w:t>--&gt;</w:t>
+      </w:r>
+    </w:p>
+    <w:p>
+      <w:pPr>
+        <w:tabs>
+          <w:tab w:val="left" w:pos="660"/>
+        </w:tabs>
+        <w:rPr>
+          <w:lang w:val="en-US"/>
+        </w:rPr>
+      </w:pPr>
+      <w:r>
+        <w:rPr>
+          <w:lang w:val="en-US"/>
+        </w:rPr>
         <w:t>PROYECTO 2</w:t>
       </w:r>
     </w:p>
@@ -23611,18 +23765,106 @@
           <w:tab w:val="left" w:pos="660"/>
         </w:tabs>
       </w:pPr>
+      <w:r>
+        <w:t>/*</w:t>
+      </w:r>
+    </w:p>
+    <w:p>
+      <w:pPr>
+        <w:tabs>
+          <w:tab w:val="left" w:pos="660"/>
+        </w:tabs>
+      </w:pPr>
+      <w:r>
+        <w:t>  PROYECTO 2</w:t>
+      </w:r>
       <w:bookmarkStart w:id="0" w:name="_GoBack"/>
       <w:bookmarkEnd w:id="0"/>
-    </w:p>
-    <w:p>
-      <w:pPr>
-        <w:tabs>
-          <w:tab w:val="left" w:pos="660"/>
-        </w:tabs>
-      </w:pPr>
-    </w:p>
-    <w:p>
-      <w:r>
+      <w:r>
+        <w:t xml:space="preserve"> - </w:t>
+      </w:r>
+      <w:r>
+        <w:t>CHATBOX</w:t>
+      </w:r>
+    </w:p>
+    <w:p>
+      <w:pPr>
+        <w:tabs>
+          <w:tab w:val="left" w:pos="660"/>
+        </w:tabs>
+      </w:pPr>
+      <w:r>
+        <w:t xml:space="preserve">  No vamos a usar padding las cajas tienen que estar pegaditas, nos </w:t>
+      </w:r>
+      <w:proofErr w:type="gramStart"/>
+      <w:r>
+        <w:t>va  molestar</w:t>
+      </w:r>
+      <w:proofErr w:type="gramEnd"/>
+      <w:r>
+        <w:t xml:space="preserve"> el contenido</w:t>
+      </w:r>
+    </w:p>
+    <w:p>
+      <w:pPr>
+        <w:tabs>
+          <w:tab w:val="left" w:pos="660"/>
+        </w:tabs>
+      </w:pPr>
+      <w:r>
+        <w:t xml:space="preserve">  El comentario prettier-ignore le dice a Prettier (una popular herramienta de formateo de código) que no formatee la siguiente línea. </w:t>
+      </w:r>
+    </w:p>
+    <w:p>
+      <w:pPr>
+        <w:tabs>
+          <w:tab w:val="left" w:pos="660"/>
+        </w:tabs>
+      </w:pPr>
+      <w:r>
+        <w:t>*/</w:t>
+      </w:r>
+    </w:p>
+    <w:p>
+      <w:pPr>
+        <w:tabs>
+          <w:tab w:val="left" w:pos="660"/>
+        </w:tabs>
+        <w:rPr>
+          <w:lang w:val="en-US"/>
+        </w:rPr>
+      </w:pPr>
+    </w:p>
+    <w:p>
+      <w:pPr>
+        <w:tabs>
+          <w:tab w:val="left" w:pos="660"/>
+        </w:tabs>
+        <w:rPr>
+          <w:lang w:val="en-US"/>
+        </w:rPr>
+      </w:pPr>
+    </w:p>
+    <w:p>
+      <w:pPr>
+        <w:tabs>
+          <w:tab w:val="left" w:pos="660"/>
+        </w:tabs>
+        <w:rPr>
+          <w:lang w:val="en-US"/>
+        </w:rPr>
+      </w:pPr>
+    </w:p>
+    <w:p>
+      <w:pPr>
+        <w:rPr>
+          <w:lang w:val="en-US"/>
+        </w:rPr>
+      </w:pPr>
+      <w:r>
+        <w:rPr>
+          <w:lang w:val="en-US"/>
+        </w:rPr>
         <w:br w:type="page"/>
       </w:r>
     </w:p>

</xml_diff>

<commit_message>
Proyecto 3 - Flip Card Responsive Estructura y Estilos
</commit_message>
<xml_diff>
--- a/Curso HTML y CSS desde Certo - Teoria.docx
+++ b/Curso HTML y CSS desde Certo - Teoria.docx
@@ -23778,62 +23778,78 @@
       <w:r>
         <w:t>  PROYECTO 2</w:t>
       </w:r>
+      <w:r>
+        <w:t xml:space="preserve"> - </w:t>
+      </w:r>
+      <w:r>
+        <w:t>CHATBOX</w:t>
+      </w:r>
+    </w:p>
+    <w:p>
+      <w:pPr>
+        <w:tabs>
+          <w:tab w:val="left" w:pos="660"/>
+        </w:tabs>
+      </w:pPr>
+      <w:r>
+        <w:t xml:space="preserve">  No vamos a usar padding las cajas tienen que estar pegaditas, nos </w:t>
+      </w:r>
+      <w:proofErr w:type="gramStart"/>
+      <w:r>
+        <w:t>va  molestar</w:t>
+      </w:r>
+      <w:proofErr w:type="gramEnd"/>
+      <w:r>
+        <w:t xml:space="preserve"> el contenido</w:t>
+      </w:r>
+    </w:p>
+    <w:p>
+      <w:pPr>
+        <w:tabs>
+          <w:tab w:val="left" w:pos="660"/>
+        </w:tabs>
+      </w:pPr>
+      <w:r>
+        <w:t xml:space="preserve">  El comentario prettier-ignore le dice a Prettier (una popular herramienta de formateo de código) que no formatee la siguiente línea. </w:t>
+      </w:r>
+    </w:p>
+    <w:p>
+      <w:pPr>
+        <w:tabs>
+          <w:tab w:val="left" w:pos="660"/>
+        </w:tabs>
+      </w:pPr>
+      <w:r>
+        <w:t>*/</w:t>
+      </w:r>
+    </w:p>
+    <w:p>
+      <w:pPr>
+        <w:tabs>
+          <w:tab w:val="left" w:pos="660"/>
+        </w:tabs>
+        <w:rPr>
+          <w:lang w:val="en-US"/>
+        </w:rPr>
+      </w:pPr>
+      <w:r>
+        <w:rPr>
+          <w:lang w:val="en-US"/>
+        </w:rPr>
+        <w:t>PROYECTO 3</w:t>
+      </w:r>
+    </w:p>
+    <w:p>
+      <w:pPr>
+        <w:tabs>
+          <w:tab w:val="left" w:pos="660"/>
+        </w:tabs>
+        <w:rPr>
+          <w:lang w:val="en-US"/>
+        </w:rPr>
+      </w:pPr>
       <w:bookmarkStart w:id="0" w:name="_GoBack"/>
       <w:bookmarkEnd w:id="0"/>
-      <w:r>
-        <w:t xml:space="preserve"> - </w:t>
-      </w:r>
-      <w:r>
-        <w:t>CHATBOX</w:t>
-      </w:r>
-    </w:p>
-    <w:p>
-      <w:pPr>
-        <w:tabs>
-          <w:tab w:val="left" w:pos="660"/>
-        </w:tabs>
-      </w:pPr>
-      <w:r>
-        <w:t xml:space="preserve">  No vamos a usar padding las cajas tienen que estar pegaditas, nos </w:t>
-      </w:r>
-      <w:proofErr w:type="gramStart"/>
-      <w:r>
-        <w:t>va  molestar</w:t>
-      </w:r>
-      <w:proofErr w:type="gramEnd"/>
-      <w:r>
-        <w:t xml:space="preserve"> el contenido</w:t>
-      </w:r>
-    </w:p>
-    <w:p>
-      <w:pPr>
-        <w:tabs>
-          <w:tab w:val="left" w:pos="660"/>
-        </w:tabs>
-      </w:pPr>
-      <w:r>
-        <w:t xml:space="preserve">  El comentario prettier-ignore le dice a Prettier (una popular herramienta de formateo de código) que no formatee la siguiente línea. </w:t>
-      </w:r>
-    </w:p>
-    <w:p>
-      <w:pPr>
-        <w:tabs>
-          <w:tab w:val="left" w:pos="660"/>
-        </w:tabs>
-      </w:pPr>
-      <w:r>
-        <w:t>*/</w:t>
-      </w:r>
-    </w:p>
-    <w:p>
-      <w:pPr>
-        <w:tabs>
-          <w:tab w:val="left" w:pos="660"/>
-        </w:tabs>
-        <w:rPr>
-          <w:lang w:val="en-US"/>
-        </w:rPr>
-      </w:pPr>
     </w:p>
     <w:p>
       <w:pPr>

</xml_diff>

<commit_message>
Proyecto 4 - One-View Page
</commit_message>
<xml_diff>
--- a/Curso HTML y CSS desde Certo - Teoria.docx
+++ b/Curso HTML y CSS desde Certo - Teoria.docx
@@ -23502,16 +23502,6 @@
         </w:tabs>
       </w:pPr>
       <w:r>
-        <w:t>PROYECTO 1</w:t>
-      </w:r>
-    </w:p>
-    <w:p>
-      <w:pPr>
-        <w:tabs>
-          <w:tab w:val="left" w:pos="660"/>
-        </w:tabs>
-      </w:pPr>
-      <w:r>
         <w:t>/*</w:t>
       </w:r>
     </w:p>
@@ -23636,16 +23626,31 @@
         <w:tabs>
           <w:tab w:val="left" w:pos="660"/>
         </w:tabs>
-      </w:pPr>
-      <w:r>
-        <w:t>  &lt;link href="https://fonts.googleapis.com/css</w:t>
+        <w:rPr>
+          <w:lang w:val="en-US"/>
+        </w:rPr>
+      </w:pPr>
+      <w:r>
+        <w:t xml:space="preserve">  </w:t>
+      </w:r>
+      <w:r>
+        <w:rPr>
+          <w:lang w:val="en-US"/>
+        </w:rPr>
+        <w:t>&lt;link href="https://fonts.googleapis.com/css</w:t>
       </w:r>
       <w:proofErr w:type="gramStart"/>
       <w:r>
+        <w:rPr>
+          <w:lang w:val="en-US"/>
+        </w:rPr>
         <w:t>2?family</w:t>
       </w:r>
       <w:proofErr w:type="gramEnd"/>
       <w:r>
+        <w:rPr>
+          <w:lang w:val="en-US"/>
+        </w:rPr>
         <w:t>=Material+Symbols+Outlined:wght@100" rel="stylesheet" /&gt;</w:t>
       </w:r>
     </w:p>
@@ -23656,7 +23661,13 @@
         </w:tabs>
       </w:pPr>
       <w:r>
-        <w:t xml:space="preserve">  podemos acceder a los íconos y símbolos de google fonts y podemos usarlos sólo </w:t>
+        <w:rPr>
+          <w:lang w:val="en-US"/>
+        </w:rPr>
+        <w:t xml:space="preserve">  </w:t>
+      </w:r>
+      <w:r>
+        <w:t xml:space="preserve">podemos acceder a los íconos y símbolos de google fonts y podemos usarlos sólo </w:t>
       </w:r>
       <w:proofErr w:type="gramStart"/>
       <w:r>
@@ -23748,22 +23759,6 @@
         <w:tabs>
           <w:tab w:val="left" w:pos="660"/>
         </w:tabs>
-        <w:rPr>
-          <w:lang w:val="en-US"/>
-        </w:rPr>
-      </w:pPr>
-      <w:r>
-        <w:rPr>
-          <w:lang w:val="en-US"/>
-        </w:rPr>
-        <w:t>PROYECTO 2</w:t>
-      </w:r>
-    </w:p>
-    <w:p>
-      <w:pPr>
-        <w:tabs>
-          <w:tab w:val="left" w:pos="660"/>
-        </w:tabs>
       </w:pPr>
       <w:r>
         <w:t>/*</w:t>
@@ -23828,59 +23823,139 @@
         <w:tabs>
           <w:tab w:val="left" w:pos="660"/>
         </w:tabs>
-        <w:rPr>
-          <w:lang w:val="en-US"/>
-        </w:rPr>
-      </w:pPr>
-      <w:r>
-        <w:rPr>
-          <w:lang w:val="en-US"/>
-        </w:rPr>
-        <w:t>PROYECTO 3</w:t>
-      </w:r>
-    </w:p>
-    <w:p>
-      <w:pPr>
-        <w:tabs>
-          <w:tab w:val="left" w:pos="660"/>
-        </w:tabs>
-        <w:rPr>
-          <w:lang w:val="en-US"/>
-        </w:rPr>
+      </w:pPr>
+      <w:r>
+        <w:t>/*</w:t>
+      </w:r>
+    </w:p>
+    <w:p>
+      <w:pPr>
+        <w:tabs>
+          <w:tab w:val="left" w:pos="660"/>
+        </w:tabs>
+      </w:pPr>
+      <w:r>
+        <w:t>  PROYECTO 3 - FLIP CARD RESPONSIVE</w:t>
+      </w:r>
+    </w:p>
+    <w:p>
+      <w:pPr>
+        <w:tabs>
+          <w:tab w:val="left" w:pos="660"/>
+        </w:tabs>
+      </w:pPr>
+      <w:r>
+        <w:t>  DESAFÍO</w:t>
+      </w:r>
+    </w:p>
+    <w:p>
+      <w:pPr>
+        <w:tabs>
+          <w:tab w:val="left" w:pos="660"/>
+        </w:tabs>
+      </w:pPr>
+      <w:r>
+        <w:t>  Poner en el back de la tarjeta las skills del trabajador</w:t>
+      </w:r>
+    </w:p>
+    <w:p>
+      <w:pPr>
+        <w:tabs>
+          <w:tab w:val="left" w:pos="660"/>
+        </w:tabs>
+      </w:pPr>
+      <w:r>
+        <w:t>*/</w:t>
+      </w:r>
+      <w:r>
+        <w:t xml:space="preserve"> </w:t>
+      </w:r>
+      <w:r>
+        <w:t>&lt;!--</w:t>
+      </w:r>
+    </w:p>
+    <w:p>
+      <w:pPr>
+        <w:tabs>
+          <w:tab w:val="left" w:pos="660"/>
+        </w:tabs>
+      </w:pPr>
+      <w:r>
+        <w:t>  PROYECTO 3 - FLIP CARD RESPONSIVE</w:t>
+      </w:r>
+    </w:p>
+    <w:p>
+      <w:pPr>
+        <w:tabs>
+          <w:tab w:val="left" w:pos="660"/>
+        </w:tabs>
       </w:pPr>
       <w:bookmarkStart w:id="0" w:name="_GoBack"/>
       <w:bookmarkEnd w:id="0"/>
-    </w:p>
-    <w:p>
-      <w:pPr>
-        <w:tabs>
-          <w:tab w:val="left" w:pos="660"/>
-        </w:tabs>
-        <w:rPr>
-          <w:lang w:val="en-US"/>
-        </w:rPr>
-      </w:pPr>
-    </w:p>
-    <w:p>
-      <w:pPr>
-        <w:tabs>
-          <w:tab w:val="left" w:pos="660"/>
-        </w:tabs>
-        <w:rPr>
-          <w:lang w:val="en-US"/>
-        </w:rPr>
-      </w:pPr>
-    </w:p>
-    <w:p>
-      <w:pPr>
-        <w:rPr>
-          <w:lang w:val="en-US"/>
-        </w:rPr>
-      </w:pPr>
-      <w:r>
-        <w:rPr>
-          <w:lang w:val="en-US"/>
-        </w:rPr>
+      <w:r>
+        <w:t>  RECURSOS</w:t>
+      </w:r>
+    </w:p>
+    <w:p>
+      <w:pPr>
+        <w:tabs>
+          <w:tab w:val="left" w:pos="660"/>
+        </w:tabs>
+      </w:pPr>
+      <w:r>
+        <w:t>  Todo para trabajar con imágenes</w:t>
+      </w:r>
+    </w:p>
+    <w:p>
+      <w:pPr>
+        <w:tabs>
+          <w:tab w:val="left" w:pos="660"/>
+        </w:tabs>
+      </w:pPr>
+      <w:r>
+        <w:t>  https://www.iloveimg.com/</w:t>
+      </w:r>
+    </w:p>
+    <w:p>
+      <w:pPr>
+        <w:tabs>
+          <w:tab w:val="left" w:pos="660"/>
+        </w:tabs>
+      </w:pPr>
+      <w:r>
+        <w:t>--&gt;</w:t>
+      </w:r>
+    </w:p>
+    <w:p>
+      <w:pPr>
+        <w:tabs>
+          <w:tab w:val="left" w:pos="660"/>
+        </w:tabs>
+      </w:pPr>
+    </w:p>
+    <w:p>
+      <w:pPr>
+        <w:tabs>
+          <w:tab w:val="left" w:pos="660"/>
+        </w:tabs>
+      </w:pPr>
+    </w:p>
+    <w:p>
+      <w:pPr>
+        <w:tabs>
+          <w:tab w:val="left" w:pos="660"/>
+        </w:tabs>
+      </w:pPr>
+    </w:p>
+    <w:p>
+      <w:pPr>
+        <w:tabs>
+          <w:tab w:val="left" w:pos="660"/>
+        </w:tabs>
+      </w:pPr>
+    </w:p>
+    <w:p>
+      <w:r>
         <w:br w:type="page"/>
       </w:r>
     </w:p>

</xml_diff>

<commit_message>
Proyecto 5 - Summary Details Menu -
</commit_message>
<xml_diff>
--- a/Curso HTML y CSS desde Certo - Teoria.docx
+++ b/Curso HTML y CSS desde Certo - Teoria.docx
@@ -23890,40 +23890,226 @@
           <w:tab w:val="left" w:pos="660"/>
         </w:tabs>
       </w:pPr>
+      <w:r>
+        <w:t>  RECURSOS</w:t>
+      </w:r>
+    </w:p>
+    <w:p>
+      <w:pPr>
+        <w:tabs>
+          <w:tab w:val="left" w:pos="660"/>
+        </w:tabs>
+      </w:pPr>
+      <w:r>
+        <w:t>  Todo para trabajar con imágenes</w:t>
+      </w:r>
+    </w:p>
+    <w:p>
+      <w:pPr>
+        <w:tabs>
+          <w:tab w:val="left" w:pos="660"/>
+        </w:tabs>
+      </w:pPr>
+      <w:r>
+        <w:t>  https://www.iloveimg.com/</w:t>
+      </w:r>
+    </w:p>
+    <w:p>
+      <w:pPr>
+        <w:tabs>
+          <w:tab w:val="left" w:pos="660"/>
+        </w:tabs>
+      </w:pPr>
+      <w:r>
+        <w:t>--&gt;</w:t>
+      </w:r>
+    </w:p>
+    <w:p>
+      <w:pPr>
+        <w:tabs>
+          <w:tab w:val="left" w:pos="660"/>
+        </w:tabs>
+      </w:pPr>
+      <w:r>
+        <w:t>/*</w:t>
+      </w:r>
+    </w:p>
+    <w:p>
+      <w:pPr>
+        <w:tabs>
+          <w:tab w:val="left" w:pos="660"/>
+        </w:tabs>
+      </w:pPr>
+      <w:r>
+        <w:t>  PROYECTO 4 - ONE-PAGE VIEW</w:t>
+      </w:r>
+    </w:p>
+    <w:p>
+      <w:pPr>
+        <w:tabs>
+          <w:tab w:val="left" w:pos="660"/>
+        </w:tabs>
+      </w:pPr>
+      <w:r>
+        <w:t>  Los modos de fusión pueden ser aplicados a CSS</w:t>
+      </w:r>
+    </w:p>
+    <w:p>
+      <w:pPr>
+        <w:tabs>
+          <w:tab w:val="left" w:pos="660"/>
+        </w:tabs>
+      </w:pPr>
+      <w:r>
+        <w:t xml:space="preserve">  - mix-blend-mode combina los colores de la imagen con los del forndo       </w:t>
+      </w:r>
+    </w:p>
+    <w:p>
+      <w:pPr>
+        <w:tabs>
+          <w:tab w:val="left" w:pos="660"/>
+        </w:tabs>
+      </w:pPr>
+      <w:r>
+        <w:t>    screen combina la luz de ambas capas, lo conrario a multiply. Se pone en modo pantalla, de manera que los fondos oscuros van atener menor opacidad que los colores claros</w:t>
+      </w:r>
+    </w:p>
+    <w:p>
+      <w:pPr>
+        <w:tabs>
+          <w:tab w:val="left" w:pos="660"/>
+        </w:tabs>
+      </w:pPr>
+      <w:r>
+        <w:t>    darken hace los contrariio le dás más opacidad a los colores oscuros y menos a los colores claros. Compara colores y se queda con el más oscuro</w:t>
+      </w:r>
+    </w:p>
+    <w:p>
+      <w:pPr>
+        <w:tabs>
+          <w:tab w:val="left" w:pos="660"/>
+        </w:tabs>
+      </w:pPr>
+      <w:r>
+        <w:t>    lighten hace que resalten los colores claros. Compara colores y se queda con el más claro</w:t>
+      </w:r>
+    </w:p>
+    <w:p>
+      <w:pPr>
+        <w:tabs>
+          <w:tab w:val="left" w:pos="660"/>
+        </w:tabs>
+      </w:pPr>
+      <w:r>
+        <w:t>    saturation los pixeles donde la imagen esté más saturada se van a adherir al fondo, donde menos saturada esté menos se va a adherir al fondo</w:t>
+      </w:r>
+    </w:p>
+    <w:p>
+      <w:pPr>
+        <w:tabs>
+          <w:tab w:val="left" w:pos="660"/>
+        </w:tabs>
+      </w:pPr>
+      <w:r>
+        <w:t>    Cuando usamos drop shadow, las propiedades pasan a ser parte del posicionamiento del elemento</w:t>
+      </w:r>
+    </w:p>
+    <w:p>
+      <w:pPr>
+        <w:tabs>
+          <w:tab w:val="left" w:pos="660"/>
+        </w:tabs>
+      </w:pPr>
+      <w:r>
+        <w:t xml:space="preserve">    DESAFÍO </w:t>
+      </w:r>
+    </w:p>
+    <w:p>
+      <w:pPr>
+        <w:tabs>
+          <w:tab w:val="left" w:pos="660"/>
+        </w:tabs>
+      </w:pPr>
+      <w:r>
+        <w:t>    Agregar links a nuestras redes sociales</w:t>
+      </w:r>
+    </w:p>
+    <w:p>
+      <w:pPr>
+        <w:tabs>
+          <w:tab w:val="left" w:pos="660"/>
+        </w:tabs>
+      </w:pPr>
+      <w:r>
+        <w:t xml:space="preserve">    Recursos: </w:t>
+      </w:r>
+    </w:p>
+    <w:p>
+      <w:pPr>
+        <w:tabs>
+          <w:tab w:val="left" w:pos="660"/>
+        </w:tabs>
+      </w:pPr>
+      <w:r>
+        <w:t>    color que me gust</w:t>
+      </w:r>
       <w:bookmarkStart w:id="0" w:name="_GoBack"/>
       <w:bookmarkEnd w:id="0"/>
       <w:r>
-        <w:t>  RECURSOS</w:t>
-      </w:r>
-    </w:p>
-    <w:p>
-      <w:pPr>
-        <w:tabs>
-          <w:tab w:val="left" w:pos="660"/>
-        </w:tabs>
-      </w:pPr>
-      <w:r>
-        <w:t>  Todo para trabajar con imágenes</w:t>
-      </w:r>
-    </w:p>
-    <w:p>
-      <w:pPr>
-        <w:tabs>
-          <w:tab w:val="left" w:pos="660"/>
-        </w:tabs>
-      </w:pPr>
-      <w:r>
-        <w:t>  https://www.iloveimg.com/</w:t>
-      </w:r>
-    </w:p>
-    <w:p>
-      <w:pPr>
-        <w:tabs>
-          <w:tab w:val="left" w:pos="660"/>
-        </w:tabs>
-      </w:pPr>
-      <w:r>
-        <w:t>--&gt;</w:t>
+        <w:t>a #902D00</w:t>
+      </w:r>
+    </w:p>
+    <w:p>
+      <w:pPr>
+        <w:tabs>
+          <w:tab w:val="left" w:pos="660"/>
+        </w:tabs>
+      </w:pPr>
+      <w:r>
+        <w:t>*/</w:t>
+      </w:r>
+    </w:p>
+    <w:p>
+      <w:pPr>
+        <w:tabs>
+          <w:tab w:val="left" w:pos="660"/>
+        </w:tabs>
+      </w:pPr>
+      <w:r>
+        <w:t>/*</w:t>
+      </w:r>
+    </w:p>
+    <w:p>
+      <w:pPr>
+        <w:tabs>
+          <w:tab w:val="left" w:pos="660"/>
+        </w:tabs>
+      </w:pPr>
+      <w:r>
+        <w:t>  PROYECTO 5 - SUMMARY DETAILS MENU</w:t>
+      </w:r>
+    </w:p>
+    <w:p>
+      <w:pPr>
+        <w:tabs>
+          <w:tab w:val="left" w:pos="660"/>
+        </w:tabs>
+      </w:pPr>
+      <w:r>
+        <w:t xml:space="preserve">  </w:t>
+      </w:r>
+      <w:r>
+        <w:t>Sin notas</w:t>
+      </w:r>
+    </w:p>
+    <w:p>
+      <w:pPr>
+        <w:tabs>
+          <w:tab w:val="left" w:pos="660"/>
+        </w:tabs>
+      </w:pPr>
+      <w:r>
+        <w:t>*/</w:t>
       </w:r>
     </w:p>
     <w:p>
@@ -25179,6 +25365,46 @@
           <w:shd w:val="clear" w:color="auto" w:fill="2B2B2B"/>
         </w:rPr>
       </w:pPr>
+    </w:p>
+    <w:p>
+      <w:pPr>
+        <w:tabs>
+          <w:tab w:val="left" w:pos="916"/>
+          <w:tab w:val="left" w:pos="1832"/>
+          <w:tab w:val="left" w:pos="2748"/>
+          <w:tab w:val="left" w:pos="3664"/>
+          <w:tab w:val="left" w:pos="4580"/>
+          <w:tab w:val="left" w:pos="5496"/>
+          <w:tab w:val="left" w:pos="6412"/>
+          <w:tab w:val="left" w:pos="7328"/>
+          <w:tab w:val="left" w:pos="8244"/>
+          <w:tab w:val="left" w:pos="9160"/>
+          <w:tab w:val="left" w:pos="10076"/>
+          <w:tab w:val="left" w:pos="10992"/>
+          <w:tab w:val="left" w:pos="11908"/>
+          <w:tab w:val="left" w:pos="12824"/>
+          <w:tab w:val="left" w:pos="13740"/>
+          <w:tab w:val="left" w:pos="14656"/>
+        </w:tabs>
+        <w:spacing w:after="60" w:line="240" w:lineRule="auto"/>
+        <w:rPr>
+          <w:rFonts w:ascii="Segoe UI" w:hAnsi="Segoe UI" w:cs="Segoe UI"/>
+          <w:color w:val="FFFFFF"/>
+          <w:sz w:val="21"/>
+          <w:szCs w:val="21"/>
+          <w:shd w:val="clear" w:color="auto" w:fill="2B2B2B"/>
+        </w:rPr>
+      </w:pPr>
+      <w:r>
+        <w:rPr>
+          <w:rFonts w:ascii="Segoe UI" w:hAnsi="Segoe UI" w:cs="Segoe UI"/>
+          <w:color w:val="FFFFFF"/>
+          <w:sz w:val="21"/>
+          <w:szCs w:val="21"/>
+          <w:shd w:val="clear" w:color="auto" w:fill="2B2B2B"/>
+        </w:rPr>
+        <w:t>https://lingojam.com/EnglishToParseltounge</w:t>
+      </w:r>
     </w:p>
     <w:sectPr>
       <w:pgSz w:w="11906" w:h="16838"/>

</xml_diff>

<commit_message>
Practicando HTML Curso Anterior - Intro HTML, Etiquetas
</commit_message>
<xml_diff>
--- a/Curso HTML y CSS desde Certo - Teoria.docx
+++ b/Curso HTML y CSS desde Certo - Teoria.docx
@@ -24053,63 +24053,410 @@
       <w:r>
         <w:t>    color que me gust</w:t>
       </w:r>
+      <w:r>
+        <w:t>a #902D00</w:t>
+      </w:r>
+    </w:p>
+    <w:p>
+      <w:pPr>
+        <w:tabs>
+          <w:tab w:val="left" w:pos="660"/>
+        </w:tabs>
+      </w:pPr>
+      <w:r>
+        <w:t>*/</w:t>
+      </w:r>
+    </w:p>
+    <w:p>
+      <w:pPr>
+        <w:tabs>
+          <w:tab w:val="left" w:pos="660"/>
+        </w:tabs>
+      </w:pPr>
+      <w:r>
+        <w:t>/*</w:t>
+      </w:r>
+    </w:p>
+    <w:p>
+      <w:pPr>
+        <w:tabs>
+          <w:tab w:val="left" w:pos="660"/>
+        </w:tabs>
+      </w:pPr>
+      <w:r>
+        <w:t xml:space="preserve">  PROYECTO 5 </w:t>
+      </w:r>
+      <w:r>
+        <w:t>–</w:t>
+      </w:r>
+      <w:r>
+        <w:t xml:space="preserve"> </w:t>
+      </w:r>
+      <w:r>
+        <w:t xml:space="preserve">MENÚ ACORDEÓN CON </w:t>
+      </w:r>
+      <w:r>
+        <w:t>SUMMARY DETAILS MENU</w:t>
+      </w:r>
+    </w:p>
+    <w:p>
+      <w:pPr>
+        <w:tabs>
+          <w:tab w:val="left" w:pos="660"/>
+        </w:tabs>
+      </w:pPr>
+      <w:r>
+        <w:t xml:space="preserve">  </w:t>
+      </w:r>
+      <w:r>
+        <w:t>Sin notas</w:t>
+      </w:r>
+    </w:p>
+    <w:p>
+      <w:pPr>
+        <w:tabs>
+          <w:tab w:val="left" w:pos="660"/>
+        </w:tabs>
+      </w:pPr>
+      <w:r>
+        <w:t>*/</w:t>
+      </w:r>
+    </w:p>
+    <w:p>
+      <w:pPr>
+        <w:tabs>
+          <w:tab w:val="left" w:pos="660"/>
+        </w:tabs>
+      </w:pPr>
+      <w:r>
+        <w:t>/*</w:t>
+      </w:r>
+    </w:p>
+    <w:p>
+      <w:pPr>
+        <w:tabs>
+          <w:tab w:val="left" w:pos="660"/>
+        </w:tabs>
+      </w:pPr>
+      <w:r>
+        <w:t>  PROYECTO 5 - MENÚ ACORDEÓN</w:t>
+      </w:r>
+      <w:r>
+        <w:t xml:space="preserve"> CON DIVS</w:t>
+      </w:r>
+    </w:p>
+    <w:p>
+      <w:pPr>
+        <w:tabs>
+          <w:tab w:val="left" w:pos="660"/>
+        </w:tabs>
+      </w:pPr>
+      <w:r>
+        <w:t>  Trabajar de esta manera es para cuando queremos tener completo control sobre el cierre de las respuestas</w:t>
+      </w:r>
+    </w:p>
+    <w:p>
+      <w:pPr>
+        <w:tabs>
+          <w:tab w:val="left" w:pos="660"/>
+        </w:tabs>
+      </w:pPr>
+      <w:r>
+        <w:t>  DIFERENCIAS ENTRE LAS DOS FORMA DE HACER ESTE MENÚ</w:t>
+      </w:r>
+    </w:p>
+    <w:p>
+      <w:pPr>
+        <w:tabs>
+          <w:tab w:val="left" w:pos="660"/>
+        </w:tabs>
+      </w:pPr>
+      <w:r>
+        <w:t>  La diferencia entre esta forma y la de usar details y summary es que en la segunda se cierra rápido y no podemos controlarlo, mientres que en la primera sí podemos controlar la animación de cierre de las respuestas</w:t>
+      </w:r>
+    </w:p>
+    <w:p>
+      <w:pPr>
+        <w:tabs>
+          <w:tab w:val="left" w:pos="660"/>
+        </w:tabs>
+      </w:pPr>
+      <w:r>
+        <w:t xml:space="preserve">  Otra diferencia es que en la primera forma hay que esperar a que la animación se complete para poder verla, si no, al abrir y cerrar muy rápido, es como que se desactiva, en la segunda forma no importa si clickeamos rápido el efecto se mantiene, esto se debe al comportamiento nativo de los ditails y los summary y también tienen </w:t>
+      </w:r>
+      <w:proofErr w:type="gramStart"/>
+      <w:r>
+        <w:t>todo los temas</w:t>
+      </w:r>
+      <w:proofErr w:type="gramEnd"/>
+      <w:r>
+        <w:t xml:space="preserve"> de accesibilidad incluidos, en el primer caso tendríamos que asignar roles y trabajar con aria para lograr la accesibilidad</w:t>
+      </w:r>
+    </w:p>
+    <w:p>
+      <w:pPr>
+        <w:tabs>
+          <w:tab w:val="left" w:pos="660"/>
+        </w:tabs>
+      </w:pPr>
+      <w:r>
+        <w:t>  Para respuesta rápida es la opción más correcta es usar details y summary, si estamos dispuestos a poner todos los atributos es más estético usamos la primera</w:t>
+      </w:r>
+    </w:p>
+    <w:p>
+      <w:pPr>
+        <w:tabs>
+          <w:tab w:val="left" w:pos="660"/>
+        </w:tabs>
+      </w:pPr>
+      <w:r>
+        <w:t>  DESAFÍO</w:t>
+      </w:r>
+    </w:p>
+    <w:p>
+      <w:pPr>
+        <w:tabs>
+          <w:tab w:val="left" w:pos="660"/>
+        </w:tabs>
+      </w:pPr>
+      <w:r>
+        <w:t>  Ingeniarnos una forma para no tener que usar max-height sino height desde 0% hasta 100% dependiendo del contenido</w:t>
+      </w:r>
+    </w:p>
+    <w:p>
+      <w:pPr>
+        <w:tabs>
+          <w:tab w:val="left" w:pos="660"/>
+        </w:tabs>
+      </w:pPr>
+      <w:r>
+        <w:t>  Esto es bueno</w:t>
+      </w:r>
+    </w:p>
+    <w:p>
+      <w:pPr>
+        <w:tabs>
+          <w:tab w:val="left" w:pos="660"/>
+        </w:tabs>
+      </w:pPr>
+      <w:r>
+        <w:t>*/</w:t>
+      </w:r>
+    </w:p>
+    <w:p>
+      <w:pPr>
+        <w:tabs>
+          <w:tab w:val="left" w:pos="660"/>
+        </w:tabs>
+      </w:pPr>
+      <w:r>
+        <w:t>&lt;!--</w:t>
+      </w:r>
+    </w:p>
+    <w:p>
+      <w:pPr>
+        <w:tabs>
+          <w:tab w:val="left" w:pos="660"/>
+        </w:tabs>
+      </w:pPr>
+      <w:r>
+        <w:t>  CÓMO SEGUIR APRENDIENDO</w:t>
+      </w:r>
+    </w:p>
+    <w:p>
+      <w:pPr>
+        <w:tabs>
+          <w:tab w:val="left" w:pos="660"/>
+        </w:tabs>
+      </w:pPr>
+      <w:r>
+        <w:t>  - Aprender a leer la documentación</w:t>
+      </w:r>
+    </w:p>
+    <w:p>
+      <w:pPr>
+        <w:tabs>
+          <w:tab w:val="left" w:pos="660"/>
+        </w:tabs>
+      </w:pPr>
+      <w:r>
+        <w:t>  Ejemplo</w:t>
+      </w:r>
+    </w:p>
+    <w:p>
+      <w:pPr>
+        <w:tabs>
+          <w:tab w:val="left" w:pos="660"/>
+        </w:tabs>
+      </w:pPr>
+      <w:r>
+        <w:t>  mozila developer network, la página más importante</w:t>
+      </w:r>
+    </w:p>
+    <w:p>
+      <w:pPr>
+        <w:tabs>
+          <w:tab w:val="left" w:pos="660"/>
+        </w:tabs>
+      </w:pPr>
+      <w:r>
+        <w:t xml:space="preserve">  Al entrer lo primero que </w:t>
+      </w:r>
+    </w:p>
+    <w:p>
+      <w:pPr>
+        <w:tabs>
+          <w:tab w:val="left" w:pos="660"/>
+        </w:tabs>
+      </w:pPr>
+      <w:r>
+        <w:t>  max-height tiene prioridad sobre height y min-height tiene prioridad sobre max-height</w:t>
+      </w:r>
+    </w:p>
+    <w:p>
+      <w:pPr>
+        <w:tabs>
+          <w:tab w:val="left" w:pos="660"/>
+        </w:tabs>
+      </w:pPr>
+      <w:r>
+        <w:t>  Aprender a entender lo que nos quiere decir la documentación</w:t>
+      </w:r>
+    </w:p>
+    <w:p>
+      <w:pPr>
+        <w:tabs>
+          <w:tab w:val="left" w:pos="660"/>
+        </w:tabs>
+      </w:pPr>
+      <w:r>
+        <w:t>  - Proyectos personales, crear un portafolio personal, porque su carta de presentación no va a hacer su experiencia formal, sino que presentamos nuestro portfolio personal. Pregunten a chat-gpt que proyectos puedo hacer solamente con html y css</w:t>
+      </w:r>
+    </w:p>
+    <w:p>
+      <w:pPr>
+        <w:tabs>
+          <w:tab w:val="left" w:pos="660"/>
+        </w:tabs>
+      </w:pPr>
+      <w:r>
+        <w:t>  - Ver nuevas propiedades y desarrollos, investigar las cosas nuevas y las cosas experimentales</w:t>
+      </w:r>
+    </w:p>
+    <w:p>
+      <w:pPr>
+        <w:tabs>
+          <w:tab w:val="left" w:pos="660"/>
+        </w:tabs>
+      </w:pPr>
+      <w:r>
+        <w:t xml:space="preserve">  </w:t>
+      </w:r>
+      <w:r>
+        <w:t xml:space="preserve">- </w:t>
+      </w:r>
       <w:bookmarkStart w:id="0" w:name="_GoBack"/>
       <w:bookmarkEnd w:id="0"/>
       <w:r>
-        <w:t>a #902D00</w:t>
-      </w:r>
-    </w:p>
-    <w:p>
-      <w:pPr>
-        <w:tabs>
-          <w:tab w:val="left" w:pos="660"/>
-        </w:tabs>
-      </w:pPr>
-      <w:r>
-        <w:t>*/</w:t>
-      </w:r>
-    </w:p>
-    <w:p>
-      <w:pPr>
-        <w:tabs>
-          <w:tab w:val="left" w:pos="660"/>
-        </w:tabs>
-      </w:pPr>
-      <w:r>
-        <w:t>/*</w:t>
-      </w:r>
-    </w:p>
-    <w:p>
-      <w:pPr>
-        <w:tabs>
-          <w:tab w:val="left" w:pos="660"/>
-        </w:tabs>
-      </w:pPr>
-      <w:r>
-        <w:t>  PROYECTO 5 - SUMMARY DETAILS MENU</w:t>
-      </w:r>
-    </w:p>
-    <w:p>
-      <w:pPr>
-        <w:tabs>
-          <w:tab w:val="left" w:pos="660"/>
-        </w:tabs>
-      </w:pPr>
-      <w:r>
-        <w:t xml:space="preserve">  </w:t>
-      </w:r>
-      <w:r>
-        <w:t>Sin notas</w:t>
-      </w:r>
-    </w:p>
-    <w:p>
-      <w:pPr>
-        <w:tabs>
-          <w:tab w:val="left" w:pos="660"/>
-        </w:tabs>
-      </w:pPr>
-      <w:r>
-        <w:t>*/</w:t>
+        <w:t xml:space="preserve">Chrome Canary navegador especial para desarrolladores. </w:t>
+      </w:r>
+    </w:p>
+    <w:p>
+      <w:pPr>
+        <w:tabs>
+          <w:tab w:val="left" w:pos="660"/>
+        </w:tabs>
+      </w:pPr>
+      <w:r>
+        <w:t>  - Aprender a usar mozilla, analizar compatibilidad de navegadore</w:t>
+      </w:r>
+    </w:p>
+    <w:p>
+      <w:pPr>
+        <w:tabs>
+          <w:tab w:val="left" w:pos="660"/>
+        </w:tabs>
+      </w:pPr>
+      <w:r>
+        <w:t>  - Aprender sobre mixin</w:t>
+      </w:r>
+    </w:p>
+    <w:p>
+      <w:pPr>
+        <w:tabs>
+          <w:tab w:val="left" w:pos="660"/>
+        </w:tabs>
+      </w:pPr>
+      <w:r>
+        <w:t>  - Investigar CSS houdini, trae módulos que se pueden modificar con css</w:t>
+      </w:r>
+    </w:p>
+    <w:p>
+      <w:pPr>
+        <w:tabs>
+          <w:tab w:val="left" w:pos="660"/>
+        </w:tabs>
+      </w:pPr>
+      <w:r>
+        <w:t>  - Sprite CSS reducir solucitudes https, una imagen grande que contiene imagenes chiquitas, carga la grande y se subdivide en la web y se puede usar en distintas imagenes</w:t>
+      </w:r>
+    </w:p>
+    <w:p>
+      <w:pPr>
+        <w:tabs>
+          <w:tab w:val="left" w:pos="660"/>
+        </w:tabs>
+      </w:pPr>
+      <w:r>
+        <w:t xml:space="preserve">  - Mimificación, eliminar todos los </w:t>
+      </w:r>
+      <w:proofErr w:type="gramStart"/>
+      <w:r>
+        <w:t>espacios innecesario</w:t>
+      </w:r>
+      <w:proofErr w:type="gramEnd"/>
+      <w:r>
+        <w:t>, una clase no puede empezar con un numero, ni con un hashtag. Lo importane es obptimizar todo un poquito</w:t>
+      </w:r>
+    </w:p>
+    <w:p>
+      <w:pPr>
+        <w:tabs>
+          <w:tab w:val="left" w:pos="660"/>
+        </w:tabs>
+      </w:pPr>
+      <w:r>
+        <w:t>  - Tailwind, acopla html y saca el css redundante. Utility first, está tomando relevancia</w:t>
+      </w:r>
+    </w:p>
+    <w:p>
+      <w:pPr>
+        <w:tabs>
+          <w:tab w:val="left" w:pos="660"/>
+        </w:tabs>
+      </w:pPr>
+      <w:r>
+        <w:t>  - Aprender JavaScript, el lenguaje más usado del mundo</w:t>
+      </w:r>
+    </w:p>
+    <w:p>
+      <w:pPr>
+        <w:tabs>
+          <w:tab w:val="left" w:pos="660"/>
+        </w:tabs>
+      </w:pPr>
+      <w:r>
+        <w:t>  Todo esto es frontend</w:t>
+      </w:r>
+    </w:p>
+    <w:p>
+      <w:pPr>
+        <w:tabs>
+          <w:tab w:val="left" w:pos="660"/>
+        </w:tabs>
+      </w:pPr>
+      <w:r>
+        <w:t>--&gt;</w:t>
       </w:r>
     </w:p>
     <w:p>

</xml_diff>

<commit_message>
Proyecto 1 - Menú REsponsive
</commit_message>
<xml_diff>
--- a/Curso HTML y CSS desde Certo - Teoria.docx
+++ b/Curso HTML y CSS desde Certo - Teoria.docx
@@ -1583,7 +1583,10 @@
     </w:p>
     <w:p>
       <w:r>
-        <w:t xml:space="preserve">TEMA 1 </w:t>
+        <w:t>TEMA</w:t>
+      </w:r>
+      <w:r>
+        <w:t xml:space="preserve"> 1 </w:t>
       </w:r>
     </w:p>
     <w:p>
@@ -1645,7 +1648,10 @@
     </w:p>
     <w:p>
       <w:r>
-        <w:t xml:space="preserve">TEMA 2 </w:t>
+        <w:t>TEMA</w:t>
+      </w:r>
+      <w:r>
+        <w:t xml:space="preserve"> 2 </w:t>
       </w:r>
     </w:p>
     <w:p>
@@ -1773,7 +1779,10 @@
     </w:p>
     <w:p>
       <w:r>
-        <w:t xml:space="preserve">TEMA 3 </w:t>
+        <w:t>TEMA</w:t>
+      </w:r>
+      <w:r>
+        <w:t xml:space="preserve"> 3 </w:t>
       </w:r>
     </w:p>
     <w:p>
@@ -1906,7 +1915,10 @@
     </w:p>
     <w:p>
       <w:r>
-        <w:t>TEMA 4</w:t>
+        <w:t>TEMA</w:t>
+      </w:r>
+      <w:r>
+        <w:t xml:space="preserve"> 4</w:t>
       </w:r>
     </w:p>
     <w:p>
@@ -1999,7 +2011,10 @@
     </w:p>
     <w:p>
       <w:r>
-        <w:t>TEMA 5</w:t>
+        <w:t>TEMA</w:t>
+      </w:r>
+      <w:r>
+        <w:t xml:space="preserve"> 5</w:t>
       </w:r>
     </w:p>
     <w:p>
@@ -2127,7 +2142,10 @@
     </w:p>
     <w:p>
       <w:r>
-        <w:t>TEMA 6</w:t>
+        <w:t>TEMA</w:t>
+      </w:r>
+      <w:r>
+        <w:t xml:space="preserve"> 6</w:t>
       </w:r>
     </w:p>
     <w:p>
@@ -2222,7 +2240,10 @@
     </w:p>
     <w:p>
       <w:r>
-        <w:t>TEMA 7</w:t>
+        <w:t>TEMA</w:t>
+      </w:r>
+      <w:r>
+        <w:t xml:space="preserve"> 7</w:t>
       </w:r>
     </w:p>
     <w:p>
@@ -2416,7 +2437,10 @@
     </w:p>
     <w:p>
       <w:r>
-        <w:t>TEMA 8</w:t>
+        <w:t>TEMA</w:t>
+      </w:r>
+      <w:r>
+        <w:t xml:space="preserve"> 8</w:t>
       </w:r>
     </w:p>
     <w:p>
@@ -2516,7 +2540,10 @@
     </w:p>
     <w:p>
       <w:r>
-        <w:t>TEMA 9</w:t>
+        <w:t>TEMA</w:t>
+      </w:r>
+      <w:r>
+        <w:t xml:space="preserve"> 9</w:t>
       </w:r>
     </w:p>
     <w:p>
@@ -2620,7 +2647,10 @@
     </w:p>
     <w:p>
       <w:r>
-        <w:t>TEMA 10</w:t>
+        <w:t>TEMA</w:t>
+      </w:r>
+      <w:r>
+        <w:t xml:space="preserve"> 10</w:t>
       </w:r>
     </w:p>
     <w:p>
@@ -2688,7 +2718,10 @@
     </w:p>
     <w:p>
       <w:r>
-        <w:t>TEMA 11</w:t>
+        <w:t>TEMA</w:t>
+      </w:r>
+      <w:r>
+        <w:t xml:space="preserve"> 11</w:t>
       </w:r>
     </w:p>
     <w:p>
@@ -2884,7 +2917,10 @@
     </w:p>
     <w:p>
       <w:r>
-        <w:t>TEMA 12</w:t>
+        <w:t>TEMA</w:t>
+      </w:r>
+      <w:r>
+        <w:t xml:space="preserve"> 12</w:t>
       </w:r>
     </w:p>
     <w:p>
@@ -3077,7 +3113,10 @@
     </w:p>
     <w:p>
       <w:r>
-        <w:t>TEMA 13</w:t>
+        <w:t>TEMA</w:t>
+      </w:r>
+      <w:r>
+        <w:t xml:space="preserve"> 13</w:t>
       </w:r>
     </w:p>
     <w:p>
@@ -3310,7 +3349,10 @@
     </w:p>
     <w:p>
       <w:r>
-        <w:t>TEMA 14</w:t>
+        <w:t>TEMA</w:t>
+      </w:r>
+      <w:r>
+        <w:t xml:space="preserve"> 14</w:t>
       </w:r>
     </w:p>
     <w:p>
@@ -3587,7 +3629,10 @@
     </w:p>
     <w:p>
       <w:r>
-        <w:t>TEMA 15</w:t>
+        <w:t>TEMA</w:t>
+      </w:r>
+      <w:r>
+        <w:t xml:space="preserve"> 15</w:t>
       </w:r>
     </w:p>
     <w:p>
@@ -3791,7 +3836,10 @@
     </w:p>
     <w:p>
       <w:r>
-        <w:t>TEMA 16</w:t>
+        <w:t>TEMA</w:t>
+      </w:r>
+      <w:r>
+        <w:t xml:space="preserve"> 16</w:t>
       </w:r>
     </w:p>
     <w:p>
@@ -3869,7 +3917,10 @@
     </w:p>
     <w:p>
       <w:r>
-        <w:t>TEMA 17</w:t>
+        <w:t>TEMA</w:t>
+      </w:r>
+      <w:r>
+        <w:t xml:space="preserve"> 17</w:t>
       </w:r>
     </w:p>
     <w:p>
@@ -3923,7 +3974,10 @@
     </w:p>
     <w:p>
       <w:r>
-        <w:t>TEMA 18</w:t>
+        <w:t>TEMA</w:t>
+      </w:r>
+      <w:r>
+        <w:t xml:space="preserve"> 18</w:t>
       </w:r>
     </w:p>
     <w:p>
@@ -4168,7 +4222,10 @@
     </w:p>
     <w:p>
       <w:r>
-        <w:t>TEMA 19</w:t>
+        <w:t>TEMA</w:t>
+      </w:r>
+      <w:r>
+        <w:t xml:space="preserve"> 19</w:t>
       </w:r>
     </w:p>
     <w:p>
@@ -4393,7 +4450,10 @@
     </w:p>
     <w:p>
       <w:r>
-        <w:t>TEMA 20</w:t>
+        <w:t>TEMA</w:t>
+      </w:r>
+      <w:r>
+        <w:t xml:space="preserve"> 20</w:t>
       </w:r>
     </w:p>
     <w:p>
@@ -4559,7 +4619,10 @@
     </w:p>
     <w:p>
       <w:r>
-        <w:t>TEMA 21</w:t>
+        <w:t>TEMA</w:t>
+      </w:r>
+      <w:r>
+        <w:t xml:space="preserve"> 21</w:t>
       </w:r>
     </w:p>
     <w:p>
@@ -4782,7 +4845,10 @@
     </w:p>
     <w:p>
       <w:r>
-        <w:t>TEMA 22</w:t>
+        <w:t>TEMA</w:t>
+      </w:r>
+      <w:r>
+        <w:t xml:space="preserve"> 22</w:t>
       </w:r>
     </w:p>
     <w:p>
@@ -4980,7 +5046,10 @@
     </w:p>
     <w:p>
       <w:r>
-        <w:t>TEMA 23</w:t>
+        <w:t>TEMA</w:t>
+      </w:r>
+      <w:r>
+        <w:t xml:space="preserve"> 23</w:t>
       </w:r>
     </w:p>
     <w:p>
@@ -5147,7 +5216,10 @@
     </w:p>
     <w:p>
       <w:r>
-        <w:t>TEMA 24</w:t>
+        <w:t>TEMA</w:t>
+      </w:r>
+      <w:r>
+        <w:t xml:space="preserve"> 24</w:t>
       </w:r>
     </w:p>
     <w:p>
@@ -5167,12 +5239,7 @@
     </w:p>
     <w:p>
       <w:r>
-        <w:t xml:space="preserve">    </w:t>
-      </w:r>
-    </w:p>
-    <w:p>
-      <w:r>
-        <w:t>  Se puede aplicar gradiente tanto con background como con background-image</w:t>
+        <w:t>    Se puede aplicar gradiente tanto con background como con background-image</w:t>
       </w:r>
     </w:p>
     <w:p>
@@ -5277,7 +5344,10 @@
         </w:tabs>
       </w:pPr>
       <w:r>
-        <w:t>TEMA 25</w:t>
+        <w:t>TEMA</w:t>
+      </w:r>
+      <w:r>
+        <w:t xml:space="preserve"> 25</w:t>
       </w:r>
     </w:p>
     <w:p>
@@ -5450,7 +5520,10 @@
         </w:tabs>
       </w:pPr>
       <w:r>
-        <w:t>TEMA 26</w:t>
+        <w:t>TEMA</w:t>
+      </w:r>
+      <w:r>
+        <w:t xml:space="preserve"> 26</w:t>
       </w:r>
     </w:p>
     <w:p>
@@ -5955,7 +6028,10 @@
         </w:tabs>
       </w:pPr>
       <w:r>
-        <w:t>TEMA 27</w:t>
+        <w:t>TEMA</w:t>
+      </w:r>
+      <w:r>
+        <w:t xml:space="preserve"> 27</w:t>
       </w:r>
     </w:p>
     <w:p>
@@ -6329,7 +6405,10 @@
         </w:tabs>
       </w:pPr>
       <w:r>
-        <w:t>TEMA 28</w:t>
+        <w:t>TEMA</w:t>
+      </w:r>
+      <w:r>
+        <w:t xml:space="preserve"> 28</w:t>
       </w:r>
     </w:p>
     <w:p>
@@ -6560,7 +6639,10 @@
         </w:tabs>
       </w:pPr>
       <w:r>
-        <w:t>TEMA 29</w:t>
+        <w:t>TEMA</w:t>
+      </w:r>
+      <w:r>
+        <w:t xml:space="preserve"> 29</w:t>
       </w:r>
     </w:p>
     <w:p>
@@ -6728,7 +6810,10 @@
         </w:tabs>
       </w:pPr>
       <w:r>
-        <w:t>TEMA 30</w:t>
+        <w:t>TEMA</w:t>
+      </w:r>
+      <w:r>
+        <w:t xml:space="preserve"> 30</w:t>
       </w:r>
     </w:p>
     <w:p>
@@ -6788,7 +6873,10 @@
         </w:tabs>
       </w:pPr>
       <w:r>
-        <w:t>TEMA 31</w:t>
+        <w:t>TEMA</w:t>
+      </w:r>
+      <w:r>
+        <w:t xml:space="preserve"> 31</w:t>
       </w:r>
     </w:p>
     <w:p>
@@ -6868,7 +6956,10 @@
         </w:tabs>
       </w:pPr>
       <w:r>
-        <w:t>TEMA 32</w:t>
+        <w:t>TEMA</w:t>
+      </w:r>
+      <w:r>
+        <w:t xml:space="preserve"> 32</w:t>
       </w:r>
     </w:p>
     <w:p>
@@ -6966,7 +7057,10 @@
         </w:tabs>
       </w:pPr>
       <w:r>
-        <w:t>TEMA 33</w:t>
+        <w:t>TEMA</w:t>
+      </w:r>
+      <w:r>
+        <w:t xml:space="preserve"> 33</w:t>
       </w:r>
     </w:p>
     <w:p>
@@ -7026,7 +7120,10 @@
         </w:tabs>
       </w:pPr>
       <w:r>
-        <w:t>TEMA 34</w:t>
+        <w:t>TEMA</w:t>
+      </w:r>
+      <w:r>
+        <w:t xml:space="preserve"> 34</w:t>
       </w:r>
     </w:p>
     <w:p>
@@ -7198,7 +7295,10 @@
         </w:tabs>
       </w:pPr>
       <w:r>
-        <w:t>TEMA 35</w:t>
+        <w:t>TEMA</w:t>
+      </w:r>
+      <w:r>
+        <w:t xml:space="preserve"> 35</w:t>
       </w:r>
     </w:p>
     <w:p>
@@ -7428,7 +7528,10 @@
         </w:tabs>
       </w:pPr>
       <w:r>
-        <w:t>TEMA 36</w:t>
+        <w:t>TEMA</w:t>
+      </w:r>
+      <w:r>
+        <w:t xml:space="preserve"> 36</w:t>
       </w:r>
     </w:p>
     <w:p>
@@ -7746,7 +7849,10 @@
         </w:tabs>
       </w:pPr>
       <w:r>
-        <w:t>TEMA 37</w:t>
+        <w:t>TEMA</w:t>
+      </w:r>
+      <w:r>
+        <w:t xml:space="preserve"> 37</w:t>
       </w:r>
     </w:p>
     <w:p>
@@ -8025,7 +8131,10 @@
         </w:tabs>
       </w:pPr>
       <w:r>
-        <w:t>TEMA 38</w:t>
+        <w:t>TEMA</w:t>
+      </w:r>
+      <w:r>
+        <w:t xml:space="preserve"> 38</w:t>
       </w:r>
     </w:p>
     <w:p>
@@ -8190,7 +8299,10 @@
         </w:tabs>
       </w:pPr>
       <w:r>
-        <w:t>TEMA 39</w:t>
+        <w:t>TEMA</w:t>
+      </w:r>
+      <w:r>
+        <w:t xml:space="preserve"> 39</w:t>
       </w:r>
     </w:p>
     <w:p>
@@ -8449,7 +8561,10 @@
         </w:tabs>
       </w:pPr>
       <w:r>
-        <w:t>TEMA 40</w:t>
+        <w:t>TEMA</w:t>
+      </w:r>
+      <w:r>
+        <w:t xml:space="preserve"> 40</w:t>
       </w:r>
     </w:p>
     <w:p>
@@ -8807,7 +8922,10 @@
         </w:tabs>
       </w:pPr>
       <w:r>
-        <w:t>TEMA 41</w:t>
+        <w:t>TEMA</w:t>
+      </w:r>
+      <w:r>
+        <w:t xml:space="preserve"> 41</w:t>
       </w:r>
     </w:p>
     <w:p>
@@ -9008,7 +9126,10 @@
         </w:tabs>
       </w:pPr>
       <w:r>
-        <w:t>TEMA 42</w:t>
+        <w:t>TEMA</w:t>
+      </w:r>
+      <w:r>
+        <w:t xml:space="preserve"> 42</w:t>
       </w:r>
     </w:p>
     <w:p>
@@ -9354,7 +9475,10 @@
         </w:tabs>
       </w:pPr>
       <w:r>
-        <w:t>TEMA 43</w:t>
+        <w:t>TEMA</w:t>
+      </w:r>
+      <w:r>
+        <w:t xml:space="preserve"> 43</w:t>
       </w:r>
     </w:p>
     <w:p>
@@ -9686,7 +9810,10 @@
         </w:tabs>
       </w:pPr>
       <w:r>
-        <w:t>TEMA 44</w:t>
+        <w:t>TEMA</w:t>
+      </w:r>
+      <w:r>
+        <w:t xml:space="preserve"> 44</w:t>
       </w:r>
     </w:p>
     <w:p>
@@ -9887,7 +10014,10 @@
         </w:tabs>
       </w:pPr>
       <w:r>
-        <w:t>TEMA 45</w:t>
+        <w:t>TEMA</w:t>
+      </w:r>
+      <w:r>
+        <w:t xml:space="preserve"> 45</w:t>
       </w:r>
     </w:p>
     <w:p>
@@ -10424,7 +10554,10 @@
         </w:tabs>
       </w:pPr>
       <w:r>
-        <w:t>TEMA 46</w:t>
+        <w:t>TEMA</w:t>
+      </w:r>
+      <w:r>
+        <w:t xml:space="preserve"> 46</w:t>
       </w:r>
     </w:p>
     <w:p>
@@ -10548,7 +10681,10 @@
         </w:tabs>
       </w:pPr>
       <w:r>
-        <w:t>TEMA 47</w:t>
+        <w:t>TEMA</w:t>
+      </w:r>
+      <w:r>
+        <w:t xml:space="preserve"> 47</w:t>
       </w:r>
     </w:p>
     <w:p>
@@ -10753,7 +10889,10 @@
         </w:tabs>
       </w:pPr>
       <w:r>
-        <w:t>TEMA 48</w:t>
+        <w:t>TEMA</w:t>
+      </w:r>
+      <w:r>
+        <w:t xml:space="preserve"> 48</w:t>
       </w:r>
     </w:p>
     <w:p>
@@ -10901,7 +11040,10 @@
         </w:tabs>
       </w:pPr>
       <w:r>
-        <w:t>TEMA 49</w:t>
+        <w:t>TEMA</w:t>
+      </w:r>
+      <w:r>
+        <w:t xml:space="preserve"> 49</w:t>
       </w:r>
     </w:p>
     <w:p>
@@ -11270,7 +11412,10 @@
         </w:tabs>
       </w:pPr>
       <w:r>
-        <w:t>TEMA 50</w:t>
+        <w:t>TEMA</w:t>
+      </w:r>
+      <w:r>
+        <w:t xml:space="preserve"> 50</w:t>
       </w:r>
     </w:p>
     <w:p>
@@ -11350,7 +11495,10 @@
         </w:tabs>
       </w:pPr>
       <w:r>
-        <w:t>TEMA 51</w:t>
+        <w:t>TEMA</w:t>
+      </w:r>
+      <w:r>
+        <w:t xml:space="preserve"> 51</w:t>
       </w:r>
     </w:p>
     <w:p>
@@ -11609,7 +11757,10 @@
         </w:tabs>
       </w:pPr>
       <w:r>
-        <w:t>TEMA 52</w:t>
+        <w:t>TEMA</w:t>
+      </w:r>
+      <w:r>
+        <w:t xml:space="preserve"> 52</w:t>
       </w:r>
     </w:p>
     <w:p>
@@ -11775,7 +11926,10 @@
         </w:tabs>
       </w:pPr>
       <w:r>
-        <w:t>TEMA 53</w:t>
+        <w:t>TEMA</w:t>
+      </w:r>
+      <w:r>
+        <w:t xml:space="preserve"> 53</w:t>
       </w:r>
     </w:p>
     <w:p>
@@ -12031,7 +12185,10 @@
         </w:tabs>
       </w:pPr>
       <w:r>
-        <w:t>TEMA 54</w:t>
+        <w:t>TEMA</w:t>
+      </w:r>
+      <w:r>
+        <w:t xml:space="preserve"> 54</w:t>
       </w:r>
     </w:p>
     <w:p>
@@ -12172,7 +12329,10 @@
         </w:tabs>
       </w:pPr>
       <w:r>
-        <w:t>TEMA 55</w:t>
+        <w:t>TEMA</w:t>
+      </w:r>
+      <w:r>
+        <w:t xml:space="preserve"> 55</w:t>
       </w:r>
     </w:p>
     <w:p>
@@ -12422,7 +12582,10 @@
         </w:tabs>
       </w:pPr>
       <w:r>
-        <w:t>TEMA 56</w:t>
+        <w:t>TEMA</w:t>
+      </w:r>
+      <w:r>
+        <w:t xml:space="preserve"> 56</w:t>
       </w:r>
     </w:p>
     <w:p>
@@ -13194,7 +13357,10 @@
         </w:tabs>
       </w:pPr>
       <w:r>
-        <w:t>TEMA 57</w:t>
+        <w:t>TEMA</w:t>
+      </w:r>
+      <w:r>
+        <w:t xml:space="preserve"> 57</w:t>
       </w:r>
     </w:p>
     <w:p>
@@ -13538,7 +13704,10 @@
         </w:tabs>
       </w:pPr>
       <w:r>
-        <w:t>TEMA 58</w:t>
+        <w:t>TEMA</w:t>
+      </w:r>
+      <w:r>
+        <w:t xml:space="preserve"> 58</w:t>
       </w:r>
     </w:p>
     <w:p>
@@ -13742,7 +13911,10 @@
         </w:tabs>
       </w:pPr>
       <w:r>
-        <w:t>TEMA 59</w:t>
+        <w:t>TEMA</w:t>
+      </w:r>
+      <w:r>
+        <w:t xml:space="preserve"> 59</w:t>
       </w:r>
     </w:p>
     <w:p>
@@ -13852,7 +14024,10 @@
         </w:tabs>
       </w:pPr>
       <w:r>
-        <w:t>TEMA 60</w:t>
+        <w:t>TEMA</w:t>
+      </w:r>
+      <w:r>
+        <w:t xml:space="preserve"> 60</w:t>
       </w:r>
     </w:p>
     <w:p>
@@ -14180,7 +14355,10 @@
         </w:tabs>
       </w:pPr>
       <w:r>
-        <w:t>TEMA 61</w:t>
+        <w:t>TEMA</w:t>
+      </w:r>
+      <w:r>
+        <w:t xml:space="preserve"> 61</w:t>
       </w:r>
     </w:p>
     <w:p>
@@ -14352,7 +14530,13 @@
         <w:rPr>
           <w:lang w:val="en-US"/>
         </w:rPr>
-        <w:t>TEMA 62</w:t>
+        <w:t>TEMA</w:t>
+      </w:r>
+      <w:r>
+        <w:rPr>
+          <w:lang w:val="en-US"/>
+        </w:rPr>
+        <w:t xml:space="preserve"> 62</w:t>
       </w:r>
     </w:p>
     <w:p>
@@ -14605,7 +14789,10 @@
         </w:tabs>
       </w:pPr>
       <w:r>
-        <w:t>TEMA 63</w:t>
+        <w:t>TEMA</w:t>
+      </w:r>
+      <w:r>
+        <w:t xml:space="preserve"> 63</w:t>
       </w:r>
     </w:p>
     <w:p>
@@ -14733,7 +14920,10 @@
         </w:tabs>
       </w:pPr>
       <w:r>
-        <w:t>TEMA 64</w:t>
+        <w:t>TEMA</w:t>
+      </w:r>
+      <w:r>
+        <w:t xml:space="preserve"> 64</w:t>
       </w:r>
     </w:p>
     <w:p>
@@ -14879,7 +15069,10 @@
         </w:tabs>
       </w:pPr>
       <w:r>
-        <w:t>TEMA 65</w:t>
+        <w:t>TEMA</w:t>
+      </w:r>
+      <w:r>
+        <w:t xml:space="preserve"> 65</w:t>
       </w:r>
     </w:p>
     <w:p>
@@ -15215,7 +15408,10 @@
         </w:tabs>
       </w:pPr>
       <w:r>
-        <w:t>TEMA 66</w:t>
+        <w:t>TEMA</w:t>
+      </w:r>
+      <w:r>
+        <w:t xml:space="preserve"> 66</w:t>
       </w:r>
     </w:p>
     <w:p>
@@ -15665,7 +15861,10 @@
         </w:tabs>
       </w:pPr>
       <w:r>
-        <w:t>TEMA 67</w:t>
+        <w:t>TEMA</w:t>
+      </w:r>
+      <w:r>
+        <w:t xml:space="preserve"> 67</w:t>
       </w:r>
     </w:p>
     <w:p>
@@ -15899,7 +16098,10 @@
         </w:tabs>
       </w:pPr>
       <w:r>
-        <w:t>TEMA 68</w:t>
+        <w:t>TEMA</w:t>
+      </w:r>
+      <w:r>
+        <w:t xml:space="preserve"> 68</w:t>
       </w:r>
     </w:p>
     <w:p>
@@ -16185,7 +16387,10 @@
         </w:tabs>
       </w:pPr>
       <w:r>
-        <w:t>TEMA 69</w:t>
+        <w:t>TEMA</w:t>
+      </w:r>
+      <w:r>
+        <w:t xml:space="preserve"> 69</w:t>
       </w:r>
     </w:p>
     <w:p>
@@ -16415,7 +16620,10 @@
         </w:tabs>
       </w:pPr>
       <w:r>
-        <w:t>TEMA 70</w:t>
+        <w:t>TEMA</w:t>
+      </w:r>
+      <w:r>
+        <w:t xml:space="preserve"> 70</w:t>
       </w:r>
     </w:p>
     <w:p>
@@ -16523,7 +16731,10 @@
         </w:tabs>
       </w:pPr>
       <w:r>
-        <w:t>TEMA 71</w:t>
+        <w:t>TEMA</w:t>
+      </w:r>
+      <w:r>
+        <w:t xml:space="preserve"> 71</w:t>
       </w:r>
     </w:p>
     <w:p>
@@ -16621,7 +16832,10 @@
         </w:tabs>
       </w:pPr>
       <w:r>
-        <w:t>TEMA 72</w:t>
+        <w:t>TEMA</w:t>
+      </w:r>
+      <w:r>
+        <w:t xml:space="preserve"> 72</w:t>
       </w:r>
     </w:p>
     <w:p>
@@ -16949,15 +17163,11 @@
         </w:tabs>
       </w:pPr>
       <w:r>
-        <w:t>TEMA 73</w:t>
-      </w:r>
-    </w:p>
-    <w:p>
-      <w:pPr>
-        <w:tabs>
-          <w:tab w:val="left" w:pos="660"/>
-        </w:tabs>
-      </w:pPr>
+        <w:t>TEMA</w:t>
+      </w:r>
+      <w:r>
+        <w:t xml:space="preserve"> 73</w:t>
+      </w:r>
     </w:p>
     <w:p>
       <w:pPr>
@@ -17141,7 +17351,10 @@
         </w:tabs>
       </w:pPr>
       <w:r>
-        <w:t>TEMA 74</w:t>
+        <w:t>TEMA</w:t>
+      </w:r>
+      <w:r>
+        <w:t xml:space="preserve"> 74</w:t>
       </w:r>
     </w:p>
     <w:p>
@@ -17291,7 +17504,10 @@
         </w:tabs>
       </w:pPr>
       <w:r>
-        <w:t>TEMA 75</w:t>
+        <w:t>TEMA</w:t>
+      </w:r>
+      <w:r>
+        <w:t xml:space="preserve"> 75</w:t>
       </w:r>
     </w:p>
     <w:p>
@@ -17389,7 +17605,10 @@
         </w:tabs>
       </w:pPr>
       <w:r>
-        <w:t>TEMA 76</w:t>
+        <w:t>TEMA</w:t>
+      </w:r>
+      <w:r>
+        <w:t xml:space="preserve"> 76</w:t>
       </w:r>
     </w:p>
     <w:p>
@@ -17602,7 +17821,10 @@
         </w:tabs>
       </w:pPr>
       <w:r>
-        <w:t>TEMA 77</w:t>
+        <w:t>TEMA</w:t>
+      </w:r>
+      <w:r>
+        <w:t xml:space="preserve"> 77</w:t>
       </w:r>
     </w:p>
     <w:p>
@@ -17766,7 +17988,10 @@
         </w:tabs>
       </w:pPr>
       <w:r>
-        <w:t>TEMA 78</w:t>
+        <w:t>TEMA</w:t>
+      </w:r>
+      <w:r>
+        <w:t xml:space="preserve"> 78</w:t>
       </w:r>
     </w:p>
     <w:p>
@@ -17904,7 +18129,10 @@
         </w:tabs>
       </w:pPr>
       <w:r>
-        <w:t>TEMA 79</w:t>
+        <w:t>TEMA</w:t>
+      </w:r>
+      <w:r>
+        <w:t xml:space="preserve"> 79</w:t>
       </w:r>
     </w:p>
     <w:p>
@@ -18025,7 +18253,10 @@
         </w:tabs>
       </w:pPr>
       <w:r>
-        <w:t>TEMA 80</w:t>
+        <w:t>TEMA</w:t>
+      </w:r>
+      <w:r>
+        <w:t xml:space="preserve"> 80</w:t>
       </w:r>
     </w:p>
     <w:p>
@@ -18316,7 +18547,10 @@
         </w:tabs>
       </w:pPr>
       <w:r>
-        <w:t>TEMA 81</w:t>
+        <w:t>TEMA</w:t>
+      </w:r>
+      <w:r>
+        <w:t xml:space="preserve"> 81</w:t>
       </w:r>
     </w:p>
     <w:p>
@@ -18416,7 +18650,10 @@
         </w:tabs>
       </w:pPr>
       <w:r>
-        <w:t>TEMA 82</w:t>
+        <w:t>TEMA</w:t>
+      </w:r>
+      <w:r>
+        <w:t xml:space="preserve"> 82</w:t>
       </w:r>
     </w:p>
     <w:p>
@@ -18699,7 +18936,10 @@
         </w:tabs>
       </w:pPr>
       <w:r>
-        <w:t>TEMA 83</w:t>
+        <w:t>TEMA</w:t>
+      </w:r>
+      <w:r>
+        <w:t xml:space="preserve"> 83</w:t>
       </w:r>
     </w:p>
     <w:p>
@@ -19330,7 +19570,10 @@
         </w:tabs>
       </w:pPr>
       <w:r>
-        <w:t>TEMA 84</w:t>
+        <w:t>TEMA</w:t>
+      </w:r>
+      <w:r>
+        <w:t xml:space="preserve"> 84</w:t>
       </w:r>
     </w:p>
     <w:p>
@@ -19430,7 +19673,10 @@
         </w:tabs>
       </w:pPr>
       <w:r>
-        <w:t>TEMA 85</w:t>
+        <w:t>TEMA</w:t>
+      </w:r>
+      <w:r>
+        <w:t xml:space="preserve"> 85</w:t>
       </w:r>
     </w:p>
     <w:p>
@@ -19932,7 +20178,10 @@
         </w:tabs>
       </w:pPr>
       <w:r>
-        <w:t>TEMA 86</w:t>
+        <w:t>TEMA</w:t>
+      </w:r>
+      <w:r>
+        <w:t xml:space="preserve"> 86</w:t>
       </w:r>
     </w:p>
     <w:p>
@@ -20109,7 +20358,10 @@
         </w:tabs>
       </w:pPr>
       <w:r>
-        <w:t>TEMA 87</w:t>
+        <w:t>TEMA</w:t>
+      </w:r>
+      <w:r>
+        <w:t xml:space="preserve"> 87</w:t>
       </w:r>
     </w:p>
     <w:p>
@@ -20554,7 +20806,10 @@
         </w:tabs>
       </w:pPr>
       <w:r>
-        <w:t>TEMA 88</w:t>
+        <w:t>TEMA</w:t>
+      </w:r>
+      <w:r>
+        <w:t xml:space="preserve"> 88</w:t>
       </w:r>
     </w:p>
     <w:p>
@@ -20700,7 +20955,10 @@
         </w:tabs>
       </w:pPr>
       <w:r>
-        <w:t>TEMA 89</w:t>
+        <w:t>TEMA</w:t>
+      </w:r>
+      <w:r>
+        <w:t xml:space="preserve"> 89</w:t>
       </w:r>
     </w:p>
     <w:p>
@@ -20783,7 +21041,10 @@
         </w:tabs>
       </w:pPr>
       <w:r>
-        <w:t>TEMA 90</w:t>
+        <w:t>TEMA</w:t>
+      </w:r>
+      <w:r>
+        <w:t xml:space="preserve"> 90</w:t>
       </w:r>
     </w:p>
     <w:p>
@@ -21101,7 +21362,10 @@
         </w:tabs>
       </w:pPr>
       <w:r>
-        <w:t>TEMA 91</w:t>
+        <w:t>TEMA</w:t>
+      </w:r>
+      <w:r>
+        <w:t xml:space="preserve"> 91</w:t>
       </w:r>
     </w:p>
     <w:p>
@@ -21231,7 +21495,10 @@
         </w:tabs>
       </w:pPr>
       <w:r>
-        <w:t>TEMA 92</w:t>
+        <w:t>TEMA</w:t>
+      </w:r>
+      <w:r>
+        <w:t xml:space="preserve"> 92</w:t>
       </w:r>
     </w:p>
     <w:p>
@@ -21324,7 +21591,10 @@
         </w:tabs>
       </w:pPr>
       <w:r>
-        <w:t>TEMA 93</w:t>
+        <w:t>TEMA</w:t>
+      </w:r>
+      <w:r>
+        <w:t xml:space="preserve"> 93</w:t>
       </w:r>
     </w:p>
     <w:p>
@@ -21344,7 +21614,10 @@
         </w:tabs>
       </w:pPr>
       <w:r>
-        <w:t>TEMA 94</w:t>
+        <w:t>TEMA</w:t>
+      </w:r>
+      <w:r>
+        <w:t xml:space="preserve"> 94</w:t>
       </w:r>
     </w:p>
     <w:p>
@@ -21629,7 +21902,10 @@
         </w:tabs>
       </w:pPr>
       <w:r>
-        <w:t>TEMA 95</w:t>
+        <w:t>TEMA</w:t>
+      </w:r>
+      <w:r>
+        <w:t xml:space="preserve"> 95</w:t>
       </w:r>
     </w:p>
     <w:p>
@@ -21921,7 +22197,10 @@
         </w:tabs>
       </w:pPr>
       <w:r>
-        <w:t>TEMA 96</w:t>
+        <w:t>TEMA</w:t>
+      </w:r>
+      <w:r>
+        <w:t xml:space="preserve"> 96</w:t>
       </w:r>
     </w:p>
     <w:p>
@@ -22153,7 +22432,10 @@
         </w:tabs>
       </w:pPr>
       <w:r>
-        <w:t>TEMA 97</w:t>
+        <w:t>TEMA</w:t>
+      </w:r>
+      <w:r>
+        <w:t xml:space="preserve"> 97</w:t>
       </w:r>
     </w:p>
     <w:p>
@@ -22375,7 +22657,10 @@
         </w:tabs>
       </w:pPr>
       <w:r>
-        <w:t>TEMA 98</w:t>
+        <w:t>TEMA</w:t>
+      </w:r>
+      <w:r>
+        <w:t xml:space="preserve"> 98</w:t>
       </w:r>
     </w:p>
     <w:p>
@@ -22513,7 +22798,10 @@
         </w:tabs>
       </w:pPr>
       <w:r>
-        <w:t>TEMA 99</w:t>
+        <w:t>TEMA</w:t>
+      </w:r>
+      <w:r>
+        <w:t xml:space="preserve"> 99</w:t>
       </w:r>
     </w:p>
     <w:p>
@@ -22661,7 +22949,10 @@
         </w:tabs>
       </w:pPr>
       <w:r>
-        <w:t>TEMA 100</w:t>
+        <w:t>TEMA</w:t>
+      </w:r>
+      <w:r>
+        <w:t xml:space="preserve"> 100</w:t>
       </w:r>
     </w:p>
     <w:p>
@@ -22761,7 +23052,10 @@
         </w:tabs>
       </w:pPr>
       <w:r>
-        <w:t>TEMA 101</w:t>
+        <w:t>TEMA</w:t>
+      </w:r>
+      <w:r>
+        <w:t xml:space="preserve"> 101</w:t>
       </w:r>
     </w:p>
     <w:p>
@@ -22954,7 +23248,10 @@
         </w:tabs>
       </w:pPr>
       <w:r>
-        <w:t>TEMA 102</w:t>
+        <w:t>TEMA</w:t>
+      </w:r>
+      <w:r>
+        <w:t xml:space="preserve"> 102</w:t>
       </w:r>
       <w:r>
         <w:t xml:space="preserve"> </w:t>
@@ -23012,7 +23309,10 @@
         </w:tabs>
       </w:pPr>
       <w:r>
-        <w:t>TEMA 10</w:t>
+        <w:t>TEMA</w:t>
+      </w:r>
+      <w:r>
+        <w:t xml:space="preserve"> 10</w:t>
       </w:r>
       <w:r>
         <w:t>3</w:t>
@@ -23350,7 +23650,10 @@
         </w:tabs>
       </w:pPr>
       <w:r>
-        <w:t>TEMA 10</w:t>
+        <w:t>TEMA</w:t>
+      </w:r>
+      <w:r>
+        <w:t xml:space="preserve"> 10</w:t>
       </w:r>
       <w:r>
         <w:t>4</w:t>
@@ -23909,18 +24212,33 @@
         <w:tabs>
           <w:tab w:val="left" w:pos="660"/>
         </w:tabs>
-      </w:pPr>
-      <w:r>
-        <w:t>  https://www.iloveimg.com/</w:t>
-      </w:r>
-    </w:p>
-    <w:p>
-      <w:pPr>
-        <w:tabs>
-          <w:tab w:val="left" w:pos="660"/>
-        </w:tabs>
-      </w:pPr>
-      <w:r>
+        <w:rPr>
+          <w:lang w:val="en-US"/>
+        </w:rPr>
+      </w:pPr>
+      <w:r>
+        <w:t xml:space="preserve">  </w:t>
+      </w:r>
+      <w:r>
+        <w:rPr>
+          <w:lang w:val="en-US"/>
+        </w:rPr>
+        <w:t>https://www.iloveimg.com/</w:t>
+      </w:r>
+    </w:p>
+    <w:p>
+      <w:pPr>
+        <w:tabs>
+          <w:tab w:val="left" w:pos="660"/>
+        </w:tabs>
+        <w:rPr>
+          <w:lang w:val="en-US"/>
+        </w:rPr>
+      </w:pPr>
+      <w:r>
+        <w:rPr>
+          <w:lang w:val="en-US"/>
+        </w:rPr>
         <w:t>--&gt;</w:t>
       </w:r>
     </w:p>
@@ -23929,8 +24247,14 @@
         <w:tabs>
           <w:tab w:val="left" w:pos="660"/>
         </w:tabs>
-      </w:pPr>
-      <w:r>
+        <w:rPr>
+          <w:lang w:val="en-US"/>
+        </w:rPr>
+      </w:pPr>
+      <w:r>
+        <w:rPr>
+          <w:lang w:val="en-US"/>
+        </w:rPr>
         <w:t>/*</w:t>
       </w:r>
     </w:p>
@@ -23939,8 +24263,14 @@
         <w:tabs>
           <w:tab w:val="left" w:pos="660"/>
         </w:tabs>
-      </w:pPr>
-      <w:r>
+        <w:rPr>
+          <w:lang w:val="en-US"/>
+        </w:rPr>
+      </w:pPr>
+      <w:r>
+        <w:rPr>
+          <w:lang w:val="en-US"/>
+        </w:rPr>
         <w:t>  PROYECTO 4 - ONE-PAGE VIEW</w:t>
       </w:r>
     </w:p>
@@ -23951,7 +24281,13 @@
         </w:tabs>
       </w:pPr>
       <w:r>
-        <w:t>  Los modos de fusión pueden ser aplicados a CSS</w:t>
+        <w:rPr>
+          <w:lang w:val="en-US"/>
+        </w:rPr>
+        <w:t xml:space="preserve">  </w:t>
+      </w:r>
+      <w:r>
+        <w:t>Los modos de fusión pueden ser aplicados a CSS</w:t>
       </w:r>
     </w:p>
     <w:p>
@@ -24355,130 +24691,436 @@
       <w:r>
         <w:t xml:space="preserve">- </w:t>
       </w:r>
+      <w:r>
+        <w:t xml:space="preserve">Chrome Canary navegador especial para desarrolladores. </w:t>
+      </w:r>
+    </w:p>
+    <w:p>
+      <w:pPr>
+        <w:tabs>
+          <w:tab w:val="left" w:pos="660"/>
+        </w:tabs>
+      </w:pPr>
+      <w:r>
+        <w:t>  - Aprender a usar mozilla, analizar compatibilidad de navegadore</w:t>
+      </w:r>
+    </w:p>
+    <w:p>
+      <w:pPr>
+        <w:tabs>
+          <w:tab w:val="left" w:pos="660"/>
+        </w:tabs>
+      </w:pPr>
+      <w:r>
+        <w:t>  - Aprender sobre mixin</w:t>
+      </w:r>
+    </w:p>
+    <w:p>
+      <w:pPr>
+        <w:tabs>
+          <w:tab w:val="left" w:pos="660"/>
+        </w:tabs>
+      </w:pPr>
+      <w:r>
+        <w:t>  - Investigar CSS houdini, trae módulos que se pueden modificar con css</w:t>
+      </w:r>
+    </w:p>
+    <w:p>
+      <w:pPr>
+        <w:tabs>
+          <w:tab w:val="left" w:pos="660"/>
+        </w:tabs>
+      </w:pPr>
+      <w:r>
+        <w:t>  - Sprite CSS reducir solucitudes https, una imagen grande que contiene imagenes chiquitas, carga la grande y se subdivide en la web y se puede usar en distintas imagenes</w:t>
+      </w:r>
+    </w:p>
+    <w:p>
+      <w:pPr>
+        <w:tabs>
+          <w:tab w:val="left" w:pos="660"/>
+        </w:tabs>
+      </w:pPr>
+      <w:r>
+        <w:t xml:space="preserve">  - Mimificación, eliminar todos los </w:t>
+      </w:r>
+      <w:proofErr w:type="gramStart"/>
+      <w:r>
+        <w:t>espacios innecesario</w:t>
+      </w:r>
+      <w:proofErr w:type="gramEnd"/>
+      <w:r>
+        <w:t>, una clase no puede empezar con un numero, ni con un hashtag. Lo importane es obptimizar todo un poquito</w:t>
+      </w:r>
+    </w:p>
+    <w:p>
+      <w:pPr>
+        <w:tabs>
+          <w:tab w:val="left" w:pos="660"/>
+        </w:tabs>
+      </w:pPr>
+      <w:r>
+        <w:t>  - Tailwind, acopla html y saca el css redundante. Utility first, está tomando relevancia</w:t>
+      </w:r>
+    </w:p>
+    <w:p>
+      <w:pPr>
+        <w:tabs>
+          <w:tab w:val="left" w:pos="660"/>
+        </w:tabs>
+      </w:pPr>
+      <w:r>
+        <w:t>  - Aprender JavaScript, el lenguaje más usado del mundo</w:t>
+      </w:r>
+    </w:p>
+    <w:p>
+      <w:pPr>
+        <w:tabs>
+          <w:tab w:val="left" w:pos="660"/>
+        </w:tabs>
+      </w:pPr>
+      <w:r>
+        <w:t>  Todo esto es frontend</w:t>
+      </w:r>
+    </w:p>
+    <w:p>
+      <w:pPr>
+        <w:tabs>
+          <w:tab w:val="left" w:pos="660"/>
+        </w:tabs>
+      </w:pPr>
+      <w:r>
+        <w:t>--&gt;</w:t>
+      </w:r>
+    </w:p>
+    <w:p>
+      <w:r>
+        <w:t>EXTRAS</w:t>
+      </w:r>
+    </w:p>
+    <w:p>
+      <w:r>
+        <w:t>Hay dos tipos de cajas</w:t>
+      </w:r>
+    </w:p>
+    <w:p>
+      <w:r>
+        <w:t>Inline o en línea, la caja se ajusta al contenido</w:t>
+      </w:r>
+    </w:p>
+    <w:p>
+      <w:r>
+        <w:t>Inblock o en bloque, la caja ocupa toda la línea de su contenedor sin importar el tamaño de su contenido</w:t>
+      </w:r>
+      <w:r>
+        <w:t>. Estas cajas son las más importantes</w:t>
+      </w:r>
+    </w:p>
+    <w:p>
+      <w:r>
+        <w:t>SELECTORES</w:t>
+      </w:r>
+    </w:p>
+    <w:p>
+      <w:r>
+        <w:t>Selector Universal (*) selecciona todos los elementos</w:t>
+      </w:r>
+    </w:p>
+    <w:p>
+      <w:r>
+        <w:t>NORMALIZAR</w:t>
+      </w:r>
+    </w:p>
+    <w:p>
+      <w:r>
+        <w:t>Cada navegador tiene formatos por defecto</w:t>
+      </w:r>
+    </w:p>
+    <w:p>
+      <w:r>
+        <w:t xml:space="preserve">BOX-SIZING </w:t>
+      </w:r>
+    </w:p>
+    <w:p>
+      <w:r>
+        <w:t>-</w:t>
+      </w:r>
+      <w:r>
+        <w:t xml:space="preserve"> </w:t>
+      </w:r>
+      <w:r>
+        <w:t>B</w:t>
+      </w:r>
+      <w:r>
+        <w:t>order-</w:t>
+      </w:r>
+      <w:r>
+        <w:t>B</w:t>
+      </w:r>
+      <w:r>
+        <w:t xml:space="preserve">ox </w:t>
+      </w:r>
+      <w:r>
+        <w:t>mantiene el tamaño de la</w:t>
+      </w:r>
+      <w:r>
+        <w:t xml:space="preserve"> caja sin importar el padding, ni border</w:t>
+      </w:r>
+    </w:p>
+    <w:p>
+      <w:r>
+        <w:t>- Content-Box suma el padding y el border al tamaño de la caja</w:t>
+      </w:r>
+    </w:p>
+    <w:p>
+      <w:pPr>
+        <w:rPr>
+          <w:lang w:val="en-US"/>
+        </w:rPr>
+      </w:pPr>
+      <w:r>
+        <w:rPr>
+          <w:lang w:val="en-US"/>
+        </w:rPr>
+        <w:t>OBJECT-FIT</w:t>
+      </w:r>
+    </w:p>
+    <w:p>
+      <w:r>
+        <w:t>- Contain las resoluciones de l</w:t>
+      </w:r>
+      <w:r>
+        <w:t>a imagen se ajustan a la caja</w:t>
+      </w:r>
+    </w:p>
+    <w:p>
+      <w:r>
+        <w:t>- Cover la imagen se ajusta al cotenedor y se recorta el resto</w:t>
+      </w:r>
+    </w:p>
+    <w:p>
+      <w:r>
+        <w:t>- None no hace nada, se queda con la que tiene</w:t>
+      </w:r>
+    </w:p>
+    <w:p>
+      <w:r>
+        <w:t>- scale-down se queda con la mejor propiedad, con la que más le conviene</w:t>
+      </w:r>
+    </w:p>
+    <w:p>
+      <w:r>
+        <w:t>OBJECT-POTITION</w:t>
+      </w:r>
+    </w:p>
+    <w:p>
+      <w:r>
+        <w:t>- left se muestra el lado izquierdo de la imagen</w:t>
+      </w:r>
+    </w:p>
+    <w:p>
+      <w:r>
+        <w:t>- right se muestra el lado derecho de la imagen</w:t>
+      </w:r>
+    </w:p>
+    <w:p>
+      <w:r>
+        <w:t>- top muestra la parte de arriba</w:t>
+      </w:r>
+    </w:p>
+    <w:p>
+      <w:r>
+        <w:t>- bottom muestra la parte de abajo</w:t>
+      </w:r>
+    </w:p>
+    <w:p>
+      <w:r>
+        <w:t>CURSOR</w:t>
+      </w:r>
+    </w:p>
+    <w:p>
+      <w:r>
+        <w:t>- pointer</w:t>
+      </w:r>
+    </w:p>
+    <w:p>
+      <w:r>
+        <w:t>Lista de cursores</w:t>
+      </w:r>
+    </w:p>
+    <w:p>
+      <w:r>
+        <w:t>https://developer.mozilla.org/es/docs/Web/CSS/cursor</w:t>
+      </w:r>
+    </w:p>
+    <w:p>
       <w:bookmarkStart w:id="0" w:name="_GoBack"/>
       <w:bookmarkEnd w:id="0"/>
-      <w:r>
-        <w:t xml:space="preserve">Chrome Canary navegador especial para desarrolladores. </w:t>
-      </w:r>
-    </w:p>
-    <w:p>
-      <w:pPr>
-        <w:tabs>
-          <w:tab w:val="left" w:pos="660"/>
-        </w:tabs>
-      </w:pPr>
-      <w:r>
-        <w:t>  - Aprender a usar mozilla, analizar compatibilidad de navegadore</w:t>
-      </w:r>
-    </w:p>
-    <w:p>
-      <w:pPr>
-        <w:tabs>
-          <w:tab w:val="left" w:pos="660"/>
-        </w:tabs>
-      </w:pPr>
-      <w:r>
-        <w:t>  - Aprender sobre mixin</w:t>
-      </w:r>
-    </w:p>
-    <w:p>
-      <w:pPr>
-        <w:tabs>
-          <w:tab w:val="left" w:pos="660"/>
-        </w:tabs>
-      </w:pPr>
-      <w:r>
-        <w:t>  - Investigar CSS houdini, trae módulos que se pueden modificar con css</w:t>
-      </w:r>
-    </w:p>
-    <w:p>
-      <w:pPr>
-        <w:tabs>
-          <w:tab w:val="left" w:pos="660"/>
-        </w:tabs>
-      </w:pPr>
-      <w:r>
-        <w:t>  - Sprite CSS reducir solucitudes https, una imagen grande que contiene imagenes chiquitas, carga la grande y se subdivide en la web y se puede usar en distintas imagenes</w:t>
-      </w:r>
-    </w:p>
-    <w:p>
-      <w:pPr>
-        <w:tabs>
-          <w:tab w:val="left" w:pos="660"/>
-        </w:tabs>
-      </w:pPr>
-      <w:r>
-        <w:t xml:space="preserve">  - Mimificación, eliminar todos los </w:t>
+    </w:p>
+    <w:p/>
+    <w:p/>
+    <w:p>
+      <w:r>
+        <w:br w:type="page"/>
+      </w:r>
+      <w:r>
+        <w:t xml:space="preserve"> </w:t>
+      </w:r>
+      <w:r>
+        <w:t xml:space="preserve">o </w:t>
+      </w:r>
+    </w:p>
+    <w:p>
+      <w:pPr>
+        <w:tabs>
+          <w:tab w:val="left" w:pos="660"/>
+        </w:tabs>
+      </w:pPr>
+      <w:r>
+        <w:t>ERRORES EN HTML</w:t>
+      </w:r>
+    </w:p>
+    <w:p>
+      <w:pPr>
+        <w:tabs>
+          <w:tab w:val="left" w:pos="660"/>
+        </w:tabs>
+      </w:pPr>
+      <w:r>
+        <w:t>Errores en HTML</w:t>
+      </w:r>
+    </w:p>
+    <w:p>
+      <w:pPr>
+        <w:tabs>
+          <w:tab w:val="left" w:pos="660"/>
+        </w:tabs>
+      </w:pPr>
+      <w:r>
+        <w:t>HTML - HiperText Markup Lenguage</w:t>
+      </w:r>
+    </w:p>
+    <w:p>
+      <w:pPr>
+        <w:tabs>
+          <w:tab w:val="left" w:pos="660"/>
+        </w:tabs>
+      </w:pPr>
+      <w:r>
+        <w:t>Hay gente que confunde HTML con CSS, no en la sintaxis, sino que muchas personas buscan dar estilos con HTML o que</w:t>
+      </w:r>
+      <w:r>
+        <w:t xml:space="preserve"> </w:t>
+      </w:r>
+      <w:r>
+        <w:t>sean visualmente atractiva. HTML es para estructurar una página Web</w:t>
+      </w:r>
+    </w:p>
+    <w:p>
+      <w:pPr>
+        <w:tabs>
+          <w:tab w:val="left" w:pos="660"/>
+        </w:tabs>
+      </w:pPr>
+      <w:r>
+        <w:t>Etiquetas Obsoletas</w:t>
+      </w:r>
+    </w:p>
+    <w:p>
+      <w:pPr>
+        <w:tabs>
+          <w:tab w:val="left" w:pos="660"/>
+        </w:tabs>
+      </w:pPr>
+      <w:r>
+        <w:t>Google castiga a las webs que tienen etiquetas antiguas</w:t>
+      </w:r>
+    </w:p>
+    <w:p>
+      <w:pPr>
+        <w:tabs>
+          <w:tab w:val="left" w:pos="660"/>
+        </w:tabs>
+      </w:pPr>
+      <w:r>
+        <w:t>Google Manda</w:t>
+      </w:r>
+    </w:p>
+    <w:p>
+      <w:pPr>
+        <w:tabs>
+          <w:tab w:val="left" w:pos="660"/>
+        </w:tabs>
+      </w:pPr>
+      <w:r>
+        <w:t xml:space="preserve">Google pocisionea mejor una página que es semánticamente correcta. Usen divs. El div no ocupa espacio, si le vamos a dar estilos distintos es lógico usar dos </w:t>
       </w:r>
       <w:proofErr w:type="gramStart"/>
       <w:r>
-        <w:t>espacios innecesario</w:t>
+        <w:t>div</w:t>
       </w:r>
       <w:proofErr w:type="gramEnd"/>
       <w:r>
-        <w:t>, una clase no puede empezar con un numero, ni con un hashtag. Lo importane es obptimizar todo un poquito</w:t>
-      </w:r>
-    </w:p>
-    <w:p>
-      <w:pPr>
-        <w:tabs>
-          <w:tab w:val="left" w:pos="660"/>
-        </w:tabs>
-      </w:pPr>
-      <w:r>
-        <w:t>  - Tailwind, acopla html y saca el css redundante. Utility first, está tomando relevancia</w:t>
-      </w:r>
-    </w:p>
-    <w:p>
-      <w:pPr>
-        <w:tabs>
-          <w:tab w:val="left" w:pos="660"/>
-        </w:tabs>
-      </w:pPr>
-      <w:r>
-        <w:t>  - Aprender JavaScript, el lenguaje más usado del mundo</w:t>
-      </w:r>
-    </w:p>
-    <w:p>
-      <w:pPr>
-        <w:tabs>
-          <w:tab w:val="left" w:pos="660"/>
-        </w:tabs>
-      </w:pPr>
-      <w:r>
-        <w:t>  Todo esto es frontend</w:t>
-      </w:r>
-    </w:p>
-    <w:p>
-      <w:pPr>
-        <w:tabs>
-          <w:tab w:val="left" w:pos="660"/>
-        </w:tabs>
-      </w:pPr>
-      <w:r>
-        <w:t>--&gt;</w:t>
-      </w:r>
-    </w:p>
-    <w:p>
-      <w:pPr>
-        <w:tabs>
-          <w:tab w:val="left" w:pos="660"/>
-        </w:tabs>
-      </w:pPr>
-    </w:p>
-    <w:p>
-      <w:pPr>
-        <w:tabs>
-          <w:tab w:val="left" w:pos="660"/>
-        </w:tabs>
-      </w:pPr>
-    </w:p>
-    <w:p>
-      <w:pPr>
-        <w:tabs>
-          <w:tab w:val="left" w:pos="660"/>
-        </w:tabs>
-      </w:pPr>
+        <w:t xml:space="preserve"> pero si solo vamos a modificar uno para que usar dos</w:t>
+      </w:r>
+    </w:p>
+    <w:p>
+      <w:pPr>
+        <w:tabs>
+          <w:tab w:val="left" w:pos="660"/>
+        </w:tabs>
+        <w:rPr>
+          <w:lang w:val="en-US"/>
+        </w:rPr>
+      </w:pPr>
+      <w:r>
+        <w:rPr>
+          <w:lang w:val="en-US"/>
+        </w:rPr>
+        <w:t>Etiqueta Self Closing</w:t>
+      </w:r>
+    </w:p>
+    <w:p>
+      <w:pPr>
+        <w:tabs>
+          <w:tab w:val="left" w:pos="660"/>
+        </w:tabs>
+      </w:pPr>
+      <w:r>
+        <w:t>No es necesario usar la barra al final de las etiquetas que se auto cierran</w:t>
+      </w:r>
+    </w:p>
+    <w:p>
+      <w:pPr>
+        <w:tabs>
+          <w:tab w:val="left" w:pos="660"/>
+        </w:tabs>
+      </w:pPr>
+      <w:r>
+        <w:t>Modularización</w:t>
+      </w:r>
+    </w:p>
+    <w:p>
+      <w:pPr>
+        <w:tabs>
+          <w:tab w:val="left" w:pos="660"/>
+        </w:tabs>
+      </w:pPr>
+      <w:r>
+        <w:t>La sintaxis es muy importante para leer ustedes y para que lea otro programador. No se usa más lo de mezclar dos lenguajes, CSS o JS dentro de HTMM. Se usa el link a los archivos correspondientes CSS se llama con link JS se</w:t>
+      </w:r>
+      <w:r>
+        <w:t xml:space="preserve"> </w:t>
+      </w:r>
+      <w:r>
+        <w:t>llama con script. El tema de la modularización nos sirve mucho más para separ</w:t>
+      </w:r>
+      <w:r>
+        <w:t>ar contenido, para encontrar más</w:t>
+      </w:r>
+      <w:r>
+        <w:t xml:space="preserve"> fácilmente los Errores</w:t>
+      </w:r>
     </w:p>
     <w:p>
       <w:pPr>
@@ -25766,6 +26408,118 @@
 <file path=word/numbering.xml><?xml version="1.0" encoding="utf-8"?>
 <w:numbering xmlns:wpc="http://schemas.microsoft.com/office/word/2010/wordprocessingCanvas" xmlns:cx="http://schemas.microsoft.com/office/drawing/2014/chartex" xmlns:mc="http://schemas.openxmlformats.org/markup-compatibility/2006" xmlns:o="urn:schemas-microsoft-com:office:office" xmlns:r="http://schemas.openxmlformats.org/officeDocument/2006/relationships" xmlns:m="http://schemas.openxmlformats.org/officeDocument/2006/math" xmlns:v="urn:schemas-microsoft-com:vml" xmlns:wp14="http://schemas.microsoft.com/office/word/2010/wordprocessingDrawing" xmlns:wp="http://schemas.openxmlformats.org/drawingml/2006/wordprocessingDrawing" xmlns:w10="urn:schemas-microsoft-com:office:word" xmlns:w="http://schemas.openxmlformats.org/wordprocessingml/2006/main" xmlns:w14="http://schemas.microsoft.com/office/word/2010/wordml" xmlns:w15="http://schemas.microsoft.com/office/word/2012/wordml" xmlns:w16se="http://schemas.microsoft.com/office/word/2015/wordml/symex" xmlns:wpg="http://schemas.microsoft.com/office/word/2010/wordprocessingGroup" xmlns:wpi="http://schemas.microsoft.com/office/word/2010/wordprocessingInk" xmlns:wne="http://schemas.microsoft.com/office/word/2006/wordml" xmlns:wps="http://schemas.microsoft.com/office/word/2010/wordprocessingShape" mc:Ignorable="w14 w15 w16se wp14">
   <w:abstractNum w:abstractNumId="0" w15:restartNumberingAfterBreak="0">
+    <w:nsid w:val="0F851791"/>
+    <w:multiLevelType w:val="hybridMultilevel"/>
+    <w:tmpl w:val="6694C9E6"/>
+    <w:lvl w:ilvl="0" w:tplc="25187582">
+      <w:numFmt w:val="bullet"/>
+      <w:lvlText w:val="-"/>
+      <w:lvlJc w:val="left"/>
+      <w:pPr>
+        <w:ind w:left="720" w:hanging="360"/>
+      </w:pPr>
+      <w:rPr>
+        <w:rFonts w:ascii="Calibri" w:eastAsiaTheme="minorHAnsi" w:hAnsi="Calibri" w:cs="Calibri" w:hint="default"/>
+      </w:rPr>
+    </w:lvl>
+    <w:lvl w:ilvl="1" w:tplc="2C0A0003" w:tentative="1">
+      <w:start w:val="1"/>
+      <w:numFmt w:val="bullet"/>
+      <w:lvlText w:val="o"/>
+      <w:lvlJc w:val="left"/>
+      <w:pPr>
+        <w:ind w:left="1440" w:hanging="360"/>
+      </w:pPr>
+      <w:rPr>
+        <w:rFonts w:ascii="Courier New" w:hAnsi="Courier New" w:cs="Courier New" w:hint="default"/>
+      </w:rPr>
+    </w:lvl>
+    <w:lvl w:ilvl="2" w:tplc="2C0A0005" w:tentative="1">
+      <w:start w:val="1"/>
+      <w:numFmt w:val="bullet"/>
+      <w:lvlText w:val=""/>
+      <w:lvlJc w:val="left"/>
+      <w:pPr>
+        <w:ind w:left="2160" w:hanging="360"/>
+      </w:pPr>
+      <w:rPr>
+        <w:rFonts w:ascii="Wingdings" w:hAnsi="Wingdings" w:hint="default"/>
+      </w:rPr>
+    </w:lvl>
+    <w:lvl w:ilvl="3" w:tplc="2C0A0001" w:tentative="1">
+      <w:start w:val="1"/>
+      <w:numFmt w:val="bullet"/>
+      <w:lvlText w:val=""/>
+      <w:lvlJc w:val="left"/>
+      <w:pPr>
+        <w:ind w:left="2880" w:hanging="360"/>
+      </w:pPr>
+      <w:rPr>
+        <w:rFonts w:ascii="Symbol" w:hAnsi="Symbol" w:hint="default"/>
+      </w:rPr>
+    </w:lvl>
+    <w:lvl w:ilvl="4" w:tplc="2C0A0003" w:tentative="1">
+      <w:start w:val="1"/>
+      <w:numFmt w:val="bullet"/>
+      <w:lvlText w:val="o"/>
+      <w:lvlJc w:val="left"/>
+      <w:pPr>
+        <w:ind w:left="3600" w:hanging="360"/>
+      </w:pPr>
+      <w:rPr>
+        <w:rFonts w:ascii="Courier New" w:hAnsi="Courier New" w:cs="Courier New" w:hint="default"/>
+      </w:rPr>
+    </w:lvl>
+    <w:lvl w:ilvl="5" w:tplc="2C0A0005" w:tentative="1">
+      <w:start w:val="1"/>
+      <w:numFmt w:val="bullet"/>
+      <w:lvlText w:val=""/>
+      <w:lvlJc w:val="left"/>
+      <w:pPr>
+        <w:ind w:left="4320" w:hanging="360"/>
+      </w:pPr>
+      <w:rPr>
+        <w:rFonts w:ascii="Wingdings" w:hAnsi="Wingdings" w:hint="default"/>
+      </w:rPr>
+    </w:lvl>
+    <w:lvl w:ilvl="6" w:tplc="2C0A0001" w:tentative="1">
+      <w:start w:val="1"/>
+      <w:numFmt w:val="bullet"/>
+      <w:lvlText w:val=""/>
+      <w:lvlJc w:val="left"/>
+      <w:pPr>
+        <w:ind w:left="5040" w:hanging="360"/>
+      </w:pPr>
+      <w:rPr>
+        <w:rFonts w:ascii="Symbol" w:hAnsi="Symbol" w:hint="default"/>
+      </w:rPr>
+    </w:lvl>
+    <w:lvl w:ilvl="7" w:tplc="2C0A0003" w:tentative="1">
+      <w:start w:val="1"/>
+      <w:numFmt w:val="bullet"/>
+      <w:lvlText w:val="o"/>
+      <w:lvlJc w:val="left"/>
+      <w:pPr>
+        <w:ind w:left="5760" w:hanging="360"/>
+      </w:pPr>
+      <w:rPr>
+        <w:rFonts w:ascii="Courier New" w:hAnsi="Courier New" w:cs="Courier New" w:hint="default"/>
+      </w:rPr>
+    </w:lvl>
+    <w:lvl w:ilvl="8" w:tplc="2C0A0005" w:tentative="1">
+      <w:start w:val="1"/>
+      <w:numFmt w:val="bullet"/>
+      <w:lvlText w:val=""/>
+      <w:lvlJc w:val="left"/>
+      <w:pPr>
+        <w:ind w:left="6480" w:hanging="360"/>
+      </w:pPr>
+      <w:rPr>
+        <w:rFonts w:ascii="Wingdings" w:hAnsi="Wingdings" w:hint="default"/>
+      </w:rPr>
+    </w:lvl>
+  </w:abstractNum>
+  <w:abstractNum w:abstractNumId="1" w15:restartNumberingAfterBreak="0">
     <w:nsid w:val="11E53408"/>
     <w:multiLevelType w:val="hybridMultilevel"/>
     <w:tmpl w:val="529CB064"/>
@@ -25854,7 +26608,568 @@
       </w:pPr>
     </w:lvl>
   </w:abstractNum>
-  <w:abstractNum w:abstractNumId="1" w15:restartNumberingAfterBreak="0">
+  <w:abstractNum w:abstractNumId="2" w15:restartNumberingAfterBreak="0">
+    <w:nsid w:val="16475913"/>
+    <w:multiLevelType w:val="hybridMultilevel"/>
+    <w:tmpl w:val="10C6EA14"/>
+    <w:lvl w:ilvl="0" w:tplc="2D322F82">
+      <w:numFmt w:val="bullet"/>
+      <w:lvlText w:val="-"/>
+      <w:lvlJc w:val="left"/>
+      <w:pPr>
+        <w:ind w:left="720" w:hanging="360"/>
+      </w:pPr>
+      <w:rPr>
+        <w:rFonts w:ascii="Calibri" w:eastAsiaTheme="minorHAnsi" w:hAnsi="Calibri" w:cs="Calibri" w:hint="default"/>
+      </w:rPr>
+    </w:lvl>
+    <w:lvl w:ilvl="1" w:tplc="2C0A0003" w:tentative="1">
+      <w:start w:val="1"/>
+      <w:numFmt w:val="bullet"/>
+      <w:lvlText w:val="o"/>
+      <w:lvlJc w:val="left"/>
+      <w:pPr>
+        <w:ind w:left="1440" w:hanging="360"/>
+      </w:pPr>
+      <w:rPr>
+        <w:rFonts w:ascii="Courier New" w:hAnsi="Courier New" w:cs="Courier New" w:hint="default"/>
+      </w:rPr>
+    </w:lvl>
+    <w:lvl w:ilvl="2" w:tplc="2C0A0005" w:tentative="1">
+      <w:start w:val="1"/>
+      <w:numFmt w:val="bullet"/>
+      <w:lvlText w:val=""/>
+      <w:lvlJc w:val="left"/>
+      <w:pPr>
+        <w:ind w:left="2160" w:hanging="360"/>
+      </w:pPr>
+      <w:rPr>
+        <w:rFonts w:ascii="Wingdings" w:hAnsi="Wingdings" w:hint="default"/>
+      </w:rPr>
+    </w:lvl>
+    <w:lvl w:ilvl="3" w:tplc="2C0A0001" w:tentative="1">
+      <w:start w:val="1"/>
+      <w:numFmt w:val="bullet"/>
+      <w:lvlText w:val=""/>
+      <w:lvlJc w:val="left"/>
+      <w:pPr>
+        <w:ind w:left="2880" w:hanging="360"/>
+      </w:pPr>
+      <w:rPr>
+        <w:rFonts w:ascii="Symbol" w:hAnsi="Symbol" w:hint="default"/>
+      </w:rPr>
+    </w:lvl>
+    <w:lvl w:ilvl="4" w:tplc="2C0A0003" w:tentative="1">
+      <w:start w:val="1"/>
+      <w:numFmt w:val="bullet"/>
+      <w:lvlText w:val="o"/>
+      <w:lvlJc w:val="left"/>
+      <w:pPr>
+        <w:ind w:left="3600" w:hanging="360"/>
+      </w:pPr>
+      <w:rPr>
+        <w:rFonts w:ascii="Courier New" w:hAnsi="Courier New" w:cs="Courier New" w:hint="default"/>
+      </w:rPr>
+    </w:lvl>
+    <w:lvl w:ilvl="5" w:tplc="2C0A0005" w:tentative="1">
+      <w:start w:val="1"/>
+      <w:numFmt w:val="bullet"/>
+      <w:lvlText w:val=""/>
+      <w:lvlJc w:val="left"/>
+      <w:pPr>
+        <w:ind w:left="4320" w:hanging="360"/>
+      </w:pPr>
+      <w:rPr>
+        <w:rFonts w:ascii="Wingdings" w:hAnsi="Wingdings" w:hint="default"/>
+      </w:rPr>
+    </w:lvl>
+    <w:lvl w:ilvl="6" w:tplc="2C0A0001" w:tentative="1">
+      <w:start w:val="1"/>
+      <w:numFmt w:val="bullet"/>
+      <w:lvlText w:val=""/>
+      <w:lvlJc w:val="left"/>
+      <w:pPr>
+        <w:ind w:left="5040" w:hanging="360"/>
+      </w:pPr>
+      <w:rPr>
+        <w:rFonts w:ascii="Symbol" w:hAnsi="Symbol" w:hint="default"/>
+      </w:rPr>
+    </w:lvl>
+    <w:lvl w:ilvl="7" w:tplc="2C0A0003" w:tentative="1">
+      <w:start w:val="1"/>
+      <w:numFmt w:val="bullet"/>
+      <w:lvlText w:val="o"/>
+      <w:lvlJc w:val="left"/>
+      <w:pPr>
+        <w:ind w:left="5760" w:hanging="360"/>
+      </w:pPr>
+      <w:rPr>
+        <w:rFonts w:ascii="Courier New" w:hAnsi="Courier New" w:cs="Courier New" w:hint="default"/>
+      </w:rPr>
+    </w:lvl>
+    <w:lvl w:ilvl="8" w:tplc="2C0A0005" w:tentative="1">
+      <w:start w:val="1"/>
+      <w:numFmt w:val="bullet"/>
+      <w:lvlText w:val=""/>
+      <w:lvlJc w:val="left"/>
+      <w:pPr>
+        <w:ind w:left="6480" w:hanging="360"/>
+      </w:pPr>
+      <w:rPr>
+        <w:rFonts w:ascii="Wingdings" w:hAnsi="Wingdings" w:hint="default"/>
+      </w:rPr>
+    </w:lvl>
+  </w:abstractNum>
+  <w:abstractNum w:abstractNumId="3" w15:restartNumberingAfterBreak="0">
+    <w:nsid w:val="297776EC"/>
+    <w:multiLevelType w:val="hybridMultilevel"/>
+    <w:tmpl w:val="5A641670"/>
+    <w:lvl w:ilvl="0" w:tplc="9850E254">
+      <w:numFmt w:val="bullet"/>
+      <w:lvlText w:val=""/>
+      <w:lvlJc w:val="left"/>
+      <w:pPr>
+        <w:ind w:left="720" w:hanging="360"/>
+      </w:pPr>
+      <w:rPr>
+        <w:rFonts w:ascii="Symbol" w:eastAsiaTheme="minorHAnsi" w:hAnsi="Symbol" w:cstheme="minorBidi" w:hint="default"/>
+      </w:rPr>
+    </w:lvl>
+    <w:lvl w:ilvl="1" w:tplc="2C0A0003" w:tentative="1">
+      <w:start w:val="1"/>
+      <w:numFmt w:val="bullet"/>
+      <w:lvlText w:val="o"/>
+      <w:lvlJc w:val="left"/>
+      <w:pPr>
+        <w:ind w:left="1440" w:hanging="360"/>
+      </w:pPr>
+      <w:rPr>
+        <w:rFonts w:ascii="Courier New" w:hAnsi="Courier New" w:cs="Courier New" w:hint="default"/>
+      </w:rPr>
+    </w:lvl>
+    <w:lvl w:ilvl="2" w:tplc="2C0A0005" w:tentative="1">
+      <w:start w:val="1"/>
+      <w:numFmt w:val="bullet"/>
+      <w:lvlText w:val=""/>
+      <w:lvlJc w:val="left"/>
+      <w:pPr>
+        <w:ind w:left="2160" w:hanging="360"/>
+      </w:pPr>
+      <w:rPr>
+        <w:rFonts w:ascii="Wingdings" w:hAnsi="Wingdings" w:hint="default"/>
+      </w:rPr>
+    </w:lvl>
+    <w:lvl w:ilvl="3" w:tplc="2C0A0001" w:tentative="1">
+      <w:start w:val="1"/>
+      <w:numFmt w:val="bullet"/>
+      <w:lvlText w:val=""/>
+      <w:lvlJc w:val="left"/>
+      <w:pPr>
+        <w:ind w:left="2880" w:hanging="360"/>
+      </w:pPr>
+      <w:rPr>
+        <w:rFonts w:ascii="Symbol" w:hAnsi="Symbol" w:hint="default"/>
+      </w:rPr>
+    </w:lvl>
+    <w:lvl w:ilvl="4" w:tplc="2C0A0003" w:tentative="1">
+      <w:start w:val="1"/>
+      <w:numFmt w:val="bullet"/>
+      <w:lvlText w:val="o"/>
+      <w:lvlJc w:val="left"/>
+      <w:pPr>
+        <w:ind w:left="3600" w:hanging="360"/>
+      </w:pPr>
+      <w:rPr>
+        <w:rFonts w:ascii="Courier New" w:hAnsi="Courier New" w:cs="Courier New" w:hint="default"/>
+      </w:rPr>
+    </w:lvl>
+    <w:lvl w:ilvl="5" w:tplc="2C0A0005" w:tentative="1">
+      <w:start w:val="1"/>
+      <w:numFmt w:val="bullet"/>
+      <w:lvlText w:val=""/>
+      <w:lvlJc w:val="left"/>
+      <w:pPr>
+        <w:ind w:left="4320" w:hanging="360"/>
+      </w:pPr>
+      <w:rPr>
+        <w:rFonts w:ascii="Wingdings" w:hAnsi="Wingdings" w:hint="default"/>
+      </w:rPr>
+    </w:lvl>
+    <w:lvl w:ilvl="6" w:tplc="2C0A0001" w:tentative="1">
+      <w:start w:val="1"/>
+      <w:numFmt w:val="bullet"/>
+      <w:lvlText w:val=""/>
+      <w:lvlJc w:val="left"/>
+      <w:pPr>
+        <w:ind w:left="5040" w:hanging="360"/>
+      </w:pPr>
+      <w:rPr>
+        <w:rFonts w:ascii="Symbol" w:hAnsi="Symbol" w:hint="default"/>
+      </w:rPr>
+    </w:lvl>
+    <w:lvl w:ilvl="7" w:tplc="2C0A0003" w:tentative="1">
+      <w:start w:val="1"/>
+      <w:numFmt w:val="bullet"/>
+      <w:lvlText w:val="o"/>
+      <w:lvlJc w:val="left"/>
+      <w:pPr>
+        <w:ind w:left="5760" w:hanging="360"/>
+      </w:pPr>
+      <w:rPr>
+        <w:rFonts w:ascii="Courier New" w:hAnsi="Courier New" w:cs="Courier New" w:hint="default"/>
+      </w:rPr>
+    </w:lvl>
+    <w:lvl w:ilvl="8" w:tplc="2C0A0005" w:tentative="1">
+      <w:start w:val="1"/>
+      <w:numFmt w:val="bullet"/>
+      <w:lvlText w:val=""/>
+      <w:lvlJc w:val="left"/>
+      <w:pPr>
+        <w:ind w:left="6480" w:hanging="360"/>
+      </w:pPr>
+      <w:rPr>
+        <w:rFonts w:ascii="Wingdings" w:hAnsi="Wingdings" w:hint="default"/>
+      </w:rPr>
+    </w:lvl>
+  </w:abstractNum>
+  <w:abstractNum w:abstractNumId="4" w15:restartNumberingAfterBreak="0">
+    <w:nsid w:val="413A7DD4"/>
+    <w:multiLevelType w:val="hybridMultilevel"/>
+    <w:tmpl w:val="F3801D4C"/>
+    <w:lvl w:ilvl="0" w:tplc="844CEE64">
+      <w:numFmt w:val="bullet"/>
+      <w:lvlText w:val="-"/>
+      <w:lvlJc w:val="left"/>
+      <w:pPr>
+        <w:ind w:left="720" w:hanging="360"/>
+      </w:pPr>
+      <w:rPr>
+        <w:rFonts w:ascii="Calibri" w:eastAsiaTheme="minorHAnsi" w:hAnsi="Calibri" w:cs="Calibri" w:hint="default"/>
+      </w:rPr>
+    </w:lvl>
+    <w:lvl w:ilvl="1" w:tplc="2C0A0003" w:tentative="1">
+      <w:start w:val="1"/>
+      <w:numFmt w:val="bullet"/>
+      <w:lvlText w:val="o"/>
+      <w:lvlJc w:val="left"/>
+      <w:pPr>
+        <w:ind w:left="1440" w:hanging="360"/>
+      </w:pPr>
+      <w:rPr>
+        <w:rFonts w:ascii="Courier New" w:hAnsi="Courier New" w:cs="Courier New" w:hint="default"/>
+      </w:rPr>
+    </w:lvl>
+    <w:lvl w:ilvl="2" w:tplc="2C0A0005" w:tentative="1">
+      <w:start w:val="1"/>
+      <w:numFmt w:val="bullet"/>
+      <w:lvlText w:val=""/>
+      <w:lvlJc w:val="left"/>
+      <w:pPr>
+        <w:ind w:left="2160" w:hanging="360"/>
+      </w:pPr>
+      <w:rPr>
+        <w:rFonts w:ascii="Wingdings" w:hAnsi="Wingdings" w:hint="default"/>
+      </w:rPr>
+    </w:lvl>
+    <w:lvl w:ilvl="3" w:tplc="2C0A0001" w:tentative="1">
+      <w:start w:val="1"/>
+      <w:numFmt w:val="bullet"/>
+      <w:lvlText w:val=""/>
+      <w:lvlJc w:val="left"/>
+      <w:pPr>
+        <w:ind w:left="2880" w:hanging="360"/>
+      </w:pPr>
+      <w:rPr>
+        <w:rFonts w:ascii="Symbol" w:hAnsi="Symbol" w:hint="default"/>
+      </w:rPr>
+    </w:lvl>
+    <w:lvl w:ilvl="4" w:tplc="2C0A0003" w:tentative="1">
+      <w:start w:val="1"/>
+      <w:numFmt w:val="bullet"/>
+      <w:lvlText w:val="o"/>
+      <w:lvlJc w:val="left"/>
+      <w:pPr>
+        <w:ind w:left="3600" w:hanging="360"/>
+      </w:pPr>
+      <w:rPr>
+        <w:rFonts w:ascii="Courier New" w:hAnsi="Courier New" w:cs="Courier New" w:hint="default"/>
+      </w:rPr>
+    </w:lvl>
+    <w:lvl w:ilvl="5" w:tplc="2C0A0005" w:tentative="1">
+      <w:start w:val="1"/>
+      <w:numFmt w:val="bullet"/>
+      <w:lvlText w:val=""/>
+      <w:lvlJc w:val="left"/>
+      <w:pPr>
+        <w:ind w:left="4320" w:hanging="360"/>
+      </w:pPr>
+      <w:rPr>
+        <w:rFonts w:ascii="Wingdings" w:hAnsi="Wingdings" w:hint="default"/>
+      </w:rPr>
+    </w:lvl>
+    <w:lvl w:ilvl="6" w:tplc="2C0A0001" w:tentative="1">
+      <w:start w:val="1"/>
+      <w:numFmt w:val="bullet"/>
+      <w:lvlText w:val=""/>
+      <w:lvlJc w:val="left"/>
+      <w:pPr>
+        <w:ind w:left="5040" w:hanging="360"/>
+      </w:pPr>
+      <w:rPr>
+        <w:rFonts w:ascii="Symbol" w:hAnsi="Symbol" w:hint="default"/>
+      </w:rPr>
+    </w:lvl>
+    <w:lvl w:ilvl="7" w:tplc="2C0A0003" w:tentative="1">
+      <w:start w:val="1"/>
+      <w:numFmt w:val="bullet"/>
+      <w:lvlText w:val="o"/>
+      <w:lvlJc w:val="left"/>
+      <w:pPr>
+        <w:ind w:left="5760" w:hanging="360"/>
+      </w:pPr>
+      <w:rPr>
+        <w:rFonts w:ascii="Courier New" w:hAnsi="Courier New" w:cs="Courier New" w:hint="default"/>
+      </w:rPr>
+    </w:lvl>
+    <w:lvl w:ilvl="8" w:tplc="2C0A0005" w:tentative="1">
+      <w:start w:val="1"/>
+      <w:numFmt w:val="bullet"/>
+      <w:lvlText w:val=""/>
+      <w:lvlJc w:val="left"/>
+      <w:pPr>
+        <w:ind w:left="6480" w:hanging="360"/>
+      </w:pPr>
+      <w:rPr>
+        <w:rFonts w:ascii="Wingdings" w:hAnsi="Wingdings" w:hint="default"/>
+      </w:rPr>
+    </w:lvl>
+  </w:abstractNum>
+  <w:abstractNum w:abstractNumId="5" w15:restartNumberingAfterBreak="0">
+    <w:nsid w:val="52AA1016"/>
+    <w:multiLevelType w:val="hybridMultilevel"/>
+    <w:tmpl w:val="8B76BB44"/>
+    <w:lvl w:ilvl="0" w:tplc="179AF08A">
+      <w:start w:val="4"/>
+      <w:numFmt w:val="bullet"/>
+      <w:lvlText w:val="-"/>
+      <w:lvlJc w:val="left"/>
+      <w:pPr>
+        <w:ind w:left="720" w:hanging="360"/>
+      </w:pPr>
+      <w:rPr>
+        <w:rFonts w:ascii="Calibri" w:eastAsiaTheme="minorHAnsi" w:hAnsi="Calibri" w:cs="Calibri" w:hint="default"/>
+      </w:rPr>
+    </w:lvl>
+    <w:lvl w:ilvl="1" w:tplc="2C0A0003" w:tentative="1">
+      <w:start w:val="1"/>
+      <w:numFmt w:val="bullet"/>
+      <w:lvlText w:val="o"/>
+      <w:lvlJc w:val="left"/>
+      <w:pPr>
+        <w:ind w:left="1440" w:hanging="360"/>
+      </w:pPr>
+      <w:rPr>
+        <w:rFonts w:ascii="Courier New" w:hAnsi="Courier New" w:cs="Courier New" w:hint="default"/>
+      </w:rPr>
+    </w:lvl>
+    <w:lvl w:ilvl="2" w:tplc="2C0A0005" w:tentative="1">
+      <w:start w:val="1"/>
+      <w:numFmt w:val="bullet"/>
+      <w:lvlText w:val=""/>
+      <w:lvlJc w:val="left"/>
+      <w:pPr>
+        <w:ind w:left="2160" w:hanging="360"/>
+      </w:pPr>
+      <w:rPr>
+        <w:rFonts w:ascii="Wingdings" w:hAnsi="Wingdings" w:hint="default"/>
+      </w:rPr>
+    </w:lvl>
+    <w:lvl w:ilvl="3" w:tplc="2C0A0001" w:tentative="1">
+      <w:start w:val="1"/>
+      <w:numFmt w:val="bullet"/>
+      <w:lvlText w:val=""/>
+      <w:lvlJc w:val="left"/>
+      <w:pPr>
+        <w:ind w:left="2880" w:hanging="360"/>
+      </w:pPr>
+      <w:rPr>
+        <w:rFonts w:ascii="Symbol" w:hAnsi="Symbol" w:hint="default"/>
+      </w:rPr>
+    </w:lvl>
+    <w:lvl w:ilvl="4" w:tplc="2C0A0003" w:tentative="1">
+      <w:start w:val="1"/>
+      <w:numFmt w:val="bullet"/>
+      <w:lvlText w:val="o"/>
+      <w:lvlJc w:val="left"/>
+      <w:pPr>
+        <w:ind w:left="3600" w:hanging="360"/>
+      </w:pPr>
+      <w:rPr>
+        <w:rFonts w:ascii="Courier New" w:hAnsi="Courier New" w:cs="Courier New" w:hint="default"/>
+      </w:rPr>
+    </w:lvl>
+    <w:lvl w:ilvl="5" w:tplc="2C0A0005" w:tentative="1">
+      <w:start w:val="1"/>
+      <w:numFmt w:val="bullet"/>
+      <w:lvlText w:val=""/>
+      <w:lvlJc w:val="left"/>
+      <w:pPr>
+        <w:ind w:left="4320" w:hanging="360"/>
+      </w:pPr>
+      <w:rPr>
+        <w:rFonts w:ascii="Wingdings" w:hAnsi="Wingdings" w:hint="default"/>
+      </w:rPr>
+    </w:lvl>
+    <w:lvl w:ilvl="6" w:tplc="2C0A0001" w:tentative="1">
+      <w:start w:val="1"/>
+      <w:numFmt w:val="bullet"/>
+      <w:lvlText w:val=""/>
+      <w:lvlJc w:val="left"/>
+      <w:pPr>
+        <w:ind w:left="5040" w:hanging="360"/>
+      </w:pPr>
+      <w:rPr>
+        <w:rFonts w:ascii="Symbol" w:hAnsi="Symbol" w:hint="default"/>
+      </w:rPr>
+    </w:lvl>
+    <w:lvl w:ilvl="7" w:tplc="2C0A0003" w:tentative="1">
+      <w:start w:val="1"/>
+      <w:numFmt w:val="bullet"/>
+      <w:lvlText w:val="o"/>
+      <w:lvlJc w:val="left"/>
+      <w:pPr>
+        <w:ind w:left="5760" w:hanging="360"/>
+      </w:pPr>
+      <w:rPr>
+        <w:rFonts w:ascii="Courier New" w:hAnsi="Courier New" w:cs="Courier New" w:hint="default"/>
+      </w:rPr>
+    </w:lvl>
+    <w:lvl w:ilvl="8" w:tplc="2C0A0005" w:tentative="1">
+      <w:start w:val="1"/>
+      <w:numFmt w:val="bullet"/>
+      <w:lvlText w:val=""/>
+      <w:lvlJc w:val="left"/>
+      <w:pPr>
+        <w:ind w:left="6480" w:hanging="360"/>
+      </w:pPr>
+      <w:rPr>
+        <w:rFonts w:ascii="Wingdings" w:hAnsi="Wingdings" w:hint="default"/>
+      </w:rPr>
+    </w:lvl>
+  </w:abstractNum>
+  <w:abstractNum w:abstractNumId="6" w15:restartNumberingAfterBreak="0">
+    <w:nsid w:val="5AEE296C"/>
+    <w:multiLevelType w:val="hybridMultilevel"/>
+    <w:tmpl w:val="61542DA0"/>
+    <w:lvl w:ilvl="0" w:tplc="49968D0A">
+      <w:numFmt w:val="bullet"/>
+      <w:lvlText w:val="-"/>
+      <w:lvlJc w:val="left"/>
+      <w:pPr>
+        <w:ind w:left="720" w:hanging="360"/>
+      </w:pPr>
+      <w:rPr>
+        <w:rFonts w:ascii="Calibri" w:eastAsiaTheme="minorHAnsi" w:hAnsi="Calibri" w:cs="Calibri" w:hint="default"/>
+      </w:rPr>
+    </w:lvl>
+    <w:lvl w:ilvl="1" w:tplc="2C0A0003" w:tentative="1">
+      <w:start w:val="1"/>
+      <w:numFmt w:val="bullet"/>
+      <w:lvlText w:val="o"/>
+      <w:lvlJc w:val="left"/>
+      <w:pPr>
+        <w:ind w:left="1440" w:hanging="360"/>
+      </w:pPr>
+      <w:rPr>
+        <w:rFonts w:ascii="Courier New" w:hAnsi="Courier New" w:cs="Courier New" w:hint="default"/>
+      </w:rPr>
+    </w:lvl>
+    <w:lvl w:ilvl="2" w:tplc="2C0A0005" w:tentative="1">
+      <w:start w:val="1"/>
+      <w:numFmt w:val="bullet"/>
+      <w:lvlText w:val=""/>
+      <w:lvlJc w:val="left"/>
+      <w:pPr>
+        <w:ind w:left="2160" w:hanging="360"/>
+      </w:pPr>
+      <w:rPr>
+        <w:rFonts w:ascii="Wingdings" w:hAnsi="Wingdings" w:hint="default"/>
+      </w:rPr>
+    </w:lvl>
+    <w:lvl w:ilvl="3" w:tplc="2C0A0001" w:tentative="1">
+      <w:start w:val="1"/>
+      <w:numFmt w:val="bullet"/>
+      <w:lvlText w:val=""/>
+      <w:lvlJc w:val="left"/>
+      <w:pPr>
+        <w:ind w:left="2880" w:hanging="360"/>
+      </w:pPr>
+      <w:rPr>
+        <w:rFonts w:ascii="Symbol" w:hAnsi="Symbol" w:hint="default"/>
+      </w:rPr>
+    </w:lvl>
+    <w:lvl w:ilvl="4" w:tplc="2C0A0003" w:tentative="1">
+      <w:start w:val="1"/>
+      <w:numFmt w:val="bullet"/>
+      <w:lvlText w:val="o"/>
+      <w:lvlJc w:val="left"/>
+      <w:pPr>
+        <w:ind w:left="3600" w:hanging="360"/>
+      </w:pPr>
+      <w:rPr>
+        <w:rFonts w:ascii="Courier New" w:hAnsi="Courier New" w:cs="Courier New" w:hint="default"/>
+      </w:rPr>
+    </w:lvl>
+    <w:lvl w:ilvl="5" w:tplc="2C0A0005" w:tentative="1">
+      <w:start w:val="1"/>
+      <w:numFmt w:val="bullet"/>
+      <w:lvlText w:val=""/>
+      <w:lvlJc w:val="left"/>
+      <w:pPr>
+        <w:ind w:left="4320" w:hanging="360"/>
+      </w:pPr>
+      <w:rPr>
+        <w:rFonts w:ascii="Wingdings" w:hAnsi="Wingdings" w:hint="default"/>
+      </w:rPr>
+    </w:lvl>
+    <w:lvl w:ilvl="6" w:tplc="2C0A0001" w:tentative="1">
+      <w:start w:val="1"/>
+      <w:numFmt w:val="bullet"/>
+      <w:lvlText w:val=""/>
+      <w:lvlJc w:val="left"/>
+      <w:pPr>
+        <w:ind w:left="5040" w:hanging="360"/>
+      </w:pPr>
+      <w:rPr>
+        <w:rFonts w:ascii="Symbol" w:hAnsi="Symbol" w:hint="default"/>
+      </w:rPr>
+    </w:lvl>
+    <w:lvl w:ilvl="7" w:tplc="2C0A0003" w:tentative="1">
+      <w:start w:val="1"/>
+      <w:numFmt w:val="bullet"/>
+      <w:lvlText w:val="o"/>
+      <w:lvlJc w:val="left"/>
+      <w:pPr>
+        <w:ind w:left="5760" w:hanging="360"/>
+      </w:pPr>
+      <w:rPr>
+        <w:rFonts w:ascii="Courier New" w:hAnsi="Courier New" w:cs="Courier New" w:hint="default"/>
+      </w:rPr>
+    </w:lvl>
+    <w:lvl w:ilvl="8" w:tplc="2C0A0005" w:tentative="1">
+      <w:start w:val="1"/>
+      <w:numFmt w:val="bullet"/>
+      <w:lvlText w:val=""/>
+      <w:lvlJc w:val="left"/>
+      <w:pPr>
+        <w:ind w:left="6480" w:hanging="360"/>
+      </w:pPr>
+      <w:rPr>
+        <w:rFonts w:ascii="Wingdings" w:hAnsi="Wingdings" w:hint="default"/>
+      </w:rPr>
+    </w:lvl>
+  </w:abstractNum>
+  <w:abstractNum w:abstractNumId="7" w15:restartNumberingAfterBreak="0">
     <w:nsid w:val="6F1C490A"/>
     <w:multiLevelType w:val="hybridMultilevel"/>
     <w:tmpl w:val="F9304C8A"/>
@@ -25944,10 +27259,28 @@
     </w:lvl>
   </w:abstractNum>
   <w:num w:numId="1">
+    <w:abstractNumId w:val="1"/>
+  </w:num>
+  <w:num w:numId="2">
+    <w:abstractNumId w:val="7"/>
+  </w:num>
+  <w:num w:numId="3">
+    <w:abstractNumId w:val="3"/>
+  </w:num>
+  <w:num w:numId="4">
+    <w:abstractNumId w:val="2"/>
+  </w:num>
+  <w:num w:numId="5">
+    <w:abstractNumId w:val="6"/>
+  </w:num>
+  <w:num w:numId="6">
+    <w:abstractNumId w:val="4"/>
+  </w:num>
+  <w:num w:numId="7">
     <w:abstractNumId w:val="0"/>
   </w:num>
-  <w:num w:numId="2">
-    <w:abstractNumId w:val="1"/>
+  <w:num w:numId="8">
+    <w:abstractNumId w:val="5"/>
   </w:num>
 </w:numbering>
 </file>

</xml_diff>

<commit_message>
Proyecto 1 - Responsive Menu - Estilizando Responsive Section
</commit_message>
<xml_diff>
--- a/Curso HTML y CSS desde Certo - Teoria.docx
+++ b/Curso HTML y CSS desde Certo - Teoria.docx
@@ -24795,6 +24795,11 @@
     </w:p>
     <w:p>
       <w:r>
+        <w:br w:type="page"/>
+      </w:r>
+    </w:p>
+    <w:p>
+      <w:r>
         <w:t>EXTRAS</w:t>
       </w:r>
     </w:p>
@@ -24838,6 +24843,16 @@
     </w:p>
     <w:p>
       <w:r>
+        <w:t>Archivo de normalización de CSS</w:t>
+      </w:r>
+    </w:p>
+    <w:p>
+      <w:r>
+        <w:t>https://kit.fontawesome.com/62ea397d3a.js</w:t>
+      </w:r>
+    </w:p>
+    <w:p>
+      <w:r>
         <w:t xml:space="preserve">BOX-SIZING </w:t>
       </w:r>
     </w:p>
@@ -24873,15 +24888,7 @@
       </w:r>
     </w:p>
     <w:p>
-      <w:pPr>
-        <w:rPr>
-          <w:lang w:val="en-US"/>
-        </w:rPr>
-      </w:pPr>
-      <w:r>
-        <w:rPr>
-          <w:lang w:val="en-US"/>
-        </w:rPr>
+      <w:r>
         <w:t>OBJECT-FIT</w:t>
       </w:r>
     </w:p>
@@ -24953,174 +24960,480 @@
         <w:t>https://developer.mozilla.org/es/docs/Web/CSS/cursor</w:t>
       </w:r>
     </w:p>
-    <w:p>
+    <w:p/>
+    <w:p/>
+    <w:p>
+      <w:r>
+        <w:br w:type="page"/>
+      </w:r>
+    </w:p>
+    <w:p>
+      <w:pPr>
+        <w:tabs>
+          <w:tab w:val="left" w:pos="660"/>
+        </w:tabs>
+      </w:pPr>
+      <w:r>
+        <w:t>ERRORES EN HTML</w:t>
+      </w:r>
+    </w:p>
+    <w:p>
+      <w:pPr>
+        <w:tabs>
+          <w:tab w:val="left" w:pos="660"/>
+        </w:tabs>
+      </w:pPr>
+      <w:r>
+        <w:t>Errores en HTML</w:t>
+      </w:r>
+    </w:p>
+    <w:p>
+      <w:pPr>
+        <w:tabs>
+          <w:tab w:val="left" w:pos="660"/>
+        </w:tabs>
+      </w:pPr>
+      <w:r>
+        <w:t>HTML - HiperText Markup Lenguage</w:t>
+      </w:r>
+    </w:p>
+    <w:p>
+      <w:pPr>
+        <w:tabs>
+          <w:tab w:val="left" w:pos="660"/>
+        </w:tabs>
+      </w:pPr>
+      <w:r>
+        <w:t>Hay gente que confunde HTML con CSS, no en la sintaxis, sino que muchas personas buscan dar estilos con HTML o que</w:t>
+      </w:r>
+      <w:r>
+        <w:t xml:space="preserve"> </w:t>
+      </w:r>
+      <w:r>
+        <w:t>sean visualmente atractiva. HTML es para estructurar una página Web</w:t>
+      </w:r>
+    </w:p>
+    <w:p>
+      <w:pPr>
+        <w:tabs>
+          <w:tab w:val="left" w:pos="660"/>
+        </w:tabs>
+      </w:pPr>
+      <w:r>
+        <w:t>Etiquetas Obsoletas</w:t>
+      </w:r>
+    </w:p>
+    <w:p>
+      <w:pPr>
+        <w:tabs>
+          <w:tab w:val="left" w:pos="660"/>
+        </w:tabs>
+      </w:pPr>
+      <w:r>
+        <w:t>&lt;/br&gt; en diseño no es necesari, si es necesario en react y jsx</w:t>
+      </w:r>
+    </w:p>
+    <w:p>
+      <w:pPr>
+        <w:tabs>
+          <w:tab w:val="left" w:pos="660"/>
+        </w:tabs>
+      </w:pPr>
+      <w:r>
+        <w:t>Google castiga a las webs que tienen etiquetas antiguas</w:t>
+      </w:r>
+    </w:p>
+    <w:p>
+      <w:pPr>
+        <w:tabs>
+          <w:tab w:val="left" w:pos="660"/>
+        </w:tabs>
+      </w:pPr>
+      <w:r>
+        <w:t>Google Manda</w:t>
+      </w:r>
+    </w:p>
+    <w:p>
+      <w:pPr>
+        <w:tabs>
+          <w:tab w:val="left" w:pos="660"/>
+        </w:tabs>
+      </w:pPr>
+      <w:r>
+        <w:t xml:space="preserve">Google pocisionea mejor una página que es semánticamente correcta. Usen divs. El div no ocupa espacio, si le vamos a dar estilos distintos es lógico usar dos </w:t>
+      </w:r>
+      <w:proofErr w:type="gramStart"/>
+      <w:r>
+        <w:t>div</w:t>
+      </w:r>
+      <w:proofErr w:type="gramEnd"/>
+      <w:r>
+        <w:t xml:space="preserve"> pero si solo vamos a modificar uno para que usar dos</w:t>
+      </w:r>
+    </w:p>
+    <w:p>
+      <w:pPr>
+        <w:tabs>
+          <w:tab w:val="left" w:pos="660"/>
+        </w:tabs>
+      </w:pPr>
+      <w:r>
+        <w:t>Etiqueta Self Closing</w:t>
+      </w:r>
+    </w:p>
+    <w:p>
+      <w:pPr>
+        <w:tabs>
+          <w:tab w:val="left" w:pos="660"/>
+        </w:tabs>
+      </w:pPr>
+      <w:r>
+        <w:t>No es necesario usar la barra al final de las etiquetas que se auto cierran</w:t>
+      </w:r>
+    </w:p>
+    <w:p>
+      <w:pPr>
+        <w:tabs>
+          <w:tab w:val="left" w:pos="660"/>
+        </w:tabs>
+      </w:pPr>
+      <w:r>
+        <w:t>Modularización</w:t>
+      </w:r>
+    </w:p>
+    <w:p>
+      <w:pPr>
+        <w:tabs>
+          <w:tab w:val="left" w:pos="660"/>
+        </w:tabs>
+      </w:pPr>
+      <w:r>
+        <w:t>La sintaxis es muy importante para leer ustedes y para que lea otro programador. No se usa más lo de mezclar dos lenguajes, CSS o JS dentro de HTMM. Se usa el link a los archivos correspondientes CSS se llama con link JS se</w:t>
+      </w:r>
+      <w:r>
+        <w:t xml:space="preserve"> </w:t>
+      </w:r>
+      <w:r>
+        <w:t>llama con script. El tema de la modularización nos sirve mucho más para separ</w:t>
+      </w:r>
+      <w:r>
+        <w:t>ar contenido, para encontrar más</w:t>
+      </w:r>
+      <w:r>
+        <w:t xml:space="preserve"> fácilmente los Errores</w:t>
+      </w:r>
+    </w:p>
+    <w:p>
+      <w:pPr>
+        <w:tabs>
+          <w:tab w:val="left" w:pos="660"/>
+        </w:tabs>
+      </w:pPr>
+      <w:r>
+        <w:t>ERRORES</w:t>
+      </w:r>
+      <w:r>
+        <w:t xml:space="preserve"> COMUNES</w:t>
+      </w:r>
+      <w:r>
+        <w:t xml:space="preserve"> </w:t>
+      </w:r>
+      <w:r>
+        <w:t>EN</w:t>
+      </w:r>
+      <w:r>
+        <w:t xml:space="preserve"> CSS</w:t>
+      </w:r>
+    </w:p>
+    <w:p>
+      <w:pPr>
+        <w:tabs>
+          <w:tab w:val="left" w:pos="660"/>
+        </w:tabs>
+      </w:pPr>
+      <w:r>
+        <w:t xml:space="preserve">- Escribir colores sin rgb o hexadecimal, porque los colores por </w:t>
+      </w:r>
+      <w:proofErr w:type="gramStart"/>
+      <w:r>
+        <w:t>nombre  son</w:t>
+      </w:r>
+      <w:proofErr w:type="gramEnd"/>
+      <w:r>
+        <w:t xml:space="preserve"> interpretados según la configuración del color,  ya que usa el que considera ese color</w:t>
+      </w:r>
+    </w:p>
+    <w:p>
+      <w:pPr>
+        <w:tabs>
+          <w:tab w:val="left" w:pos="660"/>
+        </w:tabs>
+      </w:pPr>
+      <w:r>
+        <w:t>- No abreviar los valores o no usar el shorthand de las propiedades que lo tienen</w:t>
+      </w:r>
+    </w:p>
+    <w:p>
+      <w:pPr>
+        <w:tabs>
+          <w:tab w:val="left" w:pos="660"/>
+        </w:tabs>
+      </w:pPr>
+      <w:r>
+        <w:t xml:space="preserve">- No usar selectores de más de dos clases, ser </w:t>
+      </w:r>
+      <w:proofErr w:type="gramStart"/>
+      <w:r>
+        <w:t>específicos</w:t>
+      </w:r>
+      <w:proofErr w:type="gramEnd"/>
+      <w:r>
+        <w:t xml:space="preserve"> pero sin exagerar</w:t>
+      </w:r>
+    </w:p>
+    <w:p>
+      <w:pPr>
+        <w:tabs>
+          <w:tab w:val="left" w:pos="660"/>
+        </w:tabs>
+      </w:pPr>
+      <w:r>
+        <w:t>- Definir tipografías similares, usar tipografías que sean parecidas como reemplazo</w:t>
+      </w:r>
+    </w:p>
+    <w:p>
+      <w:pPr>
+        <w:tabs>
+          <w:tab w:val="left" w:pos="660"/>
+        </w:tabs>
+      </w:pPr>
+      <w:r>
+        <w:t>- Modularizar el código usar preprocesadores</w:t>
+      </w:r>
+    </w:p>
+    <w:p>
+      <w:pPr>
+        <w:tabs>
+          <w:tab w:val="left" w:pos="660"/>
+        </w:tabs>
+      </w:pPr>
+      <w:r>
+        <w:t>- Declarar los valores que se van a usar en la mayoría de los elementos</w:t>
+      </w:r>
+    </w:p>
+    <w:p>
+      <w:pPr>
+        <w:tabs>
+          <w:tab w:val="left" w:pos="660"/>
+        </w:tabs>
+      </w:pPr>
+      <w:r>
+        <w:t>- Posicionar correctamente los elementos, no se adapta a responsive, hay ue usar flex o grid</w:t>
+      </w:r>
+    </w:p>
+    <w:p>
+      <w:pPr>
+        <w:tabs>
+          <w:tab w:val="left" w:pos="660"/>
+        </w:tabs>
+      </w:pPr>
+      <w:r>
+        <w:t>- Usar responsive design flexbox o grid más media queries van a solucionar el tema del responsive design</w:t>
+      </w:r>
+    </w:p>
+    <w:p>
+      <w:pPr>
+        <w:tabs>
+          <w:tab w:val="left" w:pos="660"/>
+        </w:tabs>
+      </w:pPr>
+      <w:r>
+        <w:t>¿QUÉ HACE UN PROGRAMADOR JUNIOR?</w:t>
+      </w:r>
+    </w:p>
+    <w:p>
+      <w:pPr>
+        <w:tabs>
+          <w:tab w:val="left" w:pos="660"/>
+        </w:tabs>
+      </w:pPr>
+      <w:r>
+        <w:t>Clasificación</w:t>
+      </w:r>
+    </w:p>
+    <w:p>
+      <w:pPr>
+        <w:tabs>
+          <w:tab w:val="left" w:pos="660"/>
+        </w:tabs>
+      </w:pPr>
+      <w:r>
+        <w:t xml:space="preserve">Junior Centralizado, sabe un lenguaje lo suficientemente bien, no domina bien </w:t>
+      </w:r>
+      <w:proofErr w:type="gramStart"/>
+      <w:r>
+        <w:t>otras tecnología</w:t>
+      </w:r>
+      <w:proofErr w:type="gramEnd"/>
+      <w:r>
+        <w:t>, solo esa, domina la lógica lo justo y necesario, maneja la lógica básica, sabe lo justo y necesario</w:t>
+      </w:r>
+    </w:p>
+    <w:p>
+      <w:pPr>
+        <w:tabs>
+          <w:tab w:val="left" w:pos="660"/>
+        </w:tabs>
+      </w:pPr>
+    </w:p>
+    <w:p>
+      <w:pPr>
+        <w:tabs>
+          <w:tab w:val="left" w:pos="660"/>
+        </w:tabs>
+      </w:pPr>
+      <w:r>
+        <w:t xml:space="preserve">Junior Descentralizado, no sabe un lenguaje en específico, conoce </w:t>
+      </w:r>
+      <w:proofErr w:type="gramStart"/>
+      <w:r>
+        <w:t>muchas</w:t>
+      </w:r>
+      <w:proofErr w:type="gramEnd"/>
+      <w:r>
+        <w:t xml:space="preserve"> pero poquito, domina la lógica necesaria</w:t>
+      </w:r>
+    </w:p>
+    <w:p>
+      <w:pPr>
+        <w:tabs>
+          <w:tab w:val="left" w:pos="660"/>
+        </w:tabs>
+      </w:pPr>
+      <w:r>
+        <w:t xml:space="preserve">Junior Lógico, no es experto en un lenguaje expecífico, el resto de las tecnologías no las domina muy bien, domina la lógica muy bien, puede hacer muchas </w:t>
+      </w:r>
+      <w:proofErr w:type="gramStart"/>
+      <w:r>
+        <w:t>cosas</w:t>
+      </w:r>
+      <w:proofErr w:type="gramEnd"/>
+      <w:r>
+        <w:t xml:space="preserve"> pero no lo sabe llevar a código</w:t>
+      </w:r>
+    </w:p>
+    <w:p>
+      <w:pPr>
+        <w:tabs>
+          <w:tab w:val="left" w:pos="660"/>
+        </w:tabs>
+      </w:pPr>
+      <w:r>
+        <w:t>Junior Experimental, experimenta, no sabe mucho de lógica, casi nada, el resto de las tecnologías no las sabe, trabaja por prueba y error, hace muchos proyectos específicos, pero no conoce la lógica, conoce mucho los leguajes</w:t>
+      </w:r>
+    </w:p>
+    <w:p>
+      <w:pPr>
+        <w:tabs>
+          <w:tab w:val="left" w:pos="660"/>
+        </w:tabs>
+      </w:pPr>
+      <w:r>
+        <w:t>Trabajos posibles como programador</w:t>
+      </w:r>
+    </w:p>
+    <w:p>
+      <w:pPr>
+        <w:pStyle w:val="Prrafodelista"/>
+        <w:numPr>
+          <w:ilvl w:val="0"/>
+          <w:numId w:val="9"/>
+        </w:numPr>
+        <w:tabs>
+          <w:tab w:val="left" w:pos="660"/>
+        </w:tabs>
+      </w:pPr>
+      <w:r>
+        <w:t xml:space="preserve">Contruye pocas cosas dentro de su zona de control, </w:t>
+      </w:r>
+      <w:proofErr w:type="gramStart"/>
+      <w:r>
+        <w:t>cosas básica</w:t>
+      </w:r>
+      <w:proofErr w:type="gramEnd"/>
+      <w:r>
+        <w:t>, de calidad, nada a nivel profesional, puede trabajar freelance, no puede cobrar mucho por su trabajo</w:t>
+      </w:r>
+    </w:p>
+    <w:p>
+      <w:pPr>
+        <w:pStyle w:val="Prrafodelista"/>
+        <w:numPr>
+          <w:ilvl w:val="0"/>
+          <w:numId w:val="9"/>
+        </w:numPr>
+        <w:tabs>
+          <w:tab w:val="left" w:pos="660"/>
+        </w:tabs>
+      </w:pPr>
+      <w:r>
+        <w:t>Contruye muchas cosas distintas, en muchos leguajes distintos, pero de baja calidad, para freelance y primeros trabajos, también debe cobrar poco</w:t>
+      </w:r>
+    </w:p>
+    <w:p>
+      <w:pPr>
+        <w:pStyle w:val="Prrafodelista"/>
+        <w:numPr>
+          <w:ilvl w:val="0"/>
+          <w:numId w:val="9"/>
+        </w:numPr>
+        <w:tabs>
+          <w:tab w:val="left" w:pos="660"/>
+        </w:tabs>
+      </w:pPr>
+      <w:r>
+        <w:t xml:space="preserve">No construye absolutamente nada, facilidad de aprendizaje y adaptarse a los lenguajes, no listo para freelance, pero para evaluación, trabajos que dependan de la </w:t>
+      </w:r>
+      <w:proofErr w:type="gramStart"/>
+      <w:r>
+        <w:t>lógica</w:t>
+      </w:r>
+      <w:proofErr w:type="gramEnd"/>
+      <w:r>
+        <w:t xml:space="preserve"> pero no programación</w:t>
+      </w:r>
+    </w:p>
+    <w:p>
+      <w:pPr>
+        <w:pStyle w:val="Prrafodelista"/>
+        <w:numPr>
+          <w:ilvl w:val="0"/>
+          <w:numId w:val="9"/>
+        </w:numPr>
+        <w:tabs>
+          <w:tab w:val="left" w:pos="660"/>
+        </w:tabs>
+      </w:pPr>
+      <w:r>
+        <w:t>No listo para freelance, ni cosas personalizadas, sabe como hacer una tarea en especifico, trabajos repetitivos, rutinarios.</w:t>
+      </w:r>
+    </w:p>
+    <w:p>
+      <w:pPr>
+        <w:pStyle w:val="Prrafodelista"/>
+        <w:numPr>
+          <w:ilvl w:val="0"/>
+          <w:numId w:val="9"/>
+        </w:numPr>
+        <w:tabs>
+          <w:tab w:val="left" w:pos="660"/>
+        </w:tabs>
+      </w:pPr>
+      <w:r>
+        <w:t>Arranquen con sus primeros trabajos y proyectos personales</w:t>
+      </w:r>
       <w:bookmarkStart w:id="0" w:name="_GoBack"/>
       <w:bookmarkEnd w:id="0"/>
-    </w:p>
-    <w:p/>
-    <w:p/>
-    <w:p>
-      <w:r>
-        <w:br w:type="page"/>
-      </w:r>
-      <w:r>
-        <w:t xml:space="preserve"> </w:t>
-      </w:r>
-      <w:r>
-        <w:t xml:space="preserve">o </w:t>
-      </w:r>
-    </w:p>
-    <w:p>
-      <w:pPr>
-        <w:tabs>
-          <w:tab w:val="left" w:pos="660"/>
-        </w:tabs>
-      </w:pPr>
-      <w:r>
-        <w:t>ERRORES EN HTML</w:t>
-      </w:r>
-    </w:p>
-    <w:p>
-      <w:pPr>
-        <w:tabs>
-          <w:tab w:val="left" w:pos="660"/>
-        </w:tabs>
-      </w:pPr>
-      <w:r>
-        <w:t>Errores en HTML</w:t>
-      </w:r>
-    </w:p>
-    <w:p>
-      <w:pPr>
-        <w:tabs>
-          <w:tab w:val="left" w:pos="660"/>
-        </w:tabs>
-      </w:pPr>
-      <w:r>
-        <w:t>HTML - HiperText Markup Lenguage</w:t>
-      </w:r>
-    </w:p>
-    <w:p>
-      <w:pPr>
-        <w:tabs>
-          <w:tab w:val="left" w:pos="660"/>
-        </w:tabs>
-      </w:pPr>
-      <w:r>
-        <w:t>Hay gente que confunde HTML con CSS, no en la sintaxis, sino que muchas personas buscan dar estilos con HTML o que</w:t>
-      </w:r>
-      <w:r>
-        <w:t xml:space="preserve"> </w:t>
-      </w:r>
-      <w:r>
-        <w:t>sean visualmente atractiva. HTML es para estructurar una página Web</w:t>
-      </w:r>
-    </w:p>
-    <w:p>
-      <w:pPr>
-        <w:tabs>
-          <w:tab w:val="left" w:pos="660"/>
-        </w:tabs>
-      </w:pPr>
-      <w:r>
-        <w:t>Etiquetas Obsoletas</w:t>
-      </w:r>
-    </w:p>
-    <w:p>
-      <w:pPr>
-        <w:tabs>
-          <w:tab w:val="left" w:pos="660"/>
-        </w:tabs>
-      </w:pPr>
-      <w:r>
-        <w:t>Google castiga a las webs que tienen etiquetas antiguas</w:t>
-      </w:r>
-    </w:p>
-    <w:p>
-      <w:pPr>
-        <w:tabs>
-          <w:tab w:val="left" w:pos="660"/>
-        </w:tabs>
-      </w:pPr>
-      <w:r>
-        <w:t>Google Manda</w:t>
-      </w:r>
-    </w:p>
-    <w:p>
-      <w:pPr>
-        <w:tabs>
-          <w:tab w:val="left" w:pos="660"/>
-        </w:tabs>
-      </w:pPr>
-      <w:r>
-        <w:t xml:space="preserve">Google pocisionea mejor una página que es semánticamente correcta. Usen divs. El div no ocupa espacio, si le vamos a dar estilos distintos es lógico usar dos </w:t>
-      </w:r>
-      <w:proofErr w:type="gramStart"/>
-      <w:r>
-        <w:t>div</w:t>
-      </w:r>
-      <w:proofErr w:type="gramEnd"/>
-      <w:r>
-        <w:t xml:space="preserve"> pero si solo vamos a modificar uno para que usar dos</w:t>
-      </w:r>
-    </w:p>
-    <w:p>
-      <w:pPr>
-        <w:tabs>
-          <w:tab w:val="left" w:pos="660"/>
-        </w:tabs>
-        <w:rPr>
-          <w:lang w:val="en-US"/>
-        </w:rPr>
-      </w:pPr>
-      <w:r>
-        <w:rPr>
-          <w:lang w:val="en-US"/>
-        </w:rPr>
-        <w:t>Etiqueta Self Closing</w:t>
-      </w:r>
-    </w:p>
-    <w:p>
-      <w:pPr>
-        <w:tabs>
-          <w:tab w:val="left" w:pos="660"/>
-        </w:tabs>
-      </w:pPr>
-      <w:r>
-        <w:t>No es necesario usar la barra al final de las etiquetas que se auto cierran</w:t>
-      </w:r>
-    </w:p>
-    <w:p>
-      <w:pPr>
-        <w:tabs>
-          <w:tab w:val="left" w:pos="660"/>
-        </w:tabs>
-      </w:pPr>
-      <w:r>
-        <w:t>Modularización</w:t>
-      </w:r>
-    </w:p>
-    <w:p>
-      <w:pPr>
-        <w:tabs>
-          <w:tab w:val="left" w:pos="660"/>
-        </w:tabs>
-      </w:pPr>
-      <w:r>
-        <w:t>La sintaxis es muy importante para leer ustedes y para que lea otro programador. No se usa más lo de mezclar dos lenguajes, CSS o JS dentro de HTMM. Se usa el link a los archivos correspondientes CSS se llama con link JS se</w:t>
-      </w:r>
-      <w:r>
-        <w:t xml:space="preserve"> </w:t>
-      </w:r>
-      <w:r>
-        <w:t>llama con script. El tema de la modularización nos sirve mucho más para separ</w:t>
-      </w:r>
-      <w:r>
-        <w:t>ar contenido, para encontrar más</w:t>
-      </w:r>
-      <w:r>
-        <w:t xml:space="preserve"> fácilmente los Errores</w:t>
-      </w:r>
     </w:p>
     <w:p>
       <w:pPr>
@@ -26384,7 +26697,21 @@
           <w:shd w:val="clear" w:color="auto" w:fill="2B2B2B"/>
         </w:rPr>
       </w:pPr>
-      <w:r>
+      <w:hyperlink r:id="rId8" w:history="1">
+        <w:r>
+          <w:rPr>
+            <w:rStyle w:val="Hipervnculo"/>
+            <w:rFonts w:ascii="Segoe UI" w:hAnsi="Segoe UI" w:cs="Segoe UI"/>
+            <w:sz w:val="21"/>
+            <w:szCs w:val="21"/>
+            <w:shd w:val="clear" w:color="auto" w:fill="2B2B2B"/>
+          </w:rPr>
+          <w:t>https://lingojam.com/EnglishToParseltounge</w:t>
+        </w:r>
+      </w:hyperlink>
+    </w:p>
+    <w:p>
+      <w:pPr>
         <w:rPr>
           <w:rFonts w:ascii="Segoe UI" w:hAnsi="Segoe UI" w:cs="Segoe UI"/>
           <w:color w:val="FFFFFF"/>
@@ -26392,7 +26719,958 @@
           <w:szCs w:val="21"/>
           <w:shd w:val="clear" w:color="auto" w:fill="2B2B2B"/>
         </w:rPr>
-        <w:t>https://lingojam.com/EnglishToParseltounge</w:t>
+      </w:pPr>
+      <w:r>
+        <w:rPr>
+          <w:rFonts w:ascii="Segoe UI" w:hAnsi="Segoe UI" w:cs="Segoe UI"/>
+          <w:color w:val="FFFFFF"/>
+          <w:sz w:val="21"/>
+          <w:szCs w:val="21"/>
+          <w:shd w:val="clear" w:color="auto" w:fill="2B2B2B"/>
+        </w:rPr>
+        <w:br w:type="page"/>
+      </w:r>
+    </w:p>
+    <w:p>
+      <w:pPr>
+        <w:tabs>
+          <w:tab w:val="left" w:pos="916"/>
+          <w:tab w:val="left" w:pos="1832"/>
+          <w:tab w:val="left" w:pos="2748"/>
+          <w:tab w:val="left" w:pos="3664"/>
+          <w:tab w:val="left" w:pos="4580"/>
+          <w:tab w:val="left" w:pos="5496"/>
+          <w:tab w:val="left" w:pos="6412"/>
+          <w:tab w:val="left" w:pos="7328"/>
+          <w:tab w:val="left" w:pos="8244"/>
+          <w:tab w:val="left" w:pos="9160"/>
+          <w:tab w:val="left" w:pos="10076"/>
+          <w:tab w:val="left" w:pos="10992"/>
+          <w:tab w:val="left" w:pos="11908"/>
+          <w:tab w:val="left" w:pos="12824"/>
+          <w:tab w:val="left" w:pos="13740"/>
+          <w:tab w:val="left" w:pos="14656"/>
+        </w:tabs>
+        <w:spacing w:after="60" w:line="240" w:lineRule="auto"/>
+        <w:rPr>
+          <w:rFonts w:ascii="Segoe UI" w:hAnsi="Segoe UI" w:cs="Segoe UI"/>
+          <w:color w:val="FFFFFF"/>
+          <w:sz w:val="21"/>
+          <w:szCs w:val="21"/>
+          <w:shd w:val="clear" w:color="auto" w:fill="2B2B2B"/>
+        </w:rPr>
+      </w:pPr>
+      <w:r>
+        <w:rPr>
+          <w:rFonts w:ascii="Segoe UI" w:hAnsi="Segoe UI" w:cs="Segoe UI"/>
+          <w:color w:val="FFFFFF"/>
+          <w:sz w:val="21"/>
+          <w:szCs w:val="21"/>
+          <w:shd w:val="clear" w:color="auto" w:fill="2B2B2B"/>
+        </w:rPr>
+        <w:t>PROYECTOS PARA PRACTICAR</w:t>
+      </w:r>
+    </w:p>
+    <w:p>
+      <w:pPr>
+        <w:tabs>
+          <w:tab w:val="left" w:pos="916"/>
+          <w:tab w:val="left" w:pos="1832"/>
+          <w:tab w:val="left" w:pos="2748"/>
+          <w:tab w:val="left" w:pos="3664"/>
+          <w:tab w:val="left" w:pos="4580"/>
+          <w:tab w:val="left" w:pos="5496"/>
+          <w:tab w:val="left" w:pos="6412"/>
+          <w:tab w:val="left" w:pos="7328"/>
+          <w:tab w:val="left" w:pos="8244"/>
+          <w:tab w:val="left" w:pos="9160"/>
+          <w:tab w:val="left" w:pos="10076"/>
+          <w:tab w:val="left" w:pos="10992"/>
+          <w:tab w:val="left" w:pos="11908"/>
+          <w:tab w:val="left" w:pos="12824"/>
+          <w:tab w:val="left" w:pos="13740"/>
+          <w:tab w:val="left" w:pos="14656"/>
+        </w:tabs>
+        <w:spacing w:after="60" w:line="240" w:lineRule="auto"/>
+        <w:rPr>
+          <w:rFonts w:ascii="Segoe UI" w:hAnsi="Segoe UI" w:cs="Segoe UI"/>
+          <w:color w:val="FFFFFF"/>
+          <w:sz w:val="21"/>
+          <w:szCs w:val="21"/>
+          <w:shd w:val="clear" w:color="auto" w:fill="2B2B2B"/>
+        </w:rPr>
+      </w:pPr>
+      <w:r>
+        <w:rPr>
+          <w:rFonts w:ascii="Segoe UI" w:hAnsi="Segoe UI" w:cs="Segoe UI"/>
+          <w:color w:val="FFFFFF"/>
+          <w:sz w:val="21"/>
+          <w:szCs w:val="21"/>
+          <w:shd w:val="clear" w:color="auto" w:fill="2B2B2B"/>
+        </w:rPr>
+        <w:t>¡Claro! Aquí tienes algunas ideas de proyectos de HTML y CSS que puedes hacer para practicar y mejorar tus habilidades:</w:t>
+      </w:r>
+    </w:p>
+    <w:p>
+      <w:pPr>
+        <w:tabs>
+          <w:tab w:val="left" w:pos="916"/>
+          <w:tab w:val="left" w:pos="1832"/>
+          <w:tab w:val="left" w:pos="2748"/>
+          <w:tab w:val="left" w:pos="3664"/>
+          <w:tab w:val="left" w:pos="4580"/>
+          <w:tab w:val="left" w:pos="5496"/>
+          <w:tab w:val="left" w:pos="6412"/>
+          <w:tab w:val="left" w:pos="7328"/>
+          <w:tab w:val="left" w:pos="8244"/>
+          <w:tab w:val="left" w:pos="9160"/>
+          <w:tab w:val="left" w:pos="10076"/>
+          <w:tab w:val="left" w:pos="10992"/>
+          <w:tab w:val="left" w:pos="11908"/>
+          <w:tab w:val="left" w:pos="12824"/>
+          <w:tab w:val="left" w:pos="13740"/>
+          <w:tab w:val="left" w:pos="14656"/>
+        </w:tabs>
+        <w:spacing w:after="60" w:line="240" w:lineRule="auto"/>
+        <w:rPr>
+          <w:rFonts w:ascii="Segoe UI" w:hAnsi="Segoe UI" w:cs="Segoe UI"/>
+          <w:color w:val="FFFFFF"/>
+          <w:sz w:val="21"/>
+          <w:szCs w:val="21"/>
+          <w:shd w:val="clear" w:color="auto" w:fill="2B2B2B"/>
+        </w:rPr>
+      </w:pPr>
+      <w:r>
+        <w:rPr>
+          <w:rFonts w:ascii="Segoe UI" w:hAnsi="Segoe UI" w:cs="Segoe UI"/>
+          <w:color w:val="FFFFFF"/>
+          <w:sz w:val="21"/>
+          <w:szCs w:val="21"/>
+          <w:shd w:val="clear" w:color="auto" w:fill="2B2B2B"/>
+        </w:rPr>
+        <w:t>1. **Página de Portafolio Personal**:</w:t>
+      </w:r>
+    </w:p>
+    <w:p>
+      <w:pPr>
+        <w:tabs>
+          <w:tab w:val="left" w:pos="916"/>
+          <w:tab w:val="left" w:pos="1832"/>
+          <w:tab w:val="left" w:pos="2748"/>
+          <w:tab w:val="left" w:pos="3664"/>
+          <w:tab w:val="left" w:pos="4580"/>
+          <w:tab w:val="left" w:pos="5496"/>
+          <w:tab w:val="left" w:pos="6412"/>
+          <w:tab w:val="left" w:pos="7328"/>
+          <w:tab w:val="left" w:pos="8244"/>
+          <w:tab w:val="left" w:pos="9160"/>
+          <w:tab w:val="left" w:pos="10076"/>
+          <w:tab w:val="left" w:pos="10992"/>
+          <w:tab w:val="left" w:pos="11908"/>
+          <w:tab w:val="left" w:pos="12824"/>
+          <w:tab w:val="left" w:pos="13740"/>
+          <w:tab w:val="left" w:pos="14656"/>
+        </w:tabs>
+        <w:spacing w:after="60" w:line="240" w:lineRule="auto"/>
+        <w:rPr>
+          <w:rFonts w:ascii="Segoe UI" w:hAnsi="Segoe UI" w:cs="Segoe UI"/>
+          <w:color w:val="FFFFFF"/>
+          <w:sz w:val="21"/>
+          <w:szCs w:val="21"/>
+          <w:shd w:val="clear" w:color="auto" w:fill="2B2B2B"/>
+        </w:rPr>
+      </w:pPr>
+      <w:r>
+        <w:rPr>
+          <w:rFonts w:ascii="Segoe UI" w:hAnsi="Segoe UI" w:cs="Segoe UI"/>
+          <w:color w:val="FFFFFF"/>
+          <w:sz w:val="21"/>
+          <w:szCs w:val="21"/>
+          <w:shd w:val="clear" w:color="auto" w:fill="2B2B2B"/>
+        </w:rPr>
+        <w:t xml:space="preserve">   - Crea una página web para mostrar tus proyectos, habilidades y experiencia. Puedes incluir secciones como "Sobre mí", "Proyectos", "Habilidades" y "Contacto".</w:t>
+      </w:r>
+    </w:p>
+    <w:p>
+      <w:pPr>
+        <w:tabs>
+          <w:tab w:val="left" w:pos="916"/>
+          <w:tab w:val="left" w:pos="1832"/>
+          <w:tab w:val="left" w:pos="2748"/>
+          <w:tab w:val="left" w:pos="3664"/>
+          <w:tab w:val="left" w:pos="4580"/>
+          <w:tab w:val="left" w:pos="5496"/>
+          <w:tab w:val="left" w:pos="6412"/>
+          <w:tab w:val="left" w:pos="7328"/>
+          <w:tab w:val="left" w:pos="8244"/>
+          <w:tab w:val="left" w:pos="9160"/>
+          <w:tab w:val="left" w:pos="10076"/>
+          <w:tab w:val="left" w:pos="10992"/>
+          <w:tab w:val="left" w:pos="11908"/>
+          <w:tab w:val="left" w:pos="12824"/>
+          <w:tab w:val="left" w:pos="13740"/>
+          <w:tab w:val="left" w:pos="14656"/>
+        </w:tabs>
+        <w:spacing w:after="60" w:line="240" w:lineRule="auto"/>
+        <w:rPr>
+          <w:rFonts w:ascii="Segoe UI" w:hAnsi="Segoe UI" w:cs="Segoe UI"/>
+          <w:color w:val="FFFFFF"/>
+          <w:sz w:val="21"/>
+          <w:szCs w:val="21"/>
+          <w:shd w:val="clear" w:color="auto" w:fill="2B2B2B"/>
+        </w:rPr>
+      </w:pPr>
+      <w:r>
+        <w:rPr>
+          <w:rFonts w:ascii="Segoe UI" w:hAnsi="Segoe UI" w:cs="Segoe UI"/>
+          <w:color w:val="FFFFFF"/>
+          <w:sz w:val="21"/>
+          <w:szCs w:val="21"/>
+          <w:shd w:val="clear" w:color="auto" w:fill="2B2B2B"/>
+        </w:rPr>
+        <w:t xml:space="preserve">2. **Página de Aterrizaje (Landing </w:t>
+      </w:r>
+      <w:proofErr w:type="gramStart"/>
+      <w:r>
+        <w:rPr>
+          <w:rFonts w:ascii="Segoe UI" w:hAnsi="Segoe UI" w:cs="Segoe UI"/>
+          <w:color w:val="FFFFFF"/>
+          <w:sz w:val="21"/>
+          <w:szCs w:val="21"/>
+          <w:shd w:val="clear" w:color="auto" w:fill="2B2B2B"/>
+        </w:rPr>
+        <w:t>Page)*</w:t>
+      </w:r>
+      <w:proofErr w:type="gramEnd"/>
+      <w:r>
+        <w:rPr>
+          <w:rFonts w:ascii="Segoe UI" w:hAnsi="Segoe UI" w:cs="Segoe UI"/>
+          <w:color w:val="FFFFFF"/>
+          <w:sz w:val="21"/>
+          <w:szCs w:val="21"/>
+          <w:shd w:val="clear" w:color="auto" w:fill="2B2B2B"/>
+        </w:rPr>
+        <w:t>*:</w:t>
+      </w:r>
+    </w:p>
+    <w:p>
+      <w:pPr>
+        <w:tabs>
+          <w:tab w:val="left" w:pos="916"/>
+          <w:tab w:val="left" w:pos="1832"/>
+          <w:tab w:val="left" w:pos="2748"/>
+          <w:tab w:val="left" w:pos="3664"/>
+          <w:tab w:val="left" w:pos="4580"/>
+          <w:tab w:val="left" w:pos="5496"/>
+          <w:tab w:val="left" w:pos="6412"/>
+          <w:tab w:val="left" w:pos="7328"/>
+          <w:tab w:val="left" w:pos="8244"/>
+          <w:tab w:val="left" w:pos="9160"/>
+          <w:tab w:val="left" w:pos="10076"/>
+          <w:tab w:val="left" w:pos="10992"/>
+          <w:tab w:val="left" w:pos="11908"/>
+          <w:tab w:val="left" w:pos="12824"/>
+          <w:tab w:val="left" w:pos="13740"/>
+          <w:tab w:val="left" w:pos="14656"/>
+        </w:tabs>
+        <w:spacing w:after="60" w:line="240" w:lineRule="auto"/>
+        <w:rPr>
+          <w:rFonts w:ascii="Segoe UI" w:hAnsi="Segoe UI" w:cs="Segoe UI"/>
+          <w:color w:val="FFFFFF"/>
+          <w:sz w:val="21"/>
+          <w:szCs w:val="21"/>
+          <w:shd w:val="clear" w:color="auto" w:fill="2B2B2B"/>
+        </w:rPr>
+      </w:pPr>
+      <w:r>
+        <w:rPr>
+          <w:rFonts w:ascii="Segoe UI" w:hAnsi="Segoe UI" w:cs="Segoe UI"/>
+          <w:color w:val="FFFFFF"/>
+          <w:sz w:val="21"/>
+          <w:szCs w:val="21"/>
+          <w:shd w:val="clear" w:color="auto" w:fill="2B2B2B"/>
+        </w:rPr>
+        <w:t xml:space="preserve">   - Diseña una página de aterrizaje para un producto o servicio ficticio. Enfócate en el diseño atractivo y en la llamada a la acción (CTA).</w:t>
+      </w:r>
+    </w:p>
+    <w:p>
+      <w:pPr>
+        <w:tabs>
+          <w:tab w:val="left" w:pos="916"/>
+          <w:tab w:val="left" w:pos="1832"/>
+          <w:tab w:val="left" w:pos="2748"/>
+          <w:tab w:val="left" w:pos="3664"/>
+          <w:tab w:val="left" w:pos="4580"/>
+          <w:tab w:val="left" w:pos="5496"/>
+          <w:tab w:val="left" w:pos="6412"/>
+          <w:tab w:val="left" w:pos="7328"/>
+          <w:tab w:val="left" w:pos="8244"/>
+          <w:tab w:val="left" w:pos="9160"/>
+          <w:tab w:val="left" w:pos="10076"/>
+          <w:tab w:val="left" w:pos="10992"/>
+          <w:tab w:val="left" w:pos="11908"/>
+          <w:tab w:val="left" w:pos="12824"/>
+          <w:tab w:val="left" w:pos="13740"/>
+          <w:tab w:val="left" w:pos="14656"/>
+        </w:tabs>
+        <w:spacing w:after="60" w:line="240" w:lineRule="auto"/>
+        <w:rPr>
+          <w:rFonts w:ascii="Segoe UI" w:hAnsi="Segoe UI" w:cs="Segoe UI"/>
+          <w:color w:val="FFFFFF"/>
+          <w:sz w:val="21"/>
+          <w:szCs w:val="21"/>
+          <w:shd w:val="clear" w:color="auto" w:fill="2B2B2B"/>
+        </w:rPr>
+      </w:pPr>
+      <w:r>
+        <w:rPr>
+          <w:rFonts w:ascii="Segoe UI" w:hAnsi="Segoe UI" w:cs="Segoe UI"/>
+          <w:color w:val="FFFFFF"/>
+          <w:sz w:val="21"/>
+          <w:szCs w:val="21"/>
+          <w:shd w:val="clear" w:color="auto" w:fill="2B2B2B"/>
+        </w:rPr>
+        <w:t>3. **Blog Personal**:</w:t>
+      </w:r>
+    </w:p>
+    <w:p>
+      <w:pPr>
+        <w:tabs>
+          <w:tab w:val="left" w:pos="916"/>
+          <w:tab w:val="left" w:pos="1832"/>
+          <w:tab w:val="left" w:pos="2748"/>
+          <w:tab w:val="left" w:pos="3664"/>
+          <w:tab w:val="left" w:pos="4580"/>
+          <w:tab w:val="left" w:pos="5496"/>
+          <w:tab w:val="left" w:pos="6412"/>
+          <w:tab w:val="left" w:pos="7328"/>
+          <w:tab w:val="left" w:pos="8244"/>
+          <w:tab w:val="left" w:pos="9160"/>
+          <w:tab w:val="left" w:pos="10076"/>
+          <w:tab w:val="left" w:pos="10992"/>
+          <w:tab w:val="left" w:pos="11908"/>
+          <w:tab w:val="left" w:pos="12824"/>
+          <w:tab w:val="left" w:pos="13740"/>
+          <w:tab w:val="left" w:pos="14656"/>
+        </w:tabs>
+        <w:spacing w:after="60" w:line="240" w:lineRule="auto"/>
+        <w:rPr>
+          <w:rFonts w:ascii="Segoe UI" w:hAnsi="Segoe UI" w:cs="Segoe UI"/>
+          <w:color w:val="FFFFFF"/>
+          <w:sz w:val="21"/>
+          <w:szCs w:val="21"/>
+          <w:shd w:val="clear" w:color="auto" w:fill="2B2B2B"/>
+        </w:rPr>
+      </w:pPr>
+      <w:r>
+        <w:rPr>
+          <w:rFonts w:ascii="Segoe UI" w:hAnsi="Segoe UI" w:cs="Segoe UI"/>
+          <w:color w:val="FFFFFF"/>
+          <w:sz w:val="21"/>
+          <w:szCs w:val="21"/>
+          <w:shd w:val="clear" w:color="auto" w:fill="2B2B2B"/>
+        </w:rPr>
+        <w:t xml:space="preserve">   - Desarrolla un blog simple donde puedas publicar artículos. Puedes practicar la creación de un diseño de blog, incluyendo una barra lateral, comentarios y un formulario de suscripción.</w:t>
+      </w:r>
+    </w:p>
+    <w:p>
+      <w:pPr>
+        <w:tabs>
+          <w:tab w:val="left" w:pos="916"/>
+          <w:tab w:val="left" w:pos="1832"/>
+          <w:tab w:val="left" w:pos="2748"/>
+          <w:tab w:val="left" w:pos="3664"/>
+          <w:tab w:val="left" w:pos="4580"/>
+          <w:tab w:val="left" w:pos="5496"/>
+          <w:tab w:val="left" w:pos="6412"/>
+          <w:tab w:val="left" w:pos="7328"/>
+          <w:tab w:val="left" w:pos="8244"/>
+          <w:tab w:val="left" w:pos="9160"/>
+          <w:tab w:val="left" w:pos="10076"/>
+          <w:tab w:val="left" w:pos="10992"/>
+          <w:tab w:val="left" w:pos="11908"/>
+          <w:tab w:val="left" w:pos="12824"/>
+          <w:tab w:val="left" w:pos="13740"/>
+          <w:tab w:val="left" w:pos="14656"/>
+        </w:tabs>
+        <w:spacing w:after="60" w:line="240" w:lineRule="auto"/>
+        <w:rPr>
+          <w:rFonts w:ascii="Segoe UI" w:hAnsi="Segoe UI" w:cs="Segoe UI"/>
+          <w:color w:val="FFFFFF"/>
+          <w:sz w:val="21"/>
+          <w:szCs w:val="21"/>
+          <w:shd w:val="clear" w:color="auto" w:fill="2B2B2B"/>
+        </w:rPr>
+      </w:pPr>
+      <w:r>
+        <w:rPr>
+          <w:rFonts w:ascii="Segoe UI" w:hAnsi="Segoe UI" w:cs="Segoe UI"/>
+          <w:color w:val="FFFFFF"/>
+          <w:sz w:val="21"/>
+          <w:szCs w:val="21"/>
+          <w:shd w:val="clear" w:color="auto" w:fill="2B2B2B"/>
+        </w:rPr>
+        <w:t>4. **Galería de Imágenes**:</w:t>
+      </w:r>
+    </w:p>
+    <w:p>
+      <w:pPr>
+        <w:tabs>
+          <w:tab w:val="left" w:pos="916"/>
+          <w:tab w:val="left" w:pos="1832"/>
+          <w:tab w:val="left" w:pos="2748"/>
+          <w:tab w:val="left" w:pos="3664"/>
+          <w:tab w:val="left" w:pos="4580"/>
+          <w:tab w:val="left" w:pos="5496"/>
+          <w:tab w:val="left" w:pos="6412"/>
+          <w:tab w:val="left" w:pos="7328"/>
+          <w:tab w:val="left" w:pos="8244"/>
+          <w:tab w:val="left" w:pos="9160"/>
+          <w:tab w:val="left" w:pos="10076"/>
+          <w:tab w:val="left" w:pos="10992"/>
+          <w:tab w:val="left" w:pos="11908"/>
+          <w:tab w:val="left" w:pos="12824"/>
+          <w:tab w:val="left" w:pos="13740"/>
+          <w:tab w:val="left" w:pos="14656"/>
+        </w:tabs>
+        <w:spacing w:after="60" w:line="240" w:lineRule="auto"/>
+        <w:rPr>
+          <w:rFonts w:ascii="Segoe UI" w:hAnsi="Segoe UI" w:cs="Segoe UI"/>
+          <w:color w:val="FFFFFF"/>
+          <w:sz w:val="21"/>
+          <w:szCs w:val="21"/>
+          <w:shd w:val="clear" w:color="auto" w:fill="2B2B2B"/>
+        </w:rPr>
+      </w:pPr>
+      <w:r>
+        <w:rPr>
+          <w:rFonts w:ascii="Segoe UI" w:hAnsi="Segoe UI" w:cs="Segoe UI"/>
+          <w:color w:val="FFFFFF"/>
+          <w:sz w:val="21"/>
+          <w:szCs w:val="21"/>
+          <w:shd w:val="clear" w:color="auto" w:fill="2B2B2B"/>
+        </w:rPr>
+        <w:t xml:space="preserve">   - Crea una galería de imágenes con diferentes estilos de presentación, como cuadrículas, carruseles o lightboxes.</w:t>
+      </w:r>
+    </w:p>
+    <w:p>
+      <w:pPr>
+        <w:tabs>
+          <w:tab w:val="left" w:pos="916"/>
+          <w:tab w:val="left" w:pos="1832"/>
+          <w:tab w:val="left" w:pos="2748"/>
+          <w:tab w:val="left" w:pos="3664"/>
+          <w:tab w:val="left" w:pos="4580"/>
+          <w:tab w:val="left" w:pos="5496"/>
+          <w:tab w:val="left" w:pos="6412"/>
+          <w:tab w:val="left" w:pos="7328"/>
+          <w:tab w:val="left" w:pos="8244"/>
+          <w:tab w:val="left" w:pos="9160"/>
+          <w:tab w:val="left" w:pos="10076"/>
+          <w:tab w:val="left" w:pos="10992"/>
+          <w:tab w:val="left" w:pos="11908"/>
+          <w:tab w:val="left" w:pos="12824"/>
+          <w:tab w:val="left" w:pos="13740"/>
+          <w:tab w:val="left" w:pos="14656"/>
+        </w:tabs>
+        <w:spacing w:after="60" w:line="240" w:lineRule="auto"/>
+        <w:rPr>
+          <w:rFonts w:ascii="Segoe UI" w:hAnsi="Segoe UI" w:cs="Segoe UI"/>
+          <w:color w:val="FFFFFF"/>
+          <w:sz w:val="21"/>
+          <w:szCs w:val="21"/>
+          <w:shd w:val="clear" w:color="auto" w:fill="2B2B2B"/>
+        </w:rPr>
+      </w:pPr>
+      <w:r>
+        <w:rPr>
+          <w:rFonts w:ascii="Segoe UI" w:hAnsi="Segoe UI" w:cs="Segoe UI"/>
+          <w:color w:val="FFFFFF"/>
+          <w:sz w:val="21"/>
+          <w:szCs w:val="21"/>
+          <w:shd w:val="clear" w:color="auto" w:fill="2B2B2B"/>
+        </w:rPr>
+        <w:t>5. **Formulario de Registro**:</w:t>
+      </w:r>
+    </w:p>
+    <w:p>
+      <w:pPr>
+        <w:tabs>
+          <w:tab w:val="left" w:pos="916"/>
+          <w:tab w:val="left" w:pos="1832"/>
+          <w:tab w:val="left" w:pos="2748"/>
+          <w:tab w:val="left" w:pos="3664"/>
+          <w:tab w:val="left" w:pos="4580"/>
+          <w:tab w:val="left" w:pos="5496"/>
+          <w:tab w:val="left" w:pos="6412"/>
+          <w:tab w:val="left" w:pos="7328"/>
+          <w:tab w:val="left" w:pos="8244"/>
+          <w:tab w:val="left" w:pos="9160"/>
+          <w:tab w:val="left" w:pos="10076"/>
+          <w:tab w:val="left" w:pos="10992"/>
+          <w:tab w:val="left" w:pos="11908"/>
+          <w:tab w:val="left" w:pos="12824"/>
+          <w:tab w:val="left" w:pos="13740"/>
+          <w:tab w:val="left" w:pos="14656"/>
+        </w:tabs>
+        <w:spacing w:after="60" w:line="240" w:lineRule="auto"/>
+        <w:rPr>
+          <w:rFonts w:ascii="Segoe UI" w:hAnsi="Segoe UI" w:cs="Segoe UI"/>
+          <w:color w:val="FFFFFF"/>
+          <w:sz w:val="21"/>
+          <w:szCs w:val="21"/>
+          <w:shd w:val="clear" w:color="auto" w:fill="2B2B2B"/>
+        </w:rPr>
+      </w:pPr>
+      <w:r>
+        <w:rPr>
+          <w:rFonts w:ascii="Segoe UI" w:hAnsi="Segoe UI" w:cs="Segoe UI"/>
+          <w:color w:val="FFFFFF"/>
+          <w:sz w:val="21"/>
+          <w:szCs w:val="21"/>
+          <w:shd w:val="clear" w:color="auto" w:fill="2B2B2B"/>
+        </w:rPr>
+        <w:t xml:space="preserve">   - Diseña un formulario de registro con validación de campos. Puedes incluir campos como nombre, correo electrónico, contraseña y confirmación de contraseña.</w:t>
+      </w:r>
+    </w:p>
+    <w:p>
+      <w:pPr>
+        <w:tabs>
+          <w:tab w:val="left" w:pos="916"/>
+          <w:tab w:val="left" w:pos="1832"/>
+          <w:tab w:val="left" w:pos="2748"/>
+          <w:tab w:val="left" w:pos="3664"/>
+          <w:tab w:val="left" w:pos="4580"/>
+          <w:tab w:val="left" w:pos="5496"/>
+          <w:tab w:val="left" w:pos="6412"/>
+          <w:tab w:val="left" w:pos="7328"/>
+          <w:tab w:val="left" w:pos="8244"/>
+          <w:tab w:val="left" w:pos="9160"/>
+          <w:tab w:val="left" w:pos="10076"/>
+          <w:tab w:val="left" w:pos="10992"/>
+          <w:tab w:val="left" w:pos="11908"/>
+          <w:tab w:val="left" w:pos="12824"/>
+          <w:tab w:val="left" w:pos="13740"/>
+          <w:tab w:val="left" w:pos="14656"/>
+        </w:tabs>
+        <w:spacing w:after="60" w:line="240" w:lineRule="auto"/>
+        <w:rPr>
+          <w:rFonts w:ascii="Segoe UI" w:hAnsi="Segoe UI" w:cs="Segoe UI"/>
+          <w:color w:val="FFFFFF"/>
+          <w:sz w:val="21"/>
+          <w:szCs w:val="21"/>
+          <w:shd w:val="clear" w:color="auto" w:fill="2B2B2B"/>
+        </w:rPr>
+      </w:pPr>
+      <w:r>
+        <w:rPr>
+          <w:rFonts w:ascii="Segoe UI" w:hAnsi="Segoe UI" w:cs="Segoe UI"/>
+          <w:color w:val="FFFFFF"/>
+          <w:sz w:val="21"/>
+          <w:szCs w:val="21"/>
+          <w:shd w:val="clear" w:color="auto" w:fill="2B2B2B"/>
+        </w:rPr>
+        <w:t>6. **Página de Noticias**:</w:t>
+      </w:r>
+    </w:p>
+    <w:p>
+      <w:pPr>
+        <w:tabs>
+          <w:tab w:val="left" w:pos="916"/>
+          <w:tab w:val="left" w:pos="1832"/>
+          <w:tab w:val="left" w:pos="2748"/>
+          <w:tab w:val="left" w:pos="3664"/>
+          <w:tab w:val="left" w:pos="4580"/>
+          <w:tab w:val="left" w:pos="5496"/>
+          <w:tab w:val="left" w:pos="6412"/>
+          <w:tab w:val="left" w:pos="7328"/>
+          <w:tab w:val="left" w:pos="8244"/>
+          <w:tab w:val="left" w:pos="9160"/>
+          <w:tab w:val="left" w:pos="10076"/>
+          <w:tab w:val="left" w:pos="10992"/>
+          <w:tab w:val="left" w:pos="11908"/>
+          <w:tab w:val="left" w:pos="12824"/>
+          <w:tab w:val="left" w:pos="13740"/>
+          <w:tab w:val="left" w:pos="14656"/>
+        </w:tabs>
+        <w:spacing w:after="60" w:line="240" w:lineRule="auto"/>
+        <w:rPr>
+          <w:rFonts w:ascii="Segoe UI" w:hAnsi="Segoe UI" w:cs="Segoe UI"/>
+          <w:color w:val="FFFFFF"/>
+          <w:sz w:val="21"/>
+          <w:szCs w:val="21"/>
+          <w:shd w:val="clear" w:color="auto" w:fill="2B2B2B"/>
+        </w:rPr>
+      </w:pPr>
+      <w:r>
+        <w:rPr>
+          <w:rFonts w:ascii="Segoe UI" w:hAnsi="Segoe UI" w:cs="Segoe UI"/>
+          <w:color w:val="FFFFFF"/>
+          <w:sz w:val="21"/>
+          <w:szCs w:val="21"/>
+          <w:shd w:val="clear" w:color="auto" w:fill="2B2B2B"/>
+        </w:rPr>
+        <w:t xml:space="preserve">   - Desarrolla una página de noticias con artículos ficticios. Practica el diseño de tarjetas de noticias, encabezados y pies de página.</w:t>
+      </w:r>
+    </w:p>
+    <w:p>
+      <w:pPr>
+        <w:tabs>
+          <w:tab w:val="left" w:pos="916"/>
+          <w:tab w:val="left" w:pos="1832"/>
+          <w:tab w:val="left" w:pos="2748"/>
+          <w:tab w:val="left" w:pos="3664"/>
+          <w:tab w:val="left" w:pos="4580"/>
+          <w:tab w:val="left" w:pos="5496"/>
+          <w:tab w:val="left" w:pos="6412"/>
+          <w:tab w:val="left" w:pos="7328"/>
+          <w:tab w:val="left" w:pos="8244"/>
+          <w:tab w:val="left" w:pos="9160"/>
+          <w:tab w:val="left" w:pos="10076"/>
+          <w:tab w:val="left" w:pos="10992"/>
+          <w:tab w:val="left" w:pos="11908"/>
+          <w:tab w:val="left" w:pos="12824"/>
+          <w:tab w:val="left" w:pos="13740"/>
+          <w:tab w:val="left" w:pos="14656"/>
+        </w:tabs>
+        <w:spacing w:after="60" w:line="240" w:lineRule="auto"/>
+        <w:rPr>
+          <w:rFonts w:ascii="Segoe UI" w:hAnsi="Segoe UI" w:cs="Segoe UI"/>
+          <w:color w:val="FFFFFF"/>
+          <w:sz w:val="21"/>
+          <w:szCs w:val="21"/>
+          <w:shd w:val="clear" w:color="auto" w:fill="2B2B2B"/>
+        </w:rPr>
+      </w:pPr>
+      <w:r>
+        <w:rPr>
+          <w:rFonts w:ascii="Segoe UI" w:hAnsi="Segoe UI" w:cs="Segoe UI"/>
+          <w:color w:val="FFFFFF"/>
+          <w:sz w:val="21"/>
+          <w:szCs w:val="21"/>
+          <w:shd w:val="clear" w:color="auto" w:fill="2B2B2B"/>
+        </w:rPr>
+        <w:t>7. **Juego Simple**:</w:t>
+      </w:r>
+    </w:p>
+    <w:p>
+      <w:pPr>
+        <w:tabs>
+          <w:tab w:val="left" w:pos="916"/>
+          <w:tab w:val="left" w:pos="1832"/>
+          <w:tab w:val="left" w:pos="2748"/>
+          <w:tab w:val="left" w:pos="3664"/>
+          <w:tab w:val="left" w:pos="4580"/>
+          <w:tab w:val="left" w:pos="5496"/>
+          <w:tab w:val="left" w:pos="6412"/>
+          <w:tab w:val="left" w:pos="7328"/>
+          <w:tab w:val="left" w:pos="8244"/>
+          <w:tab w:val="left" w:pos="9160"/>
+          <w:tab w:val="left" w:pos="10076"/>
+          <w:tab w:val="left" w:pos="10992"/>
+          <w:tab w:val="left" w:pos="11908"/>
+          <w:tab w:val="left" w:pos="12824"/>
+          <w:tab w:val="left" w:pos="13740"/>
+          <w:tab w:val="left" w:pos="14656"/>
+        </w:tabs>
+        <w:spacing w:after="60" w:line="240" w:lineRule="auto"/>
+        <w:rPr>
+          <w:rFonts w:ascii="Segoe UI" w:hAnsi="Segoe UI" w:cs="Segoe UI"/>
+          <w:color w:val="FFFFFF"/>
+          <w:sz w:val="21"/>
+          <w:szCs w:val="21"/>
+          <w:shd w:val="clear" w:color="auto" w:fill="2B2B2B"/>
+        </w:rPr>
+      </w:pPr>
+      <w:r>
+        <w:rPr>
+          <w:rFonts w:ascii="Segoe UI" w:hAnsi="Segoe UI" w:cs="Segoe UI"/>
+          <w:color w:val="FFFFFF"/>
+          <w:sz w:val="21"/>
+          <w:szCs w:val="21"/>
+          <w:shd w:val="clear" w:color="auto" w:fill="2B2B2B"/>
+        </w:rPr>
+        <w:t xml:space="preserve">   - Crea un juego simple como el "Tres en Raya" (Tic-Tac-Toe) o un juego de memoria. Esto te permitirá practicar tanto HTML y CSS como un poco de JavaScript.</w:t>
+      </w:r>
+    </w:p>
+    <w:p>
+      <w:pPr>
+        <w:tabs>
+          <w:tab w:val="left" w:pos="916"/>
+          <w:tab w:val="left" w:pos="1832"/>
+          <w:tab w:val="left" w:pos="2748"/>
+          <w:tab w:val="left" w:pos="3664"/>
+          <w:tab w:val="left" w:pos="4580"/>
+          <w:tab w:val="left" w:pos="5496"/>
+          <w:tab w:val="left" w:pos="6412"/>
+          <w:tab w:val="left" w:pos="7328"/>
+          <w:tab w:val="left" w:pos="8244"/>
+          <w:tab w:val="left" w:pos="9160"/>
+          <w:tab w:val="left" w:pos="10076"/>
+          <w:tab w:val="left" w:pos="10992"/>
+          <w:tab w:val="left" w:pos="11908"/>
+          <w:tab w:val="left" w:pos="12824"/>
+          <w:tab w:val="left" w:pos="13740"/>
+          <w:tab w:val="left" w:pos="14656"/>
+        </w:tabs>
+        <w:spacing w:after="60" w:line="240" w:lineRule="auto"/>
+        <w:rPr>
+          <w:rFonts w:ascii="Segoe UI" w:hAnsi="Segoe UI" w:cs="Segoe UI"/>
+          <w:color w:val="FFFFFF"/>
+          <w:sz w:val="21"/>
+          <w:szCs w:val="21"/>
+          <w:shd w:val="clear" w:color="auto" w:fill="2B2B2B"/>
+        </w:rPr>
+      </w:pPr>
+      <w:r>
+        <w:rPr>
+          <w:rFonts w:ascii="Segoe UI" w:hAnsi="Segoe UI" w:cs="Segoe UI"/>
+          <w:color w:val="FFFFFF"/>
+          <w:sz w:val="21"/>
+          <w:szCs w:val="21"/>
+          <w:shd w:val="clear" w:color="auto" w:fill="2B2B2B"/>
+        </w:rPr>
+        <w:t>8. **Página de Restaurante**:</w:t>
+      </w:r>
+    </w:p>
+    <w:p>
+      <w:pPr>
+        <w:tabs>
+          <w:tab w:val="left" w:pos="916"/>
+          <w:tab w:val="left" w:pos="1832"/>
+          <w:tab w:val="left" w:pos="2748"/>
+          <w:tab w:val="left" w:pos="3664"/>
+          <w:tab w:val="left" w:pos="4580"/>
+          <w:tab w:val="left" w:pos="5496"/>
+          <w:tab w:val="left" w:pos="6412"/>
+          <w:tab w:val="left" w:pos="7328"/>
+          <w:tab w:val="left" w:pos="8244"/>
+          <w:tab w:val="left" w:pos="9160"/>
+          <w:tab w:val="left" w:pos="10076"/>
+          <w:tab w:val="left" w:pos="10992"/>
+          <w:tab w:val="left" w:pos="11908"/>
+          <w:tab w:val="left" w:pos="12824"/>
+          <w:tab w:val="left" w:pos="13740"/>
+          <w:tab w:val="left" w:pos="14656"/>
+        </w:tabs>
+        <w:spacing w:after="60" w:line="240" w:lineRule="auto"/>
+        <w:rPr>
+          <w:rFonts w:ascii="Segoe UI" w:hAnsi="Segoe UI" w:cs="Segoe UI"/>
+          <w:color w:val="FFFFFF"/>
+          <w:sz w:val="21"/>
+          <w:szCs w:val="21"/>
+          <w:shd w:val="clear" w:color="auto" w:fill="2B2B2B"/>
+        </w:rPr>
+      </w:pPr>
+      <w:r>
+        <w:rPr>
+          <w:rFonts w:ascii="Segoe UI" w:hAnsi="Segoe UI" w:cs="Segoe UI"/>
+          <w:color w:val="FFFFFF"/>
+          <w:sz w:val="21"/>
+          <w:szCs w:val="21"/>
+          <w:shd w:val="clear" w:color="auto" w:fill="2B2B2B"/>
+        </w:rPr>
+        <w:t xml:space="preserve">   - Diseña una página web para un restaurante ficticio. Incluye secciones como menú, ubicación, horarios y una galería de fotos.</w:t>
+      </w:r>
+    </w:p>
+    <w:p>
+      <w:pPr>
+        <w:tabs>
+          <w:tab w:val="left" w:pos="916"/>
+          <w:tab w:val="left" w:pos="1832"/>
+          <w:tab w:val="left" w:pos="2748"/>
+          <w:tab w:val="left" w:pos="3664"/>
+          <w:tab w:val="left" w:pos="4580"/>
+          <w:tab w:val="left" w:pos="5496"/>
+          <w:tab w:val="left" w:pos="6412"/>
+          <w:tab w:val="left" w:pos="7328"/>
+          <w:tab w:val="left" w:pos="8244"/>
+          <w:tab w:val="left" w:pos="9160"/>
+          <w:tab w:val="left" w:pos="10076"/>
+          <w:tab w:val="left" w:pos="10992"/>
+          <w:tab w:val="left" w:pos="11908"/>
+          <w:tab w:val="left" w:pos="12824"/>
+          <w:tab w:val="left" w:pos="13740"/>
+          <w:tab w:val="left" w:pos="14656"/>
+        </w:tabs>
+        <w:spacing w:after="60" w:line="240" w:lineRule="auto"/>
+        <w:rPr>
+          <w:rFonts w:ascii="Segoe UI" w:hAnsi="Segoe UI" w:cs="Segoe UI"/>
+          <w:color w:val="FFFFFF"/>
+          <w:sz w:val="21"/>
+          <w:szCs w:val="21"/>
+          <w:shd w:val="clear" w:color="auto" w:fill="2B2B2B"/>
+        </w:rPr>
+      </w:pPr>
+      <w:r>
+        <w:rPr>
+          <w:rFonts w:ascii="Segoe UI" w:hAnsi="Segoe UI" w:cs="Segoe UI"/>
+          <w:color w:val="FFFFFF"/>
+          <w:sz w:val="21"/>
+          <w:szCs w:val="21"/>
+          <w:shd w:val="clear" w:color="auto" w:fill="2B2B2B"/>
+        </w:rPr>
+        <w:t>9. **Página de Comercio Electrónico**:</w:t>
+      </w:r>
+    </w:p>
+    <w:p>
+      <w:pPr>
+        <w:tabs>
+          <w:tab w:val="left" w:pos="916"/>
+          <w:tab w:val="left" w:pos="1832"/>
+          <w:tab w:val="left" w:pos="2748"/>
+          <w:tab w:val="left" w:pos="3664"/>
+          <w:tab w:val="left" w:pos="4580"/>
+          <w:tab w:val="left" w:pos="5496"/>
+          <w:tab w:val="left" w:pos="6412"/>
+          <w:tab w:val="left" w:pos="7328"/>
+          <w:tab w:val="left" w:pos="8244"/>
+          <w:tab w:val="left" w:pos="9160"/>
+          <w:tab w:val="left" w:pos="10076"/>
+          <w:tab w:val="left" w:pos="10992"/>
+          <w:tab w:val="left" w:pos="11908"/>
+          <w:tab w:val="left" w:pos="12824"/>
+          <w:tab w:val="left" w:pos="13740"/>
+          <w:tab w:val="left" w:pos="14656"/>
+        </w:tabs>
+        <w:spacing w:after="60" w:line="240" w:lineRule="auto"/>
+        <w:rPr>
+          <w:rFonts w:ascii="Segoe UI" w:hAnsi="Segoe UI" w:cs="Segoe UI"/>
+          <w:color w:val="FFFFFF"/>
+          <w:sz w:val="21"/>
+          <w:szCs w:val="21"/>
+          <w:shd w:val="clear" w:color="auto" w:fill="2B2B2B"/>
+        </w:rPr>
+      </w:pPr>
+      <w:r>
+        <w:rPr>
+          <w:rFonts w:ascii="Segoe UI" w:hAnsi="Segoe UI" w:cs="Segoe UI"/>
+          <w:color w:val="FFFFFF"/>
+          <w:sz w:val="21"/>
+          <w:szCs w:val="21"/>
+          <w:shd w:val="clear" w:color="auto" w:fill="2B2B2B"/>
+        </w:rPr>
+        <w:t xml:space="preserve">   - Desarrolla una página de comercio electrónico simple con productos ficticios. Practica el diseño de tarjetas de productos, carrito de compras y formularios de pago.</w:t>
+      </w:r>
+    </w:p>
+    <w:p>
+      <w:pPr>
+        <w:tabs>
+          <w:tab w:val="left" w:pos="916"/>
+          <w:tab w:val="left" w:pos="1832"/>
+          <w:tab w:val="left" w:pos="2748"/>
+          <w:tab w:val="left" w:pos="3664"/>
+          <w:tab w:val="left" w:pos="4580"/>
+          <w:tab w:val="left" w:pos="5496"/>
+          <w:tab w:val="left" w:pos="6412"/>
+          <w:tab w:val="left" w:pos="7328"/>
+          <w:tab w:val="left" w:pos="8244"/>
+          <w:tab w:val="left" w:pos="9160"/>
+          <w:tab w:val="left" w:pos="10076"/>
+          <w:tab w:val="left" w:pos="10992"/>
+          <w:tab w:val="left" w:pos="11908"/>
+          <w:tab w:val="left" w:pos="12824"/>
+          <w:tab w:val="left" w:pos="13740"/>
+          <w:tab w:val="left" w:pos="14656"/>
+        </w:tabs>
+        <w:spacing w:after="60" w:line="240" w:lineRule="auto"/>
+        <w:rPr>
+          <w:rFonts w:ascii="Segoe UI" w:hAnsi="Segoe UI" w:cs="Segoe UI"/>
+          <w:color w:val="FFFFFF"/>
+          <w:sz w:val="21"/>
+          <w:szCs w:val="21"/>
+          <w:shd w:val="clear" w:color="auto" w:fill="2B2B2B"/>
+        </w:rPr>
+      </w:pPr>
+      <w:r>
+        <w:rPr>
+          <w:rFonts w:ascii="Segoe UI" w:hAnsi="Segoe UI" w:cs="Segoe UI"/>
+          <w:color w:val="FFFFFF"/>
+          <w:sz w:val="21"/>
+          <w:szCs w:val="21"/>
+          <w:shd w:val="clear" w:color="auto" w:fill="2B2B2B"/>
+        </w:rPr>
+        <w:t>10. **Currículum en Línea**:</w:t>
+      </w:r>
+    </w:p>
+    <w:p>
+      <w:pPr>
+        <w:tabs>
+          <w:tab w:val="left" w:pos="916"/>
+          <w:tab w:val="left" w:pos="1832"/>
+          <w:tab w:val="left" w:pos="2748"/>
+          <w:tab w:val="left" w:pos="3664"/>
+          <w:tab w:val="left" w:pos="4580"/>
+          <w:tab w:val="left" w:pos="5496"/>
+          <w:tab w:val="left" w:pos="6412"/>
+          <w:tab w:val="left" w:pos="7328"/>
+          <w:tab w:val="left" w:pos="8244"/>
+          <w:tab w:val="left" w:pos="9160"/>
+          <w:tab w:val="left" w:pos="10076"/>
+          <w:tab w:val="left" w:pos="10992"/>
+          <w:tab w:val="left" w:pos="11908"/>
+          <w:tab w:val="left" w:pos="12824"/>
+          <w:tab w:val="left" w:pos="13740"/>
+          <w:tab w:val="left" w:pos="14656"/>
+        </w:tabs>
+        <w:spacing w:after="60" w:line="240" w:lineRule="auto"/>
+        <w:rPr>
+          <w:rFonts w:ascii="Segoe UI" w:hAnsi="Segoe UI" w:cs="Segoe UI"/>
+          <w:color w:val="FFFFFF"/>
+          <w:sz w:val="21"/>
+          <w:szCs w:val="21"/>
+          <w:shd w:val="clear" w:color="auto" w:fill="2B2B2B"/>
+        </w:rPr>
+      </w:pPr>
+      <w:r>
+        <w:rPr>
+          <w:rFonts w:ascii="Segoe UI" w:hAnsi="Segoe UI" w:cs="Segoe UI"/>
+          <w:color w:val="FFFFFF"/>
+          <w:sz w:val="21"/>
+          <w:szCs w:val="21"/>
+          <w:shd w:val="clear" w:color="auto" w:fill="2B2B2B"/>
+        </w:rPr>
+        <w:t xml:space="preserve">    - Crea un currículum en línea con HTML y CSS. Puedes incluir secciones como experiencia laboral, educación, habilidades y referencias.</w:t>
+      </w:r>
+    </w:p>
+    <w:p>
+      <w:pPr>
+        <w:tabs>
+          <w:tab w:val="left" w:pos="916"/>
+          <w:tab w:val="left" w:pos="1832"/>
+          <w:tab w:val="left" w:pos="2748"/>
+          <w:tab w:val="left" w:pos="3664"/>
+          <w:tab w:val="left" w:pos="4580"/>
+          <w:tab w:val="left" w:pos="5496"/>
+          <w:tab w:val="left" w:pos="6412"/>
+          <w:tab w:val="left" w:pos="7328"/>
+          <w:tab w:val="left" w:pos="8244"/>
+          <w:tab w:val="left" w:pos="9160"/>
+          <w:tab w:val="left" w:pos="10076"/>
+          <w:tab w:val="left" w:pos="10992"/>
+          <w:tab w:val="left" w:pos="11908"/>
+          <w:tab w:val="left" w:pos="12824"/>
+          <w:tab w:val="left" w:pos="13740"/>
+          <w:tab w:val="left" w:pos="14656"/>
+        </w:tabs>
+        <w:spacing w:after="60" w:line="240" w:lineRule="auto"/>
+        <w:rPr>
+          <w:rFonts w:ascii="Segoe UI" w:hAnsi="Segoe UI" w:cs="Segoe UI"/>
+          <w:color w:val="FFFFFF"/>
+          <w:sz w:val="21"/>
+          <w:szCs w:val="21"/>
+          <w:shd w:val="clear" w:color="auto" w:fill="2B2B2B"/>
+        </w:rPr>
+      </w:pPr>
+      <w:r>
+        <w:rPr>
+          <w:rFonts w:ascii="Segoe UI" w:hAnsi="Segoe UI" w:cs="Segoe UI"/>
+          <w:color w:val="FFFFFF"/>
+          <w:sz w:val="21"/>
+          <w:szCs w:val="21"/>
+          <w:shd w:val="clear" w:color="auto" w:fill="2B2B2B"/>
+        </w:rPr>
+        <w:t>Estos proyectos te ayudarán a mejorar tus habilidades y a crear un portafolio que puedes mostrar a futuros empleadores o clientes. ¿Hay algún proyecto en particular que te interese más?</w:t>
       </w:r>
     </w:p>
     <w:sectPr>
@@ -26833,10 +28111,10 @@
     </w:lvl>
   </w:abstractNum>
   <w:abstractNum w:abstractNumId="4" w15:restartNumberingAfterBreak="0">
-    <w:nsid w:val="413A7DD4"/>
+    <w:nsid w:val="379342F2"/>
     <w:multiLevelType w:val="hybridMultilevel"/>
-    <w:tmpl w:val="F3801D4C"/>
-    <w:lvl w:ilvl="0" w:tplc="844CEE64">
+    <w:tmpl w:val="578645A6"/>
+    <w:lvl w:ilvl="0" w:tplc="E5DEFA64">
       <w:numFmt w:val="bullet"/>
       <w:lvlText w:val="-"/>
       <w:lvlJc w:val="left"/>
@@ -26945,11 +28223,10 @@
     </w:lvl>
   </w:abstractNum>
   <w:abstractNum w:abstractNumId="5" w15:restartNumberingAfterBreak="0">
-    <w:nsid w:val="52AA1016"/>
+    <w:nsid w:val="413A7DD4"/>
     <w:multiLevelType w:val="hybridMultilevel"/>
-    <w:tmpl w:val="8B76BB44"/>
-    <w:lvl w:ilvl="0" w:tplc="179AF08A">
-      <w:start w:val="4"/>
+    <w:tmpl w:val="F3801D4C"/>
+    <w:lvl w:ilvl="0" w:tplc="844CEE64">
       <w:numFmt w:val="bullet"/>
       <w:lvlText w:val="-"/>
       <w:lvlJc w:val="left"/>
@@ -27058,10 +28335,11 @@
     </w:lvl>
   </w:abstractNum>
   <w:abstractNum w:abstractNumId="6" w15:restartNumberingAfterBreak="0">
-    <w:nsid w:val="5AEE296C"/>
+    <w:nsid w:val="52AA1016"/>
     <w:multiLevelType w:val="hybridMultilevel"/>
-    <w:tmpl w:val="61542DA0"/>
-    <w:lvl w:ilvl="0" w:tplc="49968D0A">
+    <w:tmpl w:val="8B76BB44"/>
+    <w:lvl w:ilvl="0" w:tplc="179AF08A">
+      <w:start w:val="4"/>
       <w:numFmt w:val="bullet"/>
       <w:lvlText w:val="-"/>
       <w:lvlJc w:val="left"/>
@@ -27170,6 +28448,118 @@
     </w:lvl>
   </w:abstractNum>
   <w:abstractNum w:abstractNumId="7" w15:restartNumberingAfterBreak="0">
+    <w:nsid w:val="5AEE296C"/>
+    <w:multiLevelType w:val="hybridMultilevel"/>
+    <w:tmpl w:val="61542DA0"/>
+    <w:lvl w:ilvl="0" w:tplc="49968D0A">
+      <w:numFmt w:val="bullet"/>
+      <w:lvlText w:val="-"/>
+      <w:lvlJc w:val="left"/>
+      <w:pPr>
+        <w:ind w:left="720" w:hanging="360"/>
+      </w:pPr>
+      <w:rPr>
+        <w:rFonts w:ascii="Calibri" w:eastAsiaTheme="minorHAnsi" w:hAnsi="Calibri" w:cs="Calibri" w:hint="default"/>
+      </w:rPr>
+    </w:lvl>
+    <w:lvl w:ilvl="1" w:tplc="2C0A0003" w:tentative="1">
+      <w:start w:val="1"/>
+      <w:numFmt w:val="bullet"/>
+      <w:lvlText w:val="o"/>
+      <w:lvlJc w:val="left"/>
+      <w:pPr>
+        <w:ind w:left="1440" w:hanging="360"/>
+      </w:pPr>
+      <w:rPr>
+        <w:rFonts w:ascii="Courier New" w:hAnsi="Courier New" w:cs="Courier New" w:hint="default"/>
+      </w:rPr>
+    </w:lvl>
+    <w:lvl w:ilvl="2" w:tplc="2C0A0005" w:tentative="1">
+      <w:start w:val="1"/>
+      <w:numFmt w:val="bullet"/>
+      <w:lvlText w:val=""/>
+      <w:lvlJc w:val="left"/>
+      <w:pPr>
+        <w:ind w:left="2160" w:hanging="360"/>
+      </w:pPr>
+      <w:rPr>
+        <w:rFonts w:ascii="Wingdings" w:hAnsi="Wingdings" w:hint="default"/>
+      </w:rPr>
+    </w:lvl>
+    <w:lvl w:ilvl="3" w:tplc="2C0A0001" w:tentative="1">
+      <w:start w:val="1"/>
+      <w:numFmt w:val="bullet"/>
+      <w:lvlText w:val=""/>
+      <w:lvlJc w:val="left"/>
+      <w:pPr>
+        <w:ind w:left="2880" w:hanging="360"/>
+      </w:pPr>
+      <w:rPr>
+        <w:rFonts w:ascii="Symbol" w:hAnsi="Symbol" w:hint="default"/>
+      </w:rPr>
+    </w:lvl>
+    <w:lvl w:ilvl="4" w:tplc="2C0A0003" w:tentative="1">
+      <w:start w:val="1"/>
+      <w:numFmt w:val="bullet"/>
+      <w:lvlText w:val="o"/>
+      <w:lvlJc w:val="left"/>
+      <w:pPr>
+        <w:ind w:left="3600" w:hanging="360"/>
+      </w:pPr>
+      <w:rPr>
+        <w:rFonts w:ascii="Courier New" w:hAnsi="Courier New" w:cs="Courier New" w:hint="default"/>
+      </w:rPr>
+    </w:lvl>
+    <w:lvl w:ilvl="5" w:tplc="2C0A0005" w:tentative="1">
+      <w:start w:val="1"/>
+      <w:numFmt w:val="bullet"/>
+      <w:lvlText w:val=""/>
+      <w:lvlJc w:val="left"/>
+      <w:pPr>
+        <w:ind w:left="4320" w:hanging="360"/>
+      </w:pPr>
+      <w:rPr>
+        <w:rFonts w:ascii="Wingdings" w:hAnsi="Wingdings" w:hint="default"/>
+      </w:rPr>
+    </w:lvl>
+    <w:lvl w:ilvl="6" w:tplc="2C0A0001" w:tentative="1">
+      <w:start w:val="1"/>
+      <w:numFmt w:val="bullet"/>
+      <w:lvlText w:val=""/>
+      <w:lvlJc w:val="left"/>
+      <w:pPr>
+        <w:ind w:left="5040" w:hanging="360"/>
+      </w:pPr>
+      <w:rPr>
+        <w:rFonts w:ascii="Symbol" w:hAnsi="Symbol" w:hint="default"/>
+      </w:rPr>
+    </w:lvl>
+    <w:lvl w:ilvl="7" w:tplc="2C0A0003" w:tentative="1">
+      <w:start w:val="1"/>
+      <w:numFmt w:val="bullet"/>
+      <w:lvlText w:val="o"/>
+      <w:lvlJc w:val="left"/>
+      <w:pPr>
+        <w:ind w:left="5760" w:hanging="360"/>
+      </w:pPr>
+      <w:rPr>
+        <w:rFonts w:ascii="Courier New" w:hAnsi="Courier New" w:cs="Courier New" w:hint="default"/>
+      </w:rPr>
+    </w:lvl>
+    <w:lvl w:ilvl="8" w:tplc="2C0A0005" w:tentative="1">
+      <w:start w:val="1"/>
+      <w:numFmt w:val="bullet"/>
+      <w:lvlText w:val=""/>
+      <w:lvlJc w:val="left"/>
+      <w:pPr>
+        <w:ind w:left="6480" w:hanging="360"/>
+      </w:pPr>
+      <w:rPr>
+        <w:rFonts w:ascii="Wingdings" w:hAnsi="Wingdings" w:hint="default"/>
+      </w:rPr>
+    </w:lvl>
+  </w:abstractNum>
+  <w:abstractNum w:abstractNumId="8" w15:restartNumberingAfterBreak="0">
     <w:nsid w:val="6F1C490A"/>
     <w:multiLevelType w:val="hybridMultilevel"/>
     <w:tmpl w:val="F9304C8A"/>
@@ -27262,7 +28652,7 @@
     <w:abstractNumId w:val="1"/>
   </w:num>
   <w:num w:numId="2">
-    <w:abstractNumId w:val="7"/>
+    <w:abstractNumId w:val="8"/>
   </w:num>
   <w:num w:numId="3">
     <w:abstractNumId w:val="3"/>
@@ -27271,16 +28661,19 @@
     <w:abstractNumId w:val="2"/>
   </w:num>
   <w:num w:numId="5">
-    <w:abstractNumId w:val="6"/>
+    <w:abstractNumId w:val="7"/>
   </w:num>
   <w:num w:numId="6">
-    <w:abstractNumId w:val="4"/>
+    <w:abstractNumId w:val="5"/>
   </w:num>
   <w:num w:numId="7">
     <w:abstractNumId w:val="0"/>
   </w:num>
   <w:num w:numId="8">
-    <w:abstractNumId w:val="5"/>
+    <w:abstractNumId w:val="6"/>
+  </w:num>
+  <w:num w:numId="9">
+    <w:abstractNumId w:val="4"/>
   </w:num>
 </w:numbering>
 </file>

</xml_diff>

<commit_message>
One Page View - Terminada
</commit_message>
<xml_diff>
--- a/Curso HTML y CSS desde Certo - Teoria.docx
+++ b/Curso HTML y CSS desde Certo - Teoria.docx
@@ -1543,6 +1543,7 @@
     <w:p>
       <w:pPr>
         <w:rPr>
+          <w:color w:val="FFFFFF" w:themeColor="background1"/>
           <w:lang w:val="es-ES"/>
         </w:rPr>
       </w:pPr>
@@ -1550,6 +1551,7 @@
         <w:r>
           <w:rPr>
             <w:rStyle w:val="Hipervnculo"/>
+            <w:color w:val="FFFFFF" w:themeColor="background1"/>
             <w:lang w:val="es-ES"/>
           </w:rPr>
           <w:t>https://code.visualstudio.com/api/references/theme-color</w:t>
@@ -1557,6 +1559,7 @@
       </w:hyperlink>
       <w:r>
         <w:rPr>
+          <w:color w:val="FFFFFF" w:themeColor="background1"/>
           <w:lang w:val="es-ES"/>
         </w:rPr>
         <w:t xml:space="preserve"> </w:t>
@@ -1624,7 +1627,10 @@
     </w:p>
     <w:p>
       <w:r>
-        <w:t xml:space="preserve">Todos los accesos se producen por una petición y una respuesta - </w:t>
+        <w:t>Todos los accesos se producen por</w:t>
+      </w:r>
+      <w:r>
+        <w:t xml:space="preserve"> una petición y una respuesta</w:t>
       </w:r>
     </w:p>
     <w:p>
@@ -1983,7 +1989,12 @@
     </w:p>
     <w:p>
       <w:r>
-        <w:t>Escribir html con etiquetas semánticas que cumplen una una función específica</w:t>
+        <w:t xml:space="preserve">Escribir html con etiquetas semánticas que cumplen una </w:t>
+      </w:r>
+      <w:bookmarkStart w:id="0" w:name="_GoBack"/>
+      <w:bookmarkEnd w:id="0"/>
+      <w:r>
+        <w:t>función específica</w:t>
       </w:r>
     </w:p>
     <w:p>
@@ -10206,14 +10217,8 @@
         <w:tabs>
           <w:tab w:val="left" w:pos="660"/>
         </w:tabs>
-        <w:rPr>
-          <w:lang w:val="en-US"/>
-        </w:rPr>
-      </w:pPr>
-      <w:r>
-        <w:rPr>
-          <w:lang w:val="en-US"/>
-        </w:rPr>
+      </w:pPr>
+      <w:r>
         <w:t>}</w:t>
       </w:r>
     </w:p>
@@ -10222,22 +10227,13 @@
         <w:tabs>
           <w:tab w:val="left" w:pos="660"/>
         </w:tabs>
-        <w:rPr>
-          <w:lang w:val="en-US"/>
-        </w:rPr>
       </w:pPr>
       <w:proofErr w:type="gramStart"/>
       <w:r>
-        <w:rPr>
-          <w:lang w:val="en-US"/>
-        </w:rPr>
         <w:t>.ingrediente</w:t>
       </w:r>
       <w:proofErr w:type="gramEnd"/>
       <w:r>
-        <w:rPr>
-          <w:lang w:val="en-US"/>
-        </w:rPr>
         <w:t xml:space="preserve"> {</w:t>
       </w:r>
     </w:p>
@@ -10246,14 +10242,8 @@
         <w:tabs>
           <w:tab w:val="left" w:pos="660"/>
         </w:tabs>
-        <w:rPr>
-          <w:lang w:val="en-US"/>
-        </w:rPr>
-      </w:pPr>
-      <w:r>
-        <w:rPr>
-          <w:lang w:val="en-US"/>
-        </w:rPr>
+      </w:pPr>
+      <w:r>
         <w:t>  color: grey;</w:t>
       </w:r>
     </w:p>
@@ -10267,9 +10257,6 @@
         </w:rPr>
       </w:pPr>
       <w:r>
-        <w:rPr>
-          <w:lang w:val="en-US"/>
-        </w:rPr>
         <w:t xml:space="preserve">  </w:t>
       </w:r>
       <w:r>
@@ -10436,6 +10423,9 @@
         <w:tabs>
           <w:tab w:val="left" w:pos="660"/>
         </w:tabs>
+        <w:rPr>
+          <w:lang w:val="en-US"/>
+        </w:rPr>
       </w:pPr>
       <w:r>
         <w:rPr>
@@ -10444,6 +10434,9 @@
         <w:t xml:space="preserve">  </w:t>
       </w:r>
       <w:r>
+        <w:rPr>
+          <w:lang w:val="en-US"/>
+        </w:rPr>
         <w:t>list-style: square;</w:t>
       </w:r>
     </w:p>
@@ -17404,7 +17397,7 @@
         </w:tabs>
       </w:pPr>
       <w:r>
-        <w:t>  Cuando usamos grid los no hay colpaso de márgenes y sí se van a sumar los dos márgenes de las dos filas o columnas adyascentes</w:t>
+        <w:t>  Cuando usamos grid no hay colpaso de márgenes y sí se van a sumar los dos márgenes de las dos filas o columnas adyascentes</w:t>
       </w:r>
     </w:p>
     <w:p>
@@ -18784,9 +18777,18 @@
         <w:tabs>
           <w:tab w:val="left" w:pos="660"/>
         </w:tabs>
-      </w:pPr>
-      <w:r>
-        <w:t>  grid-row: span 2;</w:t>
+        <w:rPr>
+          <w:lang w:val="en-US"/>
+        </w:rPr>
+      </w:pPr>
+      <w:r>
+        <w:t xml:space="preserve">  </w:t>
+      </w:r>
+      <w:r>
+        <w:rPr>
+          <w:lang w:val="en-US"/>
+        </w:rPr>
+        <w:t>grid-row: span 2;</w:t>
       </w:r>
     </w:p>
     <w:p>
@@ -23570,9 +23572,6 @@
         <w:tabs>
           <w:tab w:val="left" w:pos="660"/>
         </w:tabs>
-        <w:rPr>
-          <w:lang w:val="en-US"/>
-        </w:rPr>
       </w:pPr>
       <w:r>
         <w:rPr>
@@ -23581,9 +23580,6 @@
         <w:t xml:space="preserve">  </w:t>
       </w:r>
       <w:r>
-        <w:rPr>
-          <w:lang w:val="en-US"/>
-        </w:rPr>
         <w:t>background-color: #48e6;</w:t>
       </w:r>
     </w:p>
@@ -23594,9 +23590,6 @@
         </w:tabs>
       </w:pPr>
       <w:r>
-        <w:rPr>
-          <w:lang w:val="en-US"/>
-        </w:rPr>
         <w:t xml:space="preserve">  </w:t>
       </w:r>
       <w:r>
@@ -23929,31 +23922,19 @@
         <w:tabs>
           <w:tab w:val="left" w:pos="660"/>
         </w:tabs>
-        <w:rPr>
-          <w:lang w:val="en-US"/>
-        </w:rPr>
       </w:pPr>
       <w:r>
         <w:t xml:space="preserve">  </w:t>
       </w:r>
       <w:r>
-        <w:rPr>
-          <w:lang w:val="en-US"/>
-        </w:rPr>
         <w:t>&lt;link href="https://fonts.googleapis.com/css</w:t>
       </w:r>
       <w:proofErr w:type="gramStart"/>
       <w:r>
-        <w:rPr>
-          <w:lang w:val="en-US"/>
-        </w:rPr>
         <w:t>2?family</w:t>
       </w:r>
       <w:proofErr w:type="gramEnd"/>
       <w:r>
-        <w:rPr>
-          <w:lang w:val="en-US"/>
-        </w:rPr>
         <w:t>=Material+Symbols+Outlined:wght@100" rel="stylesheet" /&gt;</w:t>
       </w:r>
     </w:p>
@@ -23964,9 +23945,6 @@
         </w:tabs>
       </w:pPr>
       <w:r>
-        <w:rPr>
-          <w:lang w:val="en-US"/>
-        </w:rPr>
         <w:t xml:space="preserve">  </w:t>
       </w:r>
       <w:r>
@@ -24046,14 +24024,8 @@
         <w:tabs>
           <w:tab w:val="left" w:pos="660"/>
         </w:tabs>
-        <w:rPr>
-          <w:lang w:val="en-US"/>
-        </w:rPr>
-      </w:pPr>
-      <w:r>
-        <w:rPr>
-          <w:lang w:val="en-US"/>
-        </w:rPr>
+      </w:pPr>
+      <w:r>
         <w:t>--&gt;</w:t>
       </w:r>
     </w:p>
@@ -25278,13 +25250,6 @@
       <w:r>
         <w:t>, solo esa, domina la lógica lo justo y necesario, maneja la lógica básica, sabe lo justo y necesario</w:t>
       </w:r>
-    </w:p>
-    <w:p>
-      <w:pPr>
-        <w:tabs>
-          <w:tab w:val="left" w:pos="660"/>
-        </w:tabs>
-      </w:pPr>
     </w:p>
     <w:p>
       <w:pPr>
@@ -25432,18 +25397,628 @@
       <w:r>
         <w:t>Arranquen con sus primeros trabajos y proyectos personales</w:t>
       </w:r>
-      <w:bookmarkStart w:id="0" w:name="_GoBack"/>
-      <w:bookmarkEnd w:id="0"/>
-    </w:p>
-    <w:p>
-      <w:pPr>
-        <w:tabs>
-          <w:tab w:val="left" w:pos="660"/>
-        </w:tabs>
-      </w:pPr>
-    </w:p>
-    <w:p>
-      <w:r>
+    </w:p>
+    <w:p>
+      <w:r>
+        <w:br w:type="page"/>
+      </w:r>
+    </w:p>
+    <w:p>
+      <w:pPr>
+        <w:tabs>
+          <w:tab w:val="left" w:pos="660"/>
+        </w:tabs>
+      </w:pPr>
+      <w:r>
+        <w:t>RECURSOS</w:t>
+      </w:r>
+    </w:p>
+    <w:p>
+      <w:pPr>
+        <w:tabs>
+          <w:tab w:val="left" w:pos="660"/>
+        </w:tabs>
+        <w:rPr>
+          <w:color w:val="FFFFFF" w:themeColor="background1"/>
+        </w:rPr>
+      </w:pPr>
+      <w:r>
+        <w:rPr>
+          <w:color w:val="FFFFFF" w:themeColor="background1"/>
+        </w:rPr>
+        <w:t xml:space="preserve">Contraste de Color: </w:t>
+      </w:r>
+      <w:hyperlink r:id="rId6" w:history="1">
+        <w:r>
+          <w:rPr>
+            <w:rStyle w:val="Hipervnculo"/>
+            <w:color w:val="FFFFFF" w:themeColor="background1"/>
+          </w:rPr>
+          <w:t>https://app.contrast-finder.org/</w:t>
+        </w:r>
+      </w:hyperlink>
+      <w:r>
+        <w:rPr>
+          <w:color w:val="FFFFFF" w:themeColor="background1"/>
+        </w:rPr>
+        <w:t xml:space="preserve"> </w:t>
+      </w:r>
+    </w:p>
+    <w:p>
+      <w:pPr>
+        <w:rPr>
+          <w:color w:val="FFFFFF" w:themeColor="background1"/>
+        </w:rPr>
+      </w:pPr>
+      <w:r>
+        <w:rPr>
+          <w:color w:val="FFFFFF" w:themeColor="background1"/>
+        </w:rPr>
+        <w:t xml:space="preserve">Lista de cursores: </w:t>
+      </w:r>
+      <w:hyperlink r:id="rId7" w:history="1">
+        <w:r>
+          <w:rPr>
+            <w:rStyle w:val="Hipervnculo"/>
+            <w:color w:val="FFFFFF" w:themeColor="background1"/>
+          </w:rPr>
+          <w:t>https://developer.mozilla.org/es/docs/Web/CSS/cursor</w:t>
+        </w:r>
+      </w:hyperlink>
+      <w:r>
+        <w:rPr>
+          <w:color w:val="FFFFFF" w:themeColor="background1"/>
+        </w:rPr>
+        <w:t xml:space="preserve"> </w:t>
+      </w:r>
+    </w:p>
+    <w:p>
+      <w:pPr>
+        <w:rPr>
+          <w:color w:val="FFFFFF" w:themeColor="background1"/>
+        </w:rPr>
+      </w:pPr>
+      <w:r>
+        <w:rPr>
+          <w:color w:val="FFFFFF" w:themeColor="background1"/>
+        </w:rPr>
+        <w:t xml:space="preserve">Conversor px a rem: </w:t>
+      </w:r>
+      <w:hyperlink r:id="rId8" w:history="1">
+        <w:r>
+          <w:rPr>
+            <w:rStyle w:val="Hipervnculo"/>
+            <w:color w:val="FFFFFF" w:themeColor="background1"/>
+          </w:rPr>
+          <w:t>https://nekocalc.com/es/px-a-rem-conversor</w:t>
+        </w:r>
+      </w:hyperlink>
+      <w:r>
+        <w:rPr>
+          <w:color w:val="FFFFFF" w:themeColor="background1"/>
+        </w:rPr>
+        <w:t xml:space="preserve"> </w:t>
+      </w:r>
+    </w:p>
+    <w:p>
+      <w:pPr>
+        <w:rPr>
+          <w:color w:val="FFFFFF" w:themeColor="background1"/>
+        </w:rPr>
+      </w:pPr>
+      <w:r>
+        <w:rPr>
+          <w:color w:val="FFFFFF" w:themeColor="background1"/>
+        </w:rPr>
+        <w:t xml:space="preserve">Conversor </w:t>
+      </w:r>
+      <w:r>
+        <w:rPr>
+          <w:color w:val="FFFFFF" w:themeColor="background1"/>
+        </w:rPr>
+        <w:t>varias unidades</w:t>
+      </w:r>
+      <w:r>
+        <w:rPr>
+          <w:color w:val="FFFFFF" w:themeColor="background1"/>
+        </w:rPr>
+        <w:t xml:space="preserve">: </w:t>
+      </w:r>
+      <w:hyperlink r:id="rId9" w:history="1">
+        <w:r>
+          <w:rPr>
+            <w:rStyle w:val="Hipervnculo"/>
+            <w:color w:val="FFFFFF" w:themeColor="background1"/>
+          </w:rPr>
+          <w:t>https://products.aspose.app/html/es/pixel-calculator/px-to-pt</w:t>
+        </w:r>
+      </w:hyperlink>
+      <w:r>
+        <w:rPr>
+          <w:color w:val="FFFFFF" w:themeColor="background1"/>
+        </w:rPr>
+        <w:t xml:space="preserve"> </w:t>
+      </w:r>
+    </w:p>
+    <w:p>
+      <w:pPr>
+        <w:rPr>
+          <w:color w:val="FFFFFF" w:themeColor="background1"/>
+        </w:rPr>
+      </w:pPr>
+      <w:r>
+        <w:rPr>
+          <w:color w:val="FFFFFF" w:themeColor="background1"/>
+        </w:rPr>
+        <w:t xml:space="preserve">Animaciones 3D CSS: </w:t>
+      </w:r>
+      <w:hyperlink r:id="rId10" w:history="1">
+        <w:r>
+          <w:rPr>
+            <w:rStyle w:val="Hipervnculo"/>
+            <w:color w:val="FFFFFF" w:themeColor="background1"/>
+          </w:rPr>
+          <w:t>https://redstapler.co/10-stunning-css-3d-effect-must-see/</w:t>
+        </w:r>
+      </w:hyperlink>
+      <w:r>
+        <w:rPr>
+          <w:color w:val="FFFFFF" w:themeColor="background1"/>
+        </w:rPr>
+        <w:t xml:space="preserve"> </w:t>
+      </w:r>
+    </w:p>
+    <w:p>
+      <w:pPr>
+        <w:rPr>
+          <w:color w:val="FFFFFF" w:themeColor="background1"/>
+        </w:rPr>
+      </w:pPr>
+      <w:hyperlink r:id="rId11" w:history="1">
+        <w:r>
+          <w:rPr>
+            <w:rStyle w:val="Hipervnculo"/>
+            <w:color w:val="FFFFFF" w:themeColor="background1"/>
+          </w:rPr>
+          <w:t>https://www.youtube.com/watch?v=bjUoQbSJDJs</w:t>
+        </w:r>
+      </w:hyperlink>
+    </w:p>
+    <w:p>
+      <w:pPr>
+        <w:rPr>
+          <w:color w:val="FFFFFF" w:themeColor="background1"/>
+        </w:rPr>
+      </w:pPr>
+      <w:hyperlink r:id="rId12" w:history="1">
+        <w:r>
+          <w:rPr>
+            <w:rStyle w:val="Hipervnculo"/>
+            <w:color w:val="FFFFFF" w:themeColor="background1"/>
+          </w:rPr>
+          <w:t>https://codepen.io/katydecorah/pen/nYLbEN</w:t>
+        </w:r>
+      </w:hyperlink>
+    </w:p>
+    <w:p>
+      <w:r>
+        <w:t>Lista de Reproducción de Efectos 3D con CSS</w:t>
+      </w:r>
+    </w:p>
+    <w:p>
+      <w:pPr>
+        <w:rPr>
+          <w:color w:val="FFFFFF" w:themeColor="background1"/>
+        </w:rPr>
+      </w:pPr>
+      <w:hyperlink r:id="rId13" w:history="1">
+        <w:r>
+          <w:rPr>
+            <w:rStyle w:val="Hipervnculo"/>
+            <w:color w:val="FFFFFF" w:themeColor="background1"/>
+          </w:rPr>
+          <w:t>https://www.youtube.com/watch?v=C8wSNZqktOM&amp;list=PL5e68lK9hEze9y8yDozv1GHSGDM0ER</w:t>
+        </w:r>
+        <w:r>
+          <w:rPr>
+            <w:rStyle w:val="Hipervnculo"/>
+            <w:color w:val="FFFFFF" w:themeColor="background1"/>
+          </w:rPr>
+          <w:t>9</w:t>
+        </w:r>
+        <w:r>
+          <w:rPr>
+            <w:rStyle w:val="Hipervnculo"/>
+            <w:color w:val="FFFFFF" w:themeColor="background1"/>
+          </w:rPr>
+          <w:t>is&amp;index=2</w:t>
+        </w:r>
+      </w:hyperlink>
+    </w:p>
+    <w:p>
+      <w:pPr>
+        <w:rPr>
+          <w:color w:val="FFFFFF" w:themeColor="background1"/>
+        </w:rPr>
+      </w:pPr>
+      <w:r>
+        <w:rPr>
+          <w:color w:val="FFFFFF" w:themeColor="background1"/>
+        </w:rPr>
+        <w:t xml:space="preserve">Quitar Fondo a Imágenes: </w:t>
+      </w:r>
+      <w:hyperlink r:id="rId14" w:history="1">
+        <w:r>
+          <w:rPr>
+            <w:rStyle w:val="Hipervnculo"/>
+            <w:color w:val="FFFFFF" w:themeColor="background1"/>
+          </w:rPr>
+          <w:t>https://www.iloveimg.com/es</w:t>
+        </w:r>
+      </w:hyperlink>
+      <w:r>
+        <w:rPr>
+          <w:color w:val="FFFFFF" w:themeColor="background1"/>
+        </w:rPr>
+        <w:t xml:space="preserve"> </w:t>
+      </w:r>
+    </w:p>
+    <w:p>
+      <w:pPr>
+        <w:rPr>
+          <w:color w:val="FFFFFF" w:themeColor="background1"/>
+        </w:rPr>
+      </w:pPr>
+      <w:r>
+        <w:rPr>
+          <w:color w:val="FFFFFF" w:themeColor="background1"/>
+        </w:rPr>
+        <w:t>Trabajar con PDFs</w:t>
+      </w:r>
+      <w:r>
+        <w:rPr>
+          <w:color w:val="FFFFFF" w:themeColor="background1"/>
+        </w:rPr>
+        <w:t xml:space="preserve">: </w:t>
+      </w:r>
+      <w:hyperlink r:id="rId15" w:history="1">
+        <w:r>
+          <w:rPr>
+            <w:rStyle w:val="Hipervnculo"/>
+            <w:color w:val="FFFFFF" w:themeColor="background1"/>
+          </w:rPr>
+          <w:t>https://www.ilovepdf.com/es</w:t>
+        </w:r>
+      </w:hyperlink>
+    </w:p>
+    <w:p>
+      <w:pPr>
+        <w:rPr>
+          <w:color w:val="FFFFFF" w:themeColor="background1"/>
+        </w:rPr>
+      </w:pPr>
+      <w:r>
+        <w:rPr>
+          <w:color w:val="FFFFFF" w:themeColor="background1"/>
+        </w:rPr>
+        <w:t xml:space="preserve">Descargar Videos: </w:t>
+      </w:r>
+      <w:r>
+        <w:rPr>
+          <w:color w:val="FFFFFF" w:themeColor="background1"/>
+        </w:rPr>
+        <w:t>https://ilovevideo.co/</w:t>
+      </w:r>
+    </w:p>
+    <w:p/>
+    <w:p>
+      <w:r>
+        <w:t>Música Gratis</w:t>
+      </w:r>
+    </w:p>
+    <w:p>
+      <w:r>
+        <w:t xml:space="preserve">Audionautix – Requiere créditos: </w:t>
+      </w:r>
+      <w:hyperlink r:id="rId16" w:history="1">
+        <w:r>
+          <w:rPr>
+            <w:rStyle w:val="Hipervnculo"/>
+          </w:rPr>
+          <w:t>https://audionautix.com/</w:t>
+        </w:r>
+      </w:hyperlink>
+    </w:p>
+    <w:p>
+      <w:r>
+        <w:t xml:space="preserve">Soundcloud – Requiere retribución: </w:t>
+      </w:r>
+    </w:p>
+    <w:p>
+      <w:r>
+        <w:t xml:space="preserve">FreeMusicCreative – Requiere créditos: </w:t>
+      </w:r>
+      <w:hyperlink r:id="rId17" w:history="1">
+        <w:r>
+          <w:rPr>
+            <w:rStyle w:val="Hipervnculo"/>
+          </w:rPr>
+          <w:t>https://freemusicarchive.org/home</w:t>
+        </w:r>
+      </w:hyperlink>
+    </w:p>
+    <w:p>
+      <w:r>
+        <w:t xml:space="preserve">SoundBible – Efectos de Sonido – Requiere créditos: </w:t>
+      </w:r>
+      <w:hyperlink r:id="rId18" w:history="1">
+        <w:r>
+          <w:rPr>
+            <w:rStyle w:val="Hipervnculo"/>
+          </w:rPr>
+          <w:t>https://soundbible.com/</w:t>
+        </w:r>
+      </w:hyperlink>
+    </w:p>
+    <w:p>
+      <w:pPr>
+        <w:rPr>
+          <w:lang w:val="en-US"/>
+        </w:rPr>
+      </w:pPr>
+      <w:r>
+        <w:rPr>
+          <w:lang w:val="en-US"/>
+        </w:rPr>
+        <w:t xml:space="preserve">Top 5: </w:t>
+      </w:r>
+      <w:hyperlink r:id="rId19" w:tgtFrame="_blank" w:history="1">
+        <w:r>
+          <w:rPr>
+            <w:rStyle w:val="Hipervnculo"/>
+            <w:lang w:val="en-US"/>
+          </w:rPr>
+          <w:t>https://unsplash.com/es</w:t>
+        </w:r>
+      </w:hyperlink>
+      <w:r>
+        <w:rPr>
+          <w:lang w:val="en-US"/>
+        </w:rPr>
+        <w:t xml:space="preserve"> Top 4: </w:t>
+      </w:r>
+      <w:hyperlink r:id="rId20" w:tgtFrame="_blank" w:history="1">
+        <w:r>
+          <w:rPr>
+            <w:rStyle w:val="Hipervnculo"/>
+            <w:lang w:val="en-US"/>
+          </w:rPr>
+          <w:t>https://pixabay.com/es/</w:t>
+        </w:r>
+      </w:hyperlink>
+      <w:r>
+        <w:rPr>
+          <w:lang w:val="en-US"/>
+        </w:rPr>
+        <w:t xml:space="preserve"> Top 3: </w:t>
+      </w:r>
+      <w:hyperlink r:id="rId21" w:tgtFrame="_blank" w:history="1">
+        <w:r>
+          <w:rPr>
+            <w:rStyle w:val="Hipervnculo"/>
+            <w:lang w:val="en-US"/>
+          </w:rPr>
+          <w:t>https://freesound.org/</w:t>
+        </w:r>
+      </w:hyperlink>
+      <w:r>
+        <w:rPr>
+          <w:lang w:val="en-US"/>
+        </w:rPr>
+        <w:t xml:space="preserve"> Top 2: </w:t>
+      </w:r>
+      <w:hyperlink r:id="rId22" w:tgtFrame="_blank" w:history="1">
+        <w:r>
+          <w:rPr>
+            <w:rStyle w:val="Hipervnculo"/>
+            <w:lang w:val="en-US"/>
+          </w:rPr>
+          <w:t>https://www.pexels.com/es-es/</w:t>
+        </w:r>
+      </w:hyperlink>
+      <w:r>
+        <w:rPr>
+          <w:lang w:val="en-US"/>
+        </w:rPr>
+        <w:t xml:space="preserve"> Top 1: </w:t>
+      </w:r>
+      <w:hyperlink r:id="rId23" w:tgtFrame="_blank" w:history="1">
+        <w:r>
+          <w:rPr>
+            <w:rStyle w:val="Hipervnculo"/>
+            <w:lang w:val="en-US"/>
+          </w:rPr>
+          <w:t>https://mixkit.co/</w:t>
+        </w:r>
+      </w:hyperlink>
+    </w:p>
+    <w:p>
+      <w:pPr>
+        <w:rPr>
+          <w:lang w:val="en-US"/>
+        </w:rPr>
+      </w:pPr>
+    </w:p>
+    <w:p>
+      <w:pPr>
+        <w:rPr>
+          <w:lang w:val="en-US"/>
+        </w:rPr>
+      </w:pPr>
+    </w:p>
+    <w:p>
+      <w:pPr>
+        <w:rPr>
+          <w:lang w:val="en-US"/>
+        </w:rPr>
+      </w:pPr>
+      <w:r>
+        <w:rPr>
+          <w:lang w:val="en-US"/>
+        </w:rPr>
+        <w:br w:type="page"/>
+      </w:r>
+    </w:p>
+    <w:p>
+      <w:pPr>
+        <w:rPr>
+          <w:lang w:val="en-US"/>
+        </w:rPr>
+      </w:pPr>
+    </w:p>
+    <w:p>
+      <w:pPr>
+        <w:rPr>
+          <w:lang w:val="en-US"/>
+        </w:rPr>
+      </w:pPr>
+    </w:p>
+    <w:p>
+      <w:pPr>
+        <w:rPr>
+          <w:lang w:val="en-US"/>
+        </w:rPr>
+      </w:pPr>
+    </w:p>
+    <w:p>
+      <w:pPr>
+        <w:rPr>
+          <w:lang w:val="en-US"/>
+        </w:rPr>
+      </w:pPr>
+    </w:p>
+    <w:p>
+      <w:pPr>
+        <w:rPr>
+          <w:lang w:val="en-US"/>
+        </w:rPr>
+      </w:pPr>
+    </w:p>
+    <w:p>
+      <w:pPr>
+        <w:rPr>
+          <w:lang w:val="en-US"/>
+        </w:rPr>
+      </w:pPr>
+    </w:p>
+    <w:p>
+      <w:r>
+        <w:t>PROYECTOS DE PRÁCTICA</w:t>
+      </w:r>
+    </w:p>
+    <w:p>
+      <w:pPr>
+        <w:rPr>
+          <w:color w:val="FFFFFF" w:themeColor="background1"/>
+        </w:rPr>
+      </w:pPr>
+      <w:hyperlink r:id="rId24" w:history="1">
+        <w:r>
+          <w:rPr>
+            <w:rStyle w:val="Hipervnculo"/>
+            <w:color w:val="FFFFFF" w:themeColor="background1"/>
+          </w:rPr>
+          <w:t>https://github.com/carlos-paezf/50_Projects_50_days?tab=readme-ov-file</w:t>
+        </w:r>
+      </w:hyperlink>
+      <w:r>
+        <w:rPr>
+          <w:color w:val="FFFFFF" w:themeColor="background1"/>
+        </w:rPr>
+        <w:t xml:space="preserve"> </w:t>
+      </w:r>
+    </w:p>
+    <w:p>
+      <w:pPr>
+        <w:rPr>
+          <w:color w:val="FFFFFF" w:themeColor="background1"/>
+        </w:rPr>
+      </w:pPr>
+      <w:hyperlink r:id="rId25" w:history="1">
+        <w:r>
+          <w:rPr>
+            <w:rStyle w:val="Hipervnculo"/>
+            <w:color w:val="FFFFFF" w:themeColor="background1"/>
+          </w:rPr>
+          <w:t>https://www.geekshelp.in/p/html-css-projects_5.html</w:t>
+        </w:r>
+      </w:hyperlink>
+    </w:p>
+    <w:p>
+      <w:pPr>
+        <w:rPr>
+          <w:color w:val="FFFFFF" w:themeColor="background1"/>
+        </w:rPr>
+      </w:pPr>
+      <w:hyperlink r:id="rId26" w:history="1">
+        <w:r>
+          <w:rPr>
+            <w:rStyle w:val="Hipervnculo"/>
+            <w:color w:val="FFFFFF" w:themeColor="background1"/>
+          </w:rPr>
+          <w:t>https://www.youtube.com/watch?v=XZTt1NFDnDw</w:t>
+        </w:r>
+      </w:hyperlink>
+    </w:p>
+    <w:p>
+      <w:pPr>
+        <w:rPr>
+          <w:color w:val="FFFFFF" w:themeColor="background1"/>
+        </w:rPr>
+      </w:pPr>
+      <w:hyperlink r:id="rId27" w:history="1">
+        <w:r>
+          <w:rPr>
+            <w:rStyle w:val="Hipervnculo"/>
+            <w:color w:val="FFFFFF" w:themeColor="background1"/>
+          </w:rPr>
+          <w:t>https://es.dztechy.com/html-css-projects-beginners/</w:t>
+        </w:r>
+      </w:hyperlink>
+    </w:p>
+    <w:p>
+      <w:pPr>
+        <w:rPr>
+          <w:color w:val="FFFFFF" w:themeColor="background1"/>
+        </w:rPr>
+      </w:pPr>
+      <w:hyperlink r:id="rId28" w:history="1">
+        <w:r>
+          <w:rPr>
+            <w:rStyle w:val="Hipervnculo"/>
+            <w:color w:val="FFFFFF" w:themeColor="background1"/>
+          </w:rPr>
+          <w:t>https://www.youtube.com/watch?v=ufc8yqe9og4</w:t>
+        </w:r>
+      </w:hyperlink>
+    </w:p>
+    <w:p>
+      <w:pPr>
+        <w:rPr>
+          <w:color w:val="FFFFFF" w:themeColor="background1"/>
+        </w:rPr>
+      </w:pPr>
+    </w:p>
+    <w:p>
+      <w:pPr>
+        <w:rPr>
+          <w:color w:val="FFFFFF" w:themeColor="background1"/>
+        </w:rPr>
+      </w:pPr>
+      <w:r>
+        <w:rPr>
+          <w:color w:val="FFFFFF" w:themeColor="background1"/>
+        </w:rPr>
         <w:br w:type="page"/>
       </w:r>
     </w:p>
@@ -26302,7 +26877,7 @@
           <w:shd w:val="clear" w:color="auto" w:fill="2B2B2B"/>
         </w:rPr>
       </w:pPr>
-      <w:hyperlink r:id="rId6" w:tgtFrame="_blank" w:history="1">
+      <w:hyperlink r:id="rId29" w:tgtFrame="_blank" w:history="1">
         <w:r>
           <w:rPr>
             <w:rStyle w:val="Hipervnculo"/>
@@ -26352,7 +26927,7 @@
           <w:t> para vincularse a ese formulario</w:t>
         </w:r>
       </w:hyperlink>
-      <w:hyperlink r:id="rId7" w:tgtFrame="_blank" w:history="1">
+      <w:hyperlink r:id="rId30" w:tgtFrame="_blank" w:history="1">
         <w:r>
           <w:rPr>
             <w:rStyle w:val="Hipervnculo"/>
@@ -26690,18 +27265,20 @@
         </w:tabs>
         <w:spacing w:after="60" w:line="240" w:lineRule="auto"/>
         <w:rPr>
+          <w:rStyle w:val="Hipervnculo"/>
           <w:rFonts w:ascii="Segoe UI" w:hAnsi="Segoe UI" w:cs="Segoe UI"/>
-          <w:color w:val="FFFFFF"/>
+          <w:color w:val="FFFFFF" w:themeColor="background1"/>
           <w:sz w:val="21"/>
           <w:szCs w:val="21"/>
           <w:shd w:val="clear" w:color="auto" w:fill="2B2B2B"/>
         </w:rPr>
       </w:pPr>
-      <w:hyperlink r:id="rId8" w:history="1">
+      <w:hyperlink r:id="rId31" w:history="1">
         <w:r>
           <w:rPr>
             <w:rStyle w:val="Hipervnculo"/>
             <w:rFonts w:ascii="Segoe UI" w:hAnsi="Segoe UI" w:cs="Segoe UI"/>
+            <w:color w:val="FFFFFF" w:themeColor="background1"/>
             <w:sz w:val="21"/>
             <w:szCs w:val="21"/>
             <w:shd w:val="clear" w:color="auto" w:fill="2B2B2B"/>
@@ -26709,6 +27286,562 @@
           <w:t>https://lingojam.com/EnglishToParseltounge</w:t>
         </w:r>
       </w:hyperlink>
+    </w:p>
+    <w:p>
+      <w:pPr>
+        <w:tabs>
+          <w:tab w:val="left" w:pos="916"/>
+          <w:tab w:val="left" w:pos="1832"/>
+          <w:tab w:val="left" w:pos="2748"/>
+          <w:tab w:val="left" w:pos="3664"/>
+          <w:tab w:val="left" w:pos="4580"/>
+          <w:tab w:val="left" w:pos="5496"/>
+          <w:tab w:val="left" w:pos="6412"/>
+          <w:tab w:val="left" w:pos="7328"/>
+          <w:tab w:val="left" w:pos="8244"/>
+          <w:tab w:val="left" w:pos="9160"/>
+          <w:tab w:val="left" w:pos="10076"/>
+          <w:tab w:val="left" w:pos="10992"/>
+          <w:tab w:val="left" w:pos="11908"/>
+          <w:tab w:val="left" w:pos="12824"/>
+          <w:tab w:val="left" w:pos="13740"/>
+          <w:tab w:val="left" w:pos="14656"/>
+        </w:tabs>
+        <w:spacing w:after="60" w:line="240" w:lineRule="auto"/>
+        <w:rPr>
+          <w:rFonts w:ascii="Segoe UI" w:hAnsi="Segoe UI" w:cs="Segoe UI"/>
+          <w:color w:val="FFFFFF"/>
+          <w:sz w:val="21"/>
+          <w:szCs w:val="21"/>
+          <w:shd w:val="clear" w:color="auto" w:fill="2B2B2B"/>
+        </w:rPr>
+      </w:pPr>
+    </w:p>
+    <w:p>
+      <w:pPr>
+        <w:tabs>
+          <w:tab w:val="left" w:pos="916"/>
+          <w:tab w:val="left" w:pos="1832"/>
+          <w:tab w:val="left" w:pos="2748"/>
+          <w:tab w:val="left" w:pos="3664"/>
+          <w:tab w:val="left" w:pos="4580"/>
+          <w:tab w:val="left" w:pos="5496"/>
+          <w:tab w:val="left" w:pos="6412"/>
+          <w:tab w:val="left" w:pos="7328"/>
+          <w:tab w:val="left" w:pos="8244"/>
+          <w:tab w:val="left" w:pos="9160"/>
+          <w:tab w:val="left" w:pos="10076"/>
+          <w:tab w:val="left" w:pos="10992"/>
+          <w:tab w:val="left" w:pos="11908"/>
+          <w:tab w:val="left" w:pos="12824"/>
+          <w:tab w:val="left" w:pos="13740"/>
+          <w:tab w:val="left" w:pos="14656"/>
+        </w:tabs>
+        <w:spacing w:after="60" w:line="240" w:lineRule="auto"/>
+        <w:rPr>
+          <w:rFonts w:ascii="Segoe UI" w:hAnsi="Segoe UI" w:cs="Segoe UI"/>
+          <w:color w:val="FFFFFF" w:themeColor="background1"/>
+          <w:sz w:val="21"/>
+          <w:szCs w:val="21"/>
+          <w:shd w:val="clear" w:color="auto" w:fill="2B2B2B"/>
+        </w:rPr>
+      </w:pPr>
+      <w:r>
+        <w:rPr>
+          <w:rFonts w:ascii="Segoe UI" w:hAnsi="Segoe UI" w:cs="Segoe UI"/>
+          <w:color w:val="FFFFFF" w:themeColor="background1"/>
+          <w:sz w:val="21"/>
+          <w:szCs w:val="21"/>
+          <w:shd w:val="clear" w:color="auto" w:fill="2B2B2B"/>
+        </w:rPr>
+        <w:t>ERROR de versión de DSSL</w:t>
+      </w:r>
+      <w:r>
+        <w:rPr>
+          <w:rFonts w:ascii="Segoe UI" w:hAnsi="Segoe UI" w:cs="Segoe UI"/>
+          <w:color w:val="FFFFFF" w:themeColor="background1"/>
+          <w:sz w:val="21"/>
+          <w:szCs w:val="21"/>
+          <w:shd w:val="clear" w:color="auto" w:fill="2B2B2B"/>
+        </w:rPr>
+        <w:t xml:space="preserve"> y NodeJS</w:t>
+      </w:r>
+    </w:p>
+    <w:p>
+      <w:pPr>
+        <w:rPr>
+          <w:rFonts w:ascii="Segoe UI" w:hAnsi="Segoe UI" w:cs="Segoe UI"/>
+          <w:color w:val="FFFFFF" w:themeColor="background1"/>
+          <w:sz w:val="21"/>
+          <w:szCs w:val="21"/>
+          <w:shd w:val="clear" w:color="auto" w:fill="2B2B2B"/>
+        </w:rPr>
+      </w:pPr>
+      <w:r>
+        <w:rPr>
+          <w:rFonts w:ascii="Segoe UI" w:hAnsi="Segoe UI" w:cs="Segoe UI"/>
+          <w:color w:val="FFFFFF" w:themeColor="background1"/>
+          <w:sz w:val="21"/>
+          <w:szCs w:val="21"/>
+          <w:shd w:val="clear" w:color="auto" w:fill="2B2B2B"/>
+        </w:rPr>
+        <w:t>Respuesta Copylot</w:t>
+      </w:r>
+    </w:p>
+    <w:p>
+      <w:pPr>
+        <w:rPr>
+          <w:rFonts w:ascii="Segoe UI" w:hAnsi="Segoe UI" w:cs="Segoe UI"/>
+          <w:color w:val="FFFFFF" w:themeColor="background1"/>
+          <w:sz w:val="21"/>
+          <w:szCs w:val="21"/>
+          <w:shd w:val="clear" w:color="auto" w:fill="2B2B2B"/>
+        </w:rPr>
+      </w:pPr>
+      <w:hyperlink r:id="rId32" w:tgtFrame="_blank" w:history="1">
+        <w:r>
+          <w:rPr>
+            <w:rStyle w:val="Hipervnculo"/>
+            <w:rFonts w:ascii="Segoe UI" w:hAnsi="Segoe UI" w:cs="Segoe UI"/>
+            <w:color w:val="FFFFFF" w:themeColor="background1"/>
+            <w:sz w:val="21"/>
+            <w:szCs w:val="21"/>
+            <w:shd w:val="clear" w:color="auto" w:fill="2B2B2B"/>
+          </w:rPr>
+          <w:t>Este error ocurre porque Node.js v17 y versiones posteriores usan OpenSSL v3.0, que ha introducido cambios importantes</w:t>
+        </w:r>
+      </w:hyperlink>
+      <w:hyperlink r:id="rId33" w:tgtFrame="_blank" w:history="1">
+        <w:r>
+          <w:rPr>
+            <w:rStyle w:val="Hipervnculo"/>
+            <w:rFonts w:ascii="Segoe UI" w:hAnsi="Segoe UI" w:cs="Segoe UI"/>
+            <w:color w:val="FFFFFF" w:themeColor="background1"/>
+            <w:sz w:val="21"/>
+            <w:szCs w:val="21"/>
+            <w:shd w:val="clear" w:color="auto" w:fill="2B2B2B"/>
+            <w:vertAlign w:val="superscript"/>
+          </w:rPr>
+          <w:t>1</w:t>
+        </w:r>
+      </w:hyperlink>
+      <w:r>
+        <w:rPr>
+          <w:rFonts w:ascii="Segoe UI" w:hAnsi="Segoe UI" w:cs="Segoe UI"/>
+          <w:color w:val="FFFFFF" w:themeColor="background1"/>
+          <w:sz w:val="21"/>
+          <w:szCs w:val="21"/>
+          <w:shd w:val="clear" w:color="auto" w:fill="2B2B2B"/>
+        </w:rPr>
+        <w:t>. Aquí tienes algunas soluciones posibles:</w:t>
+      </w:r>
+    </w:p>
+    <w:p>
+      <w:pPr>
+        <w:numPr>
+          <w:ilvl w:val="0"/>
+          <w:numId w:val="10"/>
+        </w:numPr>
+        <w:rPr>
+          <w:rFonts w:ascii="Segoe UI" w:hAnsi="Segoe UI" w:cs="Segoe UI"/>
+          <w:color w:val="FFFFFF" w:themeColor="background1"/>
+          <w:sz w:val="21"/>
+          <w:szCs w:val="21"/>
+          <w:shd w:val="clear" w:color="auto" w:fill="2B2B2B"/>
+        </w:rPr>
+      </w:pPr>
+      <w:hyperlink r:id="rId34" w:tgtFrame="_blank" w:history="1">
+        <w:r>
+          <w:rPr>
+            <w:rStyle w:val="Hipervnculo"/>
+            <w:rFonts w:ascii="Segoe UI" w:hAnsi="Segoe UI" w:cs="Segoe UI"/>
+            <w:b/>
+            <w:bCs/>
+            <w:color w:val="FFFFFF" w:themeColor="background1"/>
+            <w:sz w:val="21"/>
+            <w:szCs w:val="21"/>
+            <w:shd w:val="clear" w:color="auto" w:fill="2B2B2B"/>
+          </w:rPr>
+          <w:t>Actualizar Webpack</w:t>
+        </w:r>
+        <w:r>
+          <w:rPr>
+            <w:rStyle w:val="Hipervnculo"/>
+            <w:rFonts w:ascii="Segoe UI" w:hAnsi="Segoe UI" w:cs="Segoe UI"/>
+            <w:color w:val="FFFFFF" w:themeColor="background1"/>
+            <w:sz w:val="21"/>
+            <w:szCs w:val="21"/>
+            <w:shd w:val="clear" w:color="auto" w:fill="2B2B2B"/>
+          </w:rPr>
+          <w:t>: Si estás usando Webpack, asegúrate de tener la versión 5 o superior, ya que esta versión implementa su propio algoritmo MD4 sin depender de la implementación de Node</w:t>
+        </w:r>
+      </w:hyperlink>
+      <w:hyperlink r:id="rId35" w:tgtFrame="_blank" w:history="1">
+        <w:r>
+          <w:rPr>
+            <w:rStyle w:val="Hipervnculo"/>
+            <w:rFonts w:ascii="Segoe UI" w:hAnsi="Segoe UI" w:cs="Segoe UI"/>
+            <w:color w:val="FFFFFF" w:themeColor="background1"/>
+            <w:sz w:val="21"/>
+            <w:szCs w:val="21"/>
+            <w:shd w:val="clear" w:color="auto" w:fill="2B2B2B"/>
+            <w:vertAlign w:val="superscript"/>
+          </w:rPr>
+          <w:t>2</w:t>
+        </w:r>
+      </w:hyperlink>
+      <w:r>
+        <w:rPr>
+          <w:rFonts w:ascii="Segoe UI" w:hAnsi="Segoe UI" w:cs="Segoe UI"/>
+          <w:color w:val="FFFFFF" w:themeColor="background1"/>
+          <w:sz w:val="21"/>
+          <w:szCs w:val="21"/>
+          <w:shd w:val="clear" w:color="auto" w:fill="2B2B2B"/>
+        </w:rPr>
+        <w:t>.</w:t>
+      </w:r>
+    </w:p>
+    <w:p>
+      <w:pPr>
+        <w:numPr>
+          <w:ilvl w:val="0"/>
+          <w:numId w:val="10"/>
+        </w:numPr>
+        <w:rPr>
+          <w:rFonts w:ascii="Segoe UI" w:hAnsi="Segoe UI" w:cs="Segoe UI"/>
+          <w:color w:val="FFFFFF" w:themeColor="background1"/>
+          <w:sz w:val="21"/>
+          <w:szCs w:val="21"/>
+          <w:shd w:val="clear" w:color="auto" w:fill="2B2B2B"/>
+        </w:rPr>
+      </w:pPr>
+      <w:r>
+        <w:rPr>
+          <w:rFonts w:ascii="Segoe UI" w:hAnsi="Segoe UI" w:cs="Segoe UI"/>
+          <w:b/>
+          <w:bCs/>
+          <w:color w:val="FFFFFF" w:themeColor="background1"/>
+          <w:sz w:val="21"/>
+          <w:szCs w:val="21"/>
+          <w:shd w:val="clear" w:color="auto" w:fill="2B2B2B"/>
+        </w:rPr>
+        <w:t>Usar el proveedor de OpenSSL legacy</w:t>
+      </w:r>
+      <w:r>
+        <w:rPr>
+          <w:rFonts w:ascii="Segoe UI" w:hAnsi="Segoe UI" w:cs="Segoe UI"/>
+          <w:color w:val="FFFFFF" w:themeColor="background1"/>
+          <w:sz w:val="21"/>
+          <w:szCs w:val="21"/>
+          <w:shd w:val="clear" w:color="auto" w:fill="2B2B2B"/>
+        </w:rPr>
+        <w:t>: Puedes configurar la variable de entorno NODE_OPTIONS para usar el proveedor de OpenSSL legacy. Esto se hace ejecutando el siguiente comando en tu terminal antes de iniciar tu servidor de desarrollo:</w:t>
+      </w:r>
+    </w:p>
+    <w:p>
+      <w:pPr>
+        <w:numPr>
+          <w:ilvl w:val="0"/>
+          <w:numId w:val="10"/>
+        </w:numPr>
+        <w:rPr>
+          <w:rFonts w:ascii="Segoe UI" w:hAnsi="Segoe UI" w:cs="Segoe UI"/>
+          <w:color w:val="FFFFFF" w:themeColor="background1"/>
+          <w:sz w:val="21"/>
+          <w:szCs w:val="21"/>
+          <w:shd w:val="clear" w:color="auto" w:fill="2B2B2B"/>
+          <w:lang w:val="en-US"/>
+        </w:rPr>
+      </w:pPr>
+      <w:r>
+        <w:rPr>
+          <w:rFonts w:ascii="Segoe UI" w:hAnsi="Segoe UI" w:cs="Segoe UI"/>
+          <w:color w:val="FFFFFF" w:themeColor="background1"/>
+          <w:sz w:val="21"/>
+          <w:szCs w:val="21"/>
+          <w:shd w:val="clear" w:color="auto" w:fill="2B2B2B"/>
+          <w:lang w:val="en-US"/>
+        </w:rPr>
+        <w:t>export NODE_OPTIONS=--openssl-legacy-provider</w:t>
+      </w:r>
+    </w:p>
+    <w:p>
+      <w:pPr>
+        <w:rPr>
+          <w:rFonts w:ascii="Segoe UI" w:hAnsi="Segoe UI" w:cs="Segoe UI"/>
+          <w:color w:val="FFFFFF" w:themeColor="background1"/>
+          <w:sz w:val="21"/>
+          <w:szCs w:val="21"/>
+          <w:shd w:val="clear" w:color="auto" w:fill="2B2B2B"/>
+        </w:rPr>
+      </w:pPr>
+      <w:r>
+        <w:rPr>
+          <w:rFonts w:ascii="Segoe UI" w:hAnsi="Segoe UI" w:cs="Segoe UI"/>
+          <w:color w:val="FFFFFF" w:themeColor="background1"/>
+          <w:sz w:val="21"/>
+          <w:szCs w:val="21"/>
+          <w:shd w:val="clear" w:color="auto" w:fill="2B2B2B"/>
+        </w:rPr>
+        <w:t>O, si estás en Windows:</w:t>
+      </w:r>
+    </w:p>
+    <w:p>
+      <w:pPr>
+        <w:rPr>
+          <w:rFonts w:ascii="Segoe UI" w:hAnsi="Segoe UI" w:cs="Segoe UI"/>
+          <w:color w:val="FFFFFF" w:themeColor="background1"/>
+          <w:sz w:val="21"/>
+          <w:szCs w:val="21"/>
+          <w:shd w:val="clear" w:color="auto" w:fill="2B2B2B"/>
+          <w:lang w:val="en-US"/>
+        </w:rPr>
+      </w:pPr>
+      <w:r>
+        <w:rPr>
+          <w:rFonts w:ascii="Segoe UI" w:hAnsi="Segoe UI" w:cs="Segoe UI"/>
+          <w:color w:val="FFFFFF" w:themeColor="background1"/>
+          <w:sz w:val="21"/>
+          <w:szCs w:val="21"/>
+          <w:shd w:val="clear" w:color="auto" w:fill="2B2B2B"/>
+          <w:lang w:val="en-US"/>
+        </w:rPr>
+        <w:t>set NODE_OPTIONS=--openssl-legacy-provider</w:t>
+      </w:r>
+    </w:p>
+    <w:p>
+      <w:pPr>
+        <w:numPr>
+          <w:ilvl w:val="0"/>
+          <w:numId w:val="10"/>
+        </w:numPr>
+        <w:rPr>
+          <w:rFonts w:ascii="Segoe UI" w:hAnsi="Segoe UI" w:cs="Segoe UI"/>
+          <w:color w:val="FFFFFF" w:themeColor="background1"/>
+          <w:sz w:val="21"/>
+          <w:szCs w:val="21"/>
+          <w:shd w:val="clear" w:color="auto" w:fill="2B2B2B"/>
+        </w:rPr>
+      </w:pPr>
+      <w:r>
+        <w:rPr>
+          <w:rFonts w:ascii="Segoe UI" w:hAnsi="Segoe UI" w:cs="Segoe UI"/>
+          <w:b/>
+          <w:bCs/>
+          <w:color w:val="FFFFFF" w:themeColor="background1"/>
+          <w:sz w:val="21"/>
+          <w:szCs w:val="21"/>
+          <w:shd w:val="clear" w:color="auto" w:fill="2B2B2B"/>
+        </w:rPr>
+        <w:t>Actualizar las dependencias</w:t>
+      </w:r>
+      <w:r>
+        <w:rPr>
+          <w:rFonts w:ascii="Segoe UI" w:hAnsi="Segoe UI" w:cs="Segoe UI"/>
+          <w:color w:val="FFFFFF" w:themeColor="background1"/>
+          <w:sz w:val="21"/>
+          <w:szCs w:val="21"/>
+          <w:shd w:val="clear" w:color="auto" w:fill="2B2B2B"/>
+        </w:rPr>
+        <w:t>: Asegúrate de que todas tus dependencias estén actualizadas a versiones que sean compatibles con Node.js v18.</w:t>
+      </w:r>
+    </w:p>
+    <w:p>
+      <w:pPr>
+        <w:numPr>
+          <w:ilvl w:val="0"/>
+          <w:numId w:val="10"/>
+        </w:numPr>
+        <w:rPr>
+          <w:rFonts w:ascii="Segoe UI" w:hAnsi="Segoe UI" w:cs="Segoe UI"/>
+          <w:color w:val="FFFFFF" w:themeColor="background1"/>
+          <w:sz w:val="21"/>
+          <w:szCs w:val="21"/>
+          <w:shd w:val="clear" w:color="auto" w:fill="2B2B2B"/>
+        </w:rPr>
+      </w:pPr>
+      <w:r>
+        <w:rPr>
+          <w:rFonts w:ascii="Segoe UI" w:hAnsi="Segoe UI" w:cs="Segoe UI"/>
+          <w:b/>
+          <w:bCs/>
+          <w:color w:val="FFFFFF" w:themeColor="background1"/>
+          <w:sz w:val="21"/>
+          <w:szCs w:val="21"/>
+          <w:shd w:val="clear" w:color="auto" w:fill="2B2B2B"/>
+        </w:rPr>
+        <w:t>Revertir a una versión anterior de Node.js</w:t>
+      </w:r>
+      <w:r>
+        <w:rPr>
+          <w:rFonts w:ascii="Segoe UI" w:hAnsi="Segoe UI" w:cs="Segoe UI"/>
+          <w:color w:val="FFFFFF" w:themeColor="background1"/>
+          <w:sz w:val="21"/>
+          <w:szCs w:val="21"/>
+          <w:shd w:val="clear" w:color="auto" w:fill="2B2B2B"/>
+        </w:rPr>
+        <w:t>: Si ninguna de las soluciones anteriores funciona, puedes considerar usar una versión anterior de Node.js que no tenga este problema, como la v16.</w:t>
+      </w:r>
+    </w:p>
+    <w:p>
+      <w:pPr>
+        <w:rPr>
+          <w:rFonts w:ascii="Segoe UI" w:hAnsi="Segoe UI" w:cs="Segoe UI"/>
+          <w:color w:val="FFFFFF" w:themeColor="background1"/>
+          <w:sz w:val="21"/>
+          <w:szCs w:val="21"/>
+          <w:shd w:val="clear" w:color="auto" w:fill="2B2B2B"/>
+          <w:lang w:val="en-US"/>
+        </w:rPr>
+      </w:pPr>
+      <w:r>
+        <w:rPr>
+          <w:rFonts w:ascii="Segoe UI" w:hAnsi="Segoe UI" w:cs="Segoe UI"/>
+          <w:color w:val="FFFFFF" w:themeColor="background1"/>
+          <w:sz w:val="21"/>
+          <w:szCs w:val="21"/>
+          <w:shd w:val="clear" w:color="auto" w:fill="2B2B2B"/>
+        </w:rPr>
+        <w:t xml:space="preserve">Prueba estas soluciones y dime si alguna te funciona. </w:t>
+      </w:r>
+      <w:r>
+        <w:rPr>
+          <w:rFonts w:ascii="Segoe UI" w:hAnsi="Segoe UI" w:cs="Segoe UI"/>
+          <w:color w:val="FFFFFF" w:themeColor="background1"/>
+          <w:sz w:val="21"/>
+          <w:szCs w:val="21"/>
+          <w:shd w:val="clear" w:color="auto" w:fill="2B2B2B"/>
+          <w:lang w:val="en-US"/>
+        </w:rPr>
+        <w:t xml:space="preserve">¡Buena suerte! </w:t>
+      </w:r>
+      <w:r>
+        <w:rPr>
+          <w:rFonts w:ascii="Segoe UI Symbol" w:hAnsi="Segoe UI Symbol" w:cs="Segoe UI Symbol"/>
+          <w:color w:val="FFFFFF" w:themeColor="background1"/>
+          <w:sz w:val="21"/>
+          <w:szCs w:val="21"/>
+          <w:shd w:val="clear" w:color="auto" w:fill="2B2B2B"/>
+        </w:rPr>
+        <w:t>😊</w:t>
+      </w:r>
+    </w:p>
+    <w:p>
+      <w:pPr>
+        <w:rPr>
+          <w:rFonts w:ascii="Segoe UI" w:hAnsi="Segoe UI" w:cs="Segoe UI"/>
+          <w:color w:val="FFFFFF" w:themeColor="background1"/>
+          <w:sz w:val="21"/>
+          <w:szCs w:val="21"/>
+          <w:shd w:val="clear" w:color="auto" w:fill="2B2B2B"/>
+        </w:rPr>
+      </w:pPr>
+      <w:hyperlink r:id="rId36" w:tgtFrame="_blank" w:history="1">
+        <w:r>
+          <w:rPr>
+            <w:rStyle w:val="Hipervnculo"/>
+            <w:rFonts w:ascii="Segoe UI" w:hAnsi="Segoe UI" w:cs="Segoe UI"/>
+            <w:color w:val="FFFFFF" w:themeColor="background1"/>
+            <w:sz w:val="21"/>
+            <w:szCs w:val="21"/>
+            <w:shd w:val="clear" w:color="auto" w:fill="2B2B2B"/>
+            <w:vertAlign w:val="superscript"/>
+            <w:lang w:val="en-US"/>
+          </w:rPr>
+          <w:t>2</w:t>
+        </w:r>
+      </w:hyperlink>
+      <w:r>
+        <w:rPr>
+          <w:rFonts w:ascii="Segoe UI" w:hAnsi="Segoe UI" w:cs="Segoe UI"/>
+          <w:color w:val="FFFFFF" w:themeColor="background1"/>
+          <w:sz w:val="21"/>
+          <w:szCs w:val="21"/>
+          <w:shd w:val="clear" w:color="auto" w:fill="2B2B2B"/>
+          <w:lang w:val="en-US"/>
+        </w:rPr>
+        <w:t xml:space="preserve">: </w:t>
+      </w:r>
+      <w:hyperlink r:id="rId37" w:tgtFrame="_blank" w:history="1">
+        <w:r>
+          <w:rPr>
+            <w:rStyle w:val="Hipervnculo"/>
+            <w:rFonts w:ascii="Segoe UI" w:hAnsi="Segoe UI" w:cs="Segoe UI"/>
+            <w:color w:val="FFFFFF" w:themeColor="background1"/>
+            <w:sz w:val="21"/>
+            <w:szCs w:val="21"/>
+            <w:shd w:val="clear" w:color="auto" w:fill="2B2B2B"/>
+            <w:lang w:val="en-US"/>
+          </w:rPr>
+          <w:t>Sebhastian</w:t>
+        </w:r>
+      </w:hyperlink>
+      <w:hyperlink r:id="rId38" w:tgtFrame="_blank" w:history="1">
+        <w:r>
+          <w:rPr>
+            <w:rStyle w:val="Hipervnculo"/>
+            <w:rFonts w:ascii="Segoe UI" w:hAnsi="Segoe UI" w:cs="Segoe UI"/>
+            <w:color w:val="FFFFFF" w:themeColor="background1"/>
+            <w:sz w:val="21"/>
+            <w:szCs w:val="21"/>
+            <w:shd w:val="clear" w:color="auto" w:fill="2B2B2B"/>
+            <w:lang w:val="en-US"/>
+          </w:rPr>
+          <w:t xml:space="preserve"> </w:t>
+        </w:r>
+      </w:hyperlink>
+      <w:hyperlink r:id="rId39" w:tgtFrame="_blank" w:history="1">
+        <w:r>
+          <w:rPr>
+            <w:rStyle w:val="Hipervnculo"/>
+            <w:rFonts w:ascii="Segoe UI" w:hAnsi="Segoe UI" w:cs="Segoe UI"/>
+            <w:color w:val="FFFFFF" w:themeColor="background1"/>
+            <w:sz w:val="21"/>
+            <w:szCs w:val="21"/>
+            <w:shd w:val="clear" w:color="auto" w:fill="2B2B2B"/>
+            <w:vertAlign w:val="superscript"/>
+            <w:lang w:val="en-US"/>
+          </w:rPr>
+          <w:t>1</w:t>
+        </w:r>
+      </w:hyperlink>
+      <w:r>
+        <w:rPr>
+          <w:rFonts w:ascii="Segoe UI" w:hAnsi="Segoe UI" w:cs="Segoe UI"/>
+          <w:color w:val="FFFFFF" w:themeColor="background1"/>
+          <w:sz w:val="21"/>
+          <w:szCs w:val="21"/>
+          <w:shd w:val="clear" w:color="auto" w:fill="2B2B2B"/>
+          <w:lang w:val="en-US"/>
+        </w:rPr>
+        <w:t xml:space="preserve">: </w:t>
+      </w:r>
+      <w:hyperlink r:id="rId40" w:tgtFrame="_blank" w:history="1">
+        <w:r>
+          <w:rPr>
+            <w:rStyle w:val="Hipervnculo"/>
+            <w:rFonts w:ascii="Segoe UI" w:hAnsi="Segoe UI" w:cs="Segoe UI"/>
+            <w:color w:val="FFFFFF" w:themeColor="background1"/>
+            <w:sz w:val="21"/>
+            <w:szCs w:val="21"/>
+            <w:shd w:val="clear" w:color="auto" w:fill="2B2B2B"/>
+            <w:lang w:val="en-US"/>
+          </w:rPr>
+          <w:t>Bobbyhadz</w:t>
+        </w:r>
+      </w:hyperlink>
+    </w:p>
+    <w:p>
+      <w:pPr>
+        <w:rPr>
+          <w:rFonts w:ascii="Segoe UI" w:hAnsi="Segoe UI" w:cs="Segoe UI"/>
+          <w:color w:val="FFFFFF" w:themeColor="background1"/>
+          <w:sz w:val="21"/>
+          <w:szCs w:val="21"/>
+          <w:shd w:val="clear" w:color="auto" w:fill="2B2B2B"/>
+          <w:lang w:val="en-US"/>
+        </w:rPr>
+      </w:pPr>
     </w:p>
     <w:p>
       <w:pPr>
@@ -28560,6 +29693,119 @@
     </w:lvl>
   </w:abstractNum>
   <w:abstractNum w:abstractNumId="8" w15:restartNumberingAfterBreak="0">
+    <w:nsid w:val="5F910456"/>
+    <w:multiLevelType w:val="multilevel"/>
+    <w:tmpl w:val="FAC60892"/>
+    <w:lvl w:ilvl="0">
+      <w:start w:val="1"/>
+      <w:numFmt w:val="decimal"/>
+      <w:lvlText w:val="%1."/>
+      <w:lvlJc w:val="left"/>
+      <w:pPr>
+        <w:tabs>
+          <w:tab w:val="num" w:pos="720"/>
+        </w:tabs>
+        <w:ind w:left="720" w:hanging="360"/>
+      </w:pPr>
+    </w:lvl>
+    <w:lvl w:ilvl="1" w:tentative="1">
+      <w:start w:val="1"/>
+      <w:numFmt w:val="decimal"/>
+      <w:lvlText w:val="%2."/>
+      <w:lvlJc w:val="left"/>
+      <w:pPr>
+        <w:tabs>
+          <w:tab w:val="num" w:pos="1440"/>
+        </w:tabs>
+        <w:ind w:left="1440" w:hanging="360"/>
+      </w:pPr>
+    </w:lvl>
+    <w:lvl w:ilvl="2" w:tentative="1">
+      <w:start w:val="1"/>
+      <w:numFmt w:val="decimal"/>
+      <w:lvlText w:val="%3."/>
+      <w:lvlJc w:val="left"/>
+      <w:pPr>
+        <w:tabs>
+          <w:tab w:val="num" w:pos="2160"/>
+        </w:tabs>
+        <w:ind w:left="2160" w:hanging="360"/>
+      </w:pPr>
+    </w:lvl>
+    <w:lvl w:ilvl="3" w:tentative="1">
+      <w:start w:val="1"/>
+      <w:numFmt w:val="decimal"/>
+      <w:lvlText w:val="%4."/>
+      <w:lvlJc w:val="left"/>
+      <w:pPr>
+        <w:tabs>
+          <w:tab w:val="num" w:pos="2880"/>
+        </w:tabs>
+        <w:ind w:left="2880" w:hanging="360"/>
+      </w:pPr>
+    </w:lvl>
+    <w:lvl w:ilvl="4" w:tentative="1">
+      <w:start w:val="1"/>
+      <w:numFmt w:val="decimal"/>
+      <w:lvlText w:val="%5."/>
+      <w:lvlJc w:val="left"/>
+      <w:pPr>
+        <w:tabs>
+          <w:tab w:val="num" w:pos="3600"/>
+        </w:tabs>
+        <w:ind w:left="3600" w:hanging="360"/>
+      </w:pPr>
+    </w:lvl>
+    <w:lvl w:ilvl="5" w:tentative="1">
+      <w:start w:val="1"/>
+      <w:numFmt w:val="decimal"/>
+      <w:lvlText w:val="%6."/>
+      <w:lvlJc w:val="left"/>
+      <w:pPr>
+        <w:tabs>
+          <w:tab w:val="num" w:pos="4320"/>
+        </w:tabs>
+        <w:ind w:left="4320" w:hanging="360"/>
+      </w:pPr>
+    </w:lvl>
+    <w:lvl w:ilvl="6" w:tentative="1">
+      <w:start w:val="1"/>
+      <w:numFmt w:val="decimal"/>
+      <w:lvlText w:val="%7."/>
+      <w:lvlJc w:val="left"/>
+      <w:pPr>
+        <w:tabs>
+          <w:tab w:val="num" w:pos="5040"/>
+        </w:tabs>
+        <w:ind w:left="5040" w:hanging="360"/>
+      </w:pPr>
+    </w:lvl>
+    <w:lvl w:ilvl="7" w:tentative="1">
+      <w:start w:val="1"/>
+      <w:numFmt w:val="decimal"/>
+      <w:lvlText w:val="%8."/>
+      <w:lvlJc w:val="left"/>
+      <w:pPr>
+        <w:tabs>
+          <w:tab w:val="num" w:pos="5760"/>
+        </w:tabs>
+        <w:ind w:left="5760" w:hanging="360"/>
+      </w:pPr>
+    </w:lvl>
+    <w:lvl w:ilvl="8" w:tentative="1">
+      <w:start w:val="1"/>
+      <w:numFmt w:val="decimal"/>
+      <w:lvlText w:val="%9."/>
+      <w:lvlJc w:val="left"/>
+      <w:pPr>
+        <w:tabs>
+          <w:tab w:val="num" w:pos="6480"/>
+        </w:tabs>
+        <w:ind w:left="6480" w:hanging="360"/>
+      </w:pPr>
+    </w:lvl>
+  </w:abstractNum>
+  <w:abstractNum w:abstractNumId="9" w15:restartNumberingAfterBreak="0">
     <w:nsid w:val="6F1C490A"/>
     <w:multiLevelType w:val="hybridMultilevel"/>
     <w:tmpl w:val="F9304C8A"/>
@@ -28652,7 +29898,7 @@
     <w:abstractNumId w:val="1"/>
   </w:num>
   <w:num w:numId="2">
-    <w:abstractNumId w:val="8"/>
+    <w:abstractNumId w:val="9"/>
   </w:num>
   <w:num w:numId="3">
     <w:abstractNumId w:val="3"/>
@@ -28674,6 +29920,9 @@
   </w:num>
   <w:num w:numId="9">
     <w:abstractNumId w:val="4"/>
+  </w:num>
+  <w:num w:numId="10">
+    <w:abstractNumId w:val="8"/>
   </w:num>
 </w:numbering>
 </file>
@@ -29071,6 +30320,7 @@
   <w:style w:type="paragraph" w:default="1" w:styleId="Normal">
     <w:name w:val="Normal"/>
     <w:qFormat/>
+    <w:rsid w:val="00DF252F"/>
   </w:style>
   <w:style w:type="character" w:default="1" w:styleId="Fuentedeprrafopredeter">
     <w:name w:val="Default Paragraph Font"/>

</xml_diff>